<commit_message>
removido colunas que nao serão utilizadas e iniciado processo de engenharia de recursos
</commit_message>
<xml_diff>
--- a/Artigo/TCC.docx
+++ b/Artigo/TCC.docx
@@ -944,12 +944,8 @@
         <w:pStyle w:val="Corpodotexto"/>
         <w:bidi w:val="0"/>
         <w:spacing w:lineRule="auto" w:line="360" w:before="0" w:after="140"/>
-        <w:jc w:val="left"/>
-        <w:rPr>
-          <w:rFonts w:ascii="arial" w:hAnsi="arial"/>
-          <w:sz w:val="24"/>
-          <w:szCs w:val="24"/>
-        </w:rPr>
+        <w:jc w:val="both"/>
+        <w:rPr/>
       </w:pPr>
       <w:r>
         <w:rPr>
@@ -978,23 +974,7 @@
         <w:bidi w:val="0"/>
         <w:spacing w:lineRule="auto" w:line="360" w:before="0" w:after="0"/>
         <w:jc w:val="both"/>
-        <w:rPr>
-          <w:rFonts w:ascii="arial" w:hAnsi="arial"/>
-          <w:b w:val="false"/>
-          <w:b w:val="false"/>
-          <w:i w:val="false"/>
-          <w:i w:val="false"/>
-          <w:caps w:val="false"/>
-          <w:smallCaps w:val="false"/>
-          <w:strike w:val="false"/>
-          <w:dstrike w:val="false"/>
-          <w:color w:val="000000"/>
-          <w:sz w:val="24"/>
-          <w:szCs w:val="24"/>
-          <w:u w:val="none"/>
-          <w:effect w:val="none"/>
-          <w:shd w:fill="auto" w:val="clear"/>
-        </w:rPr>
+        <w:rPr/>
       </w:pPr>
       <w:r>
         <w:rPr>
@@ -1033,7 +1013,87 @@
           <w:shd w:fill="auto" w:val="clear"/>
           <w:lang w:val="pt-BR" w:eastAsia="zh-CN" w:bidi="hi-IN"/>
         </w:rPr>
-        <w:t xml:space="preserve">é uma métrica crucial para empresas no ramo de telecomunicações, diferentemente de um modelo de compra e venda onde se obtêm o lucro momento em que o processo se concretiza, o modelo de négocios de telecomunicações se caracterizam por um investimento inicial feito pela empresa, seja em infraestrutura, equipamentos e/ou instalação na residencia do cliente para só então realizar uma cobrança mensal uma vez que, nesse modelo de negócio, o cliente só passa a dar lucro meses ou ate mesmo anos depois de contratar o serviço, </w:t>
+        <w:t xml:space="preserve">é uma métrica crucial para empresas no ramo de telecomunicações, diferentemente de um modelo de compra e venda onde se obtêm o lucro </w:t>
+      </w:r>
+      <w:r>
+        <w:rPr>
+          <w:rFonts w:eastAsia="Noto Serif CJK SC" w:cs="Lohit Devanagari" w:ascii="arial" w:hAnsi="arial"/>
+          <w:b w:val="false"/>
+          <w:i w:val="false"/>
+          <w:caps w:val="false"/>
+          <w:smallCaps w:val="false"/>
+          <w:strike w:val="false"/>
+          <w:dstrike w:val="false"/>
+          <w:color w:val="000000"/>
+          <w:kern w:val="2"/>
+          <w:sz w:val="24"/>
+          <w:szCs w:val="24"/>
+          <w:u w:val="none"/>
+          <w:effect w:val="none"/>
+          <w:shd w:fill="auto" w:val="clear"/>
+          <w:lang w:val="pt-BR" w:eastAsia="zh-CN" w:bidi="hi-IN"/>
+        </w:rPr>
+        <w:t xml:space="preserve">no </w:t>
+      </w:r>
+      <w:r>
+        <w:rPr>
+          <w:rFonts w:eastAsia="Noto Serif CJK SC" w:cs="Lohit Devanagari" w:ascii="arial" w:hAnsi="arial"/>
+          <w:b w:val="false"/>
+          <w:i w:val="false"/>
+          <w:caps w:val="false"/>
+          <w:smallCaps w:val="false"/>
+          <w:strike w:val="false"/>
+          <w:dstrike w:val="false"/>
+          <w:color w:val="000000"/>
+          <w:kern w:val="2"/>
+          <w:sz w:val="24"/>
+          <w:szCs w:val="24"/>
+          <w:u w:val="none"/>
+          <w:effect w:val="none"/>
+          <w:shd w:fill="auto" w:val="clear"/>
+          <w:lang w:val="pt-BR" w:eastAsia="zh-CN" w:bidi="hi-IN"/>
+        </w:rPr>
+        <w:t xml:space="preserve">momento em que o processo se concretiza, o modelo de negócios de telecomunicações se caracterizam por um investimento inicial feito pela empresa, seja em infraestrutura, equipamentos e/ou instalação na residencia do cliente. </w:t>
+      </w:r>
+      <w:r>
+        <w:rPr>
+          <w:rFonts w:eastAsia="Noto Serif CJK SC" w:cs="Lohit Devanagari" w:ascii="arial" w:hAnsi="arial"/>
+          <w:b w:val="false"/>
+          <w:i w:val="false"/>
+          <w:caps w:val="false"/>
+          <w:smallCaps w:val="false"/>
+          <w:strike w:val="false"/>
+          <w:dstrike w:val="false"/>
+          <w:color w:val="000000"/>
+          <w:kern w:val="2"/>
+          <w:sz w:val="24"/>
+          <w:szCs w:val="24"/>
+          <w:u w:val="none"/>
+          <w:effect w:val="none"/>
+          <w:shd w:fill="auto" w:val="clear"/>
+          <w:lang w:val="pt-BR" w:eastAsia="zh-CN" w:bidi="hi-IN"/>
+        </w:rPr>
+        <w:t>N</w:t>
+      </w:r>
+      <w:r>
+        <w:rPr>
+          <w:rFonts w:eastAsia="Noto Serif CJK SC" w:cs="Lohit Devanagari" w:ascii="arial" w:hAnsi="arial"/>
+          <w:b w:val="false"/>
+          <w:i w:val="false"/>
+          <w:caps w:val="false"/>
+          <w:smallCaps w:val="false"/>
+          <w:strike w:val="false"/>
+          <w:dstrike w:val="false"/>
+          <w:color w:val="000000"/>
+          <w:kern w:val="2"/>
+          <w:sz w:val="24"/>
+          <w:szCs w:val="24"/>
+          <w:u w:val="none"/>
+          <w:effect w:val="none"/>
+          <w:shd w:fill="auto" w:val="clear"/>
+          <w:lang w:val="pt-BR" w:eastAsia="zh-CN" w:bidi="hi-IN"/>
+        </w:rPr>
+        <w:t>esse modelo de negócio, o cliente só passa a dar lucro meses ou ate mesmo anos depois de contratar o serviço</w:t>
       </w:r>
     </w:p>
     <w:p>
@@ -1041,7 +1101,7 @@
         <w:pStyle w:val="Corpodotexto"/>
         <w:bidi w:val="0"/>
         <w:spacing w:lineRule="auto" w:line="360" w:before="0" w:after="140"/>
-        <w:jc w:val="left"/>
+        <w:jc w:val="both"/>
         <w:rPr>
           <w:rFonts w:ascii="arial" w:hAnsi="arial"/>
           <w:sz w:val="24"/>

</xml_diff>

<commit_message>
adição do topico de coleta e tratamento de dados no artigo, bem como de algumas imagens
</commit_message>
<xml_diff>
--- a/Artigo/TCC.docx
+++ b/Artigo/TCC.docx
@@ -886,22 +886,7 @@
         <w:bidi w:val="0"/>
         <w:spacing w:lineRule="auto" w:line="427" w:before="0" w:after="0"/>
         <w:jc w:val="both"/>
-        <w:rPr>
-          <w:rFonts w:ascii="Arial;sans-serif" w:hAnsi="Arial;sans-serif"/>
-          <w:b/>
-          <w:b/>
-          <w:i w:val="false"/>
-          <w:i w:val="false"/>
-          <w:caps w:val="false"/>
-          <w:smallCaps w:val="false"/>
-          <w:strike w:val="false"/>
-          <w:dstrike w:val="false"/>
-          <w:color w:val="000000"/>
-          <w:sz w:val="24"/>
-          <w:u w:val="none"/>
-          <w:effect w:val="none"/>
-          <w:shd w:fill="auto" w:val="clear"/>
-        </w:rPr>
+        <w:rPr/>
       </w:pPr>
       <w:r>
         <w:rPr>
@@ -1013,107 +998,526 @@
           <w:shd w:fill="auto" w:val="clear"/>
           <w:lang w:val="pt-BR" w:eastAsia="zh-CN" w:bidi="hi-IN"/>
         </w:rPr>
-        <w:t xml:space="preserve">é uma métrica crucial para empresas no ramo de telecomunicações, diferentemente de um modelo de compra e venda onde se obtêm o lucro </w:t>
-      </w:r>
-      <w:r>
-        <w:rPr>
-          <w:rFonts w:eastAsia="Noto Serif CJK SC" w:cs="Lohit Devanagari" w:ascii="arial" w:hAnsi="arial"/>
-          <w:b w:val="false"/>
-          <w:i w:val="false"/>
-          <w:caps w:val="false"/>
-          <w:smallCaps w:val="false"/>
-          <w:strike w:val="false"/>
-          <w:dstrike w:val="false"/>
-          <w:color w:val="000000"/>
-          <w:kern w:val="2"/>
-          <w:sz w:val="24"/>
-          <w:szCs w:val="24"/>
-          <w:u w:val="none"/>
-          <w:effect w:val="none"/>
-          <w:shd w:fill="auto" w:val="clear"/>
-          <w:lang w:val="pt-BR" w:eastAsia="zh-CN" w:bidi="hi-IN"/>
-        </w:rPr>
-        <w:t xml:space="preserve">no </w:t>
-      </w:r>
-      <w:r>
-        <w:rPr>
-          <w:rFonts w:eastAsia="Noto Serif CJK SC" w:cs="Lohit Devanagari" w:ascii="arial" w:hAnsi="arial"/>
-          <w:b w:val="false"/>
-          <w:i w:val="false"/>
-          <w:caps w:val="false"/>
-          <w:smallCaps w:val="false"/>
-          <w:strike w:val="false"/>
-          <w:dstrike w:val="false"/>
-          <w:color w:val="000000"/>
-          <w:kern w:val="2"/>
-          <w:sz w:val="24"/>
-          <w:szCs w:val="24"/>
-          <w:u w:val="none"/>
-          <w:effect w:val="none"/>
-          <w:shd w:fill="auto" w:val="clear"/>
-          <w:lang w:val="pt-BR" w:eastAsia="zh-CN" w:bidi="hi-IN"/>
-        </w:rPr>
-        <w:t xml:space="preserve">momento em que o processo se concretiza, o modelo de negócios de telecomunicações se caracterizam por um investimento inicial feito pela empresa, seja em infraestrutura, equipamentos e/ou instalação na residencia do cliente. </w:t>
-      </w:r>
-      <w:r>
-        <w:rPr>
-          <w:rFonts w:eastAsia="Noto Serif CJK SC" w:cs="Lohit Devanagari" w:ascii="arial" w:hAnsi="arial"/>
-          <w:b w:val="false"/>
-          <w:i w:val="false"/>
-          <w:caps w:val="false"/>
-          <w:smallCaps w:val="false"/>
-          <w:strike w:val="false"/>
-          <w:dstrike w:val="false"/>
-          <w:color w:val="000000"/>
-          <w:kern w:val="2"/>
-          <w:sz w:val="24"/>
-          <w:szCs w:val="24"/>
-          <w:u w:val="none"/>
-          <w:effect w:val="none"/>
-          <w:shd w:fill="auto" w:val="clear"/>
-          <w:lang w:val="pt-BR" w:eastAsia="zh-CN" w:bidi="hi-IN"/>
-        </w:rPr>
-        <w:t>N</w:t>
-      </w:r>
-      <w:r>
-        <w:rPr>
-          <w:rFonts w:eastAsia="Noto Serif CJK SC" w:cs="Lohit Devanagari" w:ascii="arial" w:hAnsi="arial"/>
-          <w:b w:val="false"/>
-          <w:i w:val="false"/>
-          <w:caps w:val="false"/>
-          <w:smallCaps w:val="false"/>
-          <w:strike w:val="false"/>
-          <w:dstrike w:val="false"/>
-          <w:color w:val="000000"/>
-          <w:kern w:val="2"/>
-          <w:sz w:val="24"/>
-          <w:szCs w:val="24"/>
-          <w:u w:val="none"/>
-          <w:effect w:val="none"/>
-          <w:shd w:fill="auto" w:val="clear"/>
-          <w:lang w:val="pt-BR" w:eastAsia="zh-CN" w:bidi="hi-IN"/>
-        </w:rPr>
-        <w:t>esse modelo de negócio, o cliente só passa a dar lucro meses ou ate mesmo anos depois de contratar o serviço</w:t>
-      </w:r>
-    </w:p>
-    <w:p>
-      <w:pPr>
-        <w:pStyle w:val="Corpodotexto"/>
-        <w:bidi w:val="0"/>
-        <w:spacing w:lineRule="auto" w:line="360" w:before="0" w:after="140"/>
+        <w:t>é uma métrica crucial para empresas no ramo de telecomunicações, diferentemente de um modelo de compra e venda onde se obtêm o lucro no momento em que o processo se concretiza, o modelo de negócios de telecomunicações se caracterizam por um investimento inicial feito pela empresa, seja em infraestrutura, equipamentos e/ou instalação na residencia do cliente. Nesse modelo de negócio, o cliente só passa a dar lucro meses ou ate mesmo anos depois de contratar o serviço.</w:t>
+      </w:r>
+    </w:p>
+    <w:p>
+      <w:pPr>
+        <w:pStyle w:val="Corpodotexto"/>
+        <w:bidi w:val="0"/>
+        <w:spacing w:lineRule="auto" w:line="360" w:before="0" w:after="0"/>
         <w:jc w:val="both"/>
-        <w:rPr>
-          <w:rFonts w:ascii="arial" w:hAnsi="arial"/>
-          <w:sz w:val="24"/>
-          <w:szCs w:val="24"/>
-        </w:rPr>
-      </w:pPr>
-      <w:r>
-        <w:rPr>
-          <w:rFonts w:ascii="arial" w:hAnsi="arial"/>
-          <w:sz w:val="24"/>
-          <w:szCs w:val="24"/>
-        </w:rPr>
+        <w:rPr/>
+      </w:pPr>
+      <w:r>
+        <w:rPr>
+          <w:rFonts w:eastAsia="Noto Serif CJK SC" w:cs="Lohit Devanagari" w:ascii="arial" w:hAnsi="arial"/>
+          <w:b w:val="false"/>
+          <w:i w:val="false"/>
+          <w:caps w:val="false"/>
+          <w:smallCaps w:val="false"/>
+          <w:strike w:val="false"/>
+          <w:dstrike w:val="false"/>
+          <w:color w:val="000000"/>
+          <w:kern w:val="2"/>
+          <w:sz w:val="24"/>
+          <w:szCs w:val="24"/>
+          <w:u w:val="none"/>
+          <w:effect w:val="none"/>
+          <w:shd w:fill="auto" w:val="clear"/>
+          <w:lang w:val="pt-BR" w:eastAsia="zh-CN" w:bidi="hi-IN"/>
+        </w:rPr>
+        <w:tab/>
+        <w:t>Diante disso, tornou-se fundamental para as empresas o foco nesse indicador, uma vez que a retenção de clientes é crucial para o sucesso e a sustentabilidade dos negócios.</w:t>
+      </w:r>
+    </w:p>
+    <w:p>
+      <w:pPr>
+        <w:pStyle w:val="Corpodotexto"/>
+        <w:bidi w:val="0"/>
+        <w:spacing w:lineRule="auto" w:line="360" w:before="0" w:after="0"/>
+        <w:jc w:val="both"/>
+        <w:rPr>
+          <w:rFonts w:ascii="arial" w:hAnsi="arial" w:eastAsia="Noto Serif CJK SC" w:cs="Lohit Devanagari"/>
+          <w:b w:val="false"/>
+          <w:b w:val="false"/>
+          <w:i w:val="false"/>
+          <w:i w:val="false"/>
+          <w:caps w:val="false"/>
+          <w:smallCaps w:val="false"/>
+          <w:strike w:val="false"/>
+          <w:dstrike w:val="false"/>
+          <w:color w:val="000000"/>
+          <w:kern w:val="2"/>
+          <w:sz w:val="24"/>
+          <w:szCs w:val="24"/>
+          <w:u w:val="none"/>
+          <w:effect w:val="none"/>
+          <w:shd w:fill="auto" w:val="clear"/>
+          <w:lang w:val="pt-BR" w:eastAsia="zh-CN" w:bidi="hi-IN"/>
+        </w:rPr>
+      </w:pPr>
+      <w:r>
+        <w:rPr>
+          <w:rFonts w:eastAsia="Noto Serif CJK SC" w:cs="Lohit Devanagari" w:ascii="arial" w:hAnsi="arial"/>
+          <w:b w:val="false"/>
+          <w:i w:val="false"/>
+          <w:caps w:val="false"/>
+          <w:smallCaps w:val="false"/>
+          <w:strike w:val="false"/>
+          <w:dstrike w:val="false"/>
+          <w:color w:val="000000"/>
+          <w:kern w:val="2"/>
+          <w:sz w:val="24"/>
+          <w:szCs w:val="24"/>
+          <w:u w:val="none"/>
+          <w:effect w:val="none"/>
+          <w:shd w:fill="auto" w:val="clear"/>
+          <w:lang w:val="pt-BR" w:eastAsia="zh-CN" w:bidi="hi-IN"/>
+        </w:rPr>
+      </w:r>
+    </w:p>
+    <w:p>
+      <w:pPr>
+        <w:pStyle w:val="Corpodotexto"/>
+        <w:bidi w:val="0"/>
+        <w:spacing w:lineRule="auto" w:line="427" w:before="0" w:after="0"/>
+        <w:jc w:val="both"/>
+        <w:rPr/>
+      </w:pPr>
+      <w:r>
+        <w:rPr>
+          <w:rFonts w:eastAsia="Noto Serif CJK SC" w:cs="Lohit Devanagari" w:ascii="Arial;sans-serif" w:hAnsi="Arial;sans-serif"/>
+          <w:b/>
+          <w:i w:val="false"/>
+          <w:caps w:val="false"/>
+          <w:smallCaps w:val="false"/>
+          <w:strike w:val="false"/>
+          <w:dstrike w:val="false"/>
+          <w:color w:val="000000"/>
+          <w:kern w:val="2"/>
+          <w:sz w:val="24"/>
+          <w:szCs w:val="24"/>
+          <w:u w:val="none"/>
+          <w:effect w:val="none"/>
+          <w:shd w:fill="auto" w:val="clear"/>
+          <w:lang w:val="pt-BR" w:eastAsia="zh-CN" w:bidi="hi-IN"/>
+        </w:rPr>
+        <w:t xml:space="preserve">1.2. </w:t>
+      </w:r>
+      <w:r>
+        <w:rPr>
+          <w:rFonts w:eastAsia="Noto Serif CJK SC" w:cs="Lohit Devanagari" w:ascii="arial" w:hAnsi="arial"/>
+          <w:b/>
+          <w:i w:val="false"/>
+          <w:caps w:val="false"/>
+          <w:smallCaps w:val="false"/>
+          <w:strike w:val="false"/>
+          <w:dstrike w:val="false"/>
+          <w:color w:val="000000"/>
+          <w:kern w:val="2"/>
+          <w:sz w:val="24"/>
+          <w:szCs w:val="24"/>
+          <w:u w:val="none"/>
+          <w:effect w:val="none"/>
+          <w:shd w:fill="auto" w:val="clear"/>
+          <w:lang w:val="pt-BR" w:eastAsia="zh-CN" w:bidi="hi-IN"/>
+        </w:rPr>
+        <w:t>O problema proposto</w:t>
+      </w:r>
+    </w:p>
+    <w:p>
+      <w:pPr>
+        <w:pStyle w:val="Corpodotexto"/>
+        <w:bidi w:val="0"/>
+        <w:spacing w:lineRule="auto" w:line="427" w:before="0" w:after="0"/>
+        <w:jc w:val="both"/>
+        <w:rPr/>
+      </w:pPr>
+      <w:r>
+        <w:rPr>
+          <w:rFonts w:eastAsia="Noto Serif CJK SC" w:cs="Lohit Devanagari" w:ascii="arial" w:hAnsi="arial"/>
+          <w:b/>
+          <w:i w:val="false"/>
+          <w:caps w:val="false"/>
+          <w:smallCaps w:val="false"/>
+          <w:strike w:val="false"/>
+          <w:dstrike w:val="false"/>
+          <w:color w:val="000000"/>
+          <w:kern w:val="2"/>
+          <w:sz w:val="24"/>
+          <w:szCs w:val="24"/>
+          <w:u w:val="none"/>
+          <w:effect w:val="none"/>
+          <w:shd w:fill="auto" w:val="clear"/>
+          <w:lang w:val="pt-BR" w:eastAsia="zh-CN" w:bidi="hi-IN"/>
+        </w:rPr>
+        <w:tab/>
+      </w:r>
+      <w:r>
+        <w:rPr>
+          <w:rFonts w:eastAsia="Noto Serif CJK SC" w:cs="Lohit Devanagari" w:ascii="arial" w:hAnsi="arial"/>
+          <w:b w:val="false"/>
+          <w:i w:val="false"/>
+          <w:caps w:val="false"/>
+          <w:smallCaps w:val="false"/>
+          <w:strike w:val="false"/>
+          <w:dstrike w:val="false"/>
+          <w:color w:val="000000"/>
+          <w:kern w:val="2"/>
+          <w:sz w:val="24"/>
+          <w:szCs w:val="24"/>
+          <w:u w:val="none"/>
+          <w:effect w:val="none"/>
+          <w:shd w:fill="FFFF00" w:val="clear"/>
+          <w:lang w:val="pt-BR" w:eastAsia="zh-CN" w:bidi="hi-IN"/>
+        </w:rPr>
+        <w:t>Devido as características de investimento inicial alto e lucro futuro, a presente analise priorizara no RECALL, uma vez que devemos buscar minimizar o maximo possivel de falsos negativos, onde o modelo determina que o cliente nã</w:t>
+      </w:r>
+      <w:r>
+        <w:rPr>
+          <w:rFonts w:eastAsia="Noto Serif CJK SC" w:cs="Lohit Devanagari" w:ascii="arial" w:hAnsi="arial"/>
+          <w:b w:val="false"/>
+          <w:i w:val="false"/>
+          <w:caps w:val="false"/>
+          <w:smallCaps w:val="false"/>
+          <w:strike w:val="false"/>
+          <w:dstrike w:val="false"/>
+          <w:color w:val="000000"/>
+          <w:kern w:val="2"/>
+          <w:sz w:val="24"/>
+          <w:szCs w:val="24"/>
+          <w:u w:val="none"/>
+          <w:effect w:val="none"/>
+          <w:shd w:fill="FFFF00" w:val="clear"/>
+          <w:lang w:val="pt-BR" w:eastAsia="zh-CN" w:bidi="hi-IN"/>
+        </w:rPr>
+        <w:t>o</w:t>
+      </w:r>
+      <w:r>
+        <w:rPr>
+          <w:rFonts w:eastAsia="Noto Serif CJK SC" w:cs="Lohit Devanagari" w:ascii="arial" w:hAnsi="arial"/>
+          <w:b w:val="false"/>
+          <w:i w:val="false"/>
+          <w:caps w:val="false"/>
+          <w:smallCaps w:val="false"/>
+          <w:strike w:val="false"/>
+          <w:dstrike w:val="false"/>
+          <w:color w:val="000000"/>
+          <w:kern w:val="2"/>
+          <w:sz w:val="24"/>
+          <w:szCs w:val="24"/>
+          <w:u w:val="none"/>
+          <w:effect w:val="none"/>
+          <w:shd w:fill="FFFF00" w:val="clear"/>
+          <w:lang w:val="pt-BR" w:eastAsia="zh-CN" w:bidi="hi-IN"/>
+        </w:rPr>
+        <w:t xml:space="preserve"> vai cancelar porem o cliente cancela</w:t>
+      </w:r>
+    </w:p>
+    <w:p>
+      <w:pPr>
+        <w:pStyle w:val="Corpodotexto"/>
+        <w:bidi w:val="0"/>
+        <w:spacing w:lineRule="auto" w:line="427" w:before="0" w:after="0"/>
+        <w:jc w:val="both"/>
+        <w:rPr>
+          <w:rFonts w:ascii="arial" w:hAnsi="arial" w:eastAsia="Noto Serif CJK SC" w:cs="Lohit Devanagari"/>
+          <w:b w:val="false"/>
+          <w:b w:val="false"/>
+          <w:i w:val="false"/>
+          <w:i w:val="false"/>
+          <w:caps w:val="false"/>
+          <w:smallCaps w:val="false"/>
+          <w:strike w:val="false"/>
+          <w:dstrike w:val="false"/>
+          <w:color w:val="000000"/>
+          <w:kern w:val="2"/>
+          <w:sz w:val="24"/>
+          <w:szCs w:val="24"/>
+          <w:u w:val="none"/>
+          <w:effect w:val="none"/>
+          <w:shd w:fill="auto" w:val="clear"/>
+          <w:lang w:val="pt-BR" w:eastAsia="zh-CN" w:bidi="hi-IN"/>
+        </w:rPr>
+      </w:pPr>
+      <w:r>
+        <w:rPr/>
+      </w:r>
+    </w:p>
+    <w:p>
+      <w:pPr>
+        <w:pStyle w:val="Corpodotexto"/>
+        <w:bidi w:val="0"/>
+        <w:spacing w:lineRule="auto" w:line="427" w:before="0" w:after="0"/>
+        <w:jc w:val="both"/>
+        <w:rPr/>
+      </w:pPr>
+      <w:r>
+        <w:rPr>
+          <w:rFonts w:eastAsia="Noto Serif CJK SC" w:cs="Lohit Devanagari" w:ascii="Arial;sans-serif" w:hAnsi="Arial;sans-serif"/>
+          <w:b/>
+          <w:i w:val="false"/>
+          <w:caps w:val="false"/>
+          <w:smallCaps w:val="false"/>
+          <w:strike w:val="false"/>
+          <w:dstrike w:val="false"/>
+          <w:color w:val="000000"/>
+          <w:kern w:val="2"/>
+          <w:sz w:val="24"/>
+          <w:szCs w:val="24"/>
+          <w:u w:val="none"/>
+          <w:effect w:val="none"/>
+          <w:shd w:fill="auto" w:val="clear"/>
+          <w:lang w:val="pt-BR" w:eastAsia="zh-CN" w:bidi="hi-IN"/>
+        </w:rPr>
+        <w:t xml:space="preserve">2. </w:t>
+      </w:r>
+      <w:r>
+        <w:rPr>
+          <w:rFonts w:eastAsia="Noto Serif CJK SC" w:cs="Lohit Devanagari" w:ascii="arial" w:hAnsi="arial"/>
+          <w:b/>
+          <w:i w:val="false"/>
+          <w:caps w:val="false"/>
+          <w:smallCaps w:val="false"/>
+          <w:strike w:val="false"/>
+          <w:dstrike w:val="false"/>
+          <w:color w:val="000000"/>
+          <w:kern w:val="2"/>
+          <w:sz w:val="24"/>
+          <w:szCs w:val="24"/>
+          <w:u w:val="none"/>
+          <w:effect w:val="none"/>
+          <w:shd w:fill="auto" w:val="clear"/>
+          <w:lang w:val="pt-BR" w:eastAsia="zh-CN" w:bidi="hi-IN"/>
+        </w:rPr>
+        <w:t>Coleta de Dados</w:t>
+      </w:r>
+    </w:p>
+    <w:p>
+      <w:pPr>
+        <w:pStyle w:val="Corpodotexto"/>
+        <w:bidi w:val="0"/>
+        <w:spacing w:lineRule="auto" w:line="427" w:before="0" w:after="0"/>
+        <w:jc w:val="both"/>
+        <w:rPr/>
+      </w:pPr>
+      <w:r>
+        <w:rPr>
+          <w:rFonts w:eastAsia="Noto Serif CJK SC" w:cs="Lohit Devanagari" w:ascii="arial" w:hAnsi="arial"/>
+          <w:b/>
+          <w:i w:val="false"/>
+          <w:caps w:val="false"/>
+          <w:smallCaps w:val="false"/>
+          <w:strike w:val="false"/>
+          <w:dstrike w:val="false"/>
+          <w:color w:val="000000"/>
+          <w:kern w:val="2"/>
+          <w:sz w:val="24"/>
+          <w:szCs w:val="24"/>
+          <w:u w:val="none"/>
+          <w:effect w:val="none"/>
+          <w:shd w:fill="auto" w:val="clear"/>
+          <w:lang w:val="pt-BR" w:eastAsia="zh-CN" w:bidi="hi-IN"/>
+        </w:rPr>
+        <w:tab/>
+      </w:r>
+      <w:r>
+        <w:rPr>
+          <w:rFonts w:eastAsia="Noto Serif CJK SC" w:cs="Lohit Devanagari" w:ascii="arial" w:hAnsi="arial"/>
+          <w:b w:val="false"/>
+          <w:bCs w:val="false"/>
+          <w:i w:val="false"/>
+          <w:caps w:val="false"/>
+          <w:smallCaps w:val="false"/>
+          <w:strike w:val="false"/>
+          <w:dstrike w:val="false"/>
+          <w:color w:val="000000"/>
+          <w:kern w:val="2"/>
+          <w:sz w:val="24"/>
+          <w:szCs w:val="24"/>
+          <w:u w:val="none"/>
+          <w:effect w:val="none"/>
+          <w:shd w:fill="auto" w:val="clear"/>
+          <w:lang w:val="pt-BR" w:eastAsia="zh-CN" w:bidi="hi-IN"/>
+        </w:rPr>
+        <w:t xml:space="preserve">O conjunto de dados </w:t>
+      </w:r>
+      <w:r>
+        <w:rPr>
+          <w:rFonts w:eastAsia="Noto Serif CJK SC" w:cs="Lohit Devanagari" w:ascii="arial" w:hAnsi="arial"/>
+          <w:b w:val="false"/>
+          <w:bCs w:val="false"/>
+          <w:i/>
+          <w:iCs/>
+          <w:caps w:val="false"/>
+          <w:smallCaps w:val="false"/>
+          <w:strike w:val="false"/>
+          <w:dstrike w:val="false"/>
+          <w:color w:val="000000"/>
+          <w:kern w:val="2"/>
+          <w:sz w:val="24"/>
+          <w:szCs w:val="24"/>
+          <w:u w:val="none"/>
+          <w:effect w:val="none"/>
+          <w:shd w:fill="auto" w:val="clear"/>
+          <w:lang w:val="pt-BR" w:eastAsia="zh-CN" w:bidi="hi-IN"/>
+        </w:rPr>
+        <w:t>Telecom Customer Churn Prediction,</w:t>
+      </w:r>
+      <w:r>
+        <w:rPr>
+          <w:rFonts w:eastAsia="Noto Serif CJK SC" w:cs="Lohit Devanagari" w:ascii="arial" w:hAnsi="arial"/>
+          <w:b w:val="false"/>
+          <w:bCs w:val="false"/>
+          <w:i w:val="false"/>
+          <w:iCs w:val="false"/>
+          <w:caps w:val="false"/>
+          <w:smallCaps w:val="false"/>
+          <w:strike w:val="false"/>
+          <w:dstrike w:val="false"/>
+          <w:color w:val="000000"/>
+          <w:kern w:val="2"/>
+          <w:sz w:val="24"/>
+          <w:szCs w:val="24"/>
+          <w:u w:val="none"/>
+          <w:effect w:val="none"/>
+          <w:shd w:fill="auto" w:val="clear"/>
+          <w:lang w:val="pt-BR" w:eastAsia="zh-CN" w:bidi="hi-IN"/>
+        </w:rPr>
+        <w:t>objeto de análise deste projeto</w:t>
+      </w:r>
+      <w:r>
+        <w:rPr>
+          <w:rFonts w:eastAsia="Noto Serif CJK SC" w:cs="Lohit Devanagari" w:ascii="arial" w:hAnsi="arial"/>
+          <w:b w:val="false"/>
+          <w:bCs w:val="false"/>
+          <w:i w:val="false"/>
+          <w:iCs w:val="false"/>
+          <w:caps w:val="false"/>
+          <w:smallCaps w:val="false"/>
+          <w:strike w:val="false"/>
+          <w:dstrike w:val="false"/>
+          <w:color w:val="000000"/>
+          <w:kern w:val="2"/>
+          <w:sz w:val="24"/>
+          <w:szCs w:val="24"/>
+          <w:u w:val="none"/>
+          <w:effect w:val="none"/>
+          <w:shd w:fill="auto" w:val="clear"/>
+          <w:lang w:val="pt-BR" w:eastAsia="zh-CN" w:bidi="hi-IN"/>
+        </w:rPr>
+        <w:t xml:space="preserve"> pode ser encontrado através do sítio da </w:t>
+      </w:r>
+      <w:r>
+        <w:rPr>
+          <w:rFonts w:eastAsia="Noto Serif CJK SC" w:cs="Lohit Devanagari" w:ascii="arial" w:hAnsi="arial"/>
+          <w:b w:val="false"/>
+          <w:bCs w:val="false"/>
+          <w:i/>
+          <w:iCs/>
+          <w:caps w:val="false"/>
+          <w:smallCaps w:val="false"/>
+          <w:strike w:val="false"/>
+          <w:dstrike w:val="false"/>
+          <w:color w:val="000000"/>
+          <w:kern w:val="2"/>
+          <w:sz w:val="24"/>
+          <w:szCs w:val="24"/>
+          <w:u w:val="none"/>
+          <w:effect w:val="none"/>
+          <w:shd w:fill="auto" w:val="clear"/>
+          <w:lang w:val="pt-BR" w:eastAsia="zh-CN" w:bidi="hi-IN"/>
+        </w:rPr>
+        <w:t>Maven Analytics</w:t>
+      </w:r>
+      <w:r>
+        <w:rPr>
+          <w:rFonts w:eastAsia="Noto Serif CJK SC" w:cs="Lohit Devanagari" w:ascii="arial" w:hAnsi="arial"/>
+          <w:b w:val="false"/>
+          <w:bCs w:val="false"/>
+          <w:i w:val="false"/>
+          <w:iCs w:val="false"/>
+          <w:caps w:val="false"/>
+          <w:smallCaps w:val="false"/>
+          <w:strike w:val="false"/>
+          <w:dstrike w:val="false"/>
+          <w:color w:val="000000"/>
+          <w:kern w:val="2"/>
+          <w:sz w:val="24"/>
+          <w:szCs w:val="24"/>
+          <w:u w:val="none"/>
+          <w:effect w:val="none"/>
+          <w:shd w:fill="auto" w:val="clear"/>
+          <w:lang w:val="pt-BR" w:eastAsia="zh-CN" w:bidi="hi-IN"/>
+        </w:rPr>
+        <w:t xml:space="preserve">, </w:t>
+      </w:r>
+      <w:r>
+        <w:rPr>
+          <w:rFonts w:eastAsia="Noto Serif CJK SC" w:cs="Lohit Devanagari" w:ascii="arial" w:hAnsi="arial"/>
+          <w:b w:val="false"/>
+          <w:bCs w:val="false"/>
+          <w:i w:val="false"/>
+          <w:iCs w:val="false"/>
+          <w:caps w:val="false"/>
+          <w:smallCaps w:val="false"/>
+          <w:strike w:val="false"/>
+          <w:dstrike w:val="false"/>
+          <w:color w:val="000000"/>
+          <w:kern w:val="2"/>
+          <w:sz w:val="24"/>
+          <w:szCs w:val="24"/>
+          <w:u w:val="none"/>
+          <w:effect w:val="none"/>
+          <w:shd w:fill="auto" w:val="clear"/>
+          <w:lang w:val="pt-BR" w:eastAsia="zh-CN" w:bidi="hi-IN"/>
+        </w:rPr>
+        <w:t xml:space="preserve">uma </w:t>
+      </w:r>
+      <w:r>
+        <w:rPr>
+          <w:rFonts w:eastAsia="Noto Serif CJK SC" w:cs="Lohit Devanagari" w:ascii="arial" w:hAnsi="arial"/>
+          <w:b w:val="false"/>
+          <w:bCs w:val="false"/>
+          <w:i w:val="false"/>
+          <w:iCs w:val="false"/>
+          <w:caps w:val="false"/>
+          <w:smallCaps w:val="false"/>
+          <w:strike w:val="false"/>
+          <w:dstrike w:val="false"/>
+          <w:color w:val="000000"/>
+          <w:kern w:val="2"/>
+          <w:sz w:val="24"/>
+          <w:szCs w:val="24"/>
+          <w:u w:val="none"/>
+          <w:effect w:val="none"/>
+          <w:shd w:fill="FFFF00" w:val="clear"/>
+          <w:lang w:val="pt-BR" w:eastAsia="zh-CN" w:bidi="hi-IN"/>
+        </w:rPr>
+        <w:t>plataforma de desafios</w:t>
+      </w:r>
+      <w:r>
+        <w:rPr>
+          <w:rFonts w:eastAsia="Noto Serif CJK SC" w:cs="Lohit Devanagari" w:ascii="arial" w:hAnsi="arial"/>
+          <w:b w:val="false"/>
+          <w:bCs w:val="false"/>
+          <w:i w:val="false"/>
+          <w:iCs w:val="false"/>
+          <w:caps w:val="false"/>
+          <w:smallCaps w:val="false"/>
+          <w:strike w:val="false"/>
+          <w:dstrike w:val="false"/>
+          <w:color w:val="000000"/>
+          <w:kern w:val="2"/>
+          <w:sz w:val="24"/>
+          <w:szCs w:val="24"/>
+          <w:u w:val="none"/>
+          <w:effect w:val="none"/>
+          <w:shd w:fill="auto" w:val="clear"/>
+          <w:lang w:val="pt-BR" w:eastAsia="zh-CN" w:bidi="hi-IN"/>
+        </w:rPr>
+        <w:t xml:space="preserve"> relacionados a analises de dados. </w:t>
       </w:r>
     </w:p>
     <w:p>
@@ -1134,13 +1538,268 @@
           <w:sz w:val="24"/>
           <w:szCs w:val="24"/>
         </w:rPr>
-      </w:r>
-    </w:p>
-    <w:p>
-      <w:pPr>
-        <w:pStyle w:val="Corpodotexto"/>
-        <w:bidi w:val="0"/>
-        <w:spacing w:lineRule="auto" w:line="276" w:before="0" w:after="140"/>
+        <w:tab/>
+      </w:r>
+      <w:r>
+        <mc:AlternateContent>
+          <mc:Choice Requires="wps">
+            <w:drawing>
+              <wp:anchor behindDoc="0" distT="0" distB="0" distL="0" distR="0" simplePos="0" locked="0" layoutInCell="0" allowOverlap="1" relativeHeight="2">
+                <wp:simplePos x="0" y="0"/>
+                <wp:positionH relativeFrom="column">
+                  <wp:posOffset>0</wp:posOffset>
+                </wp:positionH>
+                <wp:positionV relativeFrom="paragraph">
+                  <wp:posOffset>71755</wp:posOffset>
+                </wp:positionV>
+                <wp:extent cx="6120130" cy="1699895"/>
+                <wp:effectExtent l="0" t="0" r="0" b="0"/>
+                <wp:wrapSquare wrapText="largest"/>
+                <wp:docPr id="1" name="Quadro1"/>
+                <a:graphic xmlns:a="http://schemas.openxmlformats.org/drawingml/2006/main">
+                  <a:graphicData uri="http://schemas.microsoft.com/office/word/2010/wordprocessingShape">
+                    <wps:wsp>
+                      <wps:cNvSpPr txBox="1"/>
+                      <wps:spPr>
+                        <a:xfrm>
+                          <a:off x="0" y="0"/>
+                          <a:ext cx="6120130" cy="1699895"/>
+                        </a:xfrm>
+                        <a:prstGeom prst="rect"/>
+                        <a:solidFill>
+                          <a:srgbClr val="FFFFFF"/>
+                        </a:solidFill>
+                      </wps:spPr>
+                      <wps:txbx>
+                        <w:txbxContent>
+                          <w:p>
+                            <w:pPr>
+                              <w:pStyle w:val="Figura"/>
+                              <w:spacing w:before="120" w:after="120"/>
+                              <w:rPr/>
+                            </w:pPr>
+                            <w:r>
+                              <w:rPr/>
+                              <w:drawing>
+                                <wp:inline distT="0" distB="0" distL="0" distR="0">
+                                  <wp:extent cx="6120130" cy="1196975"/>
+                                  <wp:effectExtent l="0" t="0" r="0" b="0"/>
+                                  <wp:docPr id="2" name="Figura1" descr=""/>
+                                  <wp:cNvGraphicFramePr>
+                                    <a:graphicFrameLocks xmlns:a="http://schemas.openxmlformats.org/drawingml/2006/main" noChangeAspect="1"/>
+                                  </wp:cNvGraphicFramePr>
+                                  <a:graphic xmlns:a="http://schemas.openxmlformats.org/drawingml/2006/main">
+                                    <a:graphicData uri="http://schemas.openxmlformats.org/drawingml/2006/picture">
+                                      <pic:pic xmlns:pic="http://schemas.openxmlformats.org/drawingml/2006/picture">
+                                        <pic:nvPicPr>
+                                          <pic:cNvPr id="2" name="Figura1" descr=""/>
+                                          <pic:cNvPicPr>
+                                            <a:picLocks noChangeAspect="1" noChangeArrowheads="1"/>
+                                          </pic:cNvPicPr>
+                                        </pic:nvPicPr>
+                                        <pic:blipFill>
+                                          <a:blip r:embed="rId2"/>
+                                          <a:stretch>
+                                            <a:fillRect/>
+                                          </a:stretch>
+                                        </pic:blipFill>
+                                        <pic:spPr bwMode="auto">
+                                          <a:xfrm>
+                                            <a:off x="0" y="0"/>
+                                            <a:ext cx="6120130" cy="1196975"/>
+                                          </a:xfrm>
+                                          <a:prstGeom prst="rect">
+                                            <a:avLst/>
+                                          </a:prstGeom>
+                                        </pic:spPr>
+                                      </pic:pic>
+                                    </a:graphicData>
+                                  </a:graphic>
+                                </wp:inline>
+                              </w:drawing>
+                              <w:t xml:space="preserve">Figura </w:t>
+                            </w:r>
+                            <w:r>
+                              <w:rPr>
+                                <w:shd w:fill="auto" w:val="clear"/>
+                              </w:rPr>
+                              <w:fldChar w:fldCharType="begin"/>
+                            </w:r>
+                            <w:r>
+                              <w:rPr>
+                                <w:shd w:fill="auto" w:val="clear"/>
+                              </w:rPr>
+                              <w:instrText xml:space="preserve"> SEQ Figura \* ARABIC </w:instrText>
+                            </w:r>
+                            <w:r>
+                              <w:rPr>
+                                <w:shd w:fill="auto" w:val="clear"/>
+                              </w:rPr>
+                              <w:fldChar w:fldCharType="separate"/>
+                            </w:r>
+                            <w:r>
+                              <w:rPr>
+                                <w:shd w:fill="auto" w:val="clear"/>
+                              </w:rPr>
+                              <w:t>01</w:t>
+                            </w:r>
+                            <w:r>
+                              <w:rPr>
+                                <w:shd w:fill="auto" w:val="clear"/>
+                              </w:rPr>
+                              <w:fldChar w:fldCharType="end"/>
+                            </w:r>
+                            <w:r>
+                              <w:rPr/>
+                              <w:t xml:space="preserve"> - </w:t>
+                            </w:r>
+                            <w:r>
+                              <w:rPr/>
+                              <w:t>Fonte da base de dados que ser</w:t>
+                            </w:r>
+                            <w:r>
+                              <w:rPr>
+                                <w:rFonts w:eastAsia="Noto Serif CJK SC" w:cs="Lohit Devanagari"/>
+                                <w:i/>
+                                <w:iCs/>
+                                <w:color w:val="auto"/>
+                                <w:kern w:val="2"/>
+                                <w:sz w:val="24"/>
+                                <w:szCs w:val="24"/>
+                                <w:lang w:val="pt-BR" w:eastAsia="zh-CN" w:bidi="hi-IN"/>
+                              </w:rPr>
+                              <w:t>á utilizada. Disponível em: &lt;https://www.mavenanalytics.io/data-playground?search=telecom&gt;</w:t>
+                            </w:r>
+                          </w:p>
+                        </w:txbxContent>
+                      </wps:txbx>
+                      <wps:bodyPr anchor="t" lIns="0" tIns="0" rIns="0" bIns="0">
+                        <a:noAutofit/>
+                      </wps:bodyPr>
+                    </wps:wsp>
+                  </a:graphicData>
+                </a:graphic>
+              </wp:anchor>
+            </w:drawing>
+          </mc:Choice>
+          <mc:Fallback>
+            <w:pict>
+              <v:rect style="position:absolute;rotation:-0;width:481.9pt;height:133.85pt;mso-wrap-distance-left:0pt;mso-wrap-distance-right:0pt;mso-wrap-distance-top:0pt;mso-wrap-distance-bottom:0pt;margin-top:5.65pt;mso-position-vertical-relative:text;margin-left:0pt;mso-position-horizontal-relative:text">
+                <v:textbox inset="0in,0in,0in,0in">
+                  <w:txbxContent>
+                    <w:p>
+                      <w:pPr>
+                        <w:pStyle w:val="Figura"/>
+                        <w:spacing w:before="120" w:after="120"/>
+                        <w:rPr/>
+                      </w:pPr>
+                      <w:r>
+                        <w:rPr/>
+                        <w:drawing>
+                          <wp:inline distT="0" distB="0" distL="0" distR="0">
+                            <wp:extent cx="6120130" cy="1196975"/>
+                            <wp:effectExtent l="0" t="0" r="0" b="0"/>
+                            <wp:docPr id="3" name="Figura1" descr=""/>
+                            <wp:cNvGraphicFramePr>
+                              <a:graphicFrameLocks xmlns:a="http://schemas.openxmlformats.org/drawingml/2006/main" noChangeAspect="1"/>
+                            </wp:cNvGraphicFramePr>
+                            <a:graphic xmlns:a="http://schemas.openxmlformats.org/drawingml/2006/main">
+                              <a:graphicData uri="http://schemas.openxmlformats.org/drawingml/2006/picture">
+                                <pic:pic xmlns:pic="http://schemas.openxmlformats.org/drawingml/2006/picture">
+                                  <pic:nvPicPr>
+                                    <pic:cNvPr id="3" name="Figura1" descr=""/>
+                                    <pic:cNvPicPr>
+                                      <a:picLocks noChangeAspect="1" noChangeArrowheads="1"/>
+                                    </pic:cNvPicPr>
+                                  </pic:nvPicPr>
+                                  <pic:blipFill>
+                                    <a:blip r:embed="rId3"/>
+                                    <a:stretch>
+                                      <a:fillRect/>
+                                    </a:stretch>
+                                  </pic:blipFill>
+                                  <pic:spPr bwMode="auto">
+                                    <a:xfrm>
+                                      <a:off x="0" y="0"/>
+                                      <a:ext cx="6120130" cy="1196975"/>
+                                    </a:xfrm>
+                                    <a:prstGeom prst="rect">
+                                      <a:avLst/>
+                                    </a:prstGeom>
+                                  </pic:spPr>
+                                </pic:pic>
+                              </a:graphicData>
+                            </a:graphic>
+                          </wp:inline>
+                        </w:drawing>
+                        <w:t xml:space="preserve">Figura </w:t>
+                      </w:r>
+                      <w:r>
+                        <w:rPr>
+                          <w:shd w:fill="auto" w:val="clear"/>
+                        </w:rPr>
+                        <w:fldChar w:fldCharType="begin"/>
+                      </w:r>
+                      <w:r>
+                        <w:rPr>
+                          <w:shd w:fill="auto" w:val="clear"/>
+                        </w:rPr>
+                        <w:instrText xml:space="preserve"> SEQ Figura \* ARABIC </w:instrText>
+                      </w:r>
+                      <w:r>
+                        <w:rPr>
+                          <w:shd w:fill="auto" w:val="clear"/>
+                        </w:rPr>
+                        <w:fldChar w:fldCharType="separate"/>
+                      </w:r>
+                      <w:r>
+                        <w:rPr>
+                          <w:shd w:fill="auto" w:val="clear"/>
+                        </w:rPr>
+                        <w:t>01</w:t>
+                      </w:r>
+                      <w:r>
+                        <w:rPr>
+                          <w:shd w:fill="auto" w:val="clear"/>
+                        </w:rPr>
+                        <w:fldChar w:fldCharType="end"/>
+                      </w:r>
+                      <w:r>
+                        <w:rPr/>
+                        <w:t xml:space="preserve"> - </w:t>
+                      </w:r>
+                      <w:r>
+                        <w:rPr/>
+                        <w:t>Fonte da base de dados que ser</w:t>
+                      </w:r>
+                      <w:r>
+                        <w:rPr>
+                          <w:rFonts w:eastAsia="Noto Serif CJK SC" w:cs="Lohit Devanagari"/>
+                          <w:i/>
+                          <w:iCs/>
+                          <w:color w:val="auto"/>
+                          <w:kern w:val="2"/>
+                          <w:sz w:val="24"/>
+                          <w:szCs w:val="24"/>
+                          <w:lang w:val="pt-BR" w:eastAsia="zh-CN" w:bidi="hi-IN"/>
+                        </w:rPr>
+                        <w:t>á utilizada. Disponível em: &lt;https://www.mavenanalytics.io/data-playground?search=telecom&gt;</w:t>
+                      </w:r>
+                    </w:p>
+                  </w:txbxContent>
+                </v:textbox>
+                <w10:wrap type="square" side="largest"/>
+              </v:rect>
+            </w:pict>
+          </mc:Fallback>
+        </mc:AlternateContent>
+      </w:r>
+    </w:p>
+    <w:p>
+      <w:pPr>
+        <w:pStyle w:val="Corpodotexto"/>
+        <w:bidi w:val="0"/>
+        <w:spacing w:lineRule="auto" w:line="360" w:before="0" w:after="140"/>
         <w:jc w:val="left"/>
         <w:rPr>
           <w:rFonts w:ascii="arial" w:hAnsi="arial"/>
@@ -1154,9 +1813,1305 @@
           <w:sz w:val="24"/>
           <w:szCs w:val="24"/>
         </w:rPr>
+        <w:tab/>
+      </w:r>
+      <w:r>
+        <w:rPr>
+          <w:rFonts w:eastAsia="Noto Serif CJK SC" w:cs="Lohit Devanagari" w:ascii="arial" w:hAnsi="arial"/>
+          <w:b w:val="false"/>
+          <w:bCs w:val="false"/>
+          <w:i w:val="false"/>
+          <w:iCs w:val="false"/>
+          <w:caps w:val="false"/>
+          <w:smallCaps w:val="false"/>
+          <w:strike w:val="false"/>
+          <w:dstrike w:val="false"/>
+          <w:color w:val="000000"/>
+          <w:kern w:val="2"/>
+          <w:sz w:val="24"/>
+          <w:szCs w:val="24"/>
+          <w:u w:val="none"/>
+          <w:effect w:val="none"/>
+          <w:shd w:fill="auto" w:val="clear"/>
+          <w:lang w:val="pt-BR" w:eastAsia="zh-CN" w:bidi="hi-IN"/>
+        </w:rPr>
+        <w:t xml:space="preserve">Na </w:t>
+      </w:r>
+      <w:r>
+        <w:rPr>
+          <w:rFonts w:eastAsia="Noto Serif CJK SC" w:cs="Lohit Devanagari" w:ascii="arial" w:hAnsi="arial"/>
+          <w:b w:val="false"/>
+          <w:bCs w:val="false"/>
+          <w:i w:val="false"/>
+          <w:iCs w:val="false"/>
+          <w:caps w:val="false"/>
+          <w:smallCaps w:val="false"/>
+          <w:strike w:val="false"/>
+          <w:dstrike w:val="false"/>
+          <w:color w:val="000000"/>
+          <w:kern w:val="2"/>
+          <w:sz w:val="24"/>
+          <w:szCs w:val="24"/>
+          <w:u w:val="none"/>
+          <w:effect w:val="none"/>
+          <w:shd w:fill="FFFF00" w:val="clear"/>
+          <w:lang w:val="pt-BR" w:eastAsia="zh-CN" w:bidi="hi-IN"/>
+        </w:rPr>
+        <w:t>Figura NUMERO</w:t>
+      </w:r>
+      <w:r>
+        <w:rPr>
+          <w:rFonts w:eastAsia="Noto Serif CJK SC" w:cs="Lohit Devanagari" w:ascii="arial" w:hAnsi="arial"/>
+          <w:b w:val="false"/>
+          <w:bCs w:val="false"/>
+          <w:i w:val="false"/>
+          <w:iCs w:val="false"/>
+          <w:caps w:val="false"/>
+          <w:smallCaps w:val="false"/>
+          <w:strike w:val="false"/>
+          <w:dstrike w:val="false"/>
+          <w:color w:val="000000"/>
+          <w:kern w:val="2"/>
+          <w:sz w:val="24"/>
+          <w:szCs w:val="24"/>
+          <w:u w:val="none"/>
+          <w:effect w:val="none"/>
+          <w:shd w:fill="auto" w:val="clear"/>
+          <w:lang w:val="pt-BR" w:eastAsia="zh-CN" w:bidi="hi-IN"/>
+        </w:rPr>
+        <w:t xml:space="preserve"> é possível observar os nomes e propriedades dos arquivos que serão utilizados. </w:t>
+      </w:r>
+      <w:r>
+        <w:rPr>
+          <w:rFonts w:eastAsia="Noto Serif CJK SC" w:cs="Lohit Devanagari" w:ascii="arial" w:hAnsi="arial"/>
+          <w:b w:val="false"/>
+          <w:bCs w:val="false"/>
+          <w:i w:val="false"/>
+          <w:iCs w:val="false"/>
+          <w:caps w:val="false"/>
+          <w:smallCaps w:val="false"/>
+          <w:strike w:val="false"/>
+          <w:dstrike w:val="false"/>
+          <w:color w:val="000000"/>
+          <w:kern w:val="2"/>
+          <w:sz w:val="24"/>
+          <w:szCs w:val="24"/>
+          <w:u w:val="none"/>
+          <w:effect w:val="none"/>
+          <w:shd w:fill="auto" w:val="clear"/>
+          <w:lang w:val="pt-BR" w:eastAsia="zh-CN" w:bidi="hi-IN"/>
+        </w:rPr>
+        <w:t xml:space="preserve">O conjunto em questão consiste em 3 (três) </w:t>
+      </w:r>
+      <w:r>
+        <w:rPr>
+          <w:rFonts w:eastAsia="Noto Serif CJK SC" w:cs="Lohit Devanagari" w:ascii="arial" w:hAnsi="arial"/>
+          <w:b w:val="false"/>
+          <w:bCs w:val="false"/>
+          <w:i/>
+          <w:iCs/>
+          <w:caps w:val="false"/>
+          <w:smallCaps w:val="false"/>
+          <w:strike w:val="false"/>
+          <w:dstrike w:val="false"/>
+          <w:color w:val="000000"/>
+          <w:kern w:val="2"/>
+          <w:sz w:val="24"/>
+          <w:szCs w:val="24"/>
+          <w:u w:val="none"/>
+          <w:effect w:val="none"/>
+          <w:shd w:fill="auto" w:val="clear"/>
+          <w:lang w:val="pt-BR" w:eastAsia="zh-CN" w:bidi="hi-IN"/>
+        </w:rPr>
+        <w:t xml:space="preserve">datasets </w:t>
+      </w:r>
+      <w:r>
+        <w:rPr>
+          <w:rFonts w:eastAsia="Noto Serif CJK SC" w:cs="Lohit Devanagari" w:ascii="arial" w:hAnsi="arial"/>
+          <w:b w:val="false"/>
+          <w:bCs w:val="false"/>
+          <w:i w:val="false"/>
+          <w:iCs w:val="false"/>
+          <w:caps w:val="false"/>
+          <w:smallCaps w:val="false"/>
+          <w:strike w:val="false"/>
+          <w:dstrike w:val="false"/>
+          <w:color w:val="000000"/>
+          <w:kern w:val="2"/>
+          <w:sz w:val="24"/>
+          <w:szCs w:val="24"/>
+          <w:u w:val="none"/>
+          <w:effect w:val="none"/>
+          <w:shd w:fill="auto" w:val="clear"/>
+          <w:lang w:val="pt-BR" w:eastAsia="zh-CN" w:bidi="hi-IN"/>
+        </w:rPr>
+        <w:t xml:space="preserve"> que possuem informações </w:t>
+      </w:r>
+      <w:r>
+        <w:rPr>
+          <w:rFonts w:eastAsia="Noto Serif CJK SC" w:cs="Lohit Devanagari" w:ascii="arial" w:hAnsi="arial"/>
+          <w:b w:val="false"/>
+          <w:bCs w:val="false"/>
+          <w:i w:val="false"/>
+          <w:iCs w:val="false"/>
+          <w:caps w:val="false"/>
+          <w:smallCaps w:val="false"/>
+          <w:strike w:val="false"/>
+          <w:dstrike w:val="false"/>
+          <w:color w:val="000000"/>
+          <w:kern w:val="2"/>
+          <w:sz w:val="24"/>
+          <w:szCs w:val="24"/>
+          <w:u w:val="none"/>
+          <w:effect w:val="none"/>
+          <w:shd w:fill="auto" w:val="clear"/>
+          <w:lang w:val="pt-BR" w:eastAsia="zh-CN" w:bidi="hi-IN"/>
+        </w:rPr>
+        <w:t xml:space="preserve">e finalidades </w:t>
+      </w:r>
+      <w:r>
+        <w:rPr>
+          <w:rFonts w:eastAsia="Noto Serif CJK SC" w:cs="Lohit Devanagari" w:ascii="arial" w:hAnsi="arial"/>
+          <w:b w:val="false"/>
+          <w:bCs w:val="false"/>
+          <w:i w:val="false"/>
+          <w:iCs w:val="false"/>
+          <w:caps w:val="false"/>
+          <w:smallCaps w:val="false"/>
+          <w:strike w:val="false"/>
+          <w:dstrike w:val="false"/>
+          <w:color w:val="000000"/>
+          <w:kern w:val="2"/>
+          <w:sz w:val="24"/>
+          <w:szCs w:val="24"/>
+          <w:u w:val="none"/>
+          <w:effect w:val="none"/>
+          <w:shd w:fill="auto" w:val="clear"/>
+          <w:lang w:val="pt-BR" w:eastAsia="zh-CN" w:bidi="hi-IN"/>
+        </w:rPr>
+        <w:t xml:space="preserve">distintas: </w:t>
+      </w:r>
+      <w:r>
+        <w:rPr>
+          <w:rFonts w:eastAsia="Noto Serif CJK SC" w:cs="Lohit Devanagari" w:ascii="arial" w:hAnsi="arial"/>
+          <w:b w:val="false"/>
+          <w:bCs w:val="false"/>
+          <w:i/>
+          <w:iCs/>
+          <w:caps w:val="false"/>
+          <w:smallCaps w:val="false"/>
+          <w:strike w:val="false"/>
+          <w:dstrike w:val="false"/>
+          <w:color w:val="000000"/>
+          <w:kern w:val="2"/>
+          <w:sz w:val="24"/>
+          <w:szCs w:val="24"/>
+          <w:u w:val="none"/>
+          <w:effect w:val="none"/>
+          <w:shd w:fill="auto" w:val="clear"/>
+          <w:lang w:val="pt-BR" w:eastAsia="zh-CN" w:bidi="hi-IN"/>
+        </w:rPr>
+        <w:t>telecom_customer_churn</w:t>
+      </w:r>
+      <w:r>
+        <w:rPr>
+          <w:rFonts w:eastAsia="Noto Serif CJK SC" w:cs="Lohit Devanagari" w:ascii="arial" w:hAnsi="arial"/>
+          <w:b w:val="false"/>
+          <w:bCs w:val="false"/>
+          <w:i w:val="false"/>
+          <w:iCs w:val="false"/>
+          <w:caps w:val="false"/>
+          <w:smallCaps w:val="false"/>
+          <w:strike w:val="false"/>
+          <w:dstrike w:val="false"/>
+          <w:color w:val="000000"/>
+          <w:kern w:val="2"/>
+          <w:sz w:val="24"/>
+          <w:szCs w:val="24"/>
+          <w:u w:val="none"/>
+          <w:effect w:val="none"/>
+          <w:shd w:fill="auto" w:val="clear"/>
+          <w:lang w:val="pt-BR" w:eastAsia="zh-CN" w:bidi="hi-IN"/>
+        </w:rPr>
+        <w:t xml:space="preserve">, </w:t>
+      </w:r>
+      <w:r>
+        <w:rPr>
+          <w:rFonts w:eastAsia="Noto Serif CJK SC" w:cs="Lohit Devanagari" w:ascii="arial" w:hAnsi="arial"/>
+          <w:b w:val="false"/>
+          <w:bCs w:val="false"/>
+          <w:i w:val="false"/>
+          <w:iCs w:val="false"/>
+          <w:caps w:val="false"/>
+          <w:smallCaps w:val="false"/>
+          <w:strike w:val="false"/>
+          <w:dstrike w:val="false"/>
+          <w:color w:val="000000"/>
+          <w:kern w:val="2"/>
+          <w:sz w:val="24"/>
+          <w:szCs w:val="24"/>
+          <w:u w:val="none"/>
+          <w:effect w:val="none"/>
+          <w:shd w:fill="auto" w:val="clear"/>
+          <w:lang w:val="pt-BR" w:eastAsia="zh-CN" w:bidi="hi-IN"/>
+        </w:rPr>
+        <w:t xml:space="preserve">que contêm </w:t>
+      </w:r>
+      <w:r>
+        <w:rPr>
+          <w:rFonts w:eastAsia="Noto Serif CJK SC" w:cs="Lohit Devanagari" w:ascii="arial" w:hAnsi="arial"/>
+          <w:b w:val="false"/>
+          <w:bCs w:val="false"/>
+          <w:i w:val="false"/>
+          <w:iCs w:val="false"/>
+          <w:caps w:val="false"/>
+          <w:smallCaps w:val="false"/>
+          <w:strike w:val="false"/>
+          <w:dstrike w:val="false"/>
+          <w:color w:val="000000"/>
+          <w:kern w:val="2"/>
+          <w:sz w:val="24"/>
+          <w:szCs w:val="24"/>
+          <w:u w:val="none"/>
+          <w:effect w:val="none"/>
+          <w:shd w:fill="auto" w:val="clear"/>
+          <w:lang w:val="pt-BR" w:eastAsia="zh-CN" w:bidi="hi-IN"/>
+        </w:rPr>
+        <w:t>a base principal d</w:t>
+      </w:r>
+      <w:r>
+        <w:rPr>
+          <w:rFonts w:eastAsia="Noto Serif CJK SC" w:cs="Lohit Devanagari" w:ascii="arial" w:hAnsi="arial"/>
+          <w:b w:val="false"/>
+          <w:bCs w:val="false"/>
+          <w:i w:val="false"/>
+          <w:iCs w:val="false"/>
+          <w:caps w:val="false"/>
+          <w:smallCaps w:val="false"/>
+          <w:strike w:val="false"/>
+          <w:dstrike w:val="false"/>
+          <w:color w:val="000000"/>
+          <w:kern w:val="2"/>
+          <w:sz w:val="24"/>
+          <w:szCs w:val="24"/>
+          <w:u w:val="none"/>
+          <w:effect w:val="none"/>
+          <w:shd w:fill="auto" w:val="clear"/>
+          <w:lang w:val="pt-BR" w:eastAsia="zh-CN" w:bidi="hi-IN"/>
+        </w:rPr>
+        <w:t xml:space="preserve">os dados que serão analisados neste artigo; </w:t>
+      </w:r>
+      <w:r>
+        <w:rPr>
+          <w:rFonts w:eastAsia="Noto Serif CJK SC" w:cs="Lohit Devanagari" w:ascii="arial" w:hAnsi="arial"/>
+          <w:b w:val="false"/>
+          <w:bCs w:val="false"/>
+          <w:i/>
+          <w:iCs/>
+          <w:caps w:val="false"/>
+          <w:smallCaps w:val="false"/>
+          <w:strike w:val="false"/>
+          <w:dstrike w:val="false"/>
+          <w:color w:val="000000"/>
+          <w:kern w:val="2"/>
+          <w:sz w:val="24"/>
+          <w:szCs w:val="24"/>
+          <w:u w:val="none"/>
+          <w:effect w:val="none"/>
+          <w:shd w:fill="auto" w:val="clear"/>
+          <w:lang w:val="pt-BR" w:eastAsia="zh-CN" w:bidi="hi-IN"/>
+        </w:rPr>
+        <w:t>telecom_zipcode_population</w:t>
+      </w:r>
+      <w:r>
+        <w:rPr>
+          <w:rFonts w:eastAsia="Noto Serif CJK SC" w:cs="Lohit Devanagari" w:ascii="arial" w:hAnsi="arial"/>
+          <w:b w:val="false"/>
+          <w:bCs w:val="false"/>
+          <w:i w:val="false"/>
+          <w:iCs w:val="false"/>
+          <w:caps w:val="false"/>
+          <w:smallCaps w:val="false"/>
+          <w:strike w:val="false"/>
+          <w:dstrike w:val="false"/>
+          <w:color w:val="000000"/>
+          <w:kern w:val="2"/>
+          <w:sz w:val="24"/>
+          <w:szCs w:val="24"/>
+          <w:u w:val="none"/>
+          <w:effect w:val="none"/>
+          <w:shd w:fill="auto" w:val="clear"/>
+          <w:lang w:val="pt-BR" w:eastAsia="zh-CN" w:bidi="hi-IN"/>
+        </w:rPr>
+        <w:t xml:space="preserve">, que possui dados adicionais relacionados a </w:t>
+      </w:r>
+      <w:r>
+        <w:rPr>
+          <w:rFonts w:eastAsia="Noto Serif CJK SC" w:cs="Lohit Devanagari" w:ascii="arial" w:hAnsi="arial"/>
+          <w:b w:val="false"/>
+          <w:bCs w:val="false"/>
+          <w:i w:val="false"/>
+          <w:iCs w:val="false"/>
+          <w:caps w:val="false"/>
+          <w:smallCaps w:val="false"/>
+          <w:strike w:val="false"/>
+          <w:dstrike w:val="false"/>
+          <w:color w:val="000000"/>
+          <w:kern w:val="2"/>
+          <w:sz w:val="24"/>
+          <w:szCs w:val="24"/>
+          <w:u w:val="none"/>
+          <w:effect w:val="none"/>
+          <w:shd w:fill="auto" w:val="clear"/>
+          <w:lang w:val="pt-BR" w:eastAsia="zh-CN" w:bidi="hi-IN"/>
+        </w:rPr>
+        <w:t xml:space="preserve">população por código postal </w:t>
+      </w:r>
+      <w:r>
+        <w:rPr>
+          <w:rFonts w:eastAsia="Noto Serif CJK SC" w:cs="Lohit Devanagari" w:ascii="arial" w:hAnsi="arial"/>
+          <w:b w:val="false"/>
+          <w:bCs w:val="false"/>
+          <w:i w:val="false"/>
+          <w:iCs w:val="false"/>
+          <w:caps w:val="false"/>
+          <w:smallCaps w:val="false"/>
+          <w:strike w:val="false"/>
+          <w:dstrike w:val="false"/>
+          <w:color w:val="000000"/>
+          <w:kern w:val="2"/>
+          <w:sz w:val="24"/>
+          <w:szCs w:val="24"/>
+          <w:u w:val="none"/>
+          <w:effect w:val="none"/>
+          <w:shd w:fill="FFFF00" w:val="clear"/>
+          <w:lang w:val="pt-BR" w:eastAsia="zh-CN" w:bidi="hi-IN"/>
+        </w:rPr>
+        <w:t xml:space="preserve">e; </w:t>
+      </w:r>
+      <w:r>
+        <w:rPr>
+          <w:rFonts w:eastAsia="Noto Serif CJK SC" w:cs="Lohit Devanagari" w:ascii="arial" w:hAnsi="arial"/>
+          <w:b w:val="false"/>
+          <w:bCs w:val="false"/>
+          <w:i/>
+          <w:iCs/>
+          <w:caps w:val="false"/>
+          <w:smallCaps w:val="false"/>
+          <w:strike w:val="false"/>
+          <w:dstrike w:val="false"/>
+          <w:color w:val="000000"/>
+          <w:kern w:val="2"/>
+          <w:sz w:val="24"/>
+          <w:szCs w:val="24"/>
+          <w:u w:val="none"/>
+          <w:effect w:val="none"/>
+          <w:shd w:fill="auto" w:val="clear"/>
+          <w:lang w:val="pt-BR" w:eastAsia="zh-CN" w:bidi="hi-IN"/>
+        </w:rPr>
+        <w:t>telecom_data_dictionary</w:t>
+      </w:r>
+      <w:r>
+        <w:rPr>
+          <w:rFonts w:eastAsia="Noto Serif CJK SC" w:cs="Lohit Devanagari" w:ascii="arial" w:hAnsi="arial"/>
+          <w:b w:val="false"/>
+          <w:bCs w:val="false"/>
+          <w:i w:val="false"/>
+          <w:iCs w:val="false"/>
+          <w:caps w:val="false"/>
+          <w:smallCaps w:val="false"/>
+          <w:strike w:val="false"/>
+          <w:dstrike w:val="false"/>
+          <w:color w:val="000000"/>
+          <w:kern w:val="2"/>
+          <w:sz w:val="24"/>
+          <w:szCs w:val="24"/>
+          <w:u w:val="none"/>
+          <w:effect w:val="none"/>
+          <w:shd w:fill="auto" w:val="clear"/>
+          <w:lang w:val="pt-BR" w:eastAsia="zh-CN" w:bidi="hi-IN"/>
+        </w:rPr>
+        <w:t>, que como o próprio nome sugere, trata-se de um dicionário que contém as informações do que cada coluna representa em nossa base principal.</w:t>
+      </w:r>
+    </w:p>
+    <w:p>
+      <w:pPr>
+        <w:pStyle w:val="Corpodotexto"/>
+        <w:bidi w:val="0"/>
+        <w:spacing w:lineRule="auto" w:line="427" w:before="0" w:after="0"/>
+        <w:jc w:val="both"/>
+        <w:rPr>
+          <w:rFonts w:ascii="arial" w:hAnsi="arial"/>
+          <w:sz w:val="24"/>
+          <w:szCs w:val="24"/>
+        </w:rPr>
+      </w:pPr>
+      <w:r>
+        <w:rPr>
+          <w:rFonts w:eastAsia="Noto Serif CJK SC" w:cs="Lohit Devanagari" w:ascii="Arial;sans-serif" w:hAnsi="Arial;sans-serif"/>
+          <w:b/>
+          <w:bCs w:val="false"/>
+          <w:i w:val="false"/>
+          <w:iCs w:val="false"/>
+          <w:caps w:val="false"/>
+          <w:smallCaps w:val="false"/>
+          <w:strike w:val="false"/>
+          <w:dstrike w:val="false"/>
+          <w:color w:val="000000"/>
+          <w:kern w:val="2"/>
+          <w:sz w:val="24"/>
+          <w:szCs w:val="24"/>
+          <w:u w:val="none"/>
+          <w:effect w:val="none"/>
+          <w:shd w:fill="auto" w:val="clear"/>
+          <w:lang w:val="pt-BR" w:eastAsia="zh-CN" w:bidi="hi-IN"/>
+        </w:rPr>
+        <w:t>3</w:t>
+      </w:r>
+      <w:r>
+        <w:rPr>
+          <w:rFonts w:eastAsia="Noto Serif CJK SC" w:cs="Lohit Devanagari" w:ascii="Arial;sans-serif" w:hAnsi="Arial;sans-serif"/>
+          <w:b/>
+          <w:bCs w:val="false"/>
+          <w:i w:val="false"/>
+          <w:iCs w:val="false"/>
+          <w:caps w:val="false"/>
+          <w:smallCaps w:val="false"/>
+          <w:strike w:val="false"/>
+          <w:dstrike w:val="false"/>
+          <w:color w:val="000000"/>
+          <w:kern w:val="2"/>
+          <w:sz w:val="24"/>
+          <w:szCs w:val="24"/>
+          <w:u w:val="none"/>
+          <w:effect w:val="none"/>
+          <w:shd w:fill="auto" w:val="clear"/>
+          <w:lang w:val="pt-BR" w:eastAsia="zh-CN" w:bidi="hi-IN"/>
+        </w:rPr>
+        <w:t xml:space="preserve">. </w:t>
+      </w:r>
+      <w:r>
+        <w:rPr>
+          <w:rFonts w:eastAsia="Noto Serif CJK SC" w:cs="Lohit Devanagari" w:ascii="Arial;sans-serif" w:hAnsi="Arial;sans-serif"/>
+          <w:b/>
+          <w:bCs w:val="false"/>
+          <w:i w:val="false"/>
+          <w:iCs w:val="false"/>
+          <w:caps w:val="false"/>
+          <w:smallCaps w:val="false"/>
+          <w:strike w:val="false"/>
+          <w:dstrike w:val="false"/>
+          <w:color w:val="000000"/>
+          <w:kern w:val="2"/>
+          <w:sz w:val="24"/>
+          <w:szCs w:val="24"/>
+          <w:u w:val="none"/>
+          <w:effect w:val="none"/>
+          <w:shd w:fill="auto" w:val="clear"/>
+          <w:lang w:val="pt-BR" w:eastAsia="zh-CN" w:bidi="hi-IN"/>
+        </w:rPr>
+        <w:t>Tratamento de Dados</w:t>
+      </w:r>
+      <w:r>
+        <mc:AlternateContent>
+          <mc:Choice Requires="wps">
+            <w:drawing>
+              <wp:anchor behindDoc="0" distT="0" distB="0" distL="0" distR="0" simplePos="0" locked="0" layoutInCell="0" allowOverlap="1" relativeHeight="4">
+                <wp:simplePos x="0" y="0"/>
+                <wp:positionH relativeFrom="column">
+                  <wp:align>center</wp:align>
+                </wp:positionH>
+                <wp:positionV relativeFrom="paragraph">
+                  <wp:posOffset>635</wp:posOffset>
+                </wp:positionV>
+                <wp:extent cx="6120130" cy="1087120"/>
+                <wp:effectExtent l="0" t="0" r="0" b="0"/>
+                <wp:wrapSquare wrapText="largest"/>
+                <wp:docPr id="4" name="Quadro2"/>
+                <a:graphic xmlns:a="http://schemas.openxmlformats.org/drawingml/2006/main">
+                  <a:graphicData uri="http://schemas.microsoft.com/office/word/2010/wordprocessingShape">
+                    <wps:wsp>
+                      <wps:cNvSpPr txBox="1"/>
+                      <wps:spPr>
+                        <a:xfrm>
+                          <a:off x="0" y="0"/>
+                          <a:ext cx="6120130" cy="1087120"/>
+                        </a:xfrm>
+                        <a:prstGeom prst="rect"/>
+                        <a:solidFill>
+                          <a:srgbClr val="FFFFFF"/>
+                        </a:solidFill>
+                      </wps:spPr>
+                      <wps:txbx>
+                        <w:txbxContent>
+                          <w:p>
+                            <w:pPr>
+                              <w:pStyle w:val="Figura"/>
+                              <w:spacing w:before="120" w:after="120"/>
+                              <w:rPr/>
+                            </w:pPr>
+                            <w:r>
+                              <w:rPr/>
+                              <w:drawing>
+                                <wp:inline distT="0" distB="0" distL="0" distR="0">
+                                  <wp:extent cx="6120130" cy="759460"/>
+                                  <wp:effectExtent l="0" t="0" r="0" b="0"/>
+                                  <wp:docPr id="5" name="Figura2" descr=""/>
+                                  <wp:cNvGraphicFramePr>
+                                    <a:graphicFrameLocks xmlns:a="http://schemas.openxmlformats.org/drawingml/2006/main" noChangeAspect="1"/>
+                                  </wp:cNvGraphicFramePr>
+                                  <a:graphic xmlns:a="http://schemas.openxmlformats.org/drawingml/2006/main">
+                                    <a:graphicData uri="http://schemas.openxmlformats.org/drawingml/2006/picture">
+                                      <pic:pic xmlns:pic="http://schemas.openxmlformats.org/drawingml/2006/picture">
+                                        <pic:nvPicPr>
+                                          <pic:cNvPr id="5" name="Figura2" descr=""/>
+                                          <pic:cNvPicPr>
+                                            <a:picLocks noChangeAspect="1" noChangeArrowheads="1"/>
+                                          </pic:cNvPicPr>
+                                        </pic:nvPicPr>
+                                        <pic:blipFill>
+                                          <a:blip r:embed="rId4"/>
+                                          <a:stretch>
+                                            <a:fillRect/>
+                                          </a:stretch>
+                                        </pic:blipFill>
+                                        <pic:spPr bwMode="auto">
+                                          <a:xfrm>
+                                            <a:off x="0" y="0"/>
+                                            <a:ext cx="6120130" cy="759460"/>
+                                          </a:xfrm>
+                                          <a:prstGeom prst="rect">
+                                            <a:avLst/>
+                                          </a:prstGeom>
+                                        </pic:spPr>
+                                      </pic:pic>
+                                    </a:graphicData>
+                                  </a:graphic>
+                                </wp:inline>
+                              </w:drawing>
+                              <w:t xml:space="preserve">Figura </w:t>
+                            </w:r>
+                            <w:r>
+                              <w:rPr/>
+                              <w:fldChar w:fldCharType="begin"/>
+                            </w:r>
+                            <w:r>
+                              <w:rPr/>
+                              <w:instrText xml:space="preserve"> SEQ Figura \* ARABIC </w:instrText>
+                            </w:r>
+                            <w:r>
+                              <w:rPr/>
+                              <w:fldChar w:fldCharType="separate"/>
+                            </w:r>
+                            <w:r>
+                              <w:rPr/>
+                              <w:t>02</w:t>
+                            </w:r>
+                            <w:r>
+                              <w:rPr/>
+                              <w:fldChar w:fldCharType="end"/>
+                            </w:r>
+                            <w:r>
+                              <w:rPr/>
+                              <w:t xml:space="preserve"> - Datasets que serão utilizados</w:t>
+                            </w:r>
+                          </w:p>
+                        </w:txbxContent>
+                      </wps:txbx>
+                      <wps:bodyPr anchor="t" lIns="0" tIns="0" rIns="0" bIns="0">
+                        <a:noAutofit/>
+                      </wps:bodyPr>
+                    </wps:wsp>
+                  </a:graphicData>
+                </a:graphic>
+              </wp:anchor>
+            </w:drawing>
+          </mc:Choice>
+          <mc:Fallback>
+            <w:pict>
+              <v:rect style="position:absolute;rotation:-0;width:481.9pt;height:85.6pt;mso-wrap-distance-left:0pt;mso-wrap-distance-right:0pt;mso-wrap-distance-top:0pt;mso-wrap-distance-bottom:0pt;margin-top:0pt;mso-position-vertical:top;mso-position-vertical-relative:text;margin-left:0pt;mso-position-horizontal:center;mso-position-horizontal-relative:text">
+                <v:textbox inset="0in,0in,0in,0in">
+                  <w:txbxContent>
+                    <w:p>
+                      <w:pPr>
+                        <w:pStyle w:val="Figura"/>
+                        <w:spacing w:before="120" w:after="120"/>
+                        <w:rPr/>
+                      </w:pPr>
+                      <w:r>
+                        <w:rPr/>
+                        <w:drawing>
+                          <wp:inline distT="0" distB="0" distL="0" distR="0">
+                            <wp:extent cx="6120130" cy="759460"/>
+                            <wp:effectExtent l="0" t="0" r="0" b="0"/>
+                            <wp:docPr id="6" name="Figura2" descr=""/>
+                            <wp:cNvGraphicFramePr>
+                              <a:graphicFrameLocks xmlns:a="http://schemas.openxmlformats.org/drawingml/2006/main" noChangeAspect="1"/>
+                            </wp:cNvGraphicFramePr>
+                            <a:graphic xmlns:a="http://schemas.openxmlformats.org/drawingml/2006/main">
+                              <a:graphicData uri="http://schemas.openxmlformats.org/drawingml/2006/picture">
+                                <pic:pic xmlns:pic="http://schemas.openxmlformats.org/drawingml/2006/picture">
+                                  <pic:nvPicPr>
+                                    <pic:cNvPr id="6" name="Figura2" descr=""/>
+                                    <pic:cNvPicPr>
+                                      <a:picLocks noChangeAspect="1" noChangeArrowheads="1"/>
+                                    </pic:cNvPicPr>
+                                  </pic:nvPicPr>
+                                  <pic:blipFill>
+                                    <a:blip r:embed="rId5"/>
+                                    <a:stretch>
+                                      <a:fillRect/>
+                                    </a:stretch>
+                                  </pic:blipFill>
+                                  <pic:spPr bwMode="auto">
+                                    <a:xfrm>
+                                      <a:off x="0" y="0"/>
+                                      <a:ext cx="6120130" cy="759460"/>
+                                    </a:xfrm>
+                                    <a:prstGeom prst="rect">
+                                      <a:avLst/>
+                                    </a:prstGeom>
+                                  </pic:spPr>
+                                </pic:pic>
+                              </a:graphicData>
+                            </a:graphic>
+                          </wp:inline>
+                        </w:drawing>
+                        <w:t xml:space="preserve">Figura </w:t>
+                      </w:r>
+                      <w:r>
+                        <w:rPr/>
+                        <w:fldChar w:fldCharType="begin"/>
+                      </w:r>
+                      <w:r>
+                        <w:rPr/>
+                        <w:instrText xml:space="preserve"> SEQ Figura \* ARABIC </w:instrText>
+                      </w:r>
+                      <w:r>
+                        <w:rPr/>
+                        <w:fldChar w:fldCharType="separate"/>
+                      </w:r>
+                      <w:r>
+                        <w:rPr/>
+                        <w:t>02</w:t>
+                      </w:r>
+                      <w:r>
+                        <w:rPr/>
+                        <w:fldChar w:fldCharType="end"/>
+                      </w:r>
+                      <w:r>
+                        <w:rPr/>
+                        <w:t xml:space="preserve"> - Datasets que serão utilizados</w:t>
+                      </w:r>
+                    </w:p>
+                  </w:txbxContent>
+                </v:textbox>
+                <w10:wrap type="square" side="largest"/>
+              </v:rect>
+            </w:pict>
+          </mc:Fallback>
+        </mc:AlternateContent>
+      </w:r>
+    </w:p>
+    <w:p>
+      <w:pPr>
+        <w:pStyle w:val="Corpodotexto"/>
+        <w:bidi w:val="0"/>
+        <w:spacing w:lineRule="auto" w:line="427" w:before="0" w:after="0"/>
+        <w:jc w:val="both"/>
+        <w:rPr>
+          <w:rFonts w:ascii="arial" w:hAnsi="arial"/>
+          <w:sz w:val="24"/>
+          <w:szCs w:val="24"/>
+        </w:rPr>
+      </w:pPr>
+      <w:r>
+        <w:rPr>
+          <w:rFonts w:eastAsia="Noto Serif CJK SC" w:cs="Lohit Devanagari" w:ascii="Arial;sans-serif" w:hAnsi="Arial;sans-serif"/>
+          <w:b/>
+          <w:bCs w:val="false"/>
+          <w:i w:val="false"/>
+          <w:iCs w:val="false"/>
+          <w:caps w:val="false"/>
+          <w:smallCaps w:val="false"/>
+          <w:strike w:val="false"/>
+          <w:dstrike w:val="false"/>
+          <w:color w:val="000000"/>
+          <w:kern w:val="2"/>
+          <w:sz w:val="24"/>
+          <w:szCs w:val="24"/>
+          <w:u w:val="none"/>
+          <w:effect w:val="none"/>
+          <w:shd w:fill="auto" w:val="clear"/>
+          <w:lang w:val="pt-BR" w:eastAsia="zh-CN" w:bidi="hi-IN"/>
+        </w:rPr>
+        <w:tab/>
+      </w:r>
+      <w:r>
+        <w:rPr>
+          <w:rFonts w:eastAsia="Noto Serif CJK SC" w:cs="Lohit Devanagari" w:ascii="Arial;sans-serif" w:hAnsi="Arial;sans-serif"/>
+          <w:b w:val="false"/>
+          <w:bCs w:val="false"/>
+          <w:i w:val="false"/>
+          <w:iCs w:val="false"/>
+          <w:caps w:val="false"/>
+          <w:smallCaps w:val="false"/>
+          <w:strike w:val="false"/>
+          <w:dstrike w:val="false"/>
+          <w:color w:val="000000"/>
+          <w:kern w:val="2"/>
+          <w:sz w:val="24"/>
+          <w:szCs w:val="24"/>
+          <w:u w:val="none"/>
+          <w:effect w:val="none"/>
+          <w:shd w:fill="auto" w:val="clear"/>
+          <w:lang w:val="pt-BR" w:eastAsia="zh-CN" w:bidi="hi-IN"/>
+        </w:rPr>
+        <w:t>Para a execução do projeto, foi utilizada a linguagem de programação interpretada Python, na</w:t>
+      </w:r>
+      <w:r>
+        <w:rPr>
+          <w:rFonts w:eastAsia="Noto Serif CJK SC" w:cs="Lohit Devanagari" w:ascii="Arial;sans-serif" w:hAnsi="Arial;sans-serif"/>
+          <w:b w:val="false"/>
+          <w:bCs w:val="false"/>
+          <w:i w:val="false"/>
+          <w:iCs w:val="false"/>
+          <w:caps w:val="false"/>
+          <w:smallCaps w:val="false"/>
+          <w:strike w:val="false"/>
+          <w:dstrike w:val="false"/>
+          <w:color w:val="000000"/>
+          <w:kern w:val="2"/>
+          <w:sz w:val="24"/>
+          <w:szCs w:val="24"/>
+          <w:u w:val="none"/>
+          <w:effect w:val="none"/>
+          <w:shd w:fill="auto" w:val="clear"/>
+          <w:lang w:val="pt-BR" w:eastAsia="zh-CN" w:bidi="hi-IN"/>
+        </w:rPr>
+        <w:t xml:space="preserve"> sua versão </w:t>
+      </w:r>
+      <w:r>
+        <w:rPr>
+          <w:rFonts w:eastAsia="Noto Serif CJK SC" w:cs="Lohit Devanagari" w:ascii="Arial;sans-serif" w:hAnsi="Arial;sans-serif"/>
+          <w:b w:val="false"/>
+          <w:bCs w:val="false"/>
+          <w:i w:val="false"/>
+          <w:iCs w:val="false"/>
+          <w:caps w:val="false"/>
+          <w:smallCaps w:val="false"/>
+          <w:strike w:val="false"/>
+          <w:dstrike w:val="false"/>
+          <w:color w:val="000000"/>
+          <w:kern w:val="2"/>
+          <w:sz w:val="24"/>
+          <w:szCs w:val="24"/>
+          <w:u w:val="none"/>
+          <w:effect w:val="none"/>
+          <w:shd w:fill="auto" w:val="clear"/>
+          <w:lang w:val="pt-BR" w:eastAsia="zh-CN" w:bidi="hi-IN"/>
+        </w:rPr>
+        <w:t>3.9.13</w:t>
+      </w:r>
+      <w:r>
+        <w:rPr>
+          <w:rFonts w:eastAsia="Noto Serif CJK SC" w:cs="Lohit Devanagari" w:ascii="Arial;sans-serif" w:hAnsi="Arial;sans-serif"/>
+          <w:b w:val="false"/>
+          <w:bCs w:val="false"/>
+          <w:i w:val="false"/>
+          <w:iCs w:val="false"/>
+          <w:caps w:val="false"/>
+          <w:smallCaps w:val="false"/>
+          <w:strike w:val="false"/>
+          <w:dstrike w:val="false"/>
+          <w:color w:val="000000"/>
+          <w:kern w:val="2"/>
+          <w:sz w:val="24"/>
+          <w:szCs w:val="24"/>
+          <w:u w:val="none"/>
+          <w:effect w:val="none"/>
+          <w:shd w:fill="auto" w:val="clear"/>
+          <w:lang w:val="pt-BR" w:eastAsia="zh-CN" w:bidi="hi-IN"/>
+        </w:rPr>
+        <w:t xml:space="preserve">, além do </w:t>
+      </w:r>
+      <w:r>
+        <w:rPr>
+          <w:rFonts w:eastAsia="Noto Serif CJK SC" w:cs="Lohit Devanagari" w:ascii="Arial;sans-serif" w:hAnsi="Arial;sans-serif"/>
+          <w:b w:val="false"/>
+          <w:bCs w:val="false"/>
+          <w:i/>
+          <w:iCs/>
+          <w:caps w:val="false"/>
+          <w:smallCaps w:val="false"/>
+          <w:strike w:val="false"/>
+          <w:dstrike w:val="false"/>
+          <w:color w:val="000000"/>
+          <w:kern w:val="2"/>
+          <w:sz w:val="24"/>
+          <w:szCs w:val="24"/>
+          <w:u w:val="none"/>
+          <w:effect w:val="none"/>
+          <w:shd w:fill="auto" w:val="clear"/>
+          <w:lang w:val="pt-BR" w:eastAsia="zh-CN" w:bidi="hi-IN"/>
+        </w:rPr>
+        <w:t>Jupyter Notebook</w:t>
+      </w:r>
+      <w:r>
+        <w:rPr>
+          <w:rFonts w:eastAsia="Noto Serif CJK SC" w:cs="Lohit Devanagari" w:ascii="Arial;sans-serif" w:hAnsi="Arial;sans-serif"/>
+          <w:b w:val="false"/>
+          <w:bCs w:val="false"/>
+          <w:i w:val="false"/>
+          <w:iCs w:val="false"/>
+          <w:caps w:val="false"/>
+          <w:smallCaps w:val="false"/>
+          <w:strike w:val="false"/>
+          <w:dstrike w:val="false"/>
+          <w:color w:val="000000"/>
+          <w:kern w:val="2"/>
+          <w:sz w:val="24"/>
+          <w:szCs w:val="24"/>
+          <w:u w:val="none"/>
+          <w:effect w:val="none"/>
+          <w:shd w:fill="auto" w:val="clear"/>
+          <w:lang w:val="pt-BR" w:eastAsia="zh-CN" w:bidi="hi-IN"/>
+        </w:rPr>
+        <w:t>, ambiente de desenvolvimento interativo baseado na Web</w:t>
+      </w:r>
+    </w:p>
+    <w:p>
+      <w:pPr>
+        <w:pStyle w:val="Corpodotexto"/>
+        <w:bidi w:val="0"/>
+        <w:spacing w:lineRule="auto" w:line="427" w:before="0" w:after="0"/>
+        <w:jc w:val="both"/>
+        <w:rPr>
+          <w:rFonts w:ascii="arial" w:hAnsi="arial"/>
+          <w:sz w:val="24"/>
+          <w:szCs w:val="24"/>
+        </w:rPr>
+      </w:pPr>
+      <w:r>
+        <w:rPr>
+          <w:rFonts w:eastAsia="Noto Serif CJK SC" w:cs="Lohit Devanagari" w:ascii="Arial;sans-serif" w:hAnsi="Arial;sans-serif"/>
+          <w:b w:val="false"/>
+          <w:bCs w:val="false"/>
+          <w:i w:val="false"/>
+          <w:iCs w:val="false"/>
+          <w:caps w:val="false"/>
+          <w:smallCaps w:val="false"/>
+          <w:strike w:val="false"/>
+          <w:dstrike w:val="false"/>
+          <w:color w:val="000000"/>
+          <w:kern w:val="2"/>
+          <w:sz w:val="24"/>
+          <w:szCs w:val="24"/>
+          <w:u w:val="none"/>
+          <w:effect w:val="none"/>
+          <w:shd w:fill="auto" w:val="clear"/>
+          <w:lang w:val="pt-BR" w:eastAsia="zh-CN" w:bidi="hi-IN"/>
+        </w:rPr>
+        <w:tab/>
+      </w:r>
+      <w:r>
+        <w:rPr>
+          <w:rFonts w:eastAsia="Noto Serif CJK SC" w:cs="Lohit Devanagari" w:ascii="Arial;sans-serif" w:hAnsi="Arial;sans-serif"/>
+          <w:b w:val="false"/>
+          <w:bCs w:val="false"/>
+          <w:i w:val="false"/>
+          <w:iCs w:val="false"/>
+          <w:caps w:val="false"/>
+          <w:smallCaps w:val="false"/>
+          <w:strike w:val="false"/>
+          <w:dstrike w:val="false"/>
+          <w:color w:val="000000"/>
+          <w:kern w:val="2"/>
+          <w:sz w:val="24"/>
+          <w:szCs w:val="24"/>
+          <w:u w:val="none"/>
+          <w:effect w:val="none"/>
+          <w:shd w:fill="auto" w:val="clear"/>
+          <w:lang w:val="pt-BR" w:eastAsia="zh-CN" w:bidi="hi-IN"/>
+        </w:rPr>
+        <w:t xml:space="preserve">Nesta etapa do projeto, </w:t>
+      </w:r>
+      <w:r>
+        <w:rPr>
+          <w:rFonts w:eastAsia="Noto Serif CJK SC" w:cs="Lohit Devanagari" w:ascii="Arial;sans-serif" w:hAnsi="Arial;sans-serif"/>
+          <w:b w:val="false"/>
+          <w:bCs w:val="false"/>
+          <w:i w:val="false"/>
+          <w:iCs w:val="false"/>
+          <w:caps w:val="false"/>
+          <w:smallCaps w:val="false"/>
+          <w:strike w:val="false"/>
+          <w:dstrike w:val="false"/>
+          <w:color w:val="000000"/>
+          <w:kern w:val="2"/>
+          <w:sz w:val="24"/>
+          <w:szCs w:val="24"/>
+          <w:u w:val="none"/>
+          <w:effect w:val="none"/>
+          <w:shd w:fill="auto" w:val="clear"/>
+          <w:lang w:val="pt-BR" w:eastAsia="zh-CN" w:bidi="hi-IN"/>
+        </w:rPr>
+        <w:t xml:space="preserve">será utilizada majoritariamente a biblioteca </w:t>
+      </w:r>
+      <w:r>
+        <w:rPr>
+          <w:rFonts w:eastAsia="Noto Serif CJK SC" w:cs="Lohit Devanagari" w:ascii="Arial;sans-serif" w:hAnsi="Arial;sans-serif"/>
+          <w:b w:val="false"/>
+          <w:bCs w:val="false"/>
+          <w:i/>
+          <w:iCs/>
+          <w:caps w:val="false"/>
+          <w:smallCaps w:val="false"/>
+          <w:strike w:val="false"/>
+          <w:dstrike w:val="false"/>
+          <w:color w:val="000000"/>
+          <w:kern w:val="2"/>
+          <w:sz w:val="24"/>
+          <w:szCs w:val="24"/>
+          <w:u w:val="none"/>
+          <w:effect w:val="none"/>
+          <w:shd w:fill="auto" w:val="clear"/>
+          <w:lang w:val="pt-BR" w:eastAsia="zh-CN" w:bidi="hi-IN"/>
+        </w:rPr>
+        <w:t>Pandas</w:t>
+      </w:r>
+      <w:r>
+        <w:rPr>
+          <w:rFonts w:eastAsia="Noto Serif CJK SC" w:cs="Lohit Devanagari" w:ascii="Arial;sans-serif" w:hAnsi="Arial;sans-serif"/>
+          <w:b w:val="false"/>
+          <w:bCs w:val="false"/>
+          <w:i w:val="false"/>
+          <w:iCs w:val="false"/>
+          <w:caps w:val="false"/>
+          <w:smallCaps w:val="false"/>
+          <w:strike w:val="false"/>
+          <w:dstrike w:val="false"/>
+          <w:color w:val="000000"/>
+          <w:kern w:val="2"/>
+          <w:sz w:val="24"/>
+          <w:szCs w:val="24"/>
+          <w:u w:val="none"/>
+          <w:effect w:val="none"/>
+          <w:shd w:fill="auto" w:val="clear"/>
+          <w:lang w:val="pt-BR" w:eastAsia="zh-CN" w:bidi="hi-IN"/>
+        </w:rPr>
+        <w:t xml:space="preserve"> </w:t>
+      </w:r>
+      <w:r>
+        <w:rPr>
+          <w:rFonts w:eastAsia="Noto Serif CJK SC" w:cs="Lohit Devanagari" w:ascii="Arial;sans-serif" w:hAnsi="Arial;sans-serif"/>
+          <w:b w:val="false"/>
+          <w:bCs w:val="false"/>
+          <w:i w:val="false"/>
+          <w:iCs w:val="false"/>
+          <w:caps w:val="false"/>
+          <w:smallCaps w:val="false"/>
+          <w:strike w:val="false"/>
+          <w:dstrike w:val="false"/>
+          <w:color w:val="000000"/>
+          <w:kern w:val="2"/>
+          <w:sz w:val="24"/>
+          <w:szCs w:val="24"/>
+          <w:u w:val="none"/>
+          <w:effect w:val="none"/>
+          <w:shd w:fill="auto" w:val="clear"/>
+          <w:lang w:val="pt-BR" w:eastAsia="zh-CN" w:bidi="hi-IN"/>
+        </w:rPr>
+        <w:t>(Figura XXXX)</w:t>
+      </w:r>
+      <w:r>
+        <w:rPr>
+          <w:rFonts w:eastAsia="Noto Serif CJK SC" w:cs="Lohit Devanagari" w:ascii="Arial;sans-serif" w:hAnsi="Arial;sans-serif"/>
+          <w:b w:val="false"/>
+          <w:bCs w:val="false"/>
+          <w:i w:val="false"/>
+          <w:iCs w:val="false"/>
+          <w:caps w:val="false"/>
+          <w:smallCaps w:val="false"/>
+          <w:strike w:val="false"/>
+          <w:dstrike w:val="false"/>
+          <w:color w:val="000000"/>
+          <w:kern w:val="2"/>
+          <w:sz w:val="24"/>
+          <w:szCs w:val="24"/>
+          <w:u w:val="none"/>
+          <w:effect w:val="none"/>
+          <w:shd w:fill="auto" w:val="clear"/>
+          <w:lang w:val="pt-BR" w:eastAsia="zh-CN" w:bidi="hi-IN"/>
+        </w:rPr>
+        <w:t xml:space="preserve"> para manejo dos dados bem como de eventuais ajustes que possam ser necessários para deixar a base de dados melhor </w:t>
+      </w:r>
+      <w:r>
+        <w:rPr>
+          <w:rFonts w:eastAsia="Noto Serif CJK SC" w:cs="Lohit Devanagari" w:ascii="Arial;sans-serif" w:hAnsi="Arial;sans-serif"/>
+          <w:b w:val="false"/>
+          <w:bCs w:val="false"/>
+          <w:i w:val="false"/>
+          <w:iCs w:val="false"/>
+          <w:caps w:val="false"/>
+          <w:smallCaps w:val="false"/>
+          <w:strike w:val="false"/>
+          <w:dstrike w:val="false"/>
+          <w:color w:val="000000"/>
+          <w:kern w:val="2"/>
+          <w:sz w:val="24"/>
+          <w:szCs w:val="24"/>
+          <w:u w:val="none"/>
+          <w:effect w:val="none"/>
+          <w:shd w:fill="auto" w:val="clear"/>
+          <w:lang w:val="pt-BR" w:eastAsia="zh-CN" w:bidi="hi-IN"/>
+        </w:rPr>
+        <w:t>estruturada, e com isso, buscar melhores interpretações dos algorit</w:t>
+      </w:r>
+      <w:r>
+        <w:rPr>
+          <w:rFonts w:eastAsia="Noto Serif CJK SC" w:cs="Lohit Devanagari" w:ascii="Arial;sans-serif" w:hAnsi="Arial;sans-serif"/>
+          <w:b w:val="false"/>
+          <w:bCs w:val="false"/>
+          <w:i w:val="false"/>
+          <w:iCs w:val="false"/>
+          <w:caps w:val="false"/>
+          <w:smallCaps w:val="false"/>
+          <w:strike w:val="false"/>
+          <w:dstrike w:val="false"/>
+          <w:color w:val="000000"/>
+          <w:kern w:val="2"/>
+          <w:sz w:val="24"/>
+          <w:szCs w:val="24"/>
+          <w:u w:val="none"/>
+          <w:effect w:val="none"/>
+          <w:shd w:fill="auto" w:val="clear"/>
+          <w:lang w:val="pt-BR" w:eastAsia="zh-CN" w:bidi="hi-IN"/>
+        </w:rPr>
+        <w:t xml:space="preserve">mos de </w:t>
+      </w:r>
+      <w:r>
+        <w:rPr>
+          <w:rFonts w:ascii="arial" w:hAnsi="arial"/>
+          <w:i/>
+          <w:iCs/>
+          <w:sz w:val="24"/>
+          <w:szCs w:val="24"/>
+        </w:rPr>
+        <w:t>Machine Learning</w:t>
+      </w:r>
+      <w:r>
+        <w:rPr>
+          <w:rFonts w:ascii="arial" w:hAnsi="arial"/>
+          <w:i w:val="false"/>
+          <w:iCs w:val="false"/>
+          <w:sz w:val="24"/>
+          <w:szCs w:val="24"/>
+        </w:rPr>
+        <w:t>.</w:t>
       </w:r>
       <w:r>
         <w:br w:type="page"/>
+      </w:r>
+      <w:r>
+        <mc:AlternateContent>
+          <mc:Choice Requires="wps">
+            <w:drawing>
+              <wp:anchor behindDoc="0" distT="0" distB="0" distL="0" distR="0" simplePos="0" locked="0" layoutInCell="0" allowOverlap="1" relativeHeight="6">
+                <wp:simplePos x="0" y="0"/>
+                <wp:positionH relativeFrom="column">
+                  <wp:posOffset>2078990</wp:posOffset>
+                </wp:positionH>
+                <wp:positionV relativeFrom="paragraph">
+                  <wp:posOffset>1286510</wp:posOffset>
+                </wp:positionV>
+                <wp:extent cx="1924050" cy="969645"/>
+                <wp:effectExtent l="0" t="0" r="0" b="0"/>
+                <wp:wrapSquare wrapText="largest"/>
+                <wp:docPr id="7" name="Quadro3"/>
+                <a:graphic xmlns:a="http://schemas.openxmlformats.org/drawingml/2006/main">
+                  <a:graphicData uri="http://schemas.microsoft.com/office/word/2010/wordprocessingShape">
+                    <wps:wsp>
+                      <wps:cNvSpPr txBox="1"/>
+                      <wps:spPr>
+                        <a:xfrm>
+                          <a:off x="0" y="0"/>
+                          <a:ext cx="1924050" cy="969645"/>
+                        </a:xfrm>
+                        <a:prstGeom prst="rect"/>
+                        <a:solidFill>
+                          <a:srgbClr val="FFFFFF"/>
+                        </a:solidFill>
+                      </wps:spPr>
+                      <wps:txbx>
+                        <w:txbxContent>
+                          <w:p>
+                            <w:pPr>
+                              <w:pStyle w:val="Figura"/>
+                              <w:spacing w:before="120" w:after="120"/>
+                              <w:rPr/>
+                            </w:pPr>
+                            <w:r>
+                              <w:rPr/>
+                              <w:drawing>
+                                <wp:inline distT="0" distB="0" distL="0" distR="0">
+                                  <wp:extent cx="1924050" cy="466725"/>
+                                  <wp:effectExtent l="0" t="0" r="0" b="0"/>
+                                  <wp:docPr id="8" name="Figura3" descr=""/>
+                                  <wp:cNvGraphicFramePr>
+                                    <a:graphicFrameLocks xmlns:a="http://schemas.openxmlformats.org/drawingml/2006/main" noChangeAspect="1"/>
+                                  </wp:cNvGraphicFramePr>
+                                  <a:graphic xmlns:a="http://schemas.openxmlformats.org/drawingml/2006/main">
+                                    <a:graphicData uri="http://schemas.openxmlformats.org/drawingml/2006/picture">
+                                      <pic:pic xmlns:pic="http://schemas.openxmlformats.org/drawingml/2006/picture">
+                                        <pic:nvPicPr>
+                                          <pic:cNvPr id="8" name="Figura3" descr=""/>
+                                          <pic:cNvPicPr>
+                                            <a:picLocks noChangeAspect="1" noChangeArrowheads="1"/>
+                                          </pic:cNvPicPr>
+                                        </pic:nvPicPr>
+                                        <pic:blipFill>
+                                          <a:blip r:embed="rId6"/>
+                                          <a:stretch>
+                                            <a:fillRect/>
+                                          </a:stretch>
+                                        </pic:blipFill>
+                                        <pic:spPr bwMode="auto">
+                                          <a:xfrm>
+                                            <a:off x="0" y="0"/>
+                                            <a:ext cx="1924050" cy="466725"/>
+                                          </a:xfrm>
+                                          <a:prstGeom prst="rect">
+                                            <a:avLst/>
+                                          </a:prstGeom>
+                                        </pic:spPr>
+                                      </pic:pic>
+                                    </a:graphicData>
+                                  </a:graphic>
+                                </wp:inline>
+                              </w:drawing>
+                              <w:t xml:space="preserve">Figura </w:t>
+                            </w:r>
+                            <w:r>
+                              <w:rPr/>
+                              <w:fldChar w:fldCharType="begin"/>
+                            </w:r>
+                            <w:r>
+                              <w:rPr/>
+                              <w:instrText xml:space="preserve"> SEQ Figura \* ARABIC </w:instrText>
+                            </w:r>
+                            <w:r>
+                              <w:rPr/>
+                              <w:fldChar w:fldCharType="separate"/>
+                            </w:r>
+                            <w:r>
+                              <w:rPr/>
+                              <w:t>03</w:t>
+                            </w:r>
+                            <w:r>
+                              <w:rPr/>
+                              <w:fldChar w:fldCharType="end"/>
+                            </w:r>
+                            <w:r>
+                              <w:rPr/>
+                              <w:t xml:space="preserve"> - Importação da biblioteca Pandas</w:t>
+                            </w:r>
+                          </w:p>
+                        </w:txbxContent>
+                      </wps:txbx>
+                      <wps:bodyPr anchor="t" lIns="0" tIns="0" rIns="0" bIns="0">
+                        <a:noAutofit/>
+                      </wps:bodyPr>
+                    </wps:wsp>
+                  </a:graphicData>
+                </a:graphic>
+              </wp:anchor>
+            </w:drawing>
+          </mc:Choice>
+          <mc:Fallback>
+            <w:pict>
+              <v:rect style="position:absolute;rotation:-0;width:151.5pt;height:76.35pt;mso-wrap-distance-left:0pt;mso-wrap-distance-right:0pt;mso-wrap-distance-top:0pt;mso-wrap-distance-bottom:0pt;margin-top:101.3pt;mso-position-vertical-relative:text;margin-left:163.7pt;mso-position-horizontal-relative:text">
+                <v:textbox inset="0in,0in,0in,0in">
+                  <w:txbxContent>
+                    <w:p>
+                      <w:pPr>
+                        <w:pStyle w:val="Figura"/>
+                        <w:spacing w:before="120" w:after="120"/>
+                        <w:rPr/>
+                      </w:pPr>
+                      <w:r>
+                        <w:rPr/>
+                        <w:drawing>
+                          <wp:inline distT="0" distB="0" distL="0" distR="0">
+                            <wp:extent cx="1924050" cy="466725"/>
+                            <wp:effectExtent l="0" t="0" r="0" b="0"/>
+                            <wp:docPr id="9" name="Figura3" descr=""/>
+                            <wp:cNvGraphicFramePr>
+                              <a:graphicFrameLocks xmlns:a="http://schemas.openxmlformats.org/drawingml/2006/main" noChangeAspect="1"/>
+                            </wp:cNvGraphicFramePr>
+                            <a:graphic xmlns:a="http://schemas.openxmlformats.org/drawingml/2006/main">
+                              <a:graphicData uri="http://schemas.openxmlformats.org/drawingml/2006/picture">
+                                <pic:pic xmlns:pic="http://schemas.openxmlformats.org/drawingml/2006/picture">
+                                  <pic:nvPicPr>
+                                    <pic:cNvPr id="9" name="Figura3" descr=""/>
+                                    <pic:cNvPicPr>
+                                      <a:picLocks noChangeAspect="1" noChangeArrowheads="1"/>
+                                    </pic:cNvPicPr>
+                                  </pic:nvPicPr>
+                                  <pic:blipFill>
+                                    <a:blip r:embed="rId7"/>
+                                    <a:stretch>
+                                      <a:fillRect/>
+                                    </a:stretch>
+                                  </pic:blipFill>
+                                  <pic:spPr bwMode="auto">
+                                    <a:xfrm>
+                                      <a:off x="0" y="0"/>
+                                      <a:ext cx="1924050" cy="466725"/>
+                                    </a:xfrm>
+                                    <a:prstGeom prst="rect">
+                                      <a:avLst/>
+                                    </a:prstGeom>
+                                  </pic:spPr>
+                                </pic:pic>
+                              </a:graphicData>
+                            </a:graphic>
+                          </wp:inline>
+                        </w:drawing>
+                        <w:t xml:space="preserve">Figura </w:t>
+                      </w:r>
+                      <w:r>
+                        <w:rPr/>
+                        <w:fldChar w:fldCharType="begin"/>
+                      </w:r>
+                      <w:r>
+                        <w:rPr/>
+                        <w:instrText xml:space="preserve"> SEQ Figura \* ARABIC </w:instrText>
+                      </w:r>
+                      <w:r>
+                        <w:rPr/>
+                        <w:fldChar w:fldCharType="separate"/>
+                      </w:r>
+                      <w:r>
+                        <w:rPr/>
+                        <w:t>03</w:t>
+                      </w:r>
+                      <w:r>
+                        <w:rPr/>
+                        <w:fldChar w:fldCharType="end"/>
+                      </w:r>
+                      <w:r>
+                        <w:rPr/>
+                        <w:t xml:space="preserve"> - Importação da biblioteca Pandas</w:t>
+                      </w:r>
+                    </w:p>
+                  </w:txbxContent>
+                </v:textbox>
+                <w10:wrap type="square" side="largest"/>
+              </v:rect>
+            </w:pict>
+          </mc:Fallback>
+        </mc:AlternateContent>
       </w:r>
     </w:p>
     <w:p>
@@ -1207,12 +3162,7 @@
         <w:bidi w:val="0"/>
         <w:spacing w:before="0" w:after="140"/>
         <w:jc w:val="left"/>
-        <w:rPr>
-          <w:rStyle w:val="LinkdaInternet"/>
-          <w:rFonts w:ascii="arial" w:hAnsi="arial"/>
-          <w:sz w:val="24"/>
-          <w:szCs w:val="24"/>
-        </w:rPr>
+        <w:rPr/>
       </w:pPr>
       <w:r>
         <w:rPr/>
@@ -1255,6 +3205,7 @@
     <w:pPr>
       <w:widowControl/>
       <w:suppressAutoHyphens w:val="true"/>
+      <w:overflowPunct w:val="false"/>
       <w:bidi w:val="0"/>
       <w:spacing w:before="0" w:after="0"/>
       <w:jc w:val="left"/>
@@ -1333,5 +3284,12 @@
       <w:rFonts w:cs="Lohit Devanagari"/>
     </w:rPr>
   </w:style>
+  <w:style w:type="paragraph" w:styleId="Figura">
+    <w:name w:val="Figura"/>
+    <w:basedOn w:val="Legenda"/>
+    <w:qFormat/>
+    <w:pPr/>
+    <w:rPr/>
+  </w:style>
 </w:styles>
 </file>
</xml_diff>

<commit_message>
mais alguns ajustes do artigo (fontes figuras)
</commit_message>
<xml_diff>
--- a/Artigo/TCC.docx
+++ b/Artigo/TCC.docx
@@ -97,10 +97,7 @@
         <w:pStyle w:val="Corpodetexto"/>
       </w:pPr>
       <w:r>
-        <w:t xml:space="preserve">ANÁLISE DE </w:t>
-      </w:r>
-      <w:r>
-        <w:t>CHURN RATE TELECOM</w:t>
+        <w:t>ANÁLISE DE CHURN RATE TELECOM</w:t>
       </w:r>
     </w:p>
     <w:p>
@@ -123,13 +120,8 @@
       <w:pPr>
         <w:pStyle w:val="Corpodetexto"/>
       </w:pPr>
-      <w:proofErr w:type="gramStart"/>
-      <w:r>
-        <w:t>ao</w:t>
-      </w:r>
-      <w:proofErr w:type="gramEnd"/>
-      <w:r>
-        <w:t xml:space="preserve"> Curso de Especialização em Ciência de</w:t>
+      <w:r>
+        <w:t>ao Curso de Especialização em Ciência de</w:t>
       </w:r>
     </w:p>
     <w:p>
@@ -144,13 +136,8 @@
       <w:pPr>
         <w:pStyle w:val="Corpodetexto"/>
       </w:pPr>
-      <w:proofErr w:type="gramStart"/>
-      <w:r>
-        <w:t>obtenção</w:t>
-      </w:r>
-      <w:proofErr w:type="gramEnd"/>
-      <w:r>
-        <w:t xml:space="preserve"> do título de especialista.</w:t>
+      <w:r>
+        <w:t>obtenção do título de especialista.</w:t>
       </w:r>
     </w:p>
     <w:p>
@@ -194,15 +181,548 @@
     <w:p>
       <w:pPr>
         <w:pStyle w:val="Corpodetexto"/>
-      </w:pPr>
-      <w:r>
+        <w:jc w:val="center"/>
+        <w:rPr>
+          <w:b/>
+        </w:rPr>
+      </w:pPr>
+      <w:r>
+        <w:rPr>
+          <w:b/>
+        </w:rPr>
         <w:t>SUMÁRIO</w:t>
       </w:r>
     </w:p>
+    <w:sdt>
+      <w:sdtPr>
+        <w:id w:val="2126579265"/>
+        <w:docPartObj>
+          <w:docPartGallery w:val="Table of Contents"/>
+          <w:docPartUnique/>
+        </w:docPartObj>
+      </w:sdtPr>
+      <w:sdtEndPr>
+        <w:rPr>
+          <w:rFonts w:ascii="Arial" w:eastAsia="Noto Serif CJK SC" w:hAnsi="Arial" w:cs="Arial"/>
+          <w:b/>
+          <w:bCs/>
+          <w:color w:val="auto"/>
+          <w:kern w:val="2"/>
+          <w:sz w:val="24"/>
+          <w:szCs w:val="24"/>
+          <w:lang w:eastAsia="zh-CN" w:bidi="hi-IN"/>
+        </w:rPr>
+      </w:sdtEndPr>
+      <w:sdtContent>
+        <w:p>
+          <w:pPr>
+            <w:pStyle w:val="CabealhodoSumrio"/>
+          </w:pPr>
+          <w:r>
+            <w:t>Sumário</w:t>
+          </w:r>
+        </w:p>
+        <w:p>
+          <w:pPr>
+            <w:pStyle w:val="Sumrio1"/>
+            <w:tabs>
+              <w:tab w:val="left" w:pos="1100"/>
+              <w:tab w:val="right" w:pos="9061"/>
+            </w:tabs>
+            <w:rPr>
+              <w:rFonts w:asciiTheme="minorHAnsi" w:eastAsiaTheme="minorEastAsia" w:hAnsiTheme="minorHAnsi" w:cstheme="minorBidi"/>
+              <w:noProof/>
+              <w:kern w:val="0"/>
+              <w:sz w:val="22"/>
+              <w:szCs w:val="22"/>
+              <w:lang w:eastAsia="pt-BR" w:bidi="ar-SA"/>
+            </w:rPr>
+          </w:pPr>
+          <w:r>
+            <w:rPr>
+              <w:b/>
+              <w:bCs/>
+            </w:rPr>
+            <w:fldChar w:fldCharType="begin"/>
+          </w:r>
+          <w:r>
+            <w:rPr>
+              <w:b/>
+              <w:bCs/>
+            </w:rPr>
+            <w:instrText xml:space="preserve"> TOC \o "1-3" \h \z \u </w:instrText>
+          </w:r>
+          <w:r>
+            <w:rPr>
+              <w:b/>
+              <w:bCs/>
+            </w:rPr>
+            <w:fldChar w:fldCharType="separate"/>
+          </w:r>
+          <w:hyperlink w:anchor="_Toc147655298" w:history="1">
+            <w:r>
+              <w:rPr>
+                <w:rStyle w:val="Hyperlink"/>
+                <w:noProof/>
+              </w:rPr>
+              <w:t>1</w:t>
+            </w:r>
+            <w:r>
+              <w:rPr>
+                <w:rFonts w:asciiTheme="minorHAnsi" w:eastAsiaTheme="minorEastAsia" w:hAnsiTheme="minorHAnsi" w:cstheme="minorBidi"/>
+                <w:noProof/>
+                <w:kern w:val="0"/>
+                <w:sz w:val="22"/>
+                <w:szCs w:val="22"/>
+                <w:lang w:eastAsia="pt-BR" w:bidi="ar-SA"/>
+              </w:rPr>
+              <w:tab/>
+            </w:r>
+            <w:r>
+              <w:rPr>
+                <w:rStyle w:val="Hyperlink"/>
+                <w:noProof/>
+              </w:rPr>
+              <w:t>INTRODUÇÃO</w:t>
+            </w:r>
+            <w:r>
+              <w:rPr>
+                <w:noProof/>
+                <w:webHidden/>
+              </w:rPr>
+              <w:tab/>
+            </w:r>
+            <w:r>
+              <w:rPr>
+                <w:noProof/>
+                <w:webHidden/>
+              </w:rPr>
+              <w:fldChar w:fldCharType="begin"/>
+            </w:r>
+            <w:r>
+              <w:rPr>
+                <w:noProof/>
+                <w:webHidden/>
+              </w:rPr>
+              <w:instrText xml:space="preserve"> PAGEREF _Toc147655298 \h </w:instrText>
+            </w:r>
+            <w:r>
+              <w:rPr>
+                <w:noProof/>
+                <w:webHidden/>
+              </w:rPr>
+            </w:r>
+            <w:r>
+              <w:rPr>
+                <w:noProof/>
+                <w:webHidden/>
+              </w:rPr>
+              <w:fldChar w:fldCharType="separate"/>
+            </w:r>
+            <w:r>
+              <w:rPr>
+                <w:noProof/>
+                <w:webHidden/>
+              </w:rPr>
+              <w:t>4</w:t>
+            </w:r>
+            <w:r>
+              <w:rPr>
+                <w:noProof/>
+                <w:webHidden/>
+              </w:rPr>
+              <w:fldChar w:fldCharType="end"/>
+            </w:r>
+          </w:hyperlink>
+        </w:p>
+        <w:p>
+          <w:pPr>
+            <w:pStyle w:val="Sumrio2"/>
+            <w:tabs>
+              <w:tab w:val="left" w:pos="1540"/>
+              <w:tab w:val="right" w:pos="9061"/>
+            </w:tabs>
+            <w:rPr>
+              <w:rFonts w:asciiTheme="minorHAnsi" w:eastAsiaTheme="minorEastAsia" w:hAnsiTheme="minorHAnsi" w:cstheme="minorBidi"/>
+              <w:noProof/>
+              <w:kern w:val="0"/>
+              <w:sz w:val="22"/>
+              <w:szCs w:val="22"/>
+              <w:lang w:eastAsia="pt-BR" w:bidi="ar-SA"/>
+            </w:rPr>
+          </w:pPr>
+          <w:hyperlink w:anchor="_Toc147655299" w:history="1">
+            <w:r>
+              <w:rPr>
+                <w:rStyle w:val="Hyperlink"/>
+                <w:noProof/>
+              </w:rPr>
+              <w:t>1.1</w:t>
+            </w:r>
+            <w:r>
+              <w:rPr>
+                <w:rFonts w:asciiTheme="minorHAnsi" w:eastAsiaTheme="minorEastAsia" w:hAnsiTheme="minorHAnsi" w:cstheme="minorBidi"/>
+                <w:noProof/>
+                <w:kern w:val="0"/>
+                <w:sz w:val="22"/>
+                <w:szCs w:val="22"/>
+                <w:lang w:eastAsia="pt-BR" w:bidi="ar-SA"/>
+              </w:rPr>
+              <w:tab/>
+            </w:r>
+            <w:r>
+              <w:rPr>
+                <w:rStyle w:val="Hyperlink"/>
+                <w:noProof/>
+              </w:rPr>
+              <w:t>Contextualização</w:t>
+            </w:r>
+            <w:r>
+              <w:rPr>
+                <w:noProof/>
+                <w:webHidden/>
+              </w:rPr>
+              <w:tab/>
+            </w:r>
+            <w:r>
+              <w:rPr>
+                <w:noProof/>
+                <w:webHidden/>
+              </w:rPr>
+              <w:fldChar w:fldCharType="begin"/>
+            </w:r>
+            <w:r>
+              <w:rPr>
+                <w:noProof/>
+                <w:webHidden/>
+              </w:rPr>
+              <w:instrText xml:space="preserve"> PAGEREF _Toc147655299 \h </w:instrText>
+            </w:r>
+            <w:r>
+              <w:rPr>
+                <w:noProof/>
+                <w:webHidden/>
+              </w:rPr>
+            </w:r>
+            <w:r>
+              <w:rPr>
+                <w:noProof/>
+                <w:webHidden/>
+              </w:rPr>
+              <w:fldChar w:fldCharType="separate"/>
+            </w:r>
+            <w:r>
+              <w:rPr>
+                <w:noProof/>
+                <w:webHidden/>
+              </w:rPr>
+              <w:t>4</w:t>
+            </w:r>
+            <w:r>
+              <w:rPr>
+                <w:noProof/>
+                <w:webHidden/>
+              </w:rPr>
+              <w:fldChar w:fldCharType="end"/>
+            </w:r>
+          </w:hyperlink>
+        </w:p>
+        <w:p>
+          <w:pPr>
+            <w:pStyle w:val="Sumrio2"/>
+            <w:tabs>
+              <w:tab w:val="left" w:pos="1540"/>
+              <w:tab w:val="right" w:pos="9061"/>
+            </w:tabs>
+            <w:rPr>
+              <w:rFonts w:asciiTheme="minorHAnsi" w:eastAsiaTheme="minorEastAsia" w:hAnsiTheme="minorHAnsi" w:cstheme="minorBidi"/>
+              <w:noProof/>
+              <w:kern w:val="0"/>
+              <w:sz w:val="22"/>
+              <w:szCs w:val="22"/>
+              <w:lang w:eastAsia="pt-BR" w:bidi="ar-SA"/>
+            </w:rPr>
+          </w:pPr>
+          <w:hyperlink w:anchor="_Toc147655300" w:history="1">
+            <w:r>
+              <w:rPr>
+                <w:rStyle w:val="Hyperlink"/>
+                <w:noProof/>
+              </w:rPr>
+              <w:t>1.2</w:t>
+            </w:r>
+            <w:r>
+              <w:rPr>
+                <w:rFonts w:asciiTheme="minorHAnsi" w:eastAsiaTheme="minorEastAsia" w:hAnsiTheme="minorHAnsi" w:cstheme="minorBidi"/>
+                <w:noProof/>
+                <w:kern w:val="0"/>
+                <w:sz w:val="22"/>
+                <w:szCs w:val="22"/>
+                <w:lang w:eastAsia="pt-BR" w:bidi="ar-SA"/>
+              </w:rPr>
+              <w:tab/>
+            </w:r>
+            <w:r>
+              <w:rPr>
+                <w:rStyle w:val="Hyperlink"/>
+                <w:noProof/>
+              </w:rPr>
+              <w:t>O problema proposto</w:t>
+            </w:r>
+            <w:r>
+              <w:rPr>
+                <w:noProof/>
+                <w:webHidden/>
+              </w:rPr>
+              <w:tab/>
+            </w:r>
+            <w:r>
+              <w:rPr>
+                <w:noProof/>
+                <w:webHidden/>
+              </w:rPr>
+              <w:fldChar w:fldCharType="begin"/>
+            </w:r>
+            <w:r>
+              <w:rPr>
+                <w:noProof/>
+                <w:webHidden/>
+              </w:rPr>
+              <w:instrText xml:space="preserve"> PAGEREF _Toc147655300 \h </w:instrText>
+            </w:r>
+            <w:r>
+              <w:rPr>
+                <w:noProof/>
+                <w:webHidden/>
+              </w:rPr>
+            </w:r>
+            <w:r>
+              <w:rPr>
+                <w:noProof/>
+                <w:webHidden/>
+              </w:rPr>
+              <w:fldChar w:fldCharType="separate"/>
+            </w:r>
+            <w:r>
+              <w:rPr>
+                <w:noProof/>
+                <w:webHidden/>
+              </w:rPr>
+              <w:t>4</w:t>
+            </w:r>
+            <w:r>
+              <w:rPr>
+                <w:noProof/>
+                <w:webHidden/>
+              </w:rPr>
+              <w:fldChar w:fldCharType="end"/>
+            </w:r>
+          </w:hyperlink>
+        </w:p>
+        <w:p>
+          <w:pPr>
+            <w:pStyle w:val="Sumrio1"/>
+            <w:tabs>
+              <w:tab w:val="left" w:pos="1100"/>
+              <w:tab w:val="right" w:pos="9061"/>
+            </w:tabs>
+            <w:rPr>
+              <w:rFonts w:asciiTheme="minorHAnsi" w:eastAsiaTheme="minorEastAsia" w:hAnsiTheme="minorHAnsi" w:cstheme="minorBidi"/>
+              <w:noProof/>
+              <w:kern w:val="0"/>
+              <w:sz w:val="22"/>
+              <w:szCs w:val="22"/>
+              <w:lang w:eastAsia="pt-BR" w:bidi="ar-SA"/>
+            </w:rPr>
+          </w:pPr>
+          <w:hyperlink w:anchor="_Toc147655301" w:history="1">
+            <w:r>
+              <w:rPr>
+                <w:rStyle w:val="Hyperlink"/>
+                <w:noProof/>
+              </w:rPr>
+              <w:t>2</w:t>
+            </w:r>
+            <w:r>
+              <w:rPr>
+                <w:rFonts w:asciiTheme="minorHAnsi" w:eastAsiaTheme="minorEastAsia" w:hAnsiTheme="minorHAnsi" w:cstheme="minorBidi"/>
+                <w:noProof/>
+                <w:kern w:val="0"/>
+                <w:sz w:val="22"/>
+                <w:szCs w:val="22"/>
+                <w:lang w:eastAsia="pt-BR" w:bidi="ar-SA"/>
+              </w:rPr>
+              <w:tab/>
+            </w:r>
+            <w:r>
+              <w:rPr>
+                <w:rStyle w:val="Hyperlink"/>
+                <w:noProof/>
+              </w:rPr>
+              <w:t>Coleta de Dados</w:t>
+            </w:r>
+            <w:r>
+              <w:rPr>
+                <w:noProof/>
+                <w:webHidden/>
+              </w:rPr>
+              <w:tab/>
+            </w:r>
+            <w:r>
+              <w:rPr>
+                <w:noProof/>
+                <w:webHidden/>
+              </w:rPr>
+              <w:fldChar w:fldCharType="begin"/>
+            </w:r>
+            <w:r>
+              <w:rPr>
+                <w:noProof/>
+                <w:webHidden/>
+              </w:rPr>
+              <w:instrText xml:space="preserve"> PAGEREF _Toc147655301 \h </w:instrText>
+            </w:r>
+            <w:r>
+              <w:rPr>
+                <w:noProof/>
+                <w:webHidden/>
+              </w:rPr>
+            </w:r>
+            <w:r>
+              <w:rPr>
+                <w:noProof/>
+                <w:webHidden/>
+              </w:rPr>
+              <w:fldChar w:fldCharType="separate"/>
+            </w:r>
+            <w:r>
+              <w:rPr>
+                <w:noProof/>
+                <w:webHidden/>
+              </w:rPr>
+              <w:t>5</w:t>
+            </w:r>
+            <w:r>
+              <w:rPr>
+                <w:noProof/>
+                <w:webHidden/>
+              </w:rPr>
+              <w:fldChar w:fldCharType="end"/>
+            </w:r>
+          </w:hyperlink>
+        </w:p>
+        <w:p>
+          <w:pPr>
+            <w:pStyle w:val="Sumrio1"/>
+            <w:tabs>
+              <w:tab w:val="left" w:pos="1100"/>
+              <w:tab w:val="right" w:pos="9061"/>
+            </w:tabs>
+            <w:rPr>
+              <w:rFonts w:asciiTheme="minorHAnsi" w:eastAsiaTheme="minorEastAsia" w:hAnsiTheme="minorHAnsi" w:cstheme="minorBidi"/>
+              <w:noProof/>
+              <w:kern w:val="0"/>
+              <w:sz w:val="22"/>
+              <w:szCs w:val="22"/>
+              <w:lang w:eastAsia="pt-BR" w:bidi="ar-SA"/>
+            </w:rPr>
+          </w:pPr>
+          <w:hyperlink w:anchor="_Toc147655302" w:history="1">
+            <w:r>
+              <w:rPr>
+                <w:rStyle w:val="Hyperlink"/>
+                <w:noProof/>
+              </w:rPr>
+              <w:t>3</w:t>
+            </w:r>
+            <w:r>
+              <w:rPr>
+                <w:rFonts w:asciiTheme="minorHAnsi" w:eastAsiaTheme="minorEastAsia" w:hAnsiTheme="minorHAnsi" w:cstheme="minorBidi"/>
+                <w:noProof/>
+                <w:kern w:val="0"/>
+                <w:sz w:val="22"/>
+                <w:szCs w:val="22"/>
+                <w:lang w:eastAsia="pt-BR" w:bidi="ar-SA"/>
+              </w:rPr>
+              <w:tab/>
+            </w:r>
+            <w:r>
+              <w:rPr>
+                <w:rStyle w:val="Hyperlink"/>
+                <w:noProof/>
+              </w:rPr>
+              <w:t>Tratamento de Dados</w:t>
+            </w:r>
+            <w:r>
+              <w:rPr>
+                <w:noProof/>
+                <w:webHidden/>
+              </w:rPr>
+              <w:tab/>
+            </w:r>
+            <w:r>
+              <w:rPr>
+                <w:noProof/>
+                <w:webHidden/>
+              </w:rPr>
+              <w:fldChar w:fldCharType="begin"/>
+            </w:r>
+            <w:r>
+              <w:rPr>
+                <w:noProof/>
+                <w:webHidden/>
+              </w:rPr>
+              <w:instrText xml:space="preserve"> PAGEREF _Toc147655302 \h </w:instrText>
+            </w:r>
+            <w:r>
+              <w:rPr>
+                <w:noProof/>
+                <w:webHidden/>
+              </w:rPr>
+            </w:r>
+            <w:r>
+              <w:rPr>
+                <w:noProof/>
+                <w:webHidden/>
+              </w:rPr>
+              <w:fldChar w:fldCharType="separate"/>
+            </w:r>
+            <w:r>
+              <w:rPr>
+                <w:noProof/>
+                <w:webHidden/>
+              </w:rPr>
+              <w:t>6</w:t>
+            </w:r>
+            <w:r>
+              <w:rPr>
+                <w:noProof/>
+                <w:webHidden/>
+              </w:rPr>
+              <w:fldChar w:fldCharType="end"/>
+            </w:r>
+          </w:hyperlink>
+        </w:p>
+        <w:p>
+          <w:r>
+            <w:rPr>
+              <w:b/>
+              <w:bCs/>
+            </w:rPr>
+            <w:fldChar w:fldCharType="end"/>
+          </w:r>
+        </w:p>
+      </w:sdtContent>
+    </w:sdt>
     <w:p>
       <w:pPr>
         <w:pStyle w:val="Corpodetexto"/>
       </w:pPr>
+    </w:p>
+    <w:p>
+      <w:pPr>
+        <w:pStyle w:val="Corpodetexto"/>
+      </w:pPr>
       <w:r>
         <w:br/>
       </w:r>
@@ -210,88 +730,63 @@
     <w:p>
       <w:pPr>
         <w:pStyle w:val="Ttulo1"/>
-        <w:ind w:left="284" w:hanging="284"/>
-      </w:pPr>
-      <w:r>
-        <w:br w:type="page"/>
-      </w:r>
+      </w:pPr>
+      <w:bookmarkStart w:id="1" w:name="_Toc147655298"/>
       <w:r>
         <w:lastRenderedPageBreak/>
         <w:t>INTRODUÇÃO</w:t>
       </w:r>
+      <w:bookmarkEnd w:id="1"/>
     </w:p>
     <w:p>
       <w:pPr>
         <w:pStyle w:val="Ttulo2"/>
         <w:ind w:left="284" w:hanging="284"/>
       </w:pPr>
-      <w:r>
-        <w:t>Co</w:t>
-      </w:r>
-      <w:bookmarkStart w:id="1" w:name="_GoBack"/>
-      <w:bookmarkEnd w:id="1"/>
-      <w:r>
-        <w:t>ntextualização</w:t>
-      </w:r>
-    </w:p>
-    <w:p>
-      <w:r>
-        <w:t xml:space="preserve">Nos </w:t>
-      </w:r>
-      <w:r>
-        <w:t xml:space="preserve">últimos anos, o setor de telecomunicações tem observado um enorme avanço tecnológico, avanço este, que possibilitou novas oportunidades de negócios para as empresas. A facilidade de contratar determinados serviços com poucos cliques também é </w:t>
-      </w:r>
-      <w:r>
-        <w:t xml:space="preserve">encontrada ao se tentar cancelar este mesmo serviço. Dada a crescente competição no mercado bem como o aumento da demanda dos consumidores por serviços mais personalizados e acessíveis, um elemento vem se tornando o foco das atenções: o </w:t>
-      </w:r>
-      <w:proofErr w:type="spellStart"/>
-      <w:r>
-        <w:t>churn</w:t>
-      </w:r>
-      <w:proofErr w:type="spellEnd"/>
-      <w:r>
-        <w:t xml:space="preserve"> rate.</w:t>
+      <w:bookmarkStart w:id="2" w:name="_Toc147655299"/>
+      <w:r>
+        <w:t>Contextualização</w:t>
+      </w:r>
+      <w:bookmarkEnd w:id="2"/>
+    </w:p>
+    <w:p>
+      <w:r>
+        <w:t xml:space="preserve">Nos últimos anos, o setor de telecomunicações tem observado um enorme avanço tecnológico, avanço este, que possibilitou novas oportunidades de negócios para as empresas. A facilidade de contratar determinados serviços com poucos cliques também é encontrada ao se tentar cancelar este mesmo serviço. Dada a crescente competição no mercado bem como o aumento da demanda dos consumidores por serviços mais personalizados e acessíveis, um elemento vem se tornando o foco das atenções: o </w:t>
+      </w:r>
+      <w:r>
+        <w:rPr>
+          <w:i/>
+        </w:rPr>
+        <w:t>churn rate</w:t>
+      </w:r>
+      <w:r>
+        <w:t>.</w:t>
       </w:r>
     </w:p>
     <w:p>
       <w:r>
         <w:t>O “</w:t>
       </w:r>
-      <w:proofErr w:type="spellStart"/>
-      <w:r>
-        <w:t>chu</w:t>
-      </w:r>
-      <w:r>
-        <w:t>rn</w:t>
-      </w:r>
-      <w:proofErr w:type="spellEnd"/>
-      <w:r>
-        <w:t xml:space="preserve"> rate”, ou taxa de rotatividade de clientes, </w:t>
-      </w:r>
-      <w:r>
-        <w:t>é uma métrica crucial para empresas no ramo de telecomunicações, diferentemente de um modelo de compra e venda onde se obtêm o lucro no momento em que o processo se concretiza, o modelo de negócios de telecomu</w:t>
-      </w:r>
-      <w:r>
-        <w:t xml:space="preserve">nicações se caracterizam por um investimento inicial feito pela empresa, seja em infraestrutura, equipamentos e/ou instalação na </w:t>
-      </w:r>
-      <w:proofErr w:type="spellStart"/>
-      <w:r>
-        <w:t>residencia</w:t>
-      </w:r>
-      <w:proofErr w:type="spellEnd"/>
+      <w:r>
+        <w:rPr>
+          <w:i/>
+        </w:rPr>
+        <w:t>churn rate</w:t>
+      </w:r>
+      <w:r>
+        <w:t xml:space="preserve">”, ou taxa de rotatividade de clientes, é uma métrica crucial para empresas no ramo de telecomunicações, diferentemente de um modelo de compra e venda onde se obtêm o lucro no momento em que o processo se concretiza, o modelo de negócios de telecomunicações se caracterizam por um investimento inicial feito pela empresa, seja em infraestrutura, equipamentos e/ou instalação na </w:t>
+      </w:r>
+      <w:r>
+        <w:t>residência</w:t>
+      </w:r>
       <w:r>
         <w:t xml:space="preserve"> do cliente. Nesse modelo de negócio, o cliente só passa a dar lucro meses ou </w:t>
       </w:r>
-      <w:proofErr w:type="spellStart"/>
-      <w:r>
-        <w:t>ate</w:t>
-      </w:r>
-      <w:proofErr w:type="spellEnd"/>
-      <w:r>
-        <w:t xml:space="preserve"> mesmo anos depois de contratar o se</w:t>
-      </w:r>
-      <w:r>
-        <w:t>rviço.</w:t>
+      <w:r>
+        <w:t>até</w:t>
+      </w:r>
+      <w:r>
+        <w:t xml:space="preserve"> mesmo anos depois de contratar o serviço.</w:t>
       </w:r>
     </w:p>
     <w:p>
@@ -303,47 +798,27 @@
       <w:pPr>
         <w:pStyle w:val="Ttulo2"/>
       </w:pPr>
+      <w:bookmarkStart w:id="3" w:name="_Toc147655300"/>
       <w:r>
         <w:t>O problema proposto</w:t>
       </w:r>
-    </w:p>
-    <w:p>
-      <w:r>
-        <w:t>Devido as características de investimento inicial</w:t>
-      </w:r>
-      <w:r>
-        <w:t xml:space="preserve"> alto e lucro futuro, a presente analise priorizara no RECALL, uma vez que devemos buscar minimizar o </w:t>
-      </w:r>
-      <w:proofErr w:type="spellStart"/>
-      <w:r>
-        <w:t>maximo</w:t>
-      </w:r>
-      <w:proofErr w:type="spellEnd"/>
-      <w:r>
-        <w:t xml:space="preserve"> </w:t>
-      </w:r>
-      <w:proofErr w:type="spellStart"/>
-      <w:r>
-        <w:t>possivel</w:t>
-      </w:r>
-      <w:proofErr w:type="spellEnd"/>
-      <w:r>
-        <w:t xml:space="preserve"> de falsos negativos, onde o modelo determina que o cliente não vai cancelar porem o cliente cancela</w:t>
-      </w:r>
-    </w:p>
-    <w:p>
-      <w:pPr>
-        <w:pStyle w:val="Corpodetexto"/>
-      </w:pPr>
+      <w:bookmarkEnd w:id="3"/>
+    </w:p>
+    <w:p>
+      <w:r>
+        <w:t>Devido as características de investimento inicial alto e lucro futuro, a presente analise priorizara no RECALL, uma vez que devemos buscar minimizar o maximo possivel de falsos negativos, onde o modelo determina que o cliente não vai cancelar porem o cliente cancela</w:t>
+      </w:r>
     </w:p>
     <w:p>
       <w:pPr>
         <w:pStyle w:val="Ttulo1"/>
       </w:pPr>
+      <w:bookmarkStart w:id="4" w:name="_Toc147655301"/>
       <w:r>
         <w:lastRenderedPageBreak/>
         <w:t>Coleta de Dados</w:t>
       </w:r>
+      <w:bookmarkEnd w:id="4"/>
     </w:p>
     <w:p>
       <w:r>
@@ -356,362 +831,225 @@
         </w:rPr>
         <w:t xml:space="preserve">Telecom </w:t>
       </w:r>
-      <w:proofErr w:type="spellStart"/>
       <w:r>
         <w:rPr>
           <w:i/>
           <w:iCs/>
         </w:rPr>
-        <w:t>Customer</w:t>
-      </w:r>
-      <w:proofErr w:type="spellEnd"/>
+        <w:t xml:space="preserve">Customer Churn </w:t>
+      </w:r>
       <w:r>
         <w:rPr>
           <w:i/>
           <w:iCs/>
         </w:rPr>
-        <w:t xml:space="preserve"> </w:t>
-      </w:r>
-      <w:proofErr w:type="spellStart"/>
+        <w:t>Prediction</w:t>
+      </w:r>
+      <w:r>
+        <w:rPr>
+          <w:iCs/>
+        </w:rPr>
+        <w:t xml:space="preserve">, </w:t>
+      </w:r>
+      <w:r>
+        <w:t>objeto</w:t>
+      </w:r>
+      <w:r>
+        <w:t xml:space="preserve"> de análise deste projeto pode ser encontrado através do sítio da </w:t>
+      </w:r>
       <w:r>
         <w:rPr>
           <w:i/>
           <w:iCs/>
         </w:rPr>
-        <w:t>Churn</w:t>
-      </w:r>
-      <w:proofErr w:type="spellEnd"/>
+        <w:t>Maven Analytics</w:t>
+      </w:r>
+      <w:r>
+        <w:t xml:space="preserve">, uma </w:t>
+      </w:r>
+      <w:r>
+        <w:rPr>
+          <w:shd w:val="clear" w:color="auto" w:fill="FFFF00"/>
+        </w:rPr>
+        <w:t>plataforma de desafios</w:t>
+      </w:r>
+      <w:r>
+        <w:t xml:space="preserve"> relacionados a analises de dados. </w:t>
+      </w:r>
+    </w:p>
+    <w:p>
+      <w:pPr>
+        <w:pStyle w:val="Corpodetexto"/>
+      </w:pPr>
+    </w:p>
+    <w:p>
+      <w:pPr>
+        <w:pStyle w:val="LegendaTCC"/>
+      </w:pPr>
+      <w:bookmarkStart w:id="5" w:name="_Ref147653044"/>
+      <w:r>
+        <w:t xml:space="preserve">Figura </w:t>
+      </w:r>
+      <w:fldSimple w:instr=" SEQ Figura \* ARABIC ">
+        <w:r>
+          <w:rPr>
+            <w:noProof/>
+          </w:rPr>
+          <w:t>1</w:t>
+        </w:r>
+      </w:fldSimple>
+      <w:bookmarkEnd w:id="5"/>
+      <w:r>
+        <w:t xml:space="preserve"> - </w:t>
+      </w:r>
+      <w:r>
+        <w:t>Fonte da base d</w:t>
+      </w:r>
+      <w:r>
+        <w:t>e dados que será utilizada.</w:t>
+      </w:r>
+    </w:p>
+    <w:p>
+      <w:pPr>
+        <w:pStyle w:val="Corpodetexto"/>
+        <w:ind w:firstLine="0"/>
+        <w:jc w:val="center"/>
+      </w:pPr>
+      <w:r>
+        <w:rPr>
+          <w:noProof/>
+          <w:lang w:eastAsia="pt-BR" w:bidi="ar-SA"/>
+        </w:rPr>
+        <w:drawing>
+          <wp:inline distT="0" distB="0" distL="0" distR="0">
+            <wp:extent cx="5760085" cy="1127125"/>
+            <wp:effectExtent l="0" t="0" r="0" b="0"/>
+            <wp:docPr id="3" name="Imagem 3"/>
+            <wp:cNvGraphicFramePr>
+              <a:graphicFrameLocks xmlns:a="http://schemas.openxmlformats.org/drawingml/2006/main" noChangeAspect="1"/>
+            </wp:cNvGraphicFramePr>
+            <a:graphic xmlns:a="http://schemas.openxmlformats.org/drawingml/2006/main">
+              <a:graphicData uri="http://schemas.openxmlformats.org/drawingml/2006/picture">
+                <pic:pic xmlns:pic="http://schemas.openxmlformats.org/drawingml/2006/picture">
+                  <pic:nvPicPr>
+                    <pic:cNvPr id="3" name="fonte da base de dados utilizada.png"/>
+                    <pic:cNvPicPr/>
+                  </pic:nvPicPr>
+                  <pic:blipFill>
+                    <a:blip r:embed="rId6">
+                      <a:extLst>
+                        <a:ext uri="{28A0092B-C50C-407E-A947-70E740481C1C}">
+                          <a14:useLocalDpi xmlns:a14="http://schemas.microsoft.com/office/drawing/2010/main" val="0"/>
+                        </a:ext>
+                      </a:extLst>
+                    </a:blip>
+                    <a:stretch>
+                      <a:fillRect/>
+                    </a:stretch>
+                  </pic:blipFill>
+                  <pic:spPr>
+                    <a:xfrm>
+                      <a:off x="0" y="0"/>
+                      <a:ext cx="5760085" cy="1127125"/>
+                    </a:xfrm>
+                    <a:prstGeom prst="rect">
+                      <a:avLst/>
+                    </a:prstGeom>
+                  </pic:spPr>
+                </pic:pic>
+              </a:graphicData>
+            </a:graphic>
+          </wp:inline>
+        </w:drawing>
+      </w:r>
+    </w:p>
+    <w:p>
+      <w:pPr>
+        <w:pStyle w:val="LegendaTCC"/>
+      </w:pPr>
+      <w:r>
+        <w:t xml:space="preserve">Fonte: </w:t>
+      </w:r>
+      <w:r>
+        <w:t>.</w:t>
+      </w:r>
+    </w:p>
+    <w:p>
+      <w:pPr>
+        <w:pStyle w:val="Corpodetexto"/>
+      </w:pPr>
+    </w:p>
+    <w:p>
+      <w:r>
+        <w:t>Na</w:t>
+      </w:r>
+      <w:r>
+        <w:t xml:space="preserve"> </w:t>
+      </w:r>
+      <w:r>
+        <w:fldChar w:fldCharType="begin"/>
+      </w:r>
+      <w:r>
+        <w:instrText xml:space="preserve"> REF _Ref147653044 \h </w:instrText>
+      </w:r>
+      <w:r>
+        <w:fldChar w:fldCharType="separate"/>
+      </w:r>
+      <w:r>
+        <w:t xml:space="preserve">Figura </w:t>
+      </w:r>
+      <w:r>
+        <w:rPr>
+          <w:noProof/>
+        </w:rPr>
+        <w:t>1</w:t>
+      </w:r>
+      <w:r>
+        <w:fldChar w:fldCharType="end"/>
+      </w:r>
+      <w:r>
+        <w:t xml:space="preserve"> é possível observar os nomes e propriedades dos arquivos que serão utilizados. O conjunto em questão consiste em 3 (três) </w:t>
+      </w:r>
       <w:r>
         <w:rPr>
           <w:i/>
           <w:iCs/>
         </w:rPr>
-        <w:t xml:space="preserve"> </w:t>
-      </w:r>
-      <w:proofErr w:type="spellStart"/>
-      <w:proofErr w:type="gramStart"/>
-      <w:r>
-        <w:rPr>
-          <w:i/>
-          <w:iCs/>
-        </w:rPr>
-        <w:t>Prediction,</w:t>
-      </w:r>
-      <w:r>
-        <w:t>objeto</w:t>
-      </w:r>
-      <w:proofErr w:type="spellEnd"/>
-      <w:proofErr w:type="gramEnd"/>
-      <w:r>
-        <w:t xml:space="preserve"> de análise deste projeto pode ser encontrado através do sítio da </w:t>
-      </w:r>
-      <w:proofErr w:type="spellStart"/>
-      <w:r>
-        <w:rPr>
-          <w:i/>
-          <w:iCs/>
-        </w:rPr>
-        <w:t>Maven</w:t>
-      </w:r>
-      <w:proofErr w:type="spellEnd"/>
-      <w:r>
-        <w:rPr>
-          <w:i/>
-          <w:iCs/>
-        </w:rPr>
-        <w:t xml:space="preserve"> </w:t>
-      </w:r>
-      <w:proofErr w:type="spellStart"/>
-      <w:r>
-        <w:rPr>
-          <w:i/>
-          <w:iCs/>
-        </w:rPr>
-        <w:t>Analytics</w:t>
-      </w:r>
-      <w:proofErr w:type="spellEnd"/>
-      <w:r>
-        <w:t xml:space="preserve">, uma </w:t>
-      </w:r>
-      <w:r>
-        <w:rPr>
-          <w:shd w:val="clear" w:color="auto" w:fill="FFFF00"/>
-        </w:rPr>
-        <w:t>plataforma de desafios</w:t>
-      </w:r>
-      <w:r>
-        <w:t xml:space="preserve"> relacionados a analises de dados. </w:t>
-      </w:r>
-    </w:p>
-    <w:p>
-      <w:pPr>
-        <w:pStyle w:val="Corpodetexto"/>
-      </w:pPr>
-      <w:r>
-        <w:tab/>
+        <w:t xml:space="preserve">datasets </w:t>
+      </w:r>
+      <w:r>
+        <w:t>que possuem informações e finalidades distintas</w:t>
+      </w:r>
+      <w:r>
+        <w:t xml:space="preserve"> (</w:t>
+      </w:r>
+      <w:r>
+        <w:fldChar w:fldCharType="begin"/>
+      </w:r>
+      <w:r>
+        <w:instrText xml:space="preserve"> REF _Ref147654677 \h </w:instrText>
+      </w:r>
+      <w:r>
+        <w:fldChar w:fldCharType="separate"/>
+      </w:r>
+      <w:r>
+        <w:t xml:space="preserve">Figura </w:t>
       </w:r>
       <w:r>
         <w:rPr>
           <w:noProof/>
-          <w:lang w:eastAsia="pt-BR" w:bidi="ar-SA"/>
         </w:rPr>
-        <mc:AlternateContent>
-          <mc:Choice Requires="wps">
-            <w:drawing>
-              <wp:anchor distT="0" distB="0" distL="0" distR="0" simplePos="0" relativeHeight="2" behindDoc="0" locked="0" layoutInCell="0" allowOverlap="1">
-                <wp:simplePos x="0" y="0"/>
-                <wp:positionH relativeFrom="column">
-                  <wp:posOffset>0</wp:posOffset>
-                </wp:positionH>
-                <wp:positionV relativeFrom="paragraph">
-                  <wp:posOffset>71755</wp:posOffset>
-                </wp:positionV>
-                <wp:extent cx="6120130" cy="1699895"/>
-                <wp:effectExtent l="0" t="0" r="0" b="0"/>
-                <wp:wrapSquare wrapText="largest"/>
-                <wp:docPr id="1" name="Quadro1"/>
-                <wp:cNvGraphicFramePr/>
-                <a:graphic xmlns:a="http://schemas.openxmlformats.org/drawingml/2006/main">
-                  <a:graphicData uri="http://schemas.microsoft.com/office/word/2010/wordprocessingShape">
-                    <wps:wsp>
-                      <wps:cNvSpPr txBox="1"/>
-                      <wps:spPr>
-                        <a:xfrm>
-                          <a:off x="0" y="0"/>
-                          <a:ext cx="6120130" cy="1699895"/>
-                        </a:xfrm>
-                        <a:prstGeom prst="rect">
-                          <a:avLst/>
-                        </a:prstGeom>
-                        <a:solidFill>
-                          <a:srgbClr val="FFFFFF"/>
-                        </a:solidFill>
-                      </wps:spPr>
-                      <wps:txbx>
-                        <w:txbxContent>
-                          <w:p>
-                            <w:pPr>
-                              <w:pStyle w:val="Figura"/>
-                            </w:pPr>
-                            <w:r>
-                              <w:rPr>
-                                <w:noProof/>
-                                <w:lang w:eastAsia="pt-BR" w:bidi="ar-SA"/>
-                              </w:rPr>
-                              <w:drawing>
-                                <wp:inline distT="0" distB="0" distL="0" distR="0">
-                                  <wp:extent cx="6120130" cy="1196975"/>
-                                  <wp:effectExtent l="0" t="0" r="0" b="0"/>
-                                  <wp:docPr id="10" name="Figura1"/>
-                                  <wp:cNvGraphicFramePr>
-                                    <a:graphicFrameLocks xmlns:a="http://schemas.openxmlformats.org/drawingml/2006/main" noChangeAspect="1"/>
-                                  </wp:cNvGraphicFramePr>
-                                  <a:graphic xmlns:a="http://schemas.openxmlformats.org/drawingml/2006/main">
-                                    <a:graphicData uri="http://schemas.openxmlformats.org/drawingml/2006/picture">
-                                      <pic:pic xmlns:pic="http://schemas.openxmlformats.org/drawingml/2006/picture">
-                                        <pic:nvPicPr>
-                                          <pic:cNvPr id="2" name="Figura1"/>
-                                          <pic:cNvPicPr>
-                                            <a:picLocks noChangeAspect="1" noChangeArrowheads="1"/>
-                                          </pic:cNvPicPr>
-                                        </pic:nvPicPr>
-                                        <pic:blipFill>
-                                          <a:blip r:embed="rId5"/>
-                                          <a:stretch>
-                                            <a:fillRect/>
-                                          </a:stretch>
-                                        </pic:blipFill>
-                                        <pic:spPr bwMode="auto">
-                                          <a:xfrm>
-                                            <a:off x="0" y="0"/>
-                                            <a:ext cx="6120130" cy="1196975"/>
-                                          </a:xfrm>
-                                          <a:prstGeom prst="rect">
-                                            <a:avLst/>
-                                          </a:prstGeom>
-                                        </pic:spPr>
-                                      </pic:pic>
-                                    </a:graphicData>
-                                  </a:graphic>
-                                </wp:inline>
-                              </w:drawing>
-                            </w:r>
-                            <w:r>
-                              <w:t xml:space="preserve">Figura </w:t>
-                            </w:r>
-                            <w:r>
-                              <w:fldChar w:fldCharType="begin"/>
-                            </w:r>
-                            <w:r>
-                              <w:instrText xml:space="preserve"> SEQ Figura \* ARABIC </w:instrText>
-                            </w:r>
-                            <w:r>
-                              <w:fldChar w:fldCharType="separate"/>
-                            </w:r>
-                            <w:r>
-                              <w:rPr>
-                                <w:noProof/>
-                              </w:rPr>
-                              <w:t>1</w:t>
-                            </w:r>
-                            <w:r>
-                              <w:fldChar w:fldCharType="end"/>
-                            </w:r>
-                            <w:r>
-                              <w:t xml:space="preserve"> - Fonte da </w:t>
-                            </w:r>
-                            <w:r>
-                              <w:t>base de dados que ser</w:t>
-                            </w:r>
-                            <w:r>
-                              <w:t>á utilizada. Disponível em: &lt;https://www.mavenanalytics.io/data-playground?search=telecom&gt;</w:t>
-                            </w:r>
-                          </w:p>
-                        </w:txbxContent>
-                      </wps:txbx>
-                      <wps:bodyPr lIns="0" tIns="0" rIns="0" bIns="0" anchor="t">
-                        <a:noAutofit/>
-                      </wps:bodyPr>
-                    </wps:wsp>
-                  </a:graphicData>
-                </a:graphic>
-              </wp:anchor>
-            </w:drawing>
-          </mc:Choice>
-          <mc:Fallback>
-            <w:pict>
-              <v:shapetype id="_x0000_t202" coordsize="21600,21600" o:spt="202" path="m,l,21600r21600,l21600,xe">
-                <v:stroke joinstyle="miter"/>
-                <v:path gradientshapeok="t" o:connecttype="rect"/>
-              </v:shapetype>
-              <v:shape id="Quadro1" o:spid="_x0000_s1026" type="#_x0000_t202" style="position:absolute;left:0;text-align:left;margin-left:0;margin-top:5.65pt;width:481.9pt;height:133.85pt;z-index:2;visibility:visible;mso-wrap-style:square;mso-wrap-distance-left:0;mso-wrap-distance-top:0;mso-wrap-distance-right:0;mso-wrap-distance-bottom:0;mso-position-horizontal:absolute;mso-position-horizontal-relative:text;mso-position-vertical:absolute;mso-position-vertical-relative:text;v-text-anchor:top" o:gfxdata="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" o:allowincell="f" stroked="f">
-                <v:textbox inset="0,0,0,0">
-                  <w:txbxContent>
-                    <w:p>
-                      <w:pPr>
-                        <w:pStyle w:val="Figura"/>
-                      </w:pPr>
-                      <w:r>
-                        <w:rPr>
-                          <w:noProof/>
-                          <w:lang w:eastAsia="pt-BR" w:bidi="ar-SA"/>
-                        </w:rPr>
-                        <w:drawing>
-                          <wp:inline distT="0" distB="0" distL="0" distR="0">
-                            <wp:extent cx="6120130" cy="1196975"/>
-                            <wp:effectExtent l="0" t="0" r="0" b="0"/>
-                            <wp:docPr id="10" name="Figura1"/>
-                            <wp:cNvGraphicFramePr>
-                              <a:graphicFrameLocks xmlns:a="http://schemas.openxmlformats.org/drawingml/2006/main" noChangeAspect="1"/>
-                            </wp:cNvGraphicFramePr>
-                            <a:graphic xmlns:a="http://schemas.openxmlformats.org/drawingml/2006/main">
-                              <a:graphicData uri="http://schemas.openxmlformats.org/drawingml/2006/picture">
-                                <pic:pic xmlns:pic="http://schemas.openxmlformats.org/drawingml/2006/picture">
-                                  <pic:nvPicPr>
-                                    <pic:cNvPr id="2" name="Figura1"/>
-                                    <pic:cNvPicPr>
-                                      <a:picLocks noChangeAspect="1" noChangeArrowheads="1"/>
-                                    </pic:cNvPicPr>
-                                  </pic:nvPicPr>
-                                  <pic:blipFill>
-                                    <a:blip r:embed="rId5"/>
-                                    <a:stretch>
-                                      <a:fillRect/>
-                                    </a:stretch>
-                                  </pic:blipFill>
-                                  <pic:spPr bwMode="auto">
-                                    <a:xfrm>
-                                      <a:off x="0" y="0"/>
-                                      <a:ext cx="6120130" cy="1196975"/>
-                                    </a:xfrm>
-                                    <a:prstGeom prst="rect">
-                                      <a:avLst/>
-                                    </a:prstGeom>
-                                  </pic:spPr>
-                                </pic:pic>
-                              </a:graphicData>
-                            </a:graphic>
-                          </wp:inline>
-                        </w:drawing>
-                      </w:r>
-                      <w:r>
-                        <w:t xml:space="preserve">Figura </w:t>
-                      </w:r>
-                      <w:r>
-                        <w:fldChar w:fldCharType="begin"/>
-                      </w:r>
-                      <w:r>
-                        <w:instrText xml:space="preserve"> SEQ Figura \* ARABIC </w:instrText>
-                      </w:r>
-                      <w:r>
-                        <w:fldChar w:fldCharType="separate"/>
-                      </w:r>
-                      <w:r>
-                        <w:rPr>
-                          <w:noProof/>
-                        </w:rPr>
-                        <w:t>1</w:t>
-                      </w:r>
-                      <w:r>
-                        <w:fldChar w:fldCharType="end"/>
-                      </w:r>
-                      <w:r>
-                        <w:t xml:space="preserve"> - Fonte da </w:t>
-                      </w:r>
-                      <w:r>
-                        <w:t>base de dados que ser</w:t>
-                      </w:r>
-                      <w:r>
-                        <w:t>á utilizada. Disponível em: &lt;https://www.mavenanalytics.io/data-playground?search=telecom&gt;</w:t>
-                      </w:r>
-                    </w:p>
-                  </w:txbxContent>
-                </v:textbox>
-                <w10:wrap type="square" side="largest"/>
-              </v:shape>
-            </w:pict>
-          </mc:Fallback>
-        </mc:AlternateContent>
-      </w:r>
-    </w:p>
-    <w:p>
-      <w:r>
-        <w:t xml:space="preserve">Na </w:t>
-      </w:r>
-      <w:r>
-        <w:rPr>
-          <w:shd w:val="clear" w:color="auto" w:fill="FFFF00"/>
-        </w:rPr>
-        <w:t>Figura NUMERO</w:t>
-      </w:r>
-      <w:r>
-        <w:t xml:space="preserve"> é possível observar os nomes e propriedades dos arquivos que serão utilizados. O conjunto em questão consiste em 3 (três) </w:t>
-      </w:r>
-      <w:proofErr w:type="spellStart"/>
-      <w:proofErr w:type="gramStart"/>
-      <w:r>
-        <w:rPr>
-          <w:i/>
-          <w:iCs/>
-        </w:rPr>
-        <w:t>datasets</w:t>
-      </w:r>
-      <w:proofErr w:type="spellEnd"/>
-      <w:r>
-        <w:rPr>
-          <w:i/>
-          <w:iCs/>
-        </w:rPr>
-        <w:t xml:space="preserve"> </w:t>
-      </w:r>
-      <w:r>
-        <w:t xml:space="preserve"> que</w:t>
-      </w:r>
-      <w:proofErr w:type="gramEnd"/>
-      <w:r>
-        <w:t xml:space="preserve"> possuem informações e finalidades distintas: </w:t>
-      </w:r>
-      <w:proofErr w:type="spellStart"/>
+        <w:t>2</w:t>
+      </w:r>
+      <w:r>
+        <w:fldChar w:fldCharType="end"/>
+      </w:r>
+      <w:r>
+        <w:t>)</w:t>
+      </w:r>
+      <w:r>
+        <w:t xml:space="preserve">: </w:t>
+      </w:r>
       <w:r>
         <w:rPr>
           <w:i/>
@@ -719,11 +1057,9 @@
         </w:rPr>
         <w:t>telecom_customer_churn</w:t>
       </w:r>
-      <w:proofErr w:type="spellEnd"/>
       <w:r>
         <w:t xml:space="preserve">, que contêm a base principal dos dados que serão analisados neste artigo; </w:t>
       </w:r>
-      <w:proofErr w:type="spellStart"/>
       <w:r>
         <w:rPr>
           <w:i/>
@@ -731,7 +1067,6 @@
         </w:rPr>
         <w:t>telecom_zipcode_population</w:t>
       </w:r>
-      <w:proofErr w:type="spellEnd"/>
       <w:r>
         <w:t xml:space="preserve">, que possui dados adicionais relacionados a população por código postal </w:t>
       </w:r>
@@ -739,15 +1074,8 @@
         <w:rPr>
           <w:shd w:val="clear" w:color="auto" w:fill="FFFF00"/>
         </w:rPr>
-        <w:t>e</w:t>
-      </w:r>
-      <w:r>
-        <w:rPr>
-          <w:shd w:val="clear" w:color="auto" w:fill="FFFF00"/>
-        </w:rPr>
-        <w:t xml:space="preserve">; </w:t>
-      </w:r>
-      <w:proofErr w:type="spellStart"/>
+        <w:t xml:space="preserve">e; </w:t>
+      </w:r>
       <w:r>
         <w:rPr>
           <w:i/>
@@ -755,261 +1083,128 @@
         </w:rPr>
         <w:t>telecom_data_dictionary</w:t>
       </w:r>
-      <w:proofErr w:type="spellEnd"/>
       <w:r>
         <w:t>, que como o próprio nome sugere, trata-se de um dicionário que contém as informações do que cada coluna representa em nossa base principal.</w:t>
       </w:r>
     </w:p>
     <w:p>
       <w:pPr>
-        <w:pStyle w:val="Corpodetexto"/>
-      </w:pPr>
-      <w:r>
-        <w:t>3. Tratamento de Dados</w:t>
-      </w:r>
+        <w:pStyle w:val="LegendaTCC"/>
+      </w:pPr>
+      <w:bookmarkStart w:id="6" w:name="_Ref147654677"/>
+      <w:r>
+        <w:t xml:space="preserve">Figura </w:t>
+      </w:r>
+      <w:fldSimple w:instr=" SEQ Figura \* ARABIC ">
+        <w:r>
+          <w:rPr>
+            <w:noProof/>
+          </w:rPr>
+          <w:t>2</w:t>
+        </w:r>
+      </w:fldSimple>
+      <w:bookmarkEnd w:id="6"/>
+      <w:r>
+        <w:t xml:space="preserve"> - </w:t>
+      </w:r>
+      <w:r>
+        <w:rPr>
+          <w:i/>
+        </w:rPr>
+        <w:t>Datasets</w:t>
+      </w:r>
+      <w:r>
+        <w:t xml:space="preserve"> que serão utilizados</w:t>
+      </w:r>
+    </w:p>
+    <w:p>
+      <w:pPr>
+        <w:ind w:firstLine="0"/>
+        <w:jc w:val="center"/>
+      </w:pPr>
       <w:r>
         <w:rPr>
           <w:noProof/>
           <w:lang w:eastAsia="pt-BR" w:bidi="ar-SA"/>
         </w:rPr>
-        <mc:AlternateContent>
-          <mc:Choice Requires="wps">
-            <w:drawing>
-              <wp:anchor distT="0" distB="0" distL="0" distR="0" simplePos="0" relativeHeight="4" behindDoc="0" locked="0" layoutInCell="0" allowOverlap="1">
-                <wp:simplePos x="0" y="0"/>
-                <wp:positionH relativeFrom="column">
-                  <wp:align>center</wp:align>
-                </wp:positionH>
-                <wp:positionV relativeFrom="paragraph">
-                  <wp:posOffset>635</wp:posOffset>
-                </wp:positionV>
-                <wp:extent cx="6120130" cy="1087120"/>
-                <wp:effectExtent l="0" t="0" r="0" b="0"/>
-                <wp:wrapSquare wrapText="largest"/>
-                <wp:docPr id="4" name="Quadro2"/>
-                <wp:cNvGraphicFramePr/>
-                <a:graphic xmlns:a="http://schemas.openxmlformats.org/drawingml/2006/main">
-                  <a:graphicData uri="http://schemas.microsoft.com/office/word/2010/wordprocessingShape">
-                    <wps:wsp>
-                      <wps:cNvSpPr txBox="1"/>
-                      <wps:spPr>
-                        <a:xfrm>
-                          <a:off x="0" y="0"/>
-                          <a:ext cx="6120130" cy="1087120"/>
-                        </a:xfrm>
-                        <a:prstGeom prst="rect">
-                          <a:avLst/>
-                        </a:prstGeom>
-                        <a:solidFill>
-                          <a:srgbClr val="FFFFFF"/>
-                        </a:solidFill>
-                      </wps:spPr>
-                      <wps:txbx>
-                        <w:txbxContent>
-                          <w:p>
-                            <w:pPr>
-                              <w:pStyle w:val="Figura"/>
-                            </w:pPr>
-                            <w:r>
-                              <w:rPr>
-                                <w:noProof/>
-                                <w:lang w:eastAsia="pt-BR" w:bidi="ar-SA"/>
-                              </w:rPr>
-                              <w:drawing>
-                                <wp:inline distT="0" distB="0" distL="0" distR="0">
-                                  <wp:extent cx="6120130" cy="759460"/>
-                                  <wp:effectExtent l="0" t="0" r="0" b="0"/>
-                                  <wp:docPr id="11" name="Figura2"/>
-                                  <wp:cNvGraphicFramePr>
-                                    <a:graphicFrameLocks xmlns:a="http://schemas.openxmlformats.org/drawingml/2006/main" noChangeAspect="1"/>
-                                  </wp:cNvGraphicFramePr>
-                                  <a:graphic xmlns:a="http://schemas.openxmlformats.org/drawingml/2006/main">
-                                    <a:graphicData uri="http://schemas.openxmlformats.org/drawingml/2006/picture">
-                                      <pic:pic xmlns:pic="http://schemas.openxmlformats.org/drawingml/2006/picture">
-                                        <pic:nvPicPr>
-                                          <pic:cNvPr id="5" name="Figura2"/>
-                                          <pic:cNvPicPr>
-                                            <a:picLocks noChangeAspect="1" noChangeArrowheads="1"/>
-                                          </pic:cNvPicPr>
-                                        </pic:nvPicPr>
-                                        <pic:blipFill>
-                                          <a:blip r:embed="rId6"/>
-                                          <a:stretch>
-                                            <a:fillRect/>
-                                          </a:stretch>
-                                        </pic:blipFill>
-                                        <pic:spPr bwMode="auto">
-                                          <a:xfrm>
-                                            <a:off x="0" y="0"/>
-                                            <a:ext cx="6120130" cy="759460"/>
-                                          </a:xfrm>
-                                          <a:prstGeom prst="rect">
-                                            <a:avLst/>
-                                          </a:prstGeom>
-                                        </pic:spPr>
-                                      </pic:pic>
-                                    </a:graphicData>
-                                  </a:graphic>
-                                </wp:inline>
-                              </w:drawing>
-                            </w:r>
-                            <w:r>
-                              <w:t xml:space="preserve">Figura </w:t>
-                            </w:r>
-                            <w:r>
-                              <w:fldChar w:fldCharType="begin"/>
-                            </w:r>
-                            <w:r>
-                              <w:instrText xml:space="preserve"> SEQ Figura \* ARABIC </w:instrText>
-                            </w:r>
-                            <w:r>
-                              <w:fldChar w:fldCharType="separate"/>
-                            </w:r>
-                            <w:r>
-                              <w:rPr>
-                                <w:noProof/>
-                              </w:rPr>
-                              <w:t>2</w:t>
-                            </w:r>
-                            <w:r>
-                              <w:fldChar w:fldCharType="end"/>
-                            </w:r>
-                            <w:r>
-                              <w:t xml:space="preserve"> - </w:t>
-                            </w:r>
-                            <w:proofErr w:type="spellStart"/>
-                            <w:r>
-                              <w:t>Datasets</w:t>
-                            </w:r>
-                            <w:proofErr w:type="spellEnd"/>
-                            <w:r>
-                              <w:t xml:space="preserve"> que serão utilizados</w:t>
-                            </w:r>
-                          </w:p>
-                        </w:txbxContent>
-                      </wps:txbx>
-                      <wps:bodyPr lIns="0" tIns="0" rIns="0" bIns="0" anchor="t">
-                        <a:noAutofit/>
-                      </wps:bodyPr>
-                    </wps:wsp>
-                  </a:graphicData>
-                </a:graphic>
-              </wp:anchor>
-            </w:drawing>
-          </mc:Choice>
-          <mc:Fallback>
-            <w:pict>
-              <v:shape id="Quadro2" o:spid="_x0000_s1027" type="#_x0000_t202" style="position:absolute;left:0;text-align:left;margin-left:0;margin-top:.05pt;width:481.9pt;height:85.6pt;z-index:4;visibility:visible;mso-wrap-style:square;mso-wrap-distance-left:0;mso-wrap-distance-top:0;mso-wrap-distance-right:0;mso-wrap-distance-bottom:0;mso-position-horizontal:center;mso-position-horizontal-relative:text;mso-position-vertical:absolute;mso-position-vertical-relative:text;v-text-anchor:top" o:gfxdata="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" o:allowincell="f" stroked="f">
-                <v:textbox inset="0,0,0,0">
-                  <w:txbxContent>
-                    <w:p>
-                      <w:pPr>
-                        <w:pStyle w:val="Figura"/>
-                      </w:pPr>
-                      <w:r>
-                        <w:rPr>
-                          <w:noProof/>
-                          <w:lang w:eastAsia="pt-BR" w:bidi="ar-SA"/>
-                        </w:rPr>
-                        <w:drawing>
-                          <wp:inline distT="0" distB="0" distL="0" distR="0">
-                            <wp:extent cx="6120130" cy="759460"/>
-                            <wp:effectExtent l="0" t="0" r="0" b="0"/>
-                            <wp:docPr id="11" name="Figura2"/>
-                            <wp:cNvGraphicFramePr>
-                              <a:graphicFrameLocks xmlns:a="http://schemas.openxmlformats.org/drawingml/2006/main" noChangeAspect="1"/>
-                            </wp:cNvGraphicFramePr>
-                            <a:graphic xmlns:a="http://schemas.openxmlformats.org/drawingml/2006/main">
-                              <a:graphicData uri="http://schemas.openxmlformats.org/drawingml/2006/picture">
-                                <pic:pic xmlns:pic="http://schemas.openxmlformats.org/drawingml/2006/picture">
-                                  <pic:nvPicPr>
-                                    <pic:cNvPr id="5" name="Figura2"/>
-                                    <pic:cNvPicPr>
-                                      <a:picLocks noChangeAspect="1" noChangeArrowheads="1"/>
-                                    </pic:cNvPicPr>
-                                  </pic:nvPicPr>
-                                  <pic:blipFill>
-                                    <a:blip r:embed="rId6"/>
-                                    <a:stretch>
-                                      <a:fillRect/>
-                                    </a:stretch>
-                                  </pic:blipFill>
-                                  <pic:spPr bwMode="auto">
-                                    <a:xfrm>
-                                      <a:off x="0" y="0"/>
-                                      <a:ext cx="6120130" cy="759460"/>
-                                    </a:xfrm>
-                                    <a:prstGeom prst="rect">
-                                      <a:avLst/>
-                                    </a:prstGeom>
-                                  </pic:spPr>
-                                </pic:pic>
-                              </a:graphicData>
-                            </a:graphic>
-                          </wp:inline>
-                        </w:drawing>
-                      </w:r>
-                      <w:r>
-                        <w:t xml:space="preserve">Figura </w:t>
-                      </w:r>
-                      <w:r>
-                        <w:fldChar w:fldCharType="begin"/>
-                      </w:r>
-                      <w:r>
-                        <w:instrText xml:space="preserve"> SEQ Figura \* ARABIC </w:instrText>
-                      </w:r>
-                      <w:r>
-                        <w:fldChar w:fldCharType="separate"/>
-                      </w:r>
-                      <w:r>
-                        <w:rPr>
-                          <w:noProof/>
-                        </w:rPr>
-                        <w:t>2</w:t>
-                      </w:r>
-                      <w:r>
-                        <w:fldChar w:fldCharType="end"/>
-                      </w:r>
-                      <w:r>
-                        <w:t xml:space="preserve"> - </w:t>
-                      </w:r>
-                      <w:proofErr w:type="spellStart"/>
-                      <w:r>
-                        <w:t>Datasets</w:t>
-                      </w:r>
-                      <w:proofErr w:type="spellEnd"/>
-                      <w:r>
-                        <w:t xml:space="preserve"> que serão utilizados</w:t>
-                      </w:r>
-                    </w:p>
-                  </w:txbxContent>
-                </v:textbox>
-                <w10:wrap type="square" side="largest"/>
-              </v:shape>
-            </w:pict>
-          </mc:Fallback>
-        </mc:AlternateContent>
-      </w:r>
+        <w:drawing>
+          <wp:inline distT="0" distB="0" distL="0" distR="0">
+            <wp:extent cx="5760085" cy="715010"/>
+            <wp:effectExtent l="0" t="0" r="0" b="8890"/>
+            <wp:docPr id="2" name="Imagem 2"/>
+            <wp:cNvGraphicFramePr>
+              <a:graphicFrameLocks xmlns:a="http://schemas.openxmlformats.org/drawingml/2006/main" noChangeAspect="1"/>
+            </wp:cNvGraphicFramePr>
+            <a:graphic xmlns:a="http://schemas.openxmlformats.org/drawingml/2006/main">
+              <a:graphicData uri="http://schemas.openxmlformats.org/drawingml/2006/picture">
+                <pic:pic xmlns:pic="http://schemas.openxmlformats.org/drawingml/2006/picture">
+                  <pic:nvPicPr>
+                    <pic:cNvPr id="2" name="arquivos dos datasets.png"/>
+                    <pic:cNvPicPr/>
+                  </pic:nvPicPr>
+                  <pic:blipFill>
+                    <a:blip r:embed="rId7">
+                      <a:extLst>
+                        <a:ext uri="{28A0092B-C50C-407E-A947-70E740481C1C}">
+                          <a14:useLocalDpi xmlns:a14="http://schemas.microsoft.com/office/drawing/2010/main" val="0"/>
+                        </a:ext>
+                      </a:extLst>
+                    </a:blip>
+                    <a:stretch>
+                      <a:fillRect/>
+                    </a:stretch>
+                  </pic:blipFill>
+                  <pic:spPr>
+                    <a:xfrm>
+                      <a:off x="0" y="0"/>
+                      <a:ext cx="5760085" cy="715010"/>
+                    </a:xfrm>
+                    <a:prstGeom prst="rect">
+                      <a:avLst/>
+                    </a:prstGeom>
+                  </pic:spPr>
+                </pic:pic>
+              </a:graphicData>
+            </a:graphic>
+          </wp:inline>
+        </w:drawing>
+      </w:r>
+    </w:p>
+    <w:p>
+      <w:pPr>
+        <w:pStyle w:val="LegendaTCC"/>
+      </w:pPr>
+      <w:r>
+        <w:t>Fonte: Autoria própria.</w:t>
+      </w:r>
+    </w:p>
+    <w:p>
+      <w:pPr>
+        <w:ind w:firstLine="0"/>
+        <w:jc w:val="center"/>
+      </w:pPr>
+    </w:p>
+    <w:p>
+      <w:pPr>
+        <w:pStyle w:val="Ttulo1"/>
+      </w:pPr>
+      <w:bookmarkStart w:id="7" w:name="_Toc147655302"/>
+      <w:r>
+        <w:lastRenderedPageBreak/>
+        <w:t>Tratamento de Dados</w:t>
+      </w:r>
+      <w:bookmarkEnd w:id="7"/>
     </w:p>
     <w:p>
       <w:r>
         <w:t xml:space="preserve">Para a execução do projeto, foi utilizada a linguagem de programação interpretada Python, na sua versão 3.9.13, além do </w:t>
       </w:r>
-      <w:proofErr w:type="spellStart"/>
       <w:r>
         <w:rPr>
           <w:i/>
           <w:iCs/>
         </w:rPr>
-        <w:t>Jupyter</w:t>
-      </w:r>
-      <w:proofErr w:type="spellEnd"/>
-      <w:r>
-        <w:rPr>
-          <w:i/>
-          <w:iCs/>
-        </w:rPr>
-        <w:t xml:space="preserve"> Notebook</w:t>
+        <w:t>Jupyter Notebook</w:t>
       </w:r>
       <w:r>
         <w:t>, ambiente de desenvolvimento interativo baseado na Web</w:t>
@@ -1017,10 +1212,7 @@
     </w:p>
     <w:p>
       <w:r>
-        <w:t>Nesta etapa do projeto, será</w:t>
-      </w:r>
-      <w:r>
-        <w:t xml:space="preserve"> utilizada majoritariamente a biblioteca </w:t>
+        <w:t xml:space="preserve">Nesta etapa do projeto, será utilizada majoritariamente a biblioteca </w:t>
       </w:r>
       <w:r>
         <w:rPr>
@@ -1030,281 +1222,173 @@
         <w:t>Pandas</w:t>
       </w:r>
       <w:r>
-        <w:t xml:space="preserve"> (Figura XXXX) para manejo dos dados bem como de eventuais ajustes que possam </w:t>
-      </w:r>
-      <w:r>
-        <w:lastRenderedPageBreak/>
-        <w:t xml:space="preserve">ser necessários para deixar a base de dados melhor estruturada, e com isso, buscar melhores interpretações dos algoritmos de </w:t>
-      </w:r>
-      <w:proofErr w:type="spellStart"/>
+        <w:t xml:space="preserve"> para manejo dos dados bem como de eventuais ajustes que possam ser necessários para deixar a base de dados melhor estruturada, e com isso, buscar melhores interpretações dos algoritmos de </w:t>
+      </w:r>
       <w:r>
         <w:rPr>
           <w:i/>
           <w:iCs/>
         </w:rPr>
-        <w:t>Machin</w:t>
+        <w:t>Machine Learning</w:t>
+      </w:r>
+      <w:r>
+        <w:t>.</w:t>
+      </w:r>
+    </w:p>
+    <w:p/>
+    <w:p>
+      <w:pPr>
+        <w:pStyle w:val="LegendaTCC"/>
+      </w:pPr>
+      <w:r>
+        <w:t xml:space="preserve">Figura </w:t>
+      </w:r>
+      <w:fldSimple w:instr=" SEQ Figura \* ARABIC ">
+        <w:r>
+          <w:rPr>
+            <w:noProof/>
+          </w:rPr>
+          <w:t>3</w:t>
+        </w:r>
+      </w:fldSimple>
+      <w:r>
+        <w:t xml:space="preserve"> - Importação do </w:t>
       </w:r>
       <w:r>
         <w:rPr>
           <w:i/>
-          <w:iCs/>
         </w:rPr>
-        <w:t>e</w:t>
-      </w:r>
-      <w:proofErr w:type="spellEnd"/>
-      <w:r>
-        <w:rPr>
-          <w:i/>
-          <w:iCs/>
-        </w:rPr>
-        <w:t xml:space="preserve"> Learning</w:t>
-      </w:r>
-      <w:r>
-        <w:t>.</w:t>
-      </w:r>
-      <w:r>
-        <w:br w:type="page"/>
-      </w:r>
+        <w:t>pandas</w:t>
+      </w:r>
+    </w:p>
+    <w:p>
+      <w:pPr>
+        <w:ind w:firstLine="0"/>
+        <w:jc w:val="center"/>
+      </w:pPr>
       <w:r>
         <w:rPr>
           <w:noProof/>
           <w:lang w:eastAsia="pt-BR" w:bidi="ar-SA"/>
         </w:rPr>
-        <mc:AlternateContent>
-          <mc:Choice Requires="wps">
-            <w:drawing>
-              <wp:anchor distT="0" distB="0" distL="0" distR="0" simplePos="0" relativeHeight="6" behindDoc="0" locked="0" layoutInCell="0" allowOverlap="1">
-                <wp:simplePos x="0" y="0"/>
-                <wp:positionH relativeFrom="column">
-                  <wp:posOffset>2078990</wp:posOffset>
-                </wp:positionH>
-                <wp:positionV relativeFrom="paragraph">
-                  <wp:posOffset>1286510</wp:posOffset>
-                </wp:positionV>
-                <wp:extent cx="1924050" cy="969645"/>
-                <wp:effectExtent l="0" t="0" r="0" b="0"/>
-                <wp:wrapSquare wrapText="largest"/>
-                <wp:docPr id="7" name="Quadro3"/>
-                <wp:cNvGraphicFramePr/>
-                <a:graphic xmlns:a="http://schemas.openxmlformats.org/drawingml/2006/main">
-                  <a:graphicData uri="http://schemas.microsoft.com/office/word/2010/wordprocessingShape">
-                    <wps:wsp>
-                      <wps:cNvSpPr txBox="1"/>
-                      <wps:spPr>
-                        <a:xfrm>
-                          <a:off x="0" y="0"/>
-                          <a:ext cx="1924050" cy="969645"/>
-                        </a:xfrm>
-                        <a:prstGeom prst="rect">
-                          <a:avLst/>
-                        </a:prstGeom>
-                        <a:solidFill>
-                          <a:srgbClr val="FFFFFF"/>
-                        </a:solidFill>
-                      </wps:spPr>
-                      <wps:txbx>
-                        <w:txbxContent>
-                          <w:p>
-                            <w:pPr>
-                              <w:pStyle w:val="Figura"/>
-                            </w:pPr>
-                            <w:r>
-                              <w:rPr>
-                                <w:noProof/>
-                                <w:lang w:eastAsia="pt-BR" w:bidi="ar-SA"/>
-                              </w:rPr>
-                              <w:drawing>
-                                <wp:inline distT="0" distB="0" distL="0" distR="0">
-                                  <wp:extent cx="1924050" cy="466725"/>
-                                  <wp:effectExtent l="0" t="0" r="0" b="0"/>
-                                  <wp:docPr id="12" name="Figura3"/>
-                                  <wp:cNvGraphicFramePr>
-                                    <a:graphicFrameLocks xmlns:a="http://schemas.openxmlformats.org/drawingml/2006/main" noChangeAspect="1"/>
-                                  </wp:cNvGraphicFramePr>
-                                  <a:graphic xmlns:a="http://schemas.openxmlformats.org/drawingml/2006/main">
-                                    <a:graphicData uri="http://schemas.openxmlformats.org/drawingml/2006/picture">
-                                      <pic:pic xmlns:pic="http://schemas.openxmlformats.org/drawingml/2006/picture">
-                                        <pic:nvPicPr>
-                                          <pic:cNvPr id="8" name="Figura3"/>
-                                          <pic:cNvPicPr>
-                                            <a:picLocks noChangeAspect="1" noChangeArrowheads="1"/>
-                                          </pic:cNvPicPr>
-                                        </pic:nvPicPr>
-                                        <pic:blipFill>
-                                          <a:blip r:embed="rId7"/>
-                                          <a:stretch>
-                                            <a:fillRect/>
-                                          </a:stretch>
-                                        </pic:blipFill>
-                                        <pic:spPr bwMode="auto">
-                                          <a:xfrm>
-                                            <a:off x="0" y="0"/>
-                                            <a:ext cx="1924050" cy="466725"/>
-                                          </a:xfrm>
-                                          <a:prstGeom prst="rect">
-                                            <a:avLst/>
-                                          </a:prstGeom>
-                                        </pic:spPr>
-                                      </pic:pic>
-                                    </a:graphicData>
-                                  </a:graphic>
-                                </wp:inline>
-                              </w:drawing>
-                            </w:r>
-                          </w:p>
-                          <w:p>
-                            <w:pPr>
-                              <w:pStyle w:val="Legenda"/>
-                            </w:pPr>
-                            <w:r>
-                              <w:t xml:space="preserve">Figura </w:t>
-                            </w:r>
-                            <w:r>
-                              <w:fldChar w:fldCharType="begin"/>
-                            </w:r>
-                            <w:r>
-                              <w:instrText xml:space="preserve"> SEQ Figura \* ARABIC </w:instrText>
-                            </w:r>
-                            <w:r>
-                              <w:fldChar w:fldCharType="separate"/>
-                            </w:r>
-                            <w:r>
-                              <w:rPr>
-                                <w:noProof/>
-                              </w:rPr>
-                              <w:t>3</w:t>
-                            </w:r>
-                            <w:r>
-                              <w:fldChar w:fldCharType="end"/>
-                            </w:r>
-                            <w:r>
-                              <w:t xml:space="preserve"> - </w:t>
-                            </w:r>
-                            <w:r>
-                              <w:t>Importação da biblioteca Pandas</w:t>
-                            </w:r>
-                          </w:p>
-                          <w:p>
-                            <w:pPr>
-                              <w:pStyle w:val="Figura"/>
-                            </w:pPr>
-                          </w:p>
-                        </w:txbxContent>
-                      </wps:txbx>
-                      <wps:bodyPr lIns="0" tIns="0" rIns="0" bIns="0" anchor="t">
-                        <a:noAutofit/>
-                      </wps:bodyPr>
-                    </wps:wsp>
-                  </a:graphicData>
-                </a:graphic>
-              </wp:anchor>
-            </w:drawing>
-          </mc:Choice>
-          <mc:Fallback>
-            <w:pict>
-              <v:shape id="Quadro3" o:spid="_x0000_s1028" type="#_x0000_t202" style="position:absolute;left:0;text-align:left;margin-left:163.7pt;margin-top:101.3pt;width:151.5pt;height:76.35pt;z-index:6;visibility:visible;mso-wrap-style:square;mso-wrap-distance-left:0;mso-wrap-distance-top:0;mso-wrap-distance-right:0;mso-wrap-distance-bottom:0;mso-position-horizontal:absolute;mso-position-horizontal-relative:text;mso-position-vertical:absolute;mso-position-vertical-relative:text;v-text-anchor:top" o:gfxdata="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" o:allowincell="f" stroked="f">
-                <v:textbox inset="0,0,0,0">
-                  <w:txbxContent>
-                    <w:p>
-                      <w:pPr>
-                        <w:pStyle w:val="Figura"/>
-                      </w:pPr>
-                      <w:r>
-                        <w:rPr>
-                          <w:noProof/>
-                          <w:lang w:eastAsia="pt-BR" w:bidi="ar-SA"/>
-                        </w:rPr>
-                        <w:drawing>
-                          <wp:inline distT="0" distB="0" distL="0" distR="0">
-                            <wp:extent cx="1924050" cy="466725"/>
-                            <wp:effectExtent l="0" t="0" r="0" b="0"/>
-                            <wp:docPr id="12" name="Figura3"/>
-                            <wp:cNvGraphicFramePr>
-                              <a:graphicFrameLocks xmlns:a="http://schemas.openxmlformats.org/drawingml/2006/main" noChangeAspect="1"/>
-                            </wp:cNvGraphicFramePr>
-                            <a:graphic xmlns:a="http://schemas.openxmlformats.org/drawingml/2006/main">
-                              <a:graphicData uri="http://schemas.openxmlformats.org/drawingml/2006/picture">
-                                <pic:pic xmlns:pic="http://schemas.openxmlformats.org/drawingml/2006/picture">
-                                  <pic:nvPicPr>
-                                    <pic:cNvPr id="8" name="Figura3"/>
-                                    <pic:cNvPicPr>
-                                      <a:picLocks noChangeAspect="1" noChangeArrowheads="1"/>
-                                    </pic:cNvPicPr>
-                                  </pic:nvPicPr>
-                                  <pic:blipFill>
-                                    <a:blip r:embed="rId7"/>
-                                    <a:stretch>
-                                      <a:fillRect/>
-                                    </a:stretch>
-                                  </pic:blipFill>
-                                  <pic:spPr bwMode="auto">
-                                    <a:xfrm>
-                                      <a:off x="0" y="0"/>
-                                      <a:ext cx="1924050" cy="466725"/>
-                                    </a:xfrm>
-                                    <a:prstGeom prst="rect">
-                                      <a:avLst/>
-                                    </a:prstGeom>
-                                  </pic:spPr>
-                                </pic:pic>
-                              </a:graphicData>
-                            </a:graphic>
-                          </wp:inline>
-                        </w:drawing>
-                      </w:r>
-                    </w:p>
-                    <w:p>
-                      <w:pPr>
-                        <w:pStyle w:val="Legenda"/>
-                      </w:pPr>
-                      <w:r>
-                        <w:t xml:space="preserve">Figura </w:t>
-                      </w:r>
-                      <w:r>
-                        <w:fldChar w:fldCharType="begin"/>
-                      </w:r>
-                      <w:r>
-                        <w:instrText xml:space="preserve"> SEQ Figura \* ARABIC </w:instrText>
-                      </w:r>
-                      <w:r>
-                        <w:fldChar w:fldCharType="separate"/>
-                      </w:r>
-                      <w:r>
-                        <w:rPr>
-                          <w:noProof/>
-                        </w:rPr>
-                        <w:t>3</w:t>
-                      </w:r>
-                      <w:r>
-                        <w:fldChar w:fldCharType="end"/>
-                      </w:r>
-                      <w:r>
-                        <w:t xml:space="preserve"> - </w:t>
-                      </w:r>
-                      <w:r>
-                        <w:t>Importação da biblioteca Pandas</w:t>
-                      </w:r>
-                    </w:p>
-                    <w:p>
-                      <w:pPr>
-                        <w:pStyle w:val="Figura"/>
-                      </w:pPr>
-                    </w:p>
-                  </w:txbxContent>
-                </v:textbox>
-                <w10:wrap type="square" side="largest"/>
-              </v:shape>
-            </w:pict>
-          </mc:Fallback>
-        </mc:AlternateContent>
-      </w:r>
+        <w:drawing>
+          <wp:inline distT="0" distB="0" distL="0" distR="0">
+            <wp:extent cx="2667694" cy="647114"/>
+            <wp:effectExtent l="0" t="0" r="0" b="635"/>
+            <wp:docPr id="5" name="Imagem 5"/>
+            <wp:cNvGraphicFramePr>
+              <a:graphicFrameLocks xmlns:a="http://schemas.openxmlformats.org/drawingml/2006/main" noChangeAspect="1"/>
+            </wp:cNvGraphicFramePr>
+            <a:graphic xmlns:a="http://schemas.openxmlformats.org/drawingml/2006/main">
+              <a:graphicData uri="http://schemas.openxmlformats.org/drawingml/2006/picture">
+                <pic:pic xmlns:pic="http://schemas.openxmlformats.org/drawingml/2006/picture">
+                  <pic:nvPicPr>
+                    <pic:cNvPr id="5" name="Pandas.png"/>
+                    <pic:cNvPicPr/>
+                  </pic:nvPicPr>
+                  <pic:blipFill>
+                    <a:blip r:embed="rId8">
+                      <a:extLst>
+                        <a:ext uri="{28A0092B-C50C-407E-A947-70E740481C1C}">
+                          <a14:useLocalDpi xmlns:a14="http://schemas.microsoft.com/office/drawing/2010/main" val="0"/>
+                        </a:ext>
+                      </a:extLst>
+                    </a:blip>
+                    <a:stretch>
+                      <a:fillRect/>
+                    </a:stretch>
+                  </pic:blipFill>
+                  <pic:spPr>
+                    <a:xfrm>
+                      <a:off x="0" y="0"/>
+                      <a:ext cx="2742407" cy="665237"/>
+                    </a:xfrm>
+                    <a:prstGeom prst="rect">
+                      <a:avLst/>
+                    </a:prstGeom>
+                  </pic:spPr>
+                </pic:pic>
+              </a:graphicData>
+            </a:graphic>
+          </wp:inline>
+        </w:drawing>
+      </w:r>
+    </w:p>
+    <w:p>
+      <w:pPr>
+        <w:pStyle w:val="LegendaTCC"/>
+      </w:pPr>
+      <w:r>
+        <w:t>Fonte: Autoria própria</w:t>
+      </w:r>
+    </w:p>
+    <w:p/>
+    <w:p>
+      <w:r>
+        <w:t xml:space="preserve">Foi utilizado para a leitura dos dados, uma função própria do </w:t>
+      </w:r>
+      <w:r>
+        <w:rPr>
+          <w:i/>
+        </w:rPr>
+        <w:t>pandas</w:t>
+      </w:r>
+      <w:r>
+        <w:t xml:space="preserve">, a </w:t>
+      </w:r>
+      <w:r>
+        <w:rPr>
+          <w:i/>
+        </w:rPr>
+        <w:t>pd.read_cs</w:t>
+      </w:r>
+      <w:r>
+        <w:rPr>
+          <w:i/>
+        </w:rPr>
+        <w:t>v</w:t>
+      </w:r>
+      <w:r>
+        <w:t xml:space="preserve"> (), através dela, é possível ler um arquivo </w:t>
+      </w:r>
+      <w:r>
+        <w:rPr>
+          <w:i/>
+        </w:rPr>
+        <w:t>csv</w:t>
+      </w:r>
+      <w:r>
+        <w:t xml:space="preserve"> e já transforma-lo em um </w:t>
+      </w:r>
+      <w:r>
+        <w:rPr>
+          <w:i/>
+        </w:rPr>
+        <w:t>dataframe</w:t>
+      </w:r>
+      <w:r>
+        <w:t xml:space="preserve"> que nada mais é do que uma estrutura </w:t>
+      </w:r>
+      <w:r>
+        <w:t xml:space="preserve">de dados </w:t>
+      </w:r>
+      <w:r>
+        <w:t>composta por duas dimensões: linhas e colunas</w:t>
+      </w:r>
+      <w:r>
+        <w:t>, similar a uma planilha</w:t>
+      </w:r>
+      <w:r>
+        <w:t xml:space="preserve">. </w:t>
+      </w:r>
+      <w:bookmarkStart w:id="8" w:name="_GoBack"/>
+      <w:bookmarkEnd w:id="8"/>
     </w:p>
     <w:p>
       <w:pPr>
         <w:pStyle w:val="Corpodetexto"/>
       </w:pPr>
       <w:r>
-        <w:lastRenderedPageBreak/>
         <w:br w:type="page"/>
       </w:r>
     </w:p>
@@ -1315,6 +1399,30 @@
       <w:r>
         <w:lastRenderedPageBreak/>
         <w:t>BIBLIOGRAFIA</w:t>
+      </w:r>
+    </w:p>
+    <w:p>
+      <w:pPr>
+        <w:pStyle w:val="Corpodetexto"/>
+      </w:pPr>
+    </w:p>
+    <w:p>
+      <w:pPr>
+        <w:pStyle w:val="Corpodetexto"/>
+      </w:pPr>
+      <w:r>
+        <w:t xml:space="preserve">O que são data frames? </w:t>
+      </w:r>
+      <w:hyperlink r:id="rId9" w:history="1">
+        <w:r>
+          <w:rPr>
+            <w:rStyle w:val="Hyperlink"/>
+          </w:rPr>
+          <w:t>https://www.databricks.com/br/glossary/what-are-dataframes</w:t>
+        </w:r>
+      </w:hyperlink>
+      <w:r>
+        <w:t>. Acessado 08/10/2023</w:t>
       </w:r>
     </w:p>
     <w:p>
@@ -2809,9 +2917,10 @@
     <w:link w:val="Ttulo1Char"/>
     <w:uiPriority w:val="9"/>
     <w:qFormat/>
-    <w:rsid w:val="00385B79"/>
+    <w:rsid w:val="00C534B4"/>
     <w:pPr>
       <w:keepNext/>
+      <w:pageBreakBefore/>
       <w:numPr>
         <w:numId w:val="5"/>
       </w:numPr>
@@ -2922,15 +3031,22 @@
   <w:style w:type="paragraph" w:styleId="Legenda">
     <w:name w:val="caption"/>
     <w:basedOn w:val="Normal"/>
+    <w:next w:val="Normal"/>
+    <w:uiPriority w:val="35"/>
+    <w:semiHidden/>
+    <w:unhideWhenUsed/>
     <w:qFormat/>
+    <w:rsid w:val="00225EA9"/>
     <w:pPr>
-      <w:suppressLineNumbers/>
-      <w:spacing w:before="120" w:after="120"/>
+      <w:spacing w:after="200" w:line="240" w:lineRule="auto"/>
     </w:pPr>
     <w:rPr>
-      <w:rFonts w:cs="Lohit Devanagari"/>
+      <w:rFonts w:cs="Mangal"/>
       <w:i/>
       <w:iCs/>
+      <w:color w:val="44546A" w:themeColor="text2"/>
+      <w:sz w:val="18"/>
+      <w:szCs w:val="16"/>
     </w:rPr>
   </w:style>
   <w:style w:type="paragraph" w:customStyle="1" w:styleId="ndice">
@@ -2946,8 +3062,18 @@
   </w:style>
   <w:style w:type="paragraph" w:customStyle="1" w:styleId="Figura">
     <w:name w:val="Figura"/>
-    <w:basedOn w:val="Legenda"/>
+    <w:basedOn w:val="Normal"/>
     <w:qFormat/>
+    <w:rsid w:val="008E4C9F"/>
+    <w:pPr>
+      <w:suppressLineNumbers/>
+      <w:spacing w:before="120" w:after="120"/>
+    </w:pPr>
+    <w:rPr>
+      <w:rFonts w:cs="Lohit Devanagari"/>
+      <w:i/>
+      <w:iCs/>
+    </w:rPr>
   </w:style>
   <w:style w:type="character" w:customStyle="1" w:styleId="Ttulo1Char">
     <w:name w:val="Título 1 Char"/>
@@ -2955,7 +3081,7 @@
     <w:basedOn w:val="Fontepargpadro"/>
     <w:link w:val="Ttulo1"/>
     <w:uiPriority w:val="9"/>
-    <w:rsid w:val="00385B79"/>
+    <w:rsid w:val="00C534B4"/>
     <w:rPr>
       <w:rFonts w:ascii="Arial" w:hAnsi="Arial" w:cs="Arial"/>
       <w:b/>
@@ -3020,7 +3146,700 @@
       <w:b/>
     </w:rPr>
   </w:style>
+  <w:style w:type="paragraph" w:customStyle="1" w:styleId="LegendaTCC">
+    <w:name w:val="Legenda TCC"/>
+    <w:basedOn w:val="Normal"/>
+    <w:rsid w:val="008E4C9F"/>
+    <w:pPr>
+      <w:suppressLineNumbers/>
+      <w:spacing w:line="240" w:lineRule="auto"/>
+      <w:ind w:firstLine="0"/>
+      <w:jc w:val="center"/>
+    </w:pPr>
+    <w:rPr>
+      <w:rFonts w:eastAsia="Times New Roman" w:cs="Times New Roman"/>
+      <w:iCs/>
+      <w:color w:val="000000" w:themeColor="text1"/>
+      <w:sz w:val="20"/>
+      <w:szCs w:val="20"/>
+    </w:rPr>
+  </w:style>
+  <w:style w:type="paragraph" w:styleId="CabealhodoSumrio">
+    <w:name w:val="TOC Heading"/>
+    <w:basedOn w:val="Ttulo1"/>
+    <w:next w:val="Normal"/>
+    <w:uiPriority w:val="39"/>
+    <w:unhideWhenUsed/>
+    <w:qFormat/>
+    <w:rsid w:val="00225EA9"/>
+    <w:pPr>
+      <w:keepLines/>
+      <w:numPr>
+        <w:numId w:val="0"/>
+      </w:numPr>
+      <w:tabs>
+        <w:tab w:val="clear" w:pos="75"/>
+        <w:tab w:val="clear" w:pos="709"/>
+      </w:tabs>
+      <w:suppressAutoHyphens w:val="0"/>
+      <w:overflowPunct/>
+      <w:spacing w:before="240" w:after="0" w:line="259" w:lineRule="auto"/>
+      <w:jc w:val="left"/>
+      <w:outlineLvl w:val="9"/>
+    </w:pPr>
+    <w:rPr>
+      <w:rFonts w:asciiTheme="majorHAnsi" w:eastAsiaTheme="majorEastAsia" w:hAnsiTheme="majorHAnsi" w:cstheme="majorBidi"/>
+      <w:b w:val="0"/>
+      <w:caps w:val="0"/>
+      <w:color w:val="2E74B5" w:themeColor="accent1" w:themeShade="BF"/>
+      <w:kern w:val="0"/>
+      <w:sz w:val="32"/>
+      <w:szCs w:val="32"/>
+      <w:lang w:eastAsia="pt-BR" w:bidi="ar-SA"/>
+    </w:rPr>
+  </w:style>
+  <w:style w:type="paragraph" w:styleId="Sumrio1">
+    <w:name w:val="toc 1"/>
+    <w:basedOn w:val="Normal"/>
+    <w:next w:val="Normal"/>
+    <w:autoRedefine/>
+    <w:uiPriority w:val="39"/>
+    <w:unhideWhenUsed/>
+    <w:rsid w:val="00225EA9"/>
+    <w:pPr>
+      <w:tabs>
+        <w:tab w:val="clear" w:pos="709"/>
+      </w:tabs>
+      <w:spacing w:after="100"/>
+    </w:pPr>
+    <w:rPr>
+      <w:rFonts w:cs="Mangal"/>
+      <w:szCs w:val="21"/>
+    </w:rPr>
+  </w:style>
+  <w:style w:type="paragraph" w:styleId="Sumrio2">
+    <w:name w:val="toc 2"/>
+    <w:basedOn w:val="Normal"/>
+    <w:next w:val="Normal"/>
+    <w:autoRedefine/>
+    <w:uiPriority w:val="39"/>
+    <w:unhideWhenUsed/>
+    <w:rsid w:val="00225EA9"/>
+    <w:pPr>
+      <w:tabs>
+        <w:tab w:val="clear" w:pos="709"/>
+      </w:tabs>
+      <w:spacing w:after="100"/>
+      <w:ind w:left="240"/>
+    </w:pPr>
+    <w:rPr>
+      <w:rFonts w:cs="Mangal"/>
+      <w:szCs w:val="21"/>
+    </w:rPr>
+  </w:style>
+  <w:style w:type="character" w:styleId="Hyperlink">
+    <w:name w:val="Hyperlink"/>
+    <w:basedOn w:val="Fontepargpadro"/>
+    <w:uiPriority w:val="99"/>
+    <w:unhideWhenUsed/>
+    <w:rsid w:val="00225EA9"/>
+    <w:rPr>
+      <w:color w:val="0563C1" w:themeColor="hyperlink"/>
+      <w:u w:val="single"/>
+    </w:rPr>
+  </w:style>
+  <w:style w:type="paragraph" w:styleId="Sumrio3">
+    <w:name w:val="toc 3"/>
+    <w:basedOn w:val="Normal"/>
+    <w:next w:val="Normal"/>
+    <w:autoRedefine/>
+    <w:uiPriority w:val="39"/>
+    <w:unhideWhenUsed/>
+    <w:rsid w:val="009055A8"/>
+    <w:pPr>
+      <w:tabs>
+        <w:tab w:val="clear" w:pos="709"/>
+      </w:tabs>
+      <w:suppressAutoHyphens w:val="0"/>
+      <w:overflowPunct/>
+      <w:spacing w:after="100" w:line="259" w:lineRule="auto"/>
+      <w:ind w:left="440" w:firstLine="0"/>
+      <w:jc w:val="left"/>
+    </w:pPr>
+    <w:rPr>
+      <w:rFonts w:asciiTheme="minorHAnsi" w:eastAsiaTheme="minorEastAsia" w:hAnsiTheme="minorHAnsi" w:cs="Times New Roman"/>
+      <w:kern w:val="0"/>
+      <w:sz w:val="22"/>
+      <w:szCs w:val="22"/>
+      <w:lang w:eastAsia="pt-BR" w:bidi="ar-SA"/>
+    </w:rPr>
+  </w:style>
 </w:styles>
+</file>
+
+<file path=word/glossary/document.xml><?xml version="1.0" encoding="utf-8"?>
+<w:glossaryDocument xmlns:wpc="http://schemas.microsoft.com/office/word/2010/wordprocessingCanvas" xmlns:mc="http://schemas.openxmlformats.org/markup-compatibility/2006" xmlns:o="urn:schemas-microsoft-com:office:office" xmlns:r="http://schemas.openxmlformats.org/officeDocument/2006/relationships" xmlns:m="http://schemas.openxmlformats.org/officeDocument/2006/math" xmlns:v="urn:schemas-microsoft-com:vml" xmlns:wp14="http://schemas.microsoft.com/office/word/2010/wordprocessingDrawing" xmlns:wp="http://schemas.openxmlformats.org/drawingml/2006/wordprocessingDrawing" xmlns:w10="urn:schemas-microsoft-com:office:word" xmlns:w="http://schemas.openxmlformats.org/wordprocessingml/2006/main" xmlns:w14="http://schemas.microsoft.com/office/word/2010/wordml" xmlns:w15="http://schemas.microsoft.com/office/word/2012/wordml" xmlns:wpg="http://schemas.microsoft.com/office/word/2010/wordprocessingGroup" xmlns:wpi="http://schemas.microsoft.com/office/word/2010/wordprocessingInk" xmlns:wne="http://schemas.microsoft.com/office/word/2006/wordml" xmlns:wps="http://schemas.microsoft.com/office/word/2010/wordprocessingShape" mc:Ignorable="w14 w15 wp14"/>
+</file>
+
+<file path=word/glossary/fontTable.xml><?xml version="1.0" encoding="utf-8"?>
+<w:fonts xmlns:mc="http://schemas.openxmlformats.org/markup-compatibility/2006" xmlns:r="http://schemas.openxmlformats.org/officeDocument/2006/relationships" xmlns:w="http://schemas.openxmlformats.org/wordprocessingml/2006/main" xmlns:w14="http://schemas.microsoft.com/office/word/2010/wordml" xmlns:w15="http://schemas.microsoft.com/office/word/2012/wordml" mc:Ignorable="w14 w15">
+  <w:font w:name="Arial">
+    <w:panose1 w:val="020B0604020202020204"/>
+    <w:charset w:val="00"/>
+    <w:family w:val="swiss"/>
+    <w:pitch w:val="variable"/>
+    <w:sig w:usb0="E0002EFF" w:usb1="C000785B" w:usb2="00000009" w:usb3="00000000" w:csb0="000001FF" w:csb1="00000000"/>
+  </w:font>
+  <w:font w:name="Times New Roman">
+    <w:panose1 w:val="02020603050405020304"/>
+    <w:charset w:val="00"/>
+    <w:family w:val="roman"/>
+    <w:pitch w:val="variable"/>
+    <w:sig w:usb0="E0002EFF" w:usb1="C000785B" w:usb2="00000009" w:usb3="00000000" w:csb0="000001FF" w:csb1="00000000"/>
+  </w:font>
+  <w:font w:name="Liberation Serif">
+    <w:altName w:val="Times New Roman"/>
+    <w:charset w:val="01"/>
+    <w:family w:val="roman"/>
+    <w:pitch w:val="variable"/>
+  </w:font>
+  <w:font w:name="Noto Serif CJK SC">
+    <w:altName w:val="Times New Roman"/>
+    <w:panose1 w:val="00000000000000000000"/>
+    <w:charset w:val="00"/>
+    <w:family w:val="roman"/>
+    <w:notTrueType/>
+    <w:pitch w:val="default"/>
+  </w:font>
+  <w:font w:name="Lohit Devanagari">
+    <w:altName w:val="Times New Roman"/>
+    <w:panose1 w:val="00000000000000000000"/>
+    <w:charset w:val="00"/>
+    <w:family w:val="roman"/>
+    <w:notTrueType/>
+    <w:pitch w:val="default"/>
+  </w:font>
+  <w:font w:name="Noto Sans CJK SC">
+    <w:panose1 w:val="00000000000000000000"/>
+    <w:charset w:val="00"/>
+    <w:family w:val="roman"/>
+    <w:notTrueType/>
+    <w:pitch w:val="default"/>
+  </w:font>
+  <w:font w:name="Mangal">
+    <w:altName w:val="Courier New"/>
+    <w:panose1 w:val="00000400000000000000"/>
+    <w:charset w:val="01"/>
+    <w:family w:val="roman"/>
+    <w:notTrueType/>
+    <w:pitch w:val="variable"/>
+    <w:sig w:usb0="00002000" w:usb1="00000000" w:usb2="00000000" w:usb3="00000000" w:csb0="00000000" w:csb1="00000000"/>
+  </w:font>
+  <w:font w:name="Segoe UI">
+    <w:panose1 w:val="020B0502040204020203"/>
+    <w:charset w:val="00"/>
+    <w:family w:val="swiss"/>
+    <w:pitch w:val="variable"/>
+    <w:sig w:usb0="E4002EFF" w:usb1="C000E47F" w:usb2="00000009" w:usb3="00000000" w:csb0="000001FF" w:csb1="00000000"/>
+  </w:font>
+  <w:font w:name="Calibri Light">
+    <w:panose1 w:val="020F0302020204030204"/>
+    <w:charset w:val="00"/>
+    <w:family w:val="swiss"/>
+    <w:pitch w:val="variable"/>
+    <w:sig w:usb0="E4002EFF" w:usb1="C000247B" w:usb2="00000009" w:usb3="00000000" w:csb0="000001FF" w:csb1="00000000"/>
+  </w:font>
+  <w:font w:name="Calibri">
+    <w:panose1 w:val="020F0502020204030204"/>
+    <w:charset w:val="00"/>
+    <w:family w:val="swiss"/>
+    <w:pitch w:val="variable"/>
+    <w:sig w:usb0="E4002EFF" w:usb1="C000247B" w:usb2="00000009" w:usb3="00000000" w:csb0="000001FF" w:csb1="00000000"/>
+  </w:font>
+</w:fonts>
+</file>
+
+<file path=word/glossary/settings.xml><?xml version="1.0" encoding="utf-8"?>
+<w:settings xmlns:mc="http://schemas.openxmlformats.org/markup-compatibility/2006" xmlns:o="urn:schemas-microsoft-com:office:office" xmlns:r="http://schemas.openxmlformats.org/officeDocument/2006/relationships" xmlns:m="http://schemas.openxmlformats.org/officeDocument/2006/math" xmlns:v="urn:schemas-microsoft-com:vml" xmlns:w10="urn:schemas-microsoft-com:office:word" xmlns:w="http://schemas.openxmlformats.org/wordprocessingml/2006/main" xmlns:w14="http://schemas.microsoft.com/office/word/2010/wordml" xmlns:w15="http://schemas.microsoft.com/office/word/2012/wordml" xmlns:sl="http://schemas.openxmlformats.org/schemaLibrary/2006/main" mc:Ignorable="w14 w15">
+  <w:view w:val="normal"/>
+  <w:defaultTabStop w:val="708"/>
+  <w:hyphenationZone w:val="425"/>
+  <w:characterSpacingControl w:val="doNotCompress"/>
+  <w:compat>
+    <w:useFELayout/>
+    <w:compatSetting w:name="compatibilityMode" w:uri="http://schemas.microsoft.com/office/word" w:val="15"/>
+    <w:compatSetting w:name="overrideTableStyleFontSizeAndJustification" w:uri="http://schemas.microsoft.com/office/word" w:val="1"/>
+    <w:compatSetting w:name="enableOpenTypeFeatures" w:uri="http://schemas.microsoft.com/office/word" w:val="1"/>
+    <w:compatSetting w:name="doNotFlipMirrorIndents" w:uri="http://schemas.microsoft.com/office/word" w:val="1"/>
+    <w:compatSetting w:name="differentiateMultirowTableHeaders" w:uri="http://schemas.microsoft.com/office/word" w:val="1"/>
+  </w:compat>
+  <w:rsids>
+    <w:rsidRoot w:val="00EA712E"/>
+    <w:rsid w:val="00B045DB"/>
+    <w:rsid w:val="00EA712E"/>
+  </w:rsids>
+  <m:mathPr>
+    <m:mathFont m:val="Cambria Math"/>
+    <m:brkBin m:val="before"/>
+    <m:brkBinSub m:val="--"/>
+    <m:smallFrac m:val="0"/>
+    <m:dispDef/>
+    <m:lMargin m:val="0"/>
+    <m:rMargin m:val="0"/>
+    <m:defJc m:val="centerGroup"/>
+    <m:wrapIndent m:val="1440"/>
+    <m:intLim m:val="subSup"/>
+    <m:naryLim m:val="undOvr"/>
+  </m:mathPr>
+  <w:themeFontLang w:val="pt-BR"/>
+  <w:clrSchemeMapping w:bg1="light1" w:t1="dark1" w:bg2="light2" w:t2="dark2" w:accent1="accent1" w:accent2="accent2" w:accent3="accent3" w:accent4="accent4" w:accent5="accent5" w:accent6="accent6" w:hyperlink="hyperlink" w:followedHyperlink="followedHyperlink"/>
+  <w:decimalSymbol w:val=","/>
+  <w:listSeparator w:val=";"/>
+  <w15:chartTrackingRefBased/>
+</w:settings>
+</file>
+
+<file path=word/glossary/styles.xml><?xml version="1.0" encoding="utf-8"?>
+<w:styles xmlns:mc="http://schemas.openxmlformats.org/markup-compatibility/2006" xmlns:r="http://schemas.openxmlformats.org/officeDocument/2006/relationships" xmlns:w="http://schemas.openxmlformats.org/wordprocessingml/2006/main" xmlns:w14="http://schemas.microsoft.com/office/word/2010/wordml" xmlns:w15="http://schemas.microsoft.com/office/word/2012/wordml" mc:Ignorable="w14 w15">
+  <w:docDefaults>
+    <w:rPrDefault>
+      <w:rPr>
+        <w:rFonts w:asciiTheme="minorHAnsi" w:eastAsiaTheme="minorEastAsia" w:hAnsiTheme="minorHAnsi" w:cstheme="minorBidi"/>
+        <w:sz w:val="22"/>
+        <w:szCs w:val="22"/>
+        <w:lang w:val="pt-BR" w:eastAsia="pt-BR" w:bidi="ar-SA"/>
+      </w:rPr>
+    </w:rPrDefault>
+    <w:pPrDefault>
+      <w:pPr>
+        <w:spacing w:after="160" w:line="259" w:lineRule="auto"/>
+      </w:pPr>
+    </w:pPrDefault>
+  </w:docDefaults>
+  <w:latentStyles w:defLockedState="0" w:defUIPriority="99" w:defSemiHidden="0" w:defUnhideWhenUsed="0" w:defQFormat="0" w:count="371">
+    <w:lsdException w:name="Normal" w:uiPriority="0" w:qFormat="1"/>
+    <w:lsdException w:name="heading 1" w:uiPriority="9" w:qFormat="1"/>
+    <w:lsdException w:name="heading 2" w:semiHidden="1" w:uiPriority="9" w:unhideWhenUsed="1" w:qFormat="1"/>
+    <w:lsdException w:name="heading 3" w:semiHidden="1" w:uiPriority="9" w:unhideWhenUsed="1" w:qFormat="1"/>
+    <w:lsdException w:name="heading 4" w:semiHidden="1" w:uiPriority="9" w:unhideWhenUsed="1" w:qFormat="1"/>
+    <w:lsdException w:name="heading 5" w:semiHidden="1" w:uiPriority="9" w:unhideWhenUsed="1" w:qFormat="1"/>
+    <w:lsdException w:name="heading 6" w:semiHidden="1" w:uiPriority="9" w:unhideWhenUsed="1" w:qFormat="1"/>
+    <w:lsdException w:name="heading 7" w:semiHidden="1" w:uiPriority="9" w:unhideWhenUsed="1" w:qFormat="1"/>
+    <w:lsdException w:name="heading 8" w:semiHidden="1" w:uiPriority="9" w:unhideWhenUsed="1" w:qFormat="1"/>
+    <w:lsdException w:name="heading 9" w:semiHidden="1" w:uiPriority="9" w:unhideWhenUsed="1" w:qFormat="1"/>
+    <w:lsdException w:name="index 1" w:semiHidden="1" w:unhideWhenUsed="1"/>
+    <w:lsdException w:name="index 2" w:semiHidden="1" w:unhideWhenUsed="1"/>
+    <w:lsdException w:name="index 3" w:semiHidden="1" w:unhideWhenUsed="1"/>
+    <w:lsdException w:name="index 4" w:semiHidden="1" w:unhideWhenUsed="1"/>
+    <w:lsdException w:name="index 5" w:semiHidden="1" w:unhideWhenUsed="1"/>
+    <w:lsdException w:name="index 6" w:semiHidden="1" w:unhideWhenUsed="1"/>
+    <w:lsdException w:name="index 7" w:semiHidden="1" w:unhideWhenUsed="1"/>
+    <w:lsdException w:name="index 8" w:semiHidden="1" w:unhideWhenUsed="1"/>
+    <w:lsdException w:name="index 9" w:semiHidden="1" w:unhideWhenUsed="1"/>
+    <w:lsdException w:name="toc 1" w:semiHidden="1" w:uiPriority="39" w:unhideWhenUsed="1"/>
+    <w:lsdException w:name="toc 2" w:semiHidden="1" w:uiPriority="39" w:unhideWhenUsed="1"/>
+    <w:lsdException w:name="toc 3" w:semiHidden="1" w:uiPriority="39" w:unhideWhenUsed="1"/>
+    <w:lsdException w:name="toc 4" w:semiHidden="1" w:uiPriority="39" w:unhideWhenUsed="1"/>
+    <w:lsdException w:name="toc 5" w:semiHidden="1" w:uiPriority="39" w:unhideWhenUsed="1"/>
+    <w:lsdException w:name="toc 6" w:semiHidden="1" w:uiPriority="39" w:unhideWhenUsed="1"/>
+    <w:lsdException w:name="toc 7" w:semiHidden="1" w:uiPriority="39" w:unhideWhenUsed="1"/>
+    <w:lsdException w:name="toc 8" w:semiHidden="1" w:uiPriority="39" w:unhideWhenUsed="1"/>
+    <w:lsdException w:name="toc 9" w:semiHidden="1" w:uiPriority="39" w:unhideWhenUsed="1"/>
+    <w:lsdException w:name="Normal Indent" w:semiHidden="1" w:unhideWhenUsed="1"/>
+    <w:lsdException w:name="footnote text" w:semiHidden="1" w:unhideWhenUsed="1"/>
+    <w:lsdException w:name="annotation text" w:semiHidden="1" w:unhideWhenUsed="1"/>
+    <w:lsdException w:name="header" w:semiHidden="1" w:unhideWhenUsed="1"/>
+    <w:lsdException w:name="footer" w:semiHidden="1" w:unhideWhenUsed="1"/>
+    <w:lsdException w:name="index heading" w:semiHidden="1" w:unhideWhenUsed="1"/>
+    <w:lsdException w:name="caption" w:semiHidden="1" w:uiPriority="35" w:unhideWhenUsed="1" w:qFormat="1"/>
+    <w:lsdException w:name="table of figures" w:semiHidden="1" w:unhideWhenUsed="1"/>
+    <w:lsdException w:name="envelope address" w:semiHidden="1" w:unhideWhenUsed="1"/>
+    <w:lsdException w:name="envelope return" w:semiHidden="1" w:unhideWhenUsed="1"/>
+    <w:lsdException w:name="footnote reference" w:semiHidden="1" w:unhideWhenUsed="1"/>
+    <w:lsdException w:name="annotation reference" w:semiHidden="1" w:unhideWhenUsed="1"/>
+    <w:lsdException w:name="line number" w:semiHidden="1" w:unhideWhenUsed="1"/>
+    <w:lsdException w:name="page number" w:semiHidden="1" w:unhideWhenUsed="1"/>
+    <w:lsdException w:name="endnote reference" w:semiHidden="1" w:unhideWhenUsed="1"/>
+    <w:lsdException w:name="endnote text" w:semiHidden="1" w:unhideWhenUsed="1"/>
+    <w:lsdException w:name="table of authorities" w:semiHidden="1" w:unhideWhenUsed="1"/>
+    <w:lsdException w:name="macro" w:semiHidden="1" w:unhideWhenUsed="1"/>
+    <w:lsdException w:name="toa heading" w:semiHidden="1" w:unhideWhenUsed="1"/>
+    <w:lsdException w:name="List" w:semiHidden="1" w:unhideWhenUsed="1"/>
+    <w:lsdException w:name="List Bullet" w:semiHidden="1" w:unhideWhenUsed="1"/>
+    <w:lsdException w:name="List Number" w:semiHidden="1" w:unhideWhenUsed="1"/>
+    <w:lsdException w:name="List 2" w:semiHidden="1" w:unhideWhenUsed="1"/>
+    <w:lsdException w:name="List 3" w:semiHidden="1" w:unhideWhenUsed="1"/>
+    <w:lsdException w:name="List 4" w:semiHidden="1" w:unhideWhenUsed="1"/>
+    <w:lsdException w:name="List 5" w:semiHidden="1" w:unhideWhenUsed="1"/>
+    <w:lsdException w:name="List Bullet 2" w:semiHidden="1" w:unhideWhenUsed="1"/>
+    <w:lsdException w:name="List Bullet 3" w:semiHidden="1" w:unhideWhenUsed="1"/>
+    <w:lsdException w:name="List Bullet 4" w:semiHidden="1" w:unhideWhenUsed="1"/>
+    <w:lsdException w:name="List Bullet 5" w:semiHidden="1" w:unhideWhenUsed="1"/>
+    <w:lsdException w:name="List Number 2" w:semiHidden="1" w:unhideWhenUsed="1"/>
+    <w:lsdException w:name="List Number 3" w:semiHidden="1" w:unhideWhenUsed="1"/>
+    <w:lsdException w:name="List Number 4" w:semiHidden="1" w:unhideWhenUsed="1"/>
+    <w:lsdException w:name="List Number 5" w:semiHidden="1" w:unhideWhenUsed="1"/>
+    <w:lsdException w:name="Title" w:uiPriority="10" w:qFormat="1"/>
+    <w:lsdException w:name="Closing" w:semiHidden="1" w:unhideWhenUsed="1"/>
+    <w:lsdException w:name="Signature" w:semiHidden="1" w:unhideWhenUsed="1"/>
+    <w:lsdException w:name="Default Paragraph Font" w:semiHidden="1" w:uiPriority="1" w:unhideWhenUsed="1"/>
+    <w:lsdException w:name="Body Text" w:semiHidden="1" w:unhideWhenUsed="1"/>
+    <w:lsdException w:name="Body Text Indent" w:semiHidden="1" w:unhideWhenUsed="1"/>
+    <w:lsdException w:name="List Continue" w:semiHidden="1" w:unhideWhenUsed="1"/>
+    <w:lsdException w:name="List Continue 2" w:semiHidden="1" w:unhideWhenUsed="1"/>
+    <w:lsdException w:name="List Continue 3" w:semiHidden="1" w:unhideWhenUsed="1"/>
+    <w:lsdException w:name="List Continue 4" w:semiHidden="1" w:unhideWhenUsed="1"/>
+    <w:lsdException w:name="List Continue 5" w:semiHidden="1" w:unhideWhenUsed="1"/>
+    <w:lsdException w:name="Message Header" w:semiHidden="1" w:unhideWhenUsed="1"/>
+    <w:lsdException w:name="Subtitle" w:uiPriority="11" w:qFormat="1"/>
+    <w:lsdException w:name="Salutation" w:semiHidden="1" w:unhideWhenUsed="1"/>
+    <w:lsdException w:name="Date" w:semiHidden="1" w:unhideWhenUsed="1"/>
+    <w:lsdException w:name="Body Text First Indent" w:semiHidden="1" w:unhideWhenUsed="1"/>
+    <w:lsdException w:name="Body Text First Indent 2" w:semiHidden="1" w:unhideWhenUsed="1"/>
+    <w:lsdException w:name="Note Heading" w:semiHidden="1" w:unhideWhenUsed="1"/>
+    <w:lsdException w:name="Body Text 2" w:semiHidden="1" w:unhideWhenUsed="1"/>
+    <w:lsdException w:name="Body Text 3" w:semiHidden="1" w:unhideWhenUsed="1"/>
+    <w:lsdException w:name="Body Text Indent 2" w:semiHidden="1" w:unhideWhenUsed="1"/>
+    <w:lsdException w:name="Body Text Indent 3" w:semiHidden="1" w:unhideWhenUsed="1"/>
+    <w:lsdException w:name="Block Text" w:semiHidden="1" w:unhideWhenUsed="1"/>
+    <w:lsdException w:name="Hyperlink" w:semiHidden="1" w:unhideWhenUsed="1"/>
+    <w:lsdException w:name="FollowedHyperlink" w:semiHidden="1" w:unhideWhenUsed="1"/>
+    <w:lsdException w:name="Strong" w:uiPriority="22" w:qFormat="1"/>
+    <w:lsdException w:name="Emphasis" w:uiPriority="20" w:qFormat="1"/>
+    <w:lsdException w:name="Document Map" w:semiHidden="1" w:unhideWhenUsed="1"/>
+    <w:lsdException w:name="Plain Text" w:semiHidden="1" w:unhideWhenUsed="1"/>
+    <w:lsdException w:name="E-mail Signature" w:semiHidden="1" w:unhideWhenUsed="1"/>
+    <w:lsdException w:name="HTML Top of Form" w:semiHidden="1" w:unhideWhenUsed="1"/>
+    <w:lsdException w:name="HTML Bottom of Form" w:semiHidden="1" w:unhideWhenUsed="1"/>
+    <w:lsdException w:name="Normal (Web)" w:semiHidden="1" w:unhideWhenUsed="1"/>
+    <w:lsdException w:name="HTML Acronym" w:semiHidden="1" w:unhideWhenUsed="1"/>
+    <w:lsdException w:name="HTML Address" w:semiHidden="1" w:unhideWhenUsed="1"/>
+    <w:lsdException w:name="HTML Cite" w:semiHidden="1" w:unhideWhenUsed="1"/>
+    <w:lsdException w:name="HTML Code" w:semiHidden="1" w:unhideWhenUsed="1"/>
+    <w:lsdException w:name="HTML Definition" w:semiHidden="1" w:unhideWhenUsed="1"/>
+    <w:lsdException w:name="HTML Keyboard" w:semiHidden="1" w:unhideWhenUsed="1"/>
+    <w:lsdException w:name="HTML Preformatted" w:semiHidden="1" w:unhideWhenUsed="1"/>
+    <w:lsdException w:name="HTML Sample" w:semiHidden="1" w:unhideWhenUsed="1"/>
+    <w:lsdException w:name="HTML Typewriter" w:semiHidden="1" w:unhideWhenUsed="1"/>
+    <w:lsdException w:name="HTML Variable" w:semiHidden="1" w:unhideWhenUsed="1"/>
+    <w:lsdException w:name="Normal Table" w:semiHidden="1" w:unhideWhenUsed="1"/>
+    <w:lsdException w:name="annotation subject" w:semiHidden="1" w:unhideWhenUsed="1"/>
+    <w:lsdException w:name="No List" w:semiHidden="1" w:unhideWhenUsed="1"/>
+    <w:lsdException w:name="Outline List 1" w:semiHidden="1" w:unhideWhenUsed="1"/>
+    <w:lsdException w:name="Outline List 2" w:semiHidden="1" w:unhideWhenUsed="1"/>
+    <w:lsdException w:name="Outline List 3" w:semiHidden="1" w:unhideWhenUsed="1"/>
+    <w:lsdException w:name="Table Simple 1" w:semiHidden="1" w:unhideWhenUsed="1"/>
+    <w:lsdException w:name="Table Simple 2" w:semiHidden="1" w:unhideWhenUsed="1"/>
+    <w:lsdException w:name="Table Simple 3" w:semiHidden="1" w:unhideWhenUsed="1"/>
+    <w:lsdException w:name="Table Classic 1" w:semiHidden="1" w:unhideWhenUsed="1"/>
+    <w:lsdException w:name="Table Classic 2" w:semiHidden="1" w:unhideWhenUsed="1"/>
+    <w:lsdException w:name="Table Classic 3" w:semiHidden="1" w:unhideWhenUsed="1"/>
+    <w:lsdException w:name="Table Classic 4" w:semiHidden="1" w:unhideWhenUsed="1"/>
+    <w:lsdException w:name="Table Colorful 1" w:semiHidden="1" w:unhideWhenUsed="1"/>
+    <w:lsdException w:name="Table Colorful 2" w:semiHidden="1" w:unhideWhenUsed="1"/>
+    <w:lsdException w:name="Table Colorful 3" w:semiHidden="1" w:unhideWhenUsed="1"/>
+    <w:lsdException w:name="Table Columns 1" w:semiHidden="1" w:unhideWhenUsed="1"/>
+    <w:lsdException w:name="Table Columns 2" w:semiHidden="1" w:unhideWhenUsed="1"/>
+    <w:lsdException w:name="Table Columns 3" w:semiHidden="1" w:unhideWhenUsed="1"/>
+    <w:lsdException w:name="Table Columns 4" w:semiHidden="1" w:unhideWhenUsed="1"/>
+    <w:lsdException w:name="Table Columns 5" w:semiHidden="1" w:unhideWhenUsed="1"/>
+    <w:lsdException w:name="Table Grid 1" w:semiHidden="1" w:unhideWhenUsed="1"/>
+    <w:lsdException w:name="Table Grid 2" w:semiHidden="1" w:unhideWhenUsed="1"/>
+    <w:lsdException w:name="Table Grid 3" w:semiHidden="1" w:unhideWhenUsed="1"/>
+    <w:lsdException w:name="Table Grid 4" w:semiHidden="1" w:unhideWhenUsed="1"/>
+    <w:lsdException w:name="Table Grid 5" w:semiHidden="1" w:unhideWhenUsed="1"/>
+    <w:lsdException w:name="Table Grid 6" w:semiHidden="1" w:unhideWhenUsed="1"/>
+    <w:lsdException w:name="Table Grid 7" w:semiHidden="1" w:unhideWhenUsed="1"/>
+    <w:lsdException w:name="Table Grid 8" w:semiHidden="1" w:unhideWhenUsed="1"/>
+    <w:lsdException w:name="Table List 1" w:semiHidden="1" w:unhideWhenUsed="1"/>
+    <w:lsdException w:name="Table List 2" w:semiHidden="1" w:unhideWhenUsed="1"/>
+    <w:lsdException w:name="Table List 3" w:semiHidden="1" w:unhideWhenUsed="1"/>
+    <w:lsdException w:name="Table List 4" w:semiHidden="1" w:unhideWhenUsed="1"/>
+    <w:lsdException w:name="Table List 5" w:semiHidden="1" w:unhideWhenUsed="1"/>
+    <w:lsdException w:name="Table List 6" w:semiHidden="1" w:unhideWhenUsed="1"/>
+    <w:lsdException w:name="Table List 7" w:semiHidden="1" w:unhideWhenUsed="1"/>
+    <w:lsdException w:name="Table List 8" w:semiHidden="1" w:unhideWhenUsed="1"/>
+    <w:lsdException w:name="Table 3D effects 1" w:semiHidden="1" w:unhideWhenUsed="1"/>
+    <w:lsdException w:name="Table 3D effects 2" w:semiHidden="1" w:unhideWhenUsed="1"/>
+    <w:lsdException w:name="Table 3D effects 3" w:semiHidden="1" w:unhideWhenUsed="1"/>
+    <w:lsdException w:name="Table Contemporary" w:semiHidden="1" w:unhideWhenUsed="1"/>
+    <w:lsdException w:name="Table Elegant" w:semiHidden="1" w:unhideWhenUsed="1"/>
+    <w:lsdException w:name="Table Professional" w:semiHidden="1" w:unhideWhenUsed="1"/>
+    <w:lsdException w:name="Table Subtle 1" w:semiHidden="1" w:unhideWhenUsed="1"/>
+    <w:lsdException w:name="Table Subtle 2" w:semiHidden="1" w:unhideWhenUsed="1"/>
+    <w:lsdException w:name="Table Web 1" w:semiHidden="1" w:unhideWhenUsed="1"/>
+    <w:lsdException w:name="Table Web 2" w:semiHidden="1" w:unhideWhenUsed="1"/>
+    <w:lsdException w:name="Table Web 3" w:semiHidden="1" w:unhideWhenUsed="1"/>
+    <w:lsdException w:name="Balloon Text" w:semiHidden="1" w:unhideWhenUsed="1"/>
+    <w:lsdException w:name="Table Grid" w:uiPriority="39"/>
+    <w:lsdException w:name="Table Theme" w:semiHidden="1" w:unhideWhenUsed="1"/>
+    <w:lsdException w:name="Placeholder Text" w:semiHidden="1"/>
+    <w:lsdException w:name="No Spacing" w:uiPriority="1" w:qFormat="1"/>
+    <w:lsdException w:name="Light Shading" w:uiPriority="60"/>
+    <w:lsdException w:name="Light List" w:uiPriority="61"/>
+    <w:lsdException w:name="Light Grid" w:uiPriority="62"/>
+    <w:lsdException w:name="Medium Shading 1" w:uiPriority="63"/>
+    <w:lsdException w:name="Medium Shading 2" w:uiPriority="64"/>
+    <w:lsdException w:name="Medium List 1" w:uiPriority="65"/>
+    <w:lsdException w:name="Medium List 2" w:uiPriority="66"/>
+    <w:lsdException w:name="Medium Grid 1" w:uiPriority="67"/>
+    <w:lsdException w:name="Medium Grid 2" w:uiPriority="68"/>
+    <w:lsdException w:name="Medium Grid 3" w:uiPriority="69"/>
+    <w:lsdException w:name="Dark List" w:uiPriority="70"/>
+    <w:lsdException w:name="Colorful Shading" w:uiPriority="71"/>
+    <w:lsdException w:name="Colorful List" w:uiPriority="72"/>
+    <w:lsdException w:name="Colorful Grid" w:uiPriority="73"/>
+    <w:lsdException w:name="Light Shading Accent 1" w:uiPriority="60"/>
+    <w:lsdException w:name="Light List Accent 1" w:uiPriority="61"/>
+    <w:lsdException w:name="Light Grid Accent 1" w:uiPriority="62"/>
+    <w:lsdException w:name="Medium Shading 1 Accent 1" w:uiPriority="63"/>
+    <w:lsdException w:name="Medium Shading 2 Accent 1" w:uiPriority="64"/>
+    <w:lsdException w:name="Medium List 1 Accent 1" w:uiPriority="65"/>
+    <w:lsdException w:name="Revision" w:semiHidden="1"/>
+    <w:lsdException w:name="List Paragraph" w:uiPriority="34" w:qFormat="1"/>
+    <w:lsdException w:name="Quote" w:uiPriority="29" w:qFormat="1"/>
+    <w:lsdException w:name="Intense Quote" w:uiPriority="30" w:qFormat="1"/>
+    <w:lsdException w:name="Medium List 2 Accent 1" w:uiPriority="66"/>
+    <w:lsdException w:name="Medium Grid 1 Accent 1" w:uiPriority="67"/>
+    <w:lsdException w:name="Medium Grid 2 Accent 1" w:uiPriority="68"/>
+    <w:lsdException w:name="Medium Grid 3 Accent 1" w:uiPriority="69"/>
+    <w:lsdException w:name="Dark List Accent 1" w:uiPriority="70"/>
+    <w:lsdException w:name="Colorful Shading Accent 1" w:uiPriority="71"/>
+    <w:lsdException w:name="Colorful List Accent 1" w:uiPriority="72"/>
+    <w:lsdException w:name="Colorful Grid Accent 1" w:uiPriority="73"/>
+    <w:lsdException w:name="Light Shading Accent 2" w:uiPriority="60"/>
+    <w:lsdException w:name="Light List Accent 2" w:uiPriority="61"/>
+    <w:lsdException w:name="Light Grid Accent 2" w:uiPriority="62"/>
+    <w:lsdException w:name="Medium Shading 1 Accent 2" w:uiPriority="63"/>
+    <w:lsdException w:name="Medium Shading 2 Accent 2" w:uiPriority="64"/>
+    <w:lsdException w:name="Medium List 1 Accent 2" w:uiPriority="65"/>
+    <w:lsdException w:name="Medium List 2 Accent 2" w:uiPriority="66"/>
+    <w:lsdException w:name="Medium Grid 1 Accent 2" w:uiPriority="67"/>
+    <w:lsdException w:name="Medium Grid 2 Accent 2" w:uiPriority="68"/>
+    <w:lsdException w:name="Medium Grid 3 Accent 2" w:uiPriority="69"/>
+    <w:lsdException w:name="Dark List Accent 2" w:uiPriority="70"/>
+    <w:lsdException w:name="Colorful Shading Accent 2" w:uiPriority="71"/>
+    <w:lsdException w:name="Colorful List Accent 2" w:uiPriority="72"/>
+    <w:lsdException w:name="Colorful Grid Accent 2" w:uiPriority="73"/>
+    <w:lsdException w:name="Light Shading Accent 3" w:uiPriority="60"/>
+    <w:lsdException w:name="Light List Accent 3" w:uiPriority="61"/>
+    <w:lsdException w:name="Light Grid Accent 3" w:uiPriority="62"/>
+    <w:lsdException w:name="Medium Shading 1 Accent 3" w:uiPriority="63"/>
+    <w:lsdException w:name="Medium Shading 2 Accent 3" w:uiPriority="64"/>
+    <w:lsdException w:name="Medium List 1 Accent 3" w:uiPriority="65"/>
+    <w:lsdException w:name="Medium List 2 Accent 3" w:uiPriority="66"/>
+    <w:lsdException w:name="Medium Grid 1 Accent 3" w:uiPriority="67"/>
+    <w:lsdException w:name="Medium Grid 2 Accent 3" w:uiPriority="68"/>
+    <w:lsdException w:name="Medium Grid 3 Accent 3" w:uiPriority="69"/>
+    <w:lsdException w:name="Dark List Accent 3" w:uiPriority="70"/>
+    <w:lsdException w:name="Colorful Shading Accent 3" w:uiPriority="71"/>
+    <w:lsdException w:name="Colorful List Accent 3" w:uiPriority="72"/>
+    <w:lsdException w:name="Colorful Grid Accent 3" w:uiPriority="73"/>
+    <w:lsdException w:name="Light Shading Accent 4" w:uiPriority="60"/>
+    <w:lsdException w:name="Light List Accent 4" w:uiPriority="61"/>
+    <w:lsdException w:name="Light Grid Accent 4" w:uiPriority="62"/>
+    <w:lsdException w:name="Medium Shading 1 Accent 4" w:uiPriority="63"/>
+    <w:lsdException w:name="Medium Shading 2 Accent 4" w:uiPriority="64"/>
+    <w:lsdException w:name="Medium List 1 Accent 4" w:uiPriority="65"/>
+    <w:lsdException w:name="Medium List 2 Accent 4" w:uiPriority="66"/>
+    <w:lsdException w:name="Medium Grid 1 Accent 4" w:uiPriority="67"/>
+    <w:lsdException w:name="Medium Grid 2 Accent 4" w:uiPriority="68"/>
+    <w:lsdException w:name="Medium Grid 3 Accent 4" w:uiPriority="69"/>
+    <w:lsdException w:name="Dark List Accent 4" w:uiPriority="70"/>
+    <w:lsdException w:name="Colorful Shading Accent 4" w:uiPriority="71"/>
+    <w:lsdException w:name="Colorful List Accent 4" w:uiPriority="72"/>
+    <w:lsdException w:name="Colorful Grid Accent 4" w:uiPriority="73"/>
+    <w:lsdException w:name="Light Shading Accent 5" w:uiPriority="60"/>
+    <w:lsdException w:name="Light List Accent 5" w:uiPriority="61"/>
+    <w:lsdException w:name="Light Grid Accent 5" w:uiPriority="62"/>
+    <w:lsdException w:name="Medium Shading 1 Accent 5" w:uiPriority="63"/>
+    <w:lsdException w:name="Medium Shading 2 Accent 5" w:uiPriority="64"/>
+    <w:lsdException w:name="Medium List 1 Accent 5" w:uiPriority="65"/>
+    <w:lsdException w:name="Medium List 2 Accent 5" w:uiPriority="66"/>
+    <w:lsdException w:name="Medium Grid 1 Accent 5" w:uiPriority="67"/>
+    <w:lsdException w:name="Medium Grid 2 Accent 5" w:uiPriority="68"/>
+    <w:lsdException w:name="Medium Grid 3 Accent 5" w:uiPriority="69"/>
+    <w:lsdException w:name="Dark List Accent 5" w:uiPriority="70"/>
+    <w:lsdException w:name="Colorful Shading Accent 5" w:uiPriority="71"/>
+    <w:lsdException w:name="Colorful List Accent 5" w:uiPriority="72"/>
+    <w:lsdException w:name="Colorful Grid Accent 5" w:uiPriority="73"/>
+    <w:lsdException w:name="Light Shading Accent 6" w:uiPriority="60"/>
+    <w:lsdException w:name="Light List Accent 6" w:uiPriority="61"/>
+    <w:lsdException w:name="Light Grid Accent 6" w:uiPriority="62"/>
+    <w:lsdException w:name="Medium Shading 1 Accent 6" w:uiPriority="63"/>
+    <w:lsdException w:name="Medium Shading 2 Accent 6" w:uiPriority="64"/>
+    <w:lsdException w:name="Medium List 1 Accent 6" w:uiPriority="65"/>
+    <w:lsdException w:name="Medium List 2 Accent 6" w:uiPriority="66"/>
+    <w:lsdException w:name="Medium Grid 1 Accent 6" w:uiPriority="67"/>
+    <w:lsdException w:name="Medium Grid 2 Accent 6" w:uiPriority="68"/>
+    <w:lsdException w:name="Medium Grid 3 Accent 6" w:uiPriority="69"/>
+    <w:lsdException w:name="Dark List Accent 6" w:uiPriority="70"/>
+    <w:lsdException w:name="Colorful Shading Accent 6" w:uiPriority="71"/>
+    <w:lsdException w:name="Colorful List Accent 6" w:uiPriority="72"/>
+    <w:lsdException w:name="Colorful Grid Accent 6" w:uiPriority="73"/>
+    <w:lsdException w:name="Subtle Emphasis" w:uiPriority="19" w:qFormat="1"/>
+    <w:lsdException w:name="Intense Emphasis" w:uiPriority="21" w:qFormat="1"/>
+    <w:lsdException w:name="Subtle Reference" w:uiPriority="31" w:qFormat="1"/>
+    <w:lsdException w:name="Intense Reference" w:uiPriority="32" w:qFormat="1"/>
+    <w:lsdException w:name="Book Title" w:uiPriority="33" w:qFormat="1"/>
+    <w:lsdException w:name="Bibliography" w:semiHidden="1" w:uiPriority="37" w:unhideWhenUsed="1"/>
+    <w:lsdException w:name="TOC Heading" w:semiHidden="1" w:uiPriority="39" w:unhideWhenUsed="1" w:qFormat="1"/>
+    <w:lsdException w:name="Plain Table 1" w:uiPriority="41"/>
+    <w:lsdException w:name="Plain Table 2" w:uiPriority="42"/>
+    <w:lsdException w:name="Plain Table 3" w:uiPriority="43"/>
+    <w:lsdException w:name="Plain Table 4" w:uiPriority="44"/>
+    <w:lsdException w:name="Plain Table 5" w:uiPriority="45"/>
+    <w:lsdException w:name="Grid Table Light" w:uiPriority="40"/>
+    <w:lsdException w:name="Grid Table 1 Light" w:uiPriority="46"/>
+    <w:lsdException w:name="Grid Table 2" w:uiPriority="47"/>
+    <w:lsdException w:name="Grid Table 3" w:uiPriority="48"/>
+    <w:lsdException w:name="Grid Table 4" w:uiPriority="49"/>
+    <w:lsdException w:name="Grid Table 5 Dark" w:uiPriority="50"/>
+    <w:lsdException w:name="Grid Table 6 Colorful" w:uiPriority="51"/>
+    <w:lsdException w:name="Grid Table 7 Colorful" w:uiPriority="52"/>
+    <w:lsdException w:name="Grid Table 1 Light Accent 1" w:uiPriority="46"/>
+    <w:lsdException w:name="Grid Table 2 Accent 1" w:uiPriority="47"/>
+    <w:lsdException w:name="Grid Table 3 Accent 1" w:uiPriority="48"/>
+    <w:lsdException w:name="Grid Table 4 Accent 1" w:uiPriority="49"/>
+    <w:lsdException w:name="Grid Table 5 Dark Accent 1" w:uiPriority="50"/>
+    <w:lsdException w:name="Grid Table 6 Colorful Accent 1" w:uiPriority="51"/>
+    <w:lsdException w:name="Grid Table 7 Colorful Accent 1" w:uiPriority="52"/>
+    <w:lsdException w:name="Grid Table 1 Light Accent 2" w:uiPriority="46"/>
+    <w:lsdException w:name="Grid Table 2 Accent 2" w:uiPriority="47"/>
+    <w:lsdException w:name="Grid Table 3 Accent 2" w:uiPriority="48"/>
+    <w:lsdException w:name="Grid Table 4 Accent 2" w:uiPriority="49"/>
+    <w:lsdException w:name="Grid Table 5 Dark Accent 2" w:uiPriority="50"/>
+    <w:lsdException w:name="Grid Table 6 Colorful Accent 2" w:uiPriority="51"/>
+    <w:lsdException w:name="Grid Table 7 Colorful Accent 2" w:uiPriority="52"/>
+    <w:lsdException w:name="Grid Table 1 Light Accent 3" w:uiPriority="46"/>
+    <w:lsdException w:name="Grid Table 2 Accent 3" w:uiPriority="47"/>
+    <w:lsdException w:name="Grid Table 3 Accent 3" w:uiPriority="48"/>
+    <w:lsdException w:name="Grid Table 4 Accent 3" w:uiPriority="49"/>
+    <w:lsdException w:name="Grid Table 5 Dark Accent 3" w:uiPriority="50"/>
+    <w:lsdException w:name="Grid Table 6 Colorful Accent 3" w:uiPriority="51"/>
+    <w:lsdException w:name="Grid Table 7 Colorful Accent 3" w:uiPriority="52"/>
+    <w:lsdException w:name="Grid Table 1 Light Accent 4" w:uiPriority="46"/>
+    <w:lsdException w:name="Grid Table 2 Accent 4" w:uiPriority="47"/>
+    <w:lsdException w:name="Grid Table 3 Accent 4" w:uiPriority="48"/>
+    <w:lsdException w:name="Grid Table 4 Accent 4" w:uiPriority="49"/>
+    <w:lsdException w:name="Grid Table 5 Dark Accent 4" w:uiPriority="50"/>
+    <w:lsdException w:name="Grid Table 6 Colorful Accent 4" w:uiPriority="51"/>
+    <w:lsdException w:name="Grid Table 7 Colorful Accent 4" w:uiPriority="52"/>
+    <w:lsdException w:name="Grid Table 1 Light Accent 5" w:uiPriority="46"/>
+    <w:lsdException w:name="Grid Table 2 Accent 5" w:uiPriority="47"/>
+    <w:lsdException w:name="Grid Table 3 Accent 5" w:uiPriority="48"/>
+    <w:lsdException w:name="Grid Table 4 Accent 5" w:uiPriority="49"/>
+    <w:lsdException w:name="Grid Table 5 Dark Accent 5" w:uiPriority="50"/>
+    <w:lsdException w:name="Grid Table 6 Colorful Accent 5" w:uiPriority="51"/>
+    <w:lsdException w:name="Grid Table 7 Colorful Accent 5" w:uiPriority="52"/>
+    <w:lsdException w:name="Grid Table 1 Light Accent 6" w:uiPriority="46"/>
+    <w:lsdException w:name="Grid Table 2 Accent 6" w:uiPriority="47"/>
+    <w:lsdException w:name="Grid Table 3 Accent 6" w:uiPriority="48"/>
+    <w:lsdException w:name="Grid Table 4 Accent 6" w:uiPriority="49"/>
+    <w:lsdException w:name="Grid Table 5 Dark Accent 6" w:uiPriority="50"/>
+    <w:lsdException w:name="Grid Table 6 Colorful Accent 6" w:uiPriority="51"/>
+    <w:lsdException w:name="Grid Table 7 Colorful Accent 6" w:uiPriority="52"/>
+    <w:lsdException w:name="List Table 1 Light" w:uiPriority="46"/>
+    <w:lsdException w:name="List Table 2" w:uiPriority="47"/>
+    <w:lsdException w:name="List Table 3" w:uiPriority="48"/>
+    <w:lsdException w:name="List Table 4" w:uiPriority="49"/>
+    <w:lsdException w:name="List Table 5 Dark" w:uiPriority="50"/>
+    <w:lsdException w:name="List Table 6 Colorful" w:uiPriority="51"/>
+    <w:lsdException w:name="List Table 7 Colorful" w:uiPriority="52"/>
+    <w:lsdException w:name="List Table 1 Light Accent 1" w:uiPriority="46"/>
+    <w:lsdException w:name="List Table 2 Accent 1" w:uiPriority="47"/>
+    <w:lsdException w:name="List Table 3 Accent 1" w:uiPriority="48"/>
+    <w:lsdException w:name="List Table 4 Accent 1" w:uiPriority="49"/>
+    <w:lsdException w:name="List Table 5 Dark Accent 1" w:uiPriority="50"/>
+    <w:lsdException w:name="List Table 6 Colorful Accent 1" w:uiPriority="51"/>
+    <w:lsdException w:name="List Table 7 Colorful Accent 1" w:uiPriority="52"/>
+    <w:lsdException w:name="List Table 1 Light Accent 2" w:uiPriority="46"/>
+    <w:lsdException w:name="List Table 2 Accent 2" w:uiPriority="47"/>
+    <w:lsdException w:name="List Table 3 Accent 2" w:uiPriority="48"/>
+    <w:lsdException w:name="List Table 4 Accent 2" w:uiPriority="49"/>
+    <w:lsdException w:name="List Table 5 Dark Accent 2" w:uiPriority="50"/>
+    <w:lsdException w:name="List Table 6 Colorful Accent 2" w:uiPriority="51"/>
+    <w:lsdException w:name="List Table 7 Colorful Accent 2" w:uiPriority="52"/>
+    <w:lsdException w:name="List Table 1 Light Accent 3" w:uiPriority="46"/>
+    <w:lsdException w:name="List Table 2 Accent 3" w:uiPriority="47"/>
+    <w:lsdException w:name="List Table 3 Accent 3" w:uiPriority="48"/>
+    <w:lsdException w:name="List Table 4 Accent 3" w:uiPriority="49"/>
+    <w:lsdException w:name="List Table 5 Dark Accent 3" w:uiPriority="50"/>
+    <w:lsdException w:name="List Table 6 Colorful Accent 3" w:uiPriority="51"/>
+    <w:lsdException w:name="List Table 7 Colorful Accent 3" w:uiPriority="52"/>
+    <w:lsdException w:name="List Table 1 Light Accent 4" w:uiPriority="46"/>
+    <w:lsdException w:name="List Table 2 Accent 4" w:uiPriority="47"/>
+    <w:lsdException w:name="List Table 3 Accent 4" w:uiPriority="48"/>
+    <w:lsdException w:name="List Table 4 Accent 4" w:uiPriority="49"/>
+    <w:lsdException w:name="List Table 5 Dark Accent 4" w:uiPriority="50"/>
+    <w:lsdException w:name="List Table 6 Colorful Accent 4" w:uiPriority="51"/>
+    <w:lsdException w:name="List Table 7 Colorful Accent 4" w:uiPriority="52"/>
+    <w:lsdException w:name="List Table 1 Light Accent 5" w:uiPriority="46"/>
+    <w:lsdException w:name="List Table 2 Accent 5" w:uiPriority="47"/>
+    <w:lsdException w:name="List Table 3 Accent 5" w:uiPriority="48"/>
+    <w:lsdException w:name="List Table 4 Accent 5" w:uiPriority="49"/>
+    <w:lsdException w:name="List Table 5 Dark Accent 5" w:uiPriority="50"/>
+    <w:lsdException w:name="List Table 6 Colorful Accent 5" w:uiPriority="51"/>
+    <w:lsdException w:name="List Table 7 Colorful Accent 5" w:uiPriority="52"/>
+    <w:lsdException w:name="List Table 1 Light Accent 6" w:uiPriority="46"/>
+    <w:lsdException w:name="List Table 2 Accent 6" w:uiPriority="47"/>
+    <w:lsdException w:name="List Table 3 Accent 6" w:uiPriority="48"/>
+    <w:lsdException w:name="List Table 4 Accent 6" w:uiPriority="49"/>
+    <w:lsdException w:name="List Table 5 Dark Accent 6" w:uiPriority="50"/>
+    <w:lsdException w:name="List Table 6 Colorful Accent 6" w:uiPriority="51"/>
+    <w:lsdException w:name="List Table 7 Colorful Accent 6" w:uiPriority="52"/>
+  </w:latentStyles>
+  <w:style w:type="paragraph" w:default="1" w:styleId="Normal">
+    <w:name w:val="Normal"/>
+    <w:qFormat/>
+  </w:style>
+  <w:style w:type="character" w:default="1" w:styleId="Fontepargpadro">
+    <w:name w:val="Default Paragraph Font"/>
+    <w:uiPriority w:val="1"/>
+    <w:semiHidden/>
+    <w:unhideWhenUsed/>
+  </w:style>
+  <w:style w:type="table" w:default="1" w:styleId="Tabelanormal">
+    <w:name w:val="Normal Table"/>
+    <w:uiPriority w:val="99"/>
+    <w:semiHidden/>
+    <w:unhideWhenUsed/>
+    <w:tblPr>
+      <w:tblInd w:w="0" w:type="dxa"/>
+      <w:tblCellMar>
+        <w:top w:w="0" w:type="dxa"/>
+        <w:left w:w="108" w:type="dxa"/>
+        <w:bottom w:w="0" w:type="dxa"/>
+        <w:right w:w="108" w:type="dxa"/>
+      </w:tblCellMar>
+    </w:tblPr>
+  </w:style>
+  <w:style w:type="numbering" w:default="1" w:styleId="Semlista">
+    <w:name w:val="No List"/>
+    <w:uiPriority w:val="99"/>
+    <w:semiHidden/>
+    <w:unhideWhenUsed/>
+  </w:style>
+  <w:style w:type="paragraph" w:customStyle="1" w:styleId="2515B28365044897BFBEB857EC10293C">
+    <w:name w:val="2515B28365044897BFBEB857EC10293C"/>
+    <w:rsid w:val="00EA712E"/>
+  </w:style>
+  <w:style w:type="paragraph" w:customStyle="1" w:styleId="D1368AADC8E743AEA07B5C2F0978CBCB">
+    <w:name w:val="D1368AADC8E743AEA07B5C2F0978CBCB"/>
+    <w:rsid w:val="00EA712E"/>
+  </w:style>
+  <w:style w:type="paragraph" w:customStyle="1" w:styleId="537E0E1129FF4DEFB9DA8FFC0350ACAC">
+    <w:name w:val="537E0E1129FF4DEFB9DA8FFC0350ACAC"/>
+    <w:rsid w:val="00EA712E"/>
+  </w:style>
+</w:styles>
+</file>
+
+<file path=word/glossary/webSettings.xml><?xml version="1.0" encoding="utf-8"?>
+<w:webSettings xmlns:mc="http://schemas.openxmlformats.org/markup-compatibility/2006" xmlns:r="http://schemas.openxmlformats.org/officeDocument/2006/relationships" xmlns:w="http://schemas.openxmlformats.org/wordprocessingml/2006/main" xmlns:w14="http://schemas.microsoft.com/office/word/2010/wordml" xmlns:w15="http://schemas.microsoft.com/office/word/2012/wordml" mc:Ignorable="w14 w15">
+  <w:optimizeForBrowser/>
+  <w:allowPNG/>
+</w:webSettings>
 </file>
 
 <file path=word/theme/theme1.xml><?xml version="1.0" encoding="utf-8"?>
@@ -3282,4 +4101,16 @@
     </a:ext>
   </a:extLst>
 </a:theme>
+</file>
+
+<file path=customXml/item1.xml><?xml version="1.0" encoding="utf-8"?>
+<b:Sources xmlns:b="http://schemas.openxmlformats.org/officeDocument/2006/bibliography" xmlns="http://schemas.openxmlformats.org/officeDocument/2006/bibliography" SelectedStyle="\APASixthEditionOfficeOnline.xsl" StyleName="APA" Version="6"/>
+</file>
+
+<file path=customXml/itemProps1.xml><?xml version="1.0" encoding="utf-8"?>
+<ds:datastoreItem xmlns:ds="http://schemas.openxmlformats.org/officeDocument/2006/customXml" ds:itemID="{CBB7092D-564C-4AB7-B679-B693634BB40B}">
+  <ds:schemaRefs>
+    <ds:schemaRef ds:uri="http://schemas.openxmlformats.org/officeDocument/2006/bibliography"/>
+  </ds:schemaRefs>
+</ds:datastoreItem>
 </file>
</xml_diff>

<commit_message>
adicionado informações no topico "tratamento de dados" do TCC
</commit_message>
<xml_diff>
--- a/Artigo/TCC.docx
+++ b/Artigo/TCC.docx
@@ -120,8 +120,13 @@
       <w:pPr>
         <w:pStyle w:val="Corpodetexto"/>
       </w:pPr>
-      <w:r>
-        <w:t>ao Curso de Especialização em Ciência de</w:t>
+      <w:proofErr w:type="gramStart"/>
+      <w:r>
+        <w:t>ao</w:t>
+      </w:r>
+      <w:proofErr w:type="gramEnd"/>
+      <w:r>
+        <w:t xml:space="preserve"> Curso de Especialização em Ciência de</w:t>
       </w:r>
     </w:p>
     <w:p>
@@ -136,8 +141,13 @@
       <w:pPr>
         <w:pStyle w:val="Corpodetexto"/>
       </w:pPr>
-      <w:r>
-        <w:t>obtenção do título de especialista.</w:t>
+      <w:proofErr w:type="gramStart"/>
+      <w:r>
+        <w:t>obtenção</w:t>
+      </w:r>
+      <w:proofErr w:type="gramEnd"/>
+      <w:r>
+        <w:t xml:space="preserve"> do título de especialista.</w:t>
       </w:r>
     </w:p>
     <w:p>
@@ -195,6 +205,14 @@
     </w:p>
     <w:sdt>
       <w:sdtPr>
+        <w:rPr>
+          <w:rFonts w:ascii="Arial" w:eastAsia="Noto Serif CJK SC" w:hAnsi="Arial" w:cs="Arial"/>
+          <w:color w:val="auto"/>
+          <w:kern w:val="2"/>
+          <w:sz w:val="24"/>
+          <w:szCs w:val="24"/>
+          <w:lang w:eastAsia="zh-CN" w:bidi="hi-IN"/>
+        </w:rPr>
         <w:id w:val="2126579265"/>
         <w:docPartObj>
           <w:docPartGallery w:val="Table of Contents"/>
@@ -203,14 +221,8 @@
       </w:sdtPr>
       <w:sdtEndPr>
         <w:rPr>
-          <w:rFonts w:ascii="Arial" w:eastAsia="Noto Serif CJK SC" w:hAnsi="Arial" w:cs="Arial"/>
           <w:b/>
           <w:bCs/>
-          <w:color w:val="auto"/>
-          <w:kern w:val="2"/>
-          <w:sz w:val="24"/>
-          <w:szCs w:val="24"/>
-          <w:lang w:eastAsia="zh-CN" w:bidi="hi-IN"/>
         </w:rPr>
       </w:sdtEndPr>
       <w:sdtContent>
@@ -753,11 +765,19 @@
       <w:r>
         <w:t xml:space="preserve">Nos últimos anos, o setor de telecomunicações tem observado um enorme avanço tecnológico, avanço este, que possibilitou novas oportunidades de negócios para as empresas. A facilidade de contratar determinados serviços com poucos cliques também é encontrada ao se tentar cancelar este mesmo serviço. Dada a crescente competição no mercado bem como o aumento da demanda dos consumidores por serviços mais personalizados e acessíveis, um elemento vem se tornando o foco das atenções: o </w:t>
       </w:r>
+      <w:proofErr w:type="spellStart"/>
       <w:r>
         <w:rPr>
           <w:i/>
         </w:rPr>
-        <w:t>churn rate</w:t>
+        <w:t>churn</w:t>
+      </w:r>
+      <w:proofErr w:type="spellEnd"/>
+      <w:r>
+        <w:rPr>
+          <w:i/>
+        </w:rPr>
+        <w:t xml:space="preserve"> rate</w:t>
       </w:r>
       <w:r>
         <w:t>.</w:t>
@@ -767,11 +787,19 @@
       <w:r>
         <w:t>O “</w:t>
       </w:r>
+      <w:proofErr w:type="spellStart"/>
       <w:r>
         <w:rPr>
           <w:i/>
         </w:rPr>
-        <w:t>churn rate</w:t>
+        <w:t>churn</w:t>
+      </w:r>
+      <w:proofErr w:type="spellEnd"/>
+      <w:r>
+        <w:rPr>
+          <w:i/>
+        </w:rPr>
+        <w:t xml:space="preserve"> rate</w:t>
       </w:r>
       <w:r>
         <w:t xml:space="preserve">”, ou taxa de rotatividade de clientes, é uma métrica crucial para empresas no ramo de telecomunicações, diferentemente de um modelo de compra e venda onde se obtêm o lucro no momento em que o processo se concretiza, o modelo de negócios de telecomunicações se caracterizam por um investimento inicial feito pela empresa, seja em infraestrutura, equipamentos e/ou instalação na </w:t>
@@ -806,7 +834,23 @@
     </w:p>
     <w:p>
       <w:r>
-        <w:t>Devido as características de investimento inicial alto e lucro futuro, a presente analise priorizara no RECALL, uma vez que devemos buscar minimizar o maximo possivel de falsos negativos, onde o modelo determina que o cliente não vai cancelar porem o cliente cancela</w:t>
+        <w:t xml:space="preserve">Devido as características de investimento inicial alto e lucro futuro, a presente analise priorizara no RECALL, uma vez que devemos buscar minimizar o </w:t>
+      </w:r>
+      <w:proofErr w:type="spellStart"/>
+      <w:r>
+        <w:t>maximo</w:t>
+      </w:r>
+      <w:proofErr w:type="spellEnd"/>
+      <w:r>
+        <w:t xml:space="preserve"> </w:t>
+      </w:r>
+      <w:proofErr w:type="spellStart"/>
+      <w:r>
+        <w:t>possivel</w:t>
+      </w:r>
+      <w:proofErr w:type="spellEnd"/>
+      <w:r>
+        <w:t xml:space="preserve"> de falsos negativos, onde o modelo determina que o cliente não vai cancelar porem o cliente cancela</w:t>
       </w:r>
     </w:p>
     <w:p>
@@ -831,39 +875,84 @@
         </w:rPr>
         <w:t xml:space="preserve">Telecom </w:t>
       </w:r>
+      <w:proofErr w:type="spellStart"/>
       <w:r>
         <w:rPr>
           <w:i/>
           <w:iCs/>
         </w:rPr>
-        <w:t xml:space="preserve">Customer Churn </w:t>
-      </w:r>
+        <w:t>Customer</w:t>
+      </w:r>
+      <w:proofErr w:type="spellEnd"/>
       <w:r>
         <w:rPr>
           <w:i/>
           <w:iCs/>
         </w:rPr>
-        <w:t>Prediction</w:t>
-      </w:r>
-      <w:r>
-        <w:rPr>
-          <w:iCs/>
-        </w:rPr>
-        <w:t xml:space="preserve">, </w:t>
-      </w:r>
-      <w:r>
-        <w:t>objeto</w:t>
-      </w:r>
-      <w:r>
-        <w:t xml:space="preserve"> de análise deste projeto pode ser encontrado através do sítio da </w:t>
-      </w:r>
+        <w:t xml:space="preserve"> </w:t>
+      </w:r>
+      <w:proofErr w:type="spellStart"/>
       <w:r>
         <w:rPr>
           <w:i/>
           <w:iCs/>
         </w:rPr>
-        <w:t>Maven Analytics</w:t>
-      </w:r>
+        <w:t>Churn</w:t>
+      </w:r>
+      <w:proofErr w:type="spellEnd"/>
+      <w:r>
+        <w:rPr>
+          <w:i/>
+          <w:iCs/>
+        </w:rPr>
+        <w:t xml:space="preserve"> </w:t>
+      </w:r>
+      <w:proofErr w:type="spellStart"/>
+      <w:r>
+        <w:rPr>
+          <w:i/>
+          <w:iCs/>
+        </w:rPr>
+        <w:t>Prediction</w:t>
+      </w:r>
+      <w:proofErr w:type="spellEnd"/>
+      <w:r>
+        <w:rPr>
+          <w:iCs/>
+        </w:rPr>
+        <w:t xml:space="preserve">, </w:t>
+      </w:r>
+      <w:r>
+        <w:t>objeto</w:t>
+      </w:r>
+      <w:r>
+        <w:t xml:space="preserve"> de análise deste projeto pode ser encontrado através do sítio da </w:t>
+      </w:r>
+      <w:proofErr w:type="spellStart"/>
+      <w:r>
+        <w:rPr>
+          <w:i/>
+          <w:iCs/>
+        </w:rPr>
+        <w:t>Maven</w:t>
+      </w:r>
+      <w:proofErr w:type="spellEnd"/>
+      <w:r>
+        <w:rPr>
+          <w:i/>
+          <w:iCs/>
+        </w:rPr>
+        <w:t xml:space="preserve"> </w:t>
+      </w:r>
+      <w:proofErr w:type="spellStart"/>
+      <w:r>
+        <w:rPr>
+          <w:i/>
+          <w:iCs/>
+        </w:rPr>
+        <w:t>Analytics</w:t>
+      </w:r>
+      <w:proofErr w:type="spellEnd"/>
       <w:r>
         <w:t xml:space="preserve">, uma </w:t>
       </w:r>
@@ -890,14 +979,36 @@
       <w:r>
         <w:t xml:space="preserve">Figura </w:t>
       </w:r>
-      <w:fldSimple w:instr=" SEQ Figura \* ARABIC ">
-        <w:r>
-          <w:rPr>
-            <w:noProof/>
-          </w:rPr>
-          <w:t>1</w:t>
-        </w:r>
-      </w:fldSimple>
+      <w:r>
+        <w:rPr>
+          <w:noProof/>
+        </w:rPr>
+        <w:fldChar w:fldCharType="begin"/>
+      </w:r>
+      <w:r>
+        <w:rPr>
+          <w:noProof/>
+        </w:rPr>
+        <w:instrText xml:space="preserve"> SEQ Figura \* ARABIC </w:instrText>
+      </w:r>
+      <w:r>
+        <w:rPr>
+          <w:noProof/>
+        </w:rPr>
+        <w:fldChar w:fldCharType="separate"/>
+      </w:r>
+      <w:r>
+        <w:rPr>
+          <w:noProof/>
+        </w:rPr>
+        <w:t>1</w:t>
+      </w:r>
+      <w:r>
+        <w:rPr>
+          <w:noProof/>
+        </w:rPr>
+        <w:fldChar w:fldCharType="end"/>
+      </w:r>
       <w:bookmarkEnd w:id="5"/>
       <w:r>
         <w:t xml:space="preserve"> - </w:t>
@@ -936,7 +1047,7 @@
                     <pic:cNvPicPr/>
                   </pic:nvPicPr>
                   <pic:blipFill>
-                    <a:blip r:embed="rId6">
+                    <a:blip r:embed="rId8">
                       <a:extLst>
                         <a:ext uri="{28A0092B-C50C-407E-A947-70E740481C1C}">
                           <a14:useLocalDpi xmlns:a14="http://schemas.microsoft.com/office/drawing/2010/main" val="0"/>
@@ -968,11 +1079,13 @@
         <w:pStyle w:val="LegendaTCC"/>
       </w:pPr>
       <w:r>
-        <w:t xml:space="preserve">Fonte: </w:t>
-      </w:r>
-      <w:r>
-        <w:t>.</w:t>
-      </w:r>
+        <w:t>Fonte</w:t>
+      </w:r>
+      <w:proofErr w:type="gramStart"/>
+      <w:r>
+        <w:t>: .</w:t>
+      </w:r>
+      <w:proofErr w:type="gramEnd"/>
     </w:p>
     <w:p>
       <w:pPr>
@@ -1010,79 +1123,94 @@
       <w:r>
         <w:t xml:space="preserve"> é possível observar os nomes e propriedades dos arquivos que serão utilizados. O conjunto em questão consiste em 3 (três) </w:t>
       </w:r>
+      <w:proofErr w:type="spellStart"/>
       <w:r>
         <w:rPr>
           <w:i/>
           <w:iCs/>
         </w:rPr>
-        <w:t xml:space="preserve">datasets </w:t>
-      </w:r>
-      <w:r>
-        <w:t>que possuem informações e finalidades distintas</w:t>
-      </w:r>
-      <w:r>
-        <w:t xml:space="preserve"> (</w:t>
-      </w:r>
-      <w:r>
-        <w:fldChar w:fldCharType="begin"/>
-      </w:r>
-      <w:r>
-        <w:instrText xml:space="preserve"> REF _Ref147654677 \h </w:instrText>
-      </w:r>
-      <w:r>
-        <w:fldChar w:fldCharType="separate"/>
-      </w:r>
-      <w:r>
-        <w:t xml:space="preserve">Figura </w:t>
-      </w:r>
-      <w:r>
-        <w:rPr>
-          <w:noProof/>
-        </w:rPr>
-        <w:t>2</w:t>
-      </w:r>
-      <w:r>
-        <w:fldChar w:fldCharType="end"/>
-      </w:r>
-      <w:r>
-        <w:t>)</w:t>
-      </w:r>
-      <w:r>
-        <w:t xml:space="preserve">: </w:t>
-      </w:r>
+        <w:t>datasets</w:t>
+      </w:r>
+      <w:proofErr w:type="spellEnd"/>
       <w:r>
         <w:rPr>
           <w:i/>
           <w:iCs/>
         </w:rPr>
-        <w:t>telecom_customer_churn</w:t>
-      </w:r>
-      <w:r>
-        <w:t xml:space="preserve">, que contêm a base principal dos dados que serão analisados neste artigo; </w:t>
-      </w:r>
+        <w:t xml:space="preserve"> </w:t>
+      </w:r>
+      <w:r>
+        <w:t>que possuem informações e finalidades distintas</w:t>
+      </w:r>
+      <w:r>
+        <w:t xml:space="preserve"> (</w:t>
+      </w:r>
+      <w:r>
+        <w:fldChar w:fldCharType="begin"/>
+      </w:r>
+      <w:r>
+        <w:instrText xml:space="preserve"> REF _Ref147654677 \h </w:instrText>
+      </w:r>
+      <w:r>
+        <w:fldChar w:fldCharType="separate"/>
+      </w:r>
+      <w:r>
+        <w:t xml:space="preserve">Figura </w:t>
+      </w:r>
+      <w:r>
+        <w:rPr>
+          <w:noProof/>
+        </w:rPr>
+        <w:t>2</w:t>
+      </w:r>
+      <w:r>
+        <w:fldChar w:fldCharType="end"/>
+      </w:r>
+      <w:r>
+        <w:t>)</w:t>
+      </w:r>
+      <w:r>
+        <w:t xml:space="preserve">: </w:t>
+      </w:r>
+      <w:proofErr w:type="spellStart"/>
       <w:r>
         <w:rPr>
           <w:i/>
           <w:iCs/>
         </w:rPr>
-        <w:t>telecom_zipcode_population</w:t>
-      </w:r>
-      <w:r>
-        <w:t xml:space="preserve">, que possui dados adicionais relacionados a população por código postal </w:t>
-      </w:r>
-      <w:r>
-        <w:rPr>
-          <w:shd w:val="clear" w:color="auto" w:fill="FFFF00"/>
-        </w:rPr>
-        <w:t xml:space="preserve">e; </w:t>
-      </w:r>
+        <w:t>telecom_customer_churn</w:t>
+      </w:r>
+      <w:proofErr w:type="spellEnd"/>
+      <w:r>
+        <w:t xml:space="preserve">, que contêm a base principal dos dados que serão analisados neste artigo; </w:t>
+      </w:r>
+      <w:proofErr w:type="spellStart"/>
       <w:r>
         <w:rPr>
           <w:i/>
           <w:iCs/>
         </w:rPr>
+        <w:t>telecom_zipcode_population</w:t>
+      </w:r>
+      <w:proofErr w:type="spellEnd"/>
+      <w:r>
+        <w:t xml:space="preserve">, que possui dados adicionais relacionados a população por código postal </w:t>
+      </w:r>
+      <w:r>
+        <w:rPr>
+          <w:shd w:val="clear" w:color="auto" w:fill="FFFF00"/>
+        </w:rPr>
+        <w:t xml:space="preserve">e; </w:t>
+      </w:r>
+      <w:proofErr w:type="spellStart"/>
+      <w:r>
+        <w:rPr>
+          <w:i/>
+          <w:iCs/>
+        </w:rPr>
         <w:t>telecom_data_dictionary</w:t>
       </w:r>
+      <w:proofErr w:type="spellEnd"/>
       <w:r>
         <w:t>, que como o próprio nome sugere, trata-se de um dicionário que contém as informações do que cada coluna representa em nossa base principal.</w:t>
       </w:r>
@@ -1095,24 +1223,54 @@
       <w:r>
         <w:t xml:space="preserve">Figura </w:t>
       </w:r>
-      <w:fldSimple w:instr=" SEQ Figura \* ARABIC ">
-        <w:r>
-          <w:rPr>
-            <w:noProof/>
-          </w:rPr>
-          <w:t>2</w:t>
-        </w:r>
-      </w:fldSimple>
+      <w:r>
+        <w:rPr>
+          <w:noProof/>
+        </w:rPr>
+        <w:fldChar w:fldCharType="begin"/>
+      </w:r>
+      <w:r>
+        <w:rPr>
+          <w:noProof/>
+        </w:rPr>
+        <w:instrText xml:space="preserve"> SE</w:instrText>
+      </w:r>
+      <w:r>
+        <w:rPr>
+          <w:noProof/>
+        </w:rPr>
+        <w:instrText xml:space="preserve">Q Figura \* ARABIC </w:instrText>
+      </w:r>
+      <w:r>
+        <w:rPr>
+          <w:noProof/>
+        </w:rPr>
+        <w:fldChar w:fldCharType="separate"/>
+      </w:r>
+      <w:r>
+        <w:rPr>
+          <w:noProof/>
+        </w:rPr>
+        <w:t>2</w:t>
+      </w:r>
+      <w:r>
+        <w:rPr>
+          <w:noProof/>
+        </w:rPr>
+        <w:fldChar w:fldCharType="end"/>
+      </w:r>
       <w:bookmarkEnd w:id="6"/>
       <w:r>
         <w:t xml:space="preserve"> - </w:t>
       </w:r>
+      <w:proofErr w:type="spellStart"/>
       <w:r>
         <w:rPr>
           <w:i/>
         </w:rPr>
         <w:t>Datasets</w:t>
       </w:r>
+      <w:proofErr w:type="spellEnd"/>
       <w:r>
         <w:t xml:space="preserve"> que serão utilizados</w:t>
       </w:r>
@@ -1143,7 +1301,7 @@
                     <pic:cNvPicPr/>
                   </pic:nvPicPr>
                   <pic:blipFill>
-                    <a:blip r:embed="rId7">
+                    <a:blip r:embed="rId9">
                       <a:extLst>
                         <a:ext uri="{28A0092B-C50C-407E-A947-70E740481C1C}">
                           <a14:useLocalDpi xmlns:a14="http://schemas.microsoft.com/office/drawing/2010/main" val="0"/>
@@ -1199,37 +1357,55 @@
       <w:r>
         <w:t xml:space="preserve">Para a execução do projeto, foi utilizada a linguagem de programação interpretada Python, na sua versão 3.9.13, além do </w:t>
       </w:r>
+      <w:proofErr w:type="spellStart"/>
       <w:r>
         <w:rPr>
           <w:i/>
           <w:iCs/>
         </w:rPr>
-        <w:t>Jupyter Notebook</w:t>
-      </w:r>
-      <w:r>
-        <w:t>, ambiente de desenvolvimento interativo baseado na Web</w:t>
-      </w:r>
-    </w:p>
-    <w:p>
-      <w:r>
-        <w:t xml:space="preserve">Nesta etapa do projeto, será utilizada majoritariamente a biblioteca </w:t>
-      </w:r>
+        <w:t>Jupyter</w:t>
+      </w:r>
+      <w:proofErr w:type="spellEnd"/>
       <w:r>
         <w:rPr>
           <w:i/>
           <w:iCs/>
         </w:rPr>
-        <w:t>Pandas</w:t>
-      </w:r>
-      <w:r>
-        <w:t xml:space="preserve"> para manejo dos dados bem como de eventuais ajustes que possam ser necessários para deixar a base de dados melhor estruturada, e com isso, buscar melhores interpretações dos algoritmos de </w:t>
+        <w:t xml:space="preserve"> Notebook</w:t>
+      </w:r>
+      <w:r>
+        <w:t>, ambiente de desenvolvimento interativo baseado na Web</w:t>
+      </w:r>
+    </w:p>
+    <w:p>
+      <w:r>
+        <w:t xml:space="preserve">Nesta etapa do projeto, será utilizada majoritariamente a biblioteca </w:t>
       </w:r>
       <w:r>
         <w:rPr>
           <w:i/>
           <w:iCs/>
         </w:rPr>
-        <w:t>Machine Learning</w:t>
+        <w:t>Pandas</w:t>
+      </w:r>
+      <w:r>
+        <w:t xml:space="preserve"> para manejo dos dados bem como de eventuais ajustes que possam ser necessários para deixar a base de dados melhor estruturada, e com isso, buscar melhores interpretações dos algoritmos de </w:t>
+      </w:r>
+      <w:proofErr w:type="spellStart"/>
+      <w:r>
+        <w:rPr>
+          <w:i/>
+          <w:iCs/>
+        </w:rPr>
+        <w:t>Machine</w:t>
+      </w:r>
+      <w:proofErr w:type="spellEnd"/>
+      <w:r>
+        <w:rPr>
+          <w:i/>
+          <w:iCs/>
+        </w:rPr>
+        <w:t xml:space="preserve"> Learning</w:t>
       </w:r>
       <w:r>
         <w:t>.</w:t>
@@ -1243,16 +1419,42 @@
       <w:r>
         <w:t xml:space="preserve">Figura </w:t>
       </w:r>
-      <w:fldSimple w:instr=" SEQ Figura \* ARABIC ">
-        <w:r>
-          <w:rPr>
-            <w:noProof/>
-          </w:rPr>
-          <w:t>3</w:t>
-        </w:r>
-      </w:fldSimple>
-      <w:r>
-        <w:t xml:space="preserve"> - Importação do </w:t>
+      <w:r>
+        <w:rPr>
+          <w:noProof/>
+        </w:rPr>
+        <w:fldChar w:fldCharType="begin"/>
+      </w:r>
+      <w:r>
+        <w:rPr>
+          <w:noProof/>
+        </w:rPr>
+        <w:instrText xml:space="preserve"> SEQ Figura \* ARABIC </w:instrText>
+      </w:r>
+      <w:r>
+        <w:rPr>
+          <w:noProof/>
+        </w:rPr>
+        <w:fldChar w:fldCharType="separate"/>
+      </w:r>
+      <w:r>
+        <w:rPr>
+          <w:noProof/>
+        </w:rPr>
+        <w:t>3</w:t>
+      </w:r>
+      <w:r>
+        <w:rPr>
+          <w:noProof/>
+        </w:rPr>
+        <w:fldChar w:fldCharType="end"/>
+      </w:r>
+      <w:r>
+        <w:t xml:space="preserve"> - Importação </w:t>
+      </w:r>
+      <w:proofErr w:type="gramStart"/>
+      <w:r>
+        <w:t xml:space="preserve">do </w:t>
       </w:r>
       <w:r>
         <w:rPr>
@@ -1260,6 +1462,7 @@
         </w:rPr>
         <w:t>pandas</w:t>
       </w:r>
+      <w:proofErr w:type="gramEnd"/>
     </w:p>
     <w:p>
       <w:pPr>
@@ -1273,8 +1476,8 @@
         </w:rPr>
         <w:drawing>
           <wp:inline distT="0" distB="0" distL="0" distR="0">
-            <wp:extent cx="2667694" cy="647114"/>
-            <wp:effectExtent l="0" t="0" r="0" b="635"/>
+            <wp:extent cx="2083685" cy="505448"/>
+            <wp:effectExtent l="0" t="0" r="0" b="9525"/>
             <wp:docPr id="5" name="Imagem 5"/>
             <wp:cNvGraphicFramePr>
               <a:graphicFrameLocks xmlns:a="http://schemas.openxmlformats.org/drawingml/2006/main" noChangeAspect="1"/>
@@ -1287,7 +1490,7 @@
                     <pic:cNvPicPr/>
                   </pic:nvPicPr>
                   <pic:blipFill>
-                    <a:blip r:embed="rId8">
+                    <a:blip r:embed="rId10">
                       <a:extLst>
                         <a:ext uri="{28A0092B-C50C-407E-A947-70E740481C1C}">
                           <a14:useLocalDpi xmlns:a14="http://schemas.microsoft.com/office/drawing/2010/main" val="0"/>
@@ -1301,7 +1504,7 @@
                   <pic:spPr>
                     <a:xfrm>
                       <a:off x="0" y="0"/>
-                      <a:ext cx="2742407" cy="665237"/>
+                      <a:ext cx="2245311" cy="544654"/>
                     </a:xfrm>
                     <a:prstGeom prst="rect">
                       <a:avLst/>
@@ -1325,7 +1528,11 @@
     <w:p/>
     <w:p>
       <w:r>
-        <w:t xml:space="preserve">Foi utilizado para a leitura dos dados, uma função própria do </w:t>
+        <w:t xml:space="preserve">Foi utilizado para a leitura dos dados, uma função própria </w:t>
+      </w:r>
+      <w:proofErr w:type="gramStart"/>
+      <w:r>
+        <w:t xml:space="preserve">do </w:t>
       </w:r>
       <w:r>
         <w:rPr>
@@ -1333,60 +1540,856 @@
         </w:rPr>
         <w:t>pandas</w:t>
       </w:r>
+      <w:proofErr w:type="gramEnd"/>
       <w:r>
         <w:t xml:space="preserve">, a </w:t>
       </w:r>
+      <w:proofErr w:type="spellStart"/>
       <w:r>
         <w:rPr>
           <w:i/>
         </w:rPr>
-        <w:t>pd.read_cs</w:t>
-      </w:r>
+        <w:t>pd.read_csv</w:t>
+      </w:r>
+      <w:proofErr w:type="spellEnd"/>
+      <w:r>
+        <w:t xml:space="preserve"> (</w:t>
+      </w:r>
+      <w:r>
+        <w:fldChar w:fldCharType="begin"/>
+      </w:r>
+      <w:r>
+        <w:instrText xml:space="preserve"> REF _Ref147666915 \h </w:instrText>
+      </w:r>
+      <w:r>
+        <w:instrText xml:space="preserve"> \* MERGEFORMAT </w:instrText>
+      </w:r>
+      <w:r>
+        <w:fldChar w:fldCharType="separate"/>
+      </w:r>
+      <w:r>
+        <w:t>Figura</w:t>
+      </w:r>
+      <w:r>
+        <w:t xml:space="preserve"> </w:t>
+      </w:r>
+      <w:r>
+        <w:rPr>
+          <w:noProof/>
+        </w:rPr>
+        <w:t>4</w:t>
+      </w:r>
+      <w:r>
+        <w:fldChar w:fldCharType="end"/>
+      </w:r>
+      <w:r>
+        <w:t>)</w:t>
+      </w:r>
+      <w:r>
+        <w:t xml:space="preserve">, através dela, é possível ler um arquivo </w:t>
+      </w:r>
+      <w:proofErr w:type="spellStart"/>
       <w:r>
         <w:rPr>
           <w:i/>
         </w:rPr>
-        <w:t>v</w:t>
-      </w:r>
-      <w:r>
-        <w:t xml:space="preserve"> (), através dela, é possível ler um arquivo </w:t>
-      </w:r>
+        <w:t>csv</w:t>
+      </w:r>
+      <w:proofErr w:type="spellEnd"/>
+      <w:r>
+        <w:t xml:space="preserve"> e já transforma-lo em um </w:t>
+      </w:r>
+      <w:proofErr w:type="spellStart"/>
       <w:r>
         <w:rPr>
           <w:i/>
         </w:rPr>
-        <w:t>csv</w:t>
-      </w:r>
-      <w:r>
-        <w:t xml:space="preserve"> e já transforma-lo em um </w:t>
+        <w:t>dataframe</w:t>
+      </w:r>
+      <w:proofErr w:type="spellEnd"/>
+      <w:r>
+        <w:t xml:space="preserve"> que nada mais é do que uma estrutura de dados composta por duas dimensões: linhas e colunas, similar a uma planilha. </w:t>
+      </w:r>
+    </w:p>
+    <w:p/>
+    <w:p>
+      <w:pPr>
+        <w:pStyle w:val="LegendaTCC"/>
+      </w:pPr>
+      <w:bookmarkStart w:id="8" w:name="_Ref147666915"/>
+      <w:r>
+        <w:t xml:space="preserve">Figura </w:t>
+      </w:r>
+      <w:r>
+        <w:fldChar w:fldCharType="begin"/>
+      </w:r>
+      <w:r>
+        <w:instrText xml:space="preserve"> SEQ Figura \* ARABIC </w:instrText>
+      </w:r>
+      <w:r>
+        <w:fldChar w:fldCharType="separate"/>
+      </w:r>
+      <w:r>
+        <w:rPr>
+          <w:noProof/>
+        </w:rPr>
+        <w:t>4</w:t>
+      </w:r>
+      <w:r>
+        <w:fldChar w:fldCharType="end"/>
+      </w:r>
+      <w:bookmarkEnd w:id="8"/>
+      <w:r>
+        <w:t xml:space="preserve"> - Leitura do arquivo com </w:t>
+      </w:r>
+      <w:proofErr w:type="gramStart"/>
+      <w:r>
+        <w:t>o pandas</w:t>
+      </w:r>
+      <w:proofErr w:type="gramEnd"/>
+    </w:p>
+    <w:p>
+      <w:pPr>
+        <w:pStyle w:val="Corpodetexto"/>
+        <w:ind w:firstLine="0"/>
+        <w:jc w:val="center"/>
+      </w:pPr>
+      <w:r>
+        <w:rPr>
+          <w:noProof/>
+          <w:lang w:eastAsia="pt-BR" w:bidi="ar-SA"/>
+        </w:rPr>
+        <w:drawing>
+          <wp:inline distT="0" distB="0" distL="0" distR="0">
+            <wp:extent cx="5760085" cy="248774"/>
+            <wp:effectExtent l="0" t="0" r="0" b="0"/>
+            <wp:docPr id="1" name="Imagem 1"/>
+            <wp:cNvGraphicFramePr>
+              <a:graphicFrameLocks xmlns:a="http://schemas.openxmlformats.org/drawingml/2006/main" noChangeAspect="1"/>
+            </wp:cNvGraphicFramePr>
+            <a:graphic xmlns:a="http://schemas.openxmlformats.org/drawingml/2006/main">
+              <a:graphicData uri="http://schemas.openxmlformats.org/drawingml/2006/picture">
+                <pic:pic xmlns:pic="http://schemas.openxmlformats.org/drawingml/2006/picture">
+                  <pic:nvPicPr>
+                    <pic:cNvPr id="1" name="pd-read_csv.png"/>
+                    <pic:cNvPicPr/>
+                  </pic:nvPicPr>
+                  <pic:blipFill>
+                    <a:blip r:embed="rId11">
+                      <a:extLst>
+                        <a:ext uri="{28A0092B-C50C-407E-A947-70E740481C1C}">
+                          <a14:useLocalDpi xmlns:a14="http://schemas.microsoft.com/office/drawing/2010/main" val="0"/>
+                        </a:ext>
+                      </a:extLst>
+                    </a:blip>
+                    <a:stretch>
+                      <a:fillRect/>
+                    </a:stretch>
+                  </pic:blipFill>
+                  <pic:spPr>
+                    <a:xfrm>
+                      <a:off x="0" y="0"/>
+                      <a:ext cx="5760085" cy="248774"/>
+                    </a:xfrm>
+                    <a:prstGeom prst="rect">
+                      <a:avLst/>
+                    </a:prstGeom>
+                  </pic:spPr>
+                </pic:pic>
+              </a:graphicData>
+            </a:graphic>
+          </wp:inline>
+        </w:drawing>
+      </w:r>
+    </w:p>
+    <w:p>
+      <w:pPr>
+        <w:pStyle w:val="LegendaTCC"/>
+      </w:pPr>
+      <w:r>
+        <w:t>Fonte: Autoria própria</w:t>
+      </w:r>
+    </w:p>
+    <w:p/>
+    <w:p>
+      <w:r>
+        <w:t xml:space="preserve">Em seguida, por meio do comando </w:t>
       </w:r>
       <w:r>
         <w:rPr>
           <w:i/>
         </w:rPr>
+        <w:t>display</w:t>
+      </w:r>
+      <w:r>
+        <w:t xml:space="preserve"> é possível visualizar o </w:t>
+      </w:r>
+      <w:proofErr w:type="spellStart"/>
+      <w:r>
+        <w:rPr>
+          <w:i/>
+        </w:rPr>
         <w:t>dataframe</w:t>
       </w:r>
-      <w:r>
-        <w:t xml:space="preserve"> que nada mais é do que uma estrutura </w:t>
-      </w:r>
-      <w:r>
-        <w:t xml:space="preserve">de dados </w:t>
-      </w:r>
-      <w:r>
-        <w:t>composta por duas dimensões: linhas e colunas</w:t>
-      </w:r>
-      <w:r>
-        <w:t>, similar a uma planilha</w:t>
+      <w:proofErr w:type="spellEnd"/>
+      <w:r>
+        <w:t xml:space="preserve"> criado (</w:t>
+      </w:r>
+      <w:r>
+        <w:fldChar w:fldCharType="begin"/>
+      </w:r>
+      <w:r>
+        <w:instrText xml:space="preserve"> REF _Ref147677506 \h </w:instrText>
+      </w:r>
+      <w:r>
+        <w:fldChar w:fldCharType="separate"/>
+      </w:r>
+      <w:r>
+        <w:t xml:space="preserve">Figura </w:t>
+      </w:r>
+      <w:r>
+        <w:rPr>
+          <w:noProof/>
+        </w:rPr>
+        <w:t>5</w:t>
+      </w:r>
+      <w:r>
+        <w:fldChar w:fldCharType="end"/>
+      </w:r>
+      <w:r>
+        <w:t>)</w:t>
+      </w:r>
+    </w:p>
+    <w:p>
+      <w:pPr>
+        <w:ind w:firstLine="0"/>
+        <w:jc w:val="center"/>
+        <w:rPr>
+          <w:noProof/>
+          <w:lang w:eastAsia="pt-BR" w:bidi="ar-SA"/>
+        </w:rPr>
+      </w:pPr>
+    </w:p>
+    <w:p>
+      <w:pPr>
+        <w:ind w:firstLine="0"/>
+        <w:jc w:val="center"/>
+        <w:rPr>
+          <w:noProof/>
+          <w:lang w:eastAsia="pt-BR" w:bidi="ar-SA"/>
+        </w:rPr>
+      </w:pPr>
+    </w:p>
+    <w:p>
+      <w:pPr>
+        <w:ind w:firstLine="0"/>
+        <w:jc w:val="center"/>
+        <w:rPr>
+          <w:noProof/>
+          <w:lang w:eastAsia="pt-BR" w:bidi="ar-SA"/>
+        </w:rPr>
+      </w:pPr>
+    </w:p>
+    <w:p>
+      <w:pPr>
+        <w:ind w:firstLine="0"/>
+        <w:jc w:val="center"/>
+        <w:rPr>
+          <w:noProof/>
+          <w:lang w:eastAsia="pt-BR" w:bidi="ar-SA"/>
+        </w:rPr>
+      </w:pPr>
+    </w:p>
+    <w:p>
+      <w:pPr>
+        <w:ind w:firstLine="0"/>
+        <w:jc w:val="center"/>
+        <w:rPr>
+          <w:noProof/>
+          <w:lang w:eastAsia="pt-BR" w:bidi="ar-SA"/>
+        </w:rPr>
+      </w:pPr>
+    </w:p>
+    <w:p>
+      <w:pPr>
+        <w:ind w:firstLine="0"/>
+        <w:jc w:val="center"/>
+        <w:rPr>
+          <w:noProof/>
+          <w:lang w:eastAsia="pt-BR" w:bidi="ar-SA"/>
+        </w:rPr>
+      </w:pPr>
+    </w:p>
+    <w:p>
+      <w:pPr>
+        <w:ind w:firstLine="0"/>
+        <w:jc w:val="center"/>
+        <w:rPr>
+          <w:noProof/>
+          <w:lang w:eastAsia="pt-BR" w:bidi="ar-SA"/>
+        </w:rPr>
+      </w:pPr>
+    </w:p>
+    <w:p>
+      <w:pPr>
+        <w:ind w:firstLine="0"/>
+        <w:jc w:val="center"/>
+        <w:rPr>
+          <w:noProof/>
+          <w:lang w:eastAsia="pt-BR" w:bidi="ar-SA"/>
+        </w:rPr>
+      </w:pPr>
+    </w:p>
+    <w:p>
+      <w:pPr>
+        <w:ind w:firstLine="0"/>
+        <w:jc w:val="center"/>
+        <w:rPr>
+          <w:noProof/>
+          <w:lang w:eastAsia="pt-BR" w:bidi="ar-SA"/>
+        </w:rPr>
+      </w:pPr>
+    </w:p>
+    <w:p>
+      <w:pPr>
+        <w:pStyle w:val="LegendaTCC"/>
+      </w:pPr>
+      <w:bookmarkStart w:id="9" w:name="_Ref147677506"/>
+      <w:r>
+        <w:t xml:space="preserve">Figura </w:t>
+      </w:r>
+      <w:r>
+        <w:fldChar w:fldCharType="begin"/>
+      </w:r>
+      <w:r>
+        <w:instrText xml:space="preserve"> SEQ Figura \* ARABIC </w:instrText>
+      </w:r>
+      <w:r>
+        <w:fldChar w:fldCharType="separate"/>
+      </w:r>
+      <w:r>
+        <w:rPr>
+          <w:noProof/>
+        </w:rPr>
+        <w:t>5</w:t>
+      </w:r>
+      <w:r>
+        <w:fldChar w:fldCharType="end"/>
+      </w:r>
+      <w:bookmarkEnd w:id="9"/>
+      <w:r>
+        <w:t xml:space="preserve"> - Visualização do </w:t>
+      </w:r>
+      <w:proofErr w:type="spellStart"/>
+      <w:r>
+        <w:t>dataframe</w:t>
+      </w:r>
+      <w:proofErr w:type="spellEnd"/>
+    </w:p>
+    <w:p>
+      <w:pPr>
+        <w:ind w:firstLine="0"/>
+        <w:jc w:val="center"/>
+      </w:pPr>
+      <w:r>
+        <w:rPr>
+          <w:noProof/>
+          <w:lang w:eastAsia="pt-BR" w:bidi="ar-SA"/>
+        </w:rPr>
+        <w:drawing>
+          <wp:inline distT="0" distB="0" distL="0" distR="0">
+            <wp:extent cx="5528212" cy="3346184"/>
+            <wp:effectExtent l="0" t="0" r="0" b="6985"/>
+            <wp:docPr id="4" name="Imagem 4"/>
+            <wp:cNvGraphicFramePr>
+              <a:graphicFrameLocks xmlns:a="http://schemas.openxmlformats.org/drawingml/2006/main" noChangeAspect="1"/>
+            </wp:cNvGraphicFramePr>
+            <a:graphic xmlns:a="http://schemas.openxmlformats.org/drawingml/2006/main">
+              <a:graphicData uri="http://schemas.openxmlformats.org/drawingml/2006/picture">
+                <pic:pic xmlns:pic="http://schemas.openxmlformats.org/drawingml/2006/picture">
+                  <pic:nvPicPr>
+                    <pic:cNvPr id="4" name="display.png"/>
+                    <pic:cNvPicPr/>
+                  </pic:nvPicPr>
+                  <pic:blipFill>
+                    <a:blip r:embed="rId12">
+                      <a:extLst>
+                        <a:ext uri="{28A0092B-C50C-407E-A947-70E740481C1C}">
+                          <a14:useLocalDpi xmlns:a14="http://schemas.microsoft.com/office/drawing/2010/main" val="0"/>
+                        </a:ext>
+                      </a:extLst>
+                    </a:blip>
+                    <a:stretch>
+                      <a:fillRect/>
+                    </a:stretch>
+                  </pic:blipFill>
+                  <pic:spPr>
+                    <a:xfrm>
+                      <a:off x="0" y="0"/>
+                      <a:ext cx="5594898" cy="3386548"/>
+                    </a:xfrm>
+                    <a:prstGeom prst="rect">
+                      <a:avLst/>
+                    </a:prstGeom>
+                  </pic:spPr>
+                </pic:pic>
+              </a:graphicData>
+            </a:graphic>
+          </wp:inline>
+        </w:drawing>
+      </w:r>
+    </w:p>
+    <w:p>
+      <w:pPr>
+        <w:pStyle w:val="LegendaTCC"/>
+      </w:pPr>
+      <w:r>
+        <w:t>Fonte: Autoria própria</w:t>
+      </w:r>
+    </w:p>
+    <w:p/>
+    <w:p>
+      <w:r>
+        <w:t xml:space="preserve">Um detalhe importante sobre a função display é que ela por padrão, exibe no máximo 20 colunas, para que ela exiba todas as colunas e assim conseguirmos ter uma visão geral do nosso </w:t>
+      </w:r>
+      <w:proofErr w:type="spellStart"/>
+      <w:r>
+        <w:t>dataframe</w:t>
+      </w:r>
+      <w:proofErr w:type="spellEnd"/>
+      <w:r>
+        <w:t xml:space="preserve"> iremos realizar uma configuração através do comando </w:t>
+      </w:r>
+      <w:proofErr w:type="spellStart"/>
+      <w:r>
+        <w:rPr>
+          <w:i/>
+        </w:rPr>
+        <w:t>pd.set_option</w:t>
+      </w:r>
+      <w:proofErr w:type="spellEnd"/>
+      <w:r>
+        <w:t xml:space="preserve"> e alterando o parâmetro </w:t>
+      </w:r>
+      <w:proofErr w:type="spellStart"/>
+      <w:r>
+        <w:rPr>
+          <w:i/>
+        </w:rPr>
+        <w:t>display.max_columns</w:t>
+      </w:r>
+      <w:proofErr w:type="spellEnd"/>
+      <w:r>
+        <w:t xml:space="preserve"> como mostrado na </w:t>
+      </w:r>
+      <w:r>
+        <w:fldChar w:fldCharType="begin"/>
+      </w:r>
+      <w:r>
+        <w:instrText xml:space="preserve"> REF _Ref147676064 \h </w:instrText>
+      </w:r>
+      <w:r>
+        <w:fldChar w:fldCharType="separate"/>
+      </w:r>
+      <w:r>
+        <w:t xml:space="preserve">Figura </w:t>
+      </w:r>
+      <w:r>
+        <w:rPr>
+          <w:noProof/>
+        </w:rPr>
+        <w:t>6</w:t>
+      </w:r>
+      <w:r>
+        <w:fldChar w:fldCharType="end"/>
       </w:r>
       <w:r>
         <w:t>.</w:t>
       </w:r>
-      <w:bookmarkStart w:id="8" w:name="_GoBack"/>
-      <w:bookmarkEnd w:id="8"/>
-    </w:p>
-    <w:p>
-      <w:pPr>
-        <w:pStyle w:val="Corpodetexto"/>
+    </w:p>
+    <w:p/>
+    <w:p>
+      <w:pPr>
+        <w:pStyle w:val="LegendaTCC"/>
+      </w:pPr>
+      <w:bookmarkStart w:id="10" w:name="_Ref147676064"/>
+      <w:r>
+        <w:t xml:space="preserve">Figura </w:t>
+      </w:r>
+      <w:r>
+        <w:fldChar w:fldCharType="begin"/>
+      </w:r>
+      <w:r>
+        <w:instrText xml:space="preserve"> SEQ Figura \* ARABIC </w:instrText>
+      </w:r>
+      <w:r>
+        <w:fldChar w:fldCharType="separate"/>
+      </w:r>
+      <w:r>
+        <w:rPr>
+          <w:noProof/>
+        </w:rPr>
+        <w:t>6</w:t>
+      </w:r>
+      <w:r>
+        <w:fldChar w:fldCharType="end"/>
+      </w:r>
+      <w:bookmarkEnd w:id="10"/>
+      <w:r>
+        <w:t xml:space="preserve"> - Ajuste no maximo de colunas da função display</w:t>
+      </w:r>
+    </w:p>
+    <w:p>
+      <w:pPr>
+        <w:ind w:firstLine="0"/>
+        <w:jc w:val="center"/>
+      </w:pPr>
+      <w:r>
+        <w:rPr>
+          <w:noProof/>
+          <w:lang w:eastAsia="pt-BR" w:bidi="ar-SA"/>
+        </w:rPr>
+        <w:lastRenderedPageBreak/>
+        <w:drawing>
+          <wp:inline distT="0" distB="0" distL="0" distR="0">
+            <wp:extent cx="4922882" cy="3560148"/>
+            <wp:effectExtent l="0" t="0" r="0" b="2540"/>
+            <wp:docPr id="6" name="Imagem 6"/>
+            <wp:cNvGraphicFramePr>
+              <a:graphicFrameLocks xmlns:a="http://schemas.openxmlformats.org/drawingml/2006/main" noChangeAspect="1"/>
+            </wp:cNvGraphicFramePr>
+            <a:graphic xmlns:a="http://schemas.openxmlformats.org/drawingml/2006/main">
+              <a:graphicData uri="http://schemas.openxmlformats.org/drawingml/2006/picture">
+                <pic:pic xmlns:pic="http://schemas.openxmlformats.org/drawingml/2006/picture">
+                  <pic:nvPicPr>
+                    <pic:cNvPr id="6" name="display_max_columns.png"/>
+                    <pic:cNvPicPr/>
+                  </pic:nvPicPr>
+                  <pic:blipFill>
+                    <a:blip r:embed="rId13">
+                      <a:extLst>
+                        <a:ext uri="{28A0092B-C50C-407E-A947-70E740481C1C}">
+                          <a14:useLocalDpi xmlns:a14="http://schemas.microsoft.com/office/drawing/2010/main" val="0"/>
+                        </a:ext>
+                      </a:extLst>
+                    </a:blip>
+                    <a:stretch>
+                      <a:fillRect/>
+                    </a:stretch>
+                  </pic:blipFill>
+                  <pic:spPr>
+                    <a:xfrm>
+                      <a:off x="0" y="0"/>
+                      <a:ext cx="4940627" cy="3572981"/>
+                    </a:xfrm>
+                    <a:prstGeom prst="rect">
+                      <a:avLst/>
+                    </a:prstGeom>
+                  </pic:spPr>
+                </pic:pic>
+              </a:graphicData>
+            </a:graphic>
+          </wp:inline>
+        </w:drawing>
+      </w:r>
+    </w:p>
+    <w:p>
+      <w:pPr>
+        <w:pStyle w:val="LegendaTCC"/>
+      </w:pPr>
+      <w:r>
+        <w:t>Fonte: Autoria própria</w:t>
+      </w:r>
+    </w:p>
+    <w:p/>
+    <w:p>
+      <w:r>
+        <w:t>Dando continuidade agora realizaremos</w:t>
+      </w:r>
+      <w:r>
+        <w:t xml:space="preserve"> a leitura e criação do </w:t>
+      </w:r>
+      <w:proofErr w:type="spellStart"/>
+      <w:r>
+        <w:t>dataframe</w:t>
+      </w:r>
+      <w:proofErr w:type="spellEnd"/>
+      <w:r>
+        <w:t xml:space="preserve"> de população por código postal (), esses dados serão agregados ao nosso </w:t>
+      </w:r>
+      <w:proofErr w:type="spellStart"/>
+      <w:r>
+        <w:t>dataframe</w:t>
+      </w:r>
+      <w:proofErr w:type="spellEnd"/>
+      <w:r>
+        <w:t xml:space="preserve"> principal com o objetivo de enriquecer nossa base de dados, afim de encontrar algum padrão com a quantidade de pessoas de uma determinada região</w:t>
+      </w:r>
+      <w:r>
+        <w:t xml:space="preserve">, o código usado para realizar essa junção está representado na </w:t>
+      </w:r>
+      <w:r>
+        <w:fldChar w:fldCharType="begin"/>
+      </w:r>
+      <w:r>
+        <w:instrText xml:space="preserve"> REF _Ref147680741 \h </w:instrText>
+      </w:r>
+      <w:r>
+        <w:fldChar w:fldCharType="separate"/>
+      </w:r>
+      <w:r>
+        <w:t xml:space="preserve">Figura </w:t>
+      </w:r>
+      <w:r>
+        <w:rPr>
+          <w:noProof/>
+        </w:rPr>
+        <w:t>8</w:t>
+      </w:r>
+      <w:r>
+        <w:fldChar w:fldCharType="end"/>
+      </w:r>
+      <w:r>
+        <w:t xml:space="preserve">. </w:t>
+      </w:r>
+    </w:p>
+    <w:p/>
+    <w:p/>
+    <w:p>
+      <w:pPr>
+        <w:pStyle w:val="LegendaTCC"/>
+      </w:pPr>
+      <w:r>
+        <w:t xml:space="preserve">Figura </w:t>
+      </w:r>
+      <w:r>
+        <w:fldChar w:fldCharType="begin"/>
+      </w:r>
+      <w:r>
+        <w:instrText xml:space="preserve"> SEQ Figura \* ARABIC </w:instrText>
+      </w:r>
+      <w:r>
+        <w:fldChar w:fldCharType="separate"/>
+      </w:r>
+      <w:r>
+        <w:rPr>
+          <w:noProof/>
+        </w:rPr>
+        <w:t>7</w:t>
+      </w:r>
+      <w:r>
+        <w:fldChar w:fldCharType="end"/>
+      </w:r>
+      <w:r>
+        <w:t xml:space="preserve"> - Criando </w:t>
+      </w:r>
+      <w:proofErr w:type="spellStart"/>
+      <w:r>
+        <w:t>dataframe</w:t>
+      </w:r>
+      <w:proofErr w:type="spellEnd"/>
+      <w:r>
+        <w:t xml:space="preserve"> da população por código postal</w:t>
+      </w:r>
+    </w:p>
+    <w:p>
+      <w:pPr>
+        <w:ind w:firstLine="0"/>
+        <w:jc w:val="center"/>
+      </w:pPr>
+      <w:r>
+        <w:rPr>
+          <w:noProof/>
+          <w:lang w:eastAsia="pt-BR" w:bidi="ar-SA"/>
+        </w:rPr>
+        <w:drawing>
+          <wp:inline distT="0" distB="0" distL="0" distR="0">
+            <wp:extent cx="3316458" cy="2434701"/>
+            <wp:effectExtent l="0" t="0" r="0" b="3810"/>
+            <wp:docPr id="7" name="Imagem 7"/>
+            <wp:cNvGraphicFramePr>
+              <a:graphicFrameLocks xmlns:a="http://schemas.openxmlformats.org/drawingml/2006/main" noChangeAspect="1"/>
+            </wp:cNvGraphicFramePr>
+            <a:graphic xmlns:a="http://schemas.openxmlformats.org/drawingml/2006/main">
+              <a:graphicData uri="http://schemas.openxmlformats.org/drawingml/2006/picture">
+                <pic:pic xmlns:pic="http://schemas.openxmlformats.org/drawingml/2006/picture">
+                  <pic:nvPicPr>
+                    <pic:cNvPr id="7" name="df_population.png"/>
+                    <pic:cNvPicPr/>
+                  </pic:nvPicPr>
+                  <pic:blipFill>
+                    <a:blip r:embed="rId14">
+                      <a:extLst>
+                        <a:ext uri="{28A0092B-C50C-407E-A947-70E740481C1C}">
+                          <a14:useLocalDpi xmlns:a14="http://schemas.microsoft.com/office/drawing/2010/main" val="0"/>
+                        </a:ext>
+                      </a:extLst>
+                    </a:blip>
+                    <a:stretch>
+                      <a:fillRect/>
+                    </a:stretch>
+                  </pic:blipFill>
+                  <pic:spPr>
+                    <a:xfrm>
+                      <a:off x="0" y="0"/>
+                      <a:ext cx="3333801" cy="2447433"/>
+                    </a:xfrm>
+                    <a:prstGeom prst="rect">
+                      <a:avLst/>
+                    </a:prstGeom>
+                  </pic:spPr>
+                </pic:pic>
+              </a:graphicData>
+            </a:graphic>
+          </wp:inline>
+        </w:drawing>
+      </w:r>
+    </w:p>
+    <w:p>
+      <w:pPr>
+        <w:pStyle w:val="LegendaTCC"/>
+      </w:pPr>
+      <w:r>
+        <w:t>Fonte: Autoria própria</w:t>
+      </w:r>
+    </w:p>
+    <w:p/>
+    <w:p>
+      <w:pPr>
+        <w:pStyle w:val="LegendaTCC"/>
+      </w:pPr>
+      <w:bookmarkStart w:id="11" w:name="_Ref147680741"/>
+      <w:r>
+        <w:t xml:space="preserve">Figura </w:t>
+      </w:r>
+      <w:r>
+        <w:fldChar w:fldCharType="begin"/>
+      </w:r>
+      <w:r>
+        <w:instrText xml:space="preserve"> SEQ Figura \* ARABIC </w:instrText>
+      </w:r>
+      <w:r>
+        <w:fldChar w:fldCharType="separate"/>
+      </w:r>
+      <w:r>
+        <w:rPr>
+          <w:noProof/>
+        </w:rPr>
+        <w:t>8</w:t>
+      </w:r>
+      <w:r>
+        <w:fldChar w:fldCharType="end"/>
+      </w:r>
+      <w:bookmarkEnd w:id="11"/>
+      <w:r>
+        <w:t xml:space="preserve"> - Junção dos </w:t>
+      </w:r>
+      <w:proofErr w:type="spellStart"/>
+      <w:r>
+        <w:t>dataframes</w:t>
+      </w:r>
+      <w:proofErr w:type="spellEnd"/>
+    </w:p>
+    <w:p>
+      <w:pPr>
+        <w:ind w:firstLine="0"/>
+        <w:jc w:val="center"/>
+      </w:pPr>
+      <w:r>
+        <w:rPr>
+          <w:noProof/>
+          <w:lang w:eastAsia="pt-BR" w:bidi="ar-SA"/>
+        </w:rPr>
+        <w:drawing>
+          <wp:inline distT="0" distB="0" distL="0" distR="0">
+            <wp:extent cx="5760085" cy="1003300"/>
+            <wp:effectExtent l="0" t="0" r="0" b="6350"/>
+            <wp:docPr id="8" name="Imagem 8"/>
+            <wp:cNvGraphicFramePr>
+              <a:graphicFrameLocks xmlns:a="http://schemas.openxmlformats.org/drawingml/2006/main" noChangeAspect="1"/>
+            </wp:cNvGraphicFramePr>
+            <a:graphic xmlns:a="http://schemas.openxmlformats.org/drawingml/2006/main">
+              <a:graphicData uri="http://schemas.openxmlformats.org/drawingml/2006/picture">
+                <pic:pic xmlns:pic="http://schemas.openxmlformats.org/drawingml/2006/picture">
+                  <pic:nvPicPr>
+                    <pic:cNvPr id="8" name="merge.png"/>
+                    <pic:cNvPicPr/>
+                  </pic:nvPicPr>
+                  <pic:blipFill>
+                    <a:blip r:embed="rId15">
+                      <a:extLst>
+                        <a:ext uri="{28A0092B-C50C-407E-A947-70E740481C1C}">
+                          <a14:useLocalDpi xmlns:a14="http://schemas.microsoft.com/office/drawing/2010/main" val="0"/>
+                        </a:ext>
+                      </a:extLst>
+                    </a:blip>
+                    <a:stretch>
+                      <a:fillRect/>
+                    </a:stretch>
+                  </pic:blipFill>
+                  <pic:spPr>
+                    <a:xfrm>
+                      <a:off x="0" y="0"/>
+                      <a:ext cx="5760085" cy="1003300"/>
+                    </a:xfrm>
+                    <a:prstGeom prst="rect">
+                      <a:avLst/>
+                    </a:prstGeom>
+                  </pic:spPr>
+                </pic:pic>
+              </a:graphicData>
+            </a:graphic>
+          </wp:inline>
+        </w:drawing>
+      </w:r>
+    </w:p>
+    <w:p>
+      <w:pPr>
+        <w:pStyle w:val="LegendaTCC"/>
+      </w:pPr>
+      <w:r>
+        <w:t>Fonte: Autoria própria</w:t>
+      </w:r>
+    </w:p>
+    <w:p/>
+    <w:p>
+      <w:bookmarkStart w:id="12" w:name="_GoBack"/>
+      <w:r>
+        <w:t xml:space="preserve">Agora temos o nosso </w:t>
+      </w:r>
+      <w:proofErr w:type="spellStart"/>
+      <w:r>
+        <w:rPr>
+          <w:i/>
+        </w:rPr>
+        <w:t>dataframe</w:t>
+      </w:r>
+      <w:proofErr w:type="spellEnd"/>
+      <w:r>
+        <w:t xml:space="preserve"> consolidado e pronto para ser realizado os devidos ajustes</w:t>
+      </w:r>
+    </w:p>
+    <w:bookmarkEnd w:id="12"/>
+    <w:p>
+      <w:pPr>
+        <w:tabs>
+          <w:tab w:val="clear" w:pos="709"/>
+        </w:tabs>
+        <w:overflowPunct/>
+        <w:spacing w:line="240" w:lineRule="auto"/>
+        <w:ind w:firstLine="0"/>
+        <w:jc w:val="left"/>
+      </w:pPr>
+    </w:p>
+    <w:p>
+      <w:pPr>
+        <w:tabs>
+          <w:tab w:val="clear" w:pos="709"/>
+        </w:tabs>
+        <w:overflowPunct/>
+        <w:spacing w:line="240" w:lineRule="auto"/>
+        <w:ind w:firstLine="0"/>
+        <w:jc w:val="left"/>
       </w:pPr>
       <w:r>
         <w:br w:type="page"/>
@@ -1413,7 +2416,7 @@
       <w:r>
         <w:t xml:space="preserve">O que são data frames? </w:t>
       </w:r>
-      <w:hyperlink r:id="rId9" w:history="1">
+      <w:hyperlink r:id="rId16" w:history="1">
         <w:r>
           <w:rPr>
             <w:rStyle w:val="Hyperlink"/>
@@ -1439,6 +2442,56 @@
     </w:sectPr>
   </w:body>
 </w:document>
+</file>
+
+<file path=word/endnotes.xml><?xml version="1.0" encoding="utf-8"?>
+<w:endnotes xmlns:wpc="http://schemas.microsoft.com/office/word/2010/wordprocessingCanvas" xmlns:mc="http://schemas.openxmlformats.org/markup-compatibility/2006" xmlns:o="urn:schemas-microsoft-com:office:office" xmlns:r="http://schemas.openxmlformats.org/officeDocument/2006/relationships" xmlns:m="http://schemas.openxmlformats.org/officeDocument/2006/math" xmlns:v="urn:schemas-microsoft-com:vml" xmlns:wp14="http://schemas.microsoft.com/office/word/2010/wordprocessingDrawing" xmlns:wp="http://schemas.openxmlformats.org/drawingml/2006/wordprocessingDrawing" xmlns:w10="urn:schemas-microsoft-com:office:word" xmlns:w="http://schemas.openxmlformats.org/wordprocessingml/2006/main" xmlns:w14="http://schemas.microsoft.com/office/word/2010/wordml" xmlns:w15="http://schemas.microsoft.com/office/word/2012/wordml" xmlns:wpg="http://schemas.microsoft.com/office/word/2010/wordprocessingGroup" xmlns:wpi="http://schemas.microsoft.com/office/word/2010/wordprocessingInk" xmlns:wne="http://schemas.microsoft.com/office/word/2006/wordml" xmlns:wps="http://schemas.microsoft.com/office/word/2010/wordprocessingShape" mc:Ignorable="w14 w15 wp14">
+  <w:endnote w:type="separator" w:id="-1">
+    <w:p>
+      <w:pPr>
+        <w:spacing w:line="240" w:lineRule="auto"/>
+      </w:pPr>
+      <w:r>
+        <w:separator/>
+      </w:r>
+    </w:p>
+  </w:endnote>
+  <w:endnote w:type="continuationSeparator" w:id="0">
+    <w:p>
+      <w:pPr>
+        <w:spacing w:line="240" w:lineRule="auto"/>
+      </w:pPr>
+      <w:r>
+        <w:continuationSeparator/>
+      </w:r>
+    </w:p>
+  </w:endnote>
+</w:endnotes>
+</file>
+
+<file path=word/footnotes.xml><?xml version="1.0" encoding="utf-8"?>
+<w:footnotes xmlns:wpc="http://schemas.microsoft.com/office/word/2010/wordprocessingCanvas" xmlns:mc="http://schemas.openxmlformats.org/markup-compatibility/2006" xmlns:o="urn:schemas-microsoft-com:office:office" xmlns:r="http://schemas.openxmlformats.org/officeDocument/2006/relationships" xmlns:m="http://schemas.openxmlformats.org/officeDocument/2006/math" xmlns:v="urn:schemas-microsoft-com:vml" xmlns:wp14="http://schemas.microsoft.com/office/word/2010/wordprocessingDrawing" xmlns:wp="http://schemas.openxmlformats.org/drawingml/2006/wordprocessingDrawing" xmlns:w10="urn:schemas-microsoft-com:office:word" xmlns:w="http://schemas.openxmlformats.org/wordprocessingml/2006/main" xmlns:w14="http://schemas.microsoft.com/office/word/2010/wordml" xmlns:w15="http://schemas.microsoft.com/office/word/2012/wordml" xmlns:wpg="http://schemas.microsoft.com/office/word/2010/wordprocessingGroup" xmlns:wpi="http://schemas.microsoft.com/office/word/2010/wordprocessingInk" xmlns:wne="http://schemas.microsoft.com/office/word/2006/wordml" xmlns:wps="http://schemas.microsoft.com/office/word/2010/wordprocessingShape" mc:Ignorable="w14 w15 wp14">
+  <w:footnote w:type="separator" w:id="-1">
+    <w:p>
+      <w:pPr>
+        <w:spacing w:line="240" w:lineRule="auto"/>
+      </w:pPr>
+      <w:r>
+        <w:separator/>
+      </w:r>
+    </w:p>
+  </w:footnote>
+  <w:footnote w:type="continuationSeparator" w:id="0">
+    <w:p>
+      <w:pPr>
+        <w:spacing w:line="240" w:lineRule="auto"/>
+      </w:pPr>
+      <w:r>
+        <w:continuationSeparator/>
+      </w:r>
+    </w:p>
+  </w:footnote>
+</w:footnotes>
 </file>
 
 <file path=word/numbering.xml><?xml version="1.0" encoding="utf-8"?>
@@ -3274,572 +4327,69 @@
       <w:lang w:eastAsia="pt-BR" w:bidi="ar-SA"/>
     </w:rPr>
   </w:style>
-</w:styles>
-</file>
-
-<file path=word/glossary/document.xml><?xml version="1.0" encoding="utf-8"?>
-<w:glossaryDocument xmlns:wpc="http://schemas.microsoft.com/office/word/2010/wordprocessingCanvas" xmlns:mc="http://schemas.openxmlformats.org/markup-compatibility/2006" xmlns:o="urn:schemas-microsoft-com:office:office" xmlns:r="http://schemas.openxmlformats.org/officeDocument/2006/relationships" xmlns:m="http://schemas.openxmlformats.org/officeDocument/2006/math" xmlns:v="urn:schemas-microsoft-com:vml" xmlns:wp14="http://schemas.microsoft.com/office/word/2010/wordprocessingDrawing" xmlns:wp="http://schemas.openxmlformats.org/drawingml/2006/wordprocessingDrawing" xmlns:w10="urn:schemas-microsoft-com:office:word" xmlns:w="http://schemas.openxmlformats.org/wordprocessingml/2006/main" xmlns:w14="http://schemas.microsoft.com/office/word/2010/wordml" xmlns:w15="http://schemas.microsoft.com/office/word/2012/wordml" xmlns:wpg="http://schemas.microsoft.com/office/word/2010/wordprocessingGroup" xmlns:wpi="http://schemas.microsoft.com/office/word/2010/wordprocessingInk" xmlns:wne="http://schemas.microsoft.com/office/word/2006/wordml" xmlns:wps="http://schemas.microsoft.com/office/word/2010/wordprocessingShape" mc:Ignorable="w14 w15 wp14"/>
-</file>
-
-<file path=word/glossary/fontTable.xml><?xml version="1.0" encoding="utf-8"?>
-<w:fonts xmlns:mc="http://schemas.openxmlformats.org/markup-compatibility/2006" xmlns:r="http://schemas.openxmlformats.org/officeDocument/2006/relationships" xmlns:w="http://schemas.openxmlformats.org/wordprocessingml/2006/main" xmlns:w14="http://schemas.microsoft.com/office/word/2010/wordml" xmlns:w15="http://schemas.microsoft.com/office/word/2012/wordml" mc:Ignorable="w14 w15">
-  <w:font w:name="Arial">
-    <w:panose1 w:val="020B0604020202020204"/>
-    <w:charset w:val="00"/>
-    <w:family w:val="swiss"/>
-    <w:pitch w:val="variable"/>
-    <w:sig w:usb0="E0002EFF" w:usb1="C000785B" w:usb2="00000009" w:usb3="00000000" w:csb0="000001FF" w:csb1="00000000"/>
-  </w:font>
-  <w:font w:name="Times New Roman">
-    <w:panose1 w:val="02020603050405020304"/>
-    <w:charset w:val="00"/>
-    <w:family w:val="roman"/>
-    <w:pitch w:val="variable"/>
-    <w:sig w:usb0="E0002EFF" w:usb1="C000785B" w:usb2="00000009" w:usb3="00000000" w:csb0="000001FF" w:csb1="00000000"/>
-  </w:font>
-  <w:font w:name="Liberation Serif">
-    <w:altName w:val="Times New Roman"/>
-    <w:charset w:val="01"/>
-    <w:family w:val="roman"/>
-    <w:pitch w:val="variable"/>
-  </w:font>
-  <w:font w:name="Noto Serif CJK SC">
-    <w:altName w:val="Times New Roman"/>
-    <w:panose1 w:val="00000000000000000000"/>
-    <w:charset w:val="00"/>
-    <w:family w:val="roman"/>
-    <w:notTrueType/>
-    <w:pitch w:val="default"/>
-  </w:font>
-  <w:font w:name="Lohit Devanagari">
-    <w:altName w:val="Times New Roman"/>
-    <w:panose1 w:val="00000000000000000000"/>
-    <w:charset w:val="00"/>
-    <w:family w:val="roman"/>
-    <w:notTrueType/>
-    <w:pitch w:val="default"/>
-  </w:font>
-  <w:font w:name="Noto Sans CJK SC">
-    <w:panose1 w:val="00000000000000000000"/>
-    <w:charset w:val="00"/>
-    <w:family w:val="roman"/>
-    <w:notTrueType/>
-    <w:pitch w:val="default"/>
-  </w:font>
-  <w:font w:name="Mangal">
-    <w:altName w:val="Courier New"/>
-    <w:panose1 w:val="00000400000000000000"/>
-    <w:charset w:val="01"/>
-    <w:family w:val="roman"/>
-    <w:notTrueType/>
-    <w:pitch w:val="variable"/>
-    <w:sig w:usb0="00002000" w:usb1="00000000" w:usb2="00000000" w:usb3="00000000" w:csb0="00000000" w:csb1="00000000"/>
-  </w:font>
-  <w:font w:name="Segoe UI">
-    <w:panose1 w:val="020B0502040204020203"/>
-    <w:charset w:val="00"/>
-    <w:family w:val="swiss"/>
-    <w:pitch w:val="variable"/>
-    <w:sig w:usb0="E4002EFF" w:usb1="C000E47F" w:usb2="00000009" w:usb3="00000000" w:csb0="000001FF" w:csb1="00000000"/>
-  </w:font>
-  <w:font w:name="Calibri Light">
-    <w:panose1 w:val="020F0302020204030204"/>
-    <w:charset w:val="00"/>
-    <w:family w:val="swiss"/>
-    <w:pitch w:val="variable"/>
-    <w:sig w:usb0="E4002EFF" w:usb1="C000247B" w:usb2="00000009" w:usb3="00000000" w:csb0="000001FF" w:csb1="00000000"/>
-  </w:font>
-  <w:font w:name="Calibri">
-    <w:panose1 w:val="020F0502020204030204"/>
-    <w:charset w:val="00"/>
-    <w:family w:val="swiss"/>
-    <w:pitch w:val="variable"/>
-    <w:sig w:usb0="E4002EFF" w:usb1="C000247B" w:usb2="00000009" w:usb3="00000000" w:csb0="000001FF" w:csb1="00000000"/>
-  </w:font>
-</w:fonts>
-</file>
-
-<file path=word/glossary/settings.xml><?xml version="1.0" encoding="utf-8"?>
-<w:settings xmlns:mc="http://schemas.openxmlformats.org/markup-compatibility/2006" xmlns:o="urn:schemas-microsoft-com:office:office" xmlns:r="http://schemas.openxmlformats.org/officeDocument/2006/relationships" xmlns:m="http://schemas.openxmlformats.org/officeDocument/2006/math" xmlns:v="urn:schemas-microsoft-com:vml" xmlns:w10="urn:schemas-microsoft-com:office:word" xmlns:w="http://schemas.openxmlformats.org/wordprocessingml/2006/main" xmlns:w14="http://schemas.microsoft.com/office/word/2010/wordml" xmlns:w15="http://schemas.microsoft.com/office/word/2012/wordml" xmlns:sl="http://schemas.openxmlformats.org/schemaLibrary/2006/main" mc:Ignorable="w14 w15">
-  <w:view w:val="normal"/>
-  <w:defaultTabStop w:val="708"/>
-  <w:hyphenationZone w:val="425"/>
-  <w:characterSpacingControl w:val="doNotCompress"/>
-  <w:compat>
-    <w:useFELayout/>
-    <w:compatSetting w:name="compatibilityMode" w:uri="http://schemas.microsoft.com/office/word" w:val="15"/>
-    <w:compatSetting w:name="overrideTableStyleFontSizeAndJustification" w:uri="http://schemas.microsoft.com/office/word" w:val="1"/>
-    <w:compatSetting w:name="enableOpenTypeFeatures" w:uri="http://schemas.microsoft.com/office/word" w:val="1"/>
-    <w:compatSetting w:name="doNotFlipMirrorIndents" w:uri="http://schemas.microsoft.com/office/word" w:val="1"/>
-    <w:compatSetting w:name="differentiateMultirowTableHeaders" w:uri="http://schemas.microsoft.com/office/word" w:val="1"/>
-  </w:compat>
-  <w:rsids>
-    <w:rsidRoot w:val="00EA712E"/>
-    <w:rsid w:val="00184F63"/>
-    <w:rsid w:val="00EA712E"/>
-  </w:rsids>
-  <m:mathPr>
-    <m:mathFont m:val="Cambria Math"/>
-    <m:brkBin m:val="before"/>
-    <m:brkBinSub m:val="--"/>
-    <m:smallFrac m:val="0"/>
-    <m:dispDef/>
-    <m:lMargin m:val="0"/>
-    <m:rMargin m:val="0"/>
-    <m:defJc m:val="centerGroup"/>
-    <m:wrapIndent m:val="1440"/>
-    <m:intLim m:val="subSup"/>
-    <m:naryLim m:val="undOvr"/>
-  </m:mathPr>
-  <w:themeFontLang w:val="pt-BR"/>
-  <w:clrSchemeMapping w:bg1="light1" w:t1="dark1" w:bg2="light2" w:t2="dark2" w:accent1="accent1" w:accent2="accent2" w:accent3="accent3" w:accent4="accent4" w:accent5="accent5" w:accent6="accent6" w:hyperlink="hyperlink" w:followedHyperlink="followedHyperlink"/>
-  <w:decimalSymbol w:val=","/>
-  <w:listSeparator w:val=";"/>
-  <w15:chartTrackingRefBased/>
-</w:settings>
-</file>
-
-<file path=word/glossary/styles.xml><?xml version="1.0" encoding="utf-8"?>
-<w:styles xmlns:mc="http://schemas.openxmlformats.org/markup-compatibility/2006" xmlns:r="http://schemas.openxmlformats.org/officeDocument/2006/relationships" xmlns:w="http://schemas.openxmlformats.org/wordprocessingml/2006/main" xmlns:w14="http://schemas.microsoft.com/office/word/2010/wordml" xmlns:w15="http://schemas.microsoft.com/office/word/2012/wordml" mc:Ignorable="w14 w15">
-  <w:docDefaults>
-    <w:rPrDefault>
-      <w:rPr>
-        <w:rFonts w:asciiTheme="minorHAnsi" w:eastAsiaTheme="minorEastAsia" w:hAnsiTheme="minorHAnsi" w:cstheme="minorBidi"/>
-        <w:sz w:val="22"/>
-        <w:szCs w:val="22"/>
-        <w:lang w:val="pt-BR" w:eastAsia="pt-BR" w:bidi="ar-SA"/>
-      </w:rPr>
-    </w:rPrDefault>
-    <w:pPrDefault>
-      <w:pPr>
-        <w:spacing w:after="160" w:line="259" w:lineRule="auto"/>
-      </w:pPr>
-    </w:pPrDefault>
-  </w:docDefaults>
-  <w:latentStyles w:defLockedState="0" w:defUIPriority="99" w:defSemiHidden="0" w:defUnhideWhenUsed="0" w:defQFormat="0" w:count="371">
-    <w:lsdException w:name="Normal" w:uiPriority="0" w:qFormat="1"/>
-    <w:lsdException w:name="heading 1" w:uiPriority="9" w:qFormat="1"/>
-    <w:lsdException w:name="heading 2" w:semiHidden="1" w:uiPriority="9" w:unhideWhenUsed="1" w:qFormat="1"/>
-    <w:lsdException w:name="heading 3" w:semiHidden="1" w:uiPriority="9" w:unhideWhenUsed="1" w:qFormat="1"/>
-    <w:lsdException w:name="heading 4" w:semiHidden="1" w:uiPriority="9" w:unhideWhenUsed="1" w:qFormat="1"/>
-    <w:lsdException w:name="heading 5" w:semiHidden="1" w:uiPriority="9" w:unhideWhenUsed="1" w:qFormat="1"/>
-    <w:lsdException w:name="heading 6" w:semiHidden="1" w:uiPriority="9" w:unhideWhenUsed="1" w:qFormat="1"/>
-    <w:lsdException w:name="heading 7" w:semiHidden="1" w:uiPriority="9" w:unhideWhenUsed="1" w:qFormat="1"/>
-    <w:lsdException w:name="heading 8" w:semiHidden="1" w:uiPriority="9" w:unhideWhenUsed="1" w:qFormat="1"/>
-    <w:lsdException w:name="heading 9" w:semiHidden="1" w:uiPriority="9" w:unhideWhenUsed="1" w:qFormat="1"/>
-    <w:lsdException w:name="index 1" w:semiHidden="1" w:unhideWhenUsed="1"/>
-    <w:lsdException w:name="index 2" w:semiHidden="1" w:unhideWhenUsed="1"/>
-    <w:lsdException w:name="index 3" w:semiHidden="1" w:unhideWhenUsed="1"/>
-    <w:lsdException w:name="index 4" w:semiHidden="1" w:unhideWhenUsed="1"/>
-    <w:lsdException w:name="index 5" w:semiHidden="1" w:unhideWhenUsed="1"/>
-    <w:lsdException w:name="index 6" w:semiHidden="1" w:unhideWhenUsed="1"/>
-    <w:lsdException w:name="index 7" w:semiHidden="1" w:unhideWhenUsed="1"/>
-    <w:lsdException w:name="index 8" w:semiHidden="1" w:unhideWhenUsed="1"/>
-    <w:lsdException w:name="index 9" w:semiHidden="1" w:unhideWhenUsed="1"/>
-    <w:lsdException w:name="toc 1" w:semiHidden="1" w:uiPriority="39" w:unhideWhenUsed="1"/>
-    <w:lsdException w:name="toc 2" w:semiHidden="1" w:uiPriority="39" w:unhideWhenUsed="1"/>
-    <w:lsdException w:name="toc 3" w:semiHidden="1" w:uiPriority="39" w:unhideWhenUsed="1"/>
-    <w:lsdException w:name="toc 4" w:semiHidden="1" w:uiPriority="39" w:unhideWhenUsed="1"/>
-    <w:lsdException w:name="toc 5" w:semiHidden="1" w:uiPriority="39" w:unhideWhenUsed="1"/>
-    <w:lsdException w:name="toc 6" w:semiHidden="1" w:uiPriority="39" w:unhideWhenUsed="1"/>
-    <w:lsdException w:name="toc 7" w:semiHidden="1" w:uiPriority="39" w:unhideWhenUsed="1"/>
-    <w:lsdException w:name="toc 8" w:semiHidden="1" w:uiPriority="39" w:unhideWhenUsed="1"/>
-    <w:lsdException w:name="toc 9" w:semiHidden="1" w:uiPriority="39" w:unhideWhenUsed="1"/>
-    <w:lsdException w:name="Normal Indent" w:semiHidden="1" w:unhideWhenUsed="1"/>
-    <w:lsdException w:name="footnote text" w:semiHidden="1" w:unhideWhenUsed="1"/>
-    <w:lsdException w:name="annotation text" w:semiHidden="1" w:unhideWhenUsed="1"/>
-    <w:lsdException w:name="header" w:semiHidden="1" w:unhideWhenUsed="1"/>
-    <w:lsdException w:name="footer" w:semiHidden="1" w:unhideWhenUsed="1"/>
-    <w:lsdException w:name="index heading" w:semiHidden="1" w:unhideWhenUsed="1"/>
-    <w:lsdException w:name="caption" w:semiHidden="1" w:uiPriority="35" w:unhideWhenUsed="1" w:qFormat="1"/>
-    <w:lsdException w:name="table of figures" w:semiHidden="1" w:unhideWhenUsed="1"/>
-    <w:lsdException w:name="envelope address" w:semiHidden="1" w:unhideWhenUsed="1"/>
-    <w:lsdException w:name="envelope return" w:semiHidden="1" w:unhideWhenUsed="1"/>
-    <w:lsdException w:name="footnote reference" w:semiHidden="1" w:unhideWhenUsed="1"/>
-    <w:lsdException w:name="annotation reference" w:semiHidden="1" w:unhideWhenUsed="1"/>
-    <w:lsdException w:name="line number" w:semiHidden="1" w:unhideWhenUsed="1"/>
-    <w:lsdException w:name="page number" w:semiHidden="1" w:unhideWhenUsed="1"/>
-    <w:lsdException w:name="endnote reference" w:semiHidden="1" w:unhideWhenUsed="1"/>
-    <w:lsdException w:name="endnote text" w:semiHidden="1" w:unhideWhenUsed="1"/>
-    <w:lsdException w:name="table of authorities" w:semiHidden="1" w:unhideWhenUsed="1"/>
-    <w:lsdException w:name="macro" w:semiHidden="1" w:unhideWhenUsed="1"/>
-    <w:lsdException w:name="toa heading" w:semiHidden="1" w:unhideWhenUsed="1"/>
-    <w:lsdException w:name="List" w:semiHidden="1" w:unhideWhenUsed="1"/>
-    <w:lsdException w:name="List Bullet" w:semiHidden="1" w:unhideWhenUsed="1"/>
-    <w:lsdException w:name="List Number" w:semiHidden="1" w:unhideWhenUsed="1"/>
-    <w:lsdException w:name="List 2" w:semiHidden="1" w:unhideWhenUsed="1"/>
-    <w:lsdException w:name="List 3" w:semiHidden="1" w:unhideWhenUsed="1"/>
-    <w:lsdException w:name="List 4" w:semiHidden="1" w:unhideWhenUsed="1"/>
-    <w:lsdException w:name="List 5" w:semiHidden="1" w:unhideWhenUsed="1"/>
-    <w:lsdException w:name="List Bullet 2" w:semiHidden="1" w:unhideWhenUsed="1"/>
-    <w:lsdException w:name="List Bullet 3" w:semiHidden="1" w:unhideWhenUsed="1"/>
-    <w:lsdException w:name="List Bullet 4" w:semiHidden="1" w:unhideWhenUsed="1"/>
-    <w:lsdException w:name="List Bullet 5" w:semiHidden="1" w:unhideWhenUsed="1"/>
-    <w:lsdException w:name="List Number 2" w:semiHidden="1" w:unhideWhenUsed="1"/>
-    <w:lsdException w:name="List Number 3" w:semiHidden="1" w:unhideWhenUsed="1"/>
-    <w:lsdException w:name="List Number 4" w:semiHidden="1" w:unhideWhenUsed="1"/>
-    <w:lsdException w:name="List Number 5" w:semiHidden="1" w:unhideWhenUsed="1"/>
-    <w:lsdException w:name="Title" w:uiPriority="10" w:qFormat="1"/>
-    <w:lsdException w:name="Closing" w:semiHidden="1" w:unhideWhenUsed="1"/>
-    <w:lsdException w:name="Signature" w:semiHidden="1" w:unhideWhenUsed="1"/>
-    <w:lsdException w:name="Default Paragraph Font" w:semiHidden="1" w:uiPriority="1" w:unhideWhenUsed="1"/>
-    <w:lsdException w:name="Body Text" w:semiHidden="1" w:unhideWhenUsed="1"/>
-    <w:lsdException w:name="Body Text Indent" w:semiHidden="1" w:unhideWhenUsed="1"/>
-    <w:lsdException w:name="List Continue" w:semiHidden="1" w:unhideWhenUsed="1"/>
-    <w:lsdException w:name="List Continue 2" w:semiHidden="1" w:unhideWhenUsed="1"/>
-    <w:lsdException w:name="List Continue 3" w:semiHidden="1" w:unhideWhenUsed="1"/>
-    <w:lsdException w:name="List Continue 4" w:semiHidden="1" w:unhideWhenUsed="1"/>
-    <w:lsdException w:name="List Continue 5" w:semiHidden="1" w:unhideWhenUsed="1"/>
-    <w:lsdException w:name="Message Header" w:semiHidden="1" w:unhideWhenUsed="1"/>
-    <w:lsdException w:name="Subtitle" w:uiPriority="11" w:qFormat="1"/>
-    <w:lsdException w:name="Salutation" w:semiHidden="1" w:unhideWhenUsed="1"/>
-    <w:lsdException w:name="Date" w:semiHidden="1" w:unhideWhenUsed="1"/>
-    <w:lsdException w:name="Body Text First Indent" w:semiHidden="1" w:unhideWhenUsed="1"/>
-    <w:lsdException w:name="Body Text First Indent 2" w:semiHidden="1" w:unhideWhenUsed="1"/>
-    <w:lsdException w:name="Note Heading" w:semiHidden="1" w:unhideWhenUsed="1"/>
-    <w:lsdException w:name="Body Text 2" w:semiHidden="1" w:unhideWhenUsed="1"/>
-    <w:lsdException w:name="Body Text 3" w:semiHidden="1" w:unhideWhenUsed="1"/>
-    <w:lsdException w:name="Body Text Indent 2" w:semiHidden="1" w:unhideWhenUsed="1"/>
-    <w:lsdException w:name="Body Text Indent 3" w:semiHidden="1" w:unhideWhenUsed="1"/>
-    <w:lsdException w:name="Block Text" w:semiHidden="1" w:unhideWhenUsed="1"/>
-    <w:lsdException w:name="Hyperlink" w:semiHidden="1" w:unhideWhenUsed="1"/>
-    <w:lsdException w:name="FollowedHyperlink" w:semiHidden="1" w:unhideWhenUsed="1"/>
-    <w:lsdException w:name="Strong" w:uiPriority="22" w:qFormat="1"/>
-    <w:lsdException w:name="Emphasis" w:uiPriority="20" w:qFormat="1"/>
-    <w:lsdException w:name="Document Map" w:semiHidden="1" w:unhideWhenUsed="1"/>
-    <w:lsdException w:name="Plain Text" w:semiHidden="1" w:unhideWhenUsed="1"/>
-    <w:lsdException w:name="E-mail Signature" w:semiHidden="1" w:unhideWhenUsed="1"/>
-    <w:lsdException w:name="HTML Top of Form" w:semiHidden="1" w:unhideWhenUsed="1"/>
-    <w:lsdException w:name="HTML Bottom of Form" w:semiHidden="1" w:unhideWhenUsed="1"/>
-    <w:lsdException w:name="Normal (Web)" w:semiHidden="1" w:unhideWhenUsed="1"/>
-    <w:lsdException w:name="HTML Acronym" w:semiHidden="1" w:unhideWhenUsed="1"/>
-    <w:lsdException w:name="HTML Address" w:semiHidden="1" w:unhideWhenUsed="1"/>
-    <w:lsdException w:name="HTML Cite" w:semiHidden="1" w:unhideWhenUsed="1"/>
-    <w:lsdException w:name="HTML Code" w:semiHidden="1" w:unhideWhenUsed="1"/>
-    <w:lsdException w:name="HTML Definition" w:semiHidden="1" w:unhideWhenUsed="1"/>
-    <w:lsdException w:name="HTML Keyboard" w:semiHidden="1" w:unhideWhenUsed="1"/>
-    <w:lsdException w:name="HTML Preformatted" w:semiHidden="1" w:unhideWhenUsed="1"/>
-    <w:lsdException w:name="HTML Sample" w:semiHidden="1" w:unhideWhenUsed="1"/>
-    <w:lsdException w:name="HTML Typewriter" w:semiHidden="1" w:unhideWhenUsed="1"/>
-    <w:lsdException w:name="HTML Variable" w:semiHidden="1" w:unhideWhenUsed="1"/>
-    <w:lsdException w:name="Normal Table" w:semiHidden="1" w:unhideWhenUsed="1"/>
-    <w:lsdException w:name="annotation subject" w:semiHidden="1" w:unhideWhenUsed="1"/>
-    <w:lsdException w:name="No List" w:semiHidden="1" w:unhideWhenUsed="1"/>
-    <w:lsdException w:name="Outline List 1" w:semiHidden="1" w:unhideWhenUsed="1"/>
-    <w:lsdException w:name="Outline List 2" w:semiHidden="1" w:unhideWhenUsed="1"/>
-    <w:lsdException w:name="Outline List 3" w:semiHidden="1" w:unhideWhenUsed="1"/>
-    <w:lsdException w:name="Table Simple 1" w:semiHidden="1" w:unhideWhenUsed="1"/>
-    <w:lsdException w:name="Table Simple 2" w:semiHidden="1" w:unhideWhenUsed="1"/>
-    <w:lsdException w:name="Table Simple 3" w:semiHidden="1" w:unhideWhenUsed="1"/>
-    <w:lsdException w:name="Table Classic 1" w:semiHidden="1" w:unhideWhenUsed="1"/>
-    <w:lsdException w:name="Table Classic 2" w:semiHidden="1" w:unhideWhenUsed="1"/>
-    <w:lsdException w:name="Table Classic 3" w:semiHidden="1" w:unhideWhenUsed="1"/>
-    <w:lsdException w:name="Table Classic 4" w:semiHidden="1" w:unhideWhenUsed="1"/>
-    <w:lsdException w:name="Table Colorful 1" w:semiHidden="1" w:unhideWhenUsed="1"/>
-    <w:lsdException w:name="Table Colorful 2" w:semiHidden="1" w:unhideWhenUsed="1"/>
-    <w:lsdException w:name="Table Colorful 3" w:semiHidden="1" w:unhideWhenUsed="1"/>
-    <w:lsdException w:name="Table Columns 1" w:semiHidden="1" w:unhideWhenUsed="1"/>
-    <w:lsdException w:name="Table Columns 2" w:semiHidden="1" w:unhideWhenUsed="1"/>
-    <w:lsdException w:name="Table Columns 3" w:semiHidden="1" w:unhideWhenUsed="1"/>
-    <w:lsdException w:name="Table Columns 4" w:semiHidden="1" w:unhideWhenUsed="1"/>
-    <w:lsdException w:name="Table Columns 5" w:semiHidden="1" w:unhideWhenUsed="1"/>
-    <w:lsdException w:name="Table Grid 1" w:semiHidden="1" w:unhideWhenUsed="1"/>
-    <w:lsdException w:name="Table Grid 2" w:semiHidden="1" w:unhideWhenUsed="1"/>
-    <w:lsdException w:name="Table Grid 3" w:semiHidden="1" w:unhideWhenUsed="1"/>
-    <w:lsdException w:name="Table Grid 4" w:semiHidden="1" w:unhideWhenUsed="1"/>
-    <w:lsdException w:name="Table Grid 5" w:semiHidden="1" w:unhideWhenUsed="1"/>
-    <w:lsdException w:name="Table Grid 6" w:semiHidden="1" w:unhideWhenUsed="1"/>
-    <w:lsdException w:name="Table Grid 7" w:semiHidden="1" w:unhideWhenUsed="1"/>
-    <w:lsdException w:name="Table Grid 8" w:semiHidden="1" w:unhideWhenUsed="1"/>
-    <w:lsdException w:name="Table List 1" w:semiHidden="1" w:unhideWhenUsed="1"/>
-    <w:lsdException w:name="Table List 2" w:semiHidden="1" w:unhideWhenUsed="1"/>
-    <w:lsdException w:name="Table List 3" w:semiHidden="1" w:unhideWhenUsed="1"/>
-    <w:lsdException w:name="Table List 4" w:semiHidden="1" w:unhideWhenUsed="1"/>
-    <w:lsdException w:name="Table List 5" w:semiHidden="1" w:unhideWhenUsed="1"/>
-    <w:lsdException w:name="Table List 6" w:semiHidden="1" w:unhideWhenUsed="1"/>
-    <w:lsdException w:name="Table List 7" w:semiHidden="1" w:unhideWhenUsed="1"/>
-    <w:lsdException w:name="Table List 8" w:semiHidden="1" w:unhideWhenUsed="1"/>
-    <w:lsdException w:name="Table 3D effects 1" w:semiHidden="1" w:unhideWhenUsed="1"/>
-    <w:lsdException w:name="Table 3D effects 2" w:semiHidden="1" w:unhideWhenUsed="1"/>
-    <w:lsdException w:name="Table 3D effects 3" w:semiHidden="1" w:unhideWhenUsed="1"/>
-    <w:lsdException w:name="Table Contemporary" w:semiHidden="1" w:unhideWhenUsed="1"/>
-    <w:lsdException w:name="Table Elegant" w:semiHidden="1" w:unhideWhenUsed="1"/>
-    <w:lsdException w:name="Table Professional" w:semiHidden="1" w:unhideWhenUsed="1"/>
-    <w:lsdException w:name="Table Subtle 1" w:semiHidden="1" w:unhideWhenUsed="1"/>
-    <w:lsdException w:name="Table Subtle 2" w:semiHidden="1" w:unhideWhenUsed="1"/>
-    <w:lsdException w:name="Table Web 1" w:semiHidden="1" w:unhideWhenUsed="1"/>
-    <w:lsdException w:name="Table Web 2" w:semiHidden="1" w:unhideWhenUsed="1"/>
-    <w:lsdException w:name="Table Web 3" w:semiHidden="1" w:unhideWhenUsed="1"/>
-    <w:lsdException w:name="Balloon Text" w:semiHidden="1" w:unhideWhenUsed="1"/>
-    <w:lsdException w:name="Table Grid" w:uiPriority="39"/>
-    <w:lsdException w:name="Table Theme" w:semiHidden="1" w:unhideWhenUsed="1"/>
-    <w:lsdException w:name="Placeholder Text" w:semiHidden="1"/>
-    <w:lsdException w:name="No Spacing" w:uiPriority="1" w:qFormat="1"/>
-    <w:lsdException w:name="Light Shading" w:uiPriority="60"/>
-    <w:lsdException w:name="Light List" w:uiPriority="61"/>
-    <w:lsdException w:name="Light Grid" w:uiPriority="62"/>
-    <w:lsdException w:name="Medium Shading 1" w:uiPriority="63"/>
-    <w:lsdException w:name="Medium Shading 2" w:uiPriority="64"/>
-    <w:lsdException w:name="Medium List 1" w:uiPriority="65"/>
-    <w:lsdException w:name="Medium List 2" w:uiPriority="66"/>
-    <w:lsdException w:name="Medium Grid 1" w:uiPriority="67"/>
-    <w:lsdException w:name="Medium Grid 2" w:uiPriority="68"/>
-    <w:lsdException w:name="Medium Grid 3" w:uiPriority="69"/>
-    <w:lsdException w:name="Dark List" w:uiPriority="70"/>
-    <w:lsdException w:name="Colorful Shading" w:uiPriority="71"/>
-    <w:lsdException w:name="Colorful List" w:uiPriority="72"/>
-    <w:lsdException w:name="Colorful Grid" w:uiPriority="73"/>
-    <w:lsdException w:name="Light Shading Accent 1" w:uiPriority="60"/>
-    <w:lsdException w:name="Light List Accent 1" w:uiPriority="61"/>
-    <w:lsdException w:name="Light Grid Accent 1" w:uiPriority="62"/>
-    <w:lsdException w:name="Medium Shading 1 Accent 1" w:uiPriority="63"/>
-    <w:lsdException w:name="Medium Shading 2 Accent 1" w:uiPriority="64"/>
-    <w:lsdException w:name="Medium List 1 Accent 1" w:uiPriority="65"/>
-    <w:lsdException w:name="Revision" w:semiHidden="1"/>
-    <w:lsdException w:name="List Paragraph" w:uiPriority="34" w:qFormat="1"/>
-    <w:lsdException w:name="Quote" w:uiPriority="29" w:qFormat="1"/>
-    <w:lsdException w:name="Intense Quote" w:uiPriority="30" w:qFormat="1"/>
-    <w:lsdException w:name="Medium List 2 Accent 1" w:uiPriority="66"/>
-    <w:lsdException w:name="Medium Grid 1 Accent 1" w:uiPriority="67"/>
-    <w:lsdException w:name="Medium Grid 2 Accent 1" w:uiPriority="68"/>
-    <w:lsdException w:name="Medium Grid 3 Accent 1" w:uiPriority="69"/>
-    <w:lsdException w:name="Dark List Accent 1" w:uiPriority="70"/>
-    <w:lsdException w:name="Colorful Shading Accent 1" w:uiPriority="71"/>
-    <w:lsdException w:name="Colorful List Accent 1" w:uiPriority="72"/>
-    <w:lsdException w:name="Colorful Grid Accent 1" w:uiPriority="73"/>
-    <w:lsdException w:name="Light Shading Accent 2" w:uiPriority="60"/>
-    <w:lsdException w:name="Light List Accent 2" w:uiPriority="61"/>
-    <w:lsdException w:name="Light Grid Accent 2" w:uiPriority="62"/>
-    <w:lsdException w:name="Medium Shading 1 Accent 2" w:uiPriority="63"/>
-    <w:lsdException w:name="Medium Shading 2 Accent 2" w:uiPriority="64"/>
-    <w:lsdException w:name="Medium List 1 Accent 2" w:uiPriority="65"/>
-    <w:lsdException w:name="Medium List 2 Accent 2" w:uiPriority="66"/>
-    <w:lsdException w:name="Medium Grid 1 Accent 2" w:uiPriority="67"/>
-    <w:lsdException w:name="Medium Grid 2 Accent 2" w:uiPriority="68"/>
-    <w:lsdException w:name="Medium Grid 3 Accent 2" w:uiPriority="69"/>
-    <w:lsdException w:name="Dark List Accent 2" w:uiPriority="70"/>
-    <w:lsdException w:name="Colorful Shading Accent 2" w:uiPriority="71"/>
-    <w:lsdException w:name="Colorful List Accent 2" w:uiPriority="72"/>
-    <w:lsdException w:name="Colorful Grid Accent 2" w:uiPriority="73"/>
-    <w:lsdException w:name="Light Shading Accent 3" w:uiPriority="60"/>
-    <w:lsdException w:name="Light List Accent 3" w:uiPriority="61"/>
-    <w:lsdException w:name="Light Grid Accent 3" w:uiPriority="62"/>
-    <w:lsdException w:name="Medium Shading 1 Accent 3" w:uiPriority="63"/>
-    <w:lsdException w:name="Medium Shading 2 Accent 3" w:uiPriority="64"/>
-    <w:lsdException w:name="Medium List 1 Accent 3" w:uiPriority="65"/>
-    <w:lsdException w:name="Medium List 2 Accent 3" w:uiPriority="66"/>
-    <w:lsdException w:name="Medium Grid 1 Accent 3" w:uiPriority="67"/>
-    <w:lsdException w:name="Medium Grid 2 Accent 3" w:uiPriority="68"/>
-    <w:lsdException w:name="Medium Grid 3 Accent 3" w:uiPriority="69"/>
-    <w:lsdException w:name="Dark List Accent 3" w:uiPriority="70"/>
-    <w:lsdException w:name="Colorful Shading Accent 3" w:uiPriority="71"/>
-    <w:lsdException w:name="Colorful List Accent 3" w:uiPriority="72"/>
-    <w:lsdException w:name="Colorful Grid Accent 3" w:uiPriority="73"/>
-    <w:lsdException w:name="Light Shading Accent 4" w:uiPriority="60"/>
-    <w:lsdException w:name="Light List Accent 4" w:uiPriority="61"/>
-    <w:lsdException w:name="Light Grid Accent 4" w:uiPriority="62"/>
-    <w:lsdException w:name="Medium Shading 1 Accent 4" w:uiPriority="63"/>
-    <w:lsdException w:name="Medium Shading 2 Accent 4" w:uiPriority="64"/>
-    <w:lsdException w:name="Medium List 1 Accent 4" w:uiPriority="65"/>
-    <w:lsdException w:name="Medium List 2 Accent 4" w:uiPriority="66"/>
-    <w:lsdException w:name="Medium Grid 1 Accent 4" w:uiPriority="67"/>
-    <w:lsdException w:name="Medium Grid 2 Accent 4" w:uiPriority="68"/>
-    <w:lsdException w:name="Medium Grid 3 Accent 4" w:uiPriority="69"/>
-    <w:lsdException w:name="Dark List Accent 4" w:uiPriority="70"/>
-    <w:lsdException w:name="Colorful Shading Accent 4" w:uiPriority="71"/>
-    <w:lsdException w:name="Colorful List Accent 4" w:uiPriority="72"/>
-    <w:lsdException w:name="Colorful Grid Accent 4" w:uiPriority="73"/>
-    <w:lsdException w:name="Light Shading Accent 5" w:uiPriority="60"/>
-    <w:lsdException w:name="Light List Accent 5" w:uiPriority="61"/>
-    <w:lsdException w:name="Light Grid Accent 5" w:uiPriority="62"/>
-    <w:lsdException w:name="Medium Shading 1 Accent 5" w:uiPriority="63"/>
-    <w:lsdException w:name="Medium Shading 2 Accent 5" w:uiPriority="64"/>
-    <w:lsdException w:name="Medium List 1 Accent 5" w:uiPriority="65"/>
-    <w:lsdException w:name="Medium List 2 Accent 5" w:uiPriority="66"/>
-    <w:lsdException w:name="Medium Grid 1 Accent 5" w:uiPriority="67"/>
-    <w:lsdException w:name="Medium Grid 2 Accent 5" w:uiPriority="68"/>
-    <w:lsdException w:name="Medium Grid 3 Accent 5" w:uiPriority="69"/>
-    <w:lsdException w:name="Dark List Accent 5" w:uiPriority="70"/>
-    <w:lsdException w:name="Colorful Shading Accent 5" w:uiPriority="71"/>
-    <w:lsdException w:name="Colorful List Accent 5" w:uiPriority="72"/>
-    <w:lsdException w:name="Colorful Grid Accent 5" w:uiPriority="73"/>
-    <w:lsdException w:name="Light Shading Accent 6" w:uiPriority="60"/>
-    <w:lsdException w:name="Light List Accent 6" w:uiPriority="61"/>
-    <w:lsdException w:name="Light Grid Accent 6" w:uiPriority="62"/>
-    <w:lsdException w:name="Medium Shading 1 Accent 6" w:uiPriority="63"/>
-    <w:lsdException w:name="Medium Shading 2 Accent 6" w:uiPriority="64"/>
-    <w:lsdException w:name="Medium List 1 Accent 6" w:uiPriority="65"/>
-    <w:lsdException w:name="Medium List 2 Accent 6" w:uiPriority="66"/>
-    <w:lsdException w:name="Medium Grid 1 Accent 6" w:uiPriority="67"/>
-    <w:lsdException w:name="Medium Grid 2 Accent 6" w:uiPriority="68"/>
-    <w:lsdException w:name="Medium Grid 3 Accent 6" w:uiPriority="69"/>
-    <w:lsdException w:name="Dark List Accent 6" w:uiPriority="70"/>
-    <w:lsdException w:name="Colorful Shading Accent 6" w:uiPriority="71"/>
-    <w:lsdException w:name="Colorful List Accent 6" w:uiPriority="72"/>
-    <w:lsdException w:name="Colorful Grid Accent 6" w:uiPriority="73"/>
-    <w:lsdException w:name="Subtle Emphasis" w:uiPriority="19" w:qFormat="1"/>
-    <w:lsdException w:name="Intense Emphasis" w:uiPriority="21" w:qFormat="1"/>
-    <w:lsdException w:name="Subtle Reference" w:uiPriority="31" w:qFormat="1"/>
-    <w:lsdException w:name="Intense Reference" w:uiPriority="32" w:qFormat="1"/>
-    <w:lsdException w:name="Book Title" w:uiPriority="33" w:qFormat="1"/>
-    <w:lsdException w:name="Bibliography" w:semiHidden="1" w:uiPriority="37" w:unhideWhenUsed="1"/>
-    <w:lsdException w:name="TOC Heading" w:semiHidden="1" w:uiPriority="39" w:unhideWhenUsed="1" w:qFormat="1"/>
-    <w:lsdException w:name="Plain Table 1" w:uiPriority="41"/>
-    <w:lsdException w:name="Plain Table 2" w:uiPriority="42"/>
-    <w:lsdException w:name="Plain Table 3" w:uiPriority="43"/>
-    <w:lsdException w:name="Plain Table 4" w:uiPriority="44"/>
-    <w:lsdException w:name="Plain Table 5" w:uiPriority="45"/>
-    <w:lsdException w:name="Grid Table Light" w:uiPriority="40"/>
-    <w:lsdException w:name="Grid Table 1 Light" w:uiPriority="46"/>
-    <w:lsdException w:name="Grid Table 2" w:uiPriority="47"/>
-    <w:lsdException w:name="Grid Table 3" w:uiPriority="48"/>
-    <w:lsdException w:name="Grid Table 4" w:uiPriority="49"/>
-    <w:lsdException w:name="Grid Table 5 Dark" w:uiPriority="50"/>
-    <w:lsdException w:name="Grid Table 6 Colorful" w:uiPriority="51"/>
-    <w:lsdException w:name="Grid Table 7 Colorful" w:uiPriority="52"/>
-    <w:lsdException w:name="Grid Table 1 Light Accent 1" w:uiPriority="46"/>
-    <w:lsdException w:name="Grid Table 2 Accent 1" w:uiPriority="47"/>
-    <w:lsdException w:name="Grid Table 3 Accent 1" w:uiPriority="48"/>
-    <w:lsdException w:name="Grid Table 4 Accent 1" w:uiPriority="49"/>
-    <w:lsdException w:name="Grid Table 5 Dark Accent 1" w:uiPriority="50"/>
-    <w:lsdException w:name="Grid Table 6 Colorful Accent 1" w:uiPriority="51"/>
-    <w:lsdException w:name="Grid Table 7 Colorful Accent 1" w:uiPriority="52"/>
-    <w:lsdException w:name="Grid Table 1 Light Accent 2" w:uiPriority="46"/>
-    <w:lsdException w:name="Grid Table 2 Accent 2" w:uiPriority="47"/>
-    <w:lsdException w:name="Grid Table 3 Accent 2" w:uiPriority="48"/>
-    <w:lsdException w:name="Grid Table 4 Accent 2" w:uiPriority="49"/>
-    <w:lsdException w:name="Grid Table 5 Dark Accent 2" w:uiPriority="50"/>
-    <w:lsdException w:name="Grid Table 6 Colorful Accent 2" w:uiPriority="51"/>
-    <w:lsdException w:name="Grid Table 7 Colorful Accent 2" w:uiPriority="52"/>
-    <w:lsdException w:name="Grid Table 1 Light Accent 3" w:uiPriority="46"/>
-    <w:lsdException w:name="Grid Table 2 Accent 3" w:uiPriority="47"/>
-    <w:lsdException w:name="Grid Table 3 Accent 3" w:uiPriority="48"/>
-    <w:lsdException w:name="Grid Table 4 Accent 3" w:uiPriority="49"/>
-    <w:lsdException w:name="Grid Table 5 Dark Accent 3" w:uiPriority="50"/>
-    <w:lsdException w:name="Grid Table 6 Colorful Accent 3" w:uiPriority="51"/>
-    <w:lsdException w:name="Grid Table 7 Colorful Accent 3" w:uiPriority="52"/>
-    <w:lsdException w:name="Grid Table 1 Light Accent 4" w:uiPriority="46"/>
-    <w:lsdException w:name="Grid Table 2 Accent 4" w:uiPriority="47"/>
-    <w:lsdException w:name="Grid Table 3 Accent 4" w:uiPriority="48"/>
-    <w:lsdException w:name="Grid Table 4 Accent 4" w:uiPriority="49"/>
-    <w:lsdException w:name="Grid Table 5 Dark Accent 4" w:uiPriority="50"/>
-    <w:lsdException w:name="Grid Table 6 Colorful Accent 4" w:uiPriority="51"/>
-    <w:lsdException w:name="Grid Table 7 Colorful Accent 4" w:uiPriority="52"/>
-    <w:lsdException w:name="Grid Table 1 Light Accent 5" w:uiPriority="46"/>
-    <w:lsdException w:name="Grid Table 2 Accent 5" w:uiPriority="47"/>
-    <w:lsdException w:name="Grid Table 3 Accent 5" w:uiPriority="48"/>
-    <w:lsdException w:name="Grid Table 4 Accent 5" w:uiPriority="49"/>
-    <w:lsdException w:name="Grid Table 5 Dark Accent 5" w:uiPriority="50"/>
-    <w:lsdException w:name="Grid Table 6 Colorful Accent 5" w:uiPriority="51"/>
-    <w:lsdException w:name="Grid Table 7 Colorful Accent 5" w:uiPriority="52"/>
-    <w:lsdException w:name="Grid Table 1 Light Accent 6" w:uiPriority="46"/>
-    <w:lsdException w:name="Grid Table 2 Accent 6" w:uiPriority="47"/>
-    <w:lsdException w:name="Grid Table 3 Accent 6" w:uiPriority="48"/>
-    <w:lsdException w:name="Grid Table 4 Accent 6" w:uiPriority="49"/>
-    <w:lsdException w:name="Grid Table 5 Dark Accent 6" w:uiPriority="50"/>
-    <w:lsdException w:name="Grid Table 6 Colorful Accent 6" w:uiPriority="51"/>
-    <w:lsdException w:name="Grid Table 7 Colorful Accent 6" w:uiPriority="52"/>
-    <w:lsdException w:name="List Table 1 Light" w:uiPriority="46"/>
-    <w:lsdException w:name="List Table 2" w:uiPriority="47"/>
-    <w:lsdException w:name="List Table 3" w:uiPriority="48"/>
-    <w:lsdException w:name="List Table 4" w:uiPriority="49"/>
-    <w:lsdException w:name="List Table 5 Dark" w:uiPriority="50"/>
-    <w:lsdException w:name="List Table 6 Colorful" w:uiPriority="51"/>
-    <w:lsdException w:name="List Table 7 Colorful" w:uiPriority="52"/>
-    <w:lsdException w:name="List Table 1 Light Accent 1" w:uiPriority="46"/>
-    <w:lsdException w:name="List Table 2 Accent 1" w:uiPriority="47"/>
-    <w:lsdException w:name="List Table 3 Accent 1" w:uiPriority="48"/>
-    <w:lsdException w:name="List Table 4 Accent 1" w:uiPriority="49"/>
-    <w:lsdException w:name="List Table 5 Dark Accent 1" w:uiPriority="50"/>
-    <w:lsdException w:name="List Table 6 Colorful Accent 1" w:uiPriority="51"/>
-    <w:lsdException w:name="List Table 7 Colorful Accent 1" w:uiPriority="52"/>
-    <w:lsdException w:name="List Table 1 Light Accent 2" w:uiPriority="46"/>
-    <w:lsdException w:name="List Table 2 Accent 2" w:uiPriority="47"/>
-    <w:lsdException w:name="List Table 3 Accent 2" w:uiPriority="48"/>
-    <w:lsdException w:name="List Table 4 Accent 2" w:uiPriority="49"/>
-    <w:lsdException w:name="List Table 5 Dark Accent 2" w:uiPriority="50"/>
-    <w:lsdException w:name="List Table 6 Colorful Accent 2" w:uiPriority="51"/>
-    <w:lsdException w:name="List Table 7 Colorful Accent 2" w:uiPriority="52"/>
-    <w:lsdException w:name="List Table 1 Light Accent 3" w:uiPriority="46"/>
-    <w:lsdException w:name="List Table 2 Accent 3" w:uiPriority="47"/>
-    <w:lsdException w:name="List Table 3 Accent 3" w:uiPriority="48"/>
-    <w:lsdException w:name="List Table 4 Accent 3" w:uiPriority="49"/>
-    <w:lsdException w:name="List Table 5 Dark Accent 3" w:uiPriority="50"/>
-    <w:lsdException w:name="List Table 6 Colorful Accent 3" w:uiPriority="51"/>
-    <w:lsdException w:name="List Table 7 Colorful Accent 3" w:uiPriority="52"/>
-    <w:lsdException w:name="List Table 1 Light Accent 4" w:uiPriority="46"/>
-    <w:lsdException w:name="List Table 2 Accent 4" w:uiPriority="47"/>
-    <w:lsdException w:name="List Table 3 Accent 4" w:uiPriority="48"/>
-    <w:lsdException w:name="List Table 4 Accent 4" w:uiPriority="49"/>
-    <w:lsdException w:name="List Table 5 Dark Accent 4" w:uiPriority="50"/>
-    <w:lsdException w:name="List Table 6 Colorful Accent 4" w:uiPriority="51"/>
-    <w:lsdException w:name="List Table 7 Colorful Accent 4" w:uiPriority="52"/>
-    <w:lsdException w:name="List Table 1 Light Accent 5" w:uiPriority="46"/>
-    <w:lsdException w:name="List Table 2 Accent 5" w:uiPriority="47"/>
-    <w:lsdException w:name="List Table 3 Accent 5" w:uiPriority="48"/>
-    <w:lsdException w:name="List Table 4 Accent 5" w:uiPriority="49"/>
-    <w:lsdException w:name="List Table 5 Dark Accent 5" w:uiPriority="50"/>
-    <w:lsdException w:name="List Table 6 Colorful Accent 5" w:uiPriority="51"/>
-    <w:lsdException w:name="List Table 7 Colorful Accent 5" w:uiPriority="52"/>
-    <w:lsdException w:name="List Table 1 Light Accent 6" w:uiPriority="46"/>
-    <w:lsdException w:name="List Table 2 Accent 6" w:uiPriority="47"/>
-    <w:lsdException w:name="List Table 3 Accent 6" w:uiPriority="48"/>
-    <w:lsdException w:name="List Table 4 Accent 6" w:uiPriority="49"/>
-    <w:lsdException w:name="List Table 5 Dark Accent 6" w:uiPriority="50"/>
-    <w:lsdException w:name="List Table 6 Colorful Accent 6" w:uiPriority="51"/>
-    <w:lsdException w:name="List Table 7 Colorful Accent 6" w:uiPriority="52"/>
-  </w:latentStyles>
-  <w:style w:type="paragraph" w:default="1" w:styleId="Normal">
-    <w:name w:val="Normal"/>
-    <w:qFormat/>
+  <w:style w:type="paragraph" w:styleId="Cabealho">
+    <w:name w:val="header"/>
+    <w:basedOn w:val="Normal"/>
+    <w:link w:val="CabealhoChar"/>
+    <w:uiPriority w:val="99"/>
+    <w:unhideWhenUsed/>
+    <w:rsid w:val="00160BBA"/>
+    <w:pPr>
+      <w:tabs>
+        <w:tab w:val="clear" w:pos="709"/>
+        <w:tab w:val="center" w:pos="4252"/>
+        <w:tab w:val="right" w:pos="8504"/>
+      </w:tabs>
+      <w:spacing w:line="240" w:lineRule="auto"/>
+    </w:pPr>
+    <w:rPr>
+      <w:rFonts w:cs="Mangal"/>
+      <w:szCs w:val="21"/>
+    </w:rPr>
   </w:style>
-  <w:style w:type="character" w:default="1" w:styleId="Fontepargpadro">
-    <w:name w:val="Default Paragraph Font"/>
-    <w:uiPriority w:val="1"/>
-    <w:semiHidden/>
+  <w:style w:type="character" w:customStyle="1" w:styleId="CabealhoChar">
+    <w:name w:val="Cabeçalho Char"/>
+    <w:basedOn w:val="Fontepargpadro"/>
+    <w:link w:val="Cabealho"/>
+    <w:uiPriority w:val="99"/>
+    <w:rsid w:val="00160BBA"/>
+    <w:rPr>
+      <w:rFonts w:ascii="Arial" w:hAnsi="Arial" w:cs="Mangal"/>
+      <w:szCs w:val="21"/>
+    </w:rPr>
+  </w:style>
+  <w:style w:type="paragraph" w:styleId="Rodap">
+    <w:name w:val="footer"/>
+    <w:basedOn w:val="Normal"/>
+    <w:link w:val="RodapChar"/>
+    <w:uiPriority w:val="99"/>
     <w:unhideWhenUsed/>
+    <w:rsid w:val="00160BBA"/>
+    <w:pPr>
+      <w:tabs>
+        <w:tab w:val="clear" w:pos="709"/>
+        <w:tab w:val="center" w:pos="4252"/>
+        <w:tab w:val="right" w:pos="8504"/>
+      </w:tabs>
+      <w:spacing w:line="240" w:lineRule="auto"/>
+    </w:pPr>
+    <w:rPr>
+      <w:rFonts w:cs="Mangal"/>
+      <w:szCs w:val="21"/>
+    </w:rPr>
   </w:style>
-  <w:style w:type="table" w:default="1" w:styleId="Tabelanormal">
-    <w:name w:val="Normal Table"/>
+  <w:style w:type="character" w:customStyle="1" w:styleId="RodapChar">
+    <w:name w:val="Rodapé Char"/>
+    <w:basedOn w:val="Fontepargpadro"/>
+    <w:link w:val="Rodap"/>
     <w:uiPriority w:val="99"/>
-    <w:semiHidden/>
-    <w:unhideWhenUsed/>
-    <w:tblPr>
-      <w:tblInd w:w="0" w:type="dxa"/>
-      <w:tblCellMar>
-        <w:top w:w="0" w:type="dxa"/>
-        <w:left w:w="108" w:type="dxa"/>
-        <w:bottom w:w="0" w:type="dxa"/>
-        <w:right w:w="108" w:type="dxa"/>
-      </w:tblCellMar>
-    </w:tblPr>
-  </w:style>
-  <w:style w:type="numbering" w:default="1" w:styleId="Semlista">
-    <w:name w:val="No List"/>
-    <w:uiPriority w:val="99"/>
-    <w:semiHidden/>
-    <w:unhideWhenUsed/>
-  </w:style>
-  <w:style w:type="paragraph" w:customStyle="1" w:styleId="2515B28365044897BFBEB857EC10293C">
-    <w:name w:val="2515B28365044897BFBEB857EC10293C"/>
-    <w:rsid w:val="00EA712E"/>
-  </w:style>
-  <w:style w:type="paragraph" w:customStyle="1" w:styleId="D1368AADC8E743AEA07B5C2F0978CBCB">
-    <w:name w:val="D1368AADC8E743AEA07B5C2F0978CBCB"/>
-    <w:rsid w:val="00EA712E"/>
-  </w:style>
-  <w:style w:type="paragraph" w:customStyle="1" w:styleId="537E0E1129FF4DEFB9DA8FFC0350ACAC">
-    <w:name w:val="537E0E1129FF4DEFB9DA8FFC0350ACAC"/>
-    <w:rsid w:val="00EA712E"/>
+    <w:rsid w:val="00160BBA"/>
+    <w:rPr>
+      <w:rFonts w:ascii="Arial" w:hAnsi="Arial" w:cs="Mangal"/>
+      <w:szCs w:val="21"/>
+    </w:rPr>
   </w:style>
 </w:styles>
-</file>
-
-<file path=word/glossary/webSettings.xml><?xml version="1.0" encoding="utf-8"?>
-<w:webSettings xmlns:mc="http://schemas.openxmlformats.org/markup-compatibility/2006" xmlns:r="http://schemas.openxmlformats.org/officeDocument/2006/relationships" xmlns:w="http://schemas.openxmlformats.org/wordprocessingml/2006/main" xmlns:w14="http://schemas.microsoft.com/office/word/2010/wordml" xmlns:w15="http://schemas.microsoft.com/office/word/2012/wordml" mc:Ignorable="w14 w15">
-  <w:optimizeForBrowser/>
-  <w:allowPNG/>
-</w:webSettings>
 </file>
 
 <file path=word/theme/theme1.xml><?xml version="1.0" encoding="utf-8"?>
@@ -4108,7 +4658,7 @@
 </file>
 
 <file path=customXml/itemProps1.xml><?xml version="1.0" encoding="utf-8"?>
-<ds:datastoreItem xmlns:ds="http://schemas.openxmlformats.org/officeDocument/2006/customXml" ds:itemID="{BD0AF4D8-3EE6-413C-B186-C93309ED301F}">
+<ds:datastoreItem xmlns:ds="http://schemas.openxmlformats.org/officeDocument/2006/customXml" ds:itemID="{F5C0221A-23E3-4BE8-8B62-70CCC3CC0A41}">
   <ds:schemaRefs>
     <ds:schemaRef ds:uri="http://schemas.openxmlformats.org/officeDocument/2006/bibliography"/>
   </ds:schemaRefs>

</xml_diff>

<commit_message>
adição df_info no artigo
</commit_message>
<xml_diff>
--- a/Artigo/TCC.docx
+++ b/Artigo/TCC.docx
@@ -8393,25 +8393,19 @@
         <w:t>.</w:t>
       </w:r>
       <w:r>
-        <w:t xml:space="preserve"> O comando utilizado para realizar tal procedimento pode ser visualizado na .</w:t>
-      </w:r>
-    </w:p>
-    <w:p/>
-    <w:p>
-      <w:pPr>
-        <w:pStyle w:val="LegendaTCC"/>
-      </w:pPr>
+        <w:t xml:space="preserve"> O comando utilizado para realizar tal procedimento pode ser visualizado na </w:t>
+      </w:r>
+      <w:r>
+        <w:fldChar w:fldCharType="begin"/>
+      </w:r>
+      <w:r>
+        <w:instrText xml:space="preserve"> REF _Ref148275232 \h </w:instrText>
+      </w:r>
+      <w:r>
+        <w:fldChar w:fldCharType="separate"/>
+      </w:r>
       <w:r>
         <w:t xml:space="preserve">Figura </w:t>
-      </w:r>
-      <w:r>
-        <w:fldChar w:fldCharType="begin"/>
-      </w:r>
-      <w:r>
-        <w:instrText xml:space="preserve"> SEQ Figura \* ARABIC </w:instrText>
-      </w:r>
-      <w:r>
-        <w:fldChar w:fldCharType="separate"/>
       </w:r>
       <w:r>
         <w:rPr>
@@ -8423,12 +8417,48 @@
         <w:fldChar w:fldCharType="end"/>
       </w:r>
       <w:r>
-        <w:t xml:space="preserve"> - das</w:t>
-      </w:r>
-      <w:bookmarkStart w:id="16" w:name="_GoBack"/>
+        <w:t>.</w:t>
+      </w:r>
+    </w:p>
+    <w:p/>
+    <w:p>
+      <w:pPr>
+        <w:pStyle w:val="LegendaTCC"/>
+      </w:pPr>
+      <w:bookmarkStart w:id="16" w:name="_Ref148275232"/>
+      <w:r>
+        <w:t xml:space="preserve">Figura </w:t>
+      </w:r>
+      <w:r>
+        <w:fldChar w:fldCharType="begin"/>
+      </w:r>
+      <w:r>
+        <w:instrText xml:space="preserve"> SEQ Figura \* ARABIC </w:instrText>
+      </w:r>
+      <w:r>
+        <w:fldChar w:fldCharType="separate"/>
+      </w:r>
+      <w:r>
+        <w:rPr>
+          <w:noProof/>
+        </w:rPr>
+        <w:t>9</w:t>
+      </w:r>
+      <w:r>
+        <w:fldChar w:fldCharType="end"/>
+      </w:r>
       <w:bookmarkEnd w:id="16"/>
       <w:r>
-        <w:t>dasda</w:t>
+        <w:t xml:space="preserve"> </w:t>
+      </w:r>
+      <w:r>
+        <w:t>–</w:t>
+      </w:r>
+      <w:r>
+        <w:t xml:space="preserve"> </w:t>
+      </w:r>
+      <w:r>
+        <w:t>Tradução dos nomes das colunas</w:t>
       </w:r>
     </w:p>
     <w:p>
@@ -8486,6 +8516,100 @@
     </w:p>
     <w:p>
       <w:pPr>
+        <w:pStyle w:val="LegendaTCC"/>
+      </w:pPr>
+      <w:r>
+        <w:t>Fonte: Autoria própria</w:t>
+      </w:r>
+    </w:p>
+    <w:p>
+      <w:pPr>
+        <w:pStyle w:val="LegendaTCC"/>
+      </w:pPr>
+    </w:p>
+    <w:p>
+      <w:r>
+        <w:t>Iniciaremos agora algumas analises i</w:t>
+      </w:r>
+      <w:r>
+        <w:t xml:space="preserve">niciais em cima da nossa base de dados, com o comando </w:t>
+      </w:r>
+      <w:r>
+        <w:rPr>
+          <w:i/>
+        </w:rPr>
+        <w:t>df.info()</w:t>
+      </w:r>
+      <w:r>
+        <w:t xml:space="preserve"> iremos visualizar algumas informações sobre o nosso </w:t>
+      </w:r>
+      <w:r>
+        <w:rPr>
+          <w:i/>
+        </w:rPr>
+        <w:t>dataframe</w:t>
+      </w:r>
+      <w:r>
+        <w:t>.</w:t>
+      </w:r>
+    </w:p>
+    <w:p>
+      <w:pPr>
+        <w:ind w:firstLine="0"/>
+      </w:pPr>
+      <w:bookmarkStart w:id="17" w:name="_GoBack"/>
+      <w:r>
+        <w:rPr>
+          <w:noProof/>
+          <w:lang w:eastAsia="pt-BR" w:bidi="ar-SA"/>
+        </w:rPr>
+        <w:lastRenderedPageBreak/>
+        <w:drawing>
+          <wp:inline distT="0" distB="0" distL="0" distR="0">
+            <wp:extent cx="5760085" cy="4737735"/>
+            <wp:effectExtent l="0" t="0" r="0" b="5715"/>
+            <wp:docPr id="10" name="Imagem 10"/>
+            <wp:cNvGraphicFramePr>
+              <a:graphicFrameLocks xmlns:a="http://schemas.openxmlformats.org/drawingml/2006/main" noChangeAspect="1"/>
+            </wp:cNvGraphicFramePr>
+            <a:graphic xmlns:a="http://schemas.openxmlformats.org/drawingml/2006/main">
+              <a:graphicData uri="http://schemas.openxmlformats.org/drawingml/2006/picture">
+                <pic:pic xmlns:pic="http://schemas.openxmlformats.org/drawingml/2006/picture">
+                  <pic:nvPicPr>
+                    <pic:cNvPr id="10" name="df_info.png"/>
+                    <pic:cNvPicPr/>
+                  </pic:nvPicPr>
+                  <pic:blipFill>
+                    <a:blip r:embed="rId17">
+                      <a:extLst>
+                        <a:ext uri="{28A0092B-C50C-407E-A947-70E740481C1C}">
+                          <a14:useLocalDpi xmlns:a14="http://schemas.microsoft.com/office/drawing/2010/main" val="0"/>
+                        </a:ext>
+                      </a:extLst>
+                    </a:blip>
+                    <a:stretch>
+                      <a:fillRect/>
+                    </a:stretch>
+                  </pic:blipFill>
+                  <pic:spPr>
+                    <a:xfrm>
+                      <a:off x="0" y="0"/>
+                      <a:ext cx="5760085" cy="4737735"/>
+                    </a:xfrm>
+                    <a:prstGeom prst="rect">
+                      <a:avLst/>
+                    </a:prstGeom>
+                  </pic:spPr>
+                </pic:pic>
+              </a:graphicData>
+            </a:graphic>
+          </wp:inline>
+        </w:drawing>
+      </w:r>
+      <w:bookmarkEnd w:id="17"/>
+    </w:p>
+    <w:p>
+      <w:pPr>
         <w:tabs>
           <w:tab w:val="clear" w:pos="709"/>
         </w:tabs>
@@ -8530,7 +8654,7 @@
       <w:r>
         <w:t xml:space="preserve">O que são data frames? </w:t>
       </w:r>
-      <w:hyperlink r:id="rId17" w:history="1">
+      <w:hyperlink r:id="rId18" w:history="1">
         <w:r>
           <w:rPr>
             <w:rStyle w:val="Hyperlink"/>
@@ -10787,7 +10911,7 @@
 </file>
 
 <file path=customXml/itemProps1.xml><?xml version="1.0" encoding="utf-8"?>
-<ds:datastoreItem xmlns:ds="http://schemas.openxmlformats.org/officeDocument/2006/customXml" ds:itemID="{ED37E7DE-6E14-4042-92EF-22DC6DDB33E7}">
+<ds:datastoreItem xmlns:ds="http://schemas.openxmlformats.org/officeDocument/2006/customXml" ds:itemID="{CB1E086E-778F-4889-A625-0C98AF82C6EA}">
   <ds:schemaRefs>
     <ds:schemaRef ds:uri="http://schemas.openxmlformats.org/officeDocument/2006/bibliography"/>
   </ds:schemaRefs>

</xml_diff>

<commit_message>
finalizando topico de tratamento de dados
</commit_message>
<xml_diff>
--- a/Artigo/TCC.docx
+++ b/Artigo/TCC.docx
@@ -1302,12 +1302,21 @@
         <w:t xml:space="preserve">Tabela </w:t>
       </w:r>
       <w:r>
+        <w:rPr>
+          <w:noProof/>
+        </w:rPr>
         <w:fldChar w:fldCharType="begin"/>
       </w:r>
       <w:r>
+        <w:rPr>
+          <w:noProof/>
+        </w:rPr>
         <w:instrText xml:space="preserve"> SEQ Tabela \* ARABIC </w:instrText>
       </w:r>
       <w:r>
+        <w:rPr>
+          <w:noProof/>
+        </w:rPr>
         <w:fldChar w:fldCharType="separate"/>
       </w:r>
       <w:r>
@@ -1317,6 +1326,9 @@
         <w:t>1</w:t>
       </w:r>
       <w:r>
+        <w:rPr>
+          <w:noProof/>
+        </w:rPr>
         <w:fldChar w:fldCharType="end"/>
       </w:r>
       <w:bookmarkEnd w:id="7"/>
@@ -7009,12 +7021,21 @@
         <w:t xml:space="preserve">Tabela </w:t>
       </w:r>
       <w:r>
+        <w:rPr>
+          <w:noProof/>
+        </w:rPr>
         <w:fldChar w:fldCharType="begin"/>
       </w:r>
       <w:r>
+        <w:rPr>
+          <w:noProof/>
+        </w:rPr>
         <w:instrText xml:space="preserve"> SEQ Tabela \* ARABIC </w:instrText>
       </w:r>
       <w:r>
+        <w:rPr>
+          <w:noProof/>
+        </w:rPr>
         <w:fldChar w:fldCharType="separate"/>
       </w:r>
       <w:r>
@@ -7024,6 +7045,9 @@
         <w:t>2</w:t>
       </w:r>
       <w:r>
+        <w:rPr>
+          <w:noProof/>
+        </w:rPr>
         <w:fldChar w:fldCharType="end"/>
       </w:r>
       <w:bookmarkEnd w:id="8"/>
@@ -7646,12 +7670,21 @@
         <w:t xml:space="preserve">Figura </w:t>
       </w:r>
       <w:r>
+        <w:rPr>
+          <w:noProof/>
+        </w:rPr>
         <w:fldChar w:fldCharType="begin"/>
       </w:r>
       <w:r>
+        <w:rPr>
+          <w:noProof/>
+        </w:rPr>
         <w:instrText xml:space="preserve"> SEQ Figura \* ARABIC </w:instrText>
       </w:r>
       <w:r>
+        <w:rPr>
+          <w:noProof/>
+        </w:rPr>
         <w:fldChar w:fldCharType="separate"/>
       </w:r>
       <w:r>
@@ -7661,6 +7694,9 @@
         <w:t>4</w:t>
       </w:r>
       <w:r>
+        <w:rPr>
+          <w:noProof/>
+        </w:rPr>
         <w:fldChar w:fldCharType="end"/>
       </w:r>
       <w:bookmarkEnd w:id="11"/>
@@ -7877,12 +7913,21 @@
         <w:t xml:space="preserve">Figura </w:t>
       </w:r>
       <w:r>
+        <w:rPr>
+          <w:noProof/>
+        </w:rPr>
         <w:fldChar w:fldCharType="begin"/>
       </w:r>
       <w:r>
+        <w:rPr>
+          <w:noProof/>
+        </w:rPr>
         <w:instrText xml:space="preserve"> SEQ Figura \* ARABIC </w:instrText>
       </w:r>
       <w:r>
+        <w:rPr>
+          <w:noProof/>
+        </w:rPr>
         <w:fldChar w:fldCharType="separate"/>
       </w:r>
       <w:r>
@@ -7892,6 +7937,9 @@
         <w:t>5</w:t>
       </w:r>
       <w:r>
+        <w:rPr>
+          <w:noProof/>
+        </w:rPr>
         <w:fldChar w:fldCharType="end"/>
       </w:r>
       <w:bookmarkEnd w:id="12"/>
@@ -8018,12 +8066,21 @@
         <w:t xml:space="preserve">Figura </w:t>
       </w:r>
       <w:r>
+        <w:rPr>
+          <w:noProof/>
+        </w:rPr>
         <w:fldChar w:fldCharType="begin"/>
       </w:r>
       <w:r>
+        <w:rPr>
+          <w:noProof/>
+        </w:rPr>
         <w:instrText xml:space="preserve"> SEQ Figura \* ARABIC </w:instrText>
       </w:r>
       <w:r>
+        <w:rPr>
+          <w:noProof/>
+        </w:rPr>
         <w:fldChar w:fldCharType="separate"/>
       </w:r>
       <w:r>
@@ -8033,6 +8090,9 @@
         <w:t>6</w:t>
       </w:r>
       <w:r>
+        <w:rPr>
+          <w:noProof/>
+        </w:rPr>
         <w:fldChar w:fldCharType="end"/>
       </w:r>
       <w:bookmarkEnd w:id="13"/>
@@ -8173,12 +8233,21 @@
         <w:t xml:space="preserve">Figura </w:t>
       </w:r>
       <w:r>
+        <w:rPr>
+          <w:noProof/>
+        </w:rPr>
         <w:fldChar w:fldCharType="begin"/>
       </w:r>
       <w:r>
+        <w:rPr>
+          <w:noProof/>
+        </w:rPr>
         <w:instrText xml:space="preserve"> SEQ Figura \* ARABIC </w:instrText>
       </w:r>
       <w:r>
+        <w:rPr>
+          <w:noProof/>
+        </w:rPr>
         <w:fldChar w:fldCharType="separate"/>
       </w:r>
       <w:r>
@@ -8188,6 +8257,9 @@
         <w:t>7</w:t>
       </w:r>
       <w:r>
+        <w:rPr>
+          <w:noProof/>
+        </w:rPr>
         <w:fldChar w:fldCharType="end"/>
       </w:r>
       <w:bookmarkEnd w:id="14"/>
@@ -8266,12 +8338,21 @@
         <w:t xml:space="preserve">Figura </w:t>
       </w:r>
       <w:r>
+        <w:rPr>
+          <w:noProof/>
+        </w:rPr>
         <w:fldChar w:fldCharType="begin"/>
       </w:r>
       <w:r>
+        <w:rPr>
+          <w:noProof/>
+        </w:rPr>
         <w:instrText xml:space="preserve"> SEQ Figura \* ARABIC </w:instrText>
       </w:r>
       <w:r>
+        <w:rPr>
+          <w:noProof/>
+        </w:rPr>
         <w:fldChar w:fldCharType="separate"/>
       </w:r>
       <w:r>
@@ -8281,6 +8362,9 @@
         <w:t>8</w:t>
       </w:r>
       <w:r>
+        <w:rPr>
+          <w:noProof/>
+        </w:rPr>
         <w:fldChar w:fldCharType="end"/>
       </w:r>
       <w:bookmarkEnd w:id="15"/>
@@ -8427,12 +8511,21 @@
         <w:t xml:space="preserve">Figura </w:t>
       </w:r>
       <w:r>
+        <w:rPr>
+          <w:noProof/>
+        </w:rPr>
         <w:fldChar w:fldCharType="begin"/>
       </w:r>
       <w:r>
+        <w:rPr>
+          <w:noProof/>
+        </w:rPr>
         <w:instrText xml:space="preserve"> SEQ Figura \* ARABIC </w:instrText>
       </w:r>
       <w:r>
+        <w:rPr>
+          <w:noProof/>
+        </w:rPr>
         <w:fldChar w:fldCharType="separate"/>
       </w:r>
       <w:r>
@@ -8442,6 +8535,9 @@
         <w:t>9</w:t>
       </w:r>
       <w:r>
+        <w:rPr>
+          <w:noProof/>
+        </w:rPr>
         <w:fldChar w:fldCharType="end"/>
       </w:r>
       <w:bookmarkEnd w:id="16"/>
@@ -8559,12 +8655,21 @@
         <w:t xml:space="preserve">Figura </w:t>
       </w:r>
       <w:r>
+        <w:rPr>
+          <w:noProof/>
+        </w:rPr>
         <w:fldChar w:fldCharType="begin"/>
       </w:r>
       <w:r>
+        <w:rPr>
+          <w:noProof/>
+        </w:rPr>
         <w:instrText xml:space="preserve"> SEQ Figura \* ARABIC </w:instrText>
       </w:r>
       <w:r>
+        <w:rPr>
+          <w:noProof/>
+        </w:rPr>
         <w:fldChar w:fldCharType="separate"/>
       </w:r>
       <w:r>
@@ -8574,6 +8679,9 @@
         <w:t>10</w:t>
       </w:r>
       <w:r>
+        <w:rPr>
+          <w:noProof/>
+        </w:rPr>
         <w:fldChar w:fldCharType="end"/>
       </w:r>
       <w:r>
@@ -8659,7 +8767,6 @@
       </w:pPr>
     </w:p>
     <w:p>
-      <w:bookmarkStart w:id="17" w:name="_GoBack"/>
       <w:r>
         <w:t xml:space="preserve">É </w:t>
       </w:r>
@@ -8699,13 +8806,7 @@
         <w:fldChar w:fldCharType="separate"/>
       </w:r>
       <w:r>
-        <w:t>Figu</w:t>
-      </w:r>
-      <w:r>
-        <w:t>r</w:t>
-      </w:r>
-      <w:r>
-        <w:t xml:space="preserve">a </w:t>
+        <w:t xml:space="preserve">Figura </w:t>
       </w:r>
       <w:r>
         <w:rPr>
@@ -8732,16 +8833,7 @@
         <w:t xml:space="preserve"> </w:t>
       </w:r>
       <w:r>
-        <w:t>Servico_internet</w:t>
-      </w:r>
-      <w:r>
-        <w:t xml:space="preserve"> e </w:t>
-      </w:r>
-      <w:r>
-        <w:t>Servico_telefone</w:t>
-      </w:r>
-      <w:r>
-        <w:t xml:space="preserve"> e o comando </w:t>
+        <w:t xml:space="preserve">Servico_internet e Servico_telefone e o comando </w:t>
       </w:r>
       <w:r>
         <w:rPr>
@@ -8758,17 +8850,26 @@
       <w:pPr>
         <w:pStyle w:val="LegendaTCC"/>
       </w:pPr>
-      <w:bookmarkStart w:id="18" w:name="_Ref148587657"/>
+      <w:bookmarkStart w:id="17" w:name="_Ref148587657"/>
       <w:r>
         <w:t xml:space="preserve">Figura </w:t>
       </w:r>
       <w:r>
+        <w:rPr>
+          <w:noProof/>
+        </w:rPr>
         <w:fldChar w:fldCharType="begin"/>
       </w:r>
       <w:r>
+        <w:rPr>
+          <w:noProof/>
+        </w:rPr>
         <w:instrText xml:space="preserve"> SEQ Figura \* ARABIC </w:instrText>
       </w:r>
       <w:r>
+        <w:rPr>
+          <w:noProof/>
+        </w:rPr>
         <w:fldChar w:fldCharType="separate"/>
       </w:r>
       <w:r>
@@ -8778,9 +8879,12 @@
         <w:t>11</w:t>
       </w:r>
       <w:r>
+        <w:rPr>
+          <w:noProof/>
+        </w:rPr>
         <w:fldChar w:fldCharType="end"/>
       </w:r>
-      <w:bookmarkEnd w:id="18"/>
+      <w:bookmarkEnd w:id="17"/>
       <w:r>
         <w:t xml:space="preserve"> - Contagem dos valores das colunas</w:t>
       </w:r>
@@ -8843,6 +8947,576 @@
         <w:t>Fonte: Autoria própria</w:t>
       </w:r>
     </w:p>
+    <w:p/>
+    <w:p>
+      <w:r>
+        <w:t>Se visualizarmos os</w:t>
+      </w:r>
+      <w:r>
+        <w:t xml:space="preserve"> valores gerados na saída do comando na </w:t>
+      </w:r>
+      <w:r>
+        <w:fldChar w:fldCharType="begin"/>
+      </w:r>
+      <w:r>
+        <w:instrText xml:space="preserve"> REF _Ref148587657 \h </w:instrText>
+      </w:r>
+      <w:r>
+        <w:instrText xml:space="preserve"> \* MERGEFORMAT </w:instrText>
+      </w:r>
+      <w:r>
+        <w:fldChar w:fldCharType="separate"/>
+      </w:r>
+      <w:r>
+        <w:t xml:space="preserve">Figura </w:t>
+      </w:r>
+      <w:r>
+        <w:rPr>
+          <w:noProof/>
+        </w:rPr>
+        <w:t>11</w:t>
+      </w:r>
+      <w:r>
+        <w:fldChar w:fldCharType="end"/>
+      </w:r>
+      <w:r>
+        <w:t xml:space="preserve">, é possível observar que a quantidade de clientes que não possuem o serviço de telefone é a mesma quantidade de clientes com valores faltantes nas colunas </w:t>
+      </w:r>
+      <w:r>
+        <w:t>que detalham especificamente o serviço de telefone (</w:t>
+      </w:r>
+      <w:r>
+        <w:t>Recarga_longa_distancia</w:t>
+      </w:r>
+      <w:r>
+        <w:t xml:space="preserve"> e</w:t>
+      </w:r>
+      <w:r>
+        <w:t xml:space="preserve"> Multiplas_linhas</w:t>
+      </w:r>
+      <w:r>
+        <w:t>), o mesmo ocorre com clientes que não possuem o serviço de internet e as colunas que estratificam esse serviço (Tipo_internet, Media_mensal_download_GB, Servico_seguranca, Servico_backup, Servico_protecao_dispositivo, Servico_suporte_preferencial, Servico_tv, Servico_filmes, Servico_musica e Servico_ilimitado_dados</w:t>
+      </w:r>
+      <w:r>
+        <w:t xml:space="preserve">), isso pode ser melhor observado na </w:t>
+      </w:r>
+      <w:r>
+        <w:fldChar w:fldCharType="begin"/>
+      </w:r>
+      <w:r>
+        <w:instrText xml:space="preserve"> REF _Ref148865321 \h </w:instrText>
+      </w:r>
+      <w:r>
+        <w:fldChar w:fldCharType="separate"/>
+      </w:r>
+      <w:r>
+        <w:t xml:space="preserve">Figura </w:t>
+      </w:r>
+      <w:r>
+        <w:rPr>
+          <w:noProof/>
+        </w:rPr>
+        <w:t>12</w:t>
+      </w:r>
+      <w:r>
+        <w:fldChar w:fldCharType="end"/>
+      </w:r>
+      <w:r>
+        <w:t xml:space="preserve">, </w:t>
+      </w:r>
+      <w:r>
+        <w:t xml:space="preserve">onde o comando realiza um filtro na base de dados que retorna a quantidade de valores presentes em todas as linhas onde o cliente não possui o serviço de telefone, na </w:t>
+      </w:r>
+      <w:r>
+        <w:fldChar w:fldCharType="begin"/>
+      </w:r>
+      <w:r>
+        <w:instrText xml:space="preserve"> REF _Ref148865331 \h </w:instrText>
+      </w:r>
+      <w:r>
+        <w:fldChar w:fldCharType="separate"/>
+      </w:r>
+      <w:r>
+        <w:t xml:space="preserve">Figura </w:t>
+      </w:r>
+      <w:r>
+        <w:rPr>
+          <w:noProof/>
+        </w:rPr>
+        <w:t>13</w:t>
+      </w:r>
+      <w:r>
+        <w:fldChar w:fldCharType="end"/>
+      </w:r>
+      <w:r>
+        <w:t xml:space="preserve">, o mesmo processo é realizado </w:t>
+      </w:r>
+      <w:r>
+        <w:t>nos</w:t>
+      </w:r>
+      <w:r>
+        <w:t xml:space="preserve"> clientes que não possuem o serviço de internet</w:t>
+      </w:r>
+      <w:r>
+        <w:t>.</w:t>
+      </w:r>
+      <w:r>
+        <w:t xml:space="preserve"> Em ambos os casos, as colunas que detalham o serviço aparecem sem nenhum valor preenchido.</w:t>
+      </w:r>
+    </w:p>
+    <w:p/>
+    <w:p>
+      <w:pPr>
+        <w:pStyle w:val="LegendaTCC"/>
+      </w:pPr>
+      <w:bookmarkStart w:id="18" w:name="_Ref148865321"/>
+      <w:r>
+        <w:t xml:space="preserve">Figura </w:t>
+      </w:r>
+      <w:fldSimple w:instr=" SEQ Figura \* ARABIC ">
+        <w:r>
+          <w:rPr>
+            <w:noProof/>
+          </w:rPr>
+          <w:t>12</w:t>
+        </w:r>
+      </w:fldSimple>
+      <w:bookmarkEnd w:id="18"/>
+      <w:r>
+        <w:t xml:space="preserve"> - Filtro de clientes sem o serviço de telefone</w:t>
+      </w:r>
+    </w:p>
+    <w:p>
+      <w:pPr>
+        <w:ind w:firstLine="0"/>
+        <w:jc w:val="center"/>
+      </w:pPr>
+      <w:r>
+        <w:rPr>
+          <w:noProof/>
+          <w:lang w:eastAsia="pt-BR" w:bidi="ar-SA"/>
+        </w:rPr>
+        <w:drawing>
+          <wp:inline distT="0" distB="0" distL="0" distR="0">
+            <wp:extent cx="5106113" cy="1676634"/>
+            <wp:effectExtent l="0" t="0" r="0" b="0"/>
+            <wp:docPr id="12" name="Imagem 12"/>
+            <wp:cNvGraphicFramePr>
+              <a:graphicFrameLocks xmlns:a="http://schemas.openxmlformats.org/drawingml/2006/main" noChangeAspect="1"/>
+            </wp:cNvGraphicFramePr>
+            <a:graphic xmlns:a="http://schemas.openxmlformats.org/drawingml/2006/main">
+              <a:graphicData uri="http://schemas.openxmlformats.org/drawingml/2006/picture">
+                <pic:pic xmlns:pic="http://schemas.openxmlformats.org/drawingml/2006/picture">
+                  <pic:nvPicPr>
+                    <pic:cNvPr id="12" name="Filtro clientes sem telefone.png"/>
+                    <pic:cNvPicPr/>
+                  </pic:nvPicPr>
+                  <pic:blipFill>
+                    <a:blip r:embed="rId19">
+                      <a:extLst>
+                        <a:ext uri="{28A0092B-C50C-407E-A947-70E740481C1C}">
+                          <a14:useLocalDpi xmlns:a14="http://schemas.microsoft.com/office/drawing/2010/main" val="0"/>
+                        </a:ext>
+                      </a:extLst>
+                    </a:blip>
+                    <a:stretch>
+                      <a:fillRect/>
+                    </a:stretch>
+                  </pic:blipFill>
+                  <pic:spPr>
+                    <a:xfrm>
+                      <a:off x="0" y="0"/>
+                      <a:ext cx="5106113" cy="1676634"/>
+                    </a:xfrm>
+                    <a:prstGeom prst="rect">
+                      <a:avLst/>
+                    </a:prstGeom>
+                  </pic:spPr>
+                </pic:pic>
+              </a:graphicData>
+            </a:graphic>
+          </wp:inline>
+        </w:drawing>
+      </w:r>
+    </w:p>
+    <w:p>
+      <w:pPr>
+        <w:pStyle w:val="LegendaTCC"/>
+      </w:pPr>
+      <w:r>
+        <w:t>Fonte: Autoria própria</w:t>
+      </w:r>
+    </w:p>
+    <w:p>
+      <w:pPr>
+        <w:pStyle w:val="LegendaTCC"/>
+      </w:pPr>
+    </w:p>
+    <w:p>
+      <w:pPr>
+        <w:pStyle w:val="LegendaTCC"/>
+      </w:pPr>
+    </w:p>
+    <w:p>
+      <w:pPr>
+        <w:pStyle w:val="LegendaTCC"/>
+        <w:jc w:val="both"/>
+      </w:pPr>
+    </w:p>
+    <w:p>
+      <w:pPr>
+        <w:pStyle w:val="LegendaTCC"/>
+        <w:jc w:val="both"/>
+      </w:pPr>
+    </w:p>
+    <w:p>
+      <w:pPr>
+        <w:pStyle w:val="LegendaTCC"/>
+      </w:pPr>
+      <w:bookmarkStart w:id="19" w:name="_Ref148865331"/>
+      <w:r>
+        <w:t xml:space="preserve">Figura </w:t>
+      </w:r>
+      <w:fldSimple w:instr=" SEQ Figura \* ARABIC ">
+        <w:r>
+          <w:rPr>
+            <w:noProof/>
+          </w:rPr>
+          <w:t>13</w:t>
+        </w:r>
+      </w:fldSimple>
+      <w:bookmarkEnd w:id="19"/>
+      <w:r>
+        <w:t xml:space="preserve"> - </w:t>
+      </w:r>
+      <w:r>
+        <w:t xml:space="preserve">Filtro de clientes sem o serviço de </w:t>
+      </w:r>
+      <w:r>
+        <w:t>internet</w:t>
+      </w:r>
+    </w:p>
+    <w:p>
+      <w:pPr>
+        <w:pStyle w:val="LegendaTCC"/>
+      </w:pPr>
+      <w:r>
+        <w:rPr>
+          <w:noProof/>
+          <w:lang w:eastAsia="pt-BR" w:bidi="ar-SA"/>
+        </w:rPr>
+        <w:drawing>
+          <wp:inline distT="0" distB="0" distL="0" distR="0">
+            <wp:extent cx="5172797" cy="2876951"/>
+            <wp:effectExtent l="0" t="0" r="8890" b="0"/>
+            <wp:docPr id="14" name="Imagem 14"/>
+            <wp:cNvGraphicFramePr>
+              <a:graphicFrameLocks xmlns:a="http://schemas.openxmlformats.org/drawingml/2006/main" noChangeAspect="1"/>
+            </wp:cNvGraphicFramePr>
+            <a:graphic xmlns:a="http://schemas.openxmlformats.org/drawingml/2006/main">
+              <a:graphicData uri="http://schemas.openxmlformats.org/drawingml/2006/picture">
+                <pic:pic xmlns:pic="http://schemas.openxmlformats.org/drawingml/2006/picture">
+                  <pic:nvPicPr>
+                    <pic:cNvPr id="14" name="Filtro clientes sem internet.png"/>
+                    <pic:cNvPicPr/>
+                  </pic:nvPicPr>
+                  <pic:blipFill>
+                    <a:blip r:embed="rId20">
+                      <a:extLst>
+                        <a:ext uri="{28A0092B-C50C-407E-A947-70E740481C1C}">
+                          <a14:useLocalDpi xmlns:a14="http://schemas.microsoft.com/office/drawing/2010/main" val="0"/>
+                        </a:ext>
+                      </a:extLst>
+                    </a:blip>
+                    <a:stretch>
+                      <a:fillRect/>
+                    </a:stretch>
+                  </pic:blipFill>
+                  <pic:spPr>
+                    <a:xfrm>
+                      <a:off x="0" y="0"/>
+                      <a:ext cx="5172797" cy="2876951"/>
+                    </a:xfrm>
+                    <a:prstGeom prst="rect">
+                      <a:avLst/>
+                    </a:prstGeom>
+                  </pic:spPr>
+                </pic:pic>
+              </a:graphicData>
+            </a:graphic>
+          </wp:inline>
+        </w:drawing>
+      </w:r>
+    </w:p>
+    <w:p>
+      <w:pPr>
+        <w:pStyle w:val="LegendaTCC"/>
+      </w:pPr>
+      <w:r>
+        <w:t>Fonte: Autoria própria</w:t>
+      </w:r>
+    </w:p>
+    <w:p/>
+    <w:p>
+      <w:r>
+        <w:t xml:space="preserve">A falta de campos preenchidos se torna um problema para a nossa análise dos dados bem </w:t>
+      </w:r>
+      <w:r>
+        <w:t xml:space="preserve">como para a utilização de algoritmos de </w:t>
+      </w:r>
+      <w:r>
+        <w:rPr>
+          <w:i/>
+        </w:rPr>
+        <w:t>machine learning</w:t>
+      </w:r>
+      <w:r>
+        <w:t xml:space="preserve"> uma vez que isso pode acarretar em uma perda de contexto e, consequentemente, em uma análise incompleta e enviesada. </w:t>
+      </w:r>
+      <w:r>
+        <w:t xml:space="preserve">Além disso, a presença de valores ausentes pode afetar a qualidade </w:t>
+      </w:r>
+      <w:r>
+        <w:t>dos modelos de aprendizado de máquina</w:t>
+      </w:r>
+      <w:r>
+        <w:t xml:space="preserve">, </w:t>
+      </w:r>
+      <w:r>
+        <w:t>visto</w:t>
+      </w:r>
+      <w:r>
+        <w:t xml:space="preserve"> que muitos algoritmos não podem lidar diretamente com lacunas nos dados</w:t>
+      </w:r>
+      <w:r>
+        <w:t>. Em algumas situações, pode ser considerada a remoção completa da linha que contém o dado faltante como uma solução, este não é o nosso caso, além de resultar numa perda quantitativa de dados, estaríamos excluindo da nossa base todos os clientes que n</w:t>
+      </w:r>
+      <w:r>
+        <w:t>ão possuem os serviços de telefone e os serviços de internet.</w:t>
+      </w:r>
+    </w:p>
+    <w:p>
+      <w:r>
+        <w:t xml:space="preserve">Antes de escolhermos uma estratégia para solucionar nosso problema, é </w:t>
+      </w:r>
+      <w:r>
+        <w:t>necessário</w:t>
+      </w:r>
+      <w:r>
+        <w:t xml:space="preserve"> ent</w:t>
+      </w:r>
+      <w:r>
+        <w:t xml:space="preserve">endermos os dados já preenchidos nessas colunas e seu contexto. Com exceção das colunas </w:t>
+      </w:r>
+      <w:r>
+        <w:t>Recarga_longa_distancia</w:t>
+      </w:r>
+      <w:r>
+        <w:t xml:space="preserve"> e Media_mensal_download_GB que possuem valores numéricos que informam</w:t>
+      </w:r>
+      <w:r>
+        <w:t xml:space="preserve"> </w:t>
+      </w:r>
+      <w:r>
+        <w:t>o custo médio total de re</w:t>
+      </w:r>
+      <w:r>
+        <w:t xml:space="preserve">cargas de </w:t>
+      </w:r>
+      <w:r>
+        <w:t xml:space="preserve">longa distância e </w:t>
+      </w:r>
+      <w:r>
+        <w:t>o volume médio de download do cliente em gigabytes</w:t>
+      </w:r>
+      <w:r>
+        <w:t>, respectivamente, as outras colunas possuem os valores binários “</w:t>
+      </w:r>
+      <w:r>
+        <w:rPr>
+          <w:i/>
+        </w:rPr>
+        <w:t>No</w:t>
+      </w:r>
+      <w:r>
+        <w:t>” e “</w:t>
+      </w:r>
+      <w:r>
+        <w:rPr>
+          <w:i/>
+        </w:rPr>
+        <w:t>Yes</w:t>
+      </w:r>
+      <w:r>
+        <w:t>”</w:t>
+      </w:r>
+    </w:p>
+    <w:p>
+      <w:r>
+        <w:t xml:space="preserve">Para resolver esta situação estaremos atribuindo </w:t>
+      </w:r>
+      <w:r>
+        <w:t>o valor</w:t>
+      </w:r>
+      <w:r>
+        <w:t xml:space="preserve"> “</w:t>
+      </w:r>
+      <w:r>
+        <w:rPr>
+          <w:i/>
+        </w:rPr>
+        <w:t>No</w:t>
+      </w:r>
+      <w:r>
+        <w:t>”</w:t>
+      </w:r>
+      <w:r>
+        <w:t xml:space="preserve"> nas colunas que possuem valores binários e o valor “0” nas duas colunas que possuem valores numéricos. A justificativa para </w:t>
+      </w:r>
+      <w:r>
+        <w:t xml:space="preserve">essa escolha é que, uma vez que o cliente não possua </w:t>
+      </w:r>
+      <w:r>
+        <w:lastRenderedPageBreak/>
+        <w:t xml:space="preserve">o serviço de internet, por consequência ele não irá ter um serviço de filmes ou musica por exemplo, e isso pode ser replicado para as outras colunas que detalham esses dois serviços, a </w:t>
+      </w:r>
+      <w:r>
+        <w:fldChar w:fldCharType="begin"/>
+      </w:r>
+      <w:r>
+        <w:instrText xml:space="preserve"> REF _Ref148875814 \h </w:instrText>
+      </w:r>
+      <w:r>
+        <w:fldChar w:fldCharType="separate"/>
+      </w:r>
+      <w:r>
+        <w:t>Figur</w:t>
+      </w:r>
+      <w:r>
+        <w:t>a</w:t>
+      </w:r>
+      <w:r>
+        <w:t xml:space="preserve"> </w:t>
+      </w:r>
+      <w:r>
+        <w:rPr>
+          <w:noProof/>
+        </w:rPr>
+        <w:t>14</w:t>
+      </w:r>
+      <w:r>
+        <w:fldChar w:fldCharType="end"/>
+      </w:r>
+      <w:r>
+        <w:t xml:space="preserve"> mostra o comando realizado para imputar estes dados nas respectivas colunas.</w:t>
+      </w:r>
+    </w:p>
+    <w:p/>
+    <w:p>
+      <w:pPr>
+        <w:pStyle w:val="LegendaTCC"/>
+      </w:pPr>
+      <w:bookmarkStart w:id="20" w:name="_Ref148875806"/>
+      <w:bookmarkStart w:id="21" w:name="_Ref148875814"/>
+      <w:r>
+        <w:t xml:space="preserve">Figura </w:t>
+      </w:r>
+      <w:fldSimple w:instr=" SEQ Figura \* ARABIC ">
+        <w:r>
+          <w:rPr>
+            <w:noProof/>
+          </w:rPr>
+          <w:t>14</w:t>
+        </w:r>
+      </w:fldSimple>
+      <w:bookmarkEnd w:id="21"/>
+      <w:r>
+        <w:t xml:space="preserve"> - atribuindo dados nos campos com valores nulos</w:t>
+      </w:r>
+      <w:bookmarkEnd w:id="20"/>
+    </w:p>
+    <w:p>
+      <w:pPr>
+        <w:ind w:firstLine="0"/>
+        <w:jc w:val="center"/>
+      </w:pPr>
+      <w:r>
+        <w:rPr>
+          <w:noProof/>
+          <w:lang w:eastAsia="pt-BR" w:bidi="ar-SA"/>
+        </w:rPr>
+        <w:drawing>
+          <wp:inline distT="0" distB="0" distL="0" distR="0">
+            <wp:extent cx="5760085" cy="1949450"/>
+            <wp:effectExtent l="0" t="0" r="0" b="0"/>
+            <wp:docPr id="15" name="Imagem 15"/>
+            <wp:cNvGraphicFramePr>
+              <a:graphicFrameLocks xmlns:a="http://schemas.openxmlformats.org/drawingml/2006/main" noChangeAspect="1"/>
+            </wp:cNvGraphicFramePr>
+            <a:graphic xmlns:a="http://schemas.openxmlformats.org/drawingml/2006/main">
+              <a:graphicData uri="http://schemas.openxmlformats.org/drawingml/2006/picture">
+                <pic:pic xmlns:pic="http://schemas.openxmlformats.org/drawingml/2006/picture">
+                  <pic:nvPicPr>
+                    <pic:cNvPr id="15" name="preenchimento dos campos NULOS.png"/>
+                    <pic:cNvPicPr/>
+                  </pic:nvPicPr>
+                  <pic:blipFill>
+                    <a:blip r:embed="rId21">
+                      <a:extLst>
+                        <a:ext uri="{28A0092B-C50C-407E-A947-70E740481C1C}">
+                          <a14:useLocalDpi xmlns:a14="http://schemas.microsoft.com/office/drawing/2010/main" val="0"/>
+                        </a:ext>
+                      </a:extLst>
+                    </a:blip>
+                    <a:stretch>
+                      <a:fillRect/>
+                    </a:stretch>
+                  </pic:blipFill>
+                  <pic:spPr>
+                    <a:xfrm>
+                      <a:off x="0" y="0"/>
+                      <a:ext cx="5760085" cy="1949450"/>
+                    </a:xfrm>
+                    <a:prstGeom prst="rect">
+                      <a:avLst/>
+                    </a:prstGeom>
+                  </pic:spPr>
+                </pic:pic>
+              </a:graphicData>
+            </a:graphic>
+          </wp:inline>
+        </w:drawing>
+      </w:r>
+    </w:p>
+    <w:p>
+      <w:pPr>
+        <w:pStyle w:val="LegendaTCC"/>
+      </w:pPr>
+      <w:r>
+        <w:t>Fonte: Autoria própria</w:t>
+      </w:r>
+    </w:p>
+    <w:p/>
+    <w:p>
+      <w:r>
+        <w:t xml:space="preserve">Dando sequência, agora temos apenas duas colunas com dados faltantes, são elas </w:t>
+      </w:r>
+      <w:r>
+        <w:t>Categoria_cancelamento</w:t>
+      </w:r>
+      <w:r>
+        <w:t xml:space="preserve"> e</w:t>
+      </w:r>
+      <w:r>
+        <w:t xml:space="preserve"> Motivo_cancelamento</w:t>
+      </w:r>
+      <w:r>
+        <w:t>. O próprio nome delas sugere que estão condicionadas ao fato do cliente ter cancelado ou não</w:t>
+      </w:r>
+      <w:bookmarkStart w:id="22" w:name="_GoBack"/>
+      <w:bookmarkEnd w:id="22"/>
+    </w:p>
+    <w:p/>
     <w:p>
       <w:pPr>
         <w:tabs>
@@ -8855,44 +9529,6 @@
       </w:pPr>
     </w:p>
     <w:p>
-      <w:r>
-        <w:t xml:space="preserve">Os valores gerados na saída do comando na </w:t>
-      </w:r>
-      <w:r>
-        <w:fldChar w:fldCharType="begin"/>
-      </w:r>
-      <w:r>
-        <w:instrText xml:space="preserve"> REF _Ref148587657 \h </w:instrText>
-      </w:r>
-      <w:r>
-        <w:fldChar w:fldCharType="separate"/>
-      </w:r>
-      <w:r>
-        <w:t xml:space="preserve">Figura </w:t>
-      </w:r>
-      <w:r>
-        <w:rPr>
-          <w:noProof/>
-        </w:rPr>
-        <w:t>1</w:t>
-      </w:r>
-      <w:r>
-        <w:rPr>
-          <w:noProof/>
-        </w:rPr>
-        <w:t>1</w:t>
-      </w:r>
-      <w:r>
-        <w:fldChar w:fldCharType="end"/>
-      </w:r>
-      <w:r>
-        <w:t xml:space="preserve"> </w:t>
-      </w:r>
-      <w:r>
-        <w:t xml:space="preserve">correspondem justamente aos </w:t>
-      </w:r>
-    </w:p>
-    <w:p>
       <w:pPr>
         <w:tabs>
           <w:tab w:val="clear" w:pos="709"/>
@@ -8902,11 +9538,7 @@
         <w:ind w:firstLine="0"/>
         <w:jc w:val="left"/>
       </w:pPr>
-      <w:r>
-        <w:br w:type="page"/>
-      </w:r>
-    </w:p>
-    <w:bookmarkEnd w:id="17"/>
+    </w:p>
     <w:p>
       <w:pPr>
         <w:tabs>
@@ -8917,6 +9549,185 @@
         <w:ind w:firstLine="0"/>
         <w:jc w:val="left"/>
       </w:pPr>
+    </w:p>
+    <w:p>
+      <w:pPr>
+        <w:tabs>
+          <w:tab w:val="clear" w:pos="709"/>
+        </w:tabs>
+        <w:overflowPunct/>
+        <w:spacing w:line="240" w:lineRule="auto"/>
+        <w:ind w:firstLine="0"/>
+        <w:jc w:val="left"/>
+      </w:pPr>
+    </w:p>
+    <w:p>
+      <w:pPr>
+        <w:tabs>
+          <w:tab w:val="clear" w:pos="709"/>
+        </w:tabs>
+        <w:overflowPunct/>
+        <w:spacing w:line="240" w:lineRule="auto"/>
+        <w:ind w:firstLine="0"/>
+        <w:jc w:val="left"/>
+      </w:pPr>
+    </w:p>
+    <w:p>
+      <w:pPr>
+        <w:tabs>
+          <w:tab w:val="clear" w:pos="709"/>
+        </w:tabs>
+        <w:overflowPunct/>
+        <w:spacing w:line="240" w:lineRule="auto"/>
+        <w:ind w:firstLine="0"/>
+        <w:jc w:val="left"/>
+      </w:pPr>
+    </w:p>
+    <w:p>
+      <w:pPr>
+        <w:tabs>
+          <w:tab w:val="clear" w:pos="709"/>
+        </w:tabs>
+        <w:overflowPunct/>
+        <w:spacing w:line="240" w:lineRule="auto"/>
+        <w:ind w:firstLine="0"/>
+        <w:jc w:val="left"/>
+      </w:pPr>
+    </w:p>
+    <w:p>
+      <w:pPr>
+        <w:tabs>
+          <w:tab w:val="clear" w:pos="709"/>
+        </w:tabs>
+        <w:overflowPunct/>
+        <w:spacing w:line="240" w:lineRule="auto"/>
+        <w:ind w:firstLine="0"/>
+        <w:jc w:val="left"/>
+      </w:pPr>
+    </w:p>
+    <w:p>
+      <w:pPr>
+        <w:tabs>
+          <w:tab w:val="clear" w:pos="709"/>
+        </w:tabs>
+        <w:overflowPunct/>
+        <w:spacing w:line="240" w:lineRule="auto"/>
+        <w:ind w:firstLine="0"/>
+        <w:jc w:val="left"/>
+      </w:pPr>
+    </w:p>
+    <w:p>
+      <w:pPr>
+        <w:tabs>
+          <w:tab w:val="clear" w:pos="709"/>
+        </w:tabs>
+        <w:overflowPunct/>
+        <w:spacing w:line="240" w:lineRule="auto"/>
+        <w:ind w:firstLine="0"/>
+        <w:jc w:val="left"/>
+      </w:pPr>
+    </w:p>
+    <w:p>
+      <w:pPr>
+        <w:tabs>
+          <w:tab w:val="clear" w:pos="709"/>
+        </w:tabs>
+        <w:overflowPunct/>
+        <w:spacing w:line="240" w:lineRule="auto"/>
+        <w:ind w:firstLine="0"/>
+        <w:jc w:val="left"/>
+      </w:pPr>
+    </w:p>
+    <w:p>
+      <w:pPr>
+        <w:tabs>
+          <w:tab w:val="clear" w:pos="709"/>
+        </w:tabs>
+        <w:overflowPunct/>
+        <w:spacing w:line="240" w:lineRule="auto"/>
+        <w:ind w:firstLine="0"/>
+        <w:jc w:val="left"/>
+      </w:pPr>
+    </w:p>
+    <w:p>
+      <w:pPr>
+        <w:tabs>
+          <w:tab w:val="clear" w:pos="709"/>
+        </w:tabs>
+        <w:overflowPunct/>
+        <w:spacing w:line="240" w:lineRule="auto"/>
+        <w:ind w:firstLine="0"/>
+        <w:jc w:val="left"/>
+      </w:pPr>
+    </w:p>
+    <w:p>
+      <w:pPr>
+        <w:tabs>
+          <w:tab w:val="clear" w:pos="709"/>
+        </w:tabs>
+        <w:overflowPunct/>
+        <w:spacing w:line="240" w:lineRule="auto"/>
+        <w:ind w:firstLine="0"/>
+        <w:jc w:val="left"/>
+      </w:pPr>
+    </w:p>
+    <w:p>
+      <w:pPr>
+        <w:tabs>
+          <w:tab w:val="clear" w:pos="709"/>
+        </w:tabs>
+        <w:overflowPunct/>
+        <w:spacing w:line="240" w:lineRule="auto"/>
+        <w:ind w:firstLine="0"/>
+        <w:jc w:val="left"/>
+      </w:pPr>
+    </w:p>
+    <w:p>
+      <w:pPr>
+        <w:tabs>
+          <w:tab w:val="clear" w:pos="709"/>
+        </w:tabs>
+        <w:overflowPunct/>
+        <w:spacing w:line="240" w:lineRule="auto"/>
+        <w:ind w:firstLine="0"/>
+        <w:jc w:val="left"/>
+      </w:pPr>
+    </w:p>
+    <w:p>
+      <w:pPr>
+        <w:tabs>
+          <w:tab w:val="clear" w:pos="709"/>
+        </w:tabs>
+        <w:overflowPunct/>
+        <w:spacing w:line="240" w:lineRule="auto"/>
+        <w:ind w:firstLine="0"/>
+        <w:jc w:val="left"/>
+      </w:pPr>
+    </w:p>
+    <w:p>
+      <w:pPr>
+        <w:tabs>
+          <w:tab w:val="clear" w:pos="709"/>
+        </w:tabs>
+        <w:overflowPunct/>
+        <w:spacing w:line="240" w:lineRule="auto"/>
+        <w:ind w:firstLine="0"/>
+        <w:jc w:val="left"/>
+      </w:pPr>
+      <w:r>
+        <w:br w:type="page"/>
+      </w:r>
+    </w:p>
+    <w:p>
+      <w:pPr>
+        <w:tabs>
+          <w:tab w:val="clear" w:pos="709"/>
+        </w:tabs>
+        <w:overflowPunct/>
+        <w:spacing w:line="240" w:lineRule="auto"/>
+        <w:ind w:firstLine="0"/>
+        <w:jc w:val="left"/>
+      </w:pPr>
       <w:r>
         <w:lastRenderedPageBreak/>
         <w:t>BIBLIOGRAFIA</w:t>
@@ -8934,7 +9745,7 @@
       <w:r>
         <w:t xml:space="preserve">O que são data frames? </w:t>
       </w:r>
-      <w:hyperlink r:id="rId19" w:history="1">
+      <w:hyperlink r:id="rId22" w:history="1">
         <w:r>
           <w:rPr>
             <w:rStyle w:val="Hyperlink"/>
@@ -10534,7 +11345,6 @@
   <w:style w:type="character" w:default="1" w:styleId="Fontepargpadro">
     <w:name w:val="Default Paragraph Font"/>
     <w:uiPriority w:val="1"/>
-    <w:semiHidden/>
     <w:unhideWhenUsed/>
   </w:style>
   <w:style w:type="table" w:default="1" w:styleId="Tabelanormal">
@@ -11191,7 +12001,7 @@
 </file>
 
 <file path=customXml/itemProps1.xml><?xml version="1.0" encoding="utf-8"?>
-<ds:datastoreItem xmlns:ds="http://schemas.openxmlformats.org/officeDocument/2006/customXml" ds:itemID="{540DA898-3A54-44E3-AEE0-14E461E17425}">
+<ds:datastoreItem xmlns:ds="http://schemas.openxmlformats.org/officeDocument/2006/customXml" ds:itemID="{04519085-E34F-464C-9191-7C5C935E3C47}">
   <ds:schemaRefs>
     <ds:schemaRef ds:uri="http://schemas.openxmlformats.org/officeDocument/2006/bibliography"/>
   </ds:schemaRefs>

</xml_diff>

<commit_message>
ajuste sobre remoçao do joined
</commit_message>
<xml_diff>
--- a/Artigo/TCC.docx
+++ b/Artigo/TCC.docx
@@ -9073,14 +9073,36 @@
       <w:r>
         <w:t xml:space="preserve">Figura </w:t>
       </w:r>
-      <w:fldSimple w:instr=" SEQ Figura \* ARABIC ">
-        <w:r>
-          <w:rPr>
-            <w:noProof/>
-          </w:rPr>
-          <w:t>12</w:t>
-        </w:r>
-      </w:fldSimple>
+      <w:r>
+        <w:rPr>
+          <w:noProof/>
+        </w:rPr>
+        <w:fldChar w:fldCharType="begin"/>
+      </w:r>
+      <w:r>
+        <w:rPr>
+          <w:noProof/>
+        </w:rPr>
+        <w:instrText xml:space="preserve"> SEQ Figura \* ARABIC </w:instrText>
+      </w:r>
+      <w:r>
+        <w:rPr>
+          <w:noProof/>
+        </w:rPr>
+        <w:fldChar w:fldCharType="separate"/>
+      </w:r>
+      <w:r>
+        <w:rPr>
+          <w:noProof/>
+        </w:rPr>
+        <w:t>12</w:t>
+      </w:r>
+      <w:r>
+        <w:rPr>
+          <w:noProof/>
+        </w:rPr>
+        <w:fldChar w:fldCharType="end"/>
+      </w:r>
       <w:bookmarkEnd w:id="18"/>
       <w:r>
         <w:t xml:space="preserve"> - Filtro de clientes sem o serviço de telefone</w:t>
@@ -9177,14 +9199,36 @@
       <w:r>
         <w:t xml:space="preserve">Figura </w:t>
       </w:r>
-      <w:fldSimple w:instr=" SEQ Figura \* ARABIC ">
-        <w:r>
-          <w:rPr>
-            <w:noProof/>
-          </w:rPr>
-          <w:t>13</w:t>
-        </w:r>
-      </w:fldSimple>
+      <w:r>
+        <w:rPr>
+          <w:noProof/>
+        </w:rPr>
+        <w:fldChar w:fldCharType="begin"/>
+      </w:r>
+      <w:r>
+        <w:rPr>
+          <w:noProof/>
+        </w:rPr>
+        <w:instrText xml:space="preserve"> SEQ Figura \* ARABIC </w:instrText>
+      </w:r>
+      <w:r>
+        <w:rPr>
+          <w:noProof/>
+        </w:rPr>
+        <w:fldChar w:fldCharType="separate"/>
+      </w:r>
+      <w:r>
+        <w:rPr>
+          <w:noProof/>
+        </w:rPr>
+        <w:t>13</w:t>
+      </w:r>
+      <w:r>
+        <w:rPr>
+          <w:noProof/>
+        </w:rPr>
+        <w:fldChar w:fldCharType="end"/>
+      </w:r>
       <w:bookmarkEnd w:id="19"/>
       <w:r>
         <w:t xml:space="preserve"> - </w:t>
@@ -9390,13 +9434,7 @@
         <w:fldChar w:fldCharType="separate"/>
       </w:r>
       <w:r>
-        <w:t>Figur</w:t>
-      </w:r>
-      <w:r>
-        <w:t>a</w:t>
-      </w:r>
-      <w:r>
-        <w:t xml:space="preserve"> </w:t>
+        <w:t xml:space="preserve">Figura </w:t>
       </w:r>
       <w:r>
         <w:rPr>
@@ -9416,24 +9454,46 @@
       <w:pPr>
         <w:pStyle w:val="LegendaTCC"/>
       </w:pPr>
-      <w:bookmarkStart w:id="20" w:name="_Ref148875806"/>
-      <w:bookmarkStart w:id="21" w:name="_Ref148875814"/>
+      <w:bookmarkStart w:id="20" w:name="_Ref148875814"/>
+      <w:bookmarkStart w:id="21" w:name="_Ref148875806"/>
       <w:r>
         <w:t xml:space="preserve">Figura </w:t>
       </w:r>
-      <w:fldSimple w:instr=" SEQ Figura \* ARABIC ">
-        <w:r>
-          <w:rPr>
-            <w:noProof/>
-          </w:rPr>
-          <w:t>14</w:t>
-        </w:r>
-      </w:fldSimple>
+      <w:r>
+        <w:rPr>
+          <w:noProof/>
+        </w:rPr>
+        <w:fldChar w:fldCharType="begin"/>
+      </w:r>
+      <w:r>
+        <w:rPr>
+          <w:noProof/>
+        </w:rPr>
+        <w:instrText xml:space="preserve"> SEQ Figura \* ARABIC </w:instrText>
+      </w:r>
+      <w:r>
+        <w:rPr>
+          <w:noProof/>
+        </w:rPr>
+        <w:fldChar w:fldCharType="separate"/>
+      </w:r>
+      <w:r>
+        <w:rPr>
+          <w:noProof/>
+        </w:rPr>
+        <w:t>14</w:t>
+      </w:r>
+      <w:r>
+        <w:rPr>
+          <w:noProof/>
+        </w:rPr>
+        <w:fldChar w:fldCharType="end"/>
+      </w:r>
+      <w:bookmarkEnd w:id="20"/>
+      <w:r>
+        <w:t xml:space="preserve"> - atribuindo dados nos campos com valores nulos</w:t>
+      </w:r>
       <w:bookmarkEnd w:id="21"/>
-      <w:r>
-        <w:t xml:space="preserve"> - atribuindo dados nos campos com valores nulos</w:t>
-      </w:r>
-      <w:bookmarkEnd w:id="20"/>
     </w:p>
     <w:p>
       <w:pPr>
@@ -9499,19 +9559,33 @@
     <w:p/>
     <w:p>
       <w:r>
-        <w:t xml:space="preserve">Dando sequência, agora temos apenas duas colunas com dados faltantes, são elas </w:t>
-      </w:r>
-      <w:r>
-        <w:t>Categoria_cancelamento</w:t>
-      </w:r>
-      <w:r>
-        <w:t xml:space="preserve"> e</w:t>
-      </w:r>
-      <w:r>
-        <w:t xml:space="preserve"> Motivo_cancelamento</w:t>
-      </w:r>
-      <w:r>
-        <w:t>. O próprio nome delas sugere que estão condicionadas ao fato do cliente ter cancelado ou não</w:t>
+        <w:t xml:space="preserve">Continuando com nossa análise, </w:t>
+      </w:r>
+      <w:r>
+        <w:t>agora</w:t>
+      </w:r>
+      <w:r>
+        <w:t xml:space="preserve"> temos apenas duas colunas com dados ausentes, que são Categoria_cancelamento e Motivo_cancelamento. A própria nomenclatura dessas colunas sugere que estão relacionadas à decisão do cliente de cancelar o serviço ou não. Essa informação pode ser </w:t>
+      </w:r>
+      <w:r>
+        <w:t>encontrada n</w:t>
+      </w:r>
+      <w:r>
+        <w:t>a coluna Situacao_cliente. No entanto, antes de prosseguirmos com o processo de correção de dados faltantes, é necessário fazer um ajuste. Conforme indicado na Tabela 1, a coluna Situacao_cliente contém três valores disti</w:t>
+      </w:r>
+      <w:r>
+        <w:t>ntos: Churned, Stayed e Joined.</w:t>
+      </w:r>
+    </w:p>
+    <w:p>
+      <w:r>
+        <w:t xml:space="preserve">Dado que nosso principal objetivo é analisar o churn rate e tentar prever quais clientes têm maior propensão a solicitar o cancelamento, os dados relacionados aos clientes que aderiram ao serviço se tornam um elemento de interferência em nossa base de dados. Isso ocorre porque, quando se trata de análise de churn rate, estamos particularmente interessados </w:t>
+      </w:r>
+      <w:r>
+        <w:t xml:space="preserve">em analisar o histórico do cliente e em detectar padrões que o levaram a solicitar o cancelamento. </w:t>
+      </w:r>
+      <w:r>
+        <w:t>No caso dos recém-contratantes, simplesmente não dispomos de um período de observação suficiente para discernir esses padrões, uma vez que não tiveram tempo de estabelecer um histórico de interações significativo com o serviço.</w:t>
       </w:r>
       <w:bookmarkStart w:id="22" w:name="_GoBack"/>
       <w:bookmarkEnd w:id="22"/>
@@ -11345,6 +11419,7 @@
   <w:style w:type="character" w:default="1" w:styleId="Fontepargpadro">
     <w:name w:val="Default Paragraph Font"/>
     <w:uiPriority w:val="1"/>
+    <w:semiHidden/>
     <w:unhideWhenUsed/>
   </w:style>
   <w:style w:type="table" w:default="1" w:styleId="Tabelanormal">
@@ -12001,7 +12076,7 @@
 </file>
 
 <file path=customXml/itemProps1.xml><?xml version="1.0" encoding="utf-8"?>
-<ds:datastoreItem xmlns:ds="http://schemas.openxmlformats.org/officeDocument/2006/customXml" ds:itemID="{04519085-E34F-464C-9191-7C5C935E3C47}">
+<ds:datastoreItem xmlns:ds="http://schemas.openxmlformats.org/officeDocument/2006/customXml" ds:itemID="{C10E7773-6A61-43B9-AC03-7B848EDD7BDA}">
   <ds:schemaRefs>
     <ds:schemaRef ds:uri="http://schemas.openxmlformats.org/officeDocument/2006/bibliography"/>
   </ds:schemaRefs>

</xml_diff>

<commit_message>
Finalizando etapa de tratamento de dados
etapa faltando poucos pontos a serem abordados
</commit_message>
<xml_diff>
--- a/Artigo/TCC.docx
+++ b/Artigo/TCC.docx
@@ -261,7 +261,7 @@
             </w:rPr>
             <w:fldChar w:fldCharType="separate"/>
           </w:r>
-          <w:hyperlink w:anchor="_Toc147655298" w:history="1">
+          <w:hyperlink w:anchor="_Toc149404698" w:history="1">
             <w:r>
               <w:rPr>
                 <w:rStyle w:val="Hyperlink"/>
@@ -306,7 +306,7 @@
                 <w:noProof/>
                 <w:webHidden/>
               </w:rPr>
-              <w:instrText xml:space="preserve"> PAGEREF _Toc147655298 \h </w:instrText>
+              <w:instrText xml:space="preserve"> PAGEREF _Toc149404698 \h </w:instrText>
             </w:r>
             <w:r>
               <w:rPr>
@@ -326,7 +326,7 @@
                 <w:noProof/>
                 <w:webHidden/>
               </w:rPr>
-              <w:t>4</w:t>
+              <w:t>5</w:t>
             </w:r>
             <w:r>
               <w:rPr>
@@ -353,7 +353,7 @@
               <w:lang w:eastAsia="pt-BR" w:bidi="ar-SA"/>
             </w:rPr>
           </w:pPr>
-          <w:hyperlink w:anchor="_Toc147655299" w:history="1">
+          <w:hyperlink w:anchor="_Toc149404699" w:history="1">
             <w:r>
               <w:rPr>
                 <w:rStyle w:val="Hyperlink"/>
@@ -398,7 +398,7 @@
                 <w:noProof/>
                 <w:webHidden/>
               </w:rPr>
-              <w:instrText xml:space="preserve"> PAGEREF _Toc147655299 \h </w:instrText>
+              <w:instrText xml:space="preserve"> PAGEREF _Toc149404699 \h </w:instrText>
             </w:r>
             <w:r>
               <w:rPr>
@@ -418,7 +418,7 @@
                 <w:noProof/>
                 <w:webHidden/>
               </w:rPr>
-              <w:t>4</w:t>
+              <w:t>5</w:t>
             </w:r>
             <w:r>
               <w:rPr>
@@ -445,7 +445,7 @@
               <w:lang w:eastAsia="pt-BR" w:bidi="ar-SA"/>
             </w:rPr>
           </w:pPr>
-          <w:hyperlink w:anchor="_Toc147655300" w:history="1">
+          <w:hyperlink w:anchor="_Toc149404700" w:history="1">
             <w:r>
               <w:rPr>
                 <w:rStyle w:val="Hyperlink"/>
@@ -490,7 +490,7 @@
                 <w:noProof/>
                 <w:webHidden/>
               </w:rPr>
-              <w:instrText xml:space="preserve"> PAGEREF _Toc147655300 \h </w:instrText>
+              <w:instrText xml:space="preserve"> PAGEREF _Toc149404700 \h </w:instrText>
             </w:r>
             <w:r>
               <w:rPr>
@@ -510,7 +510,7 @@
                 <w:noProof/>
                 <w:webHidden/>
               </w:rPr>
-              <w:t>4</w:t>
+              <w:t>5</w:t>
             </w:r>
             <w:r>
               <w:rPr>
@@ -537,7 +537,7 @@
               <w:lang w:eastAsia="pt-BR" w:bidi="ar-SA"/>
             </w:rPr>
           </w:pPr>
-          <w:hyperlink w:anchor="_Toc147655301" w:history="1">
+          <w:hyperlink w:anchor="_Toc149404701" w:history="1">
             <w:r>
               <w:rPr>
                 <w:rStyle w:val="Hyperlink"/>
@@ -582,7 +582,7 @@
                 <w:noProof/>
                 <w:webHidden/>
               </w:rPr>
-              <w:instrText xml:space="preserve"> PAGEREF _Toc147655301 \h </w:instrText>
+              <w:instrText xml:space="preserve"> PAGEREF _Toc149404701 \h </w:instrText>
             </w:r>
             <w:r>
               <w:rPr>
@@ -602,7 +602,7 @@
                 <w:noProof/>
                 <w:webHidden/>
               </w:rPr>
-              <w:t>5</w:t>
+              <w:t>6</w:t>
             </w:r>
             <w:r>
               <w:rPr>
@@ -629,7 +629,7 @@
               <w:lang w:eastAsia="pt-BR" w:bidi="ar-SA"/>
             </w:rPr>
           </w:pPr>
-          <w:hyperlink w:anchor="_Toc147655302" w:history="1">
+          <w:hyperlink w:anchor="_Toc149404702" w:history="1">
             <w:r>
               <w:rPr>
                 <w:rStyle w:val="Hyperlink"/>
@@ -674,7 +674,7 @@
                 <w:noProof/>
                 <w:webHidden/>
               </w:rPr>
-              <w:instrText xml:space="preserve"> PAGEREF _Toc147655302 \h </w:instrText>
+              <w:instrText xml:space="preserve"> PAGEREF _Toc149404702 \h </w:instrText>
             </w:r>
             <w:r>
               <w:rPr>
@@ -694,7 +694,7 @@
                 <w:noProof/>
                 <w:webHidden/>
               </w:rPr>
-              <w:t>6</w:t>
+              <w:t>10</w:t>
             </w:r>
             <w:r>
               <w:rPr>
@@ -733,7 +733,7 @@
       <w:pPr>
         <w:pStyle w:val="Ttulo1"/>
       </w:pPr>
-      <w:bookmarkStart w:id="1" w:name="_Toc147655298"/>
+      <w:bookmarkStart w:id="1" w:name="_Toc149404698"/>
       <w:r>
         <w:lastRenderedPageBreak/>
         <w:t>INTRODUÇÃO</w:t>
@@ -745,7 +745,7 @@
         <w:pStyle w:val="Ttulo2"/>
         <w:ind w:left="284" w:hanging="284"/>
       </w:pPr>
-      <w:bookmarkStart w:id="2" w:name="_Toc147655299"/>
+      <w:bookmarkStart w:id="2" w:name="_Toc149404699"/>
       <w:r>
         <w:t>Contextualização</w:t>
       </w:r>
@@ -800,7 +800,7 @@
       <w:pPr>
         <w:pStyle w:val="Ttulo2"/>
       </w:pPr>
-      <w:bookmarkStart w:id="3" w:name="_Toc147655300"/>
+      <w:bookmarkStart w:id="3" w:name="_Toc149404700"/>
       <w:r>
         <w:t>O problema proposto</w:t>
       </w:r>
@@ -815,7 +815,7 @@
       <w:pPr>
         <w:pStyle w:val="Ttulo1"/>
       </w:pPr>
-      <w:bookmarkStart w:id="4" w:name="_Toc147655301"/>
+      <w:bookmarkStart w:id="4" w:name="_Toc149404701"/>
       <w:r>
         <w:lastRenderedPageBreak/>
         <w:t>Coleta de Dados</w:t>
@@ -7403,7 +7403,7 @@
       <w:pPr>
         <w:pStyle w:val="Ttulo1"/>
       </w:pPr>
-      <w:bookmarkStart w:id="9" w:name="_Toc147655302"/>
+      <w:bookmarkStart w:id="9" w:name="_Toc149404702"/>
       <w:r>
         <w:lastRenderedPageBreak/>
         <w:t>Tratamento de Dados</w:t>
@@ -9559,38 +9559,581 @@
     <w:p/>
     <w:p>
       <w:r>
-        <w:t xml:space="preserve">Continuando com nossa análise, </w:t>
-      </w:r>
-      <w:r>
-        <w:t>agora</w:t>
-      </w:r>
-      <w:r>
-        <w:t xml:space="preserve"> temos apenas duas colunas com dados ausentes, que são Categoria_cancelamento e Motivo_cancelamento. A própria nomenclatura dessas colunas sugere que estão relacionadas à decisão do cliente de cancelar o serviço ou não. Essa informação pode ser </w:t>
-      </w:r>
-      <w:r>
-        <w:t>encontrada n</w:t>
-      </w:r>
-      <w:r>
-        <w:t>a coluna Situacao_cliente. No entanto, antes de prosseguirmos com o processo de correção de dados faltantes, é necessário fazer um ajuste. Conforme indicado na Tabela 1, a coluna Situacao_cliente contém três valores disti</w:t>
-      </w:r>
-      <w:r>
-        <w:t>ntos: Churned, Stayed e Joined.</w:t>
-      </w:r>
-    </w:p>
-    <w:p>
-      <w:r>
-        <w:t xml:space="preserve">Dado que nosso principal objetivo é analisar o churn rate e tentar prever quais clientes têm maior propensão a solicitar o cancelamento, os dados relacionados aos clientes que aderiram ao serviço se tornam um elemento de interferência em nossa base de dados. Isso ocorre porque, quando se trata de análise de churn rate, estamos particularmente interessados </w:t>
-      </w:r>
-      <w:r>
-        <w:t xml:space="preserve">em analisar o histórico do cliente e em detectar padrões que o levaram a solicitar o cancelamento. </w:t>
+        <w:t xml:space="preserve">Continuando com nossa análise, agora temos apenas duas colunas com dados ausentes, que são Categoria_cancelamento e Motivo_cancelamento. A própria nomenclatura dessas colunas sugere que estão relacionadas à decisão do cliente de cancelar o serviço ou não. Essa informação pode ser encontrada na coluna Situacao_cliente. No entanto, antes de prosseguirmos com o processo de correção de dados faltantes, é necessário fazer um ajuste. Conforme indicado na Tabela 1, a coluna Situacao_cliente contém três valores distintos: </w:t>
+      </w:r>
+      <w:r>
+        <w:rPr>
+          <w:i/>
+        </w:rPr>
+        <w:t>Churned</w:t>
+      </w:r>
+      <w:r>
+        <w:t xml:space="preserve">, </w:t>
+      </w:r>
+      <w:r>
+        <w:rPr>
+          <w:i/>
+        </w:rPr>
+        <w:t>Stayed</w:t>
+      </w:r>
+      <w:r>
+        <w:t xml:space="preserve"> e </w:t>
+      </w:r>
+      <w:r>
+        <w:rPr>
+          <w:i/>
+        </w:rPr>
+        <w:t>Joined</w:t>
+      </w:r>
+      <w:r>
+        <w:t>.</w:t>
+      </w:r>
+    </w:p>
+    <w:p>
+      <w:r>
+        <w:t>Dado que nosso principal objetivo é analisar o churn rate e tentar prever quais clientes têm maior propensão a solicitar o cancelamento, os dados relacionados aos clientes que aderiram ao serviço</w:t>
+      </w:r>
+      <w:r>
+        <w:t xml:space="preserve"> (</w:t>
+      </w:r>
+      <w:r>
+        <w:rPr>
+          <w:i/>
+        </w:rPr>
+        <w:t>Joined</w:t>
+      </w:r>
+      <w:r>
+        <w:t>)</w:t>
+      </w:r>
+      <w:r>
+        <w:t xml:space="preserve"> se tornam um elemento de interferência em nossa base de dados. Isso ocorre porque, quando se trata de análise </w:t>
+      </w:r>
+      <w:r>
+        <w:t>dos cancelamentos</w:t>
+      </w:r>
+      <w:r>
+        <w:t xml:space="preserve">, estamos particularmente interessados em analisar o histórico do cliente e em detectar padrões que o levaram a solicitar o </w:t>
+      </w:r>
+      <w:r>
+        <w:t>termino da prestação do serviço</w:t>
+      </w:r>
+      <w:r>
+        <w:t xml:space="preserve">. </w:t>
       </w:r>
       <w:r>
         <w:t>No caso dos recém-contratantes, simplesmente não dispomos de um período de observação suficiente para discernir esses padrões, uma vez que não tiveram tempo de estabelecer um histórico de interações significativo com o serviço.</w:t>
       </w:r>
-      <w:bookmarkStart w:id="22" w:name="_GoBack"/>
+    </w:p>
+    <w:p>
+      <w:r>
+        <w:t xml:space="preserve">Na </w:t>
+      </w:r>
+      <w:r>
+        <w:fldChar w:fldCharType="begin"/>
+      </w:r>
+      <w:r>
+        <w:instrText xml:space="preserve"> REF _Ref149403864 \h </w:instrText>
+      </w:r>
+      <w:r>
+        <w:fldChar w:fldCharType="separate"/>
+      </w:r>
+      <w:r>
+        <w:t xml:space="preserve">Figura </w:t>
+      </w:r>
+      <w:r>
+        <w:rPr>
+          <w:noProof/>
+        </w:rPr>
+        <w:t>15</w:t>
+      </w:r>
+      <w:r>
+        <w:fldChar w:fldCharType="end"/>
+      </w:r>
+      <w:r>
+        <w:t xml:space="preserve"> podemos observar a quantidade de clientes por sua situação no momento que os dados foram coletados.</w:t>
+      </w:r>
+    </w:p>
+    <w:p/>
+    <w:p>
+      <w:pPr>
+        <w:pStyle w:val="LegendaTCC"/>
+      </w:pPr>
+      <w:bookmarkStart w:id="22" w:name="_Ref149403864"/>
+      <w:r>
+        <w:lastRenderedPageBreak/>
+        <w:t xml:space="preserve">Figura </w:t>
+      </w:r>
+      <w:fldSimple w:instr=" SEQ Figura \* ARABIC ">
+        <w:r>
+          <w:rPr>
+            <w:noProof/>
+          </w:rPr>
+          <w:t>15</w:t>
+        </w:r>
+      </w:fldSimple>
       <w:bookmarkEnd w:id="22"/>
+      <w:r>
+        <w:t xml:space="preserve"> - Quantidade de clientes por situação</w:t>
+      </w:r>
+    </w:p>
+    <w:p>
+      <w:pPr>
+        <w:ind w:firstLine="0"/>
+        <w:jc w:val="center"/>
+      </w:pPr>
+      <w:r>
+        <w:rPr>
+          <w:noProof/>
+          <w:lang w:eastAsia="pt-BR" w:bidi="ar-SA"/>
+        </w:rPr>
+        <w:drawing>
+          <wp:inline distT="0" distB="0" distL="0" distR="0">
+            <wp:extent cx="4629796" cy="1162212"/>
+            <wp:effectExtent l="0" t="0" r="0" b="0"/>
+            <wp:docPr id="16" name="Imagem 16"/>
+            <wp:cNvGraphicFramePr>
+              <a:graphicFrameLocks xmlns:a="http://schemas.openxmlformats.org/drawingml/2006/main" noChangeAspect="1"/>
+            </wp:cNvGraphicFramePr>
+            <a:graphic xmlns:a="http://schemas.openxmlformats.org/drawingml/2006/main">
+              <a:graphicData uri="http://schemas.openxmlformats.org/drawingml/2006/picture">
+                <pic:pic xmlns:pic="http://schemas.openxmlformats.org/drawingml/2006/picture">
+                  <pic:nvPicPr>
+                    <pic:cNvPr id="16" name="Situacao_count.png"/>
+                    <pic:cNvPicPr/>
+                  </pic:nvPicPr>
+                  <pic:blipFill>
+                    <a:blip r:embed="rId22">
+                      <a:extLst>
+                        <a:ext uri="{28A0092B-C50C-407E-A947-70E740481C1C}">
+                          <a14:useLocalDpi xmlns:a14="http://schemas.microsoft.com/office/drawing/2010/main" val="0"/>
+                        </a:ext>
+                      </a:extLst>
+                    </a:blip>
+                    <a:stretch>
+                      <a:fillRect/>
+                    </a:stretch>
+                  </pic:blipFill>
+                  <pic:spPr>
+                    <a:xfrm>
+                      <a:off x="0" y="0"/>
+                      <a:ext cx="4629796" cy="1162212"/>
+                    </a:xfrm>
+                    <a:prstGeom prst="rect">
+                      <a:avLst/>
+                    </a:prstGeom>
+                  </pic:spPr>
+                </pic:pic>
+              </a:graphicData>
+            </a:graphic>
+          </wp:inline>
+        </w:drawing>
+      </w:r>
+    </w:p>
+    <w:p>
+      <w:pPr>
+        <w:pStyle w:val="LegendaTCC"/>
+      </w:pPr>
+      <w:r>
+        <w:t>Fonte: Autoria própria</w:t>
+      </w:r>
+    </w:p>
+    <w:p>
+      <w:pPr>
+        <w:ind w:firstLine="0"/>
+        <w:jc w:val="center"/>
+      </w:pPr>
+    </w:p>
+    <w:p>
+      <w:r>
+        <w:t xml:space="preserve">O comando realizado para remover estes clientes pode ser visualizado na </w:t>
+      </w:r>
+      <w:r>
+        <w:fldChar w:fldCharType="begin"/>
+      </w:r>
+      <w:r>
+        <w:instrText xml:space="preserve"> REF _Ref149402862 \h </w:instrText>
+      </w:r>
+      <w:r>
+        <w:fldChar w:fldCharType="separate"/>
+      </w:r>
+      <w:r>
+        <w:t xml:space="preserve">Figura </w:t>
+      </w:r>
+      <w:r>
+        <w:rPr>
+          <w:noProof/>
+        </w:rPr>
+        <w:t>16</w:t>
+      </w:r>
+      <w:r>
+        <w:fldChar w:fldCharType="end"/>
+      </w:r>
+      <w:r>
+        <w:fldChar w:fldCharType="begin"/>
+      </w:r>
+      <w:r>
+        <w:instrText xml:space="preserve"> REF _Ref149402862 \h </w:instrText>
+      </w:r>
+      <w:r>
+        <w:fldChar w:fldCharType="separate"/>
+      </w:r>
+      <w:r>
+        <w:fldChar w:fldCharType="end"/>
+      </w:r>
+      <w:r>
+        <w:t>.</w:t>
+      </w:r>
     </w:p>
     <w:p/>
+    <w:p>
+      <w:pPr>
+        <w:pStyle w:val="LegendaTCC"/>
+      </w:pPr>
+      <w:bookmarkStart w:id="23" w:name="_Ref149402862"/>
+      <w:r>
+        <w:t xml:space="preserve">Figura </w:t>
+      </w:r>
+      <w:fldSimple w:instr=" SEQ Figura \* ARABIC ">
+        <w:r>
+          <w:rPr>
+            <w:noProof/>
+          </w:rPr>
+          <w:t>16</w:t>
+        </w:r>
+      </w:fldSimple>
+      <w:bookmarkEnd w:id="23"/>
+      <w:r>
+        <w:t xml:space="preserve"> - Removendo clientes que contrataram o serviço no período analisado</w:t>
+      </w:r>
+    </w:p>
+    <w:p>
+      <w:pPr>
+        <w:ind w:firstLine="0"/>
+        <w:jc w:val="center"/>
+      </w:pPr>
+      <w:r>
+        <w:rPr>
+          <w:noProof/>
+          <w:lang w:eastAsia="pt-BR" w:bidi="ar-SA"/>
+        </w:rPr>
+        <w:drawing>
+          <wp:inline distT="0" distB="0" distL="0" distR="0">
+            <wp:extent cx="3038899" cy="495369"/>
+            <wp:effectExtent l="0" t="0" r="9525" b="0"/>
+            <wp:docPr id="13" name="Imagem 13"/>
+            <wp:cNvGraphicFramePr>
+              <a:graphicFrameLocks xmlns:a="http://schemas.openxmlformats.org/drawingml/2006/main" noChangeAspect="1"/>
+            </wp:cNvGraphicFramePr>
+            <a:graphic xmlns:a="http://schemas.openxmlformats.org/drawingml/2006/main">
+              <a:graphicData uri="http://schemas.openxmlformats.org/drawingml/2006/picture">
+                <pic:pic xmlns:pic="http://schemas.openxmlformats.org/drawingml/2006/picture">
+                  <pic:nvPicPr>
+                    <pic:cNvPr id="13" name="Removendo_joined.png"/>
+                    <pic:cNvPicPr/>
+                  </pic:nvPicPr>
+                  <pic:blipFill>
+                    <a:blip r:embed="rId23">
+                      <a:extLst>
+                        <a:ext uri="{28A0092B-C50C-407E-A947-70E740481C1C}">
+                          <a14:useLocalDpi xmlns:a14="http://schemas.microsoft.com/office/drawing/2010/main" val="0"/>
+                        </a:ext>
+                      </a:extLst>
+                    </a:blip>
+                    <a:stretch>
+                      <a:fillRect/>
+                    </a:stretch>
+                  </pic:blipFill>
+                  <pic:spPr>
+                    <a:xfrm>
+                      <a:off x="0" y="0"/>
+                      <a:ext cx="3038899" cy="495369"/>
+                    </a:xfrm>
+                    <a:prstGeom prst="rect">
+                      <a:avLst/>
+                    </a:prstGeom>
+                  </pic:spPr>
+                </pic:pic>
+              </a:graphicData>
+            </a:graphic>
+          </wp:inline>
+        </w:drawing>
+      </w:r>
+    </w:p>
+    <w:p>
+      <w:pPr>
+        <w:pStyle w:val="LegendaTCC"/>
+      </w:pPr>
+      <w:r>
+        <w:t>Fonte: Autoria própria</w:t>
+      </w:r>
+    </w:p>
+    <w:p>
+      <w:pPr>
+        <w:ind w:firstLine="0"/>
+        <w:jc w:val="center"/>
+      </w:pPr>
+    </w:p>
+    <w:p>
+      <w:r>
+        <w:t xml:space="preserve">Retornando agora para as colunas Categoria_cancelamento e Motivo_cancelamento, podemos realizar um agrupamento contabilizando os valores contidos nessa coluna para entender melhor os seus dados, o comando utilizando está contido na </w:t>
+      </w:r>
+      <w:r>
+        <w:fldChar w:fldCharType="begin"/>
+      </w:r>
+      <w:r>
+        <w:instrText xml:space="preserve"> REF _Ref149419274 \h </w:instrText>
+      </w:r>
+      <w:r>
+        <w:fldChar w:fldCharType="separate"/>
+      </w:r>
+      <w:r>
+        <w:t xml:space="preserve">Figura </w:t>
+      </w:r>
+      <w:r>
+        <w:rPr>
+          <w:noProof/>
+        </w:rPr>
+        <w:t>17</w:t>
+      </w:r>
+      <w:r>
+        <w:fldChar w:fldCharType="end"/>
+      </w:r>
+      <w:r>
+        <w:t>.</w:t>
+      </w:r>
+    </w:p>
+    <w:p>
+      <w:pPr>
+        <w:ind w:firstLine="0"/>
+      </w:pPr>
+    </w:p>
+    <w:p>
+      <w:pPr>
+        <w:pStyle w:val="LegendaTCC"/>
+      </w:pPr>
+      <w:bookmarkStart w:id="24" w:name="_Ref149419274"/>
+      <w:r>
+        <w:t xml:space="preserve">Figura </w:t>
+      </w:r>
+      <w:fldSimple w:instr=" SEQ Figura \* ARABIC ">
+        <w:r>
+          <w:rPr>
+            <w:noProof/>
+          </w:rPr>
+          <w:t>17</w:t>
+        </w:r>
+      </w:fldSimple>
+      <w:bookmarkEnd w:id="24"/>
+      <w:r>
+        <w:t xml:space="preserve"> </w:t>
+      </w:r>
+      <w:r>
+        <w:t>–</w:t>
+      </w:r>
+      <w:r>
+        <w:t xml:space="preserve"> Agrupamento e contagem dos valores das colunas</w:t>
+      </w:r>
+    </w:p>
+    <w:p>
+      <w:pPr>
+        <w:ind w:firstLine="0"/>
+        <w:jc w:val="center"/>
+      </w:pPr>
+      <w:r>
+        <w:rPr>
+          <w:noProof/>
+          <w:lang w:eastAsia="pt-BR" w:bidi="ar-SA"/>
+        </w:rPr>
+        <w:drawing>
+          <wp:inline distT="0" distB="0" distL="0" distR="0">
+            <wp:extent cx="3827886" cy="3382312"/>
+            <wp:effectExtent l="0" t="0" r="1270" b="8890"/>
+            <wp:docPr id="17" name="Imagem 17"/>
+            <wp:cNvGraphicFramePr>
+              <a:graphicFrameLocks xmlns:a="http://schemas.openxmlformats.org/drawingml/2006/main" noChangeAspect="1"/>
+            </wp:cNvGraphicFramePr>
+            <a:graphic xmlns:a="http://schemas.openxmlformats.org/drawingml/2006/main">
+              <a:graphicData uri="http://schemas.openxmlformats.org/drawingml/2006/picture">
+                <pic:pic xmlns:pic="http://schemas.openxmlformats.org/drawingml/2006/picture">
+                  <pic:nvPicPr>
+                    <pic:cNvPr id="17" name="extratificação_motivo_categoria_cancelamento.png"/>
+                    <pic:cNvPicPr/>
+                  </pic:nvPicPr>
+                  <pic:blipFill>
+                    <a:blip r:embed="rId24">
+                      <a:extLst>
+                        <a:ext uri="{28A0092B-C50C-407E-A947-70E740481C1C}">
+                          <a14:useLocalDpi xmlns:a14="http://schemas.microsoft.com/office/drawing/2010/main" val="0"/>
+                        </a:ext>
+                      </a:extLst>
+                    </a:blip>
+                    <a:stretch>
+                      <a:fillRect/>
+                    </a:stretch>
+                  </pic:blipFill>
+                  <pic:spPr>
+                    <a:xfrm>
+                      <a:off x="0" y="0"/>
+                      <a:ext cx="3827886" cy="3382312"/>
+                    </a:xfrm>
+                    <a:prstGeom prst="rect">
+                      <a:avLst/>
+                    </a:prstGeom>
+                  </pic:spPr>
+                </pic:pic>
+              </a:graphicData>
+            </a:graphic>
+          </wp:inline>
+        </w:drawing>
+      </w:r>
+    </w:p>
+    <w:p>
+      <w:pPr>
+        <w:pStyle w:val="LegendaTCC"/>
+      </w:pPr>
+      <w:r>
+        <w:t>Fonte: Autoria própria</w:t>
+      </w:r>
+    </w:p>
+    <w:p>
+      <w:r>
+        <w:lastRenderedPageBreak/>
+        <w:t xml:space="preserve">Com base nas informações contidas no arquivo </w:t>
+      </w:r>
+      <w:r>
+        <w:rPr>
+          <w:i/>
+          <w:iCs/>
+        </w:rPr>
+        <w:t>telecom_data_dictionary</w:t>
+      </w:r>
+      <w:r>
+        <w:rPr>
+          <w:iCs/>
+        </w:rPr>
+        <w:t xml:space="preserve"> é possível inferir que os valores contidos na coluna </w:t>
+      </w:r>
+      <w:r>
+        <w:t>Motivo_cancelamento</w:t>
+      </w:r>
+      <w:r>
+        <w:t xml:space="preserve"> são uma estratificação dos valores contidos na coluna</w:t>
+      </w:r>
+      <w:r>
+        <w:t xml:space="preserve"> </w:t>
+      </w:r>
+      <w:r>
+        <w:t>Categoria_cancelamento</w:t>
+      </w:r>
+      <w:r>
+        <w:t xml:space="preserve">, isto pode ser comprovado com a saída do comando mostrado na ,neste comando também foi realizado o agrupamento por </w:t>
+      </w:r>
+      <w:r>
+        <w:t>Situacao_cliente</w:t>
+      </w:r>
+      <w:r>
+        <w:t>, comprovando que somente os clientes que cancelaram possuem dados nestas colunas.</w:t>
+      </w:r>
+    </w:p>
+    <w:p/>
+    <w:p>
+      <w:pPr>
+        <w:pStyle w:val="LegendaTCC"/>
+      </w:pPr>
+      <w:r>
+        <w:t xml:space="preserve">Figura </w:t>
+      </w:r>
+      <w:fldSimple w:instr=" SEQ Figura \* ARABIC ">
+        <w:r>
+          <w:rPr>
+            <w:noProof/>
+          </w:rPr>
+          <w:t>18</w:t>
+        </w:r>
+      </w:fldSimple>
+      <w:r>
+        <w:t xml:space="preserve"> - Agrupamento em conjunto das colunas</w:t>
+      </w:r>
+    </w:p>
+    <w:p>
+      <w:pPr>
+        <w:ind w:firstLine="0"/>
+        <w:jc w:val="center"/>
+      </w:pPr>
+      <w:r>
+        <w:rPr>
+          <w:noProof/>
+          <w:lang w:eastAsia="pt-BR" w:bidi="ar-SA"/>
+        </w:rPr>
+        <w:drawing>
+          <wp:inline distT="0" distB="0" distL="0" distR="0">
+            <wp:extent cx="5760085" cy="2619375"/>
+            <wp:effectExtent l="0" t="0" r="0" b="9525"/>
+            <wp:docPr id="18" name="Imagem 18"/>
+            <wp:cNvGraphicFramePr>
+              <a:graphicFrameLocks xmlns:a="http://schemas.openxmlformats.org/drawingml/2006/main" noChangeAspect="1"/>
+            </wp:cNvGraphicFramePr>
+            <a:graphic xmlns:a="http://schemas.openxmlformats.org/drawingml/2006/main">
+              <a:graphicData uri="http://schemas.openxmlformats.org/drawingml/2006/picture">
+                <pic:pic xmlns:pic="http://schemas.openxmlformats.org/drawingml/2006/picture">
+                  <pic:nvPicPr>
+                    <pic:cNvPr id="18" name="extratificação_motivo_categoria_cancelamento pt2.png"/>
+                    <pic:cNvPicPr/>
+                  </pic:nvPicPr>
+                  <pic:blipFill>
+                    <a:blip r:embed="rId25">
+                      <a:extLst>
+                        <a:ext uri="{28A0092B-C50C-407E-A947-70E740481C1C}">
+                          <a14:useLocalDpi xmlns:a14="http://schemas.microsoft.com/office/drawing/2010/main" val="0"/>
+                        </a:ext>
+                      </a:extLst>
+                    </a:blip>
+                    <a:stretch>
+                      <a:fillRect/>
+                    </a:stretch>
+                  </pic:blipFill>
+                  <pic:spPr>
+                    <a:xfrm>
+                      <a:off x="0" y="0"/>
+                      <a:ext cx="5760085" cy="2619375"/>
+                    </a:xfrm>
+                    <a:prstGeom prst="rect">
+                      <a:avLst/>
+                    </a:prstGeom>
+                  </pic:spPr>
+                </pic:pic>
+              </a:graphicData>
+            </a:graphic>
+          </wp:inline>
+        </w:drawing>
+      </w:r>
+    </w:p>
+    <w:p>
+      <w:pPr>
+        <w:pStyle w:val="LegendaTCC"/>
+      </w:pPr>
+      <w:r>
+        <w:t>Fonte: Autoria própria</w:t>
+      </w:r>
+    </w:p>
+    <w:p/>
+    <w:p>
+      <w:r>
+        <w:t>Uma vez que os valores em branco nas colunas mencionadas anteriormente são referentes aos clientes que permaneceram com o serviço (</w:t>
+      </w:r>
+      <w:r>
+        <w:rPr>
+          <w:i/>
+        </w:rPr>
+        <w:t>Stayed</w:t>
+      </w:r>
+      <w:r>
+        <w:t>), estaremos atribuindo o valor “Permaneceu cliente” em ambas as colunas</w:t>
+      </w:r>
+      <w:r>
+        <w:t xml:space="preserve"> (), pois assim teremos todos os valores preenchidos sem nenhuma perca de contexto ou risco de enviesar a nossa base dados já que o cliente de fato permaneceu com o serviço nesse caso.</w:t>
+      </w:r>
+    </w:p>
     <w:p>
       <w:pPr>
         <w:tabs>
@@ -9610,8 +10153,57 @@
         <w:overflowPunct/>
         <w:spacing w:line="240" w:lineRule="auto"/>
         <w:ind w:firstLine="0"/>
-        <w:jc w:val="left"/>
-      </w:pPr>
+        <w:jc w:val="center"/>
+      </w:pPr>
+      <w:bookmarkStart w:id="25" w:name="_GoBack"/>
+      <w:r>
+        <w:rPr>
+          <w:noProof/>
+          <w:lang w:eastAsia="pt-BR" w:bidi="ar-SA"/>
+        </w:rPr>
+        <w:drawing>
+          <wp:inline distT="0" distB="0" distL="0" distR="0">
+            <wp:extent cx="5760085" cy="468630"/>
+            <wp:effectExtent l="0" t="0" r="0" b="7620"/>
+            <wp:docPr id="19" name="Imagem 19"/>
+            <wp:cNvGraphicFramePr>
+              <a:graphicFrameLocks xmlns:a="http://schemas.openxmlformats.org/drawingml/2006/main" noChangeAspect="1"/>
+            </wp:cNvGraphicFramePr>
+            <a:graphic xmlns:a="http://schemas.openxmlformats.org/drawingml/2006/main">
+              <a:graphicData uri="http://schemas.openxmlformats.org/drawingml/2006/picture">
+                <pic:pic xmlns:pic="http://schemas.openxmlformats.org/drawingml/2006/picture">
+                  <pic:nvPicPr>
+                    <pic:cNvPr id="19" name="atribuindo_valor__permaneceu_cliente.png"/>
+                    <pic:cNvPicPr/>
+                  </pic:nvPicPr>
+                  <pic:blipFill>
+                    <a:blip r:embed="rId26">
+                      <a:extLst>
+                        <a:ext uri="{28A0092B-C50C-407E-A947-70E740481C1C}">
+                          <a14:useLocalDpi xmlns:a14="http://schemas.microsoft.com/office/drawing/2010/main" val="0"/>
+                        </a:ext>
+                      </a:extLst>
+                    </a:blip>
+                    <a:stretch>
+                      <a:fillRect/>
+                    </a:stretch>
+                  </pic:blipFill>
+                  <pic:spPr>
+                    <a:xfrm>
+                      <a:off x="0" y="0"/>
+                      <a:ext cx="5760085" cy="468630"/>
+                    </a:xfrm>
+                    <a:prstGeom prst="rect">
+                      <a:avLst/>
+                    </a:prstGeom>
+                  </pic:spPr>
+                </pic:pic>
+              </a:graphicData>
+            </a:graphic>
+          </wp:inline>
+        </w:drawing>
+      </w:r>
+      <w:bookmarkEnd w:id="25"/>
     </w:p>
     <w:p>
       <w:pPr>
@@ -9777,6 +10369,9 @@
         <w:ind w:firstLine="0"/>
         <w:jc w:val="left"/>
       </w:pPr>
+      <w:r>
+        <w:br w:type="page"/>
+      </w:r>
     </w:p>
     <w:p>
       <w:pPr>
@@ -9789,20 +10384,6 @@
         <w:jc w:val="left"/>
       </w:pPr>
       <w:r>
-        <w:br w:type="page"/>
-      </w:r>
-    </w:p>
-    <w:p>
-      <w:pPr>
-        <w:tabs>
-          <w:tab w:val="clear" w:pos="709"/>
-        </w:tabs>
-        <w:overflowPunct/>
-        <w:spacing w:line="240" w:lineRule="auto"/>
-        <w:ind w:firstLine="0"/>
-        <w:jc w:val="left"/>
-      </w:pPr>
-      <w:r>
         <w:lastRenderedPageBreak/>
         <w:t>BIBLIOGRAFIA</w:t>
       </w:r>
@@ -9817,9 +10398,12 @@
         <w:pStyle w:val="Corpodetexto"/>
       </w:pPr>
       <w:r>
-        <w:t xml:space="preserve">O que são data frames? </w:t>
-      </w:r>
-      <w:hyperlink r:id="rId22" w:history="1">
+        <w:t>O que são data</w:t>
+      </w:r>
+      <w:r>
+        <w:t xml:space="preserve">frames? </w:t>
+      </w:r>
+      <w:hyperlink r:id="rId27" w:history="1">
         <w:r>
           <w:rPr>
             <w:rStyle w:val="Hyperlink"/>
@@ -12076,7 +12660,7 @@
 </file>
 
 <file path=customXml/itemProps1.xml><?xml version="1.0" encoding="utf-8"?>
-<ds:datastoreItem xmlns:ds="http://schemas.openxmlformats.org/officeDocument/2006/customXml" ds:itemID="{C10E7773-6A61-43B9-AC03-7B848EDD7BDA}">
+<ds:datastoreItem xmlns:ds="http://schemas.openxmlformats.org/officeDocument/2006/customXml" ds:itemID="{4709907E-A50D-40F2-BFF2-B2E30C21EC8E}">
   <ds:schemaRefs>
     <ds:schemaRef ds:uri="http://schemas.openxmlformats.org/officeDocument/2006/bibliography"/>
   </ds:schemaRefs>

</xml_diff>

<commit_message>
Finalizado etapa de tratamento de dados
Lembrar que como foi realizado a tradução dos valores, será necessario atualizar as imagens que estavam com os valores em ingles
</commit_message>
<xml_diff>
--- a/Artigo/TCC.docx
+++ b/Artigo/TCC.docx
@@ -7896,61 +7896,52 @@
     </w:p>
     <w:p>
       <w:pPr>
+        <w:pStyle w:val="LegendaTCC"/>
+      </w:pPr>
+      <w:bookmarkStart w:id="12" w:name="_Ref147677506"/>
+      <w:r>
+        <w:lastRenderedPageBreak/>
+        <w:t xml:space="preserve">Figura </w:t>
+      </w:r>
+      <w:r>
+        <w:rPr>
+          <w:noProof/>
+        </w:rPr>
+        <w:fldChar w:fldCharType="begin"/>
+      </w:r>
+      <w:r>
+        <w:rPr>
+          <w:noProof/>
+        </w:rPr>
+        <w:instrText xml:space="preserve"> SEQ Figura \* ARABIC </w:instrText>
+      </w:r>
+      <w:r>
+        <w:rPr>
+          <w:noProof/>
+        </w:rPr>
+        <w:fldChar w:fldCharType="separate"/>
+      </w:r>
+      <w:r>
+        <w:rPr>
+          <w:noProof/>
+        </w:rPr>
+        <w:t>5</w:t>
+      </w:r>
+      <w:r>
+        <w:rPr>
+          <w:noProof/>
+        </w:rPr>
+        <w:fldChar w:fldCharType="end"/>
+      </w:r>
+      <w:bookmarkEnd w:id="12"/>
+      <w:r>
+        <w:t xml:space="preserve"> - Visualização do dataframe</w:t>
+      </w:r>
+    </w:p>
+    <w:p>
+      <w:pPr>
         <w:ind w:firstLine="0"/>
         <w:jc w:val="center"/>
-        <w:rPr>
-          <w:noProof/>
-          <w:lang w:eastAsia="pt-BR" w:bidi="ar-SA"/>
-        </w:rPr>
-      </w:pPr>
-    </w:p>
-    <w:p>
-      <w:pPr>
-        <w:pStyle w:val="LegendaTCC"/>
-      </w:pPr>
-      <w:bookmarkStart w:id="12" w:name="_Ref147677506"/>
-      <w:r>
-        <w:t xml:space="preserve">Figura </w:t>
-      </w:r>
-      <w:r>
-        <w:rPr>
-          <w:noProof/>
-        </w:rPr>
-        <w:fldChar w:fldCharType="begin"/>
-      </w:r>
-      <w:r>
-        <w:rPr>
-          <w:noProof/>
-        </w:rPr>
-        <w:instrText xml:space="preserve"> SEQ Figura \* ARABIC </w:instrText>
-      </w:r>
-      <w:r>
-        <w:rPr>
-          <w:noProof/>
-        </w:rPr>
-        <w:fldChar w:fldCharType="separate"/>
-      </w:r>
-      <w:r>
-        <w:rPr>
-          <w:noProof/>
-        </w:rPr>
-        <w:t>5</w:t>
-      </w:r>
-      <w:r>
-        <w:rPr>
-          <w:noProof/>
-        </w:rPr>
-        <w:fldChar w:fldCharType="end"/>
-      </w:r>
-      <w:bookmarkEnd w:id="12"/>
-      <w:r>
-        <w:t xml:space="preserve"> - Visualização do dataframe</w:t>
-      </w:r>
-    </w:p>
-    <w:p>
-      <w:pPr>
-        <w:ind w:firstLine="0"/>
-        <w:jc w:val="center"/>
       </w:pPr>
       <w:r>
         <w:rPr>
@@ -7959,8 +7950,8 @@
         </w:rPr>
         <w:drawing>
           <wp:inline distT="0" distB="0" distL="0" distR="0">
-            <wp:extent cx="5528212" cy="3346184"/>
-            <wp:effectExtent l="0" t="0" r="0" b="6985"/>
+            <wp:extent cx="4768476" cy="2886323"/>
+            <wp:effectExtent l="0" t="0" r="0" b="9525"/>
             <wp:docPr id="4" name="Imagem 4"/>
             <wp:cNvGraphicFramePr>
               <a:graphicFrameLocks xmlns:a="http://schemas.openxmlformats.org/drawingml/2006/main" noChangeAspect="1"/>
@@ -7987,7 +7978,7 @@
                   <pic:spPr>
                     <a:xfrm>
                       <a:off x="0" y="0"/>
-                      <a:ext cx="5594898" cy="3386548"/>
+                      <a:ext cx="4938489" cy="2989231"/>
                     </a:xfrm>
                     <a:prstGeom prst="rect">
                       <a:avLst/>
@@ -8038,6 +8029,9 @@
         <w:instrText xml:space="preserve"> REF _Ref147676064 \h </w:instrText>
       </w:r>
       <w:r>
+        <w:instrText xml:space="preserve"> \* MERGEFORMAT </w:instrText>
+      </w:r>
+      <w:r>
         <w:fldChar w:fldCharType="separate"/>
       </w:r>
       <w:r>
@@ -8110,11 +8104,10 @@
           <w:noProof/>
           <w:lang w:eastAsia="pt-BR" w:bidi="ar-SA"/>
         </w:rPr>
-        <w:lastRenderedPageBreak/>
         <w:drawing>
           <wp:inline distT="0" distB="0" distL="0" distR="0">
-            <wp:extent cx="4922882" cy="3560148"/>
-            <wp:effectExtent l="0" t="0" r="0" b="2540"/>
+            <wp:extent cx="4675367" cy="3381149"/>
+            <wp:effectExtent l="0" t="0" r="0" b="0"/>
             <wp:docPr id="6" name="Imagem 6"/>
             <wp:cNvGraphicFramePr>
               <a:graphicFrameLocks xmlns:a="http://schemas.openxmlformats.org/drawingml/2006/main" noChangeAspect="1"/>
@@ -8141,7 +8134,7 @@
                   <pic:spPr>
                     <a:xfrm>
                       <a:off x="0" y="0"/>
-                      <a:ext cx="4940627" cy="3572981"/>
+                      <a:ext cx="4755474" cy="3439081"/>
                     </a:xfrm>
                     <a:prstGeom prst="rect">
                       <a:avLst/>
@@ -8222,7 +8215,6 @@
         <w:t xml:space="preserve">. </w:t>
       </w:r>
     </w:p>
-    <w:p/>
     <w:p/>
     <w:p>
       <w:pPr>
@@ -8502,12 +8494,15 @@
       </w:r>
     </w:p>
     <w:p/>
+    <w:p/>
+    <w:p/>
     <w:p>
       <w:pPr>
         <w:pStyle w:val="LegendaTCC"/>
       </w:pPr>
       <w:bookmarkStart w:id="16" w:name="_Ref148275232"/>
       <w:r>
+        <w:lastRenderedPageBreak/>
         <w:t xml:space="preserve">Figura </w:t>
       </w:r>
       <w:r>
@@ -8615,95 +8610,875 @@
         <w:t>Fonte: Autoria própria</w:t>
       </w:r>
     </w:p>
+    <w:p/>
+    <w:p>
+      <w:pPr>
+        <w:rPr>
+          <w:rFonts w:eastAsia="Times New Roman"/>
+          <w:color w:val="000000"/>
+          <w:kern w:val="0"/>
+          <w:lang w:eastAsia="pt-BR" w:bidi="ar-SA"/>
+        </w:rPr>
+      </w:pPr>
+      <w:r>
+        <w:t>També</w:t>
+      </w:r>
+      <w:r>
+        <w:t>m será reali</w:t>
+      </w:r>
+      <w:r>
+        <w:t>z</w:t>
+      </w:r>
+      <w:r>
+        <w:t>ada a tradução dos valores contidos</w:t>
+      </w:r>
+      <w:r>
+        <w:t xml:space="preserve"> em todas as colunas de texto da nossa base de dados com exceção das colunas</w:t>
+      </w:r>
+      <w:r>
+        <w:t xml:space="preserve"> Cidade e </w:t>
+      </w:r>
+      <w:r>
+        <w:rPr>
+          <w:rFonts w:eastAsia="Times New Roman"/>
+          <w:color w:val="000000"/>
+          <w:kern w:val="0"/>
+          <w:lang w:eastAsia="pt-BR" w:bidi="ar-SA"/>
+        </w:rPr>
+        <w:t>ID_cliente</w:t>
+      </w:r>
+      <w:r>
+        <w:t xml:space="preserve">. </w:t>
+      </w:r>
+      <w:r>
+        <w:t>No que diz respeito</w:t>
+      </w:r>
+      <w:r>
+        <w:t xml:space="preserve"> coluna Cidade, não se faz necessário a tradução </w:t>
+      </w:r>
+      <w:r>
+        <w:t xml:space="preserve">desses valores por se tratarem de nomes de </w:t>
+      </w:r>
+      <w:r>
+        <w:t xml:space="preserve">cidades, </w:t>
+      </w:r>
+      <w:r>
+        <w:t>já a coluna</w:t>
+      </w:r>
+      <w:r>
+        <w:t xml:space="preserve"> </w:t>
+      </w:r>
+      <w:r>
+        <w:rPr>
+          <w:rFonts w:eastAsia="Times New Roman"/>
+          <w:color w:val="000000"/>
+          <w:kern w:val="0"/>
+          <w:lang w:eastAsia="pt-BR" w:bidi="ar-SA"/>
+        </w:rPr>
+        <w:t>ID_cliente</w:t>
+      </w:r>
+      <w:r>
+        <w:rPr>
+          <w:rFonts w:eastAsia="Times New Roman"/>
+          <w:color w:val="000000"/>
+          <w:kern w:val="0"/>
+          <w:lang w:eastAsia="pt-BR" w:bidi="ar-SA"/>
+        </w:rPr>
+        <w:t xml:space="preserve">, </w:t>
+      </w:r>
+      <w:r>
+        <w:rPr>
+          <w:rFonts w:eastAsia="Times New Roman"/>
+          <w:color w:val="000000"/>
+          <w:kern w:val="0"/>
+          <w:lang w:eastAsia="pt-BR" w:bidi="ar-SA"/>
+        </w:rPr>
+        <w:t>possui</w:t>
+      </w:r>
+      <w:r>
+        <w:rPr>
+          <w:rFonts w:eastAsia="Times New Roman"/>
+          <w:color w:val="000000"/>
+          <w:kern w:val="0"/>
+          <w:lang w:eastAsia="pt-BR" w:bidi="ar-SA"/>
+        </w:rPr>
+        <w:t xml:space="preserve"> apenas valores que</w:t>
+      </w:r>
+      <w:r>
+        <w:rPr>
+          <w:rFonts w:eastAsia="Times New Roman"/>
+          <w:color w:val="000000"/>
+          <w:kern w:val="0"/>
+          <w:lang w:eastAsia="pt-BR" w:bidi="ar-SA"/>
+        </w:rPr>
+        <w:t xml:space="preserve"> </w:t>
+      </w:r>
+      <w:r>
+        <w:rPr>
+          <w:rFonts w:eastAsia="Times New Roman"/>
+          <w:color w:val="000000"/>
+          <w:kern w:val="0"/>
+          <w:lang w:eastAsia="pt-BR" w:bidi="ar-SA"/>
+        </w:rPr>
+        <w:t xml:space="preserve">identificam </w:t>
+      </w:r>
+      <w:r>
+        <w:rPr>
+          <w:rFonts w:eastAsia="Times New Roman"/>
+          <w:color w:val="000000"/>
+          <w:kern w:val="0"/>
+          <w:lang w:eastAsia="pt-BR" w:bidi="ar-SA"/>
+        </w:rPr>
+        <w:t xml:space="preserve">o cliente </w:t>
+      </w:r>
+      <w:r>
+        <w:rPr>
+          <w:rFonts w:eastAsia="Times New Roman"/>
+          <w:color w:val="000000"/>
+          <w:kern w:val="0"/>
+          <w:lang w:eastAsia="pt-BR" w:bidi="ar-SA"/>
+        </w:rPr>
+        <w:t>dentro da empresa, para nós</w:t>
+      </w:r>
+      <w:r>
+        <w:rPr>
+          <w:rFonts w:eastAsia="Times New Roman"/>
+          <w:color w:val="000000"/>
+          <w:kern w:val="0"/>
+          <w:lang w:eastAsia="pt-BR" w:bidi="ar-SA"/>
+        </w:rPr>
+        <w:t xml:space="preserve"> porém, trata-se de</w:t>
+      </w:r>
+      <w:r>
+        <w:rPr>
+          <w:rFonts w:eastAsia="Times New Roman"/>
+          <w:color w:val="000000"/>
+          <w:kern w:val="0"/>
+          <w:lang w:eastAsia="pt-BR" w:bidi="ar-SA"/>
+        </w:rPr>
+        <w:t xml:space="preserve"> uma informação sem valor, dessa forma esta coluna </w:t>
+      </w:r>
+      <w:r>
+        <w:rPr>
+          <w:rFonts w:eastAsia="Times New Roman"/>
+          <w:color w:val="000000"/>
+          <w:kern w:val="0"/>
+          <w:lang w:eastAsia="pt-BR" w:bidi="ar-SA"/>
+        </w:rPr>
+        <w:t>será</w:t>
+      </w:r>
+      <w:r>
+        <w:rPr>
+          <w:rFonts w:eastAsia="Times New Roman"/>
+          <w:color w:val="000000"/>
+          <w:kern w:val="0"/>
+          <w:lang w:eastAsia="pt-BR" w:bidi="ar-SA"/>
+        </w:rPr>
+        <w:t xml:space="preserve"> removida da nossa base de dados.</w:t>
+      </w:r>
+      <w:r>
+        <w:t xml:space="preserve"> </w:t>
+      </w:r>
+      <w:r>
+        <w:t xml:space="preserve">Podemos observar na </w:t>
+      </w:r>
+      <w:r>
+        <w:fldChar w:fldCharType="begin"/>
+      </w:r>
+      <w:r>
+        <w:instrText xml:space="preserve"> REF _Ref149500772 \h </w:instrText>
+      </w:r>
+      <w:r>
+        <w:fldChar w:fldCharType="separate"/>
+      </w:r>
+      <w:r>
+        <w:t xml:space="preserve">Figura </w:t>
+      </w:r>
+      <w:r>
+        <w:rPr>
+          <w:noProof/>
+        </w:rPr>
+        <w:t>10</w:t>
+      </w:r>
+      <w:r>
+        <w:fldChar w:fldCharType="end"/>
+      </w:r>
+      <w:r>
+        <w:t xml:space="preserve"> o comando para remover a coluna </w:t>
+      </w:r>
+      <w:r>
+        <w:rPr>
+          <w:rFonts w:eastAsia="Times New Roman"/>
+          <w:color w:val="000000"/>
+          <w:kern w:val="0"/>
+          <w:lang w:eastAsia="pt-BR" w:bidi="ar-SA"/>
+        </w:rPr>
+        <w:t>ID_cliente</w:t>
+      </w:r>
+      <w:r>
+        <w:rPr>
+          <w:rFonts w:eastAsia="Times New Roman"/>
+          <w:color w:val="000000"/>
+          <w:kern w:val="0"/>
+          <w:lang w:eastAsia="pt-BR" w:bidi="ar-SA"/>
+        </w:rPr>
+        <w:t>.</w:t>
+      </w:r>
+    </w:p>
+    <w:p>
+      <w:pPr>
+        <w:rPr>
+          <w:rFonts w:eastAsia="Times New Roman"/>
+          <w:color w:val="000000"/>
+          <w:kern w:val="0"/>
+          <w:lang w:eastAsia="pt-BR" w:bidi="ar-SA"/>
+        </w:rPr>
+      </w:pPr>
+    </w:p>
     <w:p>
       <w:pPr>
         <w:pStyle w:val="LegendaTCC"/>
       </w:pPr>
-    </w:p>
-    <w:p>
-      <w:r>
-        <w:t>Iniciaremos agora algumas analises i</w:t>
-      </w:r>
-      <w:r>
-        <w:t xml:space="preserve">niciais em cima da nossa base de dados, com o comando </w:t>
-      </w:r>
-      <w:r>
-        <w:rPr>
-          <w:i/>
-        </w:rPr>
-        <w:t>df.info()</w:t>
-      </w:r>
-      <w:r>
-        <w:t xml:space="preserve"> iremos visualizar algumas informações sobre o nosso </w:t>
-      </w:r>
-      <w:r>
-        <w:rPr>
-          <w:i/>
-        </w:rPr>
-        <w:t>dataframe</w:t>
-      </w:r>
-      <w:r>
-        <w:t>.</w:t>
+      <w:bookmarkStart w:id="17" w:name="_Ref149500772"/>
+      <w:r>
+        <w:t xml:space="preserve">Figura </w:t>
+      </w:r>
+      <w:fldSimple w:instr=" SEQ Figura \* ARABIC ">
+        <w:r>
+          <w:rPr>
+            <w:noProof/>
+          </w:rPr>
+          <w:t>10</w:t>
+        </w:r>
+      </w:fldSimple>
+      <w:bookmarkEnd w:id="17"/>
+      <w:r>
+        <w:t xml:space="preserve"> - Removendo a coluna ID_cliente</w:t>
+      </w:r>
+    </w:p>
+    <w:p>
+      <w:pPr>
+        <w:ind w:firstLine="0"/>
+        <w:jc w:val="center"/>
+        <w:rPr>
+          <w:rFonts w:eastAsia="Times New Roman"/>
+          <w:color w:val="000000"/>
+          <w:kern w:val="0"/>
+          <w:lang w:eastAsia="pt-BR" w:bidi="ar-SA"/>
+        </w:rPr>
+      </w:pPr>
+      <w:r>
+        <w:rPr>
+          <w:rFonts w:eastAsia="Times New Roman"/>
+          <w:noProof/>
+          <w:color w:val="000000"/>
+          <w:kern w:val="0"/>
+          <w:lang w:eastAsia="pt-BR" w:bidi="ar-SA"/>
+        </w:rPr>
+        <w:drawing>
+          <wp:inline distT="0" distB="0" distL="0" distR="0">
+            <wp:extent cx="2514951" cy="362001"/>
+            <wp:effectExtent l="0" t="0" r="0" b="0"/>
+            <wp:docPr id="21" name="Imagem 21"/>
+            <wp:cNvGraphicFramePr>
+              <a:graphicFrameLocks xmlns:a="http://schemas.openxmlformats.org/drawingml/2006/main" noChangeAspect="1"/>
+            </wp:cNvGraphicFramePr>
+            <a:graphic xmlns:a="http://schemas.openxmlformats.org/drawingml/2006/main">
+              <a:graphicData uri="http://schemas.openxmlformats.org/drawingml/2006/picture">
+                <pic:pic xmlns:pic="http://schemas.openxmlformats.org/drawingml/2006/picture">
+                  <pic:nvPicPr>
+                    <pic:cNvPr id="21" name="removendo_id_cliente.png"/>
+                    <pic:cNvPicPr/>
+                  </pic:nvPicPr>
+                  <pic:blipFill>
+                    <a:blip r:embed="rId17">
+                      <a:extLst>
+                        <a:ext uri="{28A0092B-C50C-407E-A947-70E740481C1C}">
+                          <a14:useLocalDpi xmlns:a14="http://schemas.microsoft.com/office/drawing/2010/main" val="0"/>
+                        </a:ext>
+                      </a:extLst>
+                    </a:blip>
+                    <a:stretch>
+                      <a:fillRect/>
+                    </a:stretch>
+                  </pic:blipFill>
+                  <pic:spPr>
+                    <a:xfrm>
+                      <a:off x="0" y="0"/>
+                      <a:ext cx="2514951" cy="362001"/>
+                    </a:xfrm>
+                    <a:prstGeom prst="rect">
+                      <a:avLst/>
+                    </a:prstGeom>
+                  </pic:spPr>
+                </pic:pic>
+              </a:graphicData>
+            </a:graphic>
+          </wp:inline>
+        </w:drawing>
       </w:r>
     </w:p>
     <w:p>
       <w:pPr>
         <w:pStyle w:val="LegendaTCC"/>
       </w:pPr>
+      <w:r>
+        <w:t>Fonte: Autoria própria</w:t>
+      </w:r>
+    </w:p>
+    <w:p>
+      <w:pPr>
+        <w:rPr>
+          <w:rFonts w:eastAsia="Times New Roman"/>
+          <w:color w:val="000000"/>
+          <w:kern w:val="0"/>
+          <w:lang w:eastAsia="pt-BR" w:bidi="ar-SA"/>
+        </w:rPr>
+      </w:pPr>
+    </w:p>
+    <w:p>
+      <w:pPr>
+        <w:rPr>
+          <w:rFonts w:eastAsia="Times New Roman"/>
+          <w:color w:val="000000"/>
+          <w:kern w:val="0"/>
+          <w:lang w:eastAsia="pt-BR" w:bidi="ar-SA"/>
+        </w:rPr>
+      </w:pPr>
+      <w:r>
+        <w:rPr>
+          <w:rFonts w:eastAsia="Times New Roman"/>
+          <w:color w:val="000000"/>
+          <w:kern w:val="0"/>
+          <w:lang w:eastAsia="pt-BR" w:bidi="ar-SA"/>
+        </w:rPr>
+        <w:t xml:space="preserve">Já na </w:t>
+      </w:r>
+      <w:r>
+        <w:rPr>
+          <w:rFonts w:eastAsia="Times New Roman"/>
+          <w:color w:val="000000"/>
+          <w:kern w:val="0"/>
+          <w:lang w:eastAsia="pt-BR" w:bidi="ar-SA"/>
+        </w:rPr>
+        <w:fldChar w:fldCharType="begin"/>
+      </w:r>
+      <w:r>
+        <w:rPr>
+          <w:rFonts w:eastAsia="Times New Roman"/>
+          <w:color w:val="000000"/>
+          <w:kern w:val="0"/>
+          <w:lang w:eastAsia="pt-BR" w:bidi="ar-SA"/>
+        </w:rPr>
+        <w:instrText xml:space="preserve"> REF _Ref149500793 \h </w:instrText>
+      </w:r>
+      <w:r>
+        <w:rPr>
+          <w:rFonts w:eastAsia="Times New Roman"/>
+          <w:color w:val="000000"/>
+          <w:kern w:val="0"/>
+          <w:lang w:eastAsia="pt-BR" w:bidi="ar-SA"/>
+        </w:rPr>
+      </w:r>
+      <w:r>
+        <w:rPr>
+          <w:rFonts w:eastAsia="Times New Roman"/>
+          <w:color w:val="000000"/>
+          <w:kern w:val="0"/>
+          <w:lang w:eastAsia="pt-BR" w:bidi="ar-SA"/>
+        </w:rPr>
+        <w:fldChar w:fldCharType="separate"/>
+      </w:r>
+      <w:r>
+        <w:t xml:space="preserve">Figura </w:t>
+      </w:r>
+      <w:r>
+        <w:rPr>
+          <w:noProof/>
+        </w:rPr>
+        <w:t>11</w:t>
+      </w:r>
+      <w:r>
+        <w:rPr>
+          <w:rFonts w:eastAsia="Times New Roman"/>
+          <w:color w:val="000000"/>
+          <w:kern w:val="0"/>
+          <w:lang w:eastAsia="pt-BR" w:bidi="ar-SA"/>
+        </w:rPr>
+        <w:fldChar w:fldCharType="end"/>
+      </w:r>
+      <w:r>
+        <w:rPr>
+          <w:rFonts w:eastAsia="Times New Roman"/>
+          <w:color w:val="000000"/>
+          <w:kern w:val="0"/>
+          <w:lang w:eastAsia="pt-BR" w:bidi="ar-SA"/>
+        </w:rPr>
+        <w:t xml:space="preserve"> iremos realiza</w:t>
+      </w:r>
+      <w:r>
+        <w:rPr>
+          <w:rFonts w:eastAsia="Times New Roman"/>
+          <w:color w:val="000000"/>
+          <w:kern w:val="0"/>
+          <w:lang w:eastAsia="pt-BR" w:bidi="ar-SA"/>
+        </w:rPr>
+        <w:t xml:space="preserve">r um comando para nos retornar os </w:t>
+      </w:r>
+      <w:r>
+        <w:rPr>
+          <w:rFonts w:eastAsia="Times New Roman"/>
+          <w:color w:val="000000"/>
+          <w:kern w:val="0"/>
+          <w:lang w:eastAsia="pt-BR" w:bidi="ar-SA"/>
+        </w:rPr>
+        <w:t>valores únicos contidos em cada coluna de texto para serem traduzidos.</w:t>
+      </w:r>
+    </w:p>
+    <w:p>
+      <w:pPr>
+        <w:rPr>
+          <w:rFonts w:eastAsia="Times New Roman"/>
+          <w:color w:val="000000"/>
+          <w:kern w:val="0"/>
+          <w:lang w:eastAsia="pt-BR" w:bidi="ar-SA"/>
+        </w:rPr>
+      </w:pPr>
+    </w:p>
+    <w:p>
+      <w:pPr>
+        <w:rPr>
+          <w:rFonts w:eastAsia="Times New Roman"/>
+          <w:color w:val="000000"/>
+          <w:kern w:val="0"/>
+          <w:lang w:eastAsia="pt-BR" w:bidi="ar-SA"/>
+        </w:rPr>
+      </w:pPr>
+    </w:p>
+    <w:p>
+      <w:pPr>
+        <w:rPr>
+          <w:rFonts w:eastAsia="Times New Roman"/>
+          <w:color w:val="000000"/>
+          <w:kern w:val="0"/>
+          <w:lang w:eastAsia="pt-BR" w:bidi="ar-SA"/>
+        </w:rPr>
+      </w:pPr>
+    </w:p>
+    <w:p>
+      <w:pPr>
+        <w:pStyle w:val="LegendaTCC"/>
+      </w:pPr>
+      <w:bookmarkStart w:id="18" w:name="_Ref149500793"/>
       <w:r>
         <w:lastRenderedPageBreak/>
         <w:t xml:space="preserve">Figura </w:t>
       </w:r>
-      <w:r>
-        <w:rPr>
-          <w:noProof/>
-        </w:rPr>
-        <w:fldChar w:fldCharType="begin"/>
-      </w:r>
-      <w:r>
-        <w:rPr>
-          <w:noProof/>
-        </w:rPr>
-        <w:instrText xml:space="preserve"> SEQ Figura \* ARABIC </w:instrText>
-      </w:r>
-      <w:r>
-        <w:rPr>
-          <w:noProof/>
-        </w:rPr>
-        <w:fldChar w:fldCharType="separate"/>
-      </w:r>
-      <w:r>
-        <w:rPr>
-          <w:noProof/>
-        </w:rPr>
-        <w:t>10</w:t>
-      </w:r>
-      <w:r>
-        <w:rPr>
-          <w:noProof/>
-        </w:rPr>
-        <w:fldChar w:fldCharType="end"/>
-      </w:r>
-      <w:r>
-        <w:t xml:space="preserve"> – Informações do </w:t>
-      </w:r>
-      <w:r>
-        <w:rPr>
-          <w:i/>
-        </w:rPr>
-        <w:t>dataframe</w:t>
+      <w:fldSimple w:instr=" SEQ Figura \* ARABIC ">
+        <w:r>
+          <w:rPr>
+            <w:noProof/>
+          </w:rPr>
+          <w:t>11</w:t>
+        </w:r>
+      </w:fldSimple>
+      <w:bookmarkEnd w:id="18"/>
+      <w:r>
+        <w:t xml:space="preserve"> - Identificando os valores que precisarão ser traduzidos</w:t>
       </w:r>
     </w:p>
     <w:p>
       <w:pPr>
         <w:ind w:firstLine="0"/>
         <w:jc w:val="center"/>
-      </w:pPr>
-      <w:r>
-        <w:rPr>
-          <w:noProof/>
+        <w:rPr>
+          <w:rFonts w:eastAsia="Times New Roman"/>
+          <w:color w:val="000000"/>
+          <w:kern w:val="0"/>
           <w:lang w:eastAsia="pt-BR" w:bidi="ar-SA"/>
         </w:rPr>
+      </w:pPr>
+      <w:r>
+        <w:rPr>
+          <w:rFonts w:eastAsia="Times New Roman"/>
+          <w:noProof/>
+          <w:color w:val="000000"/>
+          <w:kern w:val="0"/>
+          <w:lang w:eastAsia="pt-BR" w:bidi="ar-SA"/>
+        </w:rPr>
+        <w:drawing>
+          <wp:inline distT="0" distB="0" distL="0" distR="0">
+            <wp:extent cx="4850937" cy="6869927"/>
+            <wp:effectExtent l="0" t="0" r="6985" b="7620"/>
+            <wp:docPr id="22" name="Imagem 22"/>
+            <wp:cNvGraphicFramePr>
+              <a:graphicFrameLocks xmlns:a="http://schemas.openxmlformats.org/drawingml/2006/main" noChangeAspect="1"/>
+            </wp:cNvGraphicFramePr>
+            <a:graphic xmlns:a="http://schemas.openxmlformats.org/drawingml/2006/main">
+              <a:graphicData uri="http://schemas.openxmlformats.org/drawingml/2006/picture">
+                <pic:pic xmlns:pic="http://schemas.openxmlformats.org/drawingml/2006/picture">
+                  <pic:nvPicPr>
+                    <pic:cNvPr id="22" name="identificando valores para traduzir.png"/>
+                    <pic:cNvPicPr/>
+                  </pic:nvPicPr>
+                  <pic:blipFill>
+                    <a:blip r:embed="rId18">
+                      <a:extLst>
+                        <a:ext uri="{28A0092B-C50C-407E-A947-70E740481C1C}">
+                          <a14:useLocalDpi xmlns:a14="http://schemas.microsoft.com/office/drawing/2010/main" val="0"/>
+                        </a:ext>
+                      </a:extLst>
+                    </a:blip>
+                    <a:stretch>
+                      <a:fillRect/>
+                    </a:stretch>
+                  </pic:blipFill>
+                  <pic:spPr>
+                    <a:xfrm>
+                      <a:off x="0" y="0"/>
+                      <a:ext cx="4863267" cy="6887388"/>
+                    </a:xfrm>
+                    <a:prstGeom prst="rect">
+                      <a:avLst/>
+                    </a:prstGeom>
+                  </pic:spPr>
+                </pic:pic>
+              </a:graphicData>
+            </a:graphic>
+          </wp:inline>
+        </w:drawing>
+      </w:r>
+    </w:p>
+    <w:p>
+      <w:pPr>
+        <w:pStyle w:val="LegendaTCC"/>
+      </w:pPr>
+      <w:r>
+        <w:t>Fonte: Autoria própria</w:t>
+      </w:r>
+    </w:p>
+    <w:p>
+      <w:pPr>
+        <w:rPr>
+          <w:lang w:eastAsia="pt-BR" w:bidi="ar-SA"/>
+        </w:rPr>
+      </w:pPr>
+    </w:p>
+    <w:p>
+      <w:pPr>
+        <w:rPr>
+          <w:lang w:eastAsia="pt-BR" w:bidi="ar-SA"/>
+        </w:rPr>
+      </w:pPr>
+      <w:r>
+        <w:rPr>
+          <w:lang w:eastAsia="pt-BR" w:bidi="ar-SA"/>
+        </w:rPr>
+        <w:t xml:space="preserve">A partir da identificação desses valores, podemos agora realizar a sua tradução com o comando </w:t>
+      </w:r>
+      <w:r>
+        <w:rPr>
+          <w:i/>
+          <w:lang w:eastAsia="pt-BR" w:bidi="ar-SA"/>
+        </w:rPr>
+        <w:t>replace</w:t>
+      </w:r>
+      <w:r>
+        <w:rPr>
+          <w:i/>
+          <w:lang w:eastAsia="pt-BR" w:bidi="ar-SA"/>
+        </w:rPr>
+        <w:t xml:space="preserve"> </w:t>
+      </w:r>
+      <w:r>
+        <w:rPr>
+          <w:lang w:eastAsia="pt-BR" w:bidi="ar-SA"/>
+        </w:rPr>
+        <w:t>(</w:t>
+      </w:r>
+      <w:r>
+        <w:rPr>
+          <w:lang w:eastAsia="pt-BR" w:bidi="ar-SA"/>
+        </w:rPr>
+        <w:fldChar w:fldCharType="begin"/>
+      </w:r>
+      <w:r>
+        <w:rPr>
+          <w:lang w:eastAsia="pt-BR" w:bidi="ar-SA"/>
+        </w:rPr>
+        <w:instrText xml:space="preserve"> REF _Ref149501104 \h </w:instrText>
+      </w:r>
+      <w:r>
+        <w:rPr>
+          <w:lang w:eastAsia="pt-BR" w:bidi="ar-SA"/>
+        </w:rPr>
+      </w:r>
+      <w:r>
+        <w:rPr>
+          <w:lang w:eastAsia="pt-BR" w:bidi="ar-SA"/>
+        </w:rPr>
+        <w:fldChar w:fldCharType="separate"/>
+      </w:r>
+      <w:r>
+        <w:t xml:space="preserve">Figura </w:t>
+      </w:r>
+      <w:r>
+        <w:rPr>
+          <w:noProof/>
+        </w:rPr>
+        <w:t>12</w:t>
+      </w:r>
+      <w:r>
+        <w:rPr>
+          <w:lang w:eastAsia="pt-BR" w:bidi="ar-SA"/>
+        </w:rPr>
+        <w:fldChar w:fldCharType="end"/>
+      </w:r>
+      <w:r>
+        <w:rPr>
+          <w:lang w:eastAsia="pt-BR" w:bidi="ar-SA"/>
+        </w:rPr>
+        <w:t>).</w:t>
+      </w:r>
+    </w:p>
+    <w:p>
+      <w:pPr>
+        <w:rPr>
+          <w:lang w:eastAsia="pt-BR" w:bidi="ar-SA"/>
+        </w:rPr>
+      </w:pPr>
+    </w:p>
+    <w:p>
+      <w:pPr>
+        <w:rPr>
+          <w:lang w:eastAsia="pt-BR" w:bidi="ar-SA"/>
+        </w:rPr>
+      </w:pPr>
+    </w:p>
+    <w:p>
+      <w:pPr>
+        <w:rPr>
+          <w:lang w:eastAsia="pt-BR" w:bidi="ar-SA"/>
+        </w:rPr>
+      </w:pPr>
+    </w:p>
+    <w:p>
+      <w:pPr>
+        <w:pStyle w:val="LegendaTCC"/>
+      </w:pPr>
+      <w:bookmarkStart w:id="19" w:name="_Ref149501104"/>
+      <w:r>
+        <w:lastRenderedPageBreak/>
+        <w:t xml:space="preserve">Figura </w:t>
+      </w:r>
+      <w:fldSimple w:instr=" SEQ Figura \* ARABIC ">
+        <w:r>
+          <w:rPr>
+            <w:noProof/>
+          </w:rPr>
+          <w:t>12</w:t>
+        </w:r>
+      </w:fldSimple>
+      <w:bookmarkEnd w:id="19"/>
+      <w:r>
+        <w:t xml:space="preserve"> - Renomeando valores da base de dados</w:t>
+      </w:r>
+    </w:p>
+    <w:p>
+      <w:pPr>
+        <w:ind w:firstLine="0"/>
+        <w:jc w:val="center"/>
+        <w:rPr>
+          <w:lang w:eastAsia="pt-BR" w:bidi="ar-SA"/>
+        </w:rPr>
+      </w:pPr>
+      <w:r>
+        <w:rPr>
+          <w:noProof/>
+          <w:lang w:eastAsia="pt-BR" w:bidi="ar-SA"/>
+        </w:rPr>
+        <w:drawing>
+          <wp:inline distT="0" distB="0" distL="0" distR="0">
+            <wp:extent cx="5760085" cy="5537835"/>
+            <wp:effectExtent l="0" t="0" r="0" b="5715"/>
+            <wp:docPr id="23" name="Imagem 23"/>
+            <wp:cNvGraphicFramePr>
+              <a:graphicFrameLocks xmlns:a="http://schemas.openxmlformats.org/drawingml/2006/main" noChangeAspect="1"/>
+            </wp:cNvGraphicFramePr>
+            <a:graphic xmlns:a="http://schemas.openxmlformats.org/drawingml/2006/main">
+              <a:graphicData uri="http://schemas.openxmlformats.org/drawingml/2006/picture">
+                <pic:pic xmlns:pic="http://schemas.openxmlformats.org/drawingml/2006/picture">
+                  <pic:nvPicPr>
+                    <pic:cNvPr id="23" name="Renomeando valores.png"/>
+                    <pic:cNvPicPr/>
+                  </pic:nvPicPr>
+                  <pic:blipFill>
+                    <a:blip r:embed="rId19">
+                      <a:extLst>
+                        <a:ext uri="{28A0092B-C50C-407E-A947-70E740481C1C}">
+                          <a14:useLocalDpi xmlns:a14="http://schemas.microsoft.com/office/drawing/2010/main" val="0"/>
+                        </a:ext>
+                      </a:extLst>
+                    </a:blip>
+                    <a:stretch>
+                      <a:fillRect/>
+                    </a:stretch>
+                  </pic:blipFill>
+                  <pic:spPr>
+                    <a:xfrm>
+                      <a:off x="0" y="0"/>
+                      <a:ext cx="5760085" cy="5537835"/>
+                    </a:xfrm>
+                    <a:prstGeom prst="rect">
+                      <a:avLst/>
+                    </a:prstGeom>
+                  </pic:spPr>
+                </pic:pic>
+              </a:graphicData>
+            </a:graphic>
+          </wp:inline>
+        </w:drawing>
+      </w:r>
+    </w:p>
+    <w:p>
+      <w:pPr>
+        <w:pStyle w:val="LegendaTCC"/>
+      </w:pPr>
+      <w:r>
+        <w:t>Fonte: Autoria própria</w:t>
+      </w:r>
+    </w:p>
+    <w:p>
+      <w:pPr>
+        <w:rPr>
+          <w:lang w:eastAsia="pt-BR" w:bidi="ar-SA"/>
+        </w:rPr>
+      </w:pPr>
+    </w:p>
+    <w:p>
+      <w:r>
+        <w:t>Dando continuidade ao nosso processo de tratamento dos dados, i</w:t>
+      </w:r>
+      <w:bookmarkStart w:id="20" w:name="_GoBack"/>
+      <w:bookmarkEnd w:id="20"/>
+      <w:r>
+        <w:t>niciaremos agora algumas analises i</w:t>
+      </w:r>
+      <w:r>
+        <w:t xml:space="preserve">niciais em cima da nossa base de dados, com o comando </w:t>
+      </w:r>
+      <w:r>
+        <w:rPr>
+          <w:i/>
+        </w:rPr>
+        <w:t>df.info()</w:t>
+      </w:r>
+      <w:r>
+        <w:t xml:space="preserve"> </w:t>
+      </w:r>
+      <w:r>
+        <w:t>(</w:t>
+      </w:r>
+      <w:r>
+        <w:fldChar w:fldCharType="begin"/>
+      </w:r>
+      <w:r>
+        <w:instrText xml:space="preserve"> REF _Ref149498754 \h </w:instrText>
+      </w:r>
+      <w:r>
+        <w:instrText xml:space="preserve"> \* MERGEFORMAT </w:instrText>
+      </w:r>
+      <w:r>
+        <w:fldChar w:fldCharType="separate"/>
+      </w:r>
+      <w:r>
+        <w:t xml:space="preserve">Figura </w:t>
+      </w:r>
+      <w:r>
+        <w:rPr>
+          <w:noProof/>
+        </w:rPr>
+        <w:t>13</w:t>
+      </w:r>
+      <w:r>
+        <w:fldChar w:fldCharType="end"/>
+      </w:r>
+      <w:r>
+        <w:t xml:space="preserve">) </w:t>
+      </w:r>
+      <w:r>
+        <w:t xml:space="preserve">iremos visualizar algumas informações sobre o nosso </w:t>
+      </w:r>
+      <w:r>
+        <w:rPr>
+          <w:i/>
+        </w:rPr>
+        <w:t>dataframe</w:t>
+      </w:r>
+      <w:r>
+        <w:t>.</w:t>
+      </w:r>
+    </w:p>
+    <w:p>
+      <w:pPr>
+        <w:pStyle w:val="LegendaTCC"/>
+      </w:pPr>
+      <w:bookmarkStart w:id="21" w:name="_Ref149498754"/>
+      <w:r>
+        <w:t xml:space="preserve">Figura </w:t>
+      </w:r>
+      <w:r>
+        <w:rPr>
+          <w:noProof/>
+        </w:rPr>
+        <w:fldChar w:fldCharType="begin"/>
+      </w:r>
+      <w:r>
+        <w:rPr>
+          <w:noProof/>
+        </w:rPr>
+        <w:instrText xml:space="preserve"> SEQ Figura \* ARABIC </w:instrText>
+      </w:r>
+      <w:r>
+        <w:rPr>
+          <w:noProof/>
+        </w:rPr>
+        <w:fldChar w:fldCharType="separate"/>
+      </w:r>
+      <w:r>
+        <w:rPr>
+          <w:noProof/>
+        </w:rPr>
+        <w:t>13</w:t>
+      </w:r>
+      <w:r>
+        <w:rPr>
+          <w:noProof/>
+        </w:rPr>
+        <w:fldChar w:fldCharType="end"/>
+      </w:r>
+      <w:bookmarkEnd w:id="21"/>
+      <w:r>
+        <w:t xml:space="preserve"> – Informações do </w:t>
+      </w:r>
+      <w:r>
+        <w:rPr>
+          <w:i/>
+        </w:rPr>
+        <w:t>dataframe</w:t>
+      </w:r>
+    </w:p>
+    <w:p>
+      <w:pPr>
+        <w:ind w:firstLine="0"/>
+        <w:jc w:val="center"/>
+      </w:pPr>
+      <w:r>
+        <w:rPr>
+          <w:noProof/>
+          <w:lang w:eastAsia="pt-BR" w:bidi="ar-SA"/>
+        </w:rPr>
+        <w:lastRenderedPageBreak/>
         <w:drawing>
           <wp:inline distT="0" distB="0" distL="0" distR="0">
             <wp:extent cx="5760085" cy="4737735"/>
@@ -8720,7 +9495,7 @@
                     <pic:cNvPicPr/>
                   </pic:nvPicPr>
                   <pic:blipFill>
-                    <a:blip r:embed="rId17">
+                    <a:blip r:embed="rId20">
                       <a:extLst>
                         <a:ext uri="{28A0092B-C50C-407E-A947-70E740481C1C}">
                           <a14:useLocalDpi xmlns:a14="http://schemas.microsoft.com/office/drawing/2010/main" val="0"/>
@@ -8780,7 +9555,13 @@
         <w:t>dataframe</w:t>
       </w:r>
       <w:r>
-        <w:t>, algumas colunas possuem valores faltantes, em uma breve análise, nota-se que essas colunas são condicionadas a partir do valor contido em outra coluna, por exemplo, o valor presente na coluna Tipo_internet está relacionado ao fato do cliente possuir ou não o serviço de internet (coluna Servico_internet).</w:t>
+        <w:t xml:space="preserve">, algumas colunas possuem valores faltantes, em uma breve análise, nota-se que essas colunas são condicionadas </w:t>
+      </w:r>
+      <w:r>
+        <w:t>ao</w:t>
+      </w:r>
+      <w:r>
+        <w:t xml:space="preserve"> valor contido em outra coluna, por exemplo, o valor presente na coluna Tipo_internet está relacionado ao fato do cliente possuir ou não o serviço de internet (coluna Servico_internet).</w:t>
       </w:r>
     </w:p>
     <w:p>
@@ -8788,7 +9569,7 @@
         <w:t xml:space="preserve">O mesmo ocorre com colunas que dependem do valor contido na coluna Servico_telefone, que </w:t>
       </w:r>
       <w:r>
-        <w:t>contém</w:t>
+        <w:t>tem</w:t>
       </w:r>
       <w:r>
         <w:t xml:space="preserve"> informações se o cliente possu</w:t>
@@ -8812,7 +9593,7 @@
         <w:rPr>
           <w:noProof/>
         </w:rPr>
-        <w:t>11</w:t>
+        <w:t>14</w:t>
       </w:r>
       <w:r>
         <w:fldChar w:fldCharType="end"/>
@@ -8850,7 +9631,7 @@
       <w:pPr>
         <w:pStyle w:val="LegendaTCC"/>
       </w:pPr>
-      <w:bookmarkStart w:id="17" w:name="_Ref148587657"/>
+      <w:bookmarkStart w:id="22" w:name="_Ref148587657"/>
       <w:r>
         <w:t xml:space="preserve">Figura </w:t>
       </w:r>
@@ -8876,7 +9657,7 @@
         <w:rPr>
           <w:noProof/>
         </w:rPr>
-        <w:t>11</w:t>
+        <w:t>14</w:t>
       </w:r>
       <w:r>
         <w:rPr>
@@ -8884,7 +9665,7 @@
         </w:rPr>
         <w:fldChar w:fldCharType="end"/>
       </w:r>
-      <w:bookmarkEnd w:id="17"/>
+      <w:bookmarkEnd w:id="22"/>
       <w:r>
         <w:t xml:space="preserve"> - Contagem dos valores das colunas</w:t>
       </w:r>
@@ -8912,7 +9693,7 @@
                     <pic:cNvPicPr/>
                   </pic:nvPicPr>
                   <pic:blipFill>
-                    <a:blip r:embed="rId18">
+                    <a:blip r:embed="rId21">
                       <a:extLst>
                         <a:ext uri="{28A0092B-C50C-407E-A947-70E740481C1C}">
                           <a14:useLocalDpi xmlns:a14="http://schemas.microsoft.com/office/drawing/2010/main" val="0"/>
@@ -8974,7 +9755,7 @@
         <w:rPr>
           <w:noProof/>
         </w:rPr>
-        <w:t>11</w:t>
+        <w:t>14</w:t>
       </w:r>
       <w:r>
         <w:fldChar w:fldCharType="end"/>
@@ -9016,7 +9797,7 @@
         <w:rPr>
           <w:noProof/>
         </w:rPr>
-        <w:t>12</w:t>
+        <w:t>15</w:t>
       </w:r>
       <w:r>
         <w:fldChar w:fldCharType="end"/>
@@ -9043,7 +9824,7 @@
         <w:rPr>
           <w:noProof/>
         </w:rPr>
-        <w:t>13</w:t>
+        <w:t>16</w:t>
       </w:r>
       <w:r>
         <w:fldChar w:fldCharType="end"/>
@@ -9069,7 +9850,7 @@
       <w:pPr>
         <w:pStyle w:val="LegendaTCC"/>
       </w:pPr>
-      <w:bookmarkStart w:id="18" w:name="_Ref148865321"/>
+      <w:bookmarkStart w:id="23" w:name="_Ref148865321"/>
       <w:r>
         <w:t xml:space="preserve">Figura </w:t>
       </w:r>
@@ -9095,7 +9876,7 @@
         <w:rPr>
           <w:noProof/>
         </w:rPr>
-        <w:t>12</w:t>
+        <w:t>15</w:t>
       </w:r>
       <w:r>
         <w:rPr>
@@ -9103,7 +9884,7 @@
         </w:rPr>
         <w:fldChar w:fldCharType="end"/>
       </w:r>
-      <w:bookmarkEnd w:id="18"/>
+      <w:bookmarkEnd w:id="23"/>
       <w:r>
         <w:t xml:space="preserve"> - Filtro de clientes sem o serviço de telefone</w:t>
       </w:r>
@@ -9134,7 +9915,7 @@
                     <pic:cNvPicPr/>
                   </pic:nvPicPr>
                   <pic:blipFill>
-                    <a:blip r:embed="rId19">
+                    <a:blip r:embed="rId22">
                       <a:extLst>
                         <a:ext uri="{28A0092B-C50C-407E-A947-70E740481C1C}">
                           <a14:useLocalDpi xmlns:a14="http://schemas.microsoft.com/office/drawing/2010/main" val="0"/>
@@ -9195,7 +9976,7 @@
       <w:pPr>
         <w:pStyle w:val="LegendaTCC"/>
       </w:pPr>
-      <w:bookmarkStart w:id="19" w:name="_Ref148865331"/>
+      <w:bookmarkStart w:id="24" w:name="_Ref148865331"/>
       <w:r>
         <w:t xml:space="preserve">Figura </w:t>
       </w:r>
@@ -9221,7 +10002,7 @@
         <w:rPr>
           <w:noProof/>
         </w:rPr>
-        <w:t>13</w:t>
+        <w:t>16</w:t>
       </w:r>
       <w:r>
         <w:rPr>
@@ -9229,7 +10010,7 @@
         </w:rPr>
         <w:fldChar w:fldCharType="end"/>
       </w:r>
-      <w:bookmarkEnd w:id="19"/>
+      <w:bookmarkEnd w:id="24"/>
       <w:r>
         <w:t xml:space="preserve"> - </w:t>
       </w:r>
@@ -9265,7 +10046,7 @@
                     <pic:cNvPicPr/>
                   </pic:nvPicPr>
                   <pic:blipFill>
-                    <a:blip r:embed="rId20">
+                    <a:blip r:embed="rId23">
                       <a:extLst>
                         <a:ext uri="{28A0092B-C50C-407E-A947-70E740481C1C}">
                           <a14:useLocalDpi xmlns:a14="http://schemas.microsoft.com/office/drawing/2010/main" val="0"/>
@@ -9440,7 +10221,7 @@
         <w:rPr>
           <w:noProof/>
         </w:rPr>
-        <w:t>14</w:t>
+        <w:t>17</w:t>
       </w:r>
       <w:r>
         <w:fldChar w:fldCharType="end"/>
@@ -9454,8 +10235,8 @@
       <w:pPr>
         <w:pStyle w:val="LegendaTCC"/>
       </w:pPr>
-      <w:bookmarkStart w:id="20" w:name="_Ref148875814"/>
-      <w:bookmarkStart w:id="21" w:name="_Ref148875806"/>
+      <w:bookmarkStart w:id="25" w:name="_Ref148875814"/>
+      <w:bookmarkStart w:id="26" w:name="_Ref148875806"/>
       <w:r>
         <w:t xml:space="preserve">Figura </w:t>
       </w:r>
@@ -9481,7 +10262,7 @@
         <w:rPr>
           <w:noProof/>
         </w:rPr>
-        <w:t>14</w:t>
+        <w:t>17</w:t>
       </w:r>
       <w:r>
         <w:rPr>
@@ -9489,11 +10270,11 @@
         </w:rPr>
         <w:fldChar w:fldCharType="end"/>
       </w:r>
-      <w:bookmarkEnd w:id="20"/>
+      <w:bookmarkEnd w:id="25"/>
       <w:r>
         <w:t xml:space="preserve"> - atribuindo dados nos campos com valores nulos</w:t>
       </w:r>
-      <w:bookmarkEnd w:id="21"/>
+      <w:bookmarkEnd w:id="26"/>
     </w:p>
     <w:p>
       <w:pPr>
@@ -9521,7 +10302,7 @@
                     <pic:cNvPicPr/>
                   </pic:nvPicPr>
                   <pic:blipFill>
-                    <a:blip r:embed="rId21">
+                    <a:blip r:embed="rId24">
                       <a:extLst>
                         <a:ext uri="{28A0092B-C50C-407E-A947-70E740481C1C}">
                           <a14:useLocalDpi xmlns:a14="http://schemas.microsoft.com/office/drawing/2010/main" val="0"/>
@@ -9644,7 +10425,7 @@
         <w:rPr>
           <w:noProof/>
         </w:rPr>
-        <w:t>15</w:t>
+        <w:t>18</w:t>
       </w:r>
       <w:r>
         <w:fldChar w:fldCharType="end"/>
@@ -9658,20 +10439,42 @@
       <w:pPr>
         <w:pStyle w:val="LegendaTCC"/>
       </w:pPr>
-      <w:bookmarkStart w:id="22" w:name="_Ref149403864"/>
+      <w:bookmarkStart w:id="27" w:name="_Ref149403864"/>
       <w:r>
         <w:lastRenderedPageBreak/>
         <w:t xml:space="preserve">Figura </w:t>
       </w:r>
-      <w:fldSimple w:instr=" SEQ Figura \* ARABIC ">
-        <w:r>
-          <w:rPr>
-            <w:noProof/>
-          </w:rPr>
-          <w:t>15</w:t>
-        </w:r>
-      </w:fldSimple>
-      <w:bookmarkEnd w:id="22"/>
+      <w:r>
+        <w:rPr>
+          <w:noProof/>
+        </w:rPr>
+        <w:fldChar w:fldCharType="begin"/>
+      </w:r>
+      <w:r>
+        <w:rPr>
+          <w:noProof/>
+        </w:rPr>
+        <w:instrText xml:space="preserve"> SEQ Figura \* ARABIC </w:instrText>
+      </w:r>
+      <w:r>
+        <w:rPr>
+          <w:noProof/>
+        </w:rPr>
+        <w:fldChar w:fldCharType="separate"/>
+      </w:r>
+      <w:r>
+        <w:rPr>
+          <w:noProof/>
+        </w:rPr>
+        <w:t>18</w:t>
+      </w:r>
+      <w:r>
+        <w:rPr>
+          <w:noProof/>
+        </w:rPr>
+        <w:fldChar w:fldCharType="end"/>
+      </w:r>
+      <w:bookmarkEnd w:id="27"/>
       <w:r>
         <w:t xml:space="preserve"> - Quantidade de clientes por situação</w:t>
       </w:r>
@@ -9702,7 +10505,7 @@
                     <pic:cNvPicPr/>
                   </pic:nvPicPr>
                   <pic:blipFill>
-                    <a:blip r:embed="rId22">
+                    <a:blip r:embed="rId25">
                       <a:extLst>
                         <a:ext uri="{28A0092B-C50C-407E-A947-70E740481C1C}">
                           <a14:useLocalDpi xmlns:a14="http://schemas.microsoft.com/office/drawing/2010/main" val="0"/>
@@ -9763,7 +10566,7 @@
         <w:rPr>
           <w:noProof/>
         </w:rPr>
-        <w:t>16</w:t>
+        <w:t>19</w:t>
       </w:r>
       <w:r>
         <w:fldChar w:fldCharType="end"/>
@@ -9775,33 +10578,52 @@
         <w:instrText xml:space="preserve"> REF _Ref149402862 \h </w:instrText>
       </w:r>
       <w:r>
+        <w:fldChar w:fldCharType="end"/>
+      </w:r>
+      <w:r>
+        <w:t>.</w:t>
+      </w:r>
+    </w:p>
+    <w:p/>
+    <w:p>
+      <w:pPr>
+        <w:pStyle w:val="LegendaTCC"/>
+      </w:pPr>
+      <w:bookmarkStart w:id="28" w:name="_Ref149402862"/>
+      <w:r>
+        <w:t xml:space="preserve">Figura </w:t>
+      </w:r>
+      <w:r>
+        <w:rPr>
+          <w:noProof/>
+        </w:rPr>
+        <w:fldChar w:fldCharType="begin"/>
+      </w:r>
+      <w:r>
+        <w:rPr>
+          <w:noProof/>
+        </w:rPr>
+        <w:instrText xml:space="preserve"> SEQ Figura \* ARABIC </w:instrText>
+      </w:r>
+      <w:r>
+        <w:rPr>
+          <w:noProof/>
+        </w:rPr>
         <w:fldChar w:fldCharType="separate"/>
       </w:r>
       <w:r>
+        <w:rPr>
+          <w:noProof/>
+        </w:rPr>
+        <w:t>19</w:t>
+      </w:r>
+      <w:r>
+        <w:rPr>
+          <w:noProof/>
+        </w:rPr>
         <w:fldChar w:fldCharType="end"/>
       </w:r>
-      <w:r>
-        <w:t>.</w:t>
-      </w:r>
-    </w:p>
-    <w:p/>
-    <w:p>
-      <w:pPr>
-        <w:pStyle w:val="LegendaTCC"/>
-      </w:pPr>
-      <w:bookmarkStart w:id="23" w:name="_Ref149402862"/>
-      <w:r>
-        <w:t xml:space="preserve">Figura </w:t>
-      </w:r>
-      <w:fldSimple w:instr=" SEQ Figura \* ARABIC ">
-        <w:r>
-          <w:rPr>
-            <w:noProof/>
-          </w:rPr>
-          <w:t>16</w:t>
-        </w:r>
-      </w:fldSimple>
-      <w:bookmarkEnd w:id="23"/>
+      <w:bookmarkEnd w:id="28"/>
       <w:r>
         <w:t xml:space="preserve"> - Removendo clientes que contrataram o serviço no período analisado</w:t>
       </w:r>
@@ -9832,7 +10654,7 @@
                     <pic:cNvPicPr/>
                   </pic:nvPicPr>
                   <pic:blipFill>
-                    <a:blip r:embed="rId23">
+                    <a:blip r:embed="rId26">
                       <a:extLst>
                         <a:ext uri="{28A0092B-C50C-407E-A947-70E740481C1C}">
                           <a14:useLocalDpi xmlns:a14="http://schemas.microsoft.com/office/drawing/2010/main" val="0"/>
@@ -9893,7 +10715,7 @@
         <w:rPr>
           <w:noProof/>
         </w:rPr>
-        <w:t>17</w:t>
+        <w:t>20</w:t>
       </w:r>
       <w:r>
         <w:fldChar w:fldCharType="end"/>
@@ -9911,19 +10733,41 @@
       <w:pPr>
         <w:pStyle w:val="LegendaTCC"/>
       </w:pPr>
-      <w:bookmarkStart w:id="24" w:name="_Ref149419274"/>
+      <w:bookmarkStart w:id="29" w:name="_Ref149419274"/>
       <w:r>
         <w:t xml:space="preserve">Figura </w:t>
       </w:r>
-      <w:fldSimple w:instr=" SEQ Figura \* ARABIC ">
-        <w:r>
-          <w:rPr>
-            <w:noProof/>
-          </w:rPr>
-          <w:t>17</w:t>
-        </w:r>
-      </w:fldSimple>
-      <w:bookmarkEnd w:id="24"/>
+      <w:r>
+        <w:rPr>
+          <w:noProof/>
+        </w:rPr>
+        <w:fldChar w:fldCharType="begin"/>
+      </w:r>
+      <w:r>
+        <w:rPr>
+          <w:noProof/>
+        </w:rPr>
+        <w:instrText xml:space="preserve"> SEQ Figura \* ARABIC </w:instrText>
+      </w:r>
+      <w:r>
+        <w:rPr>
+          <w:noProof/>
+        </w:rPr>
+        <w:fldChar w:fldCharType="separate"/>
+      </w:r>
+      <w:r>
+        <w:rPr>
+          <w:noProof/>
+        </w:rPr>
+        <w:t>20</w:t>
+      </w:r>
+      <w:r>
+        <w:rPr>
+          <w:noProof/>
+        </w:rPr>
+        <w:fldChar w:fldCharType="end"/>
+      </w:r>
+      <w:bookmarkEnd w:id="29"/>
       <w:r>
         <w:t xml:space="preserve"> </w:t>
       </w:r>
@@ -9960,7 +10804,7 @@
                     <pic:cNvPicPr/>
                   </pic:nvPicPr>
                   <pic:blipFill>
-                    <a:blip r:embed="rId24">
+                    <a:blip r:embed="rId27">
                       <a:extLst>
                         <a:ext uri="{28A0092B-C50C-407E-A947-70E740481C1C}">
                           <a14:useLocalDpi xmlns:a14="http://schemas.microsoft.com/office/drawing/2010/main" val="0"/>
@@ -10014,25 +10858,43 @@
         <w:t xml:space="preserve"> é possível inferir que os valores contidos na coluna </w:t>
       </w:r>
       <w:r>
-        <w:t>Motivo_cancelamento</w:t>
-      </w:r>
-      <w:r>
-        <w:t xml:space="preserve"> são uma estratificação dos valores contidos na coluna</w:t>
+        <w:t>Motivo_cancelamento são uma estratificação dos valores contidos na coluna</w:t>
       </w:r>
       <w:r>
         <w:t xml:space="preserve"> </w:t>
       </w:r>
       <w:r>
-        <w:t>Categoria_cancelamento</w:t>
-      </w:r>
-      <w:r>
-        <w:t xml:space="preserve">, isto pode ser comprovado com a saída do comando mostrado na ,neste comando também foi realizado o agrupamento por </w:t>
-      </w:r>
-      <w:r>
-        <w:t>Situacao_cliente</w:t>
-      </w:r>
-      <w:r>
-        <w:t>, comprovando que somente os clientes que cancelaram possuem dados nestas colunas.</w:t>
+        <w:t xml:space="preserve">Categoria_cancelamento, isto pode ser comprovado com a saída do comando mostrado na </w:t>
+      </w:r>
+      <w:r>
+        <w:fldChar w:fldCharType="begin"/>
+      </w:r>
+      <w:r>
+        <w:instrText xml:space="preserve"> REF _Ref149482444 \h </w:instrText>
+      </w:r>
+      <w:r>
+        <w:fldChar w:fldCharType="separate"/>
+      </w:r>
+      <w:r>
+        <w:t xml:space="preserve">Figura </w:t>
+      </w:r>
+      <w:r>
+        <w:rPr>
+          <w:noProof/>
+        </w:rPr>
+        <w:t>21</w:t>
+      </w:r>
+      <w:r>
+        <w:fldChar w:fldCharType="end"/>
+      </w:r>
+      <w:r>
+        <w:t>,</w:t>
+      </w:r>
+      <w:r>
+        <w:t xml:space="preserve"> </w:t>
+      </w:r>
+      <w:r>
+        <w:t>neste comando também foi realizado o agrupamento por Situacao_cliente, comprovando que somente os clientes que cancelaram possuem dados nestas colunas.</w:t>
       </w:r>
     </w:p>
     <w:p/>
@@ -10040,17 +10902,41 @@
       <w:pPr>
         <w:pStyle w:val="LegendaTCC"/>
       </w:pPr>
+      <w:bookmarkStart w:id="30" w:name="_Ref149482444"/>
       <w:r>
         <w:t xml:space="preserve">Figura </w:t>
       </w:r>
-      <w:fldSimple w:instr=" SEQ Figura \* ARABIC ">
-        <w:r>
-          <w:rPr>
-            <w:noProof/>
-          </w:rPr>
-          <w:t>18</w:t>
-        </w:r>
-      </w:fldSimple>
+      <w:r>
+        <w:rPr>
+          <w:noProof/>
+        </w:rPr>
+        <w:fldChar w:fldCharType="begin"/>
+      </w:r>
+      <w:r>
+        <w:rPr>
+          <w:noProof/>
+        </w:rPr>
+        <w:instrText xml:space="preserve"> SEQ Figura \* ARABIC </w:instrText>
+      </w:r>
+      <w:r>
+        <w:rPr>
+          <w:noProof/>
+        </w:rPr>
+        <w:fldChar w:fldCharType="separate"/>
+      </w:r>
+      <w:r>
+        <w:rPr>
+          <w:noProof/>
+        </w:rPr>
+        <w:t>21</w:t>
+      </w:r>
+      <w:r>
+        <w:rPr>
+          <w:noProof/>
+        </w:rPr>
+        <w:fldChar w:fldCharType="end"/>
+      </w:r>
+      <w:bookmarkEnd w:id="30"/>
       <w:r>
         <w:t xml:space="preserve"> - Agrupamento em conjunto das colunas</w:t>
       </w:r>
@@ -10081,7 +10967,7 @@
                     <pic:cNvPicPr/>
                   </pic:nvPicPr>
                   <pic:blipFill>
-                    <a:blip r:embed="rId25">
+                    <a:blip r:embed="rId28">
                       <a:extLst>
                         <a:ext uri="{28A0092B-C50C-407E-A947-70E740481C1C}">
                           <a14:useLocalDpi xmlns:a14="http://schemas.microsoft.com/office/drawing/2010/main" val="0"/>
@@ -10131,19 +11017,54 @@
         <w:t>), estaremos atribuindo o valor “Permaneceu cliente” em ambas as colunas</w:t>
       </w:r>
       <w:r>
-        <w:t xml:space="preserve"> (), pois assim teremos todos os valores preenchidos sem nenhuma perca de contexto ou risco de enviesar a nossa base dados já que o cliente de fato permaneceu com o serviço nesse caso.</w:t>
-      </w:r>
-    </w:p>
-    <w:p>
-      <w:pPr>
-        <w:tabs>
-          <w:tab w:val="clear" w:pos="709"/>
-        </w:tabs>
-        <w:overflowPunct/>
-        <w:spacing w:line="240" w:lineRule="auto"/>
-        <w:ind w:firstLine="0"/>
-        <w:jc w:val="left"/>
-      </w:pPr>
+        <w:t xml:space="preserve"> (</w:t>
+      </w:r>
+      <w:r>
+        <w:fldChar w:fldCharType="begin"/>
+      </w:r>
+      <w:r>
+        <w:instrText xml:space="preserve"> REF _Ref149501246 \h </w:instrText>
+      </w:r>
+      <w:r>
+        <w:fldChar w:fldCharType="separate"/>
+      </w:r>
+      <w:r>
+        <w:t xml:space="preserve">Figura </w:t>
+      </w:r>
+      <w:r>
+        <w:rPr>
+          <w:noProof/>
+        </w:rPr>
+        <w:t>22</w:t>
+      </w:r>
+      <w:r>
+        <w:fldChar w:fldCharType="end"/>
+      </w:r>
+      <w:r>
+        <w:t>), pois assim teremos todos os valores preenchidos sem nenhuma perca de contexto ou risco de enviesar a nossa base dados já que o cliente de fato permaneceu com o serviço nesse caso.</w:t>
+      </w:r>
+    </w:p>
+    <w:p/>
+    <w:p>
+      <w:pPr>
+        <w:pStyle w:val="LegendaTCC"/>
+      </w:pPr>
+      <w:bookmarkStart w:id="31" w:name="_Ref149501246"/>
+      <w:r>
+        <w:t xml:space="preserve">Figura </w:t>
+      </w:r>
+      <w:fldSimple w:instr=" SEQ Figura \* ARABIC ">
+        <w:r>
+          <w:rPr>
+            <w:noProof/>
+          </w:rPr>
+          <w:t>22</w:t>
+        </w:r>
+      </w:fldSimple>
+      <w:bookmarkEnd w:id="31"/>
+      <w:r>
+        <w:t xml:space="preserve"> - Atribuição dos valores nas linhas com dados ausentes</w:t>
+      </w:r>
     </w:p>
     <w:p>
       <w:pPr>
@@ -10155,7 +11076,6 @@
         <w:ind w:firstLine="0"/>
         <w:jc w:val="center"/>
       </w:pPr>
-      <w:bookmarkStart w:id="25" w:name="_GoBack"/>
       <w:r>
         <w:rPr>
           <w:noProof/>
@@ -10177,7 +11097,7 @@
                     <pic:cNvPicPr/>
                   </pic:nvPicPr>
                   <pic:blipFill>
-                    <a:blip r:embed="rId26">
+                    <a:blip r:embed="rId29">
                       <a:extLst>
                         <a:ext uri="{28A0092B-C50C-407E-A947-70E740481C1C}">
                           <a14:useLocalDpi xmlns:a14="http://schemas.microsoft.com/office/drawing/2010/main" val="0"/>
@@ -10203,8 +11123,149 @@
           </wp:inline>
         </w:drawing>
       </w:r>
-      <w:bookmarkEnd w:id="25"/>
-    </w:p>
+    </w:p>
+    <w:p>
+      <w:pPr>
+        <w:pStyle w:val="LegendaTCC"/>
+      </w:pPr>
+      <w:r>
+        <w:t>Fonte: Autoria própria</w:t>
+      </w:r>
+    </w:p>
+    <w:p/>
+    <w:p>
+      <w:r>
+        <w:t>Finalizando esta etapa</w:t>
+      </w:r>
+      <w:r>
+        <w:t xml:space="preserve">, ao </w:t>
+      </w:r>
+      <w:r>
+        <w:t>executar o comando df.count()</w:t>
+      </w:r>
+      <w:r>
+        <w:t xml:space="preserve"> (</w:t>
+      </w:r>
+      <w:r>
+        <w:fldChar w:fldCharType="begin"/>
+      </w:r>
+      <w:r>
+        <w:instrText xml:space="preserve"> REF _Ref149466126 \h </w:instrText>
+      </w:r>
+      <w:r>
+        <w:fldChar w:fldCharType="separate"/>
+      </w:r>
+      <w:r>
+        <w:t xml:space="preserve">Figura </w:t>
+      </w:r>
+      <w:r>
+        <w:rPr>
+          <w:noProof/>
+        </w:rPr>
+        <w:t>23</w:t>
+      </w:r>
+      <w:r>
+        <w:fldChar w:fldCharType="end"/>
+      </w:r>
+      <w:r>
+        <w:t>)</w:t>
+      </w:r>
+      <w:r>
+        <w:t>, sua saída nos mostra uma base de dados com 6589 registros em que todas as colunas estão devidamente ajustadas</w:t>
+      </w:r>
+      <w:r>
+        <w:t xml:space="preserve"> e</w:t>
+      </w:r>
+      <w:r>
+        <w:t xml:space="preserve"> sem valores faltantes.</w:t>
+      </w:r>
+    </w:p>
+    <w:p/>
+    <w:p>
+      <w:pPr>
+        <w:pStyle w:val="LegendaTCC"/>
+      </w:pPr>
+      <w:bookmarkStart w:id="32" w:name="_Ref149466120"/>
+      <w:bookmarkStart w:id="33" w:name="_Ref149466126"/>
+      <w:r>
+        <w:t xml:space="preserve">Figura </w:t>
+      </w:r>
+      <w:fldSimple w:instr=" SEQ Figura \* ARABIC ">
+        <w:r>
+          <w:rPr>
+            <w:noProof/>
+          </w:rPr>
+          <w:t>23</w:t>
+        </w:r>
+      </w:fldSimple>
+      <w:bookmarkEnd w:id="33"/>
+      <w:r>
+        <w:t xml:space="preserve"> - Contagem dos valores por coluna</w:t>
+      </w:r>
+      <w:bookmarkEnd w:id="32"/>
+    </w:p>
+    <w:p>
+      <w:pPr>
+        <w:ind w:firstLine="0"/>
+        <w:jc w:val="center"/>
+      </w:pPr>
+      <w:r>
+        <w:rPr>
+          <w:noProof/>
+          <w:lang w:eastAsia="pt-BR" w:bidi="ar-SA"/>
+        </w:rPr>
+        <w:drawing>
+          <wp:inline distT="0" distB="0" distL="0" distR="0">
+            <wp:extent cx="2066188" cy="4659465"/>
+            <wp:effectExtent l="0" t="0" r="0" b="8255"/>
+            <wp:docPr id="20" name="Imagem 20"/>
+            <wp:cNvGraphicFramePr>
+              <a:graphicFrameLocks xmlns:a="http://schemas.openxmlformats.org/drawingml/2006/main" noChangeAspect="1"/>
+            </wp:cNvGraphicFramePr>
+            <a:graphic xmlns:a="http://schemas.openxmlformats.org/drawingml/2006/main">
+              <a:graphicData uri="http://schemas.openxmlformats.org/drawingml/2006/picture">
+                <pic:pic xmlns:pic="http://schemas.openxmlformats.org/drawingml/2006/picture">
+                  <pic:nvPicPr>
+                    <pic:cNvPr id="20" name="df_count.png"/>
+                    <pic:cNvPicPr/>
+                  </pic:nvPicPr>
+                  <pic:blipFill>
+                    <a:blip r:embed="rId30">
+                      <a:extLst>
+                        <a:ext uri="{28A0092B-C50C-407E-A947-70E740481C1C}">
+                          <a14:useLocalDpi xmlns:a14="http://schemas.microsoft.com/office/drawing/2010/main" val="0"/>
+                        </a:ext>
+                      </a:extLst>
+                    </a:blip>
+                    <a:stretch>
+                      <a:fillRect/>
+                    </a:stretch>
+                  </pic:blipFill>
+                  <pic:spPr>
+                    <a:xfrm>
+                      <a:off x="0" y="0"/>
+                      <a:ext cx="2077704" cy="4685435"/>
+                    </a:xfrm>
+                    <a:prstGeom prst="rect">
+                      <a:avLst/>
+                    </a:prstGeom>
+                  </pic:spPr>
+                </pic:pic>
+              </a:graphicData>
+            </a:graphic>
+          </wp:inline>
+        </w:drawing>
+      </w:r>
+    </w:p>
+    <w:p>
+      <w:pPr>
+        <w:pStyle w:val="LegendaTCC"/>
+      </w:pPr>
+      <w:r>
+        <w:t>Fonte: Autoria própria</w:t>
+      </w:r>
+    </w:p>
+    <w:p/>
     <w:p>
       <w:pPr>
         <w:tabs>
@@ -10229,6 +11290,15 @@
     </w:p>
     <w:p>
       <w:pPr>
+        <w:pStyle w:val="Ttulo1"/>
+      </w:pPr>
+      <w:r>
+        <w:lastRenderedPageBreak/>
+        <w:t>Analise e exploração dos dados</w:t>
+      </w:r>
+    </w:p>
+    <w:p>
+      <w:pPr>
         <w:tabs>
           <w:tab w:val="clear" w:pos="709"/>
         </w:tabs>
@@ -10238,6 +11308,7 @@
         <w:jc w:val="left"/>
       </w:pPr>
     </w:p>
+    <w:p/>
     <w:p>
       <w:pPr>
         <w:tabs>
@@ -10336,6 +11407,9 @@
         <w:ind w:firstLine="0"/>
         <w:jc w:val="left"/>
       </w:pPr>
+      <w:r>
+        <w:br w:type="page"/>
+      </w:r>
     </w:p>
     <w:p>
       <w:pPr>
@@ -10369,9 +11443,6 @@
         <w:ind w:firstLine="0"/>
         <w:jc w:val="left"/>
       </w:pPr>
-      <w:r>
-        <w:br w:type="page"/>
-      </w:r>
     </w:p>
     <w:p>
       <w:pPr>
@@ -10383,6 +11454,559 @@
         <w:ind w:firstLine="0"/>
         <w:jc w:val="left"/>
       </w:pPr>
+    </w:p>
+    <w:p>
+      <w:pPr>
+        <w:tabs>
+          <w:tab w:val="clear" w:pos="709"/>
+        </w:tabs>
+        <w:overflowPunct/>
+        <w:spacing w:line="240" w:lineRule="auto"/>
+        <w:ind w:firstLine="0"/>
+        <w:jc w:val="left"/>
+      </w:pPr>
+    </w:p>
+    <w:p>
+      <w:pPr>
+        <w:tabs>
+          <w:tab w:val="clear" w:pos="709"/>
+        </w:tabs>
+        <w:overflowPunct/>
+        <w:spacing w:line="240" w:lineRule="auto"/>
+        <w:ind w:firstLine="0"/>
+        <w:jc w:val="left"/>
+      </w:pPr>
+    </w:p>
+    <w:p>
+      <w:pPr>
+        <w:tabs>
+          <w:tab w:val="clear" w:pos="709"/>
+        </w:tabs>
+        <w:overflowPunct/>
+        <w:spacing w:line="240" w:lineRule="auto"/>
+        <w:ind w:firstLine="0"/>
+        <w:jc w:val="left"/>
+      </w:pPr>
+    </w:p>
+    <w:p>
+      <w:pPr>
+        <w:tabs>
+          <w:tab w:val="clear" w:pos="709"/>
+        </w:tabs>
+        <w:overflowPunct/>
+        <w:spacing w:line="240" w:lineRule="auto"/>
+        <w:ind w:firstLine="0"/>
+        <w:jc w:val="left"/>
+      </w:pPr>
+    </w:p>
+    <w:p>
+      <w:pPr>
+        <w:tabs>
+          <w:tab w:val="clear" w:pos="709"/>
+        </w:tabs>
+        <w:overflowPunct/>
+        <w:spacing w:line="240" w:lineRule="auto"/>
+        <w:ind w:firstLine="0"/>
+        <w:jc w:val="left"/>
+      </w:pPr>
+    </w:p>
+    <w:p>
+      <w:pPr>
+        <w:tabs>
+          <w:tab w:val="clear" w:pos="709"/>
+        </w:tabs>
+        <w:overflowPunct/>
+        <w:spacing w:line="240" w:lineRule="auto"/>
+        <w:ind w:firstLine="0"/>
+        <w:jc w:val="left"/>
+      </w:pPr>
+    </w:p>
+    <w:p>
+      <w:pPr>
+        <w:tabs>
+          <w:tab w:val="clear" w:pos="709"/>
+        </w:tabs>
+        <w:overflowPunct/>
+        <w:spacing w:line="240" w:lineRule="auto"/>
+        <w:ind w:firstLine="0"/>
+        <w:jc w:val="left"/>
+      </w:pPr>
+    </w:p>
+    <w:p>
+      <w:pPr>
+        <w:tabs>
+          <w:tab w:val="clear" w:pos="709"/>
+        </w:tabs>
+        <w:overflowPunct/>
+        <w:spacing w:line="240" w:lineRule="auto"/>
+        <w:ind w:firstLine="0"/>
+        <w:jc w:val="left"/>
+      </w:pPr>
+    </w:p>
+    <w:p>
+      <w:pPr>
+        <w:tabs>
+          <w:tab w:val="clear" w:pos="709"/>
+        </w:tabs>
+        <w:overflowPunct/>
+        <w:spacing w:line="240" w:lineRule="auto"/>
+        <w:ind w:firstLine="0"/>
+        <w:jc w:val="left"/>
+      </w:pPr>
+    </w:p>
+    <w:p>
+      <w:pPr>
+        <w:tabs>
+          <w:tab w:val="clear" w:pos="709"/>
+        </w:tabs>
+        <w:overflowPunct/>
+        <w:spacing w:line="240" w:lineRule="auto"/>
+        <w:ind w:firstLine="0"/>
+        <w:jc w:val="left"/>
+      </w:pPr>
+    </w:p>
+    <w:p>
+      <w:pPr>
+        <w:tabs>
+          <w:tab w:val="clear" w:pos="709"/>
+        </w:tabs>
+        <w:overflowPunct/>
+        <w:spacing w:line="240" w:lineRule="auto"/>
+        <w:ind w:firstLine="0"/>
+        <w:jc w:val="left"/>
+      </w:pPr>
+    </w:p>
+    <w:p>
+      <w:pPr>
+        <w:tabs>
+          <w:tab w:val="clear" w:pos="709"/>
+        </w:tabs>
+        <w:overflowPunct/>
+        <w:spacing w:line="240" w:lineRule="auto"/>
+        <w:ind w:firstLine="0"/>
+        <w:jc w:val="left"/>
+      </w:pPr>
+    </w:p>
+    <w:p>
+      <w:pPr>
+        <w:tabs>
+          <w:tab w:val="clear" w:pos="709"/>
+        </w:tabs>
+        <w:overflowPunct/>
+        <w:spacing w:line="240" w:lineRule="auto"/>
+        <w:ind w:firstLine="0"/>
+        <w:jc w:val="left"/>
+      </w:pPr>
+    </w:p>
+    <w:p>
+      <w:pPr>
+        <w:tabs>
+          <w:tab w:val="clear" w:pos="709"/>
+        </w:tabs>
+        <w:overflowPunct/>
+        <w:spacing w:line="240" w:lineRule="auto"/>
+        <w:ind w:firstLine="0"/>
+        <w:jc w:val="left"/>
+      </w:pPr>
+    </w:p>
+    <w:p>
+      <w:pPr>
+        <w:tabs>
+          <w:tab w:val="clear" w:pos="709"/>
+        </w:tabs>
+        <w:overflowPunct/>
+        <w:spacing w:line="240" w:lineRule="auto"/>
+        <w:ind w:firstLine="0"/>
+        <w:jc w:val="left"/>
+      </w:pPr>
+    </w:p>
+    <w:p>
+      <w:pPr>
+        <w:tabs>
+          <w:tab w:val="clear" w:pos="709"/>
+        </w:tabs>
+        <w:overflowPunct/>
+        <w:spacing w:line="240" w:lineRule="auto"/>
+        <w:ind w:firstLine="0"/>
+        <w:jc w:val="left"/>
+      </w:pPr>
+    </w:p>
+    <w:p>
+      <w:pPr>
+        <w:tabs>
+          <w:tab w:val="clear" w:pos="709"/>
+        </w:tabs>
+        <w:overflowPunct/>
+        <w:spacing w:line="240" w:lineRule="auto"/>
+        <w:ind w:firstLine="0"/>
+        <w:jc w:val="left"/>
+      </w:pPr>
+    </w:p>
+    <w:p>
+      <w:pPr>
+        <w:tabs>
+          <w:tab w:val="clear" w:pos="709"/>
+        </w:tabs>
+        <w:overflowPunct/>
+        <w:spacing w:line="240" w:lineRule="auto"/>
+        <w:ind w:firstLine="0"/>
+        <w:jc w:val="left"/>
+      </w:pPr>
+    </w:p>
+    <w:p>
+      <w:pPr>
+        <w:tabs>
+          <w:tab w:val="clear" w:pos="709"/>
+        </w:tabs>
+        <w:overflowPunct/>
+        <w:spacing w:line="240" w:lineRule="auto"/>
+        <w:ind w:firstLine="0"/>
+        <w:jc w:val="left"/>
+      </w:pPr>
+    </w:p>
+    <w:p>
+      <w:pPr>
+        <w:tabs>
+          <w:tab w:val="clear" w:pos="709"/>
+        </w:tabs>
+        <w:overflowPunct/>
+        <w:spacing w:line="240" w:lineRule="auto"/>
+        <w:ind w:firstLine="0"/>
+        <w:jc w:val="left"/>
+      </w:pPr>
+    </w:p>
+    <w:p>
+      <w:pPr>
+        <w:tabs>
+          <w:tab w:val="clear" w:pos="709"/>
+        </w:tabs>
+        <w:overflowPunct/>
+        <w:spacing w:line="240" w:lineRule="auto"/>
+        <w:ind w:firstLine="0"/>
+        <w:jc w:val="left"/>
+      </w:pPr>
+    </w:p>
+    <w:p>
+      <w:pPr>
+        <w:tabs>
+          <w:tab w:val="clear" w:pos="709"/>
+        </w:tabs>
+        <w:overflowPunct/>
+        <w:spacing w:line="240" w:lineRule="auto"/>
+        <w:ind w:firstLine="0"/>
+        <w:jc w:val="left"/>
+      </w:pPr>
+    </w:p>
+    <w:p>
+      <w:pPr>
+        <w:tabs>
+          <w:tab w:val="clear" w:pos="709"/>
+        </w:tabs>
+        <w:overflowPunct/>
+        <w:spacing w:line="240" w:lineRule="auto"/>
+        <w:ind w:firstLine="0"/>
+        <w:jc w:val="left"/>
+      </w:pPr>
+    </w:p>
+    <w:p>
+      <w:pPr>
+        <w:tabs>
+          <w:tab w:val="clear" w:pos="709"/>
+        </w:tabs>
+        <w:overflowPunct/>
+        <w:spacing w:line="240" w:lineRule="auto"/>
+        <w:ind w:firstLine="0"/>
+        <w:jc w:val="left"/>
+      </w:pPr>
+    </w:p>
+    <w:p>
+      <w:pPr>
+        <w:tabs>
+          <w:tab w:val="clear" w:pos="709"/>
+        </w:tabs>
+        <w:overflowPunct/>
+        <w:spacing w:line="240" w:lineRule="auto"/>
+        <w:ind w:firstLine="0"/>
+        <w:jc w:val="left"/>
+      </w:pPr>
+    </w:p>
+    <w:p>
+      <w:pPr>
+        <w:tabs>
+          <w:tab w:val="clear" w:pos="709"/>
+        </w:tabs>
+        <w:overflowPunct/>
+        <w:spacing w:line="240" w:lineRule="auto"/>
+        <w:ind w:firstLine="0"/>
+        <w:jc w:val="left"/>
+      </w:pPr>
+    </w:p>
+    <w:p>
+      <w:pPr>
+        <w:tabs>
+          <w:tab w:val="clear" w:pos="709"/>
+        </w:tabs>
+        <w:overflowPunct/>
+        <w:spacing w:line="240" w:lineRule="auto"/>
+        <w:ind w:firstLine="0"/>
+        <w:jc w:val="left"/>
+      </w:pPr>
+    </w:p>
+    <w:p>
+      <w:pPr>
+        <w:tabs>
+          <w:tab w:val="clear" w:pos="709"/>
+        </w:tabs>
+        <w:overflowPunct/>
+        <w:spacing w:line="240" w:lineRule="auto"/>
+        <w:ind w:firstLine="0"/>
+        <w:jc w:val="left"/>
+      </w:pPr>
+    </w:p>
+    <w:p>
+      <w:pPr>
+        <w:tabs>
+          <w:tab w:val="clear" w:pos="709"/>
+        </w:tabs>
+        <w:overflowPunct/>
+        <w:spacing w:line="240" w:lineRule="auto"/>
+        <w:ind w:firstLine="0"/>
+        <w:jc w:val="left"/>
+      </w:pPr>
+    </w:p>
+    <w:p>
+      <w:pPr>
+        <w:tabs>
+          <w:tab w:val="clear" w:pos="709"/>
+        </w:tabs>
+        <w:overflowPunct/>
+        <w:spacing w:line="240" w:lineRule="auto"/>
+        <w:ind w:firstLine="0"/>
+        <w:jc w:val="left"/>
+      </w:pPr>
+    </w:p>
+    <w:p>
+      <w:pPr>
+        <w:tabs>
+          <w:tab w:val="clear" w:pos="709"/>
+        </w:tabs>
+        <w:overflowPunct/>
+        <w:spacing w:line="240" w:lineRule="auto"/>
+        <w:ind w:firstLine="0"/>
+        <w:jc w:val="left"/>
+      </w:pPr>
+    </w:p>
+    <w:p>
+      <w:pPr>
+        <w:tabs>
+          <w:tab w:val="clear" w:pos="709"/>
+        </w:tabs>
+        <w:overflowPunct/>
+        <w:spacing w:line="240" w:lineRule="auto"/>
+        <w:ind w:firstLine="0"/>
+        <w:jc w:val="left"/>
+      </w:pPr>
+    </w:p>
+    <w:p>
+      <w:pPr>
+        <w:tabs>
+          <w:tab w:val="clear" w:pos="709"/>
+        </w:tabs>
+        <w:overflowPunct/>
+        <w:spacing w:line="240" w:lineRule="auto"/>
+        <w:ind w:firstLine="0"/>
+        <w:jc w:val="left"/>
+      </w:pPr>
+    </w:p>
+    <w:p>
+      <w:pPr>
+        <w:tabs>
+          <w:tab w:val="clear" w:pos="709"/>
+        </w:tabs>
+        <w:overflowPunct/>
+        <w:spacing w:line="240" w:lineRule="auto"/>
+        <w:ind w:firstLine="0"/>
+        <w:jc w:val="left"/>
+      </w:pPr>
+    </w:p>
+    <w:p>
+      <w:pPr>
+        <w:tabs>
+          <w:tab w:val="clear" w:pos="709"/>
+        </w:tabs>
+        <w:overflowPunct/>
+        <w:spacing w:line="240" w:lineRule="auto"/>
+        <w:ind w:firstLine="0"/>
+        <w:jc w:val="left"/>
+      </w:pPr>
+    </w:p>
+    <w:p>
+      <w:pPr>
+        <w:tabs>
+          <w:tab w:val="clear" w:pos="709"/>
+        </w:tabs>
+        <w:overflowPunct/>
+        <w:spacing w:line="240" w:lineRule="auto"/>
+        <w:ind w:firstLine="0"/>
+        <w:jc w:val="left"/>
+      </w:pPr>
+    </w:p>
+    <w:p>
+      <w:pPr>
+        <w:tabs>
+          <w:tab w:val="clear" w:pos="709"/>
+        </w:tabs>
+        <w:overflowPunct/>
+        <w:spacing w:line="240" w:lineRule="auto"/>
+        <w:ind w:firstLine="0"/>
+        <w:jc w:val="left"/>
+      </w:pPr>
+    </w:p>
+    <w:p>
+      <w:pPr>
+        <w:tabs>
+          <w:tab w:val="clear" w:pos="709"/>
+        </w:tabs>
+        <w:overflowPunct/>
+        <w:spacing w:line="240" w:lineRule="auto"/>
+        <w:ind w:firstLine="0"/>
+        <w:jc w:val="left"/>
+      </w:pPr>
+    </w:p>
+    <w:p>
+      <w:pPr>
+        <w:tabs>
+          <w:tab w:val="clear" w:pos="709"/>
+        </w:tabs>
+        <w:overflowPunct/>
+        <w:spacing w:line="240" w:lineRule="auto"/>
+        <w:ind w:firstLine="0"/>
+        <w:jc w:val="left"/>
+      </w:pPr>
+    </w:p>
+    <w:p>
+      <w:pPr>
+        <w:tabs>
+          <w:tab w:val="clear" w:pos="709"/>
+        </w:tabs>
+        <w:overflowPunct/>
+        <w:spacing w:line="240" w:lineRule="auto"/>
+        <w:ind w:firstLine="0"/>
+        <w:jc w:val="left"/>
+      </w:pPr>
+    </w:p>
+    <w:p>
+      <w:pPr>
+        <w:tabs>
+          <w:tab w:val="clear" w:pos="709"/>
+        </w:tabs>
+        <w:overflowPunct/>
+        <w:spacing w:line="240" w:lineRule="auto"/>
+        <w:ind w:firstLine="0"/>
+        <w:jc w:val="left"/>
+      </w:pPr>
+    </w:p>
+    <w:p>
+      <w:pPr>
+        <w:tabs>
+          <w:tab w:val="clear" w:pos="709"/>
+        </w:tabs>
+        <w:overflowPunct/>
+        <w:spacing w:line="240" w:lineRule="auto"/>
+        <w:ind w:firstLine="0"/>
+        <w:jc w:val="left"/>
+      </w:pPr>
+    </w:p>
+    <w:p>
+      <w:pPr>
+        <w:tabs>
+          <w:tab w:val="clear" w:pos="709"/>
+        </w:tabs>
+        <w:overflowPunct/>
+        <w:spacing w:line="240" w:lineRule="auto"/>
+        <w:ind w:firstLine="0"/>
+        <w:jc w:val="left"/>
+      </w:pPr>
+    </w:p>
+    <w:p>
+      <w:pPr>
+        <w:tabs>
+          <w:tab w:val="clear" w:pos="709"/>
+        </w:tabs>
+        <w:overflowPunct/>
+        <w:spacing w:line="240" w:lineRule="auto"/>
+        <w:ind w:firstLine="0"/>
+        <w:jc w:val="left"/>
+      </w:pPr>
+    </w:p>
+    <w:p>
+      <w:pPr>
+        <w:tabs>
+          <w:tab w:val="clear" w:pos="709"/>
+        </w:tabs>
+        <w:overflowPunct/>
+        <w:spacing w:line="240" w:lineRule="auto"/>
+        <w:ind w:firstLine="0"/>
+        <w:jc w:val="left"/>
+      </w:pPr>
+    </w:p>
+    <w:p>
+      <w:pPr>
+        <w:tabs>
+          <w:tab w:val="clear" w:pos="709"/>
+        </w:tabs>
+        <w:overflowPunct/>
+        <w:spacing w:line="240" w:lineRule="auto"/>
+        <w:ind w:firstLine="0"/>
+        <w:jc w:val="left"/>
+      </w:pPr>
+    </w:p>
+    <w:p>
+      <w:pPr>
+        <w:tabs>
+          <w:tab w:val="clear" w:pos="709"/>
+        </w:tabs>
+        <w:overflowPunct/>
+        <w:spacing w:line="240" w:lineRule="auto"/>
+        <w:ind w:firstLine="0"/>
+        <w:jc w:val="left"/>
+      </w:pPr>
+    </w:p>
+    <w:p>
+      <w:pPr>
+        <w:tabs>
+          <w:tab w:val="clear" w:pos="709"/>
+        </w:tabs>
+        <w:overflowPunct/>
+        <w:spacing w:line="240" w:lineRule="auto"/>
+        <w:ind w:firstLine="0"/>
+        <w:jc w:val="left"/>
+      </w:pPr>
+    </w:p>
+    <w:p>
+      <w:pPr>
+        <w:tabs>
+          <w:tab w:val="clear" w:pos="709"/>
+        </w:tabs>
+        <w:overflowPunct/>
+        <w:spacing w:line="240" w:lineRule="auto"/>
+        <w:ind w:firstLine="0"/>
+        <w:jc w:val="left"/>
+      </w:pPr>
+      <w:r>
+        <w:br w:type="page"/>
+      </w:r>
+    </w:p>
+    <w:p>
+      <w:pPr>
+        <w:tabs>
+          <w:tab w:val="clear" w:pos="709"/>
+        </w:tabs>
+        <w:overflowPunct/>
+        <w:spacing w:line="240" w:lineRule="auto"/>
+        <w:ind w:firstLine="0"/>
+        <w:jc w:val="left"/>
+      </w:pPr>
       <w:r>
         <w:lastRenderedPageBreak/>
         <w:t>BIBLIOGRAFIA</w:t>
@@ -10403,7 +12027,7 @@
       <w:r>
         <w:t xml:space="preserve">frames? </w:t>
       </w:r>
-      <w:hyperlink r:id="rId27" w:history="1">
+      <w:hyperlink r:id="rId31" w:history="1">
         <w:r>
           <w:rPr>
             <w:rStyle w:val="Hyperlink"/>
@@ -12660,7 +14284,7 @@
 </file>
 
 <file path=customXml/itemProps1.xml><?xml version="1.0" encoding="utf-8"?>
-<ds:datastoreItem xmlns:ds="http://schemas.openxmlformats.org/officeDocument/2006/customXml" ds:itemID="{4709907E-A50D-40F2-BFF2-B2E30C21EC8E}">
+<ds:datastoreItem xmlns:ds="http://schemas.openxmlformats.org/officeDocument/2006/customXml" ds:itemID="{4B6A1AFD-8BAD-4AD6-90FD-9ECC0ED96ECB}">
   <ds:schemaRefs>
     <ds:schemaRef ds:uri="http://schemas.openxmlformats.org/officeDocument/2006/bibliography"/>
   </ds:schemaRefs>

</xml_diff>

<commit_message>
adicionado mais graficos ao artigo
</commit_message>
<xml_diff>
--- a/Artigo/TCC.docx
+++ b/Artigo/TCC.docx
@@ -171,26 +171,6 @@
       </w:r>
       <w:r>
         <w:br w:type="page"/>
-      </w:r>
-    </w:p>
-    <w:p>
-      <w:pPr>
-        <w:pStyle w:val="Corpodetexto"/>
-      </w:pPr>
-    </w:p>
-    <w:p>
-      <w:pPr>
-        <w:pStyle w:val="Corpodetexto"/>
-        <w:jc w:val="center"/>
-        <w:rPr>
-          <w:b/>
-        </w:rPr>
-      </w:pPr>
-      <w:r>
-        <w:rPr>
-          <w:b/>
-        </w:rPr>
-        <w:t>SUMÁRIO</w:t>
       </w:r>
     </w:p>
     <w:sdt>
@@ -261,7 +241,7 @@
             </w:rPr>
             <w:fldChar w:fldCharType="separate"/>
           </w:r>
-          <w:hyperlink w:anchor="_Toc149404698" w:history="1">
+          <w:hyperlink w:anchor="_Toc150200652" w:history="1">
             <w:r>
               <w:rPr>
                 <w:rStyle w:val="Hyperlink"/>
@@ -306,7 +286,7 @@
                 <w:noProof/>
                 <w:webHidden/>
               </w:rPr>
-              <w:instrText xml:space="preserve"> PAGEREF _Toc149404698 \h </w:instrText>
+              <w:instrText xml:space="preserve"> PAGEREF _Toc150200652 \h </w:instrText>
             </w:r>
             <w:r>
               <w:rPr>
@@ -326,7 +306,7 @@
                 <w:noProof/>
                 <w:webHidden/>
               </w:rPr>
-              <w:t>5</w:t>
+              <w:t>4</w:t>
             </w:r>
             <w:r>
               <w:rPr>
@@ -353,7 +333,7 @@
               <w:lang w:eastAsia="pt-BR" w:bidi="ar-SA"/>
             </w:rPr>
           </w:pPr>
-          <w:hyperlink w:anchor="_Toc149404699" w:history="1">
+          <w:hyperlink w:anchor="_Toc150200653" w:history="1">
             <w:r>
               <w:rPr>
                 <w:rStyle w:val="Hyperlink"/>
@@ -398,7 +378,7 @@
                 <w:noProof/>
                 <w:webHidden/>
               </w:rPr>
-              <w:instrText xml:space="preserve"> PAGEREF _Toc149404699 \h </w:instrText>
+              <w:instrText xml:space="preserve"> PAGEREF _Toc150200653 \h </w:instrText>
             </w:r>
             <w:r>
               <w:rPr>
@@ -418,7 +398,7 @@
                 <w:noProof/>
                 <w:webHidden/>
               </w:rPr>
-              <w:t>5</w:t>
+              <w:t>4</w:t>
             </w:r>
             <w:r>
               <w:rPr>
@@ -445,7 +425,7 @@
               <w:lang w:eastAsia="pt-BR" w:bidi="ar-SA"/>
             </w:rPr>
           </w:pPr>
-          <w:hyperlink w:anchor="_Toc149404700" w:history="1">
+          <w:hyperlink w:anchor="_Toc150200654" w:history="1">
             <w:r>
               <w:rPr>
                 <w:rStyle w:val="Hyperlink"/>
@@ -490,7 +470,7 @@
                 <w:noProof/>
                 <w:webHidden/>
               </w:rPr>
-              <w:instrText xml:space="preserve"> PAGEREF _Toc149404700 \h </w:instrText>
+              <w:instrText xml:space="preserve"> PAGEREF _Toc150200654 \h </w:instrText>
             </w:r>
             <w:r>
               <w:rPr>
@@ -510,7 +490,7 @@
                 <w:noProof/>
                 <w:webHidden/>
               </w:rPr>
-              <w:t>5</w:t>
+              <w:t>4</w:t>
             </w:r>
             <w:r>
               <w:rPr>
@@ -537,7 +517,7 @@
               <w:lang w:eastAsia="pt-BR" w:bidi="ar-SA"/>
             </w:rPr>
           </w:pPr>
-          <w:hyperlink w:anchor="_Toc149404701" w:history="1">
+          <w:hyperlink w:anchor="_Toc150200655" w:history="1">
             <w:r>
               <w:rPr>
                 <w:rStyle w:val="Hyperlink"/>
@@ -582,7 +562,7 @@
                 <w:noProof/>
                 <w:webHidden/>
               </w:rPr>
-              <w:instrText xml:space="preserve"> PAGEREF _Toc149404701 \h </w:instrText>
+              <w:instrText xml:space="preserve"> PAGEREF _Toc150200655 \h </w:instrText>
             </w:r>
             <w:r>
               <w:rPr>
@@ -602,7 +582,7 @@
                 <w:noProof/>
                 <w:webHidden/>
               </w:rPr>
-              <w:t>6</w:t>
+              <w:t>5</w:t>
             </w:r>
             <w:r>
               <w:rPr>
@@ -629,7 +609,7 @@
               <w:lang w:eastAsia="pt-BR" w:bidi="ar-SA"/>
             </w:rPr>
           </w:pPr>
-          <w:hyperlink w:anchor="_Toc149404702" w:history="1">
+          <w:hyperlink w:anchor="_Toc150200656" w:history="1">
             <w:r>
               <w:rPr>
                 <w:rStyle w:val="Hyperlink"/>
@@ -674,7 +654,7 @@
                 <w:noProof/>
                 <w:webHidden/>
               </w:rPr>
-              <w:instrText xml:space="preserve"> PAGEREF _Toc149404702 \h </w:instrText>
+              <w:instrText xml:space="preserve"> PAGEREF _Toc150200656 \h </w:instrText>
             </w:r>
             <w:r>
               <w:rPr>
@@ -694,7 +674,99 @@
                 <w:noProof/>
                 <w:webHidden/>
               </w:rPr>
-              <w:t>10</w:t>
+              <w:t>9</w:t>
+            </w:r>
+            <w:r>
+              <w:rPr>
+                <w:noProof/>
+                <w:webHidden/>
+              </w:rPr>
+              <w:fldChar w:fldCharType="end"/>
+            </w:r>
+          </w:hyperlink>
+        </w:p>
+        <w:p>
+          <w:pPr>
+            <w:pStyle w:val="Sumrio1"/>
+            <w:tabs>
+              <w:tab w:val="left" w:pos="1100"/>
+              <w:tab w:val="right" w:pos="9061"/>
+            </w:tabs>
+            <w:rPr>
+              <w:rFonts w:asciiTheme="minorHAnsi" w:eastAsiaTheme="minorEastAsia" w:hAnsiTheme="minorHAnsi" w:cstheme="minorBidi"/>
+              <w:noProof/>
+              <w:kern w:val="0"/>
+              <w:sz w:val="22"/>
+              <w:szCs w:val="22"/>
+              <w:lang w:eastAsia="pt-BR" w:bidi="ar-SA"/>
+            </w:rPr>
+          </w:pPr>
+          <w:hyperlink w:anchor="_Toc150200657" w:history="1">
+            <w:r>
+              <w:rPr>
+                <w:rStyle w:val="Hyperlink"/>
+                <w:noProof/>
+              </w:rPr>
+              <w:t>4</w:t>
+            </w:r>
+            <w:r>
+              <w:rPr>
+                <w:rFonts w:asciiTheme="minorHAnsi" w:eastAsiaTheme="minorEastAsia" w:hAnsiTheme="minorHAnsi" w:cstheme="minorBidi"/>
+                <w:noProof/>
+                <w:kern w:val="0"/>
+                <w:sz w:val="22"/>
+                <w:szCs w:val="22"/>
+                <w:lang w:eastAsia="pt-BR" w:bidi="ar-SA"/>
+              </w:rPr>
+              <w:tab/>
+            </w:r>
+            <w:r>
+              <w:rPr>
+                <w:rStyle w:val="Hyperlink"/>
+                <w:noProof/>
+              </w:rPr>
+              <w:t>Analise e exploração dos dados</w:t>
+            </w:r>
+            <w:r>
+              <w:rPr>
+                <w:noProof/>
+                <w:webHidden/>
+              </w:rPr>
+              <w:tab/>
+            </w:r>
+            <w:r>
+              <w:rPr>
+                <w:noProof/>
+                <w:webHidden/>
+              </w:rPr>
+              <w:fldChar w:fldCharType="begin"/>
+            </w:r>
+            <w:r>
+              <w:rPr>
+                <w:noProof/>
+                <w:webHidden/>
+              </w:rPr>
+              <w:instrText xml:space="preserve"> PAGEREF _Toc150200657 \h </w:instrText>
+            </w:r>
+            <w:r>
+              <w:rPr>
+                <w:noProof/>
+                <w:webHidden/>
+              </w:rPr>
+            </w:r>
+            <w:r>
+              <w:rPr>
+                <w:noProof/>
+                <w:webHidden/>
+              </w:rPr>
+              <w:fldChar w:fldCharType="separate"/>
+            </w:r>
+            <w:r>
+              <w:rPr>
+                <w:noProof/>
+                <w:webHidden/>
+              </w:rPr>
+              <w:t>22</w:t>
             </w:r>
             <w:r>
               <w:rPr>
@@ -733,7 +805,7 @@
       <w:pPr>
         <w:pStyle w:val="Ttulo1"/>
       </w:pPr>
-      <w:bookmarkStart w:id="1" w:name="_Toc149404698"/>
+      <w:bookmarkStart w:id="1" w:name="_Toc150200652"/>
       <w:r>
         <w:lastRenderedPageBreak/>
         <w:t>INTRODUÇÃO</w:t>
@@ -745,7 +817,7 @@
         <w:pStyle w:val="Ttulo2"/>
         <w:ind w:left="284" w:hanging="284"/>
       </w:pPr>
-      <w:bookmarkStart w:id="2" w:name="_Toc149404699"/>
+      <w:bookmarkStart w:id="2" w:name="_Toc150200653"/>
       <w:r>
         <w:t>Contextualização</w:t>
       </w:r>
@@ -800,7 +872,7 @@
       <w:pPr>
         <w:pStyle w:val="Ttulo2"/>
       </w:pPr>
-      <w:bookmarkStart w:id="3" w:name="_Toc149404700"/>
+      <w:bookmarkStart w:id="3" w:name="_Toc150200654"/>
       <w:r>
         <w:t>O problema proposto</w:t>
       </w:r>
@@ -815,7 +887,7 @@
       <w:pPr>
         <w:pStyle w:val="Ttulo1"/>
       </w:pPr>
-      <w:bookmarkStart w:id="4" w:name="_Toc149404701"/>
+      <w:bookmarkStart w:id="4" w:name="_Toc150200655"/>
       <w:r>
         <w:lastRenderedPageBreak/>
         <w:t>Coleta de Dados</w:t>
@@ -7403,7 +7475,7 @@
       <w:pPr>
         <w:pStyle w:val="Ttulo1"/>
       </w:pPr>
-      <w:bookmarkStart w:id="9" w:name="_Toc149404702"/>
+      <w:bookmarkStart w:id="9" w:name="_Toc150200656"/>
       <w:r>
         <w:lastRenderedPageBreak/>
         <w:t>Tratamento de Dados</w:t>
@@ -11407,10 +11479,12 @@
       <w:pPr>
         <w:pStyle w:val="Ttulo1"/>
       </w:pPr>
+      <w:bookmarkStart w:id="33" w:name="_Toc150200657"/>
       <w:r>
         <w:lastRenderedPageBreak/>
         <w:t>Analise e exploração dos dados</w:t>
       </w:r>
+      <w:bookmarkEnd w:id="33"/>
     </w:p>
     <w:p>
       <w:r>
@@ -11475,29 +11549,19 @@
       <w:pPr>
         <w:pStyle w:val="LegendaTCC"/>
       </w:pPr>
-      <w:bookmarkStart w:id="33" w:name="_Ref150085090"/>
+      <w:bookmarkStart w:id="34" w:name="_Ref150085090"/>
       <w:r>
         <w:t xml:space="preserve">Figura </w:t>
       </w:r>
-      <w:r>
-        <w:fldChar w:fldCharType="begin"/>
-      </w:r>
-      <w:r>
-        <w:instrText xml:space="preserve"> SEQ Figura \* ARABIC </w:instrText>
-      </w:r>
-      <w:r>
-        <w:fldChar w:fldCharType="separate"/>
-      </w:r>
-      <w:r>
-        <w:rPr>
-          <w:noProof/>
-        </w:rPr>
-        <w:t>24</w:t>
-      </w:r>
-      <w:r>
-        <w:fldChar w:fldCharType="end"/>
-      </w:r>
-      <w:bookmarkEnd w:id="33"/>
+      <w:fldSimple w:instr=" SEQ Figura \* ARABIC ">
+        <w:r>
+          <w:rPr>
+            <w:noProof/>
+          </w:rPr>
+          <w:t>24</w:t>
+        </w:r>
+      </w:fldSimple>
+      <w:bookmarkEnd w:id="34"/>
       <w:r>
         <w:t xml:space="preserve"> - Importando o Matplotlib</w:t>
       </w:r>
@@ -11628,29 +11692,19 @@
       <w:pPr>
         <w:pStyle w:val="LegendaTCC"/>
       </w:pPr>
-      <w:bookmarkStart w:id="34" w:name="_Ref150085841"/>
+      <w:bookmarkStart w:id="35" w:name="_Ref150085841"/>
       <w:r>
         <w:t xml:space="preserve">Figura </w:t>
       </w:r>
-      <w:r>
-        <w:fldChar w:fldCharType="begin"/>
-      </w:r>
-      <w:r>
-        <w:instrText xml:space="preserve"> SEQ Figura \* ARABIC </w:instrText>
-      </w:r>
-      <w:r>
-        <w:fldChar w:fldCharType="separate"/>
-      </w:r>
-      <w:r>
-        <w:rPr>
-          <w:noProof/>
-        </w:rPr>
-        <w:t>25</w:t>
-      </w:r>
-      <w:r>
-        <w:fldChar w:fldCharType="end"/>
-      </w:r>
-      <w:bookmarkEnd w:id="34"/>
+      <w:fldSimple w:instr=" SEQ Figura \* ARABIC ">
+        <w:r>
+          <w:rPr>
+            <w:noProof/>
+          </w:rPr>
+          <w:t>25</w:t>
+        </w:r>
+      </w:fldSimple>
+      <w:bookmarkEnd w:id="35"/>
       <w:r>
         <w:t xml:space="preserve"> - Código para geração do </w:t>
       </w:r>
@@ -11728,29 +11782,19 @@
       <w:pPr>
         <w:pStyle w:val="LegendaTCC"/>
       </w:pPr>
-      <w:bookmarkStart w:id="35" w:name="_Ref150085852"/>
+      <w:bookmarkStart w:id="36" w:name="_Ref150085852"/>
       <w:r>
         <w:t xml:space="preserve">Figura </w:t>
       </w:r>
-      <w:r>
-        <w:fldChar w:fldCharType="begin"/>
-      </w:r>
-      <w:r>
-        <w:instrText xml:space="preserve"> SEQ Figura \* ARABIC </w:instrText>
-      </w:r>
-      <w:r>
-        <w:fldChar w:fldCharType="separate"/>
-      </w:r>
-      <w:r>
-        <w:rPr>
-          <w:noProof/>
-        </w:rPr>
-        <w:t>26</w:t>
-      </w:r>
-      <w:r>
-        <w:fldChar w:fldCharType="end"/>
-      </w:r>
-      <w:bookmarkEnd w:id="35"/>
+      <w:fldSimple w:instr=" SEQ Figura \* ARABIC ">
+        <w:r>
+          <w:rPr>
+            <w:noProof/>
+          </w:rPr>
+          <w:t>26</w:t>
+        </w:r>
+      </w:fldSimple>
+      <w:bookmarkEnd w:id="36"/>
       <w:r>
         <w:t xml:space="preserve"> - Gráfico percentual por gênero</w:t>
       </w:r>
@@ -11870,29 +11914,19 @@
       <w:pPr>
         <w:pStyle w:val="LegendaTCC"/>
       </w:pPr>
-      <w:bookmarkStart w:id="36" w:name="_Ref150088451"/>
+      <w:bookmarkStart w:id="37" w:name="_Ref150088451"/>
       <w:r>
         <w:t xml:space="preserve">Figura </w:t>
       </w:r>
-      <w:r>
-        <w:fldChar w:fldCharType="begin"/>
-      </w:r>
-      <w:r>
-        <w:instrText xml:space="preserve"> SEQ Figura \* ARABIC </w:instrText>
-      </w:r>
-      <w:r>
-        <w:fldChar w:fldCharType="separate"/>
-      </w:r>
-      <w:r>
-        <w:rPr>
-          <w:noProof/>
-        </w:rPr>
-        <w:t>27</w:t>
-      </w:r>
-      <w:r>
-        <w:fldChar w:fldCharType="end"/>
-      </w:r>
-      <w:bookmarkEnd w:id="36"/>
+      <w:fldSimple w:instr=" SEQ Figura \* ARABIC ">
+        <w:r>
+          <w:rPr>
+            <w:noProof/>
+          </w:rPr>
+          <w:t>27</w:t>
+        </w:r>
+      </w:fldSimple>
+      <w:bookmarkEnd w:id="37"/>
       <w:r>
         <w:t xml:space="preserve"> - Criação de faixas etárias</w:t>
       </w:r>
@@ -11993,13 +12027,7 @@
         <w:fldChar w:fldCharType="end"/>
       </w:r>
       <w:r>
-        <w:t xml:space="preserve"> podemos visualizar</w:t>
-      </w:r>
-      <w:r>
-        <w:t xml:space="preserve"> o código</w:t>
-      </w:r>
-      <w:r>
-        <w:t xml:space="preserve"> utilizado para criação </w:t>
+        <w:t xml:space="preserve"> podemos visualizar o código utilizado para criação </w:t>
       </w:r>
       <w:r>
         <w:t>gráfico</w:t>
@@ -12029,10 +12057,7 @@
         <w:fldChar w:fldCharType="end"/>
       </w:r>
       <w:r>
-        <w:t xml:space="preserve"> o gráfico em si</w:t>
-      </w:r>
-      <w:r>
-        <w:t>.</w:t>
+        <w:t xml:space="preserve"> o gráfico em si.</w:t>
       </w:r>
     </w:p>
     <w:p/>
@@ -12040,29 +12065,19 @@
       <w:pPr>
         <w:pStyle w:val="LegendaTCC"/>
       </w:pPr>
-      <w:bookmarkStart w:id="37" w:name="_Ref150088990"/>
+      <w:bookmarkStart w:id="38" w:name="_Ref150088990"/>
       <w:r>
         <w:t xml:space="preserve">Figura </w:t>
       </w:r>
-      <w:r>
-        <w:fldChar w:fldCharType="begin"/>
-      </w:r>
-      <w:r>
-        <w:instrText xml:space="preserve"> SEQ Figura \* ARABIC </w:instrText>
-      </w:r>
-      <w:r>
-        <w:fldChar w:fldCharType="separate"/>
-      </w:r>
-      <w:r>
-        <w:rPr>
-          <w:noProof/>
-        </w:rPr>
-        <w:t>28</w:t>
-      </w:r>
-      <w:r>
-        <w:fldChar w:fldCharType="end"/>
-      </w:r>
-      <w:bookmarkEnd w:id="37"/>
+      <w:fldSimple w:instr=" SEQ Figura \* ARABIC ">
+        <w:r>
+          <w:rPr>
+            <w:noProof/>
+          </w:rPr>
+          <w:t>28</w:t>
+        </w:r>
+      </w:fldSimple>
+      <w:bookmarkEnd w:id="38"/>
       <w:r>
         <w:t xml:space="preserve"> - Código para criação do gr</w:t>
       </w:r>
@@ -12142,29 +12157,19 @@
       <w:pPr>
         <w:pStyle w:val="LegendaTCC"/>
       </w:pPr>
-      <w:bookmarkStart w:id="38" w:name="_Ref150088996"/>
+      <w:bookmarkStart w:id="39" w:name="_Ref150088996"/>
       <w:r>
         <w:t xml:space="preserve">Figura </w:t>
       </w:r>
-      <w:r>
-        <w:fldChar w:fldCharType="begin"/>
-      </w:r>
-      <w:r>
-        <w:instrText xml:space="preserve"> SEQ Figura \* ARABIC </w:instrText>
-      </w:r>
-      <w:r>
-        <w:fldChar w:fldCharType="separate"/>
-      </w:r>
-      <w:r>
-        <w:rPr>
-          <w:noProof/>
-        </w:rPr>
-        <w:t>29</w:t>
-      </w:r>
-      <w:r>
-        <w:fldChar w:fldCharType="end"/>
-      </w:r>
-      <w:bookmarkEnd w:id="38"/>
+      <w:fldSimple w:instr=" SEQ Figura \* ARABIC ">
+        <w:r>
+          <w:rPr>
+            <w:noProof/>
+          </w:rPr>
+          <w:t>29</w:t>
+        </w:r>
+      </w:fldSimple>
+      <w:bookmarkEnd w:id="39"/>
       <w:r>
         <w:t xml:space="preserve"> - Gráfico de gênero por idade</w:t>
       </w:r>
@@ -12238,7 +12243,25 @@
     <w:p/>
     <w:p>
       <w:r>
-        <w:t xml:space="preserve">Neste nível de estratificação conseguimos observar que as últimas três faixas etárias possuem uma quantidade de clientes menor em relação as outras. Iremos agora utilizar esta mesma estrutura de faixas etárias e estratificar a coluna “Situacao_cliente”, o código para criar este novo grafico pode ser visualizado na </w:t>
+        <w:t>Neste nível de estratificação conseguimos observar que as</w:t>
+      </w:r>
+      <w:r>
+        <w:t xml:space="preserve"> faixas etárias de 66 até 80</w:t>
+      </w:r>
+      <w:r>
+        <w:t xml:space="preserve"> </w:t>
+      </w:r>
+      <w:r>
+        <w:t xml:space="preserve">anos </w:t>
+      </w:r>
+      <w:r>
+        <w:t xml:space="preserve">possuem uma quantidade de clientes menor em relação as outras. Iremos agora utilizar esta mesma estrutura de faixas etárias e estratificar a coluna “Situacao_cliente”, o código para criar este novo </w:t>
+      </w:r>
+      <w:r>
+        <w:t>gráfico</w:t>
+      </w:r>
+      <w:r>
+        <w:t xml:space="preserve"> pode ser visualizado na </w:t>
       </w:r>
       <w:r>
         <w:fldChar w:fldCharType="begin"/>
@@ -12270,37 +12293,24 @@
       <w:pPr>
         <w:pStyle w:val="LegendaTCC"/>
       </w:pPr>
-      <w:bookmarkStart w:id="39" w:name="_Ref150109172"/>
+      <w:bookmarkStart w:id="40" w:name="_Ref150109172"/>
       <w:r>
         <w:t xml:space="preserve">Figura </w:t>
       </w:r>
-      <w:r>
-        <w:fldChar w:fldCharType="begin"/>
-      </w:r>
-      <w:r>
-        <w:instrText xml:space="preserve"> SEQ Figura \* ARABIC </w:instrText>
-      </w:r>
-      <w:r>
-        <w:fldChar w:fldCharType="separate"/>
-      </w:r>
-      <w:r>
-        <w:rPr>
-          <w:noProof/>
-        </w:rPr>
-        <w:t>30</w:t>
-      </w:r>
-      <w:r>
-        <w:fldChar w:fldCharType="end"/>
-      </w:r>
-      <w:bookmarkEnd w:id="39"/>
+      <w:fldSimple w:instr=" SEQ Figura \* ARABIC ">
+        <w:r>
+          <w:rPr>
+            <w:noProof/>
+          </w:rPr>
+          <w:t>30</w:t>
+        </w:r>
+      </w:fldSimple>
+      <w:bookmarkEnd w:id="40"/>
       <w:r>
         <w:t xml:space="preserve"> - Código para </w:t>
       </w:r>
       <w:r>
-        <w:t xml:space="preserve">criação </w:t>
-      </w:r>
-      <w:r>
-        <w:t xml:space="preserve">do </w:t>
+        <w:t xml:space="preserve">criação do </w:t>
       </w:r>
       <w:r>
         <w:t>gráfico de pirâmide da situação do cliente</w:t>
@@ -12382,29 +12392,19 @@
       <w:pPr>
         <w:pStyle w:val="LegendaTCC"/>
       </w:pPr>
-      <w:bookmarkStart w:id="40" w:name="_Ref150109407"/>
+      <w:bookmarkStart w:id="41" w:name="_Ref150109407"/>
       <w:r>
         <w:t xml:space="preserve">Figura </w:t>
       </w:r>
-      <w:r>
-        <w:fldChar w:fldCharType="begin"/>
-      </w:r>
-      <w:r>
-        <w:instrText xml:space="preserve"> SEQ Figura \* ARABIC </w:instrText>
-      </w:r>
-      <w:r>
-        <w:fldChar w:fldCharType="separate"/>
-      </w:r>
-      <w:r>
-        <w:rPr>
-          <w:noProof/>
-        </w:rPr>
-        <w:t>31</w:t>
-      </w:r>
-      <w:r>
-        <w:fldChar w:fldCharType="end"/>
-      </w:r>
-      <w:bookmarkEnd w:id="40"/>
+      <w:fldSimple w:instr=" SEQ Figura \* ARABIC ">
+        <w:r>
+          <w:rPr>
+            <w:noProof/>
+          </w:rPr>
+          <w:t>31</w:t>
+        </w:r>
+      </w:fldSimple>
+      <w:bookmarkEnd w:id="41"/>
       <w:r>
         <w:t xml:space="preserve"> - G</w:t>
       </w:r>
@@ -12539,12 +12539,255 @@
         <w:fldChar w:fldCharType="end"/>
       </w:r>
       <w:r>
-        <w:t xml:space="preserve">), porém, importante nos atentarmos que o volume referente </w:t>
-      </w:r>
-      <w:bookmarkStart w:id="41" w:name="_GoBack"/>
-      <w:bookmarkEnd w:id="41"/>
-      <w:r>
-        <w:t>as últimas três faixas etárias diminuíram pouco em relação as outras, o que pode indicar uma maior tendência desse público em cancelar o serviço</w:t>
+        <w:t xml:space="preserve">), porém, importante nos atentarmos que o volume referente as </w:t>
+      </w:r>
+      <w:r>
+        <w:t>faixas de 66 a 80 anos</w:t>
+      </w:r>
+      <w:r>
+        <w:t xml:space="preserve"> diminuíram pouco em relação as outras, o que pode indicar uma maior tendência desse público em cancelar o serviço</w:t>
+      </w:r>
+      <w:r>
+        <w:t>.</w:t>
+      </w:r>
+    </w:p>
+    <w:p>
+      <w:r>
+        <w:lastRenderedPageBreak/>
+        <w:t>Para melhor visualizarmos essa hipótese, iremos realizar verificar a proporção de clientes que cancelam por faixa etária</w:t>
+      </w:r>
+      <w:r>
+        <w:t>. Primeiramente iremos identificar qual o valor que corresponde a proporção geral da nossa base</w:t>
+      </w:r>
+      <w:r>
+        <w:t xml:space="preserve"> (</w:t>
+      </w:r>
+      <w:r>
+        <w:fldChar w:fldCharType="begin"/>
+      </w:r>
+      <w:r>
+        <w:instrText xml:space="preserve"> REF _Ref150200571 \h </w:instrText>
+      </w:r>
+      <w:r>
+        <w:fldChar w:fldCharType="separate"/>
+      </w:r>
+      <w:r>
+        <w:t xml:space="preserve">Figura </w:t>
+      </w:r>
+      <w:r>
+        <w:rPr>
+          <w:noProof/>
+        </w:rPr>
+        <w:t>32</w:t>
+      </w:r>
+      <w:r>
+        <w:fldChar w:fldCharType="end"/>
+      </w:r>
+      <w:r>
+        <w:t>)</w:t>
+      </w:r>
+      <w:r>
+        <w:t>.</w:t>
+      </w:r>
+    </w:p>
+    <w:p/>
+    <w:p>
+      <w:pPr>
+        <w:pStyle w:val="LegendaTCC"/>
+      </w:pPr>
+      <w:bookmarkStart w:id="42" w:name="_Ref150200571"/>
+      <w:r>
+        <w:t xml:space="preserve">Figura </w:t>
+      </w:r>
+      <w:fldSimple w:instr=" SEQ Figura \* ARABIC ">
+        <w:r>
+          <w:rPr>
+            <w:noProof/>
+          </w:rPr>
+          <w:t>32</w:t>
+        </w:r>
+      </w:fldSimple>
+      <w:bookmarkEnd w:id="42"/>
+      <w:r>
+        <w:t xml:space="preserve"> - Encontrando o valor proporcional de clientes que cancelaram</w:t>
+      </w:r>
+    </w:p>
+    <w:p>
+      <w:pPr>
+        <w:ind w:firstLine="0"/>
+      </w:pPr>
+      <w:r>
+        <w:rPr>
+          <w:noProof/>
+          <w:lang w:eastAsia="pt-BR" w:bidi="ar-SA"/>
+        </w:rPr>
+        <w:drawing>
+          <wp:inline distT="0" distB="0" distL="0" distR="0">
+            <wp:extent cx="5760085" cy="862330"/>
+            <wp:effectExtent l="0" t="0" r="0" b="0"/>
+            <wp:docPr id="29" name="Imagem 29"/>
+            <wp:cNvGraphicFramePr>
+              <a:graphicFrameLocks xmlns:a="http://schemas.openxmlformats.org/drawingml/2006/main" noChangeAspect="1"/>
+            </wp:cNvGraphicFramePr>
+            <a:graphic xmlns:a="http://schemas.openxmlformats.org/drawingml/2006/main">
+              <a:graphicData uri="http://schemas.openxmlformats.org/drawingml/2006/picture">
+                <pic:pic xmlns:pic="http://schemas.openxmlformats.org/drawingml/2006/picture">
+                  <pic:nvPicPr>
+                    <pic:cNvPr id="29" name="val_prop_percentual_CODIGO.png"/>
+                    <pic:cNvPicPr/>
+                  </pic:nvPicPr>
+                  <pic:blipFill>
+                    <a:blip r:embed="rId39">
+                      <a:extLst>
+                        <a:ext uri="{28A0092B-C50C-407E-A947-70E740481C1C}">
+                          <a14:useLocalDpi xmlns:a14="http://schemas.microsoft.com/office/drawing/2010/main" val="0"/>
+                        </a:ext>
+                      </a:extLst>
+                    </a:blip>
+                    <a:stretch>
+                      <a:fillRect/>
+                    </a:stretch>
+                  </pic:blipFill>
+                  <pic:spPr>
+                    <a:xfrm>
+                      <a:off x="0" y="0"/>
+                      <a:ext cx="5760085" cy="862330"/>
+                    </a:xfrm>
+                    <a:prstGeom prst="rect">
+                      <a:avLst/>
+                    </a:prstGeom>
+                  </pic:spPr>
+                </pic:pic>
+              </a:graphicData>
+            </a:graphic>
+          </wp:inline>
+        </w:drawing>
+      </w:r>
+      <w:r>
+        <w:t xml:space="preserve"> </w:t>
+      </w:r>
+    </w:p>
+    <w:p>
+      <w:pPr>
+        <w:pStyle w:val="LegendaTCC"/>
+      </w:pPr>
+      <w:r>
+        <w:t>Fonte: Autoria própria</w:t>
+      </w:r>
+    </w:p>
+    <w:p/>
+    <w:p>
+      <w:r>
+        <w:t>Em seguida realizaremos o mesmo procedimento para todos os valores no dataframe com as faixas etárias</w:t>
+      </w:r>
+      <w:r>
+        <w:t xml:space="preserve"> (</w:t>
+      </w:r>
+      <w:r>
+        <w:fldChar w:fldCharType="begin"/>
+      </w:r>
+      <w:r>
+        <w:instrText xml:space="preserve"> REF _Ref150202123 \h </w:instrText>
+      </w:r>
+      <w:r>
+        <w:fldChar w:fldCharType="separate"/>
+      </w:r>
+      <w:r>
+        <w:t xml:space="preserve">Figura </w:t>
+      </w:r>
+      <w:r>
+        <w:rPr>
+          <w:noProof/>
+        </w:rPr>
+        <w:t>33</w:t>
+      </w:r>
+      <w:r>
+        <w:fldChar w:fldCharType="end"/>
+      </w:r>
+      <w:r>
+        <w:t>).</w:t>
+      </w:r>
+    </w:p>
+    <w:p/>
+    <w:p>
+      <w:pPr>
+        <w:pStyle w:val="LegendaTCC"/>
+      </w:pPr>
+      <w:bookmarkStart w:id="43" w:name="_Ref150202123"/>
+      <w:r>
+        <w:t xml:space="preserve">Figura </w:t>
+      </w:r>
+      <w:fldSimple w:instr=" SEQ Figura \* ARABIC ">
+        <w:r>
+          <w:rPr>
+            <w:noProof/>
+          </w:rPr>
+          <w:t>33</w:t>
+        </w:r>
+      </w:fldSimple>
+      <w:bookmarkEnd w:id="43"/>
+      <w:r>
+        <w:t xml:space="preserve"> - Calculando valor proporcional por faixa etária</w:t>
+      </w:r>
+    </w:p>
+    <w:p>
+      <w:pPr>
+        <w:ind w:firstLine="0"/>
+      </w:pPr>
+      <w:r>
+        <w:rPr>
+          <w:noProof/>
+          <w:lang w:eastAsia="pt-BR" w:bidi="ar-SA"/>
+        </w:rPr>
+        <w:drawing>
+          <wp:inline distT="0" distB="0" distL="0" distR="0">
+            <wp:extent cx="5760085" cy="4231005"/>
+            <wp:effectExtent l="0" t="0" r="0" b="0"/>
+            <wp:docPr id="33" name="Imagem 33"/>
+            <wp:cNvGraphicFramePr>
+              <a:graphicFrameLocks xmlns:a="http://schemas.openxmlformats.org/drawingml/2006/main" noChangeAspect="1"/>
+            </wp:cNvGraphicFramePr>
+            <a:graphic xmlns:a="http://schemas.openxmlformats.org/drawingml/2006/main">
+              <a:graphicData uri="http://schemas.openxmlformats.org/drawingml/2006/picture">
+                <pic:pic xmlns:pic="http://schemas.openxmlformats.org/drawingml/2006/picture">
+                  <pic:nvPicPr>
+                    <pic:cNvPr id="33" name="val_prop_percentual_CODIGO2.png"/>
+                    <pic:cNvPicPr/>
+                  </pic:nvPicPr>
+                  <pic:blipFill>
+                    <a:blip r:embed="rId40">
+                      <a:extLst>
+                        <a:ext uri="{28A0092B-C50C-407E-A947-70E740481C1C}">
+                          <a14:useLocalDpi xmlns:a14="http://schemas.microsoft.com/office/drawing/2010/main" val="0"/>
+                        </a:ext>
+                      </a:extLst>
+                    </a:blip>
+                    <a:stretch>
+                      <a:fillRect/>
+                    </a:stretch>
+                  </pic:blipFill>
+                  <pic:spPr>
+                    <a:xfrm>
+                      <a:off x="0" y="0"/>
+                      <a:ext cx="5760085" cy="4231005"/>
+                    </a:xfrm>
+                    <a:prstGeom prst="rect">
+                      <a:avLst/>
+                    </a:prstGeom>
+                  </pic:spPr>
+                </pic:pic>
+              </a:graphicData>
+            </a:graphic>
+          </wp:inline>
+        </w:drawing>
+      </w:r>
+    </w:p>
+    <w:p>
+      <w:pPr>
+        <w:pStyle w:val="LegendaTCC"/>
+      </w:pPr>
+      <w:r>
+        <w:t>Fonte: Autoria própria</w:t>
       </w:r>
     </w:p>
     <w:p>
@@ -12559,6 +12802,134 @@
       </w:pPr>
     </w:p>
     <w:p>
+      <w:r>
+        <w:t xml:space="preserve">Com isso podemos então criar um gráfico </w:t>
+      </w:r>
+      <w:r>
+        <w:t>comparando o proporcional de cancelamento de cada faixa etária com o proporcional de cancelamento geral da nossa base de dados (</w:t>
+      </w:r>
+      <w:r>
+        <w:fldChar w:fldCharType="begin"/>
+      </w:r>
+      <w:r>
+        <w:instrText xml:space="preserve"> REF _Ref150202576 \h </w:instrText>
+      </w:r>
+      <w:r>
+        <w:fldChar w:fldCharType="separate"/>
+      </w:r>
+      <w:r>
+        <w:t xml:space="preserve">Figura </w:t>
+      </w:r>
+      <w:r>
+        <w:rPr>
+          <w:noProof/>
+        </w:rPr>
+        <w:t>34</w:t>
+      </w:r>
+      <w:r>
+        <w:fldChar w:fldCharType="end"/>
+      </w:r>
+      <w:r>
+        <w:t>).</w:t>
+      </w:r>
+    </w:p>
+    <w:p/>
+    <w:p>
+      <w:pPr>
+        <w:pStyle w:val="LegendaTCC"/>
+      </w:pPr>
+      <w:bookmarkStart w:id="44" w:name="_Ref150202576"/>
+      <w:r>
+        <w:t xml:space="preserve">Figura </w:t>
+      </w:r>
+      <w:fldSimple w:instr=" SEQ Figura \* ARABIC ">
+        <w:r>
+          <w:rPr>
+            <w:noProof/>
+          </w:rPr>
+          <w:t>34</w:t>
+        </w:r>
+      </w:fldSimple>
+      <w:bookmarkEnd w:id="44"/>
+      <w:r>
+        <w:t xml:space="preserve"> - Gráfico de proporção de cancelamento por faixa etária</w:t>
+      </w:r>
+    </w:p>
+    <w:p>
+      <w:pPr>
+        <w:ind w:firstLine="0"/>
+      </w:pPr>
+      <w:r>
+        <w:rPr>
+          <w:noProof/>
+          <w:lang w:eastAsia="pt-BR" w:bidi="ar-SA"/>
+        </w:rPr>
+        <w:drawing>
+          <wp:inline distT="0" distB="0" distL="0" distR="0">
+            <wp:extent cx="5760085" cy="3967784"/>
+            <wp:effectExtent l="0" t="0" r="0" b="0"/>
+            <wp:docPr id="34" name="Imagem 34"/>
+            <wp:cNvGraphicFramePr>
+              <a:graphicFrameLocks xmlns:a="http://schemas.openxmlformats.org/drawingml/2006/main" noChangeAspect="1"/>
+            </wp:cNvGraphicFramePr>
+            <a:graphic xmlns:a="http://schemas.openxmlformats.org/drawingml/2006/main">
+              <a:graphicData uri="http://schemas.openxmlformats.org/drawingml/2006/picture">
+                <pic:pic xmlns:pic="http://schemas.openxmlformats.org/drawingml/2006/picture">
+                  <pic:nvPicPr>
+                    <pic:cNvPr id="34" name="val_prop_percentual_CODIGO_e_GRAFICO.png"/>
+                    <pic:cNvPicPr/>
+                  </pic:nvPicPr>
+                  <pic:blipFill>
+                    <a:blip r:embed="rId41">
+                      <a:extLst>
+                        <a:ext uri="{28A0092B-C50C-407E-A947-70E740481C1C}">
+                          <a14:useLocalDpi xmlns:a14="http://schemas.microsoft.com/office/drawing/2010/main" val="0"/>
+                        </a:ext>
+                      </a:extLst>
+                    </a:blip>
+                    <a:stretch>
+                      <a:fillRect/>
+                    </a:stretch>
+                  </pic:blipFill>
+                  <pic:spPr>
+                    <a:xfrm>
+                      <a:off x="0" y="0"/>
+                      <a:ext cx="5760085" cy="3967784"/>
+                    </a:xfrm>
+                    <a:prstGeom prst="rect">
+                      <a:avLst/>
+                    </a:prstGeom>
+                  </pic:spPr>
+                </pic:pic>
+              </a:graphicData>
+            </a:graphic>
+          </wp:inline>
+        </w:drawing>
+      </w:r>
+    </w:p>
+    <w:p>
+      <w:pPr>
+        <w:pStyle w:val="LegendaTCC"/>
+      </w:pPr>
+      <w:r>
+        <w:t>Fonte: Autoria própria</w:t>
+      </w:r>
+    </w:p>
+    <w:p/>
+    <w:p>
+      <w:r>
+        <w:t xml:space="preserve">Através do gráfico, fica bem perceptivo o quanto o proporcional das </w:t>
+      </w:r>
+      <w:r>
+        <w:t>últimas</w:t>
+      </w:r>
+      <w:bookmarkStart w:id="45" w:name="_GoBack"/>
+      <w:bookmarkEnd w:id="45"/>
+      <w:r>
+        <w:t xml:space="preserve"> três faixas etárias são bem mais altas em relação as outras, chegando a valores acima de 40%</w:t>
+      </w:r>
+    </w:p>
+    <w:p>
       <w:pPr>
         <w:tabs>
           <w:tab w:val="clear" w:pos="709"/>
@@ -13085,6 +13456,9 @@
         <w:ind w:firstLine="0"/>
         <w:jc w:val="left"/>
       </w:pPr>
+      <w:r>
+        <w:br w:type="page"/>
+      </w:r>
     </w:p>
     <w:p>
       <w:pPr>
@@ -13096,32 +13470,6 @@
         <w:ind w:firstLine="0"/>
         <w:jc w:val="left"/>
       </w:pPr>
-    </w:p>
-    <w:p>
-      <w:pPr>
-        <w:tabs>
-          <w:tab w:val="clear" w:pos="709"/>
-        </w:tabs>
-        <w:overflowPunct/>
-        <w:spacing w:line="240" w:lineRule="auto"/>
-        <w:ind w:firstLine="0"/>
-        <w:jc w:val="left"/>
-      </w:pPr>
-      <w:r>
-        <w:lastRenderedPageBreak/>
-        <w:br w:type="page"/>
-      </w:r>
-    </w:p>
-    <w:p>
-      <w:pPr>
-        <w:tabs>
-          <w:tab w:val="clear" w:pos="709"/>
-        </w:tabs>
-        <w:overflowPunct/>
-        <w:spacing w:line="240" w:lineRule="auto"/>
-        <w:ind w:firstLine="0"/>
-        <w:jc w:val="left"/>
-      </w:pPr>
       <w:r>
         <w:lastRenderedPageBreak/>
         <w:t>BIBLIOGRAFIA</w:t>
@@ -13142,7 +13490,7 @@
       <w:r>
         <w:t xml:space="preserve">frames? </w:t>
       </w:r>
-      <w:hyperlink r:id="rId39" w:history="1">
+      <w:hyperlink r:id="rId42" w:history="1">
         <w:r>
           <w:rPr>
             <w:rStyle w:val="Hyperlink"/>
@@ -14742,6 +15090,7 @@
   <w:style w:type="character" w:default="1" w:styleId="Fontepargpadro">
     <w:name w:val="Default Paragraph Font"/>
     <w:uiPriority w:val="1"/>
+    <w:semiHidden/>
     <w:unhideWhenUsed/>
   </w:style>
   <w:style w:type="table" w:default="1" w:styleId="Tabelanormal">
@@ -15416,7 +15765,7 @@
 </file>
 
 <file path=customXml/itemProps1.xml><?xml version="1.0" encoding="utf-8"?>
-<ds:datastoreItem xmlns:ds="http://schemas.openxmlformats.org/officeDocument/2006/customXml" ds:itemID="{19AAD680-A38E-4193-B073-F767458E2620}">
+<ds:datastoreItem xmlns:ds="http://schemas.openxmlformats.org/officeDocument/2006/customXml" ds:itemID="{2E4D880B-159B-4909-9D42-029B9DB8377F}">
   <ds:schemaRefs>
     <ds:schemaRef ds:uri="http://schemas.openxmlformats.org/officeDocument/2006/bibliography"/>
   </ds:schemaRefs>

</xml_diff>

<commit_message>
adicionado grafico de retençao por faixa etaria e ultima oferta
</commit_message>
<xml_diff>
--- a/Artigo/TCC.docx
+++ b/Artigo/TCC.docx
@@ -12961,7 +12961,7 @@
         </w:rPr>
         <w:drawing>
           <wp:inline distT="0" distB="0" distL="0" distR="0">
-            <wp:extent cx="5760085" cy="4231005"/>
+            <wp:extent cx="5716182" cy="3657600"/>
             <wp:effectExtent l="0" t="0" r="0" b="0"/>
             <wp:docPr id="33" name="Imagem 33"/>
             <wp:cNvGraphicFramePr>
@@ -12989,7 +12989,7 @@
                   <pic:spPr>
                     <a:xfrm>
                       <a:off x="0" y="0"/>
-                      <a:ext cx="5760085" cy="4231005"/>
+                      <a:ext cx="5718872" cy="3659321"/>
                     </a:xfrm>
                     <a:prstGeom prst="rect">
                       <a:avLst/>
@@ -13053,12 +13053,15 @@
         <w:t>).</w:t>
       </w:r>
     </w:p>
-    <w:p/>
+    <w:p>
+      <w:bookmarkStart w:id="44" w:name="_GoBack"/>
+      <w:bookmarkEnd w:id="44"/>
+    </w:p>
     <w:p>
       <w:pPr>
         <w:pStyle w:val="LegendaTCC"/>
       </w:pPr>
-      <w:bookmarkStart w:id="44" w:name="_Ref150202576"/>
+      <w:bookmarkStart w:id="45" w:name="_Ref150202576"/>
       <w:r>
         <w:t xml:space="preserve">Figura </w:t>
       </w:r>
@@ -13092,7 +13095,7 @@
         </w:rPr>
         <w:fldChar w:fldCharType="end"/>
       </w:r>
-      <w:bookmarkEnd w:id="44"/>
+      <w:bookmarkEnd w:id="45"/>
       <w:r>
         <w:t xml:space="preserve"> - Gráfico de proporção de cancelamento por faixa etária</w:t>
       </w:r>
@@ -13106,6 +13109,7 @@
           <w:noProof/>
           <w:lang w:eastAsia="pt-BR" w:bidi="ar-SA"/>
         </w:rPr>
+        <w:lastRenderedPageBreak/>
         <w:drawing>
           <wp:inline distT="0" distB="0" distL="0" distR="0">
             <wp:extent cx="5760085" cy="3967784"/>
@@ -13222,19 +13226,41 @@
       <w:pPr>
         <w:pStyle w:val="LegendaTCC"/>
       </w:pPr>
-      <w:bookmarkStart w:id="45" w:name="_Ref150281992"/>
+      <w:bookmarkStart w:id="46" w:name="_Ref150281992"/>
       <w:r>
         <w:t xml:space="preserve">Figura </w:t>
       </w:r>
-      <w:fldSimple w:instr=" SEQ Figura \* ARABIC ">
-        <w:r>
-          <w:rPr>
-            <w:noProof/>
-          </w:rPr>
-          <w:t>35</w:t>
-        </w:r>
-      </w:fldSimple>
-      <w:bookmarkEnd w:id="45"/>
+      <w:r>
+        <w:rPr>
+          <w:noProof/>
+        </w:rPr>
+        <w:fldChar w:fldCharType="begin"/>
+      </w:r>
+      <w:r>
+        <w:rPr>
+          <w:noProof/>
+        </w:rPr>
+        <w:instrText xml:space="preserve"> SEQ Figura \* ARABIC </w:instrText>
+      </w:r>
+      <w:r>
+        <w:rPr>
+          <w:noProof/>
+        </w:rPr>
+        <w:fldChar w:fldCharType="separate"/>
+      </w:r>
+      <w:r>
+        <w:rPr>
+          <w:noProof/>
+        </w:rPr>
+        <w:t>35</w:t>
+      </w:r>
+      <w:r>
+        <w:rPr>
+          <w:noProof/>
+        </w:rPr>
+        <w:fldChar w:fldCharType="end"/>
+      </w:r>
+      <w:bookmarkEnd w:id="46"/>
       <w:r>
         <w:t xml:space="preserve"> - Retenção do cliente por oferta recebida</w:t>
       </w:r>
@@ -13316,7 +13342,10 @@
         <w:t xml:space="preserve"> </w:t>
       </w:r>
       <w:r>
-        <w:t>não é possível concluir que as ofertas possuem uma relação de ordem entre si, dessa forma iremos trata-las como distintas entre si</w:t>
+        <w:t xml:space="preserve">não é possível concluir que as ofertas possuem uma relação de ordem entre si, dessa forma iremos trata-las como distintas </w:t>
+      </w:r>
+      <w:r>
+        <w:t>uma da outra</w:t>
       </w:r>
       <w:r>
         <w:t>.</w:t>
@@ -13324,14 +13353,34 @@
     </w:p>
     <w:p>
       <w:r>
-        <w:t>Podemos agora então, realizar uma analise da situação do cliente dado a sua faixa etária e a última oferta recebida</w:t>
-      </w:r>
-      <w:bookmarkStart w:id="46" w:name="_GoBack"/>
-      <w:bookmarkEnd w:id="46"/>
-    </w:p>
-    <w:p>
-      <w:r>
-        <w:t>Voltando a atenção para o gráfico algo que chama a atenção é referente a alta quantidade de clientes que cancelam o serviço sem nenhuma oferta</w:t>
+        <w:t>Voltando a atenção para o gráfico</w:t>
+      </w:r>
+      <w:r>
+        <w:t xml:space="preserve"> na </w:t>
+      </w:r>
+      <w:r>
+        <w:fldChar w:fldCharType="begin"/>
+      </w:r>
+      <w:r>
+        <w:instrText xml:space="preserve"> REF _Ref150281992 \h </w:instrText>
+      </w:r>
+      <w:r>
+        <w:fldChar w:fldCharType="separate"/>
+      </w:r>
+      <w:r>
+        <w:t xml:space="preserve">Figura </w:t>
+      </w:r>
+      <w:r>
+        <w:rPr>
+          <w:noProof/>
+        </w:rPr>
+        <w:t>35</w:t>
+      </w:r>
+      <w:r>
+        <w:fldChar w:fldCharType="end"/>
+      </w:r>
+      <w:r>
+        <w:t xml:space="preserve"> algo que chama a atenção é a alta quantidade de clientes que cancelam o serviço sem nenhuma oferta</w:t>
       </w:r>
       <w:r>
         <w:t xml:space="preserve"> recebida</w:t>
@@ -13340,8 +13389,281 @@
         <w:t>, sugerindo que esses clientes nem mesmo aceitaram negociar</w:t>
       </w:r>
       <w:r>
-        <w:t xml:space="preserve"> o cancelamento, </w:t>
-      </w:r>
+        <w:t xml:space="preserve"> o cancelamento,</w:t>
+      </w:r>
+      <w:r>
+        <w:t xml:space="preserve"> isso por si só já é uma informação valiosa. Posteriormente iremos analisar a coluna “Motivos_cancelamento” para entendermos melhor esse dado. Por enquanto, iremos </w:t>
+      </w:r>
+      <w:r>
+        <w:t xml:space="preserve">nos </w:t>
+      </w:r>
+      <w:r>
+        <w:t xml:space="preserve">aprofundar um pouco mais a retenção do cliente dado sua faixa etária e </w:t>
+      </w:r>
+      <w:r>
+        <w:t>última</w:t>
+      </w:r>
+      <w:r>
+        <w:t xml:space="preserve"> oferta recebida.</w:t>
+      </w:r>
+    </w:p>
+    <w:p>
+      <w:r>
+        <w:t xml:space="preserve">Com o código apresentado na </w:t>
+      </w:r>
+      <w:r>
+        <w:fldChar w:fldCharType="begin"/>
+      </w:r>
+      <w:r>
+        <w:instrText xml:space="preserve"> REF _Ref150368165 \h </w:instrText>
+      </w:r>
+      <w:r>
+        <w:fldChar w:fldCharType="separate"/>
+      </w:r>
+      <w:r>
+        <w:t xml:space="preserve">Figura </w:t>
+      </w:r>
+      <w:r>
+        <w:rPr>
+          <w:noProof/>
+        </w:rPr>
+        <w:t>36</w:t>
+      </w:r>
+      <w:r>
+        <w:fldChar w:fldCharType="end"/>
+      </w:r>
+      <w:r>
+        <w:t xml:space="preserve"> obtemos como saída uma tabela com o percentual de clientes que permaneceram na base após uma determinada oferta.</w:t>
+      </w:r>
+    </w:p>
+    <w:p/>
+    <w:p>
+      <w:pPr>
+        <w:pStyle w:val="LegendaTCC"/>
+      </w:pPr>
+      <w:bookmarkStart w:id="47" w:name="_Ref150368165"/>
+      <w:r>
+        <w:lastRenderedPageBreak/>
+        <w:t xml:space="preserve">Figura </w:t>
+      </w:r>
+      <w:fldSimple w:instr=" SEQ Figura \* ARABIC ">
+        <w:r>
+          <w:rPr>
+            <w:noProof/>
+          </w:rPr>
+          <w:t>36</w:t>
+        </w:r>
+      </w:fldSimple>
+      <w:bookmarkEnd w:id="47"/>
+      <w:r>
+        <w:t xml:space="preserve"> - Geração de tabela com a retenção por faixa etária e última oferta</w:t>
+      </w:r>
+    </w:p>
+    <w:p>
+      <w:pPr>
+        <w:ind w:firstLine="0"/>
+        <w:jc w:val="center"/>
+      </w:pPr>
+      <w:r>
+        <w:rPr>
+          <w:noProof/>
+          <w:lang w:eastAsia="pt-BR" w:bidi="ar-SA"/>
+        </w:rPr>
+        <w:drawing>
+          <wp:inline distT="0" distB="0" distL="0" distR="0">
+            <wp:extent cx="5234872" cy="3331596"/>
+            <wp:effectExtent l="0" t="0" r="4445" b="2540"/>
+            <wp:docPr id="36" name="Imagem 36"/>
+            <wp:cNvGraphicFramePr>
+              <a:graphicFrameLocks xmlns:a="http://schemas.openxmlformats.org/drawingml/2006/main" noChangeAspect="1"/>
+            </wp:cNvGraphicFramePr>
+            <a:graphic xmlns:a="http://schemas.openxmlformats.org/drawingml/2006/main">
+              <a:graphicData uri="http://schemas.openxmlformats.org/drawingml/2006/picture">
+                <pic:pic xmlns:pic="http://schemas.openxmlformats.org/drawingml/2006/picture">
+                  <pic:nvPicPr>
+                    <pic:cNvPr id="36" name="retenção por faixa etaria e oferta CODIGO.png"/>
+                    <pic:cNvPicPr/>
+                  </pic:nvPicPr>
+                  <pic:blipFill>
+                    <a:blip r:embed="rId43">
+                      <a:extLst>
+                        <a:ext uri="{28A0092B-C50C-407E-A947-70E740481C1C}">
+                          <a14:useLocalDpi xmlns:a14="http://schemas.microsoft.com/office/drawing/2010/main" val="0"/>
+                        </a:ext>
+                      </a:extLst>
+                    </a:blip>
+                    <a:stretch>
+                      <a:fillRect/>
+                    </a:stretch>
+                  </pic:blipFill>
+                  <pic:spPr>
+                    <a:xfrm>
+                      <a:off x="0" y="0"/>
+                      <a:ext cx="5263930" cy="3350089"/>
+                    </a:xfrm>
+                    <a:prstGeom prst="rect">
+                      <a:avLst/>
+                    </a:prstGeom>
+                  </pic:spPr>
+                </pic:pic>
+              </a:graphicData>
+            </a:graphic>
+          </wp:inline>
+        </w:drawing>
+      </w:r>
+    </w:p>
+    <w:p>
+      <w:pPr>
+        <w:pStyle w:val="LegendaTCC"/>
+      </w:pPr>
+      <w:r>
+        <w:t>Fonte: Autoria própria</w:t>
+      </w:r>
+    </w:p>
+    <w:p/>
+    <w:p>
+      <w:r>
+        <w:t>Em seguida, a partir da tabela gerada é possível construir um gráfico (</w:t>
+      </w:r>
+      <w:r>
+        <w:fldChar w:fldCharType="begin"/>
+      </w:r>
+      <w:r>
+        <w:instrText xml:space="preserve"> REF _Ref150374852 \h </w:instrText>
+      </w:r>
+      <w:r>
+        <w:fldChar w:fldCharType="separate"/>
+      </w:r>
+      <w:r>
+        <w:t xml:space="preserve">Figura </w:t>
+      </w:r>
+      <w:r>
+        <w:rPr>
+          <w:noProof/>
+        </w:rPr>
+        <w:t>37</w:t>
+      </w:r>
+      <w:r>
+        <w:fldChar w:fldCharType="end"/>
+      </w:r>
+      <w:r>
+        <w:t>) onde cada linha representa o percentual de retenção atingido por cada plano através das faixas etárias.</w:t>
+      </w:r>
+    </w:p>
+    <w:p/>
+    <w:p>
+      <w:pPr>
+        <w:pStyle w:val="LegendaTCC"/>
+      </w:pPr>
+      <w:bookmarkStart w:id="48" w:name="_Ref150374852"/>
+      <w:r>
+        <w:t xml:space="preserve">Figura </w:t>
+      </w:r>
+      <w:fldSimple w:instr=" SEQ Figura \* ARABIC ">
+        <w:r>
+          <w:rPr>
+            <w:noProof/>
+          </w:rPr>
+          <w:t>37</w:t>
+        </w:r>
+      </w:fldSimple>
+      <w:bookmarkEnd w:id="48"/>
+      <w:r>
+        <w:t xml:space="preserve"> - Gráfico de retenção de cliente por faixa etária e último plano ofertado</w:t>
+      </w:r>
+    </w:p>
+    <w:p>
+      <w:pPr>
+        <w:ind w:firstLine="0"/>
+        <w:jc w:val="center"/>
+      </w:pPr>
+      <w:r>
+        <w:rPr>
+          <w:noProof/>
+          <w:lang w:eastAsia="pt-BR" w:bidi="ar-SA"/>
+        </w:rPr>
+        <w:drawing>
+          <wp:inline distT="0" distB="0" distL="0" distR="0">
+            <wp:extent cx="4886479" cy="3387053"/>
+            <wp:effectExtent l="0" t="0" r="0" b="4445"/>
+            <wp:docPr id="37" name="Imagem 37"/>
+            <wp:cNvGraphicFramePr>
+              <a:graphicFrameLocks xmlns:a="http://schemas.openxmlformats.org/drawingml/2006/main" noChangeAspect="1"/>
+            </wp:cNvGraphicFramePr>
+            <a:graphic xmlns:a="http://schemas.openxmlformats.org/drawingml/2006/main">
+              <a:graphicData uri="http://schemas.openxmlformats.org/drawingml/2006/picture">
+                <pic:pic xmlns:pic="http://schemas.openxmlformats.org/drawingml/2006/picture">
+                  <pic:nvPicPr>
+                    <pic:cNvPr id="37" name="retenção por faixa etaria e oferta GRAFICO.png"/>
+                    <pic:cNvPicPr/>
+                  </pic:nvPicPr>
+                  <pic:blipFill>
+                    <a:blip r:embed="rId44">
+                      <a:extLst>
+                        <a:ext uri="{28A0092B-C50C-407E-A947-70E740481C1C}">
+                          <a14:useLocalDpi xmlns:a14="http://schemas.microsoft.com/office/drawing/2010/main" val="0"/>
+                        </a:ext>
+                      </a:extLst>
+                    </a:blip>
+                    <a:stretch>
+                      <a:fillRect/>
+                    </a:stretch>
+                  </pic:blipFill>
+                  <pic:spPr>
+                    <a:xfrm>
+                      <a:off x="0" y="0"/>
+                      <a:ext cx="4886479" cy="3387053"/>
+                    </a:xfrm>
+                    <a:prstGeom prst="rect">
+                      <a:avLst/>
+                    </a:prstGeom>
+                  </pic:spPr>
+                </pic:pic>
+              </a:graphicData>
+            </a:graphic>
+          </wp:inline>
+        </w:drawing>
+      </w:r>
+    </w:p>
+    <w:p>
+      <w:pPr>
+        <w:pStyle w:val="LegendaTCC"/>
+      </w:pPr>
+      <w:r>
+        <w:t>Fonte: Autoria própria</w:t>
+      </w:r>
+    </w:p>
+    <w:p>
+      <w:r>
+        <w:lastRenderedPageBreak/>
+        <w:t xml:space="preserve">O gráfico nos mostra que os planos têm uma efetividade diferente de acordo com a faixa etária do cliente ao qual está sendo ofertado, em alguns casos chegando próximo aos 100% de retenção. Se analisarmos as três últimas faixas etárias por exemplo, faz mais sentido tentar fidelizar o cliente com a “oferta A”, já que possui uma probabilidade de retenção do cliente </w:t>
+      </w:r>
+      <w:r>
+        <w:t>maior que as outras ofertas</w:t>
+      </w:r>
+      <w:r>
+        <w:t xml:space="preserve">. Um fato importante que deve ser levado em consideração é que está é uma análise puramente estatística, </w:t>
+      </w:r>
+      <w:r>
+        <w:t xml:space="preserve">pois </w:t>
+      </w:r>
+      <w:r>
+        <w:t>como não temos informações sobre as diferenças dos planos não é possível fazer uma análise mais profunda</w:t>
+      </w:r>
+      <w:r>
+        <w:t>. É possível que a “oferta A” seja montada com serviços que atendem melhor este público de maior idade, o que explicaria essas diferenças nas retenções entre as ofertas.</w:t>
+      </w:r>
+    </w:p>
+    <w:p>
+      <w:pPr>
+        <w:tabs>
+          <w:tab w:val="clear" w:pos="709"/>
+        </w:tabs>
+        <w:overflowPunct/>
+        <w:spacing w:line="240" w:lineRule="auto"/>
+        <w:ind w:firstLine="0"/>
+        <w:jc w:val="center"/>
+      </w:pPr>
     </w:p>
     <w:p>
       <w:pPr>
@@ -13859,6 +14181,9 @@
         <w:ind w:firstLine="0"/>
         <w:jc w:val="left"/>
       </w:pPr>
+      <w:r>
+        <w:br w:type="page"/>
+      </w:r>
     </w:p>
     <w:p>
       <w:pPr>
@@ -13871,20 +14196,6 @@
         <w:jc w:val="left"/>
       </w:pPr>
       <w:r>
-        <w:br w:type="page"/>
-      </w:r>
-    </w:p>
-    <w:p>
-      <w:pPr>
-        <w:tabs>
-          <w:tab w:val="clear" w:pos="709"/>
-        </w:tabs>
-        <w:overflowPunct/>
-        <w:spacing w:line="240" w:lineRule="auto"/>
-        <w:ind w:firstLine="0"/>
-        <w:jc w:val="left"/>
-      </w:pPr>
-      <w:r>
         <w:lastRenderedPageBreak/>
         <w:t>BIBLIOGRAFIA</w:t>
       </w:r>
@@ -13904,7 +14215,7 @@
       <w:r>
         <w:t xml:space="preserve">frames? </w:t>
       </w:r>
-      <w:hyperlink r:id="rId43" w:history="1">
+      <w:hyperlink r:id="rId45" w:history="1">
         <w:r>
           <w:rPr>
             <w:rStyle w:val="Hyperlink"/>
@@ -16179,7 +16490,7 @@
 </file>
 
 <file path=customXml/itemProps1.xml><?xml version="1.0" encoding="utf-8"?>
-<ds:datastoreItem xmlns:ds="http://schemas.openxmlformats.org/officeDocument/2006/customXml" ds:itemID="{737B52A3-AD89-49FD-9694-F08DA8C7630F}">
+<ds:datastoreItem xmlns:ds="http://schemas.openxmlformats.org/officeDocument/2006/customXml" ds:itemID="{EE439A9A-2E8D-4BCB-8A53-CCA60E708BF3}">
   <ds:schemaRefs>
     <ds:schemaRef ds:uri="http://schemas.openxmlformats.org/officeDocument/2006/bibliography"/>
   </ds:schemaRefs>

</xml_diff>

<commit_message>
Feito agrupamento de populaciao e adicionado graficos
</commit_message>
<xml_diff>
--- a/Artigo/TCC.docx
+++ b/Artigo/TCC.docx
@@ -120,8 +120,13 @@
       <w:pPr>
         <w:pStyle w:val="Corpodetexto"/>
       </w:pPr>
-      <w:r>
-        <w:t>ao Curso de Especialização em Ciência de</w:t>
+      <w:proofErr w:type="gramStart"/>
+      <w:r>
+        <w:t>ao</w:t>
+      </w:r>
+      <w:proofErr w:type="gramEnd"/>
+      <w:r>
+        <w:t xml:space="preserve"> Curso de Especialização em Ciência de</w:t>
       </w:r>
     </w:p>
     <w:p>
@@ -136,8 +141,13 @@
       <w:pPr>
         <w:pStyle w:val="Corpodetexto"/>
       </w:pPr>
-      <w:r>
-        <w:t>obtenção do título de especialista.</w:t>
+      <w:proofErr w:type="gramStart"/>
+      <w:r>
+        <w:t>obtenção</w:t>
+      </w:r>
+      <w:proofErr w:type="gramEnd"/>
+      <w:r>
+        <w:t xml:space="preserve"> do título de especialista.</w:t>
       </w:r>
     </w:p>
     <w:p>
@@ -827,11 +837,19 @@
       <w:r>
         <w:t xml:space="preserve">Nos últimos anos, o setor de telecomunicações tem observado um enorme avanço tecnológico, avanço este, que possibilitou novas oportunidades de negócios para as empresas. A facilidade de contratar determinados serviços com poucos cliques também é encontrada ao se tentar cancelar este mesmo serviço. Dada a crescente competição no mercado bem como o aumento da demanda dos consumidores por serviços mais personalizados e acessíveis, um elemento vem se tornando o foco das atenções: o </w:t>
       </w:r>
+      <w:proofErr w:type="spellStart"/>
       <w:r>
         <w:rPr>
           <w:i/>
         </w:rPr>
-        <w:t>churn rate</w:t>
+        <w:t>churn</w:t>
+      </w:r>
+      <w:proofErr w:type="spellEnd"/>
+      <w:r>
+        <w:rPr>
+          <w:i/>
+        </w:rPr>
+        <w:t xml:space="preserve"> rate</w:t>
       </w:r>
       <w:r>
         <w:t>.</w:t>
@@ -841,11 +859,19 @@
       <w:r>
         <w:t>O “</w:t>
       </w:r>
+      <w:proofErr w:type="spellStart"/>
       <w:r>
         <w:rPr>
           <w:i/>
         </w:rPr>
-        <w:t>churn rate</w:t>
+        <w:t>churn</w:t>
+      </w:r>
+      <w:proofErr w:type="spellEnd"/>
+      <w:r>
+        <w:rPr>
+          <w:i/>
+        </w:rPr>
+        <w:t xml:space="preserve"> rate</w:t>
       </w:r>
       <w:r>
         <w:t xml:space="preserve">”, ou taxa de rotatividade de clientes, é uma métrica crucial para empresas no ramo de telecomunicações, diferentemente de um modelo de compra e venda onde se obtêm o lucro no momento em que o processo se concretiza, o modelo de negócios de telecomunicações se caracterizam por um investimento inicial feito pela empresa, seja em infraestrutura, equipamentos e/ou instalação na </w:t>
@@ -880,7 +906,23 @@
     </w:p>
     <w:p>
       <w:r>
-        <w:t>Devido as características de investimento inicial alto e lucro futuro, a presente analise priorizara no RECALL, uma vez que devemos buscar minimizar o maximo possivel de falsos negativos, onde o modelo determina que o cliente não vai cancelar porem o cliente cancela</w:t>
+        <w:t xml:space="preserve">Devido as características de investimento inicial alto e lucro futuro, a presente analise priorizara no RECALL, uma vez que devemos buscar minimizar o </w:t>
+      </w:r>
+      <w:proofErr w:type="spellStart"/>
+      <w:r>
+        <w:t>maximo</w:t>
+      </w:r>
+      <w:proofErr w:type="spellEnd"/>
+      <w:r>
+        <w:t xml:space="preserve"> </w:t>
+      </w:r>
+      <w:proofErr w:type="spellStart"/>
+      <w:r>
+        <w:t>possivel</w:t>
+      </w:r>
+      <w:proofErr w:type="spellEnd"/>
+      <w:r>
+        <w:t xml:space="preserve"> de falsos negativos, onde o modelo determina que o cliente não vai cancelar porem o cliente cancela</w:t>
       </w:r>
     </w:p>
     <w:p>
@@ -905,39 +947,84 @@
         </w:rPr>
         <w:t xml:space="preserve">Telecom </w:t>
       </w:r>
+      <w:proofErr w:type="spellStart"/>
       <w:r>
         <w:rPr>
           <w:i/>
           <w:iCs/>
         </w:rPr>
-        <w:t xml:space="preserve">Customer Churn </w:t>
-      </w:r>
+        <w:t>Customer</w:t>
+      </w:r>
+      <w:proofErr w:type="spellEnd"/>
       <w:r>
         <w:rPr>
           <w:i/>
           <w:iCs/>
         </w:rPr>
-        <w:t>Prediction</w:t>
-      </w:r>
-      <w:r>
-        <w:rPr>
-          <w:iCs/>
-        </w:rPr>
-        <w:t xml:space="preserve">, </w:t>
-      </w:r>
-      <w:r>
-        <w:t>objeto</w:t>
-      </w:r>
-      <w:r>
-        <w:t xml:space="preserve"> de análise deste projeto pode ser encontrado através do sítio da </w:t>
-      </w:r>
+        <w:t xml:space="preserve"> </w:t>
+      </w:r>
+      <w:proofErr w:type="spellStart"/>
       <w:r>
         <w:rPr>
           <w:i/>
           <w:iCs/>
         </w:rPr>
-        <w:t>Maven Analytics</w:t>
-      </w:r>
+        <w:t>Churn</w:t>
+      </w:r>
+      <w:proofErr w:type="spellEnd"/>
+      <w:r>
+        <w:rPr>
+          <w:i/>
+          <w:iCs/>
+        </w:rPr>
+        <w:t xml:space="preserve"> </w:t>
+      </w:r>
+      <w:proofErr w:type="spellStart"/>
+      <w:r>
+        <w:rPr>
+          <w:i/>
+          <w:iCs/>
+        </w:rPr>
+        <w:t>Prediction</w:t>
+      </w:r>
+      <w:proofErr w:type="spellEnd"/>
+      <w:r>
+        <w:rPr>
+          <w:iCs/>
+        </w:rPr>
+        <w:t xml:space="preserve">, </w:t>
+      </w:r>
+      <w:r>
+        <w:t>objeto</w:t>
+      </w:r>
+      <w:r>
+        <w:t xml:space="preserve"> de análise deste projeto pode ser encontrado através do sítio da </w:t>
+      </w:r>
+      <w:proofErr w:type="spellStart"/>
+      <w:r>
+        <w:rPr>
+          <w:i/>
+          <w:iCs/>
+        </w:rPr>
+        <w:t>Maven</w:t>
+      </w:r>
+      <w:proofErr w:type="spellEnd"/>
+      <w:r>
+        <w:rPr>
+          <w:i/>
+          <w:iCs/>
+        </w:rPr>
+        <w:t xml:space="preserve"> </w:t>
+      </w:r>
+      <w:proofErr w:type="spellStart"/>
+      <w:r>
+        <w:rPr>
+          <w:i/>
+          <w:iCs/>
+        </w:rPr>
+        <w:t>Analytics</w:t>
+      </w:r>
+      <w:proofErr w:type="spellEnd"/>
       <w:r>
         <w:t xml:space="preserve">, uma </w:t>
       </w:r>
@@ -1064,8 +1151,13 @@
         <w:pStyle w:val="LegendaTCC"/>
       </w:pPr>
       <w:r>
-        <w:t>Fonte: .</w:t>
-      </w:r>
+        <w:t>Fonte</w:t>
+      </w:r>
+      <w:proofErr w:type="gramStart"/>
+      <w:r>
+        <w:t>: .</w:t>
+      </w:r>
+      <w:proofErr w:type="gramEnd"/>
     </w:p>
     <w:p>
       <w:pPr>
@@ -1103,79 +1195,94 @@
       <w:r>
         <w:t xml:space="preserve"> é possível observar os nomes e propriedades dos arquivos que serão utilizados. O conjunto em questão consiste em 3 (três) </w:t>
       </w:r>
+      <w:proofErr w:type="spellStart"/>
       <w:r>
         <w:rPr>
           <w:i/>
           <w:iCs/>
         </w:rPr>
-        <w:t xml:space="preserve">datasets </w:t>
-      </w:r>
-      <w:r>
-        <w:t>que possuem informações e finalidades distintas</w:t>
-      </w:r>
-      <w:r>
-        <w:t xml:space="preserve"> (</w:t>
-      </w:r>
-      <w:r>
-        <w:fldChar w:fldCharType="begin"/>
-      </w:r>
-      <w:r>
-        <w:instrText xml:space="preserve"> REF _Ref147654677 \h </w:instrText>
-      </w:r>
-      <w:r>
-        <w:fldChar w:fldCharType="separate"/>
-      </w:r>
-      <w:r>
-        <w:t xml:space="preserve">Figura </w:t>
-      </w:r>
-      <w:r>
-        <w:rPr>
-          <w:noProof/>
-        </w:rPr>
-        <w:t>2</w:t>
-      </w:r>
-      <w:r>
-        <w:fldChar w:fldCharType="end"/>
-      </w:r>
-      <w:r>
-        <w:t>)</w:t>
-      </w:r>
-      <w:r>
-        <w:t xml:space="preserve">: </w:t>
-      </w:r>
+        <w:t>datasets</w:t>
+      </w:r>
+      <w:proofErr w:type="spellEnd"/>
       <w:r>
         <w:rPr>
           <w:i/>
           <w:iCs/>
         </w:rPr>
-        <w:t>telecom_customer_churn</w:t>
-      </w:r>
-      <w:r>
-        <w:t xml:space="preserve">, que contêm a base principal dos dados que serão analisados neste artigo; </w:t>
-      </w:r>
+        <w:t xml:space="preserve"> </w:t>
+      </w:r>
+      <w:r>
+        <w:t>que possuem informações e finalidades distintas</w:t>
+      </w:r>
+      <w:r>
+        <w:t xml:space="preserve"> (</w:t>
+      </w:r>
+      <w:r>
+        <w:fldChar w:fldCharType="begin"/>
+      </w:r>
+      <w:r>
+        <w:instrText xml:space="preserve"> REF _Ref147654677 \h </w:instrText>
+      </w:r>
+      <w:r>
+        <w:fldChar w:fldCharType="separate"/>
+      </w:r>
+      <w:r>
+        <w:t xml:space="preserve">Figura </w:t>
+      </w:r>
+      <w:r>
+        <w:rPr>
+          <w:noProof/>
+        </w:rPr>
+        <w:t>2</w:t>
+      </w:r>
+      <w:r>
+        <w:fldChar w:fldCharType="end"/>
+      </w:r>
+      <w:r>
+        <w:t>)</w:t>
+      </w:r>
+      <w:r>
+        <w:t xml:space="preserve">: </w:t>
+      </w:r>
+      <w:proofErr w:type="spellStart"/>
       <w:r>
         <w:rPr>
           <w:i/>
           <w:iCs/>
         </w:rPr>
-        <w:t>telecom_zipcode_population</w:t>
-      </w:r>
-      <w:r>
-        <w:t xml:space="preserve">, que possui dados adicionais relacionados a população por código postal </w:t>
-      </w:r>
-      <w:r>
-        <w:rPr>
-          <w:shd w:val="clear" w:color="auto" w:fill="FFFF00"/>
-        </w:rPr>
-        <w:t xml:space="preserve">e; </w:t>
-      </w:r>
+        <w:t>telecom_customer_churn</w:t>
+      </w:r>
+      <w:proofErr w:type="spellEnd"/>
+      <w:r>
+        <w:t xml:space="preserve">, que contêm a base principal dos dados que serão analisados neste artigo; </w:t>
+      </w:r>
+      <w:proofErr w:type="spellStart"/>
       <w:r>
         <w:rPr>
           <w:i/>
           <w:iCs/>
         </w:rPr>
+        <w:t>telecom_zipcode_population</w:t>
+      </w:r>
+      <w:proofErr w:type="spellEnd"/>
+      <w:r>
+        <w:t xml:space="preserve">, que possui dados adicionais relacionados a população por código postal </w:t>
+      </w:r>
+      <w:r>
+        <w:rPr>
+          <w:shd w:val="clear" w:color="auto" w:fill="FFFF00"/>
+        </w:rPr>
+        <w:t xml:space="preserve">e; </w:t>
+      </w:r>
+      <w:proofErr w:type="spellStart"/>
+      <w:r>
+        <w:rPr>
+          <w:i/>
+          <w:iCs/>
+        </w:rPr>
         <w:t>telecom_data_dictionary</w:t>
       </w:r>
+      <w:proofErr w:type="spellEnd"/>
       <w:r>
         <w:t>, que como o próprio nome sugere, trata-se de um dicionário que contém as informações do que cada coluna representa em nossa base principal.</w:t>
       </w:r>
@@ -1222,12 +1329,14 @@
       <w:r>
         <w:t xml:space="preserve"> - </w:t>
       </w:r>
+      <w:proofErr w:type="spellStart"/>
       <w:r>
         <w:rPr>
           <w:i/>
         </w:rPr>
         <w:t>Datasets</w:t>
       </w:r>
+      <w:proofErr w:type="spellEnd"/>
       <w:r>
         <w:t xml:space="preserve"> que serão utilizados</w:t>
       </w:r>
@@ -1339,6 +1448,7 @@
       <w:r>
         <w:t xml:space="preserve">no arquivo </w:t>
       </w:r>
+      <w:proofErr w:type="spellStart"/>
       <w:r>
         <w:rPr>
           <w:i/>
@@ -1346,6 +1456,7 @@
         </w:rPr>
         <w:t>telecom_customer_churn</w:t>
       </w:r>
+      <w:proofErr w:type="spellEnd"/>
       <w:r>
         <w:t>.</w:t>
       </w:r>
@@ -1407,21 +1518,25 @@
       <w:r>
         <w:t xml:space="preserve"> – Detalhamento do </w:t>
       </w:r>
+      <w:proofErr w:type="spellStart"/>
       <w:r>
         <w:rPr>
           <w:i/>
         </w:rPr>
         <w:t>dataset</w:t>
       </w:r>
+      <w:proofErr w:type="spellEnd"/>
       <w:r>
         <w:t xml:space="preserve"> </w:t>
       </w:r>
+      <w:proofErr w:type="spellStart"/>
       <w:r>
         <w:rPr>
           <w:i/>
         </w:rPr>
         <w:t>telecom_customer_churn</w:t>
       </w:r>
+      <w:proofErr w:type="spellEnd"/>
     </w:p>
     <w:tbl>
       <w:tblPr>
@@ -1549,6 +1664,7 @@
                 <w:lang w:eastAsia="pt-BR" w:bidi="ar-SA"/>
               </w:rPr>
             </w:pPr>
+            <w:proofErr w:type="spellStart"/>
             <w:r>
               <w:rPr>
                 <w:rFonts w:eastAsia="Times New Roman"/>
@@ -1558,6 +1674,7 @@
               </w:rPr>
               <w:t>CustomerID</w:t>
             </w:r>
+            <w:proofErr w:type="spellEnd"/>
           </w:p>
         </w:tc>
         <w:tc>
@@ -1582,6 +1699,7 @@
                 <w:lang w:eastAsia="pt-BR" w:bidi="ar-SA"/>
               </w:rPr>
             </w:pPr>
+            <w:proofErr w:type="spellStart"/>
             <w:r>
               <w:rPr>
                 <w:rFonts w:eastAsia="Times New Roman"/>
@@ -1591,6 +1709,7 @@
               </w:rPr>
               <w:t>ID_cliente</w:t>
             </w:r>
+            <w:proofErr w:type="spellEnd"/>
           </w:p>
         </w:tc>
         <w:tc>
@@ -1688,6 +1807,7 @@
                 <w:lang w:eastAsia="pt-BR" w:bidi="ar-SA"/>
               </w:rPr>
             </w:pPr>
+            <w:proofErr w:type="spellStart"/>
             <w:r>
               <w:rPr>
                 <w:rFonts w:eastAsia="Times New Roman"/>
@@ -1697,6 +1817,7 @@
               </w:rPr>
               <w:t>Gender</w:t>
             </w:r>
+            <w:proofErr w:type="spellEnd"/>
           </w:p>
         </w:tc>
         <w:tc>
@@ -1721,6 +1842,7 @@
                 <w:lang w:eastAsia="pt-BR" w:bidi="ar-SA"/>
               </w:rPr>
             </w:pPr>
+            <w:proofErr w:type="spellStart"/>
             <w:r>
               <w:rPr>
                 <w:rFonts w:eastAsia="Times New Roman"/>
@@ -1730,6 +1852,7 @@
               </w:rPr>
               <w:t>Genero</w:t>
             </w:r>
+            <w:proofErr w:type="spellEnd"/>
           </w:p>
         </w:tc>
         <w:tc>
@@ -1754,14 +1877,25 @@
                 <w:lang w:eastAsia="pt-BR" w:bidi="ar-SA"/>
               </w:rPr>
             </w:pPr>
-            <w:r>
-              <w:rPr>
-                <w:rFonts w:eastAsia="Times New Roman"/>
-                <w:color w:val="000000"/>
-                <w:kern w:val="0"/>
-                <w:lang w:eastAsia="pt-BR" w:bidi="ar-SA"/>
-              </w:rPr>
-              <w:t>Genero do cliente</w:t>
+            <w:proofErr w:type="spellStart"/>
+            <w:r>
+              <w:rPr>
+                <w:rFonts w:eastAsia="Times New Roman"/>
+                <w:color w:val="000000"/>
+                <w:kern w:val="0"/>
+                <w:lang w:eastAsia="pt-BR" w:bidi="ar-SA"/>
+              </w:rPr>
+              <w:t>Genero</w:t>
+            </w:r>
+            <w:proofErr w:type="spellEnd"/>
+            <w:r>
+              <w:rPr>
+                <w:rFonts w:eastAsia="Times New Roman"/>
+                <w:color w:val="000000"/>
+                <w:kern w:val="0"/>
+                <w:lang w:eastAsia="pt-BR" w:bidi="ar-SA"/>
+              </w:rPr>
+              <w:t xml:space="preserve"> do cliente</w:t>
             </w:r>
           </w:p>
         </w:tc>
@@ -1966,6 +2100,7 @@
                 <w:lang w:eastAsia="pt-BR" w:bidi="ar-SA"/>
               </w:rPr>
             </w:pPr>
+            <w:proofErr w:type="spellStart"/>
             <w:r>
               <w:rPr>
                 <w:rFonts w:eastAsia="Times New Roman"/>
@@ -1975,6 +2110,7 @@
               </w:rPr>
               <w:t>Married</w:t>
             </w:r>
+            <w:proofErr w:type="spellEnd"/>
           </w:p>
         </w:tc>
         <w:tc>
@@ -2105,15 +2241,57 @@
                 <w:lang w:eastAsia="pt-BR" w:bidi="ar-SA"/>
               </w:rPr>
             </w:pPr>
-            <w:r>
-              <w:rPr>
-                <w:rFonts w:eastAsia="Times New Roman"/>
-                <w:color w:val="000000"/>
-                <w:kern w:val="0"/>
-                <w:lang w:eastAsia="pt-BR" w:bidi="ar-SA"/>
-              </w:rPr>
-              <w:t>Number of Dependents</w:t>
-            </w:r>
+            <w:proofErr w:type="spellStart"/>
+            <w:r>
+              <w:rPr>
+                <w:rFonts w:eastAsia="Times New Roman"/>
+                <w:color w:val="000000"/>
+                <w:kern w:val="0"/>
+                <w:lang w:eastAsia="pt-BR" w:bidi="ar-SA"/>
+              </w:rPr>
+              <w:t>Number</w:t>
+            </w:r>
+            <w:proofErr w:type="spellEnd"/>
+            <w:r>
+              <w:rPr>
+                <w:rFonts w:eastAsia="Times New Roman"/>
+                <w:color w:val="000000"/>
+                <w:kern w:val="0"/>
+                <w:lang w:eastAsia="pt-BR" w:bidi="ar-SA"/>
+              </w:rPr>
+              <w:t xml:space="preserve"> </w:t>
+            </w:r>
+            <w:proofErr w:type="spellStart"/>
+            <w:r>
+              <w:rPr>
+                <w:rFonts w:eastAsia="Times New Roman"/>
+                <w:color w:val="000000"/>
+                <w:kern w:val="0"/>
+                <w:lang w:eastAsia="pt-BR" w:bidi="ar-SA"/>
+              </w:rPr>
+              <w:t>of</w:t>
+            </w:r>
+            <w:proofErr w:type="spellEnd"/>
+            <w:r>
+              <w:rPr>
+                <w:rFonts w:eastAsia="Times New Roman"/>
+                <w:color w:val="000000"/>
+                <w:kern w:val="0"/>
+                <w:lang w:eastAsia="pt-BR" w:bidi="ar-SA"/>
+              </w:rPr>
+              <w:t xml:space="preserve"> </w:t>
+            </w:r>
+            <w:proofErr w:type="spellStart"/>
+            <w:r>
+              <w:rPr>
+                <w:rFonts w:eastAsia="Times New Roman"/>
+                <w:color w:val="000000"/>
+                <w:kern w:val="0"/>
+                <w:lang w:eastAsia="pt-BR" w:bidi="ar-SA"/>
+              </w:rPr>
+              <w:t>Dependents</w:t>
+            </w:r>
+            <w:proofErr w:type="spellEnd"/>
           </w:p>
         </w:tc>
         <w:tc>
@@ -2138,6 +2316,7 @@
                 <w:lang w:eastAsia="pt-BR" w:bidi="ar-SA"/>
               </w:rPr>
             </w:pPr>
+            <w:proofErr w:type="spellStart"/>
             <w:r>
               <w:rPr>
                 <w:rFonts w:eastAsia="Times New Roman"/>
@@ -2147,6 +2326,7 @@
               </w:rPr>
               <w:t>Qtd_dependentes</w:t>
             </w:r>
+            <w:proofErr w:type="spellEnd"/>
           </w:p>
         </w:tc>
         <w:tc>
@@ -2390,8 +2570,19 @@
                 <w:kern w:val="0"/>
                 <w:lang w:eastAsia="pt-BR" w:bidi="ar-SA"/>
               </w:rPr>
-              <w:t>Zip Code</w:t>
-            </w:r>
+              <w:t xml:space="preserve">Zip </w:t>
+            </w:r>
+            <w:proofErr w:type="spellStart"/>
+            <w:r>
+              <w:rPr>
+                <w:rFonts w:eastAsia="Times New Roman"/>
+                <w:color w:val="000000"/>
+                <w:kern w:val="0"/>
+                <w:lang w:eastAsia="pt-BR" w:bidi="ar-SA"/>
+              </w:rPr>
+              <w:t>Code</w:t>
+            </w:r>
+            <w:proofErr w:type="spellEnd"/>
           </w:p>
         </w:tc>
         <w:tc>
@@ -2416,6 +2607,7 @@
                 <w:lang w:eastAsia="pt-BR" w:bidi="ar-SA"/>
               </w:rPr>
             </w:pPr>
+            <w:proofErr w:type="spellStart"/>
             <w:r>
               <w:rPr>
                 <w:rFonts w:eastAsia="Times New Roman"/>
@@ -2425,6 +2617,7 @@
               </w:rPr>
               <w:t>Codigo_postal</w:t>
             </w:r>
+            <w:proofErr w:type="spellEnd"/>
           </w:p>
         </w:tc>
         <w:tc>
@@ -2800,15 +2993,57 @@
                 <w:lang w:eastAsia="pt-BR" w:bidi="ar-SA"/>
               </w:rPr>
             </w:pPr>
-            <w:r>
-              <w:rPr>
-                <w:rFonts w:eastAsia="Times New Roman"/>
-                <w:color w:val="000000"/>
-                <w:kern w:val="0"/>
-                <w:lang w:eastAsia="pt-BR" w:bidi="ar-SA"/>
-              </w:rPr>
-              <w:t>Number of Referrals</w:t>
-            </w:r>
+            <w:proofErr w:type="spellStart"/>
+            <w:r>
+              <w:rPr>
+                <w:rFonts w:eastAsia="Times New Roman"/>
+                <w:color w:val="000000"/>
+                <w:kern w:val="0"/>
+                <w:lang w:eastAsia="pt-BR" w:bidi="ar-SA"/>
+              </w:rPr>
+              <w:t>Number</w:t>
+            </w:r>
+            <w:proofErr w:type="spellEnd"/>
+            <w:r>
+              <w:rPr>
+                <w:rFonts w:eastAsia="Times New Roman"/>
+                <w:color w:val="000000"/>
+                <w:kern w:val="0"/>
+                <w:lang w:eastAsia="pt-BR" w:bidi="ar-SA"/>
+              </w:rPr>
+              <w:t xml:space="preserve"> </w:t>
+            </w:r>
+            <w:proofErr w:type="spellStart"/>
+            <w:r>
+              <w:rPr>
+                <w:rFonts w:eastAsia="Times New Roman"/>
+                <w:color w:val="000000"/>
+                <w:kern w:val="0"/>
+                <w:lang w:eastAsia="pt-BR" w:bidi="ar-SA"/>
+              </w:rPr>
+              <w:t>of</w:t>
+            </w:r>
+            <w:proofErr w:type="spellEnd"/>
+            <w:r>
+              <w:rPr>
+                <w:rFonts w:eastAsia="Times New Roman"/>
+                <w:color w:val="000000"/>
+                <w:kern w:val="0"/>
+                <w:lang w:eastAsia="pt-BR" w:bidi="ar-SA"/>
+              </w:rPr>
+              <w:t xml:space="preserve"> </w:t>
+            </w:r>
+            <w:proofErr w:type="spellStart"/>
+            <w:r>
+              <w:rPr>
+                <w:rFonts w:eastAsia="Times New Roman"/>
+                <w:color w:val="000000"/>
+                <w:kern w:val="0"/>
+                <w:lang w:eastAsia="pt-BR" w:bidi="ar-SA"/>
+              </w:rPr>
+              <w:t>Referrals</w:t>
+            </w:r>
+            <w:proofErr w:type="spellEnd"/>
           </w:p>
         </w:tc>
         <w:tc>
@@ -2833,6 +3068,7 @@
                 <w:lang w:eastAsia="pt-BR" w:bidi="ar-SA"/>
               </w:rPr>
             </w:pPr>
+            <w:proofErr w:type="spellStart"/>
             <w:r>
               <w:rPr>
                 <w:rFonts w:eastAsia="Times New Roman"/>
@@ -2851,6 +3087,7 @@
               </w:rPr>
               <w:t>indicações</w:t>
             </w:r>
+            <w:proofErr w:type="spellEnd"/>
           </w:p>
         </w:tc>
         <w:tc>
@@ -2948,15 +3185,37 @@
                 <w:lang w:eastAsia="pt-BR" w:bidi="ar-SA"/>
               </w:rPr>
             </w:pPr>
-            <w:r>
-              <w:rPr>
-                <w:rFonts w:eastAsia="Times New Roman"/>
-                <w:color w:val="000000"/>
-                <w:kern w:val="0"/>
-                <w:lang w:eastAsia="pt-BR" w:bidi="ar-SA"/>
-              </w:rPr>
-              <w:t>Tenure in Months</w:t>
-            </w:r>
+            <w:proofErr w:type="spellStart"/>
+            <w:r>
+              <w:rPr>
+                <w:rFonts w:eastAsia="Times New Roman"/>
+                <w:color w:val="000000"/>
+                <w:kern w:val="0"/>
+                <w:lang w:eastAsia="pt-BR" w:bidi="ar-SA"/>
+              </w:rPr>
+              <w:t>Tenure</w:t>
+            </w:r>
+            <w:proofErr w:type="spellEnd"/>
+            <w:r>
+              <w:rPr>
+                <w:rFonts w:eastAsia="Times New Roman"/>
+                <w:color w:val="000000"/>
+                <w:kern w:val="0"/>
+                <w:lang w:eastAsia="pt-BR" w:bidi="ar-SA"/>
+              </w:rPr>
+              <w:t xml:space="preserve"> in </w:t>
+            </w:r>
+            <w:proofErr w:type="spellStart"/>
+            <w:r>
+              <w:rPr>
+                <w:rFonts w:eastAsia="Times New Roman"/>
+                <w:color w:val="000000"/>
+                <w:kern w:val="0"/>
+                <w:lang w:eastAsia="pt-BR" w:bidi="ar-SA"/>
+              </w:rPr>
+              <w:t>Months</w:t>
+            </w:r>
+            <w:proofErr w:type="spellEnd"/>
           </w:p>
         </w:tc>
         <w:tc>
@@ -2981,6 +3240,7 @@
                 <w:lang w:eastAsia="pt-BR" w:bidi="ar-SA"/>
               </w:rPr>
             </w:pPr>
+            <w:proofErr w:type="spellStart"/>
             <w:r>
               <w:rPr>
                 <w:rFonts w:eastAsia="Times New Roman"/>
@@ -2990,6 +3250,7 @@
               </w:rPr>
               <w:t>Meses_na_base</w:t>
             </w:r>
+            <w:proofErr w:type="spellEnd"/>
           </w:p>
         </w:tc>
         <w:tc>
@@ -3087,6 +3348,7 @@
                 <w:lang w:eastAsia="pt-BR" w:bidi="ar-SA"/>
               </w:rPr>
             </w:pPr>
+            <w:proofErr w:type="spellStart"/>
             <w:r>
               <w:rPr>
                 <w:rFonts w:eastAsia="Times New Roman"/>
@@ -3096,6 +3358,7 @@
               </w:rPr>
               <w:t>Offer</w:t>
             </w:r>
+            <w:proofErr w:type="spellEnd"/>
           </w:p>
         </w:tc>
         <w:tc>
@@ -3120,6 +3383,7 @@
                 <w:lang w:eastAsia="pt-BR" w:bidi="ar-SA"/>
               </w:rPr>
             </w:pPr>
+            <w:proofErr w:type="spellStart"/>
             <w:r>
               <w:rPr>
                 <w:rFonts w:eastAsia="Times New Roman"/>
@@ -3129,6 +3393,7 @@
               </w:rPr>
               <w:t>Ultima_oferta</w:t>
             </w:r>
+            <w:proofErr w:type="spellEnd"/>
           </w:p>
         </w:tc>
         <w:tc>
@@ -3259,6 +3524,7 @@
                 <w:lang w:eastAsia="pt-BR" w:bidi="ar-SA"/>
               </w:rPr>
             </w:pPr>
+            <w:proofErr w:type="spellStart"/>
             <w:r>
               <w:rPr>
                 <w:rFonts w:eastAsia="Times New Roman"/>
@@ -3268,6 +3534,7 @@
               </w:rPr>
               <w:t>Servico_telefone</w:t>
             </w:r>
+            <w:proofErr w:type="spellEnd"/>
           </w:p>
         </w:tc>
         <w:tc>
@@ -3365,14 +3632,85 @@
                 <w:lang w:eastAsia="pt-BR" w:bidi="ar-SA"/>
               </w:rPr>
             </w:pPr>
-            <w:r>
-              <w:rPr>
-                <w:rFonts w:eastAsia="Times New Roman"/>
-                <w:color w:val="000000"/>
-                <w:kern w:val="0"/>
-                <w:lang w:eastAsia="pt-BR" w:bidi="ar-SA"/>
-              </w:rPr>
-              <w:t>Avg Monthly Long Distance Charges</w:t>
+            <w:proofErr w:type="spellStart"/>
+            <w:r>
+              <w:rPr>
+                <w:rFonts w:eastAsia="Times New Roman"/>
+                <w:color w:val="000000"/>
+                <w:kern w:val="0"/>
+                <w:lang w:eastAsia="pt-BR" w:bidi="ar-SA"/>
+              </w:rPr>
+              <w:t>Avg</w:t>
+            </w:r>
+            <w:proofErr w:type="spellEnd"/>
+            <w:r>
+              <w:rPr>
+                <w:rFonts w:eastAsia="Times New Roman"/>
+                <w:color w:val="000000"/>
+                <w:kern w:val="0"/>
+                <w:lang w:eastAsia="pt-BR" w:bidi="ar-SA"/>
+              </w:rPr>
+              <w:t xml:space="preserve"> </w:t>
+            </w:r>
+            <w:proofErr w:type="spellStart"/>
+            <w:r>
+              <w:rPr>
+                <w:rFonts w:eastAsia="Times New Roman"/>
+                <w:color w:val="000000"/>
+                <w:kern w:val="0"/>
+                <w:lang w:eastAsia="pt-BR" w:bidi="ar-SA"/>
+              </w:rPr>
+              <w:t>Monthly</w:t>
+            </w:r>
+            <w:proofErr w:type="spellEnd"/>
+            <w:r>
+              <w:rPr>
+                <w:rFonts w:eastAsia="Times New Roman"/>
+                <w:color w:val="000000"/>
+                <w:kern w:val="0"/>
+                <w:lang w:eastAsia="pt-BR" w:bidi="ar-SA"/>
+              </w:rPr>
+              <w:t xml:space="preserve"> </w:t>
+            </w:r>
+            <w:proofErr w:type="spellStart"/>
+            <w:r>
+              <w:rPr>
+                <w:rFonts w:eastAsia="Times New Roman"/>
+                <w:color w:val="000000"/>
+                <w:kern w:val="0"/>
+                <w:lang w:eastAsia="pt-BR" w:bidi="ar-SA"/>
+              </w:rPr>
+              <w:t>Long</w:t>
+            </w:r>
+            <w:proofErr w:type="spellEnd"/>
+            <w:r>
+              <w:rPr>
+                <w:rFonts w:eastAsia="Times New Roman"/>
+                <w:color w:val="000000"/>
+                <w:kern w:val="0"/>
+                <w:lang w:eastAsia="pt-BR" w:bidi="ar-SA"/>
+              </w:rPr>
+              <w:t xml:space="preserve"> </w:t>
+            </w:r>
+            <w:proofErr w:type="spellStart"/>
+            <w:r>
+              <w:rPr>
+                <w:rFonts w:eastAsia="Times New Roman"/>
+                <w:color w:val="000000"/>
+                <w:kern w:val="0"/>
+                <w:lang w:eastAsia="pt-BR" w:bidi="ar-SA"/>
+              </w:rPr>
+              <w:t>Distance</w:t>
+            </w:r>
+            <w:proofErr w:type="spellEnd"/>
+            <w:r>
+              <w:rPr>
+                <w:rFonts w:eastAsia="Times New Roman"/>
+                <w:color w:val="000000"/>
+                <w:kern w:val="0"/>
+                <w:lang w:eastAsia="pt-BR" w:bidi="ar-SA"/>
+              </w:rPr>
+              <w:t xml:space="preserve"> Charges</w:t>
             </w:r>
           </w:p>
         </w:tc>
@@ -3398,6 +3736,7 @@
                 <w:lang w:eastAsia="pt-BR" w:bidi="ar-SA"/>
               </w:rPr>
             </w:pPr>
+            <w:proofErr w:type="spellStart"/>
             <w:r>
               <w:rPr>
                 <w:rFonts w:eastAsia="Times New Roman"/>
@@ -3407,6 +3746,7 @@
               </w:rPr>
               <w:t>Recarga_longa_distancia</w:t>
             </w:r>
+            <w:proofErr w:type="spellEnd"/>
           </w:p>
         </w:tc>
         <w:tc>
@@ -3504,15 +3844,37 @@
                 <w:lang w:eastAsia="pt-BR" w:bidi="ar-SA"/>
               </w:rPr>
             </w:pPr>
-            <w:r>
-              <w:rPr>
-                <w:rFonts w:eastAsia="Times New Roman"/>
-                <w:color w:val="000000"/>
-                <w:kern w:val="0"/>
-                <w:lang w:eastAsia="pt-BR" w:bidi="ar-SA"/>
-              </w:rPr>
-              <w:t>Multiple Lines</w:t>
-            </w:r>
+            <w:proofErr w:type="spellStart"/>
+            <w:r>
+              <w:rPr>
+                <w:rFonts w:eastAsia="Times New Roman"/>
+                <w:color w:val="000000"/>
+                <w:kern w:val="0"/>
+                <w:lang w:eastAsia="pt-BR" w:bidi="ar-SA"/>
+              </w:rPr>
+              <w:t>Multiple</w:t>
+            </w:r>
+            <w:proofErr w:type="spellEnd"/>
+            <w:r>
+              <w:rPr>
+                <w:rFonts w:eastAsia="Times New Roman"/>
+                <w:color w:val="000000"/>
+                <w:kern w:val="0"/>
+                <w:lang w:eastAsia="pt-BR" w:bidi="ar-SA"/>
+              </w:rPr>
+              <w:t xml:space="preserve"> </w:t>
+            </w:r>
+            <w:proofErr w:type="spellStart"/>
+            <w:r>
+              <w:rPr>
+                <w:rFonts w:eastAsia="Times New Roman"/>
+                <w:color w:val="000000"/>
+                <w:kern w:val="0"/>
+                <w:lang w:eastAsia="pt-BR" w:bidi="ar-SA"/>
+              </w:rPr>
+              <w:t>Lines</w:t>
+            </w:r>
+            <w:proofErr w:type="spellEnd"/>
           </w:p>
         </w:tc>
         <w:tc>
@@ -3537,6 +3899,7 @@
                 <w:lang w:eastAsia="pt-BR" w:bidi="ar-SA"/>
               </w:rPr>
             </w:pPr>
+            <w:proofErr w:type="spellStart"/>
             <w:r>
               <w:rPr>
                 <w:rFonts w:eastAsia="Times New Roman"/>
@@ -3546,6 +3909,7 @@
               </w:rPr>
               <w:t>Multiplas_linhas</w:t>
             </w:r>
+            <w:proofErr w:type="spellEnd"/>
           </w:p>
         </w:tc>
         <w:tc>
@@ -3676,6 +4040,7 @@
                 <w:lang w:eastAsia="pt-BR" w:bidi="ar-SA"/>
               </w:rPr>
             </w:pPr>
+            <w:proofErr w:type="spellStart"/>
             <w:r>
               <w:rPr>
                 <w:rFonts w:eastAsia="Times New Roman"/>
@@ -3685,6 +4050,7 @@
               </w:rPr>
               <w:t>Servico_internet</w:t>
             </w:r>
+            <w:proofErr w:type="spellEnd"/>
           </w:p>
         </w:tc>
         <w:tc>
@@ -3789,8 +4155,19 @@
                 <w:kern w:val="0"/>
                 <w:lang w:eastAsia="pt-BR" w:bidi="ar-SA"/>
               </w:rPr>
-              <w:t>Internet Type</w:t>
-            </w:r>
+              <w:t xml:space="preserve">Internet </w:t>
+            </w:r>
+            <w:proofErr w:type="spellStart"/>
+            <w:r>
+              <w:rPr>
+                <w:rFonts w:eastAsia="Times New Roman"/>
+                <w:color w:val="000000"/>
+                <w:kern w:val="0"/>
+                <w:lang w:eastAsia="pt-BR" w:bidi="ar-SA"/>
+              </w:rPr>
+              <w:t>Type</w:t>
+            </w:r>
+            <w:proofErr w:type="spellEnd"/>
           </w:p>
         </w:tc>
         <w:tc>
@@ -3815,6 +4192,7 @@
                 <w:lang w:eastAsia="pt-BR" w:bidi="ar-SA"/>
               </w:rPr>
             </w:pPr>
+            <w:proofErr w:type="spellStart"/>
             <w:r>
               <w:rPr>
                 <w:rFonts w:eastAsia="Times New Roman"/>
@@ -3824,6 +4202,7 @@
               </w:rPr>
               <w:t>Tipo_internet</w:t>
             </w:r>
+            <w:proofErr w:type="spellEnd"/>
           </w:p>
         </w:tc>
         <w:tc>
@@ -3921,14 +4300,45 @@
                 <w:lang w:eastAsia="pt-BR" w:bidi="ar-SA"/>
               </w:rPr>
             </w:pPr>
-            <w:r>
-              <w:rPr>
-                <w:rFonts w:eastAsia="Times New Roman"/>
-                <w:color w:val="000000"/>
-                <w:kern w:val="0"/>
-                <w:lang w:eastAsia="pt-BR" w:bidi="ar-SA"/>
-              </w:rPr>
-              <w:t>Avg Monthly GB Download</w:t>
+            <w:proofErr w:type="spellStart"/>
+            <w:r>
+              <w:rPr>
+                <w:rFonts w:eastAsia="Times New Roman"/>
+                <w:color w:val="000000"/>
+                <w:kern w:val="0"/>
+                <w:lang w:eastAsia="pt-BR" w:bidi="ar-SA"/>
+              </w:rPr>
+              <w:t>Avg</w:t>
+            </w:r>
+            <w:proofErr w:type="spellEnd"/>
+            <w:r>
+              <w:rPr>
+                <w:rFonts w:eastAsia="Times New Roman"/>
+                <w:color w:val="000000"/>
+                <w:kern w:val="0"/>
+                <w:lang w:eastAsia="pt-BR" w:bidi="ar-SA"/>
+              </w:rPr>
+              <w:t xml:space="preserve"> </w:t>
+            </w:r>
+            <w:proofErr w:type="spellStart"/>
+            <w:r>
+              <w:rPr>
+                <w:rFonts w:eastAsia="Times New Roman"/>
+                <w:color w:val="000000"/>
+                <w:kern w:val="0"/>
+                <w:lang w:eastAsia="pt-BR" w:bidi="ar-SA"/>
+              </w:rPr>
+              <w:t>Monthly</w:t>
+            </w:r>
+            <w:proofErr w:type="spellEnd"/>
+            <w:r>
+              <w:rPr>
+                <w:rFonts w:eastAsia="Times New Roman"/>
+                <w:color w:val="000000"/>
+                <w:kern w:val="0"/>
+                <w:lang w:eastAsia="pt-BR" w:bidi="ar-SA"/>
+              </w:rPr>
+              <w:t xml:space="preserve"> GB Download</w:t>
             </w:r>
           </w:p>
         </w:tc>
@@ -3954,6 +4364,7 @@
                 <w:lang w:eastAsia="pt-BR" w:bidi="ar-SA"/>
               </w:rPr>
             </w:pPr>
+            <w:proofErr w:type="spellStart"/>
             <w:r>
               <w:rPr>
                 <w:rFonts w:eastAsia="Times New Roman"/>
@@ -3963,6 +4374,7 @@
               </w:rPr>
               <w:t>Media_mensal_download_GB</w:t>
             </w:r>
+            <w:proofErr w:type="spellEnd"/>
           </w:p>
         </w:tc>
         <w:tc>
@@ -4102,6 +4514,7 @@
                 <w:lang w:eastAsia="pt-BR" w:bidi="ar-SA"/>
               </w:rPr>
             </w:pPr>
+            <w:proofErr w:type="spellStart"/>
             <w:r>
               <w:rPr>
                 <w:rFonts w:eastAsia="Times New Roman"/>
@@ -4111,6 +4524,7 @@
               </w:rPr>
               <w:t>Servico_seguranca</w:t>
             </w:r>
+            <w:proofErr w:type="spellEnd"/>
           </w:p>
         </w:tc>
         <w:tc>
@@ -4241,6 +4655,7 @@
                 <w:lang w:eastAsia="pt-BR" w:bidi="ar-SA"/>
               </w:rPr>
             </w:pPr>
+            <w:proofErr w:type="spellStart"/>
             <w:r>
               <w:rPr>
                 <w:rFonts w:eastAsia="Times New Roman"/>
@@ -4250,6 +4665,7 @@
               </w:rPr>
               <w:t>Servico_backup</w:t>
             </w:r>
+            <w:proofErr w:type="spellEnd"/>
           </w:p>
         </w:tc>
         <w:tc>
@@ -4366,15 +4782,57 @@
                 <w:lang w:eastAsia="pt-BR" w:bidi="ar-SA"/>
               </w:rPr>
             </w:pPr>
-            <w:r>
-              <w:rPr>
-                <w:rFonts w:eastAsia="Times New Roman"/>
-                <w:color w:val="000000"/>
-                <w:kern w:val="0"/>
-                <w:lang w:eastAsia="pt-BR" w:bidi="ar-SA"/>
-              </w:rPr>
-              <w:t>Device Protection Plan</w:t>
-            </w:r>
+            <w:proofErr w:type="spellStart"/>
+            <w:r>
+              <w:rPr>
+                <w:rFonts w:eastAsia="Times New Roman"/>
+                <w:color w:val="000000"/>
+                <w:kern w:val="0"/>
+                <w:lang w:eastAsia="pt-BR" w:bidi="ar-SA"/>
+              </w:rPr>
+              <w:t>Device</w:t>
+            </w:r>
+            <w:proofErr w:type="spellEnd"/>
+            <w:r>
+              <w:rPr>
+                <w:rFonts w:eastAsia="Times New Roman"/>
+                <w:color w:val="000000"/>
+                <w:kern w:val="0"/>
+                <w:lang w:eastAsia="pt-BR" w:bidi="ar-SA"/>
+              </w:rPr>
+              <w:t xml:space="preserve"> </w:t>
+            </w:r>
+            <w:proofErr w:type="spellStart"/>
+            <w:r>
+              <w:rPr>
+                <w:rFonts w:eastAsia="Times New Roman"/>
+                <w:color w:val="000000"/>
+                <w:kern w:val="0"/>
+                <w:lang w:eastAsia="pt-BR" w:bidi="ar-SA"/>
+              </w:rPr>
+              <w:t>Protection</w:t>
+            </w:r>
+            <w:proofErr w:type="spellEnd"/>
+            <w:r>
+              <w:rPr>
+                <w:rFonts w:eastAsia="Times New Roman"/>
+                <w:color w:val="000000"/>
+                <w:kern w:val="0"/>
+                <w:lang w:eastAsia="pt-BR" w:bidi="ar-SA"/>
+              </w:rPr>
+              <w:t xml:space="preserve"> </w:t>
+            </w:r>
+            <w:proofErr w:type="spellStart"/>
+            <w:r>
+              <w:rPr>
+                <w:rFonts w:eastAsia="Times New Roman"/>
+                <w:color w:val="000000"/>
+                <w:kern w:val="0"/>
+                <w:lang w:eastAsia="pt-BR" w:bidi="ar-SA"/>
+              </w:rPr>
+              <w:t>Plan</w:t>
+            </w:r>
+            <w:proofErr w:type="spellEnd"/>
           </w:p>
         </w:tc>
         <w:tc>
@@ -4399,6 +4857,7 @@
                 <w:lang w:eastAsia="pt-BR" w:bidi="ar-SA"/>
               </w:rPr>
             </w:pPr>
+            <w:proofErr w:type="spellStart"/>
             <w:r>
               <w:rPr>
                 <w:rFonts w:eastAsia="Times New Roman"/>
@@ -4408,6 +4867,7 @@
               </w:rPr>
               <w:t>Servico_protecao_dispositivo</w:t>
             </w:r>
+            <w:proofErr w:type="spellEnd"/>
           </w:p>
         </w:tc>
         <w:tc>
@@ -4513,8 +4973,19 @@
                 <w:lang w:eastAsia="pt-BR" w:bidi="ar-SA"/>
               </w:rPr>
               <w:lastRenderedPageBreak/>
-              <w:t>Premium Tech Support</w:t>
-            </w:r>
+              <w:t xml:space="preserve">Premium Tech </w:t>
+            </w:r>
+            <w:proofErr w:type="spellStart"/>
+            <w:r>
+              <w:rPr>
+                <w:rFonts w:eastAsia="Times New Roman"/>
+                <w:color w:val="000000"/>
+                <w:kern w:val="0"/>
+                <w:lang w:eastAsia="pt-BR" w:bidi="ar-SA"/>
+              </w:rPr>
+              <w:t>Support</w:t>
+            </w:r>
+            <w:proofErr w:type="spellEnd"/>
           </w:p>
         </w:tc>
         <w:tc>
@@ -4539,6 +5010,7 @@
                 <w:lang w:eastAsia="pt-BR" w:bidi="ar-SA"/>
               </w:rPr>
             </w:pPr>
+            <w:proofErr w:type="spellStart"/>
             <w:r>
               <w:rPr>
                 <w:rFonts w:eastAsia="Times New Roman"/>
@@ -4548,6 +5020,7 @@
               </w:rPr>
               <w:t>Servico_suporte_preferencial</w:t>
             </w:r>
+            <w:proofErr w:type="spellEnd"/>
           </w:p>
         </w:tc>
         <w:tc>
@@ -4678,6 +5151,7 @@
                 <w:lang w:eastAsia="pt-BR" w:bidi="ar-SA"/>
               </w:rPr>
             </w:pPr>
+            <w:proofErr w:type="spellStart"/>
             <w:r>
               <w:rPr>
                 <w:rFonts w:eastAsia="Times New Roman"/>
@@ -4687,6 +5161,7 @@
               </w:rPr>
               <w:t>Servico_tv</w:t>
             </w:r>
+            <w:proofErr w:type="spellEnd"/>
           </w:p>
         </w:tc>
         <w:tc>
@@ -4810,8 +5285,19 @@
                 <w:kern w:val="0"/>
                 <w:lang w:eastAsia="pt-BR" w:bidi="ar-SA"/>
               </w:rPr>
-              <w:t>Streaming Movies</w:t>
-            </w:r>
+              <w:t xml:space="preserve">Streaming </w:t>
+            </w:r>
+            <w:proofErr w:type="spellStart"/>
+            <w:r>
+              <w:rPr>
+                <w:rFonts w:eastAsia="Times New Roman"/>
+                <w:color w:val="000000"/>
+                <w:kern w:val="0"/>
+                <w:lang w:eastAsia="pt-BR" w:bidi="ar-SA"/>
+              </w:rPr>
+              <w:t>Movies</w:t>
+            </w:r>
+            <w:proofErr w:type="spellEnd"/>
           </w:p>
         </w:tc>
         <w:tc>
@@ -4836,6 +5322,7 @@
                 <w:lang w:eastAsia="pt-BR" w:bidi="ar-SA"/>
               </w:rPr>
             </w:pPr>
+            <w:proofErr w:type="spellStart"/>
             <w:r>
               <w:rPr>
                 <w:rFonts w:eastAsia="Times New Roman"/>
@@ -4845,6 +5332,7 @@
               </w:rPr>
               <w:t>Servico_filmes</w:t>
             </w:r>
+            <w:proofErr w:type="spellEnd"/>
           </w:p>
         </w:tc>
         <w:tc>
@@ -4994,6 +5482,7 @@
                 <w:lang w:eastAsia="pt-BR" w:bidi="ar-SA"/>
               </w:rPr>
             </w:pPr>
+            <w:proofErr w:type="spellStart"/>
             <w:r>
               <w:rPr>
                 <w:rFonts w:eastAsia="Times New Roman"/>
@@ -5003,6 +5492,7 @@
               </w:rPr>
               <w:t>Servico_musica</w:t>
             </w:r>
+            <w:proofErr w:type="spellEnd"/>
           </w:p>
         </w:tc>
         <w:tc>
@@ -5119,14 +5609,25 @@
                 <w:lang w:eastAsia="pt-BR" w:bidi="ar-SA"/>
               </w:rPr>
             </w:pPr>
-            <w:r>
-              <w:rPr>
-                <w:rFonts w:eastAsia="Times New Roman"/>
-                <w:color w:val="000000"/>
-                <w:kern w:val="0"/>
-                <w:lang w:eastAsia="pt-BR" w:bidi="ar-SA"/>
-              </w:rPr>
-              <w:t>Unlimited Data</w:t>
+            <w:proofErr w:type="spellStart"/>
+            <w:r>
+              <w:rPr>
+                <w:rFonts w:eastAsia="Times New Roman"/>
+                <w:color w:val="000000"/>
+                <w:kern w:val="0"/>
+                <w:lang w:eastAsia="pt-BR" w:bidi="ar-SA"/>
+              </w:rPr>
+              <w:t>Unlimited</w:t>
+            </w:r>
+            <w:proofErr w:type="spellEnd"/>
+            <w:r>
+              <w:rPr>
+                <w:rFonts w:eastAsia="Times New Roman"/>
+                <w:color w:val="000000"/>
+                <w:kern w:val="0"/>
+                <w:lang w:eastAsia="pt-BR" w:bidi="ar-SA"/>
+              </w:rPr>
+              <w:t xml:space="preserve"> Data</w:t>
             </w:r>
           </w:p>
         </w:tc>
@@ -5152,6 +5653,7 @@
                 <w:lang w:eastAsia="pt-BR" w:bidi="ar-SA"/>
               </w:rPr>
             </w:pPr>
+            <w:proofErr w:type="spellStart"/>
             <w:r>
               <w:rPr>
                 <w:rFonts w:eastAsia="Times New Roman"/>
@@ -5161,6 +5663,7 @@
               </w:rPr>
               <w:t>Servico_ilimitado_dados</w:t>
             </w:r>
+            <w:proofErr w:type="spellEnd"/>
           </w:p>
         </w:tc>
         <w:tc>
@@ -5258,6 +5761,7 @@
                 <w:lang w:eastAsia="pt-BR" w:bidi="ar-SA"/>
               </w:rPr>
             </w:pPr>
+            <w:proofErr w:type="spellStart"/>
             <w:r>
               <w:rPr>
                 <w:rFonts w:eastAsia="Times New Roman"/>
@@ -5267,6 +5771,7 @@
               </w:rPr>
               <w:t>Contract</w:t>
             </w:r>
+            <w:proofErr w:type="spellEnd"/>
           </w:p>
         </w:tc>
         <w:tc>
@@ -5291,6 +5796,7 @@
                 <w:lang w:eastAsia="pt-BR" w:bidi="ar-SA"/>
               </w:rPr>
             </w:pPr>
+            <w:proofErr w:type="spellStart"/>
             <w:r>
               <w:rPr>
                 <w:rFonts w:eastAsia="Times New Roman"/>
@@ -5300,6 +5806,7 @@
               </w:rPr>
               <w:t>Tipo_contrato</w:t>
             </w:r>
+            <w:proofErr w:type="spellEnd"/>
           </w:p>
         </w:tc>
         <w:tc>
@@ -5397,15 +5904,37 @@
                 <w:lang w:eastAsia="pt-BR" w:bidi="ar-SA"/>
               </w:rPr>
             </w:pPr>
-            <w:r>
-              <w:rPr>
-                <w:rFonts w:eastAsia="Times New Roman"/>
-                <w:color w:val="000000"/>
-                <w:kern w:val="0"/>
-                <w:lang w:eastAsia="pt-BR" w:bidi="ar-SA"/>
-              </w:rPr>
-              <w:t>Paperless Billing</w:t>
-            </w:r>
+            <w:proofErr w:type="spellStart"/>
+            <w:r>
+              <w:rPr>
+                <w:rFonts w:eastAsia="Times New Roman"/>
+                <w:color w:val="000000"/>
+                <w:kern w:val="0"/>
+                <w:lang w:eastAsia="pt-BR" w:bidi="ar-SA"/>
+              </w:rPr>
+              <w:t>Paperless</w:t>
+            </w:r>
+            <w:proofErr w:type="spellEnd"/>
+            <w:r>
+              <w:rPr>
+                <w:rFonts w:eastAsia="Times New Roman"/>
+                <w:color w:val="000000"/>
+                <w:kern w:val="0"/>
+                <w:lang w:eastAsia="pt-BR" w:bidi="ar-SA"/>
+              </w:rPr>
+              <w:t xml:space="preserve"> </w:t>
+            </w:r>
+            <w:proofErr w:type="spellStart"/>
+            <w:r>
+              <w:rPr>
+                <w:rFonts w:eastAsia="Times New Roman"/>
+                <w:color w:val="000000"/>
+                <w:kern w:val="0"/>
+                <w:lang w:eastAsia="pt-BR" w:bidi="ar-SA"/>
+              </w:rPr>
+              <w:t>Billing</w:t>
+            </w:r>
+            <w:proofErr w:type="spellEnd"/>
           </w:p>
         </w:tc>
         <w:tc>
@@ -5430,6 +5959,7 @@
                 <w:lang w:eastAsia="pt-BR" w:bidi="ar-SA"/>
               </w:rPr>
             </w:pPr>
+            <w:proofErr w:type="spellStart"/>
             <w:r>
               <w:rPr>
                 <w:rFonts w:eastAsia="Times New Roman"/>
@@ -5439,6 +5969,7 @@
               </w:rPr>
               <w:t>Faturamento_sem_papel</w:t>
             </w:r>
+            <w:proofErr w:type="spellEnd"/>
           </w:p>
         </w:tc>
         <w:tc>
@@ -5536,15 +6067,37 @@
                 <w:lang w:eastAsia="pt-BR" w:bidi="ar-SA"/>
               </w:rPr>
             </w:pPr>
-            <w:r>
-              <w:rPr>
-                <w:rFonts w:eastAsia="Times New Roman"/>
-                <w:color w:val="000000"/>
-                <w:kern w:val="0"/>
-                <w:lang w:eastAsia="pt-BR" w:bidi="ar-SA"/>
-              </w:rPr>
-              <w:t>Payment Method</w:t>
-            </w:r>
+            <w:proofErr w:type="spellStart"/>
+            <w:r>
+              <w:rPr>
+                <w:rFonts w:eastAsia="Times New Roman"/>
+                <w:color w:val="000000"/>
+                <w:kern w:val="0"/>
+                <w:lang w:eastAsia="pt-BR" w:bidi="ar-SA"/>
+              </w:rPr>
+              <w:t>Payment</w:t>
+            </w:r>
+            <w:proofErr w:type="spellEnd"/>
+            <w:r>
+              <w:rPr>
+                <w:rFonts w:eastAsia="Times New Roman"/>
+                <w:color w:val="000000"/>
+                <w:kern w:val="0"/>
+                <w:lang w:eastAsia="pt-BR" w:bidi="ar-SA"/>
+              </w:rPr>
+              <w:t xml:space="preserve"> </w:t>
+            </w:r>
+            <w:proofErr w:type="spellStart"/>
+            <w:r>
+              <w:rPr>
+                <w:rFonts w:eastAsia="Times New Roman"/>
+                <w:color w:val="000000"/>
+                <w:kern w:val="0"/>
+                <w:lang w:eastAsia="pt-BR" w:bidi="ar-SA"/>
+              </w:rPr>
+              <w:t>Method</w:t>
+            </w:r>
+            <w:proofErr w:type="spellEnd"/>
           </w:p>
         </w:tc>
         <w:tc>
@@ -5569,6 +6122,7 @@
                 <w:lang w:eastAsia="pt-BR" w:bidi="ar-SA"/>
               </w:rPr>
             </w:pPr>
+            <w:proofErr w:type="spellStart"/>
             <w:r>
               <w:rPr>
                 <w:rFonts w:eastAsia="Times New Roman"/>
@@ -5578,6 +6132,7 @@
               </w:rPr>
               <w:t>Tipo_pagamento</w:t>
             </w:r>
+            <w:proofErr w:type="spellEnd"/>
           </w:p>
         </w:tc>
         <w:tc>
@@ -5675,14 +6230,25 @@
                 <w:lang w:eastAsia="pt-BR" w:bidi="ar-SA"/>
               </w:rPr>
             </w:pPr>
-            <w:r>
-              <w:rPr>
-                <w:rFonts w:eastAsia="Times New Roman"/>
-                <w:color w:val="000000"/>
-                <w:kern w:val="0"/>
-                <w:lang w:eastAsia="pt-BR" w:bidi="ar-SA"/>
-              </w:rPr>
-              <w:t>Monthly Charge</w:t>
+            <w:proofErr w:type="spellStart"/>
+            <w:r>
+              <w:rPr>
+                <w:rFonts w:eastAsia="Times New Roman"/>
+                <w:color w:val="000000"/>
+                <w:kern w:val="0"/>
+                <w:lang w:eastAsia="pt-BR" w:bidi="ar-SA"/>
+              </w:rPr>
+              <w:t>Monthly</w:t>
+            </w:r>
+            <w:proofErr w:type="spellEnd"/>
+            <w:r>
+              <w:rPr>
+                <w:rFonts w:eastAsia="Times New Roman"/>
+                <w:color w:val="000000"/>
+                <w:kern w:val="0"/>
+                <w:lang w:eastAsia="pt-BR" w:bidi="ar-SA"/>
+              </w:rPr>
+              <w:t xml:space="preserve"> Charge</w:t>
             </w:r>
           </w:p>
         </w:tc>
@@ -5708,6 +6274,7 @@
                 <w:lang w:eastAsia="pt-BR" w:bidi="ar-SA"/>
               </w:rPr>
             </w:pPr>
+            <w:proofErr w:type="spellStart"/>
             <w:r>
               <w:rPr>
                 <w:rFonts w:eastAsia="Times New Roman"/>
@@ -5717,6 +6284,7 @@
               </w:rPr>
               <w:t>Cobranca_mensal</w:t>
             </w:r>
+            <w:proofErr w:type="spellEnd"/>
           </w:p>
         </w:tc>
         <w:tc>
@@ -5847,6 +6415,7 @@
                 <w:lang w:eastAsia="pt-BR" w:bidi="ar-SA"/>
               </w:rPr>
             </w:pPr>
+            <w:proofErr w:type="spellStart"/>
             <w:r>
               <w:rPr>
                 <w:rFonts w:eastAsia="Times New Roman"/>
@@ -5856,6 +6425,7 @@
               </w:rPr>
               <w:t>Total_cobranca</w:t>
             </w:r>
+            <w:proofErr w:type="spellEnd"/>
           </w:p>
         </w:tc>
         <w:tc>
@@ -5960,8 +6530,19 @@
                 <w:kern w:val="0"/>
                 <w:lang w:eastAsia="pt-BR" w:bidi="ar-SA"/>
               </w:rPr>
-              <w:t>Total Refunds</w:t>
-            </w:r>
+              <w:t xml:space="preserve">Total </w:t>
+            </w:r>
+            <w:proofErr w:type="spellStart"/>
+            <w:r>
+              <w:rPr>
+                <w:rFonts w:eastAsia="Times New Roman"/>
+                <w:color w:val="000000"/>
+                <w:kern w:val="0"/>
+                <w:lang w:eastAsia="pt-BR" w:bidi="ar-SA"/>
+              </w:rPr>
+              <w:t>Refunds</w:t>
+            </w:r>
+            <w:proofErr w:type="spellEnd"/>
           </w:p>
         </w:tc>
         <w:tc>
@@ -5986,6 +6567,7 @@
                 <w:lang w:eastAsia="pt-BR" w:bidi="ar-SA"/>
               </w:rPr>
             </w:pPr>
+            <w:proofErr w:type="spellStart"/>
             <w:r>
               <w:rPr>
                 <w:rFonts w:eastAsia="Times New Roman"/>
@@ -5995,6 +6577,7 @@
               </w:rPr>
               <w:t>Total_reembolsos</w:t>
             </w:r>
+            <w:proofErr w:type="spellEnd"/>
           </w:p>
         </w:tc>
         <w:tc>
@@ -6125,6 +6708,7 @@
                 <w:lang w:eastAsia="pt-BR" w:bidi="ar-SA"/>
               </w:rPr>
             </w:pPr>
+            <w:proofErr w:type="spellStart"/>
             <w:r>
               <w:rPr>
                 <w:rFonts w:eastAsia="Times New Roman"/>
@@ -6143,6 +6727,7 @@
               </w:rPr>
               <w:t>_extras</w:t>
             </w:r>
+            <w:proofErr w:type="spellEnd"/>
           </w:p>
         </w:tc>
         <w:tc>
@@ -6283,7 +6868,47 @@
                 <w:kern w:val="0"/>
                 <w:lang w:eastAsia="pt-BR" w:bidi="ar-SA"/>
               </w:rPr>
-              <w:t>Total Long Distance Charges</w:t>
+              <w:t xml:space="preserve">Total </w:t>
+            </w:r>
+            <w:proofErr w:type="spellStart"/>
+            <w:r>
+              <w:rPr>
+                <w:rFonts w:eastAsia="Times New Roman"/>
+                <w:color w:val="000000"/>
+                <w:kern w:val="0"/>
+                <w:lang w:eastAsia="pt-BR" w:bidi="ar-SA"/>
+              </w:rPr>
+              <w:t>Long</w:t>
+            </w:r>
+            <w:proofErr w:type="spellEnd"/>
+            <w:r>
+              <w:rPr>
+                <w:rFonts w:eastAsia="Times New Roman"/>
+                <w:color w:val="000000"/>
+                <w:kern w:val="0"/>
+                <w:lang w:eastAsia="pt-BR" w:bidi="ar-SA"/>
+              </w:rPr>
+              <w:t xml:space="preserve"> </w:t>
+            </w:r>
+            <w:proofErr w:type="spellStart"/>
+            <w:r>
+              <w:rPr>
+                <w:rFonts w:eastAsia="Times New Roman"/>
+                <w:color w:val="000000"/>
+                <w:kern w:val="0"/>
+                <w:lang w:eastAsia="pt-BR" w:bidi="ar-SA"/>
+              </w:rPr>
+              <w:t>Distance</w:t>
+            </w:r>
+            <w:proofErr w:type="spellEnd"/>
+            <w:r>
+              <w:rPr>
+                <w:rFonts w:eastAsia="Times New Roman"/>
+                <w:color w:val="000000"/>
+                <w:kern w:val="0"/>
+                <w:lang w:eastAsia="pt-BR" w:bidi="ar-SA"/>
+              </w:rPr>
+              <w:t xml:space="preserve"> Charges</w:t>
             </w:r>
           </w:p>
         </w:tc>
@@ -6309,6 +6934,7 @@
                 <w:lang w:eastAsia="pt-BR" w:bidi="ar-SA"/>
               </w:rPr>
             </w:pPr>
+            <w:proofErr w:type="spellStart"/>
             <w:r>
               <w:rPr>
                 <w:rFonts w:eastAsia="Times New Roman"/>
@@ -6318,6 +6944,7 @@
               </w:rPr>
               <w:t>Cobrancas_longa_distancia</w:t>
             </w:r>
+            <w:proofErr w:type="spellEnd"/>
           </w:p>
         </w:tc>
         <w:tc>
@@ -6422,8 +7049,19 @@
                 <w:kern w:val="0"/>
                 <w:lang w:eastAsia="pt-BR" w:bidi="ar-SA"/>
               </w:rPr>
-              <w:t>Total Revenue</w:t>
-            </w:r>
+              <w:t xml:space="preserve">Total </w:t>
+            </w:r>
+            <w:proofErr w:type="spellStart"/>
+            <w:r>
+              <w:rPr>
+                <w:rFonts w:eastAsia="Times New Roman"/>
+                <w:color w:val="000000"/>
+                <w:kern w:val="0"/>
+                <w:lang w:eastAsia="pt-BR" w:bidi="ar-SA"/>
+              </w:rPr>
+              <w:t>Revenue</w:t>
+            </w:r>
+            <w:proofErr w:type="spellEnd"/>
           </w:p>
         </w:tc>
         <w:tc>
@@ -6448,6 +7086,7 @@
                 <w:lang w:eastAsia="pt-BR" w:bidi="ar-SA"/>
               </w:rPr>
             </w:pPr>
+            <w:proofErr w:type="spellStart"/>
             <w:r>
               <w:rPr>
                 <w:rFonts w:eastAsia="Times New Roman"/>
@@ -6457,6 +7096,7 @@
               </w:rPr>
               <w:t>Total_cobranca_geral</w:t>
             </w:r>
+            <w:proofErr w:type="spellEnd"/>
           </w:p>
         </w:tc>
         <w:tc>
@@ -6554,14 +7194,25 @@
                 <w:lang w:eastAsia="pt-BR" w:bidi="ar-SA"/>
               </w:rPr>
             </w:pPr>
-            <w:r>
-              <w:rPr>
-                <w:rFonts w:eastAsia="Times New Roman"/>
-                <w:color w:val="000000"/>
-                <w:kern w:val="0"/>
-                <w:lang w:eastAsia="pt-BR" w:bidi="ar-SA"/>
-              </w:rPr>
-              <w:t>Customer Status</w:t>
+            <w:proofErr w:type="spellStart"/>
+            <w:r>
+              <w:rPr>
+                <w:rFonts w:eastAsia="Times New Roman"/>
+                <w:color w:val="000000"/>
+                <w:kern w:val="0"/>
+                <w:lang w:eastAsia="pt-BR" w:bidi="ar-SA"/>
+              </w:rPr>
+              <w:t>Customer</w:t>
+            </w:r>
+            <w:proofErr w:type="spellEnd"/>
+            <w:r>
+              <w:rPr>
+                <w:rFonts w:eastAsia="Times New Roman"/>
+                <w:color w:val="000000"/>
+                <w:kern w:val="0"/>
+                <w:lang w:eastAsia="pt-BR" w:bidi="ar-SA"/>
+              </w:rPr>
+              <w:t xml:space="preserve"> Status</w:t>
             </w:r>
           </w:p>
         </w:tc>
@@ -6587,6 +7238,7 @@
                 <w:lang w:eastAsia="pt-BR" w:bidi="ar-SA"/>
               </w:rPr>
             </w:pPr>
+            <w:proofErr w:type="spellStart"/>
             <w:r>
               <w:rPr>
                 <w:rFonts w:eastAsia="Times New Roman"/>
@@ -6596,6 +7248,7 @@
               </w:rPr>
               <w:t>Situacao_cliente</w:t>
             </w:r>
+            <w:proofErr w:type="spellEnd"/>
           </w:p>
         </w:tc>
         <w:tc>
@@ -6629,6 +7282,7 @@
               </w:rPr>
               <w:t xml:space="preserve">Indica o status do cliente ao final período em que os dados foram coletados: </w:t>
             </w:r>
+            <w:proofErr w:type="spellStart"/>
             <w:r>
               <w:rPr>
                 <w:rFonts w:eastAsia="Times New Roman"/>
@@ -6639,6 +7293,7 @@
               </w:rPr>
               <w:t>Churned</w:t>
             </w:r>
+            <w:proofErr w:type="spellEnd"/>
             <w:r>
               <w:rPr>
                 <w:rFonts w:eastAsia="Times New Roman"/>
@@ -6648,6 +7303,7 @@
               </w:rPr>
               <w:t xml:space="preserve"> (cancelou), </w:t>
             </w:r>
+            <w:proofErr w:type="spellStart"/>
             <w:r>
               <w:rPr>
                 <w:rFonts w:eastAsia="Times New Roman"/>
@@ -6658,6 +7314,7 @@
               </w:rPr>
               <w:t>Stayed</w:t>
             </w:r>
+            <w:proofErr w:type="spellEnd"/>
             <w:r>
               <w:rPr>
                 <w:rFonts w:eastAsia="Times New Roman"/>
@@ -6667,6 +7324,7 @@
               </w:rPr>
               <w:t xml:space="preserve"> (permaneceu cliente) e </w:t>
             </w:r>
+            <w:proofErr w:type="spellStart"/>
             <w:r>
               <w:rPr>
                 <w:rFonts w:eastAsia="Times New Roman"/>
@@ -6677,6 +7335,7 @@
               </w:rPr>
               <w:t>Joined</w:t>
             </w:r>
+            <w:proofErr w:type="spellEnd"/>
             <w:r>
               <w:rPr>
                 <w:rFonts w:eastAsia="Times New Roman"/>
@@ -6750,15 +7409,37 @@
                 <w:lang w:eastAsia="pt-BR" w:bidi="ar-SA"/>
               </w:rPr>
             </w:pPr>
-            <w:r>
-              <w:rPr>
-                <w:rFonts w:eastAsia="Times New Roman"/>
-                <w:color w:val="000000"/>
-                <w:kern w:val="0"/>
-                <w:lang w:eastAsia="pt-BR" w:bidi="ar-SA"/>
-              </w:rPr>
-              <w:t>Churn Category</w:t>
-            </w:r>
+            <w:proofErr w:type="spellStart"/>
+            <w:r>
+              <w:rPr>
+                <w:rFonts w:eastAsia="Times New Roman"/>
+                <w:color w:val="000000"/>
+                <w:kern w:val="0"/>
+                <w:lang w:eastAsia="pt-BR" w:bidi="ar-SA"/>
+              </w:rPr>
+              <w:t>Churn</w:t>
+            </w:r>
+            <w:proofErr w:type="spellEnd"/>
+            <w:r>
+              <w:rPr>
+                <w:rFonts w:eastAsia="Times New Roman"/>
+                <w:color w:val="000000"/>
+                <w:kern w:val="0"/>
+                <w:lang w:eastAsia="pt-BR" w:bidi="ar-SA"/>
+              </w:rPr>
+              <w:t xml:space="preserve"> </w:t>
+            </w:r>
+            <w:proofErr w:type="spellStart"/>
+            <w:r>
+              <w:rPr>
+                <w:rFonts w:eastAsia="Times New Roman"/>
+                <w:color w:val="000000"/>
+                <w:kern w:val="0"/>
+                <w:lang w:eastAsia="pt-BR" w:bidi="ar-SA"/>
+              </w:rPr>
+              <w:t>Category</w:t>
+            </w:r>
+            <w:proofErr w:type="spellEnd"/>
           </w:p>
         </w:tc>
         <w:tc>
@@ -6783,6 +7464,7 @@
                 <w:lang w:eastAsia="pt-BR" w:bidi="ar-SA"/>
               </w:rPr>
             </w:pPr>
+            <w:proofErr w:type="spellStart"/>
             <w:r>
               <w:rPr>
                 <w:rFonts w:eastAsia="Times New Roman"/>
@@ -6792,6 +7474,7 @@
               </w:rPr>
               <w:t>Categoria_cancelamento</w:t>
             </w:r>
+            <w:proofErr w:type="spellEnd"/>
           </w:p>
         </w:tc>
         <w:tc>
@@ -6889,15 +7572,37 @@
                 <w:lang w:eastAsia="pt-BR" w:bidi="ar-SA"/>
               </w:rPr>
             </w:pPr>
-            <w:r>
-              <w:rPr>
-                <w:rFonts w:eastAsia="Times New Roman"/>
-                <w:color w:val="000000"/>
-                <w:kern w:val="0"/>
-                <w:lang w:eastAsia="pt-BR" w:bidi="ar-SA"/>
-              </w:rPr>
-              <w:t>Churn Reason</w:t>
-            </w:r>
+            <w:proofErr w:type="spellStart"/>
+            <w:r>
+              <w:rPr>
+                <w:rFonts w:eastAsia="Times New Roman"/>
+                <w:color w:val="000000"/>
+                <w:kern w:val="0"/>
+                <w:lang w:eastAsia="pt-BR" w:bidi="ar-SA"/>
+              </w:rPr>
+              <w:t>Churn</w:t>
+            </w:r>
+            <w:proofErr w:type="spellEnd"/>
+            <w:r>
+              <w:rPr>
+                <w:rFonts w:eastAsia="Times New Roman"/>
+                <w:color w:val="000000"/>
+                <w:kern w:val="0"/>
+                <w:lang w:eastAsia="pt-BR" w:bidi="ar-SA"/>
+              </w:rPr>
+              <w:t xml:space="preserve"> </w:t>
+            </w:r>
+            <w:proofErr w:type="spellStart"/>
+            <w:r>
+              <w:rPr>
+                <w:rFonts w:eastAsia="Times New Roman"/>
+                <w:color w:val="000000"/>
+                <w:kern w:val="0"/>
+                <w:lang w:eastAsia="pt-BR" w:bidi="ar-SA"/>
+              </w:rPr>
+              <w:t>Reason</w:t>
+            </w:r>
+            <w:proofErr w:type="spellEnd"/>
           </w:p>
         </w:tc>
         <w:tc>
@@ -6922,6 +7627,7 @@
                 <w:lang w:eastAsia="pt-BR" w:bidi="ar-SA"/>
               </w:rPr>
             </w:pPr>
+            <w:proofErr w:type="spellStart"/>
             <w:r>
               <w:rPr>
                 <w:rFonts w:eastAsia="Times New Roman"/>
@@ -6931,6 +7637,7 @@
               </w:rPr>
               <w:t>Motivo_cancelamento</w:t>
             </w:r>
+            <w:proofErr w:type="spellEnd"/>
           </w:p>
         </w:tc>
         <w:tc>
@@ -7025,6 +7732,7 @@
         <w:lastRenderedPageBreak/>
         <w:t xml:space="preserve">O mesmo processo será realizado no arquivo </w:t>
       </w:r>
+      <w:proofErr w:type="spellStart"/>
       <w:r>
         <w:rPr>
           <w:i/>
@@ -7032,6 +7740,7 @@
         </w:rPr>
         <w:t>telecom_zipcode_population</w:t>
       </w:r>
+      <w:proofErr w:type="spellEnd"/>
       <w:r>
         <w:rPr>
           <w:iCs/>
@@ -7126,15 +7835,18 @@
       <w:r>
         <w:t xml:space="preserve"> - Detalhamento do </w:t>
       </w:r>
+      <w:proofErr w:type="spellStart"/>
       <w:r>
         <w:rPr>
           <w:i/>
         </w:rPr>
         <w:t>dataset</w:t>
       </w:r>
+      <w:proofErr w:type="spellEnd"/>
       <w:r>
         <w:t xml:space="preserve"> </w:t>
       </w:r>
+      <w:proofErr w:type="spellStart"/>
       <w:r>
         <w:rPr>
           <w:i/>
@@ -7147,6 +7859,7 @@
         </w:rPr>
         <w:t>data_dictionary</w:t>
       </w:r>
+      <w:proofErr w:type="spellEnd"/>
     </w:p>
     <w:tbl>
       <w:tblPr>
@@ -7275,8 +7988,19 @@
                 <w:kern w:val="0"/>
                 <w:lang w:eastAsia="pt-BR" w:bidi="ar-SA"/>
               </w:rPr>
-              <w:t>Zip Code</w:t>
-            </w:r>
+              <w:t xml:space="preserve">Zip </w:t>
+            </w:r>
+            <w:proofErr w:type="spellStart"/>
+            <w:r>
+              <w:rPr>
+                <w:rFonts w:eastAsia="Times New Roman"/>
+                <w:color w:val="000000"/>
+                <w:kern w:val="0"/>
+                <w:lang w:eastAsia="pt-BR" w:bidi="ar-SA"/>
+              </w:rPr>
+              <w:t>Code</w:t>
+            </w:r>
+            <w:proofErr w:type="spellEnd"/>
           </w:p>
         </w:tc>
         <w:tc>
@@ -7300,6 +8024,7 @@
                 <w:lang w:eastAsia="pt-BR" w:bidi="ar-SA"/>
               </w:rPr>
             </w:pPr>
+            <w:proofErr w:type="spellStart"/>
             <w:r>
               <w:rPr>
                 <w:rFonts w:eastAsia="Times New Roman"/>
@@ -7309,6 +8034,7 @@
               </w:rPr>
               <w:t>Codigo_postal</w:t>
             </w:r>
+            <w:proofErr w:type="spellEnd"/>
           </w:p>
         </w:tc>
         <w:tc>
@@ -7380,6 +8106,7 @@
                 <w:lang w:eastAsia="pt-BR" w:bidi="ar-SA"/>
               </w:rPr>
             </w:pPr>
+            <w:proofErr w:type="spellStart"/>
             <w:r>
               <w:rPr>
                 <w:rFonts w:eastAsia="Times New Roman"/>
@@ -7389,6 +8116,7 @@
               </w:rPr>
               <w:t>Population</w:t>
             </w:r>
+            <w:proofErr w:type="spellEnd"/>
           </w:p>
         </w:tc>
         <w:tc>
@@ -7486,64 +8214,82 @@
       <w:r>
         <w:t xml:space="preserve">Para a execução do projeto, foi utilizada a linguagem de programação interpretada Python, na sua versão 3.9.13, além do </w:t>
       </w:r>
+      <w:proofErr w:type="spellStart"/>
       <w:r>
         <w:rPr>
           <w:i/>
           <w:iCs/>
         </w:rPr>
-        <w:t>Jupyter Notebook</w:t>
-      </w:r>
-      <w:r>
-        <w:t>, ambiente de desenvolvimento interativo baseado na Web</w:t>
-      </w:r>
-    </w:p>
-    <w:p>
-      <w:r>
-        <w:t xml:space="preserve">Nesta etapa do projeto, será utilizada majoritariamente a biblioteca </w:t>
-      </w:r>
+        <w:t>Jupyter</w:t>
+      </w:r>
+      <w:proofErr w:type="spellEnd"/>
       <w:r>
         <w:rPr>
           <w:i/>
           <w:iCs/>
         </w:rPr>
-        <w:t>Pandas</w:t>
-      </w:r>
-      <w:r>
-        <w:t xml:space="preserve"> (</w:t>
-      </w:r>
-      <w:r>
-        <w:fldChar w:fldCharType="begin"/>
-      </w:r>
-      <w:r>
-        <w:instrText xml:space="preserve"> REF _Ref148257224 \h </w:instrText>
-      </w:r>
-      <w:r>
-        <w:fldChar w:fldCharType="separate"/>
-      </w:r>
-      <w:r>
-        <w:t xml:space="preserve">Figura </w:t>
-      </w:r>
-      <w:r>
-        <w:rPr>
-          <w:noProof/>
-        </w:rPr>
-        <w:t>3</w:t>
-      </w:r>
-      <w:r>
-        <w:fldChar w:fldCharType="end"/>
-      </w:r>
-      <w:r>
-        <w:t xml:space="preserve">) </w:t>
-      </w:r>
-      <w:r>
-        <w:t xml:space="preserve">para manejo dos dados bem como de eventuais ajustes que possam ser necessários para deixar a base de dados melhor estruturada, e com isso, buscar melhores interpretações dos algoritmos de </w:t>
+        <w:t xml:space="preserve"> Notebook</w:t>
+      </w:r>
+      <w:r>
+        <w:t>, ambiente de desenvolvimento interativo baseado na Web</w:t>
+      </w:r>
+    </w:p>
+    <w:p>
+      <w:r>
+        <w:t xml:space="preserve">Nesta etapa do projeto, será utilizada majoritariamente a biblioteca </w:t>
       </w:r>
       <w:r>
         <w:rPr>
           <w:i/>
           <w:iCs/>
         </w:rPr>
-        <w:t>Machine Learning</w:t>
+        <w:t>Pandas</w:t>
+      </w:r>
+      <w:r>
+        <w:t xml:space="preserve"> (</w:t>
+      </w:r>
+      <w:r>
+        <w:fldChar w:fldCharType="begin"/>
+      </w:r>
+      <w:r>
+        <w:instrText xml:space="preserve"> REF _Ref148257224 \h </w:instrText>
+      </w:r>
+      <w:r>
+        <w:fldChar w:fldCharType="separate"/>
+      </w:r>
+      <w:r>
+        <w:t xml:space="preserve">Figura </w:t>
+      </w:r>
+      <w:r>
+        <w:rPr>
+          <w:noProof/>
+        </w:rPr>
+        <w:t>3</w:t>
+      </w:r>
+      <w:r>
+        <w:fldChar w:fldCharType="end"/>
+      </w:r>
+      <w:r>
+        <w:t xml:space="preserve">) </w:t>
+      </w:r>
+      <w:r>
+        <w:t xml:space="preserve">para manejo dos dados bem como de eventuais ajustes que possam ser necessários para deixar a base de dados melhor estruturada, e com isso, buscar melhores interpretações dos algoritmos de </w:t>
+      </w:r>
+      <w:proofErr w:type="spellStart"/>
+      <w:r>
+        <w:rPr>
+          <w:i/>
+          <w:iCs/>
+        </w:rPr>
+        <w:t>Machine</w:t>
+      </w:r>
+      <w:proofErr w:type="spellEnd"/>
+      <w:r>
+        <w:rPr>
+          <w:i/>
+          <w:iCs/>
+        </w:rPr>
+        <w:t xml:space="preserve"> Learning</w:t>
       </w:r>
       <w:r>
         <w:t>.</w:t>
@@ -7590,7 +8336,11 @@
       </w:r>
       <w:bookmarkEnd w:id="10"/>
       <w:r>
-        <w:t xml:space="preserve"> - Importação do </w:t>
+        <w:t xml:space="preserve"> - Importação </w:t>
+      </w:r>
+      <w:proofErr w:type="gramStart"/>
+      <w:r>
+        <w:t xml:space="preserve">do </w:t>
       </w:r>
       <w:r>
         <w:rPr>
@@ -7598,6 +8348,7 @@
         </w:rPr>
         <w:t>pandas</w:t>
       </w:r>
+      <w:proofErr w:type="gramEnd"/>
     </w:p>
     <w:p>
       <w:pPr>
@@ -7663,7 +8414,11 @@
     <w:p/>
     <w:p>
       <w:r>
-        <w:t xml:space="preserve">Foi utilizado para a leitura dos dados, uma função própria do </w:t>
+        <w:t xml:space="preserve">Foi utilizado para a leitura dos dados, uma função própria </w:t>
+      </w:r>
+      <w:proofErr w:type="gramStart"/>
+      <w:r>
+        <w:t xml:space="preserve">do </w:t>
       </w:r>
       <w:r>
         <w:rPr>
@@ -7671,15 +8426,18 @@
         </w:rPr>
         <w:t>pandas</w:t>
       </w:r>
+      <w:proofErr w:type="gramEnd"/>
       <w:r>
         <w:t xml:space="preserve">, a </w:t>
       </w:r>
+      <w:proofErr w:type="spellStart"/>
       <w:r>
         <w:rPr>
           <w:i/>
         </w:rPr>
         <w:t>pd.read_csv</w:t>
       </w:r>
+      <w:proofErr w:type="spellEnd"/>
       <w:r>
         <w:t xml:space="preserve"> (</w:t>
       </w:r>
@@ -7713,21 +8471,25 @@
       <w:r>
         <w:t xml:space="preserve">, através dela, é possível ler um arquivo </w:t>
       </w:r>
+      <w:proofErr w:type="spellStart"/>
       <w:r>
         <w:rPr>
           <w:i/>
         </w:rPr>
         <w:t>csv</w:t>
       </w:r>
+      <w:proofErr w:type="spellEnd"/>
       <w:r>
         <w:t xml:space="preserve"> e já transforma-lo em um </w:t>
       </w:r>
+      <w:proofErr w:type="spellStart"/>
       <w:r>
         <w:rPr>
           <w:i/>
         </w:rPr>
         <w:t>dataframe</w:t>
       </w:r>
+      <w:proofErr w:type="spellEnd"/>
       <w:r>
         <w:t xml:space="preserve"> que nada mais é do que uma estrutura de dados composta por duas dimensões: linhas e colunas, similar a uma planilha. </w:t>
       </w:r>
@@ -7773,8 +8535,13 @@
       </w:r>
       <w:bookmarkEnd w:id="11"/>
       <w:r>
-        <w:t xml:space="preserve"> - Leitura do arquivo com o pandas</w:t>
-      </w:r>
+        <w:t xml:space="preserve"> - Leitura do arquivo com </w:t>
+      </w:r>
+      <w:proofErr w:type="gramStart"/>
+      <w:r>
+        <w:t>o pandas</w:t>
+      </w:r>
+      <w:proofErr w:type="gramEnd"/>
     </w:p>
     <w:p>
       <w:pPr>
@@ -7852,12 +8619,14 @@
       <w:r>
         <w:t xml:space="preserve"> é possível visualizar o </w:t>
       </w:r>
+      <w:proofErr w:type="spellStart"/>
       <w:r>
         <w:rPr>
           <w:i/>
         </w:rPr>
         <w:t>dataframe</w:t>
       </w:r>
+      <w:proofErr w:type="spellEnd"/>
       <w:r>
         <w:t xml:space="preserve"> criado (</w:t>
       </w:r>
@@ -8007,8 +8776,13 @@
       </w:r>
       <w:bookmarkEnd w:id="12"/>
       <w:r>
-        <w:t xml:space="preserve"> - Visualização do dataframe</w:t>
-      </w:r>
+        <w:t xml:space="preserve"> - Visualização do </w:t>
+      </w:r>
+      <w:proofErr w:type="spellStart"/>
+      <w:r>
+        <w:t>dataframe</w:t>
+      </w:r>
+      <w:proofErr w:type="spellEnd"/>
     </w:p>
     <w:p>
       <w:pPr>
@@ -8074,23 +8848,35 @@
     <w:p/>
     <w:p>
       <w:r>
-        <w:t xml:space="preserve">Um detalhe importante sobre a função display é que ela por padrão, exibe no máximo 20 colunas, para que ela exiba todas as colunas e assim conseguirmos ter uma visão geral do nosso dataframe iremos realizar uma configuração através do comando </w:t>
-      </w:r>
+        <w:t xml:space="preserve">Um detalhe importante sobre a função display é que ela por padrão, exibe no máximo 20 colunas, para que ela exiba todas as colunas e assim conseguirmos ter uma visão geral do nosso </w:t>
+      </w:r>
+      <w:proofErr w:type="spellStart"/>
+      <w:r>
+        <w:t>dataframe</w:t>
+      </w:r>
+      <w:proofErr w:type="spellEnd"/>
+      <w:r>
+        <w:t xml:space="preserve"> iremos realizar uma configuração através do comando </w:t>
+      </w:r>
+      <w:proofErr w:type="spellStart"/>
       <w:r>
         <w:rPr>
           <w:i/>
         </w:rPr>
         <w:t>pd.set_option</w:t>
       </w:r>
+      <w:proofErr w:type="spellEnd"/>
       <w:r>
         <w:t xml:space="preserve"> e alterando o parâmetro </w:t>
       </w:r>
+      <w:proofErr w:type="spellStart"/>
       <w:r>
         <w:rPr>
           <w:i/>
         </w:rPr>
         <w:t>display.max_columns</w:t>
       </w:r>
+      <w:proofErr w:type="spellEnd"/>
       <w:r>
         <w:t xml:space="preserve"> como mostrado na </w:t>
       </w:r>
@@ -8163,7 +8949,15 @@
       </w:r>
       <w:bookmarkEnd w:id="13"/>
       <w:r>
-        <w:t xml:space="preserve"> - Ajuste no maximo de colunas da função display</w:t>
+        <w:t xml:space="preserve"> - Ajuste no </w:t>
+      </w:r>
+      <w:proofErr w:type="spellStart"/>
+      <w:r>
+        <w:t>maximo</w:t>
+      </w:r>
+      <w:proofErr w:type="spellEnd"/>
+      <w:r>
+        <w:t xml:space="preserve"> de colunas da função display</w:t>
       </w:r>
     </w:p>
     <w:p>
@@ -8233,7 +9027,15 @@
         <w:t>Dando continuidade agora realizaremos</w:t>
       </w:r>
       <w:r>
-        <w:t xml:space="preserve"> a leitura e criação do dataframe de população por código postal (</w:t>
+        <w:t xml:space="preserve"> a leitura e criação do </w:t>
+      </w:r>
+      <w:proofErr w:type="spellStart"/>
+      <w:r>
+        <w:t>dataframe</w:t>
+      </w:r>
+      <w:proofErr w:type="spellEnd"/>
+      <w:r>
+        <w:t xml:space="preserve"> de população por código postal (</w:t>
       </w:r>
       <w:r>
         <w:fldChar w:fldCharType="begin"/>
@@ -8257,7 +9059,15 @@
         <w:fldChar w:fldCharType="end"/>
       </w:r>
       <w:r>
-        <w:t>), esses dados serão agregados ao nosso dataframe principal com o objetivo de enriquecer nossa base de dados, afim de encontrar algum padrão com a quantidade de pessoas de uma determinada região</w:t>
+        <w:t xml:space="preserve">), esses dados serão agregados ao nosso </w:t>
+      </w:r>
+      <w:proofErr w:type="spellStart"/>
+      <w:r>
+        <w:t>dataframe</w:t>
+      </w:r>
+      <w:proofErr w:type="spellEnd"/>
+      <w:r>
+        <w:t xml:space="preserve"> principal com o objetivo de enriquecer nossa base de dados, afim de encontrar algum padrão com a quantidade de pessoas de uma determinada região</w:t>
       </w:r>
       <w:r>
         <w:t xml:space="preserve">, o código usado para realizar essa junção está representado na </w:t>
@@ -8328,7 +9138,15 @@
       </w:r>
       <w:bookmarkEnd w:id="14"/>
       <w:r>
-        <w:t xml:space="preserve"> - Criando dataframe da população por código postal</w:t>
+        <w:t xml:space="preserve"> - Criando </w:t>
+      </w:r>
+      <w:proofErr w:type="spellStart"/>
+      <w:r>
+        <w:t>dataframe</w:t>
+      </w:r>
+      <w:proofErr w:type="spellEnd"/>
+      <w:r>
+        <w:t xml:space="preserve"> da população por código postal</w:t>
       </w:r>
     </w:p>
     <w:p>
@@ -8433,8 +9251,13 @@
       </w:r>
       <w:bookmarkEnd w:id="15"/>
       <w:r>
-        <w:t xml:space="preserve"> - Junção dos dataframes</w:t>
-      </w:r>
+        <w:t xml:space="preserve"> - Junção dos </w:t>
+      </w:r>
+      <w:proofErr w:type="spellStart"/>
+      <w:r>
+        <w:t>dataframes</w:t>
+      </w:r>
+      <w:proofErr w:type="spellEnd"/>
     </w:p>
     <w:p>
       <w:pPr>
@@ -8502,12 +9325,14 @@
       <w:r>
         <w:t xml:space="preserve">Agora temos o nosso </w:t>
       </w:r>
+      <w:proofErr w:type="spellStart"/>
       <w:r>
         <w:rPr>
           <w:i/>
         </w:rPr>
         <w:t>dataframe</w:t>
       </w:r>
+      <w:proofErr w:type="spellEnd"/>
       <w:r>
         <w:t xml:space="preserve"> consolidado e pronto para ser realizado os devidos ajustes</w:t>
       </w:r>
@@ -8519,12 +9344,14 @@
       <w:r>
         <w:t xml:space="preserve">Como informado no tópico 2 deste artigo, iremos realizar o ajuste dos nomes das colunas do nosso </w:t>
       </w:r>
+      <w:proofErr w:type="spellStart"/>
       <w:r>
         <w:rPr>
           <w:i/>
         </w:rPr>
         <w:t>dataframe</w:t>
       </w:r>
+      <w:proofErr w:type="spellEnd"/>
       <w:r>
         <w:t xml:space="preserve">, traduzindo e </w:t>
       </w:r>
@@ -8532,7 +9359,21 @@
         <w:rPr>
           <w:highlight w:val="yellow"/>
         </w:rPr>
-        <w:t>alterando para um padrão onde a primeira letra é maiúscula e as palavras são separadas pelo caractere underline (_)</w:t>
+        <w:t xml:space="preserve">alterando para um padrão onde a primeira letra é maiúscula e as palavras são separadas pelo caractere </w:t>
+      </w:r>
+      <w:proofErr w:type="spellStart"/>
+      <w:r>
+        <w:rPr>
+          <w:highlight w:val="yellow"/>
+        </w:rPr>
+        <w:t>underline</w:t>
+      </w:r>
+      <w:proofErr w:type="spellEnd"/>
+      <w:r>
+        <w:rPr>
+          <w:highlight w:val="yellow"/>
+        </w:rPr>
+        <w:t xml:space="preserve"> (_)</w:t>
       </w:r>
       <w:r>
         <w:t>.</w:t>
@@ -8710,6 +9551,7 @@
       <w:r>
         <w:t xml:space="preserve"> Cidade e </w:t>
       </w:r>
+      <w:proofErr w:type="spellStart"/>
       <w:r>
         <w:rPr>
           <w:rFonts w:eastAsia="Times New Roman"/>
@@ -8719,6 +9561,7 @@
         </w:rPr>
         <w:t>ID_cliente</w:t>
       </w:r>
+      <w:proofErr w:type="spellEnd"/>
       <w:r>
         <w:t xml:space="preserve">. </w:t>
       </w:r>
@@ -8740,6 +9583,7 @@
       <w:r>
         <w:t xml:space="preserve"> </w:t>
       </w:r>
+      <w:proofErr w:type="spellStart"/>
       <w:r>
         <w:rPr>
           <w:rFonts w:eastAsia="Times New Roman"/>
@@ -8749,6 +9593,7 @@
         </w:rPr>
         <w:t>ID_cliente</w:t>
       </w:r>
+      <w:proofErr w:type="spellEnd"/>
       <w:r>
         <w:rPr>
           <w:rFonts w:eastAsia="Times New Roman"/>
@@ -8917,6 +9762,7 @@
       <w:r>
         <w:t xml:space="preserve">para remover a coluna </w:t>
       </w:r>
+      <w:proofErr w:type="spellStart"/>
       <w:r>
         <w:rPr>
           <w:rFonts w:eastAsia="Times New Roman"/>
@@ -8926,6 +9772,7 @@
         </w:rPr>
         <w:t>ID_cliente</w:t>
       </w:r>
+      <w:proofErr w:type="spellEnd"/>
       <w:r>
         <w:rPr>
           <w:rFonts w:eastAsia="Times New Roman"/>
@@ -8986,8 +9833,13 @@
       </w:r>
       <w:bookmarkEnd w:id="17"/>
       <w:r>
-        <w:t xml:space="preserve"> - Removendo a coluna ID_cliente</w:t>
-      </w:r>
+        <w:t xml:space="preserve"> - Removendo a coluna </w:t>
+      </w:r>
+      <w:proofErr w:type="spellStart"/>
+      <w:r>
+        <w:t>ID_cliente</w:t>
+      </w:r>
+      <w:proofErr w:type="spellEnd"/>
     </w:p>
     <w:p>
       <w:pPr>
@@ -9339,6 +10191,7 @@
         </w:rPr>
         <w:t xml:space="preserve">A partir da identificação desses valores, podemos agora realizar a sua tradução com o comando </w:t>
       </w:r>
+      <w:proofErr w:type="spellStart"/>
       <w:r>
         <w:rPr>
           <w:i/>
@@ -9346,6 +10199,7 @@
         </w:rPr>
         <w:t>replace</w:t>
       </w:r>
+      <w:proofErr w:type="spellEnd"/>
       <w:r>
         <w:rPr>
           <w:i/>
@@ -9591,12 +10445,14 @@
       <w:r>
         <w:t xml:space="preserve">iremos visualizar algumas informações sobre o nosso </w:t>
       </w:r>
+      <w:proofErr w:type="spellStart"/>
       <w:r>
         <w:rPr>
           <w:i/>
         </w:rPr>
         <w:t>dataframe</w:t>
       </w:r>
+      <w:proofErr w:type="spellEnd"/>
       <w:r>
         <w:t>.</w:t>
       </w:r>
@@ -9643,12 +10499,14 @@
       <w:r>
         <w:t xml:space="preserve"> – Informações do </w:t>
       </w:r>
+      <w:proofErr w:type="spellStart"/>
       <w:r>
         <w:rPr>
           <w:i/>
         </w:rPr>
         <w:t>dataframe</w:t>
       </w:r>
+      <w:proofErr w:type="spellEnd"/>
     </w:p>
     <w:p>
       <w:pPr>
@@ -9730,12 +10588,14 @@
       <w:r>
         <w:t xml:space="preserve">possível observar que em nosso </w:t>
       </w:r>
+      <w:proofErr w:type="spellStart"/>
       <w:r>
         <w:rPr>
           <w:i/>
         </w:rPr>
         <w:t>dataframe</w:t>
       </w:r>
+      <w:proofErr w:type="spellEnd"/>
       <w:r>
         <w:t xml:space="preserve">, algumas colunas possuem valores faltantes, em uma breve análise, nota-se que essas colunas são condicionadas </w:t>
       </w:r>
@@ -9743,12 +10603,36 @@
         <w:t>ao</w:t>
       </w:r>
       <w:r>
-        <w:t xml:space="preserve"> valor contido em outra coluna, por exemplo, o valor presente na coluna Tipo_internet está relacionado ao fato do cliente possuir ou não o serviço de internet (coluna Servico_internet).</w:t>
-      </w:r>
-    </w:p>
-    <w:p>
-      <w:r>
-        <w:t xml:space="preserve">O mesmo ocorre com colunas que dependem do valor contido na coluna Servico_telefone, que </w:t>
+        <w:t xml:space="preserve"> valor contido em outra coluna, por exemplo, o valor presente na coluna </w:t>
+      </w:r>
+      <w:proofErr w:type="spellStart"/>
+      <w:r>
+        <w:t>Tipo_internet</w:t>
+      </w:r>
+      <w:proofErr w:type="spellEnd"/>
+      <w:r>
+        <w:t xml:space="preserve"> está relacionado ao fato do cliente possuir ou não o serviço de internet (coluna </w:t>
+      </w:r>
+      <w:proofErr w:type="spellStart"/>
+      <w:r>
+        <w:t>Servico_internet</w:t>
+      </w:r>
+      <w:proofErr w:type="spellEnd"/>
+      <w:r>
+        <w:t>).</w:t>
+      </w:r>
+    </w:p>
+    <w:p>
+      <w:r>
+        <w:t xml:space="preserve">O mesmo ocorre com colunas que dependem do valor contido na coluna </w:t>
+      </w:r>
+      <w:proofErr w:type="spellStart"/>
+      <w:r>
+        <w:t>Servico_telefone</w:t>
+      </w:r>
+      <w:proofErr w:type="spellEnd"/>
+      <w:r>
+        <w:t xml:space="preserve">, que </w:t>
       </w:r>
       <w:r>
         <w:t>tem</w:t>
@@ -9783,26 +10667,57 @@
       <w:r>
         <w:t xml:space="preserve"> foi utilizado o comando </w:t>
       </w:r>
+      <w:proofErr w:type="spellStart"/>
       <w:r>
         <w:rPr>
           <w:i/>
         </w:rPr>
         <w:t>groupby</w:t>
       </w:r>
+      <w:proofErr w:type="spellEnd"/>
       <w:r>
         <w:t xml:space="preserve"> para agrupar os dados contidos nas colunas</w:t>
       </w:r>
       <w:r>
         <w:t xml:space="preserve"> </w:t>
       </w:r>
-      <w:r>
-        <w:t xml:space="preserve">Servico_internet e Servico_telefone e o comando </w:t>
-      </w:r>
+      <w:proofErr w:type="spellStart"/>
+      <w:r>
+        <w:t>Servico_internet</w:t>
+      </w:r>
+      <w:proofErr w:type="spellEnd"/>
+      <w:r>
+        <w:t xml:space="preserve"> e </w:t>
+      </w:r>
+      <w:proofErr w:type="spellStart"/>
+      <w:r>
+        <w:t>Servico_telefone</w:t>
+      </w:r>
+      <w:proofErr w:type="spellEnd"/>
+      <w:r>
+        <w:t xml:space="preserve"> e o comando </w:t>
+      </w:r>
+      <w:proofErr w:type="spellStart"/>
+      <w:proofErr w:type="gramStart"/>
       <w:r>
         <w:rPr>
           <w:i/>
         </w:rPr>
-        <w:t>count()</w:t>
+        <w:t>count</w:t>
+      </w:r>
+      <w:proofErr w:type="spellEnd"/>
+      <w:r>
+        <w:rPr>
+          <w:i/>
+        </w:rPr>
+        <w:t>(</w:t>
+      </w:r>
+      <w:proofErr w:type="gramEnd"/>
+      <w:r>
+        <w:rPr>
+          <w:i/>
+        </w:rPr>
+        <w:t>)</w:t>
       </w:r>
       <w:r>
         <w:t xml:space="preserve"> para que o agrupamento seja feito realizando a contagem dos valores.</w:t>
@@ -9948,18 +10863,102 @@
       <w:r>
         <w:t>que detalham especificamente o serviço de telefone (</w:t>
       </w:r>
+      <w:proofErr w:type="spellStart"/>
       <w:r>
         <w:t>Recarga_longa_distancia</w:t>
       </w:r>
+      <w:proofErr w:type="spellEnd"/>
       <w:r>
         <w:t xml:space="preserve"> e</w:t>
       </w:r>
       <w:r>
-        <w:t xml:space="preserve"> Multiplas_linhas</w:t>
-      </w:r>
-      <w:r>
-        <w:t>), o mesmo ocorre com clientes que não possuem o serviço de internet e as colunas que estratificam esse serviço (Tipo_internet, Media_mensal_download_GB, Servico_seguranca, Servico_backup, Servico_protecao_dispositivo, Servico_suporte_preferencial, Servico_tv, Servico_filmes, Servico_musica e Servico_ilimitado_dados</w:t>
-      </w:r>
+        <w:t xml:space="preserve"> </w:t>
+      </w:r>
+      <w:proofErr w:type="spellStart"/>
+      <w:r>
+        <w:t>Multiplas_linhas</w:t>
+      </w:r>
+      <w:proofErr w:type="spellEnd"/>
+      <w:r>
+        <w:t>), o mesmo ocorre com clientes que não possuem o serviço de internet e as colunas que estratificam esse serviço (</w:t>
+      </w:r>
+      <w:proofErr w:type="spellStart"/>
+      <w:r>
+        <w:t>Tipo_internet</w:t>
+      </w:r>
+      <w:proofErr w:type="spellEnd"/>
+      <w:r>
+        <w:t xml:space="preserve">, </w:t>
+      </w:r>
+      <w:proofErr w:type="spellStart"/>
+      <w:r>
+        <w:t>Media_mensal_download_GB</w:t>
+      </w:r>
+      <w:proofErr w:type="spellEnd"/>
+      <w:r>
+        <w:t xml:space="preserve">, </w:t>
+      </w:r>
+      <w:proofErr w:type="spellStart"/>
+      <w:r>
+        <w:t>Servico_seguranca</w:t>
+      </w:r>
+      <w:proofErr w:type="spellEnd"/>
+      <w:r>
+        <w:t xml:space="preserve">, </w:t>
+      </w:r>
+      <w:proofErr w:type="spellStart"/>
+      <w:r>
+        <w:t>Servico_backup</w:t>
+      </w:r>
+      <w:proofErr w:type="spellEnd"/>
+      <w:r>
+        <w:t xml:space="preserve">, </w:t>
+      </w:r>
+      <w:proofErr w:type="spellStart"/>
+      <w:r>
+        <w:t>Servico_protecao_dispositivo</w:t>
+      </w:r>
+      <w:proofErr w:type="spellEnd"/>
+      <w:r>
+        <w:t xml:space="preserve">, </w:t>
+      </w:r>
+      <w:proofErr w:type="spellStart"/>
+      <w:r>
+        <w:t>Servico_suporte_preferencial</w:t>
+      </w:r>
+      <w:proofErr w:type="spellEnd"/>
+      <w:r>
+        <w:t xml:space="preserve">, </w:t>
+      </w:r>
+      <w:proofErr w:type="spellStart"/>
+      <w:r>
+        <w:t>Servico_tv</w:t>
+      </w:r>
+      <w:proofErr w:type="spellEnd"/>
+      <w:r>
+        <w:t xml:space="preserve">, </w:t>
+      </w:r>
+      <w:proofErr w:type="spellStart"/>
+      <w:r>
+        <w:t>Servico_filmes</w:t>
+      </w:r>
+      <w:proofErr w:type="spellEnd"/>
+      <w:r>
+        <w:t xml:space="preserve">, </w:t>
+      </w:r>
+      <w:proofErr w:type="spellStart"/>
+      <w:r>
+        <w:t>Servico_musica</w:t>
+      </w:r>
+      <w:proofErr w:type="spellEnd"/>
+      <w:r>
+        <w:t xml:space="preserve"> e </w:t>
+      </w:r>
+      <w:proofErr w:type="spellStart"/>
+      <w:r>
+        <w:t>Servico_ilimitado_dados</w:t>
+      </w:r>
+      <w:proofErr w:type="spellEnd"/>
       <w:r>
         <w:t xml:space="preserve">), isso pode ser melhor observado na </w:t>
       </w:r>
@@ -10271,12 +11270,28 @@
       <w:r>
         <w:t xml:space="preserve">como para a utilização de algoritmos de </w:t>
       </w:r>
+      <w:proofErr w:type="spellStart"/>
       <w:r>
         <w:rPr>
           <w:i/>
         </w:rPr>
-        <w:t>machine learning</w:t>
-      </w:r>
+        <w:t>machine</w:t>
+      </w:r>
+      <w:proofErr w:type="spellEnd"/>
+      <w:r>
+        <w:rPr>
+          <w:i/>
+        </w:rPr>
+        <w:t xml:space="preserve"> </w:t>
+      </w:r>
+      <w:proofErr w:type="spellStart"/>
+      <w:r>
+        <w:rPr>
+          <w:i/>
+        </w:rPr>
+        <w:t>learning</w:t>
+      </w:r>
+      <w:proofErr w:type="spellEnd"/>
       <w:r>
         <w:t xml:space="preserve"> uma vez que isso pode acarretar em uma perda de contexto e, consequentemente, em uma análise incompleta e enviesada. </w:t>
       </w:r>
@@ -10315,11 +11330,21 @@
       <w:r>
         <w:t xml:space="preserve">endermos os dados já preenchidos nessas colunas e seu contexto. Com exceção das colunas </w:t>
       </w:r>
+      <w:proofErr w:type="spellStart"/>
       <w:r>
         <w:t>Recarga_longa_distancia</w:t>
       </w:r>
-      <w:r>
-        <w:t xml:space="preserve"> e Media_mensal_download_GB que possuem valores numéricos que informam</w:t>
+      <w:proofErr w:type="spellEnd"/>
+      <w:r>
+        <w:t xml:space="preserve"> e </w:t>
+      </w:r>
+      <w:proofErr w:type="spellStart"/>
+      <w:r>
+        <w:t>Media_mensal_download_GB</w:t>
+      </w:r>
+      <w:proofErr w:type="spellEnd"/>
+      <w:r>
+        <w:t xml:space="preserve"> que possuem valores numéricos que informam</w:t>
       </w:r>
       <w:r>
         <w:t xml:space="preserve"> </w:t>
@@ -10519,7 +11544,39 @@
     <w:p/>
     <w:p>
       <w:r>
-        <w:t>Continuando com nossa análise, agora temos apenas duas colunas com dados ausentes, que são Categoria_cancelamento e Motivo_cancelamento. A própria nomenclatura dessas colunas sugere que estão relacionadas à decisão do cliente de cancelar o serviço ou não. Essa informação pode ser encontrada na coluna Situacao_cliente. No entanto, antes de prosseguirmos com o processo de correção de dados faltantes, é necessário fazer um ajuste. Conforme indicado na Tabela 1, a coluna Situacao_cliente contém três valores distintos</w:t>
+        <w:t xml:space="preserve">Continuando com nossa análise, agora temos apenas duas colunas com dados ausentes, que são </w:t>
+      </w:r>
+      <w:proofErr w:type="spellStart"/>
+      <w:r>
+        <w:t>Categoria_cancelamento</w:t>
+      </w:r>
+      <w:proofErr w:type="spellEnd"/>
+      <w:r>
+        <w:t xml:space="preserve"> e </w:t>
+      </w:r>
+      <w:proofErr w:type="spellStart"/>
+      <w:r>
+        <w:t>Motivo_cancelamento</w:t>
+      </w:r>
+      <w:proofErr w:type="spellEnd"/>
+      <w:r>
+        <w:t xml:space="preserve">. A própria nomenclatura dessas colunas sugere que estão relacionadas à decisão do cliente de cancelar o serviço ou não. Essa informação pode ser encontrada na coluna </w:t>
+      </w:r>
+      <w:proofErr w:type="spellStart"/>
+      <w:r>
+        <w:t>Situacao_cliente</w:t>
+      </w:r>
+      <w:proofErr w:type="spellEnd"/>
+      <w:r>
+        <w:t xml:space="preserve">. No entanto, antes de prosseguirmos com o processo de correção de dados faltantes, é necessário fazer um ajuste. Conforme indicado na Tabela 1, a coluna </w:t>
+      </w:r>
+      <w:proofErr w:type="spellStart"/>
+      <w:r>
+        <w:t>Situacao_cliente</w:t>
+      </w:r>
+      <w:proofErr w:type="spellEnd"/>
+      <w:r>
+        <w:t xml:space="preserve"> contém três valores distintos</w:t>
       </w:r>
       <w:r>
         <w:t>: “Cancelou”, “Continua cliente” e “Se tornou cliente”</w:t>
@@ -10527,7 +11584,15 @@
     </w:p>
     <w:p>
       <w:r>
-        <w:t>Dado que nosso principal objetivo é analisar o churn rate e tentar prever quais clientes têm maior propensão a solicitar o cancelamento, os dados relacionados aos clientes que aderiram ao serviço</w:t>
+        <w:t xml:space="preserve">Dado que nosso principal objetivo é analisar o </w:t>
+      </w:r>
+      <w:proofErr w:type="spellStart"/>
+      <w:r>
+        <w:t>churn</w:t>
+      </w:r>
+      <w:proofErr w:type="spellEnd"/>
+      <w:r>
+        <w:t xml:space="preserve"> rate e tentar prever quais clientes têm maior propensão a solicitar o cancelamento, os dados relacionados aos clientes que aderiram ao serviço</w:t>
       </w:r>
       <w:r>
         <w:t xml:space="preserve"> </w:t>
@@ -10842,7 +11907,23 @@
     </w:p>
     <w:p>
       <w:r>
-        <w:t xml:space="preserve">Retornando agora para as colunas Categoria_cancelamento e Motivo_cancelamento, podemos realizar um agrupamento contabilizando os valores contidos nessa coluna para entender melhor os seus dados, o comando utilizando está contido na </w:t>
+        <w:t xml:space="preserve">Retornando agora para as colunas </w:t>
+      </w:r>
+      <w:proofErr w:type="spellStart"/>
+      <w:r>
+        <w:t>Categoria_cancelamento</w:t>
+      </w:r>
+      <w:proofErr w:type="spellEnd"/>
+      <w:r>
+        <w:t xml:space="preserve"> e </w:t>
+      </w:r>
+      <w:proofErr w:type="spellStart"/>
+      <w:r>
+        <w:t>Motivo_cancelamento</w:t>
+      </w:r>
+      <w:proofErr w:type="spellEnd"/>
+      <w:r>
+        <w:t xml:space="preserve">, podemos realizar um agrupamento contabilizando os valores contidos nessa coluna para entender melhor os seus dados, o comando utilizando está contido na </w:t>
       </w:r>
       <w:r>
         <w:fldChar w:fldCharType="begin"/>
@@ -10989,6 +12070,7 @@
       <w:r>
         <w:t xml:space="preserve">Com base nas informações contidas no arquivo </w:t>
       </w:r>
+      <w:proofErr w:type="spellStart"/>
       <w:r>
         <w:rPr>
           <w:i/>
@@ -10996,20 +12078,31 @@
         </w:rPr>
         <w:t>telecom_data_dictionary</w:t>
       </w:r>
+      <w:proofErr w:type="spellEnd"/>
       <w:r>
         <w:rPr>
           <w:iCs/>
         </w:rPr>
         <w:t xml:space="preserve"> é possível inferir que os valores contidos na coluna </w:t>
       </w:r>
-      <w:r>
-        <w:t>Motivo_cancelamento são uma estratificação dos valores contidos na coluna</w:t>
+      <w:proofErr w:type="spellStart"/>
+      <w:r>
+        <w:t>Motivo_cancelamento</w:t>
+      </w:r>
+      <w:proofErr w:type="spellEnd"/>
+      <w:r>
+        <w:t xml:space="preserve"> são uma estratificação dos valores contidos na coluna</w:t>
       </w:r>
       <w:r>
         <w:t xml:space="preserve"> </w:t>
       </w:r>
-      <w:r>
-        <w:t xml:space="preserve">Categoria_cancelamento, isto pode ser comprovado com a saída do comando mostrado na </w:t>
+      <w:proofErr w:type="spellStart"/>
+      <w:r>
+        <w:t>Categoria_cancelamento</w:t>
+      </w:r>
+      <w:proofErr w:type="spellEnd"/>
+      <w:r>
+        <w:t xml:space="preserve">, isto pode ser comprovado com a saída do comando mostrado na </w:t>
       </w:r>
       <w:r>
         <w:fldChar w:fldCharType="begin"/>
@@ -11039,7 +12132,15 @@
         <w:t xml:space="preserve"> </w:t>
       </w:r>
       <w:r>
-        <w:t>neste comando também foi realizado o agrupamento por Situacao_cliente, comprovando que somente os clientes que cancelaram possuem dados nestas colunas.</w:t>
+        <w:t xml:space="preserve">neste comando também foi realizado o agrupamento por </w:t>
+      </w:r>
+      <w:proofErr w:type="spellStart"/>
+      <w:r>
+        <w:t>Situacao_cliente</w:t>
+      </w:r>
+      <w:proofErr w:type="spellEnd"/>
+      <w:r>
+        <w:t>, comprovando que somente os clientes que cancelaram possuem dados nestas colunas.</w:t>
       </w:r>
     </w:p>
     <w:p/>
@@ -11305,7 +12406,15 @@
         <w:t xml:space="preserve">, ao </w:t>
       </w:r>
       <w:r>
-        <w:t>executar o comando df.count()</w:t>
+        <w:t xml:space="preserve">executar o comando </w:t>
+      </w:r>
+      <w:proofErr w:type="spellStart"/>
+      <w:r>
+        <w:t>df.count</w:t>
+      </w:r>
+      <w:proofErr w:type="spellEnd"/>
+      <w:r>
+        <w:t>()</w:t>
       </w:r>
       <w:r>
         <w:t xml:space="preserve"> (</w:t>
@@ -11494,8 +12603,13 @@
         <w:t xml:space="preserve"> na investigação detalhada </w:t>
       </w:r>
       <w:r>
-        <w:t>do nosso dataframe</w:t>
-      </w:r>
+        <w:t xml:space="preserve">do nosso </w:t>
+      </w:r>
+      <w:proofErr w:type="spellStart"/>
+      <w:r>
+        <w:t>dataframe</w:t>
+      </w:r>
+      <w:proofErr w:type="spellEnd"/>
       <w:r>
         <w:t xml:space="preserve"> com o objetivo de identificar padrões, tendências e fatores que moldam a decisão dos clientes de permanecerem ou </w:t>
       </w:r>
@@ -11510,12 +12624,14 @@
       <w:r>
         <w:t xml:space="preserve">Primeiramente, iremos importar a biblioteca </w:t>
       </w:r>
+      <w:proofErr w:type="spellStart"/>
       <w:r>
         <w:rPr>
           <w:i/>
         </w:rPr>
         <w:t>matplotlib</w:t>
       </w:r>
+      <w:proofErr w:type="spellEnd"/>
       <w:r>
         <w:t xml:space="preserve">, ela será fundamental nesta etapa pois através dela conseguiremos construir gráficos que facilitarão tanto nossas analises quanto as tomadas de decisões, o comando utilizado para importar esta biblioteca pode ser visualizado na </w:t>
       </w:r>
@@ -11585,8 +12701,13 @@
       </w:r>
       <w:bookmarkEnd w:id="34"/>
       <w:r>
-        <w:t xml:space="preserve"> - Importando o Matplotlib</w:t>
-      </w:r>
+        <w:t xml:space="preserve"> - Importando o </w:t>
+      </w:r>
+      <w:proofErr w:type="spellStart"/>
+      <w:r>
+        <w:t>Matplotlib</w:t>
+      </w:r>
+      <w:proofErr w:type="spellEnd"/>
     </w:p>
     <w:p>
       <w:pPr>
@@ -12387,7 +13508,15 @@
         <w:t xml:space="preserve">anos </w:t>
       </w:r>
       <w:r>
-        <w:t xml:space="preserve">possuem uma quantidade de clientes menor em relação as outras. Iremos agora utilizar esta mesma estrutura de faixas etárias e estratificar a coluna “Situacao_cliente”, o código para criar este novo </w:t>
+        <w:t>possuem uma quantidade de clientes menor em relação as outras. Iremos agora utilizar esta mesma estrutura de faixas etárias e estratificar a coluna “</w:t>
+      </w:r>
+      <w:proofErr w:type="spellStart"/>
+      <w:r>
+        <w:t>Situacao_cliente</w:t>
+      </w:r>
+      <w:proofErr w:type="spellEnd"/>
+      <w:r>
+        <w:t xml:space="preserve">”, o código para criar este novo </w:t>
       </w:r>
       <w:r>
         <w:t>gráfico</w:t>
@@ -12876,7 +14005,15 @@
     <w:p/>
     <w:p>
       <w:r>
-        <w:t>Em seguida realizaremos o mesmo procedimento para todos os valores no dataframe com as faixas etárias</w:t>
+        <w:t xml:space="preserve">Em seguida realizaremos o mesmo procedimento para todos os valores no </w:t>
+      </w:r>
+      <w:proofErr w:type="spellStart"/>
+      <w:r>
+        <w:t>dataframe</w:t>
+      </w:r>
+      <w:proofErr w:type="spellEnd"/>
+      <w:r>
+        <w:t xml:space="preserve"> com as faixas etárias</w:t>
       </w:r>
       <w:r>
         <w:t xml:space="preserve"> (</w:t>
@@ -13053,49 +14190,46 @@
         <w:t>).</w:t>
       </w:r>
     </w:p>
-    <w:p>
-      <w:bookmarkStart w:id="44" w:name="_GoBack"/>
+    <w:p/>
+    <w:p>
+      <w:pPr>
+        <w:pStyle w:val="LegendaTCC"/>
+      </w:pPr>
+      <w:bookmarkStart w:id="44" w:name="_Ref150202576"/>
+      <w:r>
+        <w:t xml:space="preserve">Figura </w:t>
+      </w:r>
+      <w:r>
+        <w:rPr>
+          <w:noProof/>
+        </w:rPr>
+        <w:fldChar w:fldCharType="begin"/>
+      </w:r>
+      <w:r>
+        <w:rPr>
+          <w:noProof/>
+        </w:rPr>
+        <w:instrText xml:space="preserve"> SEQ Figura \* ARABIC </w:instrText>
+      </w:r>
+      <w:r>
+        <w:rPr>
+          <w:noProof/>
+        </w:rPr>
+        <w:fldChar w:fldCharType="separate"/>
+      </w:r>
+      <w:r>
+        <w:rPr>
+          <w:noProof/>
+        </w:rPr>
+        <w:t>34</w:t>
+      </w:r>
+      <w:r>
+        <w:rPr>
+          <w:noProof/>
+        </w:rPr>
+        <w:fldChar w:fldCharType="end"/>
+      </w:r>
       <w:bookmarkEnd w:id="44"/>
-    </w:p>
-    <w:p>
-      <w:pPr>
-        <w:pStyle w:val="LegendaTCC"/>
-      </w:pPr>
-      <w:bookmarkStart w:id="45" w:name="_Ref150202576"/>
-      <w:r>
-        <w:t xml:space="preserve">Figura </w:t>
-      </w:r>
-      <w:r>
-        <w:rPr>
-          <w:noProof/>
-        </w:rPr>
-        <w:fldChar w:fldCharType="begin"/>
-      </w:r>
-      <w:r>
-        <w:rPr>
-          <w:noProof/>
-        </w:rPr>
-        <w:instrText xml:space="preserve"> SEQ Figura \* ARABIC </w:instrText>
-      </w:r>
-      <w:r>
-        <w:rPr>
-          <w:noProof/>
-        </w:rPr>
-        <w:fldChar w:fldCharType="separate"/>
-      </w:r>
-      <w:r>
-        <w:rPr>
-          <w:noProof/>
-        </w:rPr>
-        <w:t>34</w:t>
-      </w:r>
-      <w:r>
-        <w:rPr>
-          <w:noProof/>
-        </w:rPr>
-        <w:fldChar w:fldCharType="end"/>
-      </w:r>
-      <w:bookmarkEnd w:id="45"/>
       <w:r>
         <w:t xml:space="preserve"> - Gráfico de proporção de cancelamento por faixa etária</w:t>
       </w:r>
@@ -13226,7 +14360,7 @@
       <w:pPr>
         <w:pStyle w:val="LegendaTCC"/>
       </w:pPr>
-      <w:bookmarkStart w:id="46" w:name="_Ref150281992"/>
+      <w:bookmarkStart w:id="45" w:name="_Ref150281992"/>
       <w:r>
         <w:t xml:space="preserve">Figura </w:t>
       </w:r>
@@ -13260,7 +14394,7 @@
         </w:rPr>
         <w:fldChar w:fldCharType="end"/>
       </w:r>
-      <w:bookmarkEnd w:id="46"/>
+      <w:bookmarkEnd w:id="45"/>
       <w:r>
         <w:t xml:space="preserve"> - Retenção do cliente por oferta recebida</w:t>
       </w:r>
@@ -13330,7 +14464,23 @@
     <w:p/>
     <w:p>
       <w:r>
-        <w:t>Uma ponderação se faz necessária nesse momento em relação aos dados da coluna Ultimas_ofertas,</w:t>
+        <w:t xml:space="preserve">Uma ponderação se faz necessária nesse momento em relação aos dados da </w:t>
+      </w:r>
+      <w:proofErr w:type="gramStart"/>
+      <w:r>
+        <w:t xml:space="preserve">coluna </w:t>
+      </w:r>
+      <w:proofErr w:type="spellStart"/>
+      <w:r>
+        <w:t>Ultimas</w:t>
+      </w:r>
+      <w:proofErr w:type="gramEnd"/>
+      <w:r>
+        <w:t>_ofertas</w:t>
+      </w:r>
+      <w:proofErr w:type="spellEnd"/>
+      <w:r>
+        <w:t>,</w:t>
       </w:r>
       <w:r>
         <w:t xml:space="preserve"> onde,</w:t>
@@ -13392,7 +14542,15 @@
         <w:t xml:space="preserve"> o cancelamento,</w:t>
       </w:r>
       <w:r>
-        <w:t xml:space="preserve"> isso por si só já é uma informação valiosa. Posteriormente iremos analisar a coluna “Motivos_cancelamento” para entendermos melhor esse dado. Por enquanto, iremos </w:t>
+        <w:t xml:space="preserve"> isso por si só já é uma informação valiosa. Posteriormente iremos analisar a coluna “</w:t>
+      </w:r>
+      <w:proofErr w:type="spellStart"/>
+      <w:r>
+        <w:t>Motivos_cancelamento</w:t>
+      </w:r>
+      <w:proofErr w:type="spellEnd"/>
+      <w:r>
+        <w:t xml:space="preserve">” para entendermos melhor esse dado. Por enquanto, iremos </w:t>
       </w:r>
       <w:r>
         <w:t xml:space="preserve">nos </w:t>
@@ -13441,20 +14599,42 @@
       <w:pPr>
         <w:pStyle w:val="LegendaTCC"/>
       </w:pPr>
-      <w:bookmarkStart w:id="47" w:name="_Ref150368165"/>
+      <w:bookmarkStart w:id="46" w:name="_Ref150368165"/>
       <w:r>
         <w:lastRenderedPageBreak/>
         <w:t xml:space="preserve">Figura </w:t>
       </w:r>
-      <w:fldSimple w:instr=" SEQ Figura \* ARABIC ">
-        <w:r>
-          <w:rPr>
-            <w:noProof/>
-          </w:rPr>
-          <w:t>36</w:t>
-        </w:r>
-      </w:fldSimple>
-      <w:bookmarkEnd w:id="47"/>
+      <w:r>
+        <w:rPr>
+          <w:noProof/>
+        </w:rPr>
+        <w:fldChar w:fldCharType="begin"/>
+      </w:r>
+      <w:r>
+        <w:rPr>
+          <w:noProof/>
+        </w:rPr>
+        <w:instrText xml:space="preserve"> SEQ Figura \* ARABIC </w:instrText>
+      </w:r>
+      <w:r>
+        <w:rPr>
+          <w:noProof/>
+        </w:rPr>
+        <w:fldChar w:fldCharType="separate"/>
+      </w:r>
+      <w:r>
+        <w:rPr>
+          <w:noProof/>
+        </w:rPr>
+        <w:t>36</w:t>
+      </w:r>
+      <w:r>
+        <w:rPr>
+          <w:noProof/>
+        </w:rPr>
+        <w:fldChar w:fldCharType="end"/>
+      </w:r>
+      <w:bookmarkEnd w:id="46"/>
       <w:r>
         <w:t xml:space="preserve"> - Geração de tabela com a retenção por faixa etária e última oferta</w:t>
       </w:r>
@@ -13555,19 +14735,41 @@
       <w:pPr>
         <w:pStyle w:val="LegendaTCC"/>
       </w:pPr>
-      <w:bookmarkStart w:id="48" w:name="_Ref150374852"/>
+      <w:bookmarkStart w:id="47" w:name="_Ref150374852"/>
       <w:r>
         <w:t xml:space="preserve">Figura </w:t>
       </w:r>
-      <w:fldSimple w:instr=" SEQ Figura \* ARABIC ">
-        <w:r>
-          <w:rPr>
-            <w:noProof/>
-          </w:rPr>
-          <w:t>37</w:t>
-        </w:r>
-      </w:fldSimple>
-      <w:bookmarkEnd w:id="48"/>
+      <w:r>
+        <w:rPr>
+          <w:noProof/>
+        </w:rPr>
+        <w:fldChar w:fldCharType="begin"/>
+      </w:r>
+      <w:r>
+        <w:rPr>
+          <w:noProof/>
+        </w:rPr>
+        <w:instrText xml:space="preserve"> SEQ Figura \* ARABIC </w:instrText>
+      </w:r>
+      <w:r>
+        <w:rPr>
+          <w:noProof/>
+        </w:rPr>
+        <w:fldChar w:fldCharType="separate"/>
+      </w:r>
+      <w:r>
+        <w:rPr>
+          <w:noProof/>
+        </w:rPr>
+        <w:t>37</w:t>
+      </w:r>
+      <w:r>
+        <w:rPr>
+          <w:noProof/>
+        </w:rPr>
+        <w:fldChar w:fldCharType="end"/>
+      </w:r>
+      <w:bookmarkEnd w:id="47"/>
       <w:r>
         <w:t xml:space="preserve"> - Gráfico de retenção de cliente por faixa etária e último plano ofertado</w:t>
       </w:r>
@@ -13655,15 +14857,1104 @@
       </w:r>
     </w:p>
     <w:p>
-      <w:pPr>
-        <w:tabs>
-          <w:tab w:val="clear" w:pos="709"/>
-        </w:tabs>
-        <w:overflowPunct/>
-        <w:spacing w:line="240" w:lineRule="auto"/>
+      <w:r>
+        <w:t>Continuando com a análise da nossa tabela, temos a coluna que informa o total de meses do cliente na base da empresa, estratificando esse dado e detalhando entre clientes que cancelaram e clientes que permaneceram temos a seguinte situação</w:t>
+      </w:r>
+      <w:r>
+        <w:t xml:space="preserve"> (</w:t>
+      </w:r>
+      <w:r>
+        <w:fldChar w:fldCharType="begin"/>
+      </w:r>
+      <w:r>
+        <w:instrText xml:space="preserve"> REF _Ref150539485 \h </w:instrText>
+      </w:r>
+      <w:r>
+        <w:fldChar w:fldCharType="separate"/>
+      </w:r>
+      <w:r>
+        <w:t xml:space="preserve">Figura </w:t>
+      </w:r>
+      <w:r>
+        <w:rPr>
+          <w:noProof/>
+        </w:rPr>
+        <w:t>38</w:t>
+      </w:r>
+      <w:r>
+        <w:fldChar w:fldCharType="end"/>
+      </w:r>
+      <w:r>
+        <w:t>)</w:t>
+      </w:r>
+      <w:r>
+        <w:t>.</w:t>
+      </w:r>
+    </w:p>
+    <w:p/>
+    <w:p>
+      <w:pPr>
+        <w:pStyle w:val="LegendaTCC"/>
+      </w:pPr>
+      <w:bookmarkStart w:id="48" w:name="_Ref150539485"/>
+      <w:r>
+        <w:t xml:space="preserve">Figura </w:t>
+      </w:r>
+      <w:r>
+        <w:rPr>
+          <w:noProof/>
+        </w:rPr>
+        <w:fldChar w:fldCharType="begin"/>
+      </w:r>
+      <w:r>
+        <w:rPr>
+          <w:noProof/>
+        </w:rPr>
+        <w:instrText xml:space="preserve"> SEQ Figura \* ARABIC </w:instrText>
+      </w:r>
+      <w:r>
+        <w:rPr>
+          <w:noProof/>
+        </w:rPr>
+        <w:fldChar w:fldCharType="separate"/>
+      </w:r>
+      <w:r>
+        <w:rPr>
+          <w:noProof/>
+        </w:rPr>
+        <w:t>38</w:t>
+      </w:r>
+      <w:r>
+        <w:rPr>
+          <w:noProof/>
+        </w:rPr>
+        <w:fldChar w:fldCharType="end"/>
+      </w:r>
+      <w:bookmarkEnd w:id="48"/>
+      <w:r>
+        <w:t xml:space="preserve"> - Situação do cliente </w:t>
+      </w:r>
+      <w:proofErr w:type="spellStart"/>
+      <w:r>
+        <w:t>vs</w:t>
+      </w:r>
+      <w:proofErr w:type="spellEnd"/>
+      <w:r>
+        <w:t xml:space="preserve"> Tempo de base</w:t>
+      </w:r>
+    </w:p>
+    <w:p>
+      <w:pPr>
         <w:ind w:firstLine="0"/>
         <w:jc w:val="center"/>
       </w:pPr>
+      <w:r>
+        <w:rPr>
+          <w:noProof/>
+          <w:lang w:eastAsia="pt-BR" w:bidi="ar-SA"/>
+        </w:rPr>
+        <w:drawing>
+          <wp:inline distT="0" distB="0" distL="0" distR="0">
+            <wp:extent cx="5580026" cy="4500438"/>
+            <wp:effectExtent l="0" t="0" r="1905" b="0"/>
+            <wp:docPr id="38" name="Imagem 38"/>
+            <wp:cNvGraphicFramePr>
+              <a:graphicFrameLocks xmlns:a="http://schemas.openxmlformats.org/drawingml/2006/main" noChangeAspect="1"/>
+            </wp:cNvGraphicFramePr>
+            <a:graphic xmlns:a="http://schemas.openxmlformats.org/drawingml/2006/main">
+              <a:graphicData uri="http://schemas.openxmlformats.org/drawingml/2006/picture">
+                <pic:pic xmlns:pic="http://schemas.openxmlformats.org/drawingml/2006/picture">
+                  <pic:nvPicPr>
+                    <pic:cNvPr id="38" name="situacao_cliente_tempo_base_GRAFICO.png"/>
+                    <pic:cNvPicPr/>
+                  </pic:nvPicPr>
+                  <pic:blipFill>
+                    <a:blip r:embed="rId45">
+                      <a:extLst>
+                        <a:ext uri="{28A0092B-C50C-407E-A947-70E740481C1C}">
+                          <a14:useLocalDpi xmlns:a14="http://schemas.microsoft.com/office/drawing/2010/main" val="0"/>
+                        </a:ext>
+                      </a:extLst>
+                    </a:blip>
+                    <a:stretch>
+                      <a:fillRect/>
+                    </a:stretch>
+                  </pic:blipFill>
+                  <pic:spPr>
+                    <a:xfrm>
+                      <a:off x="0" y="0"/>
+                      <a:ext cx="5588032" cy="4506895"/>
+                    </a:xfrm>
+                    <a:prstGeom prst="rect">
+                      <a:avLst/>
+                    </a:prstGeom>
+                  </pic:spPr>
+                </pic:pic>
+              </a:graphicData>
+            </a:graphic>
+          </wp:inline>
+        </w:drawing>
+      </w:r>
+    </w:p>
+    <w:p>
+      <w:pPr>
+        <w:pStyle w:val="LegendaTCC"/>
+      </w:pPr>
+      <w:r>
+        <w:t>Fonte: Autoria própria</w:t>
+      </w:r>
+    </w:p>
+    <w:p>
+      <w:r>
+        <w:lastRenderedPageBreak/>
+        <w:t>Algo bem notório no gráfico apresentado é a alta quantidade de clientes cancelando o serviço com menos de 1 ano de serviço. Estratificando esse dado pelas faixas etárias</w:t>
+      </w:r>
+      <w:r>
+        <w:t xml:space="preserve"> (</w:t>
+      </w:r>
+      <w:r>
+        <w:fldChar w:fldCharType="begin"/>
+      </w:r>
+      <w:r>
+        <w:instrText xml:space="preserve"> REF _Ref150541015 \h </w:instrText>
+      </w:r>
+      <w:r>
+        <w:fldChar w:fldCharType="separate"/>
+      </w:r>
+      <w:r>
+        <w:t xml:space="preserve">Figura </w:t>
+      </w:r>
+      <w:r>
+        <w:rPr>
+          <w:noProof/>
+        </w:rPr>
+        <w:t>39</w:t>
+      </w:r>
+      <w:r>
+        <w:fldChar w:fldCharType="end"/>
+      </w:r>
+      <w:r>
+        <w:t>)</w:t>
+      </w:r>
+      <w:r>
+        <w:t xml:space="preserve"> temos o seguinte cenário</w:t>
+      </w:r>
+      <w:r>
+        <w:t xml:space="preserve"> (</w:t>
+      </w:r>
+      <w:r>
+        <w:fldChar w:fldCharType="begin"/>
+      </w:r>
+      <w:r>
+        <w:instrText xml:space="preserve"> REF _Ref150541019 \h </w:instrText>
+      </w:r>
+      <w:r>
+        <w:fldChar w:fldCharType="separate"/>
+      </w:r>
+      <w:r>
+        <w:t xml:space="preserve">Figura </w:t>
+      </w:r>
+      <w:r>
+        <w:rPr>
+          <w:noProof/>
+        </w:rPr>
+        <w:t>40</w:t>
+      </w:r>
+      <w:r>
+        <w:fldChar w:fldCharType="end"/>
+      </w:r>
+      <w:r>
+        <w:t>)</w:t>
+      </w:r>
+      <w:r>
+        <w:t>.</w:t>
+      </w:r>
+    </w:p>
+    <w:p/>
+    <w:p>
+      <w:pPr>
+        <w:pStyle w:val="LegendaTCC"/>
+      </w:pPr>
+      <w:bookmarkStart w:id="49" w:name="_Ref150541015"/>
+      <w:r>
+        <w:t xml:space="preserve">Figura </w:t>
+      </w:r>
+      <w:r>
+        <w:rPr>
+          <w:noProof/>
+        </w:rPr>
+        <w:fldChar w:fldCharType="begin"/>
+      </w:r>
+      <w:r>
+        <w:rPr>
+          <w:noProof/>
+        </w:rPr>
+        <w:instrText xml:space="preserve"> SEQ Figura \* ARABIC </w:instrText>
+      </w:r>
+      <w:r>
+        <w:rPr>
+          <w:noProof/>
+        </w:rPr>
+        <w:fldChar w:fldCharType="separate"/>
+      </w:r>
+      <w:r>
+        <w:rPr>
+          <w:noProof/>
+        </w:rPr>
+        <w:t>39</w:t>
+      </w:r>
+      <w:r>
+        <w:rPr>
+          <w:noProof/>
+        </w:rPr>
+        <w:fldChar w:fldCharType="end"/>
+      </w:r>
+      <w:bookmarkEnd w:id="49"/>
+      <w:r>
+        <w:t xml:space="preserve"> - Estratificando os clientes com menos de 12 meses</w:t>
+      </w:r>
+    </w:p>
+    <w:p>
+      <w:pPr>
+        <w:ind w:firstLine="0"/>
+        <w:jc w:val="center"/>
+      </w:pPr>
+      <w:r>
+        <w:rPr>
+          <w:noProof/>
+          <w:lang w:eastAsia="pt-BR" w:bidi="ar-SA"/>
+        </w:rPr>
+        <w:drawing>
+          <wp:inline distT="0" distB="0" distL="0" distR="0">
+            <wp:extent cx="5760085" cy="2827020"/>
+            <wp:effectExtent l="0" t="0" r="0" b="0"/>
+            <wp:docPr id="39" name="Imagem 39"/>
+            <wp:cNvGraphicFramePr>
+              <a:graphicFrameLocks xmlns:a="http://schemas.openxmlformats.org/drawingml/2006/main" noChangeAspect="1"/>
+            </wp:cNvGraphicFramePr>
+            <a:graphic xmlns:a="http://schemas.openxmlformats.org/drawingml/2006/main">
+              <a:graphicData uri="http://schemas.openxmlformats.org/drawingml/2006/picture">
+                <pic:pic xmlns:pic="http://schemas.openxmlformats.org/drawingml/2006/picture">
+                  <pic:nvPicPr>
+                    <pic:cNvPr id="39" name="Situacao_cliente_12_meses_CODIGO.png"/>
+                    <pic:cNvPicPr/>
+                  </pic:nvPicPr>
+                  <pic:blipFill>
+                    <a:blip r:embed="rId46">
+                      <a:extLst>
+                        <a:ext uri="{28A0092B-C50C-407E-A947-70E740481C1C}">
+                          <a14:useLocalDpi xmlns:a14="http://schemas.microsoft.com/office/drawing/2010/main" val="0"/>
+                        </a:ext>
+                      </a:extLst>
+                    </a:blip>
+                    <a:stretch>
+                      <a:fillRect/>
+                    </a:stretch>
+                  </pic:blipFill>
+                  <pic:spPr>
+                    <a:xfrm>
+                      <a:off x="0" y="0"/>
+                      <a:ext cx="5760085" cy="2827020"/>
+                    </a:xfrm>
+                    <a:prstGeom prst="rect">
+                      <a:avLst/>
+                    </a:prstGeom>
+                  </pic:spPr>
+                </pic:pic>
+              </a:graphicData>
+            </a:graphic>
+          </wp:inline>
+        </w:drawing>
+      </w:r>
+    </w:p>
+    <w:p>
+      <w:pPr>
+        <w:pStyle w:val="LegendaTCC"/>
+      </w:pPr>
+      <w:r>
+        <w:t>Fonte: Autoria própria</w:t>
+      </w:r>
+    </w:p>
+    <w:p>
+      <w:pPr>
+        <w:ind w:firstLine="0"/>
+        <w:jc w:val="center"/>
+      </w:pPr>
+    </w:p>
+    <w:p>
+      <w:pPr>
+        <w:pStyle w:val="LegendaTCC"/>
+      </w:pPr>
+      <w:bookmarkStart w:id="50" w:name="_Ref150541019"/>
+      <w:r>
+        <w:t xml:space="preserve">Figura </w:t>
+      </w:r>
+      <w:r>
+        <w:rPr>
+          <w:noProof/>
+        </w:rPr>
+        <w:fldChar w:fldCharType="begin"/>
+      </w:r>
+      <w:r>
+        <w:rPr>
+          <w:noProof/>
+        </w:rPr>
+        <w:instrText xml:space="preserve"> SEQ Figura \* ARABIC </w:instrText>
+      </w:r>
+      <w:r>
+        <w:rPr>
+          <w:noProof/>
+        </w:rPr>
+        <w:fldChar w:fldCharType="separate"/>
+      </w:r>
+      <w:r>
+        <w:rPr>
+          <w:noProof/>
+        </w:rPr>
+        <w:t>40</w:t>
+      </w:r>
+      <w:r>
+        <w:rPr>
+          <w:noProof/>
+        </w:rPr>
+        <w:fldChar w:fldCharType="end"/>
+      </w:r>
+      <w:bookmarkEnd w:id="50"/>
+      <w:r>
+        <w:t xml:space="preserve"> - Situação de clientes com menos de 12 meses por faixa etária</w:t>
+      </w:r>
+    </w:p>
+    <w:p>
+      <w:pPr>
+        <w:ind w:firstLine="0"/>
+        <w:jc w:val="center"/>
+      </w:pPr>
+      <w:r>
+        <w:rPr>
+          <w:noProof/>
+          <w:lang w:eastAsia="pt-BR" w:bidi="ar-SA"/>
+        </w:rPr>
+        <w:drawing>
+          <wp:inline distT="0" distB="0" distL="0" distR="0">
+            <wp:extent cx="5760085" cy="3320415"/>
+            <wp:effectExtent l="0" t="0" r="0" b="0"/>
+            <wp:docPr id="40" name="Imagem 40"/>
+            <wp:cNvGraphicFramePr>
+              <a:graphicFrameLocks xmlns:a="http://schemas.openxmlformats.org/drawingml/2006/main" noChangeAspect="1"/>
+            </wp:cNvGraphicFramePr>
+            <a:graphic xmlns:a="http://schemas.openxmlformats.org/drawingml/2006/main">
+              <a:graphicData uri="http://schemas.openxmlformats.org/drawingml/2006/picture">
+                <pic:pic xmlns:pic="http://schemas.openxmlformats.org/drawingml/2006/picture">
+                  <pic:nvPicPr>
+                    <pic:cNvPr id="40" name="Situacao_cliente_12_meses_GRAFICO.png"/>
+                    <pic:cNvPicPr/>
+                  </pic:nvPicPr>
+                  <pic:blipFill>
+                    <a:blip r:embed="rId47">
+                      <a:extLst>
+                        <a:ext uri="{28A0092B-C50C-407E-A947-70E740481C1C}">
+                          <a14:useLocalDpi xmlns:a14="http://schemas.microsoft.com/office/drawing/2010/main" val="0"/>
+                        </a:ext>
+                      </a:extLst>
+                    </a:blip>
+                    <a:stretch>
+                      <a:fillRect/>
+                    </a:stretch>
+                  </pic:blipFill>
+                  <pic:spPr>
+                    <a:xfrm>
+                      <a:off x="0" y="0"/>
+                      <a:ext cx="5760085" cy="3320415"/>
+                    </a:xfrm>
+                    <a:prstGeom prst="rect">
+                      <a:avLst/>
+                    </a:prstGeom>
+                  </pic:spPr>
+                </pic:pic>
+              </a:graphicData>
+            </a:graphic>
+          </wp:inline>
+        </w:drawing>
+      </w:r>
+    </w:p>
+    <w:p>
+      <w:pPr>
+        <w:pStyle w:val="LegendaTCC"/>
+      </w:pPr>
+      <w:r>
+        <w:t>Fonte: Autoria própria</w:t>
+      </w:r>
+    </w:p>
+    <w:p>
+      <w:pPr>
+        <w:ind w:firstLine="0"/>
+        <w:jc w:val="center"/>
+      </w:pPr>
+    </w:p>
+    <w:p>
+      <w:r>
+        <w:lastRenderedPageBreak/>
+        <w:t>Novamente temos uma situação onde nas faixas etárias de 65 a 80 anos chama a atenção</w:t>
+      </w:r>
+      <w:r>
+        <w:t xml:space="preserve"> pela</w:t>
+      </w:r>
+      <w:r>
+        <w:t xml:space="preserve"> alta quantidade de cancelamentos em relação a quantidade de clientes que permanecem na base</w:t>
+      </w:r>
+      <w:r>
+        <w:t>, comprovando que este perfil de cliente deve ser um dos focos de atenção da empresa n</w:t>
+      </w:r>
+      <w:r>
+        <w:t>as suas estratégias de retenção.</w:t>
+      </w:r>
+    </w:p>
+    <w:p>
+      <w:r>
+        <w:t>Podemos aprofundar nossa análise considerando o perfil do cliente em relação à sua localidade e ao tamanho populacional dessa área. Para isso, é necessário realizar uma pequena modificação em nossa tabela. A coluna de população está atualmente vinculada</w:t>
+      </w:r>
+      <w:r>
+        <w:t xml:space="preserve"> à coluna de código postal, que</w:t>
+      </w:r>
+      <w:r>
+        <w:t xml:space="preserve"> por sua vez, possui uma relação de um para muitos com a coluna de cidades. Em outras palavras, um código postal está associado a uma única cidade, enquanto uma cidade pode abranger diversos códigos postais em sua região. Essa correção permitirá uma análise mais precisa do perfil do cliente com base na demografia da cidade em que reside.</w:t>
+      </w:r>
+      <w:r>
+        <w:t xml:space="preserve"> </w:t>
+      </w:r>
+      <w:r>
+        <w:t xml:space="preserve">Com o ajuste realizado não será mais necessária a coluna de código postal uma vez que teremos a população por cidade. </w:t>
+      </w:r>
+      <w:r>
+        <w:t xml:space="preserve">O código utilizado para realizar esse ajuste </w:t>
+      </w:r>
+      <w:r>
+        <w:t>está</w:t>
+      </w:r>
+      <w:r>
+        <w:t xml:space="preserve"> contido na </w:t>
+      </w:r>
+      <w:r>
+        <w:fldChar w:fldCharType="begin"/>
+      </w:r>
+      <w:r>
+        <w:instrText xml:space="preserve"> REF _Ref150628539 \h </w:instrText>
+      </w:r>
+      <w:r>
+        <w:fldChar w:fldCharType="separate"/>
+      </w:r>
+      <w:r>
+        <w:t xml:space="preserve">Figura </w:t>
+      </w:r>
+      <w:r>
+        <w:rPr>
+          <w:noProof/>
+        </w:rPr>
+        <w:t>4</w:t>
+      </w:r>
+      <w:r>
+        <w:rPr>
+          <w:noProof/>
+        </w:rPr>
+        <w:t>1</w:t>
+      </w:r>
+      <w:r>
+        <w:fldChar w:fldCharType="end"/>
+      </w:r>
+      <w:r>
+        <w:t>.</w:t>
+      </w:r>
+    </w:p>
+    <w:p/>
+    <w:p>
+      <w:pPr>
+        <w:pStyle w:val="LegendaTCC"/>
+      </w:pPr>
+      <w:bookmarkStart w:id="51" w:name="_Ref150628539"/>
+      <w:r>
+        <w:t xml:space="preserve">Figura </w:t>
+      </w:r>
+      <w:fldSimple w:instr=" SEQ Figura \* ARABIC ">
+        <w:r>
+          <w:rPr>
+            <w:noProof/>
+          </w:rPr>
+          <w:t>41</w:t>
+        </w:r>
+      </w:fldSimple>
+      <w:bookmarkEnd w:id="51"/>
+      <w:r>
+        <w:t xml:space="preserve"> - Ajuste dos valores da população</w:t>
+      </w:r>
+    </w:p>
+    <w:p>
+      <w:pPr>
+        <w:ind w:firstLine="0"/>
+        <w:jc w:val="center"/>
+      </w:pPr>
+      <w:r>
+        <w:rPr>
+          <w:noProof/>
+          <w:lang w:eastAsia="pt-BR" w:bidi="ar-SA"/>
+        </w:rPr>
+        <w:drawing>
+          <wp:inline distT="0" distB="0" distL="0" distR="0">
+            <wp:extent cx="5760085" cy="1363345"/>
+            <wp:effectExtent l="0" t="0" r="0" b="8255"/>
+            <wp:docPr id="41" name="Imagem 41"/>
+            <wp:cNvGraphicFramePr>
+              <a:graphicFrameLocks xmlns:a="http://schemas.openxmlformats.org/drawingml/2006/main" noChangeAspect="1"/>
+            </wp:cNvGraphicFramePr>
+            <a:graphic xmlns:a="http://schemas.openxmlformats.org/drawingml/2006/main">
+              <a:graphicData uri="http://schemas.openxmlformats.org/drawingml/2006/picture">
+                <pic:pic xmlns:pic="http://schemas.openxmlformats.org/drawingml/2006/picture">
+                  <pic:nvPicPr>
+                    <pic:cNvPr id="41" name="contabilizando_populacao_por_cidade_CODIGO.png"/>
+                    <pic:cNvPicPr/>
+                  </pic:nvPicPr>
+                  <pic:blipFill>
+                    <a:blip r:embed="rId48">
+                      <a:extLst>
+                        <a:ext uri="{28A0092B-C50C-407E-A947-70E740481C1C}">
+                          <a14:useLocalDpi xmlns:a14="http://schemas.microsoft.com/office/drawing/2010/main" val="0"/>
+                        </a:ext>
+                      </a:extLst>
+                    </a:blip>
+                    <a:stretch>
+                      <a:fillRect/>
+                    </a:stretch>
+                  </pic:blipFill>
+                  <pic:spPr>
+                    <a:xfrm>
+                      <a:off x="0" y="0"/>
+                      <a:ext cx="5760085" cy="1363345"/>
+                    </a:xfrm>
+                    <a:prstGeom prst="rect">
+                      <a:avLst/>
+                    </a:prstGeom>
+                  </pic:spPr>
+                </pic:pic>
+              </a:graphicData>
+            </a:graphic>
+          </wp:inline>
+        </w:drawing>
+      </w:r>
+    </w:p>
+    <w:p>
+      <w:pPr>
+        <w:pStyle w:val="LegendaTCC"/>
+      </w:pPr>
+      <w:r>
+        <w:t>Fonte: Autoria própria</w:t>
+      </w:r>
+    </w:p>
+    <w:p/>
+    <w:p>
+      <w:r>
+        <w:t>Em seguida, para uma melhor visualização dos dados, iremos agrupar as cidades com base na população total (</w:t>
+      </w:r>
+      <w:r>
+        <w:fldChar w:fldCharType="begin"/>
+      </w:r>
+      <w:r>
+        <w:instrText xml:space="preserve"> REF _Ref150629810 \h </w:instrText>
+      </w:r>
+      <w:r>
+        <w:fldChar w:fldCharType="separate"/>
+      </w:r>
+      <w:r>
+        <w:t xml:space="preserve">Figura </w:t>
+      </w:r>
+      <w:r>
+        <w:rPr>
+          <w:noProof/>
+        </w:rPr>
+        <w:t>42</w:t>
+      </w:r>
+      <w:r>
+        <w:fldChar w:fldCharType="end"/>
+      </w:r>
+      <w:r>
+        <w:t>).</w:t>
+      </w:r>
+    </w:p>
+    <w:p/>
+    <w:p>
+      <w:pPr>
+        <w:pStyle w:val="LegendaTCC"/>
+      </w:pPr>
+      <w:bookmarkStart w:id="52" w:name="_Ref150629810"/>
+      <w:r>
+        <w:t xml:space="preserve">Figura </w:t>
+      </w:r>
+      <w:fldSimple w:instr=" SEQ Figura \* ARABIC ">
+        <w:r>
+          <w:rPr>
+            <w:noProof/>
+          </w:rPr>
+          <w:t>42</w:t>
+        </w:r>
+      </w:fldSimple>
+      <w:bookmarkEnd w:id="52"/>
+      <w:r>
+        <w:t xml:space="preserve"> - Cidades agrupadas com base no total da população</w:t>
+      </w:r>
+    </w:p>
+    <w:p>
+      <w:pPr>
+        <w:ind w:firstLine="0"/>
+      </w:pPr>
+      <w:r>
+        <w:rPr>
+          <w:noProof/>
+          <w:lang w:eastAsia="pt-BR" w:bidi="ar-SA"/>
+        </w:rPr>
+        <w:lastRenderedPageBreak/>
+        <w:drawing>
+          <wp:inline distT="0" distB="0" distL="0" distR="0">
+            <wp:extent cx="5760085" cy="3672205"/>
+            <wp:effectExtent l="0" t="0" r="0" b="4445"/>
+            <wp:docPr id="42" name="Imagem 42"/>
+            <wp:cNvGraphicFramePr>
+              <a:graphicFrameLocks xmlns:a="http://schemas.openxmlformats.org/drawingml/2006/main" noChangeAspect="1"/>
+            </wp:cNvGraphicFramePr>
+            <a:graphic xmlns:a="http://schemas.openxmlformats.org/drawingml/2006/main">
+              <a:graphicData uri="http://schemas.openxmlformats.org/drawingml/2006/picture">
+                <pic:pic xmlns:pic="http://schemas.openxmlformats.org/drawingml/2006/picture">
+                  <pic:nvPicPr>
+                    <pic:cNvPr id="42" name="agrupamento_populacao_cidades_GRAFICO.png"/>
+                    <pic:cNvPicPr/>
+                  </pic:nvPicPr>
+                  <pic:blipFill>
+                    <a:blip r:embed="rId49">
+                      <a:extLst>
+                        <a:ext uri="{28A0092B-C50C-407E-A947-70E740481C1C}">
+                          <a14:useLocalDpi xmlns:a14="http://schemas.microsoft.com/office/drawing/2010/main" val="0"/>
+                        </a:ext>
+                      </a:extLst>
+                    </a:blip>
+                    <a:stretch>
+                      <a:fillRect/>
+                    </a:stretch>
+                  </pic:blipFill>
+                  <pic:spPr>
+                    <a:xfrm>
+                      <a:off x="0" y="0"/>
+                      <a:ext cx="5760085" cy="3672205"/>
+                    </a:xfrm>
+                    <a:prstGeom prst="rect">
+                      <a:avLst/>
+                    </a:prstGeom>
+                  </pic:spPr>
+                </pic:pic>
+              </a:graphicData>
+            </a:graphic>
+          </wp:inline>
+        </w:drawing>
+      </w:r>
+    </w:p>
+    <w:p>
+      <w:pPr>
+        <w:pStyle w:val="LegendaTCC"/>
+      </w:pPr>
+      <w:r>
+        <w:t>Fonte: Autoria própria</w:t>
+      </w:r>
+    </w:p>
+    <w:p/>
+    <w:p>
+      <w:r>
+        <w:t xml:space="preserve">Neste momento, usaremos essa estrutura </w:t>
+      </w:r>
+      <w:r>
+        <w:t>de agrupamento para a criação de alguns gráficos onde analisaremos a média de determinado</w:t>
+      </w:r>
+      <w:r>
+        <w:t>s</w:t>
+      </w:r>
+      <w:r>
+        <w:t xml:space="preserve"> valor</w:t>
+      </w:r>
+      <w:r>
+        <w:t>es</w:t>
+      </w:r>
+      <w:r>
+        <w:t xml:space="preserve"> baseado</w:t>
+      </w:r>
+      <w:r>
+        <w:t>s</w:t>
+      </w:r>
+      <w:r>
+        <w:t xml:space="preserve"> nesses grupos</w:t>
+      </w:r>
+      <w:r>
+        <w:t>. Além disso, é preciso destacar que nos gráficos a seguir que serão feitos com base nesses agrupamentos, foi ajustado o valor inicial do eixo Y apenas para deixar mais visível as variações dos valores.</w:t>
+      </w:r>
+    </w:p>
+    <w:p>
+      <w:r>
+        <w:t xml:space="preserve">Para agilizar a criação dos gráficos, foi definida </w:t>
+      </w:r>
+      <w:r>
+        <w:t>uma função (</w:t>
+      </w:r>
+      <w:r>
+        <w:fldChar w:fldCharType="begin"/>
+      </w:r>
+      <w:r>
+        <w:instrText xml:space="preserve"> REF _Ref150633931 \h </w:instrText>
+      </w:r>
+      <w:r>
+        <w:fldChar w:fldCharType="separate"/>
+      </w:r>
+      <w:r>
+        <w:t xml:space="preserve">Figura </w:t>
+      </w:r>
+      <w:r>
+        <w:rPr>
+          <w:noProof/>
+        </w:rPr>
+        <w:t>43</w:t>
+      </w:r>
+      <w:r>
+        <w:fldChar w:fldCharType="end"/>
+      </w:r>
+      <w:r>
+        <w:t>) que recebera como parâmetros a coluna que irá utilizar e o valor inicial do eixo Y.</w:t>
+      </w:r>
+    </w:p>
+    <w:p/>
+    <w:p>
+      <w:pPr>
+        <w:pStyle w:val="LegendaTCC"/>
+      </w:pPr>
+      <w:bookmarkStart w:id="53" w:name="_Ref150633931"/>
+      <w:r>
+        <w:t xml:space="preserve">Figura </w:t>
+      </w:r>
+      <w:fldSimple w:instr=" SEQ Figura \* ARABIC ">
+        <w:r>
+          <w:rPr>
+            <w:noProof/>
+          </w:rPr>
+          <w:t>43</w:t>
+        </w:r>
+      </w:fldSimple>
+      <w:bookmarkEnd w:id="53"/>
+      <w:r>
+        <w:t xml:space="preserve"> - Função para gerar os gráficos</w:t>
+      </w:r>
+    </w:p>
+    <w:p>
+      <w:pPr>
+        <w:ind w:firstLine="0"/>
+        <w:jc w:val="center"/>
+      </w:pPr>
+      <w:r>
+        <w:rPr>
+          <w:noProof/>
+          <w:lang w:eastAsia="pt-BR" w:bidi="ar-SA"/>
+        </w:rPr>
+        <w:drawing>
+          <wp:inline distT="0" distB="0" distL="0" distR="0">
+            <wp:extent cx="5722067" cy="2150110"/>
+            <wp:effectExtent l="0" t="0" r="0" b="2540"/>
+            <wp:docPr id="43" name="Imagem 43"/>
+            <wp:cNvGraphicFramePr>
+              <a:graphicFrameLocks xmlns:a="http://schemas.openxmlformats.org/drawingml/2006/main" noChangeAspect="1"/>
+            </wp:cNvGraphicFramePr>
+            <a:graphic xmlns:a="http://schemas.openxmlformats.org/drawingml/2006/main">
+              <a:graphicData uri="http://schemas.openxmlformats.org/drawingml/2006/picture">
+                <pic:pic xmlns:pic="http://schemas.openxmlformats.org/drawingml/2006/picture">
+                  <pic:nvPicPr>
+                    <pic:cNvPr id="43" name="funcao_geraGraf.png"/>
+                    <pic:cNvPicPr/>
+                  </pic:nvPicPr>
+                  <pic:blipFill>
+                    <a:blip r:embed="rId50">
+                      <a:extLst>
+                        <a:ext uri="{28A0092B-C50C-407E-A947-70E740481C1C}">
+                          <a14:useLocalDpi xmlns:a14="http://schemas.microsoft.com/office/drawing/2010/main" val="0"/>
+                        </a:ext>
+                      </a:extLst>
+                    </a:blip>
+                    <a:stretch>
+                      <a:fillRect/>
+                    </a:stretch>
+                  </pic:blipFill>
+                  <pic:spPr>
+                    <a:xfrm>
+                      <a:off x="0" y="0"/>
+                      <a:ext cx="5722067" cy="2150110"/>
+                    </a:xfrm>
+                    <a:prstGeom prst="rect">
+                      <a:avLst/>
+                    </a:prstGeom>
+                  </pic:spPr>
+                </pic:pic>
+              </a:graphicData>
+            </a:graphic>
+          </wp:inline>
+        </w:drawing>
+      </w:r>
+    </w:p>
+    <w:p>
+      <w:pPr>
+        <w:pStyle w:val="LegendaTCC"/>
+      </w:pPr>
+      <w:r>
+        <w:t>Fonte: Autoria própria</w:t>
+      </w:r>
+    </w:p>
+    <w:p>
+      <w:r>
+        <w:lastRenderedPageBreak/>
+        <w:t xml:space="preserve">Começando pela coluna de </w:t>
+      </w:r>
+      <w:r>
+        <w:t xml:space="preserve">recargas </w:t>
+      </w:r>
+      <w:r>
+        <w:t>de longa distância obtemos o seguinte gráfico (</w:t>
+      </w:r>
+      <w:r>
+        <w:fldChar w:fldCharType="begin"/>
+      </w:r>
+      <w:r>
+        <w:instrText xml:space="preserve"> REF _Ref150635987 \h </w:instrText>
+      </w:r>
+      <w:r>
+        <w:fldChar w:fldCharType="separate"/>
+      </w:r>
+      <w:r>
+        <w:t xml:space="preserve">Figura </w:t>
+      </w:r>
+      <w:r>
+        <w:rPr>
+          <w:noProof/>
+        </w:rPr>
+        <w:t>44</w:t>
+      </w:r>
+      <w:r>
+        <w:fldChar w:fldCharType="end"/>
+      </w:r>
+      <w:r>
+        <w:t>):</w:t>
+      </w:r>
+    </w:p>
+    <w:p/>
+    <w:p>
+      <w:pPr>
+        <w:pStyle w:val="LegendaTCC"/>
+      </w:pPr>
+      <w:bookmarkStart w:id="54" w:name="_Ref150635987"/>
+      <w:r>
+        <w:t xml:space="preserve">Figura </w:t>
+      </w:r>
+      <w:fldSimple w:instr=" SEQ Figura \* ARABIC ">
+        <w:r>
+          <w:rPr>
+            <w:noProof/>
+          </w:rPr>
+          <w:t>44</w:t>
+        </w:r>
+      </w:fldSimple>
+      <w:bookmarkEnd w:id="54"/>
+      <w:r>
+        <w:t xml:space="preserve"> - Ticket médio de recarga de longa distância</w:t>
+      </w:r>
+    </w:p>
+    <w:p>
+      <w:pPr>
+        <w:ind w:firstLine="0"/>
+        <w:jc w:val="center"/>
+      </w:pPr>
+      <w:r>
+        <w:rPr>
+          <w:noProof/>
+          <w:lang w:eastAsia="pt-BR" w:bidi="ar-SA"/>
+        </w:rPr>
+        <w:drawing>
+          <wp:inline distT="0" distB="0" distL="0" distR="0">
+            <wp:extent cx="5359179" cy="3467705"/>
+            <wp:effectExtent l="0" t="0" r="0" b="0"/>
+            <wp:docPr id="44" name="Imagem 44"/>
+            <wp:cNvGraphicFramePr>
+              <a:graphicFrameLocks xmlns:a="http://schemas.openxmlformats.org/drawingml/2006/main" noChangeAspect="1"/>
+            </wp:cNvGraphicFramePr>
+            <a:graphic xmlns:a="http://schemas.openxmlformats.org/drawingml/2006/main">
+              <a:graphicData uri="http://schemas.openxmlformats.org/drawingml/2006/picture">
+                <pic:pic xmlns:pic="http://schemas.openxmlformats.org/drawingml/2006/picture">
+                  <pic:nvPicPr>
+                    <pic:cNvPr id="44" name="grupo_populacao_cobrancas_longa_distancia_GRAFICO.png"/>
+                    <pic:cNvPicPr/>
+                  </pic:nvPicPr>
+                  <pic:blipFill>
+                    <a:blip r:embed="rId51">
+                      <a:extLst>
+                        <a:ext uri="{28A0092B-C50C-407E-A947-70E740481C1C}">
+                          <a14:useLocalDpi xmlns:a14="http://schemas.microsoft.com/office/drawing/2010/main" val="0"/>
+                        </a:ext>
+                      </a:extLst>
+                    </a:blip>
+                    <a:stretch>
+                      <a:fillRect/>
+                    </a:stretch>
+                  </pic:blipFill>
+                  <pic:spPr>
+                    <a:xfrm>
+                      <a:off x="0" y="0"/>
+                      <a:ext cx="5392788" cy="3489452"/>
+                    </a:xfrm>
+                    <a:prstGeom prst="rect">
+                      <a:avLst/>
+                    </a:prstGeom>
+                  </pic:spPr>
+                </pic:pic>
+              </a:graphicData>
+            </a:graphic>
+          </wp:inline>
+        </w:drawing>
+      </w:r>
+    </w:p>
+    <w:p>
+      <w:pPr>
+        <w:pStyle w:val="LegendaTCC"/>
+      </w:pPr>
+      <w:r>
+        <w:t>Fonte: Autoria própria</w:t>
+      </w:r>
+    </w:p>
+    <w:p/>
+    <w:p>
+      <w:r>
+        <w:t xml:space="preserve">Com exceção do valor registrado no agrupamento de cidades com população entre 500000 e 1000000, o gráfico apresenta uma tendência de diminuição do ticket médio gasto em recarga de longa </w:t>
+      </w:r>
+      <w:r>
+        <w:t>distância</w:t>
+      </w:r>
+      <w:r>
+        <w:t xml:space="preserve"> em relação </w:t>
+      </w:r>
+      <w:r>
+        <w:t>ao total da população da cidade, uma possível explicação para isso pode ser que, em teoria, um cliente de uma cidade pequena pode precisar ligar para outras cidades mais do que um cliente em uma cidade grande</w:t>
+      </w:r>
+      <w:r>
+        <w:t>.</w:t>
+      </w:r>
+    </w:p>
+    <w:p>
+      <w:r>
+        <w:t xml:space="preserve">Por outro lado, a solicitação para pacotes de dados extras apresenta o comportamento contrário, como pode ser visto na </w:t>
+      </w:r>
+      <w:r>
+        <w:fldChar w:fldCharType="begin"/>
+      </w:r>
+      <w:r>
+        <w:instrText xml:space="preserve"> REF _Ref150637143 \h </w:instrText>
+      </w:r>
+      <w:r>
+        <w:fldChar w:fldCharType="separate"/>
+      </w:r>
+      <w:r>
+        <w:t xml:space="preserve">Figura </w:t>
+      </w:r>
+      <w:r>
+        <w:rPr>
+          <w:noProof/>
+        </w:rPr>
+        <w:t>45</w:t>
+      </w:r>
+      <w:r>
+        <w:fldChar w:fldCharType="end"/>
+      </w:r>
+      <w:r>
+        <w:t>.</w:t>
+      </w:r>
+    </w:p>
+    <w:p/>
+    <w:p>
+      <w:pPr>
+        <w:pStyle w:val="LegendaTCC"/>
+      </w:pPr>
+      <w:bookmarkStart w:id="55" w:name="_Ref150637143"/>
+      <w:r>
+        <w:t xml:space="preserve">Figura </w:t>
+      </w:r>
+      <w:fldSimple w:instr=" SEQ Figura \* ARABIC ">
+        <w:r>
+          <w:rPr>
+            <w:noProof/>
+          </w:rPr>
+          <w:t>45</w:t>
+        </w:r>
+      </w:fldSimple>
+      <w:bookmarkEnd w:id="55"/>
+      <w:r>
+        <w:t xml:space="preserve"> – Quantidade de pacotes de dados extras solicitados</w:t>
+      </w:r>
+    </w:p>
+    <w:p>
+      <w:pPr>
+        <w:ind w:firstLine="0"/>
+        <w:jc w:val="center"/>
+      </w:pPr>
+      <w:r>
+        <w:rPr>
+          <w:noProof/>
+          <w:lang w:eastAsia="pt-BR" w:bidi="ar-SA"/>
+        </w:rPr>
+        <w:lastRenderedPageBreak/>
+        <w:drawing>
+          <wp:inline distT="0" distB="0" distL="0" distR="0">
+            <wp:extent cx="5343277" cy="3564345"/>
+            <wp:effectExtent l="0" t="0" r="0" b="0"/>
+            <wp:docPr id="45" name="Imagem 45"/>
+            <wp:cNvGraphicFramePr>
+              <a:graphicFrameLocks xmlns:a="http://schemas.openxmlformats.org/drawingml/2006/main" noChangeAspect="1"/>
+            </wp:cNvGraphicFramePr>
+            <a:graphic xmlns:a="http://schemas.openxmlformats.org/drawingml/2006/main">
+              <a:graphicData uri="http://schemas.openxmlformats.org/drawingml/2006/picture">
+                <pic:pic xmlns:pic="http://schemas.openxmlformats.org/drawingml/2006/picture">
+                  <pic:nvPicPr>
+                    <pic:cNvPr id="45" name="grupo_populacao_qtd_dados_extras_GRAFICO.png"/>
+                    <pic:cNvPicPr/>
+                  </pic:nvPicPr>
+                  <pic:blipFill>
+                    <a:blip r:embed="rId52">
+                      <a:extLst>
+                        <a:ext uri="{28A0092B-C50C-407E-A947-70E740481C1C}">
+                          <a14:useLocalDpi xmlns:a14="http://schemas.microsoft.com/office/drawing/2010/main" val="0"/>
+                        </a:ext>
+                      </a:extLst>
+                    </a:blip>
+                    <a:stretch>
+                      <a:fillRect/>
+                    </a:stretch>
+                  </pic:blipFill>
+                  <pic:spPr>
+                    <a:xfrm>
+                      <a:off x="0" y="0"/>
+                      <a:ext cx="5357421" cy="3573780"/>
+                    </a:xfrm>
+                    <a:prstGeom prst="rect">
+                      <a:avLst/>
+                    </a:prstGeom>
+                  </pic:spPr>
+                </pic:pic>
+              </a:graphicData>
+            </a:graphic>
+          </wp:inline>
+        </w:drawing>
+      </w:r>
+    </w:p>
+    <w:p>
+      <w:pPr>
+        <w:pStyle w:val="LegendaTCC"/>
+      </w:pPr>
+      <w:r>
+        <w:t>Fonte: Autoria própria</w:t>
+      </w:r>
     </w:p>
     <w:p>
       <w:pPr>
@@ -13688,6 +15979,127 @@
       </w:pPr>
     </w:p>
     <w:p>
+      <w:r>
+        <w:t>Referente ao ticket médio pago pelo cliente (</w:t>
+      </w:r>
+      <w:r>
+        <w:fldChar w:fldCharType="begin"/>
+      </w:r>
+      <w:r>
+        <w:instrText xml:space="preserve"> REF _Ref150638741 \h </w:instrText>
+      </w:r>
+      <w:r>
+        <w:fldChar w:fldCharType="separate"/>
+      </w:r>
+      <w:r>
+        <w:t xml:space="preserve">Figura </w:t>
+      </w:r>
+      <w:r>
+        <w:rPr>
+          <w:noProof/>
+        </w:rPr>
+        <w:t>46</w:t>
+      </w:r>
+      <w:r>
+        <w:fldChar w:fldCharType="end"/>
+      </w:r>
+      <w:bookmarkStart w:id="56" w:name="_GoBack"/>
+      <w:bookmarkEnd w:id="56"/>
+      <w:r>
+        <w:t>) também é</w:t>
+      </w:r>
+      <w:r>
+        <w:t xml:space="preserve"> possível perceber uma pequena tendência de crescimento em cidades com mais população.</w:t>
+      </w:r>
+    </w:p>
+    <w:p>
+      <w:pPr>
+        <w:ind w:firstLine="0"/>
+      </w:pPr>
+    </w:p>
+    <w:p>
+      <w:pPr>
+        <w:pStyle w:val="LegendaTCC"/>
+      </w:pPr>
+      <w:bookmarkStart w:id="57" w:name="_Ref150638741"/>
+      <w:r>
+        <w:t xml:space="preserve">Figura </w:t>
+      </w:r>
+      <w:fldSimple w:instr=" SEQ Figura \* ARABIC ">
+        <w:r>
+          <w:rPr>
+            <w:noProof/>
+          </w:rPr>
+          <w:t>46</w:t>
+        </w:r>
+      </w:fldSimple>
+      <w:bookmarkEnd w:id="57"/>
+      <w:r>
+        <w:t xml:space="preserve"> - Ticket médio pago pelo cliente</w:t>
+      </w:r>
+    </w:p>
+    <w:p>
+      <w:pPr>
+        <w:ind w:firstLine="0"/>
+        <w:jc w:val="center"/>
+      </w:pPr>
+      <w:r>
+        <w:rPr>
+          <w:noProof/>
+          <w:lang w:eastAsia="pt-BR" w:bidi="ar-SA"/>
+        </w:rPr>
+        <w:drawing>
+          <wp:inline distT="0" distB="0" distL="0" distR="0">
+            <wp:extent cx="5271715" cy="3525326"/>
+            <wp:effectExtent l="0" t="0" r="5715" b="0"/>
+            <wp:docPr id="46" name="Imagem 46"/>
+            <wp:cNvGraphicFramePr>
+              <a:graphicFrameLocks xmlns:a="http://schemas.openxmlformats.org/drawingml/2006/main" noChangeAspect="1"/>
+            </wp:cNvGraphicFramePr>
+            <a:graphic xmlns:a="http://schemas.openxmlformats.org/drawingml/2006/main">
+              <a:graphicData uri="http://schemas.openxmlformats.org/drawingml/2006/picture">
+                <pic:pic xmlns:pic="http://schemas.openxmlformats.org/drawingml/2006/picture">
+                  <pic:nvPicPr>
+                    <pic:cNvPr id="46" name="grupo_populacao_cobranca_mensal_GRAFICO.png"/>
+                    <pic:cNvPicPr/>
+                  </pic:nvPicPr>
+                  <pic:blipFill>
+                    <a:blip r:embed="rId53">
+                      <a:extLst>
+                        <a:ext uri="{28A0092B-C50C-407E-A947-70E740481C1C}">
+                          <a14:useLocalDpi xmlns:a14="http://schemas.microsoft.com/office/drawing/2010/main" val="0"/>
+                        </a:ext>
+                      </a:extLst>
+                    </a:blip>
+                    <a:stretch>
+                      <a:fillRect/>
+                    </a:stretch>
+                  </pic:blipFill>
+                  <pic:spPr>
+                    <a:xfrm>
+                      <a:off x="0" y="0"/>
+                      <a:ext cx="5347780" cy="3576192"/>
+                    </a:xfrm>
+                    <a:prstGeom prst="rect">
+                      <a:avLst/>
+                    </a:prstGeom>
+                  </pic:spPr>
+                </pic:pic>
+              </a:graphicData>
+            </a:graphic>
+          </wp:inline>
+        </w:drawing>
+      </w:r>
+    </w:p>
+    <w:p>
+      <w:pPr>
+        <w:pStyle w:val="LegendaTCC"/>
+      </w:pPr>
+      <w:r>
+        <w:t>Fonte: Autoria própria</w:t>
+      </w:r>
+    </w:p>
+    <w:p>
       <w:pPr>
         <w:tabs>
           <w:tab w:val="clear" w:pos="709"/>
@@ -14137,6 +16549,9 @@
         <w:ind w:firstLine="0"/>
         <w:jc w:val="left"/>
       </w:pPr>
+      <w:r>
+        <w:br w:type="page"/>
+      </w:r>
     </w:p>
     <w:p>
       <w:pPr>
@@ -14148,53 +16563,6 @@
         <w:ind w:firstLine="0"/>
         <w:jc w:val="left"/>
       </w:pPr>
-    </w:p>
-    <w:p>
-      <w:pPr>
-        <w:tabs>
-          <w:tab w:val="clear" w:pos="709"/>
-        </w:tabs>
-        <w:overflowPunct/>
-        <w:spacing w:line="240" w:lineRule="auto"/>
-        <w:ind w:firstLine="0"/>
-        <w:jc w:val="left"/>
-      </w:pPr>
-    </w:p>
-    <w:p>
-      <w:pPr>
-        <w:tabs>
-          <w:tab w:val="clear" w:pos="709"/>
-        </w:tabs>
-        <w:overflowPunct/>
-        <w:spacing w:line="240" w:lineRule="auto"/>
-        <w:ind w:firstLine="0"/>
-        <w:jc w:val="left"/>
-      </w:pPr>
-    </w:p>
-    <w:p>
-      <w:pPr>
-        <w:tabs>
-          <w:tab w:val="clear" w:pos="709"/>
-        </w:tabs>
-        <w:overflowPunct/>
-        <w:spacing w:line="240" w:lineRule="auto"/>
-        <w:ind w:firstLine="0"/>
-        <w:jc w:val="left"/>
-      </w:pPr>
-      <w:r>
-        <w:br w:type="page"/>
-      </w:r>
-    </w:p>
-    <w:p>
-      <w:pPr>
-        <w:tabs>
-          <w:tab w:val="clear" w:pos="709"/>
-        </w:tabs>
-        <w:overflowPunct/>
-        <w:spacing w:line="240" w:lineRule="auto"/>
-        <w:ind w:firstLine="0"/>
-        <w:jc w:val="left"/>
-      </w:pPr>
       <w:r>
         <w:lastRenderedPageBreak/>
         <w:t>BIBLIOGRAFIA</w:t>
@@ -14210,12 +16578,20 @@
         <w:pStyle w:val="Corpodetexto"/>
       </w:pPr>
       <w:r>
-        <w:t>O que são data</w:t>
-      </w:r>
-      <w:r>
-        <w:t xml:space="preserve">frames? </w:t>
-      </w:r>
-      <w:hyperlink r:id="rId45" w:history="1">
+        <w:t xml:space="preserve">O que são </w:t>
+      </w:r>
+      <w:proofErr w:type="spellStart"/>
+      <w:r>
+        <w:t>data</w:t>
+      </w:r>
+      <w:r>
+        <w:t>frames</w:t>
+      </w:r>
+      <w:proofErr w:type="spellEnd"/>
+      <w:r>
+        <w:t xml:space="preserve">? </w:t>
+      </w:r>
+      <w:hyperlink r:id="rId54" w:history="1">
         <w:r>
           <w:rPr>
             <w:rStyle w:val="Hyperlink"/>
@@ -15815,7 +18191,6 @@
   <w:style w:type="character" w:default="1" w:styleId="Fontepargpadro">
     <w:name w:val="Default Paragraph Font"/>
     <w:uiPriority w:val="1"/>
-    <w:semiHidden/>
     <w:unhideWhenUsed/>
   </w:style>
   <w:style w:type="table" w:default="1" w:styleId="Tabelanormal">
@@ -16490,7 +18865,7 @@
 </file>
 
 <file path=customXml/itemProps1.xml><?xml version="1.0" encoding="utf-8"?>
-<ds:datastoreItem xmlns:ds="http://schemas.openxmlformats.org/officeDocument/2006/customXml" ds:itemID="{EE439A9A-2E8D-4BCB-8A53-CCA60E708BF3}">
+<ds:datastoreItem xmlns:ds="http://schemas.openxmlformats.org/officeDocument/2006/customXml" ds:itemID="{72E19872-96F0-4FE0-9B08-95D82CDB9B38}">
   <ds:schemaRefs>
     <ds:schemaRef ds:uri="http://schemas.openxmlformats.org/officeDocument/2006/bibliography"/>
   </ds:schemaRefs>

</xml_diff>

<commit_message>
Adicionado graficos de serviço por grupo de cidade e cancelamento vs grupo de cidade
</commit_message>
<xml_diff>
--- a/Artigo/TCC.docx
+++ b/Artigo/TCC.docx
@@ -120,13 +120,8 @@
       <w:pPr>
         <w:pStyle w:val="Corpodetexto"/>
       </w:pPr>
-      <w:proofErr w:type="gramStart"/>
-      <w:r>
-        <w:t>ao</w:t>
-      </w:r>
-      <w:proofErr w:type="gramEnd"/>
-      <w:r>
-        <w:t xml:space="preserve"> Curso de Especialização em Ciência de</w:t>
+      <w:r>
+        <w:t>ao Curso de Especialização em Ciência de</w:t>
       </w:r>
     </w:p>
     <w:p>
@@ -141,13 +136,8 @@
       <w:pPr>
         <w:pStyle w:val="Corpodetexto"/>
       </w:pPr>
-      <w:proofErr w:type="gramStart"/>
-      <w:r>
-        <w:t>obtenção</w:t>
-      </w:r>
-      <w:proofErr w:type="gramEnd"/>
-      <w:r>
-        <w:t xml:space="preserve"> do título de especialista.</w:t>
+      <w:r>
+        <w:t>obtenção do título de especialista.</w:t>
       </w:r>
     </w:p>
     <w:p>
@@ -837,41 +827,25 @@
       <w:r>
         <w:t xml:space="preserve">Nos últimos anos, o setor de telecomunicações tem observado um enorme avanço tecnológico, avanço este, que possibilitou novas oportunidades de negócios para as empresas. A facilidade de contratar determinados serviços com poucos cliques também é encontrada ao se tentar cancelar este mesmo serviço. Dada a crescente competição no mercado bem como o aumento da demanda dos consumidores por serviços mais personalizados e acessíveis, um elemento vem se tornando o foco das atenções: o </w:t>
       </w:r>
-      <w:proofErr w:type="spellStart"/>
       <w:r>
         <w:rPr>
           <w:i/>
         </w:rPr>
-        <w:t>churn</w:t>
-      </w:r>
-      <w:proofErr w:type="spellEnd"/>
+        <w:t>churn rate</w:t>
+      </w:r>
+      <w:r>
+        <w:t>.</w:t>
+      </w:r>
+    </w:p>
+    <w:p>
+      <w:r>
+        <w:t>O “</w:t>
+      </w:r>
       <w:r>
         <w:rPr>
           <w:i/>
         </w:rPr>
-        <w:t xml:space="preserve"> rate</w:t>
-      </w:r>
-      <w:r>
-        <w:t>.</w:t>
-      </w:r>
-    </w:p>
-    <w:p>
-      <w:r>
-        <w:t>O “</w:t>
-      </w:r>
-      <w:proofErr w:type="spellStart"/>
-      <w:r>
-        <w:rPr>
-          <w:i/>
-        </w:rPr>
-        <w:t>churn</w:t>
-      </w:r>
-      <w:proofErr w:type="spellEnd"/>
-      <w:r>
-        <w:rPr>
-          <w:i/>
-        </w:rPr>
-        <w:t xml:space="preserve"> rate</w:t>
+        <w:t>churn rate</w:t>
       </w:r>
       <w:r>
         <w:t xml:space="preserve">”, ou taxa de rotatividade de clientes, é uma métrica crucial para empresas no ramo de telecomunicações, diferentemente de um modelo de compra e venda onde se obtêm o lucro no momento em que o processo se concretiza, o modelo de negócios de telecomunicações se caracterizam por um investimento inicial feito pela empresa, seja em infraestrutura, equipamentos e/ou instalação na </w:t>
@@ -906,23 +880,7 @@
     </w:p>
     <w:p>
       <w:r>
-        <w:t xml:space="preserve">Devido as características de investimento inicial alto e lucro futuro, a presente analise priorizara no RECALL, uma vez que devemos buscar minimizar o </w:t>
-      </w:r>
-      <w:proofErr w:type="spellStart"/>
-      <w:r>
-        <w:t>maximo</w:t>
-      </w:r>
-      <w:proofErr w:type="spellEnd"/>
-      <w:r>
-        <w:t xml:space="preserve"> </w:t>
-      </w:r>
-      <w:proofErr w:type="spellStart"/>
-      <w:r>
-        <w:t>possivel</w:t>
-      </w:r>
-      <w:proofErr w:type="spellEnd"/>
-      <w:r>
-        <w:t xml:space="preserve"> de falsos negativos, onde o modelo determina que o cliente não vai cancelar porem o cliente cancela</w:t>
+        <w:t>Devido as características de investimento inicial alto e lucro futuro, a presente analise priorizara no RECALL, uma vez que devemos buscar minimizar o maximo possivel de falsos negativos, onde o modelo determina que o cliente não vai cancelar porem o cliente cancela</w:t>
       </w:r>
     </w:p>
     <w:p>
@@ -947,84 +905,39 @@
         </w:rPr>
         <w:t xml:space="preserve">Telecom </w:t>
       </w:r>
-      <w:proofErr w:type="spellStart"/>
       <w:r>
         <w:rPr>
           <w:i/>
           <w:iCs/>
         </w:rPr>
-        <w:t>Customer</w:t>
-      </w:r>
-      <w:proofErr w:type="spellEnd"/>
+        <w:t xml:space="preserve">Customer Churn </w:t>
+      </w:r>
       <w:r>
         <w:rPr>
           <w:i/>
           <w:iCs/>
         </w:rPr>
-        <w:t xml:space="preserve"> </w:t>
-      </w:r>
-      <w:proofErr w:type="spellStart"/>
+        <w:t>Prediction</w:t>
+      </w:r>
+      <w:r>
+        <w:rPr>
+          <w:iCs/>
+        </w:rPr>
+        <w:t xml:space="preserve">, </w:t>
+      </w:r>
+      <w:r>
+        <w:t>objeto</w:t>
+      </w:r>
+      <w:r>
+        <w:t xml:space="preserve"> de análise deste projeto pode ser encontrado através do sítio da </w:t>
+      </w:r>
       <w:r>
         <w:rPr>
           <w:i/>
           <w:iCs/>
         </w:rPr>
-        <w:t>Churn</w:t>
-      </w:r>
-      <w:proofErr w:type="spellEnd"/>
-      <w:r>
-        <w:rPr>
-          <w:i/>
-          <w:iCs/>
-        </w:rPr>
-        <w:t xml:space="preserve"> </w:t>
-      </w:r>
-      <w:proofErr w:type="spellStart"/>
-      <w:r>
-        <w:rPr>
-          <w:i/>
-          <w:iCs/>
-        </w:rPr>
-        <w:t>Prediction</w:t>
-      </w:r>
-      <w:proofErr w:type="spellEnd"/>
-      <w:r>
-        <w:rPr>
-          <w:iCs/>
-        </w:rPr>
-        <w:t xml:space="preserve">, </w:t>
-      </w:r>
-      <w:r>
-        <w:t>objeto</w:t>
-      </w:r>
-      <w:r>
-        <w:t xml:space="preserve"> de análise deste projeto pode ser encontrado através do sítio da </w:t>
-      </w:r>
-      <w:proofErr w:type="spellStart"/>
-      <w:r>
-        <w:rPr>
-          <w:i/>
-          <w:iCs/>
-        </w:rPr>
-        <w:t>Maven</w:t>
-      </w:r>
-      <w:proofErr w:type="spellEnd"/>
-      <w:r>
-        <w:rPr>
-          <w:i/>
-          <w:iCs/>
-        </w:rPr>
-        <w:t xml:space="preserve"> </w:t>
-      </w:r>
-      <w:proofErr w:type="spellStart"/>
-      <w:r>
-        <w:rPr>
-          <w:i/>
-          <w:iCs/>
-        </w:rPr>
-        <w:t>Analytics</w:t>
-      </w:r>
-      <w:proofErr w:type="spellEnd"/>
+        <w:t>Maven Analytics</w:t>
+      </w:r>
       <w:r>
         <w:t xml:space="preserve">, uma </w:t>
       </w:r>
@@ -1151,13 +1064,8 @@
         <w:pStyle w:val="LegendaTCC"/>
       </w:pPr>
       <w:r>
-        <w:t>Fonte</w:t>
-      </w:r>
-      <w:proofErr w:type="gramStart"/>
-      <w:r>
-        <w:t>: .</w:t>
-      </w:r>
-      <w:proofErr w:type="gramEnd"/>
+        <w:t>Fonte: .</w:t>
+      </w:r>
     </w:p>
     <w:p>
       <w:pPr>
@@ -1195,148 +1103,131 @@
       <w:r>
         <w:t xml:space="preserve"> é possível observar os nomes e propriedades dos arquivos que serão utilizados. O conjunto em questão consiste em 3 (três) </w:t>
       </w:r>
-      <w:proofErr w:type="spellStart"/>
       <w:r>
         <w:rPr>
           <w:i/>
           <w:iCs/>
         </w:rPr>
-        <w:t>datasets</w:t>
-      </w:r>
-      <w:proofErr w:type="spellEnd"/>
+        <w:t xml:space="preserve">datasets </w:t>
+      </w:r>
+      <w:r>
+        <w:t>que possuem informações e finalidades distintas</w:t>
+      </w:r>
+      <w:r>
+        <w:t xml:space="preserve"> (</w:t>
+      </w:r>
+      <w:r>
+        <w:fldChar w:fldCharType="begin"/>
+      </w:r>
+      <w:r>
+        <w:instrText xml:space="preserve"> REF _Ref147654677 \h </w:instrText>
+      </w:r>
+      <w:r>
+        <w:fldChar w:fldCharType="separate"/>
+      </w:r>
+      <w:r>
+        <w:t xml:space="preserve">Figura </w:t>
+      </w:r>
+      <w:r>
+        <w:rPr>
+          <w:noProof/>
+        </w:rPr>
+        <w:t>2</w:t>
+      </w:r>
+      <w:r>
+        <w:fldChar w:fldCharType="end"/>
+      </w:r>
+      <w:r>
+        <w:t>)</w:t>
+      </w:r>
+      <w:r>
+        <w:t xml:space="preserve">: </w:t>
+      </w:r>
       <w:r>
         <w:rPr>
           <w:i/>
           <w:iCs/>
         </w:rPr>
-        <w:t xml:space="preserve"> </w:t>
-      </w:r>
-      <w:r>
-        <w:t>que possuem informações e finalidades distintas</w:t>
-      </w:r>
-      <w:r>
-        <w:t xml:space="preserve"> (</w:t>
-      </w:r>
-      <w:r>
-        <w:fldChar w:fldCharType="begin"/>
-      </w:r>
-      <w:r>
-        <w:instrText xml:space="preserve"> REF _Ref147654677 \h </w:instrText>
-      </w:r>
-      <w:r>
-        <w:fldChar w:fldCharType="separate"/>
-      </w:r>
-      <w:r>
-        <w:t xml:space="preserve">Figura </w:t>
-      </w:r>
-      <w:r>
-        <w:rPr>
-          <w:noProof/>
-        </w:rPr>
-        <w:t>2</w:t>
-      </w:r>
-      <w:r>
-        <w:fldChar w:fldCharType="end"/>
-      </w:r>
-      <w:r>
-        <w:t>)</w:t>
-      </w:r>
-      <w:r>
-        <w:t xml:space="preserve">: </w:t>
-      </w:r>
-      <w:proofErr w:type="spellStart"/>
+        <w:t>telecom_customer_churn</w:t>
+      </w:r>
+      <w:r>
+        <w:t xml:space="preserve">, que contêm a base principal dos dados que serão analisados neste artigo; </w:t>
+      </w:r>
       <w:r>
         <w:rPr>
           <w:i/>
           <w:iCs/>
         </w:rPr>
-        <w:t>telecom_customer_churn</w:t>
-      </w:r>
-      <w:proofErr w:type="spellEnd"/>
-      <w:r>
-        <w:t xml:space="preserve">, que contêm a base principal dos dados que serão analisados neste artigo; </w:t>
-      </w:r>
-      <w:proofErr w:type="spellStart"/>
+        <w:t>telecom_zipcode_population</w:t>
+      </w:r>
+      <w:r>
+        <w:t xml:space="preserve">, que possui dados adicionais relacionados a população por código postal </w:t>
+      </w:r>
+      <w:r>
+        <w:rPr>
+          <w:shd w:val="clear" w:color="auto" w:fill="FFFF00"/>
+        </w:rPr>
+        <w:t xml:space="preserve">e; </w:t>
+      </w:r>
       <w:r>
         <w:rPr>
           <w:i/>
           <w:iCs/>
         </w:rPr>
-        <w:t>telecom_zipcode_population</w:t>
-      </w:r>
-      <w:proofErr w:type="spellEnd"/>
-      <w:r>
-        <w:t xml:space="preserve">, que possui dados adicionais relacionados a população por código postal </w:t>
-      </w:r>
-      <w:r>
-        <w:rPr>
-          <w:shd w:val="clear" w:color="auto" w:fill="FFFF00"/>
-        </w:rPr>
-        <w:t xml:space="preserve">e; </w:t>
-      </w:r>
-      <w:proofErr w:type="spellStart"/>
+        <w:t>telecom_data_dictionary</w:t>
+      </w:r>
+      <w:r>
+        <w:t>, que como o próprio nome sugere, trata-se de um dicionário que contém as informações do que cada coluna representa em nossa base principal.</w:t>
+      </w:r>
+    </w:p>
+    <w:p>
+      <w:pPr>
+        <w:pStyle w:val="LegendaTCC"/>
+      </w:pPr>
+      <w:bookmarkStart w:id="6" w:name="_Ref147654677"/>
+      <w:r>
+        <w:t xml:space="preserve">Figura </w:t>
+      </w:r>
+      <w:r>
+        <w:rPr>
+          <w:noProof/>
+        </w:rPr>
+        <w:fldChar w:fldCharType="begin"/>
+      </w:r>
+      <w:r>
+        <w:rPr>
+          <w:noProof/>
+        </w:rPr>
+        <w:instrText xml:space="preserve"> SEQ Figura \* ARABIC </w:instrText>
+      </w:r>
+      <w:r>
+        <w:rPr>
+          <w:noProof/>
+        </w:rPr>
+        <w:fldChar w:fldCharType="separate"/>
+      </w:r>
+      <w:r>
+        <w:rPr>
+          <w:noProof/>
+        </w:rPr>
+        <w:t>2</w:t>
+      </w:r>
+      <w:r>
+        <w:rPr>
+          <w:noProof/>
+        </w:rPr>
+        <w:fldChar w:fldCharType="end"/>
+      </w:r>
+      <w:bookmarkEnd w:id="6"/>
+      <w:r>
+        <w:t xml:space="preserve"> - </w:t>
+      </w:r>
       <w:r>
         <w:rPr>
           <w:i/>
-          <w:iCs/>
-        </w:rPr>
-        <w:t>telecom_data_dictionary</w:t>
-      </w:r>
-      <w:proofErr w:type="spellEnd"/>
-      <w:r>
-        <w:t>, que como o próprio nome sugere, trata-se de um dicionário que contém as informações do que cada coluna representa em nossa base principal.</w:t>
-      </w:r>
-    </w:p>
-    <w:p>
-      <w:pPr>
-        <w:pStyle w:val="LegendaTCC"/>
-      </w:pPr>
-      <w:bookmarkStart w:id="6" w:name="_Ref147654677"/>
-      <w:r>
-        <w:t xml:space="preserve">Figura </w:t>
-      </w:r>
-      <w:r>
-        <w:rPr>
-          <w:noProof/>
-        </w:rPr>
-        <w:fldChar w:fldCharType="begin"/>
-      </w:r>
-      <w:r>
-        <w:rPr>
-          <w:noProof/>
-        </w:rPr>
-        <w:instrText xml:space="preserve"> SEQ Figura \* ARABIC </w:instrText>
-      </w:r>
-      <w:r>
-        <w:rPr>
-          <w:noProof/>
-        </w:rPr>
-        <w:fldChar w:fldCharType="separate"/>
-      </w:r>
-      <w:r>
-        <w:rPr>
-          <w:noProof/>
-        </w:rPr>
-        <w:t>2</w:t>
-      </w:r>
-      <w:r>
-        <w:rPr>
-          <w:noProof/>
-        </w:rPr>
-        <w:fldChar w:fldCharType="end"/>
-      </w:r>
-      <w:bookmarkEnd w:id="6"/>
-      <w:r>
-        <w:t xml:space="preserve"> - </w:t>
-      </w:r>
-      <w:proofErr w:type="spellStart"/>
-      <w:r>
-        <w:rPr>
-          <w:i/>
         </w:rPr>
         <w:t>Datasets</w:t>
       </w:r>
-      <w:proofErr w:type="spellEnd"/>
       <w:r>
         <w:t xml:space="preserve"> que serão utilizados</w:t>
       </w:r>
@@ -1448,7 +1339,6 @@
       <w:r>
         <w:t xml:space="preserve">no arquivo </w:t>
       </w:r>
-      <w:proofErr w:type="spellStart"/>
       <w:r>
         <w:rPr>
           <w:i/>
@@ -1456,7 +1346,6 @@
         </w:rPr>
         <w:t>telecom_customer_churn</w:t>
       </w:r>
-      <w:proofErr w:type="spellEnd"/>
       <w:r>
         <w:t>.</w:t>
       </w:r>
@@ -1518,25 +1407,21 @@
       <w:r>
         <w:t xml:space="preserve"> – Detalhamento do </w:t>
       </w:r>
-      <w:proofErr w:type="spellStart"/>
       <w:r>
         <w:rPr>
           <w:i/>
         </w:rPr>
         <w:t>dataset</w:t>
       </w:r>
-      <w:proofErr w:type="spellEnd"/>
       <w:r>
         <w:t xml:space="preserve"> </w:t>
       </w:r>
-      <w:proofErr w:type="spellStart"/>
       <w:r>
         <w:rPr>
           <w:i/>
         </w:rPr>
         <w:t>telecom_customer_churn</w:t>
       </w:r>
-      <w:proofErr w:type="spellEnd"/>
     </w:p>
     <w:tbl>
       <w:tblPr>
@@ -1664,7 +1549,6 @@
                 <w:lang w:eastAsia="pt-BR" w:bidi="ar-SA"/>
               </w:rPr>
             </w:pPr>
-            <w:proofErr w:type="spellStart"/>
             <w:r>
               <w:rPr>
                 <w:rFonts w:eastAsia="Times New Roman"/>
@@ -1674,7 +1558,6 @@
               </w:rPr>
               <w:t>CustomerID</w:t>
             </w:r>
-            <w:proofErr w:type="spellEnd"/>
           </w:p>
         </w:tc>
         <w:tc>
@@ -1699,7 +1582,6 @@
                 <w:lang w:eastAsia="pt-BR" w:bidi="ar-SA"/>
               </w:rPr>
             </w:pPr>
-            <w:proofErr w:type="spellStart"/>
             <w:r>
               <w:rPr>
                 <w:rFonts w:eastAsia="Times New Roman"/>
@@ -1709,7 +1591,6 @@
               </w:rPr>
               <w:t>ID_cliente</w:t>
             </w:r>
-            <w:proofErr w:type="spellEnd"/>
           </w:p>
         </w:tc>
         <w:tc>
@@ -1807,7 +1688,6 @@
                 <w:lang w:eastAsia="pt-BR" w:bidi="ar-SA"/>
               </w:rPr>
             </w:pPr>
-            <w:proofErr w:type="spellStart"/>
             <w:r>
               <w:rPr>
                 <w:rFonts w:eastAsia="Times New Roman"/>
@@ -1817,7 +1697,6 @@
               </w:rPr>
               <w:t>Gender</w:t>
             </w:r>
-            <w:proofErr w:type="spellEnd"/>
           </w:p>
         </w:tc>
         <w:tc>
@@ -1842,7 +1721,6 @@
                 <w:lang w:eastAsia="pt-BR" w:bidi="ar-SA"/>
               </w:rPr>
             </w:pPr>
-            <w:proofErr w:type="spellStart"/>
             <w:r>
               <w:rPr>
                 <w:rFonts w:eastAsia="Times New Roman"/>
@@ -1852,7 +1730,6 @@
               </w:rPr>
               <w:t>Genero</w:t>
             </w:r>
-            <w:proofErr w:type="spellEnd"/>
           </w:p>
         </w:tc>
         <w:tc>
@@ -1877,25 +1754,14 @@
                 <w:lang w:eastAsia="pt-BR" w:bidi="ar-SA"/>
               </w:rPr>
             </w:pPr>
-            <w:proofErr w:type="spellStart"/>
-            <w:r>
-              <w:rPr>
-                <w:rFonts w:eastAsia="Times New Roman"/>
-                <w:color w:val="000000"/>
-                <w:kern w:val="0"/>
-                <w:lang w:eastAsia="pt-BR" w:bidi="ar-SA"/>
-              </w:rPr>
-              <w:t>Genero</w:t>
-            </w:r>
-            <w:proofErr w:type="spellEnd"/>
-            <w:r>
-              <w:rPr>
-                <w:rFonts w:eastAsia="Times New Roman"/>
-                <w:color w:val="000000"/>
-                <w:kern w:val="0"/>
-                <w:lang w:eastAsia="pt-BR" w:bidi="ar-SA"/>
-              </w:rPr>
-              <w:t xml:space="preserve"> do cliente</w:t>
+            <w:r>
+              <w:rPr>
+                <w:rFonts w:eastAsia="Times New Roman"/>
+                <w:color w:val="000000"/>
+                <w:kern w:val="0"/>
+                <w:lang w:eastAsia="pt-BR" w:bidi="ar-SA"/>
+              </w:rPr>
+              <w:t>Genero do cliente</w:t>
             </w:r>
           </w:p>
         </w:tc>
@@ -2100,7 +1966,6 @@
                 <w:lang w:eastAsia="pt-BR" w:bidi="ar-SA"/>
               </w:rPr>
             </w:pPr>
-            <w:proofErr w:type="spellStart"/>
             <w:r>
               <w:rPr>
                 <w:rFonts w:eastAsia="Times New Roman"/>
@@ -2110,7 +1975,6 @@
               </w:rPr>
               <w:t>Married</w:t>
             </w:r>
-            <w:proofErr w:type="spellEnd"/>
           </w:p>
         </w:tc>
         <w:tc>
@@ -2241,57 +2105,15 @@
                 <w:lang w:eastAsia="pt-BR" w:bidi="ar-SA"/>
               </w:rPr>
             </w:pPr>
-            <w:proofErr w:type="spellStart"/>
-            <w:r>
-              <w:rPr>
-                <w:rFonts w:eastAsia="Times New Roman"/>
-                <w:color w:val="000000"/>
-                <w:kern w:val="0"/>
-                <w:lang w:eastAsia="pt-BR" w:bidi="ar-SA"/>
-              </w:rPr>
-              <w:t>Number</w:t>
-            </w:r>
-            <w:proofErr w:type="spellEnd"/>
-            <w:r>
-              <w:rPr>
-                <w:rFonts w:eastAsia="Times New Roman"/>
-                <w:color w:val="000000"/>
-                <w:kern w:val="0"/>
-                <w:lang w:eastAsia="pt-BR" w:bidi="ar-SA"/>
-              </w:rPr>
-              <w:t xml:space="preserve"> </w:t>
-            </w:r>
-            <w:proofErr w:type="spellStart"/>
-            <w:r>
-              <w:rPr>
-                <w:rFonts w:eastAsia="Times New Roman"/>
-                <w:color w:val="000000"/>
-                <w:kern w:val="0"/>
-                <w:lang w:eastAsia="pt-BR" w:bidi="ar-SA"/>
-              </w:rPr>
-              <w:t>of</w:t>
-            </w:r>
-            <w:proofErr w:type="spellEnd"/>
-            <w:r>
-              <w:rPr>
-                <w:rFonts w:eastAsia="Times New Roman"/>
-                <w:color w:val="000000"/>
-                <w:kern w:val="0"/>
-                <w:lang w:eastAsia="pt-BR" w:bidi="ar-SA"/>
-              </w:rPr>
-              <w:t xml:space="preserve"> </w:t>
-            </w:r>
-            <w:proofErr w:type="spellStart"/>
-            <w:r>
-              <w:rPr>
-                <w:rFonts w:eastAsia="Times New Roman"/>
-                <w:color w:val="000000"/>
-                <w:kern w:val="0"/>
-                <w:lang w:eastAsia="pt-BR" w:bidi="ar-SA"/>
-              </w:rPr>
-              <w:t>Dependents</w:t>
-            </w:r>
-            <w:proofErr w:type="spellEnd"/>
+            <w:r>
+              <w:rPr>
+                <w:rFonts w:eastAsia="Times New Roman"/>
+                <w:color w:val="000000"/>
+                <w:kern w:val="0"/>
+                <w:lang w:eastAsia="pt-BR" w:bidi="ar-SA"/>
+              </w:rPr>
+              <w:t>Number of Dependents</w:t>
+            </w:r>
           </w:p>
         </w:tc>
         <w:tc>
@@ -2316,7 +2138,6 @@
                 <w:lang w:eastAsia="pt-BR" w:bidi="ar-SA"/>
               </w:rPr>
             </w:pPr>
-            <w:proofErr w:type="spellStart"/>
             <w:r>
               <w:rPr>
                 <w:rFonts w:eastAsia="Times New Roman"/>
@@ -2326,7 +2147,6 @@
               </w:rPr>
               <w:t>Qtd_dependentes</w:t>
             </w:r>
-            <w:proofErr w:type="spellEnd"/>
           </w:p>
         </w:tc>
         <w:tc>
@@ -2570,19 +2390,8 @@
                 <w:kern w:val="0"/>
                 <w:lang w:eastAsia="pt-BR" w:bidi="ar-SA"/>
               </w:rPr>
-              <w:t xml:space="preserve">Zip </w:t>
-            </w:r>
-            <w:proofErr w:type="spellStart"/>
-            <w:r>
-              <w:rPr>
-                <w:rFonts w:eastAsia="Times New Roman"/>
-                <w:color w:val="000000"/>
-                <w:kern w:val="0"/>
-                <w:lang w:eastAsia="pt-BR" w:bidi="ar-SA"/>
-              </w:rPr>
-              <w:t>Code</w:t>
-            </w:r>
-            <w:proofErr w:type="spellEnd"/>
+              <w:t>Zip Code</w:t>
+            </w:r>
           </w:p>
         </w:tc>
         <w:tc>
@@ -2607,7 +2416,6 @@
                 <w:lang w:eastAsia="pt-BR" w:bidi="ar-SA"/>
               </w:rPr>
             </w:pPr>
-            <w:proofErr w:type="spellStart"/>
             <w:r>
               <w:rPr>
                 <w:rFonts w:eastAsia="Times New Roman"/>
@@ -2617,7 +2425,6 @@
               </w:rPr>
               <w:t>Codigo_postal</w:t>
             </w:r>
-            <w:proofErr w:type="spellEnd"/>
           </w:p>
         </w:tc>
         <w:tc>
@@ -2993,57 +2800,15 @@
                 <w:lang w:eastAsia="pt-BR" w:bidi="ar-SA"/>
               </w:rPr>
             </w:pPr>
-            <w:proofErr w:type="spellStart"/>
-            <w:r>
-              <w:rPr>
-                <w:rFonts w:eastAsia="Times New Roman"/>
-                <w:color w:val="000000"/>
-                <w:kern w:val="0"/>
-                <w:lang w:eastAsia="pt-BR" w:bidi="ar-SA"/>
-              </w:rPr>
-              <w:t>Number</w:t>
-            </w:r>
-            <w:proofErr w:type="spellEnd"/>
-            <w:r>
-              <w:rPr>
-                <w:rFonts w:eastAsia="Times New Roman"/>
-                <w:color w:val="000000"/>
-                <w:kern w:val="0"/>
-                <w:lang w:eastAsia="pt-BR" w:bidi="ar-SA"/>
-              </w:rPr>
-              <w:t xml:space="preserve"> </w:t>
-            </w:r>
-            <w:proofErr w:type="spellStart"/>
-            <w:r>
-              <w:rPr>
-                <w:rFonts w:eastAsia="Times New Roman"/>
-                <w:color w:val="000000"/>
-                <w:kern w:val="0"/>
-                <w:lang w:eastAsia="pt-BR" w:bidi="ar-SA"/>
-              </w:rPr>
-              <w:t>of</w:t>
-            </w:r>
-            <w:proofErr w:type="spellEnd"/>
-            <w:r>
-              <w:rPr>
-                <w:rFonts w:eastAsia="Times New Roman"/>
-                <w:color w:val="000000"/>
-                <w:kern w:val="0"/>
-                <w:lang w:eastAsia="pt-BR" w:bidi="ar-SA"/>
-              </w:rPr>
-              <w:t xml:space="preserve"> </w:t>
-            </w:r>
-            <w:proofErr w:type="spellStart"/>
-            <w:r>
-              <w:rPr>
-                <w:rFonts w:eastAsia="Times New Roman"/>
-                <w:color w:val="000000"/>
-                <w:kern w:val="0"/>
-                <w:lang w:eastAsia="pt-BR" w:bidi="ar-SA"/>
-              </w:rPr>
-              <w:t>Referrals</w:t>
-            </w:r>
-            <w:proofErr w:type="spellEnd"/>
+            <w:r>
+              <w:rPr>
+                <w:rFonts w:eastAsia="Times New Roman"/>
+                <w:color w:val="000000"/>
+                <w:kern w:val="0"/>
+                <w:lang w:eastAsia="pt-BR" w:bidi="ar-SA"/>
+              </w:rPr>
+              <w:t>Number of Referrals</w:t>
+            </w:r>
           </w:p>
         </w:tc>
         <w:tc>
@@ -3068,7 +2833,6 @@
                 <w:lang w:eastAsia="pt-BR" w:bidi="ar-SA"/>
               </w:rPr>
             </w:pPr>
-            <w:proofErr w:type="spellStart"/>
             <w:r>
               <w:rPr>
                 <w:rFonts w:eastAsia="Times New Roman"/>
@@ -3087,7 +2851,6 @@
               </w:rPr>
               <w:t>indicações</w:t>
             </w:r>
-            <w:proofErr w:type="spellEnd"/>
           </w:p>
         </w:tc>
         <w:tc>
@@ -3185,37 +2948,15 @@
                 <w:lang w:eastAsia="pt-BR" w:bidi="ar-SA"/>
               </w:rPr>
             </w:pPr>
-            <w:proofErr w:type="spellStart"/>
-            <w:r>
-              <w:rPr>
-                <w:rFonts w:eastAsia="Times New Roman"/>
-                <w:color w:val="000000"/>
-                <w:kern w:val="0"/>
-                <w:lang w:eastAsia="pt-BR" w:bidi="ar-SA"/>
-              </w:rPr>
-              <w:t>Tenure</w:t>
-            </w:r>
-            <w:proofErr w:type="spellEnd"/>
-            <w:r>
-              <w:rPr>
-                <w:rFonts w:eastAsia="Times New Roman"/>
-                <w:color w:val="000000"/>
-                <w:kern w:val="0"/>
-                <w:lang w:eastAsia="pt-BR" w:bidi="ar-SA"/>
-              </w:rPr>
-              <w:t xml:space="preserve"> in </w:t>
-            </w:r>
-            <w:proofErr w:type="spellStart"/>
-            <w:r>
-              <w:rPr>
-                <w:rFonts w:eastAsia="Times New Roman"/>
-                <w:color w:val="000000"/>
-                <w:kern w:val="0"/>
-                <w:lang w:eastAsia="pt-BR" w:bidi="ar-SA"/>
-              </w:rPr>
-              <w:t>Months</w:t>
-            </w:r>
-            <w:proofErr w:type="spellEnd"/>
+            <w:r>
+              <w:rPr>
+                <w:rFonts w:eastAsia="Times New Roman"/>
+                <w:color w:val="000000"/>
+                <w:kern w:val="0"/>
+                <w:lang w:eastAsia="pt-BR" w:bidi="ar-SA"/>
+              </w:rPr>
+              <w:t>Tenure in Months</w:t>
+            </w:r>
           </w:p>
         </w:tc>
         <w:tc>
@@ -3240,7 +2981,6 @@
                 <w:lang w:eastAsia="pt-BR" w:bidi="ar-SA"/>
               </w:rPr>
             </w:pPr>
-            <w:proofErr w:type="spellStart"/>
             <w:r>
               <w:rPr>
                 <w:rFonts w:eastAsia="Times New Roman"/>
@@ -3250,7 +2990,6 @@
               </w:rPr>
               <w:t>Meses_na_base</w:t>
             </w:r>
-            <w:proofErr w:type="spellEnd"/>
           </w:p>
         </w:tc>
         <w:tc>
@@ -3348,7 +3087,6 @@
                 <w:lang w:eastAsia="pt-BR" w:bidi="ar-SA"/>
               </w:rPr>
             </w:pPr>
-            <w:proofErr w:type="spellStart"/>
             <w:r>
               <w:rPr>
                 <w:rFonts w:eastAsia="Times New Roman"/>
@@ -3358,7 +3096,6 @@
               </w:rPr>
               <w:t>Offer</w:t>
             </w:r>
-            <w:proofErr w:type="spellEnd"/>
           </w:p>
         </w:tc>
         <w:tc>
@@ -3383,7 +3120,6 @@
                 <w:lang w:eastAsia="pt-BR" w:bidi="ar-SA"/>
               </w:rPr>
             </w:pPr>
-            <w:proofErr w:type="spellStart"/>
             <w:r>
               <w:rPr>
                 <w:rFonts w:eastAsia="Times New Roman"/>
@@ -3393,7 +3129,6 @@
               </w:rPr>
               <w:t>Ultima_oferta</w:t>
             </w:r>
-            <w:proofErr w:type="spellEnd"/>
           </w:p>
         </w:tc>
         <w:tc>
@@ -3524,7 +3259,6 @@
                 <w:lang w:eastAsia="pt-BR" w:bidi="ar-SA"/>
               </w:rPr>
             </w:pPr>
-            <w:proofErr w:type="spellStart"/>
             <w:r>
               <w:rPr>
                 <w:rFonts w:eastAsia="Times New Roman"/>
@@ -3534,7 +3268,6 @@
               </w:rPr>
               <w:t>Servico_telefone</w:t>
             </w:r>
-            <w:proofErr w:type="spellEnd"/>
           </w:p>
         </w:tc>
         <w:tc>
@@ -3632,85 +3365,14 @@
                 <w:lang w:eastAsia="pt-BR" w:bidi="ar-SA"/>
               </w:rPr>
             </w:pPr>
-            <w:proofErr w:type="spellStart"/>
-            <w:r>
-              <w:rPr>
-                <w:rFonts w:eastAsia="Times New Roman"/>
-                <w:color w:val="000000"/>
-                <w:kern w:val="0"/>
-                <w:lang w:eastAsia="pt-BR" w:bidi="ar-SA"/>
-              </w:rPr>
-              <w:t>Avg</w:t>
-            </w:r>
-            <w:proofErr w:type="spellEnd"/>
-            <w:r>
-              <w:rPr>
-                <w:rFonts w:eastAsia="Times New Roman"/>
-                <w:color w:val="000000"/>
-                <w:kern w:val="0"/>
-                <w:lang w:eastAsia="pt-BR" w:bidi="ar-SA"/>
-              </w:rPr>
-              <w:t xml:space="preserve"> </w:t>
-            </w:r>
-            <w:proofErr w:type="spellStart"/>
-            <w:r>
-              <w:rPr>
-                <w:rFonts w:eastAsia="Times New Roman"/>
-                <w:color w:val="000000"/>
-                <w:kern w:val="0"/>
-                <w:lang w:eastAsia="pt-BR" w:bidi="ar-SA"/>
-              </w:rPr>
-              <w:t>Monthly</w:t>
-            </w:r>
-            <w:proofErr w:type="spellEnd"/>
-            <w:r>
-              <w:rPr>
-                <w:rFonts w:eastAsia="Times New Roman"/>
-                <w:color w:val="000000"/>
-                <w:kern w:val="0"/>
-                <w:lang w:eastAsia="pt-BR" w:bidi="ar-SA"/>
-              </w:rPr>
-              <w:t xml:space="preserve"> </w:t>
-            </w:r>
-            <w:proofErr w:type="spellStart"/>
-            <w:r>
-              <w:rPr>
-                <w:rFonts w:eastAsia="Times New Roman"/>
-                <w:color w:val="000000"/>
-                <w:kern w:val="0"/>
-                <w:lang w:eastAsia="pt-BR" w:bidi="ar-SA"/>
-              </w:rPr>
-              <w:t>Long</w:t>
-            </w:r>
-            <w:proofErr w:type="spellEnd"/>
-            <w:r>
-              <w:rPr>
-                <w:rFonts w:eastAsia="Times New Roman"/>
-                <w:color w:val="000000"/>
-                <w:kern w:val="0"/>
-                <w:lang w:eastAsia="pt-BR" w:bidi="ar-SA"/>
-              </w:rPr>
-              <w:t xml:space="preserve"> </w:t>
-            </w:r>
-            <w:proofErr w:type="spellStart"/>
-            <w:r>
-              <w:rPr>
-                <w:rFonts w:eastAsia="Times New Roman"/>
-                <w:color w:val="000000"/>
-                <w:kern w:val="0"/>
-                <w:lang w:eastAsia="pt-BR" w:bidi="ar-SA"/>
-              </w:rPr>
-              <w:t>Distance</w:t>
-            </w:r>
-            <w:proofErr w:type="spellEnd"/>
-            <w:r>
-              <w:rPr>
-                <w:rFonts w:eastAsia="Times New Roman"/>
-                <w:color w:val="000000"/>
-                <w:kern w:val="0"/>
-                <w:lang w:eastAsia="pt-BR" w:bidi="ar-SA"/>
-              </w:rPr>
-              <w:t xml:space="preserve"> Charges</w:t>
+            <w:r>
+              <w:rPr>
+                <w:rFonts w:eastAsia="Times New Roman"/>
+                <w:color w:val="000000"/>
+                <w:kern w:val="0"/>
+                <w:lang w:eastAsia="pt-BR" w:bidi="ar-SA"/>
+              </w:rPr>
+              <w:t>Avg Monthly Long Distance Charges</w:t>
             </w:r>
           </w:p>
         </w:tc>
@@ -3736,7 +3398,6 @@
                 <w:lang w:eastAsia="pt-BR" w:bidi="ar-SA"/>
               </w:rPr>
             </w:pPr>
-            <w:proofErr w:type="spellStart"/>
             <w:r>
               <w:rPr>
                 <w:rFonts w:eastAsia="Times New Roman"/>
@@ -3746,7 +3407,6 @@
               </w:rPr>
               <w:t>Recarga_longa_distancia</w:t>
             </w:r>
-            <w:proofErr w:type="spellEnd"/>
           </w:p>
         </w:tc>
         <w:tc>
@@ -3844,37 +3504,15 @@
                 <w:lang w:eastAsia="pt-BR" w:bidi="ar-SA"/>
               </w:rPr>
             </w:pPr>
-            <w:proofErr w:type="spellStart"/>
-            <w:r>
-              <w:rPr>
-                <w:rFonts w:eastAsia="Times New Roman"/>
-                <w:color w:val="000000"/>
-                <w:kern w:val="0"/>
-                <w:lang w:eastAsia="pt-BR" w:bidi="ar-SA"/>
-              </w:rPr>
-              <w:t>Multiple</w:t>
-            </w:r>
-            <w:proofErr w:type="spellEnd"/>
-            <w:r>
-              <w:rPr>
-                <w:rFonts w:eastAsia="Times New Roman"/>
-                <w:color w:val="000000"/>
-                <w:kern w:val="0"/>
-                <w:lang w:eastAsia="pt-BR" w:bidi="ar-SA"/>
-              </w:rPr>
-              <w:t xml:space="preserve"> </w:t>
-            </w:r>
-            <w:proofErr w:type="spellStart"/>
-            <w:r>
-              <w:rPr>
-                <w:rFonts w:eastAsia="Times New Roman"/>
-                <w:color w:val="000000"/>
-                <w:kern w:val="0"/>
-                <w:lang w:eastAsia="pt-BR" w:bidi="ar-SA"/>
-              </w:rPr>
-              <w:t>Lines</w:t>
-            </w:r>
-            <w:proofErr w:type="spellEnd"/>
+            <w:r>
+              <w:rPr>
+                <w:rFonts w:eastAsia="Times New Roman"/>
+                <w:color w:val="000000"/>
+                <w:kern w:val="0"/>
+                <w:lang w:eastAsia="pt-BR" w:bidi="ar-SA"/>
+              </w:rPr>
+              <w:t>Multiple Lines</w:t>
+            </w:r>
           </w:p>
         </w:tc>
         <w:tc>
@@ -3899,7 +3537,6 @@
                 <w:lang w:eastAsia="pt-BR" w:bidi="ar-SA"/>
               </w:rPr>
             </w:pPr>
-            <w:proofErr w:type="spellStart"/>
             <w:r>
               <w:rPr>
                 <w:rFonts w:eastAsia="Times New Roman"/>
@@ -3909,7 +3546,6 @@
               </w:rPr>
               <w:t>Multiplas_linhas</w:t>
             </w:r>
-            <w:proofErr w:type="spellEnd"/>
           </w:p>
         </w:tc>
         <w:tc>
@@ -4040,7 +3676,6 @@
                 <w:lang w:eastAsia="pt-BR" w:bidi="ar-SA"/>
               </w:rPr>
             </w:pPr>
-            <w:proofErr w:type="spellStart"/>
             <w:r>
               <w:rPr>
                 <w:rFonts w:eastAsia="Times New Roman"/>
@@ -4050,7 +3685,6 @@
               </w:rPr>
               <w:t>Servico_internet</w:t>
             </w:r>
-            <w:proofErr w:type="spellEnd"/>
           </w:p>
         </w:tc>
         <w:tc>
@@ -4155,19 +3789,8 @@
                 <w:kern w:val="0"/>
                 <w:lang w:eastAsia="pt-BR" w:bidi="ar-SA"/>
               </w:rPr>
-              <w:t xml:space="preserve">Internet </w:t>
-            </w:r>
-            <w:proofErr w:type="spellStart"/>
-            <w:r>
-              <w:rPr>
-                <w:rFonts w:eastAsia="Times New Roman"/>
-                <w:color w:val="000000"/>
-                <w:kern w:val="0"/>
-                <w:lang w:eastAsia="pt-BR" w:bidi="ar-SA"/>
-              </w:rPr>
-              <w:t>Type</w:t>
-            </w:r>
-            <w:proofErr w:type="spellEnd"/>
+              <w:t>Internet Type</w:t>
+            </w:r>
           </w:p>
         </w:tc>
         <w:tc>
@@ -4192,7 +3815,6 @@
                 <w:lang w:eastAsia="pt-BR" w:bidi="ar-SA"/>
               </w:rPr>
             </w:pPr>
-            <w:proofErr w:type="spellStart"/>
             <w:r>
               <w:rPr>
                 <w:rFonts w:eastAsia="Times New Roman"/>
@@ -4202,7 +3824,6 @@
               </w:rPr>
               <w:t>Tipo_internet</w:t>
             </w:r>
-            <w:proofErr w:type="spellEnd"/>
           </w:p>
         </w:tc>
         <w:tc>
@@ -4300,45 +3921,14 @@
                 <w:lang w:eastAsia="pt-BR" w:bidi="ar-SA"/>
               </w:rPr>
             </w:pPr>
-            <w:proofErr w:type="spellStart"/>
-            <w:r>
-              <w:rPr>
-                <w:rFonts w:eastAsia="Times New Roman"/>
-                <w:color w:val="000000"/>
-                <w:kern w:val="0"/>
-                <w:lang w:eastAsia="pt-BR" w:bidi="ar-SA"/>
-              </w:rPr>
-              <w:t>Avg</w:t>
-            </w:r>
-            <w:proofErr w:type="spellEnd"/>
-            <w:r>
-              <w:rPr>
-                <w:rFonts w:eastAsia="Times New Roman"/>
-                <w:color w:val="000000"/>
-                <w:kern w:val="0"/>
-                <w:lang w:eastAsia="pt-BR" w:bidi="ar-SA"/>
-              </w:rPr>
-              <w:t xml:space="preserve"> </w:t>
-            </w:r>
-            <w:proofErr w:type="spellStart"/>
-            <w:r>
-              <w:rPr>
-                <w:rFonts w:eastAsia="Times New Roman"/>
-                <w:color w:val="000000"/>
-                <w:kern w:val="0"/>
-                <w:lang w:eastAsia="pt-BR" w:bidi="ar-SA"/>
-              </w:rPr>
-              <w:t>Monthly</w:t>
-            </w:r>
-            <w:proofErr w:type="spellEnd"/>
-            <w:r>
-              <w:rPr>
-                <w:rFonts w:eastAsia="Times New Roman"/>
-                <w:color w:val="000000"/>
-                <w:kern w:val="0"/>
-                <w:lang w:eastAsia="pt-BR" w:bidi="ar-SA"/>
-              </w:rPr>
-              <w:t xml:space="preserve"> GB Download</w:t>
+            <w:r>
+              <w:rPr>
+                <w:rFonts w:eastAsia="Times New Roman"/>
+                <w:color w:val="000000"/>
+                <w:kern w:val="0"/>
+                <w:lang w:eastAsia="pt-BR" w:bidi="ar-SA"/>
+              </w:rPr>
+              <w:t>Avg Monthly GB Download</w:t>
             </w:r>
           </w:p>
         </w:tc>
@@ -4364,7 +3954,6 @@
                 <w:lang w:eastAsia="pt-BR" w:bidi="ar-SA"/>
               </w:rPr>
             </w:pPr>
-            <w:proofErr w:type="spellStart"/>
             <w:r>
               <w:rPr>
                 <w:rFonts w:eastAsia="Times New Roman"/>
@@ -4374,7 +3963,6 @@
               </w:rPr>
               <w:t>Media_mensal_download_GB</w:t>
             </w:r>
-            <w:proofErr w:type="spellEnd"/>
           </w:p>
         </w:tc>
         <w:tc>
@@ -4514,7 +4102,6 @@
                 <w:lang w:eastAsia="pt-BR" w:bidi="ar-SA"/>
               </w:rPr>
             </w:pPr>
-            <w:proofErr w:type="spellStart"/>
             <w:r>
               <w:rPr>
                 <w:rFonts w:eastAsia="Times New Roman"/>
@@ -4524,7 +4111,6 @@
               </w:rPr>
               <w:t>Servico_seguranca</w:t>
             </w:r>
-            <w:proofErr w:type="spellEnd"/>
           </w:p>
         </w:tc>
         <w:tc>
@@ -4655,7 +4241,6 @@
                 <w:lang w:eastAsia="pt-BR" w:bidi="ar-SA"/>
               </w:rPr>
             </w:pPr>
-            <w:proofErr w:type="spellStart"/>
             <w:r>
               <w:rPr>
                 <w:rFonts w:eastAsia="Times New Roman"/>
@@ -4665,7 +4250,6 @@
               </w:rPr>
               <w:t>Servico_backup</w:t>
             </w:r>
-            <w:proofErr w:type="spellEnd"/>
           </w:p>
         </w:tc>
         <w:tc>
@@ -4782,57 +4366,15 @@
                 <w:lang w:eastAsia="pt-BR" w:bidi="ar-SA"/>
               </w:rPr>
             </w:pPr>
-            <w:proofErr w:type="spellStart"/>
-            <w:r>
-              <w:rPr>
-                <w:rFonts w:eastAsia="Times New Roman"/>
-                <w:color w:val="000000"/>
-                <w:kern w:val="0"/>
-                <w:lang w:eastAsia="pt-BR" w:bidi="ar-SA"/>
-              </w:rPr>
-              <w:t>Device</w:t>
-            </w:r>
-            <w:proofErr w:type="spellEnd"/>
-            <w:r>
-              <w:rPr>
-                <w:rFonts w:eastAsia="Times New Roman"/>
-                <w:color w:val="000000"/>
-                <w:kern w:val="0"/>
-                <w:lang w:eastAsia="pt-BR" w:bidi="ar-SA"/>
-              </w:rPr>
-              <w:t xml:space="preserve"> </w:t>
-            </w:r>
-            <w:proofErr w:type="spellStart"/>
-            <w:r>
-              <w:rPr>
-                <w:rFonts w:eastAsia="Times New Roman"/>
-                <w:color w:val="000000"/>
-                <w:kern w:val="0"/>
-                <w:lang w:eastAsia="pt-BR" w:bidi="ar-SA"/>
-              </w:rPr>
-              <w:t>Protection</w:t>
-            </w:r>
-            <w:proofErr w:type="spellEnd"/>
-            <w:r>
-              <w:rPr>
-                <w:rFonts w:eastAsia="Times New Roman"/>
-                <w:color w:val="000000"/>
-                <w:kern w:val="0"/>
-                <w:lang w:eastAsia="pt-BR" w:bidi="ar-SA"/>
-              </w:rPr>
-              <w:t xml:space="preserve"> </w:t>
-            </w:r>
-            <w:proofErr w:type="spellStart"/>
-            <w:r>
-              <w:rPr>
-                <w:rFonts w:eastAsia="Times New Roman"/>
-                <w:color w:val="000000"/>
-                <w:kern w:val="0"/>
-                <w:lang w:eastAsia="pt-BR" w:bidi="ar-SA"/>
-              </w:rPr>
-              <w:t>Plan</w:t>
-            </w:r>
-            <w:proofErr w:type="spellEnd"/>
+            <w:r>
+              <w:rPr>
+                <w:rFonts w:eastAsia="Times New Roman"/>
+                <w:color w:val="000000"/>
+                <w:kern w:val="0"/>
+                <w:lang w:eastAsia="pt-BR" w:bidi="ar-SA"/>
+              </w:rPr>
+              <w:t>Device Protection Plan</w:t>
+            </w:r>
           </w:p>
         </w:tc>
         <w:tc>
@@ -4857,7 +4399,6 @@
                 <w:lang w:eastAsia="pt-BR" w:bidi="ar-SA"/>
               </w:rPr>
             </w:pPr>
-            <w:proofErr w:type="spellStart"/>
             <w:r>
               <w:rPr>
                 <w:rFonts w:eastAsia="Times New Roman"/>
@@ -4867,7 +4408,6 @@
               </w:rPr>
               <w:t>Servico_protecao_dispositivo</w:t>
             </w:r>
-            <w:proofErr w:type="spellEnd"/>
           </w:p>
         </w:tc>
         <w:tc>
@@ -4973,19 +4513,8 @@
                 <w:lang w:eastAsia="pt-BR" w:bidi="ar-SA"/>
               </w:rPr>
               <w:lastRenderedPageBreak/>
-              <w:t xml:space="preserve">Premium Tech </w:t>
-            </w:r>
-            <w:proofErr w:type="spellStart"/>
-            <w:r>
-              <w:rPr>
-                <w:rFonts w:eastAsia="Times New Roman"/>
-                <w:color w:val="000000"/>
-                <w:kern w:val="0"/>
-                <w:lang w:eastAsia="pt-BR" w:bidi="ar-SA"/>
-              </w:rPr>
-              <w:t>Support</w:t>
-            </w:r>
-            <w:proofErr w:type="spellEnd"/>
+              <w:t>Premium Tech Support</w:t>
+            </w:r>
           </w:p>
         </w:tc>
         <w:tc>
@@ -5010,7 +4539,6 @@
                 <w:lang w:eastAsia="pt-BR" w:bidi="ar-SA"/>
               </w:rPr>
             </w:pPr>
-            <w:proofErr w:type="spellStart"/>
             <w:r>
               <w:rPr>
                 <w:rFonts w:eastAsia="Times New Roman"/>
@@ -5020,7 +4548,6 @@
               </w:rPr>
               <w:t>Servico_suporte_preferencial</w:t>
             </w:r>
-            <w:proofErr w:type="spellEnd"/>
           </w:p>
         </w:tc>
         <w:tc>
@@ -5151,7 +4678,6 @@
                 <w:lang w:eastAsia="pt-BR" w:bidi="ar-SA"/>
               </w:rPr>
             </w:pPr>
-            <w:proofErr w:type="spellStart"/>
             <w:r>
               <w:rPr>
                 <w:rFonts w:eastAsia="Times New Roman"/>
@@ -5161,7 +4687,6 @@
               </w:rPr>
               <w:t>Servico_tv</w:t>
             </w:r>
-            <w:proofErr w:type="spellEnd"/>
           </w:p>
         </w:tc>
         <w:tc>
@@ -5285,19 +4810,8 @@
                 <w:kern w:val="0"/>
                 <w:lang w:eastAsia="pt-BR" w:bidi="ar-SA"/>
               </w:rPr>
-              <w:t xml:space="preserve">Streaming </w:t>
-            </w:r>
-            <w:proofErr w:type="spellStart"/>
-            <w:r>
-              <w:rPr>
-                <w:rFonts w:eastAsia="Times New Roman"/>
-                <w:color w:val="000000"/>
-                <w:kern w:val="0"/>
-                <w:lang w:eastAsia="pt-BR" w:bidi="ar-SA"/>
-              </w:rPr>
-              <w:t>Movies</w:t>
-            </w:r>
-            <w:proofErr w:type="spellEnd"/>
+              <w:t>Streaming Movies</w:t>
+            </w:r>
           </w:p>
         </w:tc>
         <w:tc>
@@ -5322,7 +4836,6 @@
                 <w:lang w:eastAsia="pt-BR" w:bidi="ar-SA"/>
               </w:rPr>
             </w:pPr>
-            <w:proofErr w:type="spellStart"/>
             <w:r>
               <w:rPr>
                 <w:rFonts w:eastAsia="Times New Roman"/>
@@ -5332,7 +4845,6 @@
               </w:rPr>
               <w:t>Servico_filmes</w:t>
             </w:r>
-            <w:proofErr w:type="spellEnd"/>
           </w:p>
         </w:tc>
         <w:tc>
@@ -5482,7 +4994,6 @@
                 <w:lang w:eastAsia="pt-BR" w:bidi="ar-SA"/>
               </w:rPr>
             </w:pPr>
-            <w:proofErr w:type="spellStart"/>
             <w:r>
               <w:rPr>
                 <w:rFonts w:eastAsia="Times New Roman"/>
@@ -5492,7 +5003,6 @@
               </w:rPr>
               <w:t>Servico_musica</w:t>
             </w:r>
-            <w:proofErr w:type="spellEnd"/>
           </w:p>
         </w:tc>
         <w:tc>
@@ -5609,25 +5119,14 @@
                 <w:lang w:eastAsia="pt-BR" w:bidi="ar-SA"/>
               </w:rPr>
             </w:pPr>
-            <w:proofErr w:type="spellStart"/>
-            <w:r>
-              <w:rPr>
-                <w:rFonts w:eastAsia="Times New Roman"/>
-                <w:color w:val="000000"/>
-                <w:kern w:val="0"/>
-                <w:lang w:eastAsia="pt-BR" w:bidi="ar-SA"/>
-              </w:rPr>
-              <w:t>Unlimited</w:t>
-            </w:r>
-            <w:proofErr w:type="spellEnd"/>
-            <w:r>
-              <w:rPr>
-                <w:rFonts w:eastAsia="Times New Roman"/>
-                <w:color w:val="000000"/>
-                <w:kern w:val="0"/>
-                <w:lang w:eastAsia="pt-BR" w:bidi="ar-SA"/>
-              </w:rPr>
-              <w:t xml:space="preserve"> Data</w:t>
+            <w:r>
+              <w:rPr>
+                <w:rFonts w:eastAsia="Times New Roman"/>
+                <w:color w:val="000000"/>
+                <w:kern w:val="0"/>
+                <w:lang w:eastAsia="pt-BR" w:bidi="ar-SA"/>
+              </w:rPr>
+              <w:t>Unlimited Data</w:t>
             </w:r>
           </w:p>
         </w:tc>
@@ -5653,7 +5152,6 @@
                 <w:lang w:eastAsia="pt-BR" w:bidi="ar-SA"/>
               </w:rPr>
             </w:pPr>
-            <w:proofErr w:type="spellStart"/>
             <w:r>
               <w:rPr>
                 <w:rFonts w:eastAsia="Times New Roman"/>
@@ -5663,7 +5161,6 @@
               </w:rPr>
               <w:t>Servico_ilimitado_dados</w:t>
             </w:r>
-            <w:proofErr w:type="spellEnd"/>
           </w:p>
         </w:tc>
         <w:tc>
@@ -5761,7 +5258,6 @@
                 <w:lang w:eastAsia="pt-BR" w:bidi="ar-SA"/>
               </w:rPr>
             </w:pPr>
-            <w:proofErr w:type="spellStart"/>
             <w:r>
               <w:rPr>
                 <w:rFonts w:eastAsia="Times New Roman"/>
@@ -5771,7 +5267,6 @@
               </w:rPr>
               <w:t>Contract</w:t>
             </w:r>
-            <w:proofErr w:type="spellEnd"/>
           </w:p>
         </w:tc>
         <w:tc>
@@ -5796,7 +5291,6 @@
                 <w:lang w:eastAsia="pt-BR" w:bidi="ar-SA"/>
               </w:rPr>
             </w:pPr>
-            <w:proofErr w:type="spellStart"/>
             <w:r>
               <w:rPr>
                 <w:rFonts w:eastAsia="Times New Roman"/>
@@ -5806,7 +5300,6 @@
               </w:rPr>
               <w:t>Tipo_contrato</w:t>
             </w:r>
-            <w:proofErr w:type="spellEnd"/>
           </w:p>
         </w:tc>
         <w:tc>
@@ -5904,37 +5397,15 @@
                 <w:lang w:eastAsia="pt-BR" w:bidi="ar-SA"/>
               </w:rPr>
             </w:pPr>
-            <w:proofErr w:type="spellStart"/>
-            <w:r>
-              <w:rPr>
-                <w:rFonts w:eastAsia="Times New Roman"/>
-                <w:color w:val="000000"/>
-                <w:kern w:val="0"/>
-                <w:lang w:eastAsia="pt-BR" w:bidi="ar-SA"/>
-              </w:rPr>
-              <w:t>Paperless</w:t>
-            </w:r>
-            <w:proofErr w:type="spellEnd"/>
-            <w:r>
-              <w:rPr>
-                <w:rFonts w:eastAsia="Times New Roman"/>
-                <w:color w:val="000000"/>
-                <w:kern w:val="0"/>
-                <w:lang w:eastAsia="pt-BR" w:bidi="ar-SA"/>
-              </w:rPr>
-              <w:t xml:space="preserve"> </w:t>
-            </w:r>
-            <w:proofErr w:type="spellStart"/>
-            <w:r>
-              <w:rPr>
-                <w:rFonts w:eastAsia="Times New Roman"/>
-                <w:color w:val="000000"/>
-                <w:kern w:val="0"/>
-                <w:lang w:eastAsia="pt-BR" w:bidi="ar-SA"/>
-              </w:rPr>
-              <w:t>Billing</w:t>
-            </w:r>
-            <w:proofErr w:type="spellEnd"/>
+            <w:r>
+              <w:rPr>
+                <w:rFonts w:eastAsia="Times New Roman"/>
+                <w:color w:val="000000"/>
+                <w:kern w:val="0"/>
+                <w:lang w:eastAsia="pt-BR" w:bidi="ar-SA"/>
+              </w:rPr>
+              <w:t>Paperless Billing</w:t>
+            </w:r>
           </w:p>
         </w:tc>
         <w:tc>
@@ -5959,7 +5430,6 @@
                 <w:lang w:eastAsia="pt-BR" w:bidi="ar-SA"/>
               </w:rPr>
             </w:pPr>
-            <w:proofErr w:type="spellStart"/>
             <w:r>
               <w:rPr>
                 <w:rFonts w:eastAsia="Times New Roman"/>
@@ -5969,7 +5439,6 @@
               </w:rPr>
               <w:t>Faturamento_sem_papel</w:t>
             </w:r>
-            <w:proofErr w:type="spellEnd"/>
           </w:p>
         </w:tc>
         <w:tc>
@@ -6067,37 +5536,15 @@
                 <w:lang w:eastAsia="pt-BR" w:bidi="ar-SA"/>
               </w:rPr>
             </w:pPr>
-            <w:proofErr w:type="spellStart"/>
-            <w:r>
-              <w:rPr>
-                <w:rFonts w:eastAsia="Times New Roman"/>
-                <w:color w:val="000000"/>
-                <w:kern w:val="0"/>
-                <w:lang w:eastAsia="pt-BR" w:bidi="ar-SA"/>
-              </w:rPr>
-              <w:t>Payment</w:t>
-            </w:r>
-            <w:proofErr w:type="spellEnd"/>
-            <w:r>
-              <w:rPr>
-                <w:rFonts w:eastAsia="Times New Roman"/>
-                <w:color w:val="000000"/>
-                <w:kern w:val="0"/>
-                <w:lang w:eastAsia="pt-BR" w:bidi="ar-SA"/>
-              </w:rPr>
-              <w:t xml:space="preserve"> </w:t>
-            </w:r>
-            <w:proofErr w:type="spellStart"/>
-            <w:r>
-              <w:rPr>
-                <w:rFonts w:eastAsia="Times New Roman"/>
-                <w:color w:val="000000"/>
-                <w:kern w:val="0"/>
-                <w:lang w:eastAsia="pt-BR" w:bidi="ar-SA"/>
-              </w:rPr>
-              <w:t>Method</w:t>
-            </w:r>
-            <w:proofErr w:type="spellEnd"/>
+            <w:r>
+              <w:rPr>
+                <w:rFonts w:eastAsia="Times New Roman"/>
+                <w:color w:val="000000"/>
+                <w:kern w:val="0"/>
+                <w:lang w:eastAsia="pt-BR" w:bidi="ar-SA"/>
+              </w:rPr>
+              <w:t>Payment Method</w:t>
+            </w:r>
           </w:p>
         </w:tc>
         <w:tc>
@@ -6122,7 +5569,6 @@
                 <w:lang w:eastAsia="pt-BR" w:bidi="ar-SA"/>
               </w:rPr>
             </w:pPr>
-            <w:proofErr w:type="spellStart"/>
             <w:r>
               <w:rPr>
                 <w:rFonts w:eastAsia="Times New Roman"/>
@@ -6132,7 +5578,6 @@
               </w:rPr>
               <w:t>Tipo_pagamento</w:t>
             </w:r>
-            <w:proofErr w:type="spellEnd"/>
           </w:p>
         </w:tc>
         <w:tc>
@@ -6230,25 +5675,14 @@
                 <w:lang w:eastAsia="pt-BR" w:bidi="ar-SA"/>
               </w:rPr>
             </w:pPr>
-            <w:proofErr w:type="spellStart"/>
-            <w:r>
-              <w:rPr>
-                <w:rFonts w:eastAsia="Times New Roman"/>
-                <w:color w:val="000000"/>
-                <w:kern w:val="0"/>
-                <w:lang w:eastAsia="pt-BR" w:bidi="ar-SA"/>
-              </w:rPr>
-              <w:t>Monthly</w:t>
-            </w:r>
-            <w:proofErr w:type="spellEnd"/>
-            <w:r>
-              <w:rPr>
-                <w:rFonts w:eastAsia="Times New Roman"/>
-                <w:color w:val="000000"/>
-                <w:kern w:val="0"/>
-                <w:lang w:eastAsia="pt-BR" w:bidi="ar-SA"/>
-              </w:rPr>
-              <w:t xml:space="preserve"> Charge</w:t>
+            <w:r>
+              <w:rPr>
+                <w:rFonts w:eastAsia="Times New Roman"/>
+                <w:color w:val="000000"/>
+                <w:kern w:val="0"/>
+                <w:lang w:eastAsia="pt-BR" w:bidi="ar-SA"/>
+              </w:rPr>
+              <w:t>Monthly Charge</w:t>
             </w:r>
           </w:p>
         </w:tc>
@@ -6274,7 +5708,6 @@
                 <w:lang w:eastAsia="pt-BR" w:bidi="ar-SA"/>
               </w:rPr>
             </w:pPr>
-            <w:proofErr w:type="spellStart"/>
             <w:r>
               <w:rPr>
                 <w:rFonts w:eastAsia="Times New Roman"/>
@@ -6284,7 +5717,6 @@
               </w:rPr>
               <w:t>Cobranca_mensal</w:t>
             </w:r>
-            <w:proofErr w:type="spellEnd"/>
           </w:p>
         </w:tc>
         <w:tc>
@@ -6415,7 +5847,6 @@
                 <w:lang w:eastAsia="pt-BR" w:bidi="ar-SA"/>
               </w:rPr>
             </w:pPr>
-            <w:proofErr w:type="spellStart"/>
             <w:r>
               <w:rPr>
                 <w:rFonts w:eastAsia="Times New Roman"/>
@@ -6425,7 +5856,6 @@
               </w:rPr>
               <w:t>Total_cobranca</w:t>
             </w:r>
-            <w:proofErr w:type="spellEnd"/>
           </w:p>
         </w:tc>
         <w:tc>
@@ -6530,19 +5960,8 @@
                 <w:kern w:val="0"/>
                 <w:lang w:eastAsia="pt-BR" w:bidi="ar-SA"/>
               </w:rPr>
-              <w:t xml:space="preserve">Total </w:t>
-            </w:r>
-            <w:proofErr w:type="spellStart"/>
-            <w:r>
-              <w:rPr>
-                <w:rFonts w:eastAsia="Times New Roman"/>
-                <w:color w:val="000000"/>
-                <w:kern w:val="0"/>
-                <w:lang w:eastAsia="pt-BR" w:bidi="ar-SA"/>
-              </w:rPr>
-              <w:t>Refunds</w:t>
-            </w:r>
-            <w:proofErr w:type="spellEnd"/>
+              <w:t>Total Refunds</w:t>
+            </w:r>
           </w:p>
         </w:tc>
         <w:tc>
@@ -6567,7 +5986,6 @@
                 <w:lang w:eastAsia="pt-BR" w:bidi="ar-SA"/>
               </w:rPr>
             </w:pPr>
-            <w:proofErr w:type="spellStart"/>
             <w:r>
               <w:rPr>
                 <w:rFonts w:eastAsia="Times New Roman"/>
@@ -6577,7 +5995,6 @@
               </w:rPr>
               <w:t>Total_reembolsos</w:t>
             </w:r>
-            <w:proofErr w:type="spellEnd"/>
           </w:p>
         </w:tc>
         <w:tc>
@@ -6708,7 +6125,6 @@
                 <w:lang w:eastAsia="pt-BR" w:bidi="ar-SA"/>
               </w:rPr>
             </w:pPr>
-            <w:proofErr w:type="spellStart"/>
             <w:r>
               <w:rPr>
                 <w:rFonts w:eastAsia="Times New Roman"/>
@@ -6727,7 +6143,6 @@
               </w:rPr>
               <w:t>_extras</w:t>
             </w:r>
-            <w:proofErr w:type="spellEnd"/>
           </w:p>
         </w:tc>
         <w:tc>
@@ -6868,47 +6283,7 @@
                 <w:kern w:val="0"/>
                 <w:lang w:eastAsia="pt-BR" w:bidi="ar-SA"/>
               </w:rPr>
-              <w:t xml:space="preserve">Total </w:t>
-            </w:r>
-            <w:proofErr w:type="spellStart"/>
-            <w:r>
-              <w:rPr>
-                <w:rFonts w:eastAsia="Times New Roman"/>
-                <w:color w:val="000000"/>
-                <w:kern w:val="0"/>
-                <w:lang w:eastAsia="pt-BR" w:bidi="ar-SA"/>
-              </w:rPr>
-              <w:t>Long</w:t>
-            </w:r>
-            <w:proofErr w:type="spellEnd"/>
-            <w:r>
-              <w:rPr>
-                <w:rFonts w:eastAsia="Times New Roman"/>
-                <w:color w:val="000000"/>
-                <w:kern w:val="0"/>
-                <w:lang w:eastAsia="pt-BR" w:bidi="ar-SA"/>
-              </w:rPr>
-              <w:t xml:space="preserve"> </w:t>
-            </w:r>
-            <w:proofErr w:type="spellStart"/>
-            <w:r>
-              <w:rPr>
-                <w:rFonts w:eastAsia="Times New Roman"/>
-                <w:color w:val="000000"/>
-                <w:kern w:val="0"/>
-                <w:lang w:eastAsia="pt-BR" w:bidi="ar-SA"/>
-              </w:rPr>
-              <w:t>Distance</w:t>
-            </w:r>
-            <w:proofErr w:type="spellEnd"/>
-            <w:r>
-              <w:rPr>
-                <w:rFonts w:eastAsia="Times New Roman"/>
-                <w:color w:val="000000"/>
-                <w:kern w:val="0"/>
-                <w:lang w:eastAsia="pt-BR" w:bidi="ar-SA"/>
-              </w:rPr>
-              <w:t xml:space="preserve"> Charges</w:t>
+              <w:t>Total Long Distance Charges</w:t>
             </w:r>
           </w:p>
         </w:tc>
@@ -6934,7 +6309,6 @@
                 <w:lang w:eastAsia="pt-BR" w:bidi="ar-SA"/>
               </w:rPr>
             </w:pPr>
-            <w:proofErr w:type="spellStart"/>
             <w:r>
               <w:rPr>
                 <w:rFonts w:eastAsia="Times New Roman"/>
@@ -6944,7 +6318,6 @@
               </w:rPr>
               <w:t>Cobrancas_longa_distancia</w:t>
             </w:r>
-            <w:proofErr w:type="spellEnd"/>
           </w:p>
         </w:tc>
         <w:tc>
@@ -7049,19 +6422,8 @@
                 <w:kern w:val="0"/>
                 <w:lang w:eastAsia="pt-BR" w:bidi="ar-SA"/>
               </w:rPr>
-              <w:t xml:space="preserve">Total </w:t>
-            </w:r>
-            <w:proofErr w:type="spellStart"/>
-            <w:r>
-              <w:rPr>
-                <w:rFonts w:eastAsia="Times New Roman"/>
-                <w:color w:val="000000"/>
-                <w:kern w:val="0"/>
-                <w:lang w:eastAsia="pt-BR" w:bidi="ar-SA"/>
-              </w:rPr>
-              <w:t>Revenue</w:t>
-            </w:r>
-            <w:proofErr w:type="spellEnd"/>
+              <w:t>Total Revenue</w:t>
+            </w:r>
           </w:p>
         </w:tc>
         <w:tc>
@@ -7086,7 +6448,6 @@
                 <w:lang w:eastAsia="pt-BR" w:bidi="ar-SA"/>
               </w:rPr>
             </w:pPr>
-            <w:proofErr w:type="spellStart"/>
             <w:r>
               <w:rPr>
                 <w:rFonts w:eastAsia="Times New Roman"/>
@@ -7096,7 +6457,6 @@
               </w:rPr>
               <w:t>Total_cobranca_geral</w:t>
             </w:r>
-            <w:proofErr w:type="spellEnd"/>
           </w:p>
         </w:tc>
         <w:tc>
@@ -7194,25 +6554,14 @@
                 <w:lang w:eastAsia="pt-BR" w:bidi="ar-SA"/>
               </w:rPr>
             </w:pPr>
-            <w:proofErr w:type="spellStart"/>
-            <w:r>
-              <w:rPr>
-                <w:rFonts w:eastAsia="Times New Roman"/>
-                <w:color w:val="000000"/>
-                <w:kern w:val="0"/>
-                <w:lang w:eastAsia="pt-BR" w:bidi="ar-SA"/>
-              </w:rPr>
-              <w:t>Customer</w:t>
-            </w:r>
-            <w:proofErr w:type="spellEnd"/>
-            <w:r>
-              <w:rPr>
-                <w:rFonts w:eastAsia="Times New Roman"/>
-                <w:color w:val="000000"/>
-                <w:kern w:val="0"/>
-                <w:lang w:eastAsia="pt-BR" w:bidi="ar-SA"/>
-              </w:rPr>
-              <w:t xml:space="preserve"> Status</w:t>
+            <w:r>
+              <w:rPr>
+                <w:rFonts w:eastAsia="Times New Roman"/>
+                <w:color w:val="000000"/>
+                <w:kern w:val="0"/>
+                <w:lang w:eastAsia="pt-BR" w:bidi="ar-SA"/>
+              </w:rPr>
+              <w:t>Customer Status</w:t>
             </w:r>
           </w:p>
         </w:tc>
@@ -7238,7 +6587,6 @@
                 <w:lang w:eastAsia="pt-BR" w:bidi="ar-SA"/>
               </w:rPr>
             </w:pPr>
-            <w:proofErr w:type="spellStart"/>
             <w:r>
               <w:rPr>
                 <w:rFonts w:eastAsia="Times New Roman"/>
@@ -7248,7 +6596,6 @@
               </w:rPr>
               <w:t>Situacao_cliente</w:t>
             </w:r>
-            <w:proofErr w:type="spellEnd"/>
           </w:p>
         </w:tc>
         <w:tc>
@@ -7282,7 +6629,6 @@
               </w:rPr>
               <w:t xml:space="preserve">Indica o status do cliente ao final período em que os dados foram coletados: </w:t>
             </w:r>
-            <w:proofErr w:type="spellStart"/>
             <w:r>
               <w:rPr>
                 <w:rFonts w:eastAsia="Times New Roman"/>
@@ -7293,7 +6639,6 @@
               </w:rPr>
               <w:t>Churned</w:t>
             </w:r>
-            <w:proofErr w:type="spellEnd"/>
             <w:r>
               <w:rPr>
                 <w:rFonts w:eastAsia="Times New Roman"/>
@@ -7303,7 +6648,6 @@
               </w:rPr>
               <w:t xml:space="preserve"> (cancelou), </w:t>
             </w:r>
-            <w:proofErr w:type="spellStart"/>
             <w:r>
               <w:rPr>
                 <w:rFonts w:eastAsia="Times New Roman"/>
@@ -7314,7 +6658,6 @@
               </w:rPr>
               <w:t>Stayed</w:t>
             </w:r>
-            <w:proofErr w:type="spellEnd"/>
             <w:r>
               <w:rPr>
                 <w:rFonts w:eastAsia="Times New Roman"/>
@@ -7324,7 +6667,6 @@
               </w:rPr>
               <w:t xml:space="preserve"> (permaneceu cliente) e </w:t>
             </w:r>
-            <w:proofErr w:type="spellStart"/>
             <w:r>
               <w:rPr>
                 <w:rFonts w:eastAsia="Times New Roman"/>
@@ -7335,7 +6677,6 @@
               </w:rPr>
               <w:t>Joined</w:t>
             </w:r>
-            <w:proofErr w:type="spellEnd"/>
             <w:r>
               <w:rPr>
                 <w:rFonts w:eastAsia="Times New Roman"/>
@@ -7409,37 +6750,15 @@
                 <w:lang w:eastAsia="pt-BR" w:bidi="ar-SA"/>
               </w:rPr>
             </w:pPr>
-            <w:proofErr w:type="spellStart"/>
-            <w:r>
-              <w:rPr>
-                <w:rFonts w:eastAsia="Times New Roman"/>
-                <w:color w:val="000000"/>
-                <w:kern w:val="0"/>
-                <w:lang w:eastAsia="pt-BR" w:bidi="ar-SA"/>
-              </w:rPr>
-              <w:t>Churn</w:t>
-            </w:r>
-            <w:proofErr w:type="spellEnd"/>
-            <w:r>
-              <w:rPr>
-                <w:rFonts w:eastAsia="Times New Roman"/>
-                <w:color w:val="000000"/>
-                <w:kern w:val="0"/>
-                <w:lang w:eastAsia="pt-BR" w:bidi="ar-SA"/>
-              </w:rPr>
-              <w:t xml:space="preserve"> </w:t>
-            </w:r>
-            <w:proofErr w:type="spellStart"/>
-            <w:r>
-              <w:rPr>
-                <w:rFonts w:eastAsia="Times New Roman"/>
-                <w:color w:val="000000"/>
-                <w:kern w:val="0"/>
-                <w:lang w:eastAsia="pt-BR" w:bidi="ar-SA"/>
-              </w:rPr>
-              <w:t>Category</w:t>
-            </w:r>
-            <w:proofErr w:type="spellEnd"/>
+            <w:r>
+              <w:rPr>
+                <w:rFonts w:eastAsia="Times New Roman"/>
+                <w:color w:val="000000"/>
+                <w:kern w:val="0"/>
+                <w:lang w:eastAsia="pt-BR" w:bidi="ar-SA"/>
+              </w:rPr>
+              <w:t>Churn Category</w:t>
+            </w:r>
           </w:p>
         </w:tc>
         <w:tc>
@@ -7464,7 +6783,6 @@
                 <w:lang w:eastAsia="pt-BR" w:bidi="ar-SA"/>
               </w:rPr>
             </w:pPr>
-            <w:proofErr w:type="spellStart"/>
             <w:r>
               <w:rPr>
                 <w:rFonts w:eastAsia="Times New Roman"/>
@@ -7474,7 +6792,6 @@
               </w:rPr>
               <w:t>Categoria_cancelamento</w:t>
             </w:r>
-            <w:proofErr w:type="spellEnd"/>
           </w:p>
         </w:tc>
         <w:tc>
@@ -7572,37 +6889,15 @@
                 <w:lang w:eastAsia="pt-BR" w:bidi="ar-SA"/>
               </w:rPr>
             </w:pPr>
-            <w:proofErr w:type="spellStart"/>
-            <w:r>
-              <w:rPr>
-                <w:rFonts w:eastAsia="Times New Roman"/>
-                <w:color w:val="000000"/>
-                <w:kern w:val="0"/>
-                <w:lang w:eastAsia="pt-BR" w:bidi="ar-SA"/>
-              </w:rPr>
-              <w:t>Churn</w:t>
-            </w:r>
-            <w:proofErr w:type="spellEnd"/>
-            <w:r>
-              <w:rPr>
-                <w:rFonts w:eastAsia="Times New Roman"/>
-                <w:color w:val="000000"/>
-                <w:kern w:val="0"/>
-                <w:lang w:eastAsia="pt-BR" w:bidi="ar-SA"/>
-              </w:rPr>
-              <w:t xml:space="preserve"> </w:t>
-            </w:r>
-            <w:proofErr w:type="spellStart"/>
-            <w:r>
-              <w:rPr>
-                <w:rFonts w:eastAsia="Times New Roman"/>
-                <w:color w:val="000000"/>
-                <w:kern w:val="0"/>
-                <w:lang w:eastAsia="pt-BR" w:bidi="ar-SA"/>
-              </w:rPr>
-              <w:t>Reason</w:t>
-            </w:r>
-            <w:proofErr w:type="spellEnd"/>
+            <w:r>
+              <w:rPr>
+                <w:rFonts w:eastAsia="Times New Roman"/>
+                <w:color w:val="000000"/>
+                <w:kern w:val="0"/>
+                <w:lang w:eastAsia="pt-BR" w:bidi="ar-SA"/>
+              </w:rPr>
+              <w:t>Churn Reason</w:t>
+            </w:r>
           </w:p>
         </w:tc>
         <w:tc>
@@ -7627,7 +6922,6 @@
                 <w:lang w:eastAsia="pt-BR" w:bidi="ar-SA"/>
               </w:rPr>
             </w:pPr>
-            <w:proofErr w:type="spellStart"/>
             <w:r>
               <w:rPr>
                 <w:rFonts w:eastAsia="Times New Roman"/>
@@ -7637,7 +6931,6 @@
               </w:rPr>
               <w:t>Motivo_cancelamento</w:t>
             </w:r>
-            <w:proofErr w:type="spellEnd"/>
           </w:p>
         </w:tc>
         <w:tc>
@@ -7732,7 +7025,6 @@
         <w:lastRenderedPageBreak/>
         <w:t xml:space="preserve">O mesmo processo será realizado no arquivo </w:t>
       </w:r>
-      <w:proofErr w:type="spellStart"/>
       <w:r>
         <w:rPr>
           <w:i/>
@@ -7740,7 +7032,6 @@
         </w:rPr>
         <w:t>telecom_zipcode_population</w:t>
       </w:r>
-      <w:proofErr w:type="spellEnd"/>
       <w:r>
         <w:rPr>
           <w:iCs/>
@@ -7835,18 +7126,15 @@
       <w:r>
         <w:t xml:space="preserve"> - Detalhamento do </w:t>
       </w:r>
-      <w:proofErr w:type="spellStart"/>
       <w:r>
         <w:rPr>
           <w:i/>
         </w:rPr>
         <w:t>dataset</w:t>
       </w:r>
-      <w:proofErr w:type="spellEnd"/>
       <w:r>
         <w:t xml:space="preserve"> </w:t>
       </w:r>
-      <w:proofErr w:type="spellStart"/>
       <w:r>
         <w:rPr>
           <w:i/>
@@ -7859,7 +7147,6 @@
         </w:rPr>
         <w:t>data_dictionary</w:t>
       </w:r>
-      <w:proofErr w:type="spellEnd"/>
     </w:p>
     <w:tbl>
       <w:tblPr>
@@ -7988,19 +7275,8 @@
                 <w:kern w:val="0"/>
                 <w:lang w:eastAsia="pt-BR" w:bidi="ar-SA"/>
               </w:rPr>
-              <w:t xml:space="preserve">Zip </w:t>
-            </w:r>
-            <w:proofErr w:type="spellStart"/>
-            <w:r>
-              <w:rPr>
-                <w:rFonts w:eastAsia="Times New Roman"/>
-                <w:color w:val="000000"/>
-                <w:kern w:val="0"/>
-                <w:lang w:eastAsia="pt-BR" w:bidi="ar-SA"/>
-              </w:rPr>
-              <w:t>Code</w:t>
-            </w:r>
-            <w:proofErr w:type="spellEnd"/>
+              <w:t>Zip Code</w:t>
+            </w:r>
           </w:p>
         </w:tc>
         <w:tc>
@@ -8024,7 +7300,6 @@
                 <w:lang w:eastAsia="pt-BR" w:bidi="ar-SA"/>
               </w:rPr>
             </w:pPr>
-            <w:proofErr w:type="spellStart"/>
             <w:r>
               <w:rPr>
                 <w:rFonts w:eastAsia="Times New Roman"/>
@@ -8034,7 +7309,6 @@
               </w:rPr>
               <w:t>Codigo_postal</w:t>
             </w:r>
-            <w:proofErr w:type="spellEnd"/>
           </w:p>
         </w:tc>
         <w:tc>
@@ -8106,7 +7380,6 @@
                 <w:lang w:eastAsia="pt-BR" w:bidi="ar-SA"/>
               </w:rPr>
             </w:pPr>
-            <w:proofErr w:type="spellStart"/>
             <w:r>
               <w:rPr>
                 <w:rFonts w:eastAsia="Times New Roman"/>
@@ -8116,7 +7389,6 @@
               </w:rPr>
               <w:t>Population</w:t>
             </w:r>
-            <w:proofErr w:type="spellEnd"/>
           </w:p>
         </w:tc>
         <w:tc>
@@ -8214,141 +7486,118 @@
       <w:r>
         <w:t xml:space="preserve">Para a execução do projeto, foi utilizada a linguagem de programação interpretada Python, na sua versão 3.9.13, além do </w:t>
       </w:r>
-      <w:proofErr w:type="spellStart"/>
       <w:r>
         <w:rPr>
           <w:i/>
           <w:iCs/>
         </w:rPr>
-        <w:t>Jupyter</w:t>
-      </w:r>
-      <w:proofErr w:type="spellEnd"/>
+        <w:t>Jupyter Notebook</w:t>
+      </w:r>
+      <w:r>
+        <w:t>, ambiente de desenvolvimento interativo baseado na Web</w:t>
+      </w:r>
+    </w:p>
+    <w:p>
+      <w:r>
+        <w:t xml:space="preserve">Nesta etapa do projeto, será utilizada majoritariamente a biblioteca </w:t>
+      </w:r>
       <w:r>
         <w:rPr>
           <w:i/>
           <w:iCs/>
         </w:rPr>
-        <w:t xml:space="preserve"> Notebook</w:t>
-      </w:r>
-      <w:r>
-        <w:t>, ambiente de desenvolvimento interativo baseado na Web</w:t>
-      </w:r>
-    </w:p>
-    <w:p>
-      <w:r>
-        <w:t xml:space="preserve">Nesta etapa do projeto, será utilizada majoritariamente a biblioteca </w:t>
+        <w:t>Pandas</w:t>
+      </w:r>
+      <w:r>
+        <w:t xml:space="preserve"> (</w:t>
+      </w:r>
+      <w:r>
+        <w:fldChar w:fldCharType="begin"/>
+      </w:r>
+      <w:r>
+        <w:instrText xml:space="preserve"> REF _Ref148257224 \h </w:instrText>
+      </w:r>
+      <w:r>
+        <w:fldChar w:fldCharType="separate"/>
+      </w:r>
+      <w:r>
+        <w:t xml:space="preserve">Figura </w:t>
+      </w:r>
+      <w:r>
+        <w:rPr>
+          <w:noProof/>
+        </w:rPr>
+        <w:t>3</w:t>
+      </w:r>
+      <w:r>
+        <w:fldChar w:fldCharType="end"/>
+      </w:r>
+      <w:r>
+        <w:t xml:space="preserve">) </w:t>
+      </w:r>
+      <w:r>
+        <w:t xml:space="preserve">para manejo dos dados bem como de eventuais ajustes que possam ser necessários para deixar a base de dados melhor estruturada, e com isso, buscar melhores interpretações dos algoritmos de </w:t>
       </w:r>
       <w:r>
         <w:rPr>
           <w:i/>
           <w:iCs/>
         </w:rPr>
-        <w:t>Pandas</w:t>
-      </w:r>
-      <w:r>
-        <w:t xml:space="preserve"> (</w:t>
-      </w:r>
-      <w:r>
+        <w:t>Machine Learning</w:t>
+      </w:r>
+      <w:r>
+        <w:t>.</w:t>
+      </w:r>
+    </w:p>
+    <w:p/>
+    <w:p>
+      <w:pPr>
+        <w:pStyle w:val="LegendaTCC"/>
+      </w:pPr>
+      <w:bookmarkStart w:id="10" w:name="_Ref148257224"/>
+      <w:r>
+        <w:t xml:space="preserve">Figura </w:t>
+      </w:r>
+      <w:r>
+        <w:rPr>
+          <w:noProof/>
+        </w:rPr>
         <w:fldChar w:fldCharType="begin"/>
       </w:r>
       <w:r>
-        <w:instrText xml:space="preserve"> REF _Ref148257224 \h </w:instrText>
-      </w:r>
-      <w:r>
+        <w:rPr>
+          <w:noProof/>
+        </w:rPr>
+        <w:instrText xml:space="preserve"> SEQ Figura \* ARABIC </w:instrText>
+      </w:r>
+      <w:r>
+        <w:rPr>
+          <w:noProof/>
+        </w:rPr>
         <w:fldChar w:fldCharType="separate"/>
       </w:r>
       <w:r>
-        <w:t xml:space="preserve">Figura </w:t>
-      </w:r>
-      <w:r>
         <w:rPr>
           <w:noProof/>
         </w:rPr>
         <w:t>3</w:t>
       </w:r>
       <w:r>
+        <w:rPr>
+          <w:noProof/>
+        </w:rPr>
         <w:fldChar w:fldCharType="end"/>
       </w:r>
-      <w:r>
-        <w:t xml:space="preserve">) </w:t>
-      </w:r>
-      <w:r>
-        <w:t xml:space="preserve">para manejo dos dados bem como de eventuais ajustes que possam ser necessários para deixar a base de dados melhor estruturada, e com isso, buscar melhores interpretações dos algoritmos de </w:t>
-      </w:r>
-      <w:proofErr w:type="spellStart"/>
+      <w:bookmarkEnd w:id="10"/>
+      <w:r>
+        <w:t xml:space="preserve"> - Importação do </w:t>
+      </w:r>
       <w:r>
         <w:rPr>
           <w:i/>
-          <w:iCs/>
-        </w:rPr>
-        <w:t>Machine</w:t>
-      </w:r>
-      <w:proofErr w:type="spellEnd"/>
-      <w:r>
-        <w:rPr>
-          <w:i/>
-          <w:iCs/>
-        </w:rPr>
-        <w:t xml:space="preserve"> Learning</w:t>
-      </w:r>
-      <w:r>
-        <w:t>.</w:t>
-      </w:r>
-    </w:p>
-    <w:p/>
-    <w:p>
-      <w:pPr>
-        <w:pStyle w:val="LegendaTCC"/>
-      </w:pPr>
-      <w:bookmarkStart w:id="10" w:name="_Ref148257224"/>
-      <w:r>
-        <w:t xml:space="preserve">Figura </w:t>
-      </w:r>
-      <w:r>
-        <w:rPr>
-          <w:noProof/>
-        </w:rPr>
-        <w:fldChar w:fldCharType="begin"/>
-      </w:r>
-      <w:r>
-        <w:rPr>
-          <w:noProof/>
-        </w:rPr>
-        <w:instrText xml:space="preserve"> SEQ Figura \* ARABIC </w:instrText>
-      </w:r>
-      <w:r>
-        <w:rPr>
-          <w:noProof/>
-        </w:rPr>
-        <w:fldChar w:fldCharType="separate"/>
-      </w:r>
-      <w:r>
-        <w:rPr>
-          <w:noProof/>
-        </w:rPr>
-        <w:t>3</w:t>
-      </w:r>
-      <w:r>
-        <w:rPr>
-          <w:noProof/>
-        </w:rPr>
-        <w:fldChar w:fldCharType="end"/>
-      </w:r>
-      <w:bookmarkEnd w:id="10"/>
-      <w:r>
-        <w:t xml:space="preserve"> - Importação </w:t>
-      </w:r>
-      <w:proofErr w:type="gramStart"/>
-      <w:r>
-        <w:t xml:space="preserve">do </w:t>
-      </w:r>
-      <w:r>
-        <w:rPr>
-          <w:i/>
         </w:rPr>
         <w:t>pandas</w:t>
       </w:r>
-      <w:proofErr w:type="gramEnd"/>
     </w:p>
     <w:p>
       <w:pPr>
@@ -8414,11 +7663,7 @@
     <w:p/>
     <w:p>
       <w:r>
-        <w:t xml:space="preserve">Foi utilizado para a leitura dos dados, uma função própria </w:t>
-      </w:r>
-      <w:proofErr w:type="gramStart"/>
-      <w:r>
-        <w:t xml:space="preserve">do </w:t>
+        <w:t xml:space="preserve">Foi utilizado para a leitura dos dados, uma função própria do </w:t>
       </w:r>
       <w:r>
         <w:rPr>
@@ -8426,18 +7671,15 @@
         </w:rPr>
         <w:t>pandas</w:t>
       </w:r>
-      <w:proofErr w:type="gramEnd"/>
       <w:r>
         <w:t xml:space="preserve">, a </w:t>
       </w:r>
-      <w:proofErr w:type="spellStart"/>
       <w:r>
         <w:rPr>
           <w:i/>
         </w:rPr>
         <w:t>pd.read_csv</w:t>
       </w:r>
-      <w:proofErr w:type="spellEnd"/>
       <w:r>
         <w:t xml:space="preserve"> (</w:t>
       </w:r>
@@ -8471,25 +7713,21 @@
       <w:r>
         <w:t xml:space="preserve">, através dela, é possível ler um arquivo </w:t>
       </w:r>
-      <w:proofErr w:type="spellStart"/>
       <w:r>
         <w:rPr>
           <w:i/>
         </w:rPr>
         <w:t>csv</w:t>
       </w:r>
-      <w:proofErr w:type="spellEnd"/>
       <w:r>
         <w:t xml:space="preserve"> e já transforma-lo em um </w:t>
       </w:r>
-      <w:proofErr w:type="spellStart"/>
       <w:r>
         <w:rPr>
           <w:i/>
         </w:rPr>
         <w:t>dataframe</w:t>
       </w:r>
-      <w:proofErr w:type="spellEnd"/>
       <w:r>
         <w:t xml:space="preserve"> que nada mais é do que uma estrutura de dados composta por duas dimensões: linhas e colunas, similar a uma planilha. </w:t>
       </w:r>
@@ -8535,13 +7773,8 @@
       </w:r>
       <w:bookmarkEnd w:id="11"/>
       <w:r>
-        <w:t xml:space="preserve"> - Leitura do arquivo com </w:t>
-      </w:r>
-      <w:proofErr w:type="gramStart"/>
-      <w:r>
-        <w:t>o pandas</w:t>
-      </w:r>
-      <w:proofErr w:type="gramEnd"/>
+        <w:t xml:space="preserve"> - Leitura do arquivo com o pandas</w:t>
+      </w:r>
     </w:p>
     <w:p>
       <w:pPr>
@@ -8619,14 +7852,12 @@
       <w:r>
         <w:t xml:space="preserve"> é possível visualizar o </w:t>
       </w:r>
-      <w:proofErr w:type="spellStart"/>
       <w:r>
         <w:rPr>
           <w:i/>
         </w:rPr>
         <w:t>dataframe</w:t>
       </w:r>
-      <w:proofErr w:type="spellEnd"/>
       <w:r>
         <w:t xml:space="preserve"> criado (</w:t>
       </w:r>
@@ -8776,13 +8007,8 @@
       </w:r>
       <w:bookmarkEnd w:id="12"/>
       <w:r>
-        <w:t xml:space="preserve"> - Visualização do </w:t>
-      </w:r>
-      <w:proofErr w:type="spellStart"/>
-      <w:r>
-        <w:t>dataframe</w:t>
-      </w:r>
-      <w:proofErr w:type="spellEnd"/>
+        <w:t xml:space="preserve"> - Visualização do dataframe</w:t>
+      </w:r>
     </w:p>
     <w:p>
       <w:pPr>
@@ -8848,35 +8074,23 @@
     <w:p/>
     <w:p>
       <w:r>
-        <w:t xml:space="preserve">Um detalhe importante sobre a função display é que ela por padrão, exibe no máximo 20 colunas, para que ela exiba todas as colunas e assim conseguirmos ter uma visão geral do nosso </w:t>
-      </w:r>
-      <w:proofErr w:type="spellStart"/>
-      <w:r>
-        <w:t>dataframe</w:t>
-      </w:r>
-      <w:proofErr w:type="spellEnd"/>
-      <w:r>
-        <w:t xml:space="preserve"> iremos realizar uma configuração através do comando </w:t>
-      </w:r>
-      <w:proofErr w:type="spellStart"/>
+        <w:t xml:space="preserve">Um detalhe importante sobre a função display é que ela por padrão, exibe no máximo 20 colunas, para que ela exiba todas as colunas e assim conseguirmos ter uma visão geral do nosso dataframe iremos realizar uma configuração através do comando </w:t>
+      </w:r>
       <w:r>
         <w:rPr>
           <w:i/>
         </w:rPr>
         <w:t>pd.set_option</w:t>
       </w:r>
-      <w:proofErr w:type="spellEnd"/>
       <w:r>
         <w:t xml:space="preserve"> e alterando o parâmetro </w:t>
       </w:r>
-      <w:proofErr w:type="spellStart"/>
       <w:r>
         <w:rPr>
           <w:i/>
         </w:rPr>
         <w:t>display.max_columns</w:t>
       </w:r>
-      <w:proofErr w:type="spellEnd"/>
       <w:r>
         <w:t xml:space="preserve"> como mostrado na </w:t>
       </w:r>
@@ -8949,15 +8163,7 @@
       </w:r>
       <w:bookmarkEnd w:id="13"/>
       <w:r>
-        <w:t xml:space="preserve"> - Ajuste no </w:t>
-      </w:r>
-      <w:proofErr w:type="spellStart"/>
-      <w:r>
-        <w:t>maximo</w:t>
-      </w:r>
-      <w:proofErr w:type="spellEnd"/>
-      <w:r>
-        <w:t xml:space="preserve"> de colunas da função display</w:t>
+        <w:t xml:space="preserve"> - Ajuste no maximo de colunas da função display</w:t>
       </w:r>
     </w:p>
     <w:p>
@@ -9027,15 +8233,7 @@
         <w:t>Dando continuidade agora realizaremos</w:t>
       </w:r>
       <w:r>
-        <w:t xml:space="preserve"> a leitura e criação do </w:t>
-      </w:r>
-      <w:proofErr w:type="spellStart"/>
-      <w:r>
-        <w:t>dataframe</w:t>
-      </w:r>
-      <w:proofErr w:type="spellEnd"/>
-      <w:r>
-        <w:t xml:space="preserve"> de população por código postal (</w:t>
+        <w:t xml:space="preserve"> a leitura e criação do dataframe de população por código postal (</w:t>
       </w:r>
       <w:r>
         <w:fldChar w:fldCharType="begin"/>
@@ -9059,15 +8257,7 @@
         <w:fldChar w:fldCharType="end"/>
       </w:r>
       <w:r>
-        <w:t xml:space="preserve">), esses dados serão agregados ao nosso </w:t>
-      </w:r>
-      <w:proofErr w:type="spellStart"/>
-      <w:r>
-        <w:t>dataframe</w:t>
-      </w:r>
-      <w:proofErr w:type="spellEnd"/>
-      <w:r>
-        <w:t xml:space="preserve"> principal com o objetivo de enriquecer nossa base de dados, afim de encontrar algum padrão com a quantidade de pessoas de uma determinada região</w:t>
+        <w:t>), esses dados serão agregados ao nosso dataframe principal com o objetivo de enriquecer nossa base de dados, afim de encontrar algum padrão com a quantidade de pessoas de uma determinada região</w:t>
       </w:r>
       <w:r>
         <w:t xml:space="preserve">, o código usado para realizar essa junção está representado na </w:t>
@@ -9138,15 +8328,7 @@
       </w:r>
       <w:bookmarkEnd w:id="14"/>
       <w:r>
-        <w:t xml:space="preserve"> - Criando </w:t>
-      </w:r>
-      <w:proofErr w:type="spellStart"/>
-      <w:r>
-        <w:t>dataframe</w:t>
-      </w:r>
-      <w:proofErr w:type="spellEnd"/>
-      <w:r>
-        <w:t xml:space="preserve"> da população por código postal</w:t>
+        <w:t xml:space="preserve"> - Criando dataframe da população por código postal</w:t>
       </w:r>
     </w:p>
     <w:p>
@@ -9251,13 +8433,8 @@
       </w:r>
       <w:bookmarkEnd w:id="15"/>
       <w:r>
-        <w:t xml:space="preserve"> - Junção dos </w:t>
-      </w:r>
-      <w:proofErr w:type="spellStart"/>
-      <w:r>
-        <w:t>dataframes</w:t>
-      </w:r>
-      <w:proofErr w:type="spellEnd"/>
+        <w:t xml:space="preserve"> - Junção dos dataframes</w:t>
+      </w:r>
     </w:p>
     <w:p>
       <w:pPr>
@@ -9325,14 +8502,12 @@
       <w:r>
         <w:t xml:space="preserve">Agora temos o nosso </w:t>
       </w:r>
-      <w:proofErr w:type="spellStart"/>
       <w:r>
         <w:rPr>
           <w:i/>
         </w:rPr>
         <w:t>dataframe</w:t>
       </w:r>
-      <w:proofErr w:type="spellEnd"/>
       <w:r>
         <w:t xml:space="preserve"> consolidado e pronto para ser realizado os devidos ajustes</w:t>
       </w:r>
@@ -9344,14 +8519,12 @@
       <w:r>
         <w:t xml:space="preserve">Como informado no tópico 2 deste artigo, iremos realizar o ajuste dos nomes das colunas do nosso </w:t>
       </w:r>
-      <w:proofErr w:type="spellStart"/>
       <w:r>
         <w:rPr>
           <w:i/>
         </w:rPr>
         <w:t>dataframe</w:t>
       </w:r>
-      <w:proofErr w:type="spellEnd"/>
       <w:r>
         <w:t xml:space="preserve">, traduzindo e </w:t>
       </w:r>
@@ -9359,21 +8532,7 @@
         <w:rPr>
           <w:highlight w:val="yellow"/>
         </w:rPr>
-        <w:t xml:space="preserve">alterando para um padrão onde a primeira letra é maiúscula e as palavras são separadas pelo caractere </w:t>
-      </w:r>
-      <w:proofErr w:type="spellStart"/>
-      <w:r>
-        <w:rPr>
-          <w:highlight w:val="yellow"/>
-        </w:rPr>
-        <w:t>underline</w:t>
-      </w:r>
-      <w:proofErr w:type="spellEnd"/>
-      <w:r>
-        <w:rPr>
-          <w:highlight w:val="yellow"/>
-        </w:rPr>
-        <w:t xml:space="preserve"> (_)</w:t>
+        <w:t>alterando para um padrão onde a primeira letra é maiúscula e as palavras são separadas pelo caractere underline (_)</w:t>
       </w:r>
       <w:r>
         <w:t>.</w:t>
@@ -9551,7 +8710,6 @@
       <w:r>
         <w:t xml:space="preserve"> Cidade e </w:t>
       </w:r>
-      <w:proofErr w:type="spellStart"/>
       <w:r>
         <w:rPr>
           <w:rFonts w:eastAsia="Times New Roman"/>
@@ -9561,7 +8719,6 @@
         </w:rPr>
         <w:t>ID_cliente</w:t>
       </w:r>
-      <w:proofErr w:type="spellEnd"/>
       <w:r>
         <w:t xml:space="preserve">. </w:t>
       </w:r>
@@ -9583,7 +8740,6 @@
       <w:r>
         <w:t xml:space="preserve"> </w:t>
       </w:r>
-      <w:proofErr w:type="spellStart"/>
       <w:r>
         <w:rPr>
           <w:rFonts w:eastAsia="Times New Roman"/>
@@ -9593,7 +8749,6 @@
         </w:rPr>
         <w:t>ID_cliente</w:t>
       </w:r>
-      <w:proofErr w:type="spellEnd"/>
       <w:r>
         <w:rPr>
           <w:rFonts w:eastAsia="Times New Roman"/>
@@ -9762,7 +8917,6 @@
       <w:r>
         <w:t xml:space="preserve">para remover a coluna </w:t>
       </w:r>
-      <w:proofErr w:type="spellStart"/>
       <w:r>
         <w:rPr>
           <w:rFonts w:eastAsia="Times New Roman"/>
@@ -9772,7 +8926,6 @@
         </w:rPr>
         <w:t>ID_cliente</w:t>
       </w:r>
-      <w:proofErr w:type="spellEnd"/>
       <w:r>
         <w:rPr>
           <w:rFonts w:eastAsia="Times New Roman"/>
@@ -9833,13 +8986,8 @@
       </w:r>
       <w:bookmarkEnd w:id="17"/>
       <w:r>
-        <w:t xml:space="preserve"> - Removendo a coluna </w:t>
-      </w:r>
-      <w:proofErr w:type="spellStart"/>
-      <w:r>
-        <w:t>ID_cliente</w:t>
-      </w:r>
-      <w:proofErr w:type="spellEnd"/>
+        <w:t xml:space="preserve"> - Removendo a coluna ID_cliente</w:t>
+      </w:r>
     </w:p>
     <w:p>
       <w:pPr>
@@ -10191,7 +9339,6 @@
         </w:rPr>
         <w:t xml:space="preserve">A partir da identificação desses valores, podemos agora realizar a sua tradução com o comando </w:t>
       </w:r>
-      <w:proofErr w:type="spellStart"/>
       <w:r>
         <w:rPr>
           <w:i/>
@@ -10199,7 +9346,6 @@
         </w:rPr>
         <w:t>replace</w:t>
       </w:r>
-      <w:proofErr w:type="spellEnd"/>
       <w:r>
         <w:rPr>
           <w:i/>
@@ -10445,14 +9591,12 @@
       <w:r>
         <w:t xml:space="preserve">iremos visualizar algumas informações sobre o nosso </w:t>
       </w:r>
-      <w:proofErr w:type="spellStart"/>
       <w:r>
         <w:rPr>
           <w:i/>
         </w:rPr>
         <w:t>dataframe</w:t>
       </w:r>
-      <w:proofErr w:type="spellEnd"/>
       <w:r>
         <w:t>.</w:t>
       </w:r>
@@ -10499,14 +9643,12 @@
       <w:r>
         <w:t xml:space="preserve"> – Informações do </w:t>
       </w:r>
-      <w:proofErr w:type="spellStart"/>
       <w:r>
         <w:rPr>
           <w:i/>
         </w:rPr>
         <w:t>dataframe</w:t>
       </w:r>
-      <w:proofErr w:type="spellEnd"/>
     </w:p>
     <w:p>
       <w:pPr>
@@ -10588,14 +9730,12 @@
       <w:r>
         <w:t xml:space="preserve">possível observar que em nosso </w:t>
       </w:r>
-      <w:proofErr w:type="spellStart"/>
       <w:r>
         <w:rPr>
           <w:i/>
         </w:rPr>
         <w:t>dataframe</w:t>
       </w:r>
-      <w:proofErr w:type="spellEnd"/>
       <w:r>
         <w:t xml:space="preserve">, algumas colunas possuem valores faltantes, em uma breve análise, nota-se que essas colunas são condicionadas </w:t>
       </w:r>
@@ -10603,36 +9743,12 @@
         <w:t>ao</w:t>
       </w:r>
       <w:r>
-        <w:t xml:space="preserve"> valor contido em outra coluna, por exemplo, o valor presente na coluna </w:t>
-      </w:r>
-      <w:proofErr w:type="spellStart"/>
-      <w:r>
-        <w:t>Tipo_internet</w:t>
-      </w:r>
-      <w:proofErr w:type="spellEnd"/>
-      <w:r>
-        <w:t xml:space="preserve"> está relacionado ao fato do cliente possuir ou não o serviço de internet (coluna </w:t>
-      </w:r>
-      <w:proofErr w:type="spellStart"/>
-      <w:r>
-        <w:t>Servico_internet</w:t>
-      </w:r>
-      <w:proofErr w:type="spellEnd"/>
-      <w:r>
-        <w:t>).</w:t>
-      </w:r>
-    </w:p>
-    <w:p>
-      <w:r>
-        <w:t xml:space="preserve">O mesmo ocorre com colunas que dependem do valor contido na coluna </w:t>
-      </w:r>
-      <w:proofErr w:type="spellStart"/>
-      <w:r>
-        <w:t>Servico_telefone</w:t>
-      </w:r>
-      <w:proofErr w:type="spellEnd"/>
-      <w:r>
-        <w:t xml:space="preserve">, que </w:t>
+        <w:t xml:space="preserve"> valor contido em outra coluna, por exemplo, o valor presente na coluna Tipo_internet está relacionado ao fato do cliente possuir ou não o serviço de internet (coluna Servico_internet).</w:t>
+      </w:r>
+    </w:p>
+    <w:p>
+      <w:r>
+        <w:t xml:space="preserve">O mesmo ocorre com colunas que dependem do valor contido na coluna Servico_telefone, que </w:t>
       </w:r>
       <w:r>
         <w:t>tem</w:t>
@@ -10667,57 +9783,26 @@
       <w:r>
         <w:t xml:space="preserve"> foi utilizado o comando </w:t>
       </w:r>
-      <w:proofErr w:type="spellStart"/>
       <w:r>
         <w:rPr>
           <w:i/>
         </w:rPr>
         <w:t>groupby</w:t>
       </w:r>
-      <w:proofErr w:type="spellEnd"/>
       <w:r>
         <w:t xml:space="preserve"> para agrupar os dados contidos nas colunas</w:t>
       </w:r>
       <w:r>
         <w:t xml:space="preserve"> </w:t>
       </w:r>
-      <w:proofErr w:type="spellStart"/>
-      <w:r>
-        <w:t>Servico_internet</w:t>
-      </w:r>
-      <w:proofErr w:type="spellEnd"/>
-      <w:r>
-        <w:t xml:space="preserve"> e </w:t>
-      </w:r>
-      <w:proofErr w:type="spellStart"/>
-      <w:r>
-        <w:t>Servico_telefone</w:t>
-      </w:r>
-      <w:proofErr w:type="spellEnd"/>
-      <w:r>
-        <w:t xml:space="preserve"> e o comando </w:t>
-      </w:r>
-      <w:proofErr w:type="spellStart"/>
-      <w:proofErr w:type="gramStart"/>
+      <w:r>
+        <w:t xml:space="preserve">Servico_internet e Servico_telefone e o comando </w:t>
+      </w:r>
       <w:r>
         <w:rPr>
           <w:i/>
         </w:rPr>
-        <w:t>count</w:t>
-      </w:r>
-      <w:proofErr w:type="spellEnd"/>
-      <w:r>
-        <w:rPr>
-          <w:i/>
-        </w:rPr>
-        <w:t>(</w:t>
-      </w:r>
-      <w:proofErr w:type="gramEnd"/>
-      <w:r>
-        <w:rPr>
-          <w:i/>
-        </w:rPr>
-        <w:t>)</w:t>
+        <w:t>count()</w:t>
       </w:r>
       <w:r>
         <w:t xml:space="preserve"> para que o agrupamento seja feito realizando a contagem dos valores.</w:t>
@@ -10863,102 +9948,18 @@
       <w:r>
         <w:t>que detalham especificamente o serviço de telefone (</w:t>
       </w:r>
-      <w:proofErr w:type="spellStart"/>
       <w:r>
         <w:t>Recarga_longa_distancia</w:t>
       </w:r>
-      <w:proofErr w:type="spellEnd"/>
       <w:r>
         <w:t xml:space="preserve"> e</w:t>
       </w:r>
       <w:r>
-        <w:t xml:space="preserve"> </w:t>
-      </w:r>
-      <w:proofErr w:type="spellStart"/>
-      <w:r>
-        <w:t>Multiplas_linhas</w:t>
-      </w:r>
-      <w:proofErr w:type="spellEnd"/>
-      <w:r>
-        <w:t>), o mesmo ocorre com clientes que não possuem o serviço de internet e as colunas que estratificam esse serviço (</w:t>
-      </w:r>
-      <w:proofErr w:type="spellStart"/>
-      <w:r>
-        <w:t>Tipo_internet</w:t>
-      </w:r>
-      <w:proofErr w:type="spellEnd"/>
-      <w:r>
-        <w:t xml:space="preserve">, </w:t>
-      </w:r>
-      <w:proofErr w:type="spellStart"/>
-      <w:r>
-        <w:t>Media_mensal_download_GB</w:t>
-      </w:r>
-      <w:proofErr w:type="spellEnd"/>
-      <w:r>
-        <w:t xml:space="preserve">, </w:t>
-      </w:r>
-      <w:proofErr w:type="spellStart"/>
-      <w:r>
-        <w:t>Servico_seguranca</w:t>
-      </w:r>
-      <w:proofErr w:type="spellEnd"/>
-      <w:r>
-        <w:t xml:space="preserve">, </w:t>
-      </w:r>
-      <w:proofErr w:type="spellStart"/>
-      <w:r>
-        <w:t>Servico_backup</w:t>
-      </w:r>
-      <w:proofErr w:type="spellEnd"/>
-      <w:r>
-        <w:t xml:space="preserve">, </w:t>
-      </w:r>
-      <w:proofErr w:type="spellStart"/>
-      <w:r>
-        <w:t>Servico_protecao_dispositivo</w:t>
-      </w:r>
-      <w:proofErr w:type="spellEnd"/>
-      <w:r>
-        <w:t xml:space="preserve">, </w:t>
-      </w:r>
-      <w:proofErr w:type="spellStart"/>
-      <w:r>
-        <w:t>Servico_suporte_preferencial</w:t>
-      </w:r>
-      <w:proofErr w:type="spellEnd"/>
-      <w:r>
-        <w:t xml:space="preserve">, </w:t>
-      </w:r>
-      <w:proofErr w:type="spellStart"/>
-      <w:r>
-        <w:t>Servico_tv</w:t>
-      </w:r>
-      <w:proofErr w:type="spellEnd"/>
-      <w:r>
-        <w:t xml:space="preserve">, </w:t>
-      </w:r>
-      <w:proofErr w:type="spellStart"/>
-      <w:r>
-        <w:t>Servico_filmes</w:t>
-      </w:r>
-      <w:proofErr w:type="spellEnd"/>
-      <w:r>
-        <w:t xml:space="preserve">, </w:t>
-      </w:r>
-      <w:proofErr w:type="spellStart"/>
-      <w:r>
-        <w:t>Servico_musica</w:t>
-      </w:r>
-      <w:proofErr w:type="spellEnd"/>
-      <w:r>
-        <w:t xml:space="preserve"> e </w:t>
-      </w:r>
-      <w:proofErr w:type="spellStart"/>
-      <w:r>
-        <w:t>Servico_ilimitado_dados</w:t>
-      </w:r>
-      <w:proofErr w:type="spellEnd"/>
+        <w:t xml:space="preserve"> Multiplas_linhas</w:t>
+      </w:r>
+      <w:r>
+        <w:t>), o mesmo ocorre com clientes que não possuem o serviço de internet e as colunas que estratificam esse serviço (Tipo_internet, Media_mensal_download_GB, Servico_seguranca, Servico_backup, Servico_protecao_dispositivo, Servico_suporte_preferencial, Servico_tv, Servico_filmes, Servico_musica e Servico_ilimitado_dados</w:t>
+      </w:r>
       <w:r>
         <w:t xml:space="preserve">), isso pode ser melhor observado na </w:t>
       </w:r>
@@ -11270,28 +10271,12 @@
       <w:r>
         <w:t xml:space="preserve">como para a utilização de algoritmos de </w:t>
       </w:r>
-      <w:proofErr w:type="spellStart"/>
       <w:r>
         <w:rPr>
           <w:i/>
         </w:rPr>
-        <w:t>machine</w:t>
-      </w:r>
-      <w:proofErr w:type="spellEnd"/>
-      <w:r>
-        <w:rPr>
-          <w:i/>
-        </w:rPr>
-        <w:t xml:space="preserve"> </w:t>
-      </w:r>
-      <w:proofErr w:type="spellStart"/>
-      <w:r>
-        <w:rPr>
-          <w:i/>
-        </w:rPr>
-        <w:t>learning</w:t>
-      </w:r>
-      <w:proofErr w:type="spellEnd"/>
+        <w:t>machine learning</w:t>
+      </w:r>
       <w:r>
         <w:t xml:space="preserve"> uma vez que isso pode acarretar em uma perda de contexto e, consequentemente, em uma análise incompleta e enviesada. </w:t>
       </w:r>
@@ -11330,21 +10315,11 @@
       <w:r>
         <w:t xml:space="preserve">endermos os dados já preenchidos nessas colunas e seu contexto. Com exceção das colunas </w:t>
       </w:r>
-      <w:proofErr w:type="spellStart"/>
       <w:r>
         <w:t>Recarga_longa_distancia</w:t>
       </w:r>
-      <w:proofErr w:type="spellEnd"/>
-      <w:r>
-        <w:t xml:space="preserve"> e </w:t>
-      </w:r>
-      <w:proofErr w:type="spellStart"/>
-      <w:r>
-        <w:t>Media_mensal_download_GB</w:t>
-      </w:r>
-      <w:proofErr w:type="spellEnd"/>
-      <w:r>
-        <w:t xml:space="preserve"> que possuem valores numéricos que informam</w:t>
+      <w:r>
+        <w:t xml:space="preserve"> e Media_mensal_download_GB que possuem valores numéricos que informam</w:t>
       </w:r>
       <w:r>
         <w:t xml:space="preserve"> </w:t>
@@ -11544,39 +10519,7 @@
     <w:p/>
     <w:p>
       <w:r>
-        <w:t xml:space="preserve">Continuando com nossa análise, agora temos apenas duas colunas com dados ausentes, que são </w:t>
-      </w:r>
-      <w:proofErr w:type="spellStart"/>
-      <w:r>
-        <w:t>Categoria_cancelamento</w:t>
-      </w:r>
-      <w:proofErr w:type="spellEnd"/>
-      <w:r>
-        <w:t xml:space="preserve"> e </w:t>
-      </w:r>
-      <w:proofErr w:type="spellStart"/>
-      <w:r>
-        <w:t>Motivo_cancelamento</w:t>
-      </w:r>
-      <w:proofErr w:type="spellEnd"/>
-      <w:r>
-        <w:t xml:space="preserve">. A própria nomenclatura dessas colunas sugere que estão relacionadas à decisão do cliente de cancelar o serviço ou não. Essa informação pode ser encontrada na coluna </w:t>
-      </w:r>
-      <w:proofErr w:type="spellStart"/>
-      <w:r>
-        <w:t>Situacao_cliente</w:t>
-      </w:r>
-      <w:proofErr w:type="spellEnd"/>
-      <w:r>
-        <w:t xml:space="preserve">. No entanto, antes de prosseguirmos com o processo de correção de dados faltantes, é necessário fazer um ajuste. Conforme indicado na Tabela 1, a coluna </w:t>
-      </w:r>
-      <w:proofErr w:type="spellStart"/>
-      <w:r>
-        <w:t>Situacao_cliente</w:t>
-      </w:r>
-      <w:proofErr w:type="spellEnd"/>
-      <w:r>
-        <w:t xml:space="preserve"> contém três valores distintos</w:t>
+        <w:t>Continuando com nossa análise, agora temos apenas duas colunas com dados ausentes, que são Categoria_cancelamento e Motivo_cancelamento. A própria nomenclatura dessas colunas sugere que estão relacionadas à decisão do cliente de cancelar o serviço ou não. Essa informação pode ser encontrada na coluna Situacao_cliente. No entanto, antes de prosseguirmos com o processo de correção de dados faltantes, é necessário fazer um ajuste. Conforme indicado na Tabela 1, a coluna Situacao_cliente contém três valores distintos</w:t>
       </w:r>
       <w:r>
         <w:t>: “Cancelou”, “Continua cliente” e “Se tornou cliente”</w:t>
@@ -11584,15 +10527,7 @@
     </w:p>
     <w:p>
       <w:r>
-        <w:t xml:space="preserve">Dado que nosso principal objetivo é analisar o </w:t>
-      </w:r>
-      <w:proofErr w:type="spellStart"/>
-      <w:r>
-        <w:t>churn</w:t>
-      </w:r>
-      <w:proofErr w:type="spellEnd"/>
-      <w:r>
-        <w:t xml:space="preserve"> rate e tentar prever quais clientes têm maior propensão a solicitar o cancelamento, os dados relacionados aos clientes que aderiram ao serviço</w:t>
+        <w:t>Dado que nosso principal objetivo é analisar o churn rate e tentar prever quais clientes têm maior propensão a solicitar o cancelamento, os dados relacionados aos clientes que aderiram ao serviço</w:t>
       </w:r>
       <w:r>
         <w:t xml:space="preserve"> </w:t>
@@ -11907,23 +10842,7 @@
     </w:p>
     <w:p>
       <w:r>
-        <w:t xml:space="preserve">Retornando agora para as colunas </w:t>
-      </w:r>
-      <w:proofErr w:type="spellStart"/>
-      <w:r>
-        <w:t>Categoria_cancelamento</w:t>
-      </w:r>
-      <w:proofErr w:type="spellEnd"/>
-      <w:r>
-        <w:t xml:space="preserve"> e </w:t>
-      </w:r>
-      <w:proofErr w:type="spellStart"/>
-      <w:r>
-        <w:t>Motivo_cancelamento</w:t>
-      </w:r>
-      <w:proofErr w:type="spellEnd"/>
-      <w:r>
-        <w:t xml:space="preserve">, podemos realizar um agrupamento contabilizando os valores contidos nessa coluna para entender melhor os seus dados, o comando utilizando está contido na </w:t>
+        <w:t xml:space="preserve">Retornando agora para as colunas Categoria_cancelamento e Motivo_cancelamento, podemos realizar um agrupamento contabilizando os valores contidos nessa coluna para entender melhor os seus dados, o comando utilizando está contido na </w:t>
       </w:r>
       <w:r>
         <w:fldChar w:fldCharType="begin"/>
@@ -12070,7 +10989,6 @@
       <w:r>
         <w:t xml:space="preserve">Com base nas informações contidas no arquivo </w:t>
       </w:r>
-      <w:proofErr w:type="spellStart"/>
       <w:r>
         <w:rPr>
           <w:i/>
@@ -12078,31 +10996,20 @@
         </w:rPr>
         <w:t>telecom_data_dictionary</w:t>
       </w:r>
-      <w:proofErr w:type="spellEnd"/>
       <w:r>
         <w:rPr>
           <w:iCs/>
         </w:rPr>
         <w:t xml:space="preserve"> é possível inferir que os valores contidos na coluna </w:t>
       </w:r>
-      <w:proofErr w:type="spellStart"/>
-      <w:r>
-        <w:t>Motivo_cancelamento</w:t>
-      </w:r>
-      <w:proofErr w:type="spellEnd"/>
-      <w:r>
-        <w:t xml:space="preserve"> são uma estratificação dos valores contidos na coluna</w:t>
+      <w:r>
+        <w:t>Motivo_cancelamento são uma estratificação dos valores contidos na coluna</w:t>
       </w:r>
       <w:r>
         <w:t xml:space="preserve"> </w:t>
       </w:r>
-      <w:proofErr w:type="spellStart"/>
-      <w:r>
-        <w:t>Categoria_cancelamento</w:t>
-      </w:r>
-      <w:proofErr w:type="spellEnd"/>
-      <w:r>
-        <w:t xml:space="preserve">, isto pode ser comprovado com a saída do comando mostrado na </w:t>
+      <w:r>
+        <w:t xml:space="preserve">Categoria_cancelamento, isto pode ser comprovado com a saída do comando mostrado na </w:t>
       </w:r>
       <w:r>
         <w:fldChar w:fldCharType="begin"/>
@@ -12132,15 +11039,7 @@
         <w:t xml:space="preserve"> </w:t>
       </w:r>
       <w:r>
-        <w:t xml:space="preserve">neste comando também foi realizado o agrupamento por </w:t>
-      </w:r>
-      <w:proofErr w:type="spellStart"/>
-      <w:r>
-        <w:t>Situacao_cliente</w:t>
-      </w:r>
-      <w:proofErr w:type="spellEnd"/>
-      <w:r>
-        <w:t>, comprovando que somente os clientes que cancelaram possuem dados nestas colunas.</w:t>
+        <w:t>neste comando também foi realizado o agrupamento por Situacao_cliente, comprovando que somente os clientes que cancelaram possuem dados nestas colunas.</w:t>
       </w:r>
     </w:p>
     <w:p/>
@@ -12406,15 +11305,7 @@
         <w:t xml:space="preserve">, ao </w:t>
       </w:r>
       <w:r>
-        <w:t xml:space="preserve">executar o comando </w:t>
-      </w:r>
-      <w:proofErr w:type="spellStart"/>
-      <w:r>
-        <w:t>df.count</w:t>
-      </w:r>
-      <w:proofErr w:type="spellEnd"/>
-      <w:r>
-        <w:t>()</w:t>
+        <w:t>executar o comando df.count()</w:t>
       </w:r>
       <w:r>
         <w:t xml:space="preserve"> (</w:t>
@@ -12603,13 +11494,8 @@
         <w:t xml:space="preserve"> na investigação detalhada </w:t>
       </w:r>
       <w:r>
-        <w:t xml:space="preserve">do nosso </w:t>
-      </w:r>
-      <w:proofErr w:type="spellStart"/>
-      <w:r>
-        <w:t>dataframe</w:t>
-      </w:r>
-      <w:proofErr w:type="spellEnd"/>
+        <w:t>do nosso dataframe</w:t>
+      </w:r>
       <w:r>
         <w:t xml:space="preserve"> com o objetivo de identificar padrões, tendências e fatores que moldam a decisão dos clientes de permanecerem ou </w:t>
       </w:r>
@@ -12624,14 +11510,12 @@
       <w:r>
         <w:t xml:space="preserve">Primeiramente, iremos importar a biblioteca </w:t>
       </w:r>
-      <w:proofErr w:type="spellStart"/>
       <w:r>
         <w:rPr>
           <w:i/>
         </w:rPr>
         <w:t>matplotlib</w:t>
       </w:r>
-      <w:proofErr w:type="spellEnd"/>
       <w:r>
         <w:t xml:space="preserve">, ela será fundamental nesta etapa pois através dela conseguiremos construir gráficos que facilitarão tanto nossas analises quanto as tomadas de decisões, o comando utilizado para importar esta biblioteca pode ser visualizado na </w:t>
       </w:r>
@@ -12701,13 +11585,8 @@
       </w:r>
       <w:bookmarkEnd w:id="34"/>
       <w:r>
-        <w:t xml:space="preserve"> - Importando o </w:t>
-      </w:r>
-      <w:proofErr w:type="spellStart"/>
-      <w:r>
-        <w:t>Matplotlib</w:t>
-      </w:r>
-      <w:proofErr w:type="spellEnd"/>
+        <w:t xml:space="preserve"> - Importando o Matplotlib</w:t>
+      </w:r>
     </w:p>
     <w:p>
       <w:pPr>
@@ -13508,15 +12387,7 @@
         <w:t xml:space="preserve">anos </w:t>
       </w:r>
       <w:r>
-        <w:t>possuem uma quantidade de clientes menor em relação as outras. Iremos agora utilizar esta mesma estrutura de faixas etárias e estratificar a coluna “</w:t>
-      </w:r>
-      <w:proofErr w:type="spellStart"/>
-      <w:r>
-        <w:t>Situacao_cliente</w:t>
-      </w:r>
-      <w:proofErr w:type="spellEnd"/>
-      <w:r>
-        <w:t xml:space="preserve">”, o código para criar este novo </w:t>
+        <w:t xml:space="preserve">possuem uma quantidade de clientes menor em relação as outras. Iremos agora utilizar esta mesma estrutura de faixas etárias e estratificar a coluna “Situacao_cliente”, o código para criar este novo </w:t>
       </w:r>
       <w:r>
         <w:t>gráfico</w:t>
@@ -14005,15 +12876,7 @@
     <w:p/>
     <w:p>
       <w:r>
-        <w:t xml:space="preserve">Em seguida realizaremos o mesmo procedimento para todos os valores no </w:t>
-      </w:r>
-      <w:proofErr w:type="spellStart"/>
-      <w:r>
-        <w:t>dataframe</w:t>
-      </w:r>
-      <w:proofErr w:type="spellEnd"/>
-      <w:r>
-        <w:t xml:space="preserve"> com as faixas etárias</w:t>
+        <w:t>Em seguida realizaremos o mesmo procedimento para todos os valores no dataframe com as faixas etárias</w:t>
       </w:r>
       <w:r>
         <w:t xml:space="preserve"> (</w:t>
@@ -14464,23 +13327,7 @@
     <w:p/>
     <w:p>
       <w:r>
-        <w:t xml:space="preserve">Uma ponderação se faz necessária nesse momento em relação aos dados da </w:t>
-      </w:r>
-      <w:proofErr w:type="gramStart"/>
-      <w:r>
-        <w:t xml:space="preserve">coluna </w:t>
-      </w:r>
-      <w:proofErr w:type="spellStart"/>
-      <w:r>
-        <w:t>Ultimas</w:t>
-      </w:r>
-      <w:proofErr w:type="gramEnd"/>
-      <w:r>
-        <w:t>_ofertas</w:t>
-      </w:r>
-      <w:proofErr w:type="spellEnd"/>
-      <w:r>
-        <w:t>,</w:t>
+        <w:t>Uma ponderação se faz necessária nesse momento em relação aos dados da coluna Ultimas_ofertas,</w:t>
       </w:r>
       <w:r>
         <w:t xml:space="preserve"> onde,</w:t>
@@ -14542,15 +13389,7 @@
         <w:t xml:space="preserve"> o cancelamento,</w:t>
       </w:r>
       <w:r>
-        <w:t xml:space="preserve"> isso por si só já é uma informação valiosa. Posteriormente iremos analisar a coluna “</w:t>
-      </w:r>
-      <w:proofErr w:type="spellStart"/>
-      <w:r>
-        <w:t>Motivos_cancelamento</w:t>
-      </w:r>
-      <w:proofErr w:type="spellEnd"/>
-      <w:r>
-        <w:t xml:space="preserve">” para entendermos melhor esse dado. Por enquanto, iremos </w:t>
+        <w:t xml:space="preserve"> isso por si só já é uma informação valiosa. Posteriormente iremos analisar a coluna “Motivos_cancelamento” para entendermos melhor esse dado. Por enquanto, iremos </w:t>
       </w:r>
       <w:r>
         <w:t xml:space="preserve">nos </w:t>
@@ -14932,15 +13771,7 @@
       </w:r>
       <w:bookmarkEnd w:id="48"/>
       <w:r>
-        <w:t xml:space="preserve"> - Situação do cliente </w:t>
-      </w:r>
-      <w:proofErr w:type="spellStart"/>
-      <w:r>
-        <w:t>vs</w:t>
-      </w:r>
-      <w:proofErr w:type="spellEnd"/>
-      <w:r>
-        <w:t xml:space="preserve"> Tempo de base</w:t>
+        <w:t xml:space="preserve"> - Situação do cliente vs Tempo de base</w:t>
       </w:r>
     </w:p>
     <w:p>
@@ -15350,13 +14181,7 @@
         <w:rPr>
           <w:noProof/>
         </w:rPr>
-        <w:t>4</w:t>
-      </w:r>
-      <w:r>
-        <w:rPr>
-          <w:noProof/>
-        </w:rPr>
-        <w:t>1</w:t>
+        <w:t>41</w:t>
       </w:r>
       <w:r>
         <w:fldChar w:fldCharType="end"/>
@@ -15374,14 +14199,36 @@
       <w:r>
         <w:t xml:space="preserve">Figura </w:t>
       </w:r>
-      <w:fldSimple w:instr=" SEQ Figura \* ARABIC ">
-        <w:r>
-          <w:rPr>
-            <w:noProof/>
-          </w:rPr>
-          <w:t>41</w:t>
-        </w:r>
-      </w:fldSimple>
+      <w:r>
+        <w:rPr>
+          <w:noProof/>
+        </w:rPr>
+        <w:fldChar w:fldCharType="begin"/>
+      </w:r>
+      <w:r>
+        <w:rPr>
+          <w:noProof/>
+        </w:rPr>
+        <w:instrText xml:space="preserve"> SEQ Figura \* ARABIC </w:instrText>
+      </w:r>
+      <w:r>
+        <w:rPr>
+          <w:noProof/>
+        </w:rPr>
+        <w:fldChar w:fldCharType="separate"/>
+      </w:r>
+      <w:r>
+        <w:rPr>
+          <w:noProof/>
+        </w:rPr>
+        <w:t>41</w:t>
+      </w:r>
+      <w:r>
+        <w:rPr>
+          <w:noProof/>
+        </w:rPr>
+        <w:fldChar w:fldCharType="end"/>
+      </w:r>
       <w:bookmarkEnd w:id="51"/>
       <w:r>
         <w:t xml:space="preserve"> - Ajuste dos valores da população</w:t>
@@ -15487,14 +14334,36 @@
       <w:r>
         <w:t xml:space="preserve">Figura </w:t>
       </w:r>
-      <w:fldSimple w:instr=" SEQ Figura \* ARABIC ">
-        <w:r>
-          <w:rPr>
-            <w:noProof/>
-          </w:rPr>
-          <w:t>42</w:t>
-        </w:r>
-      </w:fldSimple>
+      <w:r>
+        <w:rPr>
+          <w:noProof/>
+        </w:rPr>
+        <w:fldChar w:fldCharType="begin"/>
+      </w:r>
+      <w:r>
+        <w:rPr>
+          <w:noProof/>
+        </w:rPr>
+        <w:instrText xml:space="preserve"> SEQ Figura \* ARABIC </w:instrText>
+      </w:r>
+      <w:r>
+        <w:rPr>
+          <w:noProof/>
+        </w:rPr>
+        <w:fldChar w:fldCharType="separate"/>
+      </w:r>
+      <w:r>
+        <w:rPr>
+          <w:noProof/>
+        </w:rPr>
+        <w:t>42</w:t>
+      </w:r>
+      <w:r>
+        <w:rPr>
+          <w:noProof/>
+        </w:rPr>
+        <w:fldChar w:fldCharType="end"/>
+      </w:r>
       <w:bookmarkEnd w:id="52"/>
       <w:r>
         <w:t xml:space="preserve"> - Cidades agrupadas com base no total da população</w:t>
@@ -15632,14 +14501,36 @@
       <w:r>
         <w:t xml:space="preserve">Figura </w:t>
       </w:r>
-      <w:fldSimple w:instr=" SEQ Figura \* ARABIC ">
-        <w:r>
-          <w:rPr>
-            <w:noProof/>
-          </w:rPr>
-          <w:t>43</w:t>
-        </w:r>
-      </w:fldSimple>
+      <w:r>
+        <w:rPr>
+          <w:noProof/>
+        </w:rPr>
+        <w:fldChar w:fldCharType="begin"/>
+      </w:r>
+      <w:r>
+        <w:rPr>
+          <w:noProof/>
+        </w:rPr>
+        <w:instrText xml:space="preserve"> SEQ Figura \* ARABIC </w:instrText>
+      </w:r>
+      <w:r>
+        <w:rPr>
+          <w:noProof/>
+        </w:rPr>
+        <w:fldChar w:fldCharType="separate"/>
+      </w:r>
+      <w:r>
+        <w:rPr>
+          <w:noProof/>
+        </w:rPr>
+        <w:t>43</w:t>
+      </w:r>
+      <w:r>
+        <w:rPr>
+          <w:noProof/>
+        </w:rPr>
+        <w:fldChar w:fldCharType="end"/>
+      </w:r>
       <w:bookmarkEnd w:id="53"/>
       <w:r>
         <w:t xml:space="preserve"> - Função para gerar os gráficos</w:t>
@@ -15751,14 +14642,36 @@
       <w:r>
         <w:t xml:space="preserve">Figura </w:t>
       </w:r>
-      <w:fldSimple w:instr=" SEQ Figura \* ARABIC ">
-        <w:r>
-          <w:rPr>
-            <w:noProof/>
-          </w:rPr>
-          <w:t>44</w:t>
-        </w:r>
-      </w:fldSimple>
+      <w:r>
+        <w:rPr>
+          <w:noProof/>
+        </w:rPr>
+        <w:fldChar w:fldCharType="begin"/>
+      </w:r>
+      <w:r>
+        <w:rPr>
+          <w:noProof/>
+        </w:rPr>
+        <w:instrText xml:space="preserve"> SEQ Figura \* ARABIC </w:instrText>
+      </w:r>
+      <w:r>
+        <w:rPr>
+          <w:noProof/>
+        </w:rPr>
+        <w:fldChar w:fldCharType="separate"/>
+      </w:r>
+      <w:r>
+        <w:rPr>
+          <w:noProof/>
+        </w:rPr>
+        <w:t>44</w:t>
+      </w:r>
+      <w:r>
+        <w:rPr>
+          <w:noProof/>
+        </w:rPr>
+        <w:fldChar w:fldCharType="end"/>
+      </w:r>
       <w:bookmarkEnd w:id="54"/>
       <w:r>
         <w:t xml:space="preserve"> - Ticket médio de recarga de longa distância</w:t>
@@ -15881,14 +14794,36 @@
       <w:r>
         <w:t xml:space="preserve">Figura </w:t>
       </w:r>
-      <w:fldSimple w:instr=" SEQ Figura \* ARABIC ">
-        <w:r>
-          <w:rPr>
-            <w:noProof/>
-          </w:rPr>
-          <w:t>45</w:t>
-        </w:r>
-      </w:fldSimple>
+      <w:r>
+        <w:rPr>
+          <w:noProof/>
+        </w:rPr>
+        <w:fldChar w:fldCharType="begin"/>
+      </w:r>
+      <w:r>
+        <w:rPr>
+          <w:noProof/>
+        </w:rPr>
+        <w:instrText xml:space="preserve"> SEQ Figura \* ARABIC </w:instrText>
+      </w:r>
+      <w:r>
+        <w:rPr>
+          <w:noProof/>
+        </w:rPr>
+        <w:fldChar w:fldCharType="separate"/>
+      </w:r>
+      <w:r>
+        <w:rPr>
+          <w:noProof/>
+        </w:rPr>
+        <w:t>45</w:t>
+      </w:r>
+      <w:r>
+        <w:rPr>
+          <w:noProof/>
+        </w:rPr>
+        <w:fldChar w:fldCharType="end"/>
+      </w:r>
       <w:bookmarkEnd w:id="55"/>
       <w:r>
         <w:t xml:space="preserve"> – Quantidade de pacotes de dados extras solicitados</w:t>
@@ -16003,37 +14938,63 @@
       <w:r>
         <w:fldChar w:fldCharType="end"/>
       </w:r>
-      <w:bookmarkStart w:id="56" w:name="_GoBack"/>
+      <w:r>
+        <w:t>) também é</w:t>
+      </w:r>
+      <w:r>
+        <w:t xml:space="preserve"> possível perceber uma pequena tendência de crescimento em cidades </w:t>
+      </w:r>
+      <w:r>
+        <w:t>mais populosas</w:t>
+      </w:r>
+      <w:r>
+        <w:t>.</w:t>
+      </w:r>
+    </w:p>
+    <w:p>
+      <w:pPr>
+        <w:ind w:firstLine="0"/>
+      </w:pPr>
+    </w:p>
+    <w:p>
+      <w:pPr>
+        <w:pStyle w:val="LegendaTCC"/>
+      </w:pPr>
+      <w:bookmarkStart w:id="56" w:name="_Ref150638741"/>
+      <w:r>
+        <w:t xml:space="preserve">Figura </w:t>
+      </w:r>
+      <w:r>
+        <w:rPr>
+          <w:noProof/>
+        </w:rPr>
+        <w:fldChar w:fldCharType="begin"/>
+      </w:r>
+      <w:r>
+        <w:rPr>
+          <w:noProof/>
+        </w:rPr>
+        <w:instrText xml:space="preserve"> SEQ Figura \* ARABIC </w:instrText>
+      </w:r>
+      <w:r>
+        <w:rPr>
+          <w:noProof/>
+        </w:rPr>
+        <w:fldChar w:fldCharType="separate"/>
+      </w:r>
+      <w:r>
+        <w:rPr>
+          <w:noProof/>
+        </w:rPr>
+        <w:t>46</w:t>
+      </w:r>
+      <w:r>
+        <w:rPr>
+          <w:noProof/>
+        </w:rPr>
+        <w:fldChar w:fldCharType="end"/>
+      </w:r>
       <w:bookmarkEnd w:id="56"/>
-      <w:r>
-        <w:t>) também é</w:t>
-      </w:r>
-      <w:r>
-        <w:t xml:space="preserve"> possível perceber uma pequena tendência de crescimento em cidades com mais população.</w:t>
-      </w:r>
-    </w:p>
-    <w:p>
-      <w:pPr>
-        <w:ind w:firstLine="0"/>
-      </w:pPr>
-    </w:p>
-    <w:p>
-      <w:pPr>
-        <w:pStyle w:val="LegendaTCC"/>
-      </w:pPr>
-      <w:bookmarkStart w:id="57" w:name="_Ref150638741"/>
-      <w:r>
-        <w:t xml:space="preserve">Figura </w:t>
-      </w:r>
-      <w:fldSimple w:instr=" SEQ Figura \* ARABIC ">
-        <w:r>
-          <w:rPr>
-            <w:noProof/>
-          </w:rPr>
-          <w:t>46</w:t>
-        </w:r>
-      </w:fldSimple>
-      <w:bookmarkEnd w:id="57"/>
       <w:r>
         <w:t xml:space="preserve"> - Ticket médio pago pelo cliente</w:t>
       </w:r>
@@ -16100,6 +15061,876 @@
       </w:r>
     </w:p>
     <w:p>
+      <w:r>
+        <w:lastRenderedPageBreak/>
+        <w:t xml:space="preserve">Partindo agora para a </w:t>
+      </w:r>
+      <w:r>
+        <w:t>análise</w:t>
+      </w:r>
+      <w:r>
+        <w:t xml:space="preserve"> dos serviços vendidos, iremos primeiro visualizar como se </w:t>
+      </w:r>
+      <w:r>
+        <w:t>dá</w:t>
+      </w:r>
+      <w:r>
+        <w:t xml:space="preserve"> a distribuição</w:t>
+      </w:r>
+      <w:r>
+        <w:t xml:space="preserve"> dos principais serviços oferecidos pela empresa, o código expresso na </w:t>
+      </w:r>
+      <w:r>
+        <w:fldChar w:fldCharType="begin"/>
+      </w:r>
+      <w:r>
+        <w:instrText xml:space="preserve"> REF _Ref150678837 \h </w:instrText>
+      </w:r>
+      <w:r>
+        <w:fldChar w:fldCharType="separate"/>
+      </w:r>
+      <w:r>
+        <w:t xml:space="preserve">Figura </w:t>
+      </w:r>
+      <w:r>
+        <w:rPr>
+          <w:noProof/>
+        </w:rPr>
+        <w:t>47</w:t>
+      </w:r>
+      <w:r>
+        <w:fldChar w:fldCharType="end"/>
+      </w:r>
+      <w:r>
+        <w:t xml:space="preserve"> nos mostra a distribuição percentual dos serviços de telefone e internet respectivamente.</w:t>
+      </w:r>
+    </w:p>
+    <w:p/>
+    <w:p>
+      <w:pPr>
+        <w:pStyle w:val="LegendaTCC"/>
+      </w:pPr>
+      <w:bookmarkStart w:id="57" w:name="_Ref150678837"/>
+      <w:r>
+        <w:t xml:space="preserve">Figura </w:t>
+      </w:r>
+      <w:fldSimple w:instr=" SEQ Figura \* ARABIC ">
+        <w:r>
+          <w:rPr>
+            <w:noProof/>
+          </w:rPr>
+          <w:t>47</w:t>
+        </w:r>
+      </w:fldSimple>
+      <w:bookmarkEnd w:id="57"/>
+      <w:r>
+        <w:t xml:space="preserve"> - Distribuição de clientes por serviço possuído</w:t>
+      </w:r>
+    </w:p>
+    <w:p>
+      <w:pPr>
+        <w:ind w:firstLine="0"/>
+        <w:jc w:val="center"/>
+      </w:pPr>
+      <w:r>
+        <w:rPr>
+          <w:noProof/>
+          <w:lang w:eastAsia="pt-BR" w:bidi="ar-SA"/>
+        </w:rPr>
+        <w:drawing>
+          <wp:inline distT="0" distB="0" distL="0" distR="0">
+            <wp:extent cx="5760085" cy="3202305"/>
+            <wp:effectExtent l="0" t="0" r="0" b="0"/>
+            <wp:docPr id="47" name="Imagem 47"/>
+            <wp:cNvGraphicFramePr>
+              <a:graphicFrameLocks xmlns:a="http://schemas.openxmlformats.org/drawingml/2006/main" noChangeAspect="1"/>
+            </wp:cNvGraphicFramePr>
+            <a:graphic xmlns:a="http://schemas.openxmlformats.org/drawingml/2006/main">
+              <a:graphicData uri="http://schemas.openxmlformats.org/drawingml/2006/picture">
+                <pic:pic xmlns:pic="http://schemas.openxmlformats.org/drawingml/2006/picture">
+                  <pic:nvPicPr>
+                    <pic:cNvPr id="47" name="distribuicao_venda_servicos_GRAFICO.png"/>
+                    <pic:cNvPicPr/>
+                  </pic:nvPicPr>
+                  <pic:blipFill>
+                    <a:blip r:embed="rId54">
+                      <a:extLst>
+                        <a:ext uri="{28A0092B-C50C-407E-A947-70E740481C1C}">
+                          <a14:useLocalDpi xmlns:a14="http://schemas.microsoft.com/office/drawing/2010/main" val="0"/>
+                        </a:ext>
+                      </a:extLst>
+                    </a:blip>
+                    <a:stretch>
+                      <a:fillRect/>
+                    </a:stretch>
+                  </pic:blipFill>
+                  <pic:spPr>
+                    <a:xfrm>
+                      <a:off x="0" y="0"/>
+                      <a:ext cx="5760085" cy="3202305"/>
+                    </a:xfrm>
+                    <a:prstGeom prst="rect">
+                      <a:avLst/>
+                    </a:prstGeom>
+                  </pic:spPr>
+                </pic:pic>
+              </a:graphicData>
+            </a:graphic>
+          </wp:inline>
+        </w:drawing>
+      </w:r>
+    </w:p>
+    <w:p>
+      <w:pPr>
+        <w:pStyle w:val="LegendaTCC"/>
+      </w:pPr>
+      <w:r>
+        <w:t>Fonte: Autoria própria</w:t>
+      </w:r>
+    </w:p>
+    <w:p/>
+    <w:p>
+      <w:r>
+        <w:t xml:space="preserve">Em seguida, podemos estratificar pela população das cidades. Começando pelo serviço de telefone, na </w:t>
+      </w:r>
+      <w:r>
+        <w:fldChar w:fldCharType="begin"/>
+      </w:r>
+      <w:r>
+        <w:instrText xml:space="preserve"> REF _Ref150689869 \h </w:instrText>
+      </w:r>
+      <w:r>
+        <w:fldChar w:fldCharType="separate"/>
+      </w:r>
+      <w:r>
+        <w:t xml:space="preserve">Figura </w:t>
+      </w:r>
+      <w:r>
+        <w:rPr>
+          <w:noProof/>
+        </w:rPr>
+        <w:t>48</w:t>
+      </w:r>
+      <w:r>
+        <w:fldChar w:fldCharType="end"/>
+      </w:r>
+      <w:r>
+        <w:t xml:space="preserve"> temos a quantidade de clientes que possuem ou não o serviço dado a população da cidade.</w:t>
+      </w:r>
+    </w:p>
+    <w:p/>
+    <w:p>
+      <w:pPr>
+        <w:pStyle w:val="LegendaTCC"/>
+      </w:pPr>
+      <w:bookmarkStart w:id="58" w:name="_Ref150689869"/>
+      <w:r>
+        <w:t xml:space="preserve">Figura </w:t>
+      </w:r>
+      <w:fldSimple w:instr=" SEQ Figura \* ARABIC ">
+        <w:r>
+          <w:rPr>
+            <w:noProof/>
+          </w:rPr>
+          <w:t>48</w:t>
+        </w:r>
+      </w:fldSimple>
+      <w:bookmarkEnd w:id="58"/>
+      <w:r>
+        <w:t xml:space="preserve"> - Estratificação de clientes com o serviço de telefone </w:t>
+      </w:r>
+      <w:r>
+        <w:rPr>
+          <w:noProof/>
+        </w:rPr>
+        <w:t>por população</w:t>
+      </w:r>
+    </w:p>
+    <w:p>
+      <w:pPr>
+        <w:ind w:firstLine="0"/>
+        <w:jc w:val="center"/>
+      </w:pPr>
+      <w:r>
+        <w:rPr>
+          <w:noProof/>
+          <w:lang w:eastAsia="pt-BR" w:bidi="ar-SA"/>
+        </w:rPr>
+        <w:lastRenderedPageBreak/>
+        <w:drawing>
+          <wp:inline distT="0" distB="0" distL="0" distR="0">
+            <wp:extent cx="5375082" cy="4652690"/>
+            <wp:effectExtent l="0" t="0" r="0" b="0"/>
+            <wp:docPr id="48" name="Imagem 48"/>
+            <wp:cNvGraphicFramePr>
+              <a:graphicFrameLocks xmlns:a="http://schemas.openxmlformats.org/drawingml/2006/main" noChangeAspect="1"/>
+            </wp:cNvGraphicFramePr>
+            <a:graphic xmlns:a="http://schemas.openxmlformats.org/drawingml/2006/main">
+              <a:graphicData uri="http://schemas.openxmlformats.org/drawingml/2006/picture">
+                <pic:pic xmlns:pic="http://schemas.openxmlformats.org/drawingml/2006/picture">
+                  <pic:nvPicPr>
+                    <pic:cNvPr id="48" name="servico_telefone_por_populacao_CODIGO_GRAFICO.png"/>
+                    <pic:cNvPicPr/>
+                  </pic:nvPicPr>
+                  <pic:blipFill>
+                    <a:blip r:embed="rId55">
+                      <a:extLst>
+                        <a:ext uri="{28A0092B-C50C-407E-A947-70E740481C1C}">
+                          <a14:useLocalDpi xmlns:a14="http://schemas.microsoft.com/office/drawing/2010/main" val="0"/>
+                        </a:ext>
+                      </a:extLst>
+                    </a:blip>
+                    <a:stretch>
+                      <a:fillRect/>
+                    </a:stretch>
+                  </pic:blipFill>
+                  <pic:spPr>
+                    <a:xfrm>
+                      <a:off x="0" y="0"/>
+                      <a:ext cx="5396921" cy="4671594"/>
+                    </a:xfrm>
+                    <a:prstGeom prst="rect">
+                      <a:avLst/>
+                    </a:prstGeom>
+                  </pic:spPr>
+                </pic:pic>
+              </a:graphicData>
+            </a:graphic>
+          </wp:inline>
+        </w:drawing>
+      </w:r>
+    </w:p>
+    <w:p>
+      <w:pPr>
+        <w:pStyle w:val="LegendaTCC"/>
+      </w:pPr>
+      <w:r>
+        <w:t>Fonte: Autoria própria</w:t>
+      </w:r>
+    </w:p>
+    <w:p/>
+    <w:p>
+      <w:r>
+        <w:t>Em um primeiro momento nota-se uma alta quantidade de clientes em cidades com menos de 10000 habitantes, o que de fato é verdade, nos mostrando que a empresa em questão possui sua base de clientes bem distribuída em várias cidades menores, mas algo que também deve se notar é a proporção de clientes que possuem ou não o serviço, a</w:t>
+      </w:r>
+      <w:r>
+        <w:t xml:space="preserve"> </w:t>
+      </w:r>
+      <w:r>
+        <w:fldChar w:fldCharType="begin"/>
+      </w:r>
+      <w:r>
+        <w:instrText xml:space="preserve"> REF _Ref150698446 \h </w:instrText>
+      </w:r>
+      <w:r>
+        <w:fldChar w:fldCharType="separate"/>
+      </w:r>
+      <w:r>
+        <w:t xml:space="preserve">Figura </w:t>
+      </w:r>
+      <w:r>
+        <w:rPr>
+          <w:noProof/>
+        </w:rPr>
+        <w:t>49</w:t>
+      </w:r>
+      <w:r>
+        <w:fldChar w:fldCharType="end"/>
+      </w:r>
+      <w:r>
+        <w:t xml:space="preserve"> elucida isso.</w:t>
+      </w:r>
+    </w:p>
+    <w:p/>
+    <w:p>
+      <w:pPr>
+        <w:pStyle w:val="LegendaTCC"/>
+      </w:pPr>
+      <w:bookmarkStart w:id="59" w:name="_Ref150698446"/>
+      <w:r>
+        <w:t xml:space="preserve">Figura </w:t>
+      </w:r>
+      <w:fldSimple w:instr=" SEQ Figura \* ARABIC ">
+        <w:r>
+          <w:rPr>
+            <w:noProof/>
+          </w:rPr>
+          <w:t>49</w:t>
+        </w:r>
+      </w:fldSimple>
+      <w:bookmarkEnd w:id="59"/>
+      <w:r>
+        <w:t xml:space="preserve"> - Proporcional de clientes que possuem o serviço</w:t>
+      </w:r>
+      <w:r>
+        <w:t xml:space="preserve"> de telefone</w:t>
+      </w:r>
+    </w:p>
+    <w:p>
+      <w:pPr>
+        <w:ind w:firstLine="0"/>
+        <w:jc w:val="center"/>
+      </w:pPr>
+      <w:r>
+        <w:rPr>
+          <w:noProof/>
+          <w:lang w:eastAsia="pt-BR" w:bidi="ar-SA"/>
+        </w:rPr>
+        <w:lastRenderedPageBreak/>
+        <w:drawing>
+          <wp:inline distT="0" distB="0" distL="0" distR="0">
+            <wp:extent cx="5351228" cy="3306105"/>
+            <wp:effectExtent l="0" t="0" r="1905" b="8890"/>
+            <wp:docPr id="49" name="Imagem 49"/>
+            <wp:cNvGraphicFramePr>
+              <a:graphicFrameLocks xmlns:a="http://schemas.openxmlformats.org/drawingml/2006/main" noChangeAspect="1"/>
+            </wp:cNvGraphicFramePr>
+            <a:graphic xmlns:a="http://schemas.openxmlformats.org/drawingml/2006/main">
+              <a:graphicData uri="http://schemas.openxmlformats.org/drawingml/2006/picture">
+                <pic:pic xmlns:pic="http://schemas.openxmlformats.org/drawingml/2006/picture">
+                  <pic:nvPicPr>
+                    <pic:cNvPr id="49" name="servico_telefone_por_populacao_CODIGO_GRAFICO_2.png"/>
+                    <pic:cNvPicPr/>
+                  </pic:nvPicPr>
+                  <pic:blipFill>
+                    <a:blip r:embed="rId56">
+                      <a:extLst>
+                        <a:ext uri="{28A0092B-C50C-407E-A947-70E740481C1C}">
+                          <a14:useLocalDpi xmlns:a14="http://schemas.microsoft.com/office/drawing/2010/main" val="0"/>
+                        </a:ext>
+                      </a:extLst>
+                    </a:blip>
+                    <a:stretch>
+                      <a:fillRect/>
+                    </a:stretch>
+                  </pic:blipFill>
+                  <pic:spPr>
+                    <a:xfrm>
+                      <a:off x="0" y="0"/>
+                      <a:ext cx="5351228" cy="3306105"/>
+                    </a:xfrm>
+                    <a:prstGeom prst="rect">
+                      <a:avLst/>
+                    </a:prstGeom>
+                  </pic:spPr>
+                </pic:pic>
+              </a:graphicData>
+            </a:graphic>
+          </wp:inline>
+        </w:drawing>
+      </w:r>
+    </w:p>
+    <w:p>
+      <w:pPr>
+        <w:pStyle w:val="LegendaTCC"/>
+      </w:pPr>
+      <w:r>
+        <w:t>Fonte: Autoria própria</w:t>
+      </w:r>
+    </w:p>
+    <w:p/>
+    <w:p>
+      <w:r>
+        <w:t xml:space="preserve">Fica nítido que as proporções se mantem quase a mesma independente </w:t>
+      </w:r>
+      <w:r>
+        <w:t>da faixa populacional. O mesmo gráfico será gerado agora com a coluna referente ao serviço de internet, a</w:t>
+      </w:r>
+      <w:r>
+        <w:t xml:space="preserve"> </w:t>
+      </w:r>
+      <w:r>
+        <w:fldChar w:fldCharType="begin"/>
+      </w:r>
+      <w:r>
+        <w:instrText xml:space="preserve"> REF _Ref150691340 \h </w:instrText>
+      </w:r>
+      <w:r>
+        <w:fldChar w:fldCharType="separate"/>
+      </w:r>
+      <w:r>
+        <w:t xml:space="preserve">Figura </w:t>
+      </w:r>
+      <w:r>
+        <w:rPr>
+          <w:noProof/>
+        </w:rPr>
+        <w:t>50</w:t>
+      </w:r>
+      <w:r>
+        <w:fldChar w:fldCharType="end"/>
+      </w:r>
+      <w:r>
+        <w:t xml:space="preserve"> mostra o quantitativo de clientes e a </w:t>
+      </w:r>
+      <w:r>
+        <w:fldChar w:fldCharType="begin"/>
+      </w:r>
+      <w:r>
+        <w:instrText xml:space="preserve"> REF _Ref150691346 \h </w:instrText>
+      </w:r>
+      <w:r>
+        <w:fldChar w:fldCharType="separate"/>
+      </w:r>
+      <w:r>
+        <w:t xml:space="preserve">Figura </w:t>
+      </w:r>
+      <w:r>
+        <w:rPr>
+          <w:noProof/>
+        </w:rPr>
+        <w:t>51</w:t>
+      </w:r>
+      <w:r>
+        <w:fldChar w:fldCharType="end"/>
+      </w:r>
+      <w:r>
+        <w:t xml:space="preserve"> mostra o seu respectivo proporcional.</w:t>
+      </w:r>
+    </w:p>
+    <w:p>
+      <w:pPr>
+        <w:ind w:firstLine="0"/>
+      </w:pPr>
+    </w:p>
+    <w:p>
+      <w:pPr>
+        <w:pStyle w:val="LegendaTCC"/>
+      </w:pPr>
+      <w:bookmarkStart w:id="60" w:name="_Ref150691340"/>
+      <w:r>
+        <w:t xml:space="preserve">Figura </w:t>
+      </w:r>
+      <w:fldSimple w:instr=" SEQ Figura \* ARABIC ">
+        <w:r>
+          <w:rPr>
+            <w:noProof/>
+          </w:rPr>
+          <w:t>50</w:t>
+        </w:r>
+      </w:fldSimple>
+      <w:bookmarkEnd w:id="60"/>
+      <w:r>
+        <w:t xml:space="preserve"> - </w:t>
+      </w:r>
+      <w:r>
+        <w:t xml:space="preserve">Estratificação de clientes com o serviço de </w:t>
+      </w:r>
+      <w:r>
+        <w:t>internet</w:t>
+      </w:r>
+      <w:r>
+        <w:t xml:space="preserve"> por população</w:t>
+      </w:r>
+    </w:p>
+    <w:p>
+      <w:pPr>
+        <w:ind w:firstLine="0"/>
+        <w:jc w:val="center"/>
+      </w:pPr>
+      <w:r>
+        <w:rPr>
+          <w:noProof/>
+          <w:lang w:eastAsia="pt-BR" w:bidi="ar-SA"/>
+        </w:rPr>
+        <w:drawing>
+          <wp:inline distT="0" distB="0" distL="0" distR="0">
+            <wp:extent cx="5009321" cy="3316170"/>
+            <wp:effectExtent l="0" t="0" r="1270" b="0"/>
+            <wp:docPr id="50" name="Imagem 50"/>
+            <wp:cNvGraphicFramePr>
+              <a:graphicFrameLocks xmlns:a="http://schemas.openxmlformats.org/drawingml/2006/main" noChangeAspect="1"/>
+            </wp:cNvGraphicFramePr>
+            <a:graphic xmlns:a="http://schemas.openxmlformats.org/drawingml/2006/main">
+              <a:graphicData uri="http://schemas.openxmlformats.org/drawingml/2006/picture">
+                <pic:pic xmlns:pic="http://schemas.openxmlformats.org/drawingml/2006/picture">
+                  <pic:nvPicPr>
+                    <pic:cNvPr id="50" name="servico_internet_por_populacao_CODIGO_GRAFICO.png"/>
+                    <pic:cNvPicPr/>
+                  </pic:nvPicPr>
+                  <pic:blipFill>
+                    <a:blip r:embed="rId57">
+                      <a:extLst>
+                        <a:ext uri="{28A0092B-C50C-407E-A947-70E740481C1C}">
+                          <a14:useLocalDpi xmlns:a14="http://schemas.microsoft.com/office/drawing/2010/main" val="0"/>
+                        </a:ext>
+                      </a:extLst>
+                    </a:blip>
+                    <a:stretch>
+                      <a:fillRect/>
+                    </a:stretch>
+                  </pic:blipFill>
+                  <pic:spPr>
+                    <a:xfrm>
+                      <a:off x="0" y="0"/>
+                      <a:ext cx="5044937" cy="3339748"/>
+                    </a:xfrm>
+                    <a:prstGeom prst="rect">
+                      <a:avLst/>
+                    </a:prstGeom>
+                  </pic:spPr>
+                </pic:pic>
+              </a:graphicData>
+            </a:graphic>
+          </wp:inline>
+        </w:drawing>
+      </w:r>
+    </w:p>
+    <w:p>
+      <w:pPr>
+        <w:pStyle w:val="LegendaTCC"/>
+      </w:pPr>
+      <w:r>
+        <w:t>Fonte: Autoria própria</w:t>
+      </w:r>
+    </w:p>
+    <w:p>
+      <w:pPr>
+        <w:pStyle w:val="LegendaTCC"/>
+      </w:pPr>
+      <w:bookmarkStart w:id="61" w:name="_Ref150691346"/>
+      <w:r>
+        <w:lastRenderedPageBreak/>
+        <w:t xml:space="preserve">Figura </w:t>
+      </w:r>
+      <w:fldSimple w:instr=" SEQ Figura \* ARABIC ">
+        <w:r>
+          <w:rPr>
+            <w:noProof/>
+          </w:rPr>
+          <w:t>51</w:t>
+        </w:r>
+      </w:fldSimple>
+      <w:bookmarkEnd w:id="61"/>
+      <w:r>
+        <w:t xml:space="preserve"> - </w:t>
+      </w:r>
+      <w:r>
+        <w:t>Proporcional de clientes que possuem o serviço</w:t>
+      </w:r>
+      <w:r>
+        <w:t xml:space="preserve"> de internet</w:t>
+      </w:r>
+    </w:p>
+    <w:p>
+      <w:pPr>
+        <w:ind w:firstLine="0"/>
+        <w:jc w:val="center"/>
+      </w:pPr>
+      <w:r>
+        <w:rPr>
+          <w:noProof/>
+          <w:lang w:eastAsia="pt-BR" w:bidi="ar-SA"/>
+        </w:rPr>
+        <w:drawing>
+          <wp:inline distT="0" distB="0" distL="0" distR="0">
+            <wp:extent cx="4953133" cy="3283889"/>
+            <wp:effectExtent l="0" t="0" r="0" b="0"/>
+            <wp:docPr id="51" name="Imagem 51"/>
+            <wp:cNvGraphicFramePr>
+              <a:graphicFrameLocks xmlns:a="http://schemas.openxmlformats.org/drawingml/2006/main" noChangeAspect="1"/>
+            </wp:cNvGraphicFramePr>
+            <a:graphic xmlns:a="http://schemas.openxmlformats.org/drawingml/2006/main">
+              <a:graphicData uri="http://schemas.openxmlformats.org/drawingml/2006/picture">
+                <pic:pic xmlns:pic="http://schemas.openxmlformats.org/drawingml/2006/picture">
+                  <pic:nvPicPr>
+                    <pic:cNvPr id="51" name="servico_internet_por_populacao_CODIGO_GRAFICO_2.png"/>
+                    <pic:cNvPicPr/>
+                  </pic:nvPicPr>
+                  <pic:blipFill>
+                    <a:blip r:embed="rId58">
+                      <a:extLst>
+                        <a:ext uri="{28A0092B-C50C-407E-A947-70E740481C1C}">
+                          <a14:useLocalDpi xmlns:a14="http://schemas.microsoft.com/office/drawing/2010/main" val="0"/>
+                        </a:ext>
+                      </a:extLst>
+                    </a:blip>
+                    <a:stretch>
+                      <a:fillRect/>
+                    </a:stretch>
+                  </pic:blipFill>
+                  <pic:spPr>
+                    <a:xfrm>
+                      <a:off x="0" y="0"/>
+                      <a:ext cx="4979914" cy="3301645"/>
+                    </a:xfrm>
+                    <a:prstGeom prst="rect">
+                      <a:avLst/>
+                    </a:prstGeom>
+                  </pic:spPr>
+                </pic:pic>
+              </a:graphicData>
+            </a:graphic>
+          </wp:inline>
+        </w:drawing>
+      </w:r>
+    </w:p>
+    <w:p>
+      <w:pPr>
+        <w:pStyle w:val="LegendaTCC"/>
+      </w:pPr>
+      <w:r>
+        <w:t>Fonte: Autoria própria</w:t>
+      </w:r>
+    </w:p>
+    <w:p/>
+    <w:p>
+      <w:r>
+        <w:t>Podemos ainda, usar essa mesma estrutura para a visualização da distribuição de cancelamentos por população,</w:t>
+      </w:r>
+      <w:r>
+        <w:t xml:space="preserve"> na </w:t>
+      </w:r>
+      <w:r>
+        <w:fldChar w:fldCharType="begin"/>
+      </w:r>
+      <w:r>
+        <w:instrText xml:space="preserve"> REF _Ref150699100 \h </w:instrText>
+      </w:r>
+      <w:r>
+        <w:fldChar w:fldCharType="separate"/>
+      </w:r>
+      <w:r>
+        <w:t xml:space="preserve">Figura </w:t>
+      </w:r>
+      <w:r>
+        <w:rPr>
+          <w:noProof/>
+        </w:rPr>
+        <w:t>52</w:t>
+      </w:r>
+      <w:r>
+        <w:fldChar w:fldCharType="end"/>
+      </w:r>
+      <w:r>
+        <w:t xml:space="preserve"> podemos visualizar a </w:t>
+      </w:r>
+      <w:r>
+        <w:t>estratificaç</w:t>
+      </w:r>
+      <w:r>
+        <w:t>ão</w:t>
+      </w:r>
+      <w:r>
+        <w:t xml:space="preserve"> por quantidade de clientes e</w:t>
+      </w:r>
+      <w:r>
+        <w:t xml:space="preserve"> na </w:t>
+      </w:r>
+      <w:r>
+        <w:fldChar w:fldCharType="begin"/>
+      </w:r>
+      <w:r>
+        <w:instrText xml:space="preserve"> REF _Ref150699347 \h </w:instrText>
+      </w:r>
+      <w:r>
+        <w:fldChar w:fldCharType="separate"/>
+      </w:r>
+      <w:r>
+        <w:t xml:space="preserve">Figura </w:t>
+      </w:r>
+      <w:r>
+        <w:rPr>
+          <w:noProof/>
+        </w:rPr>
+        <w:t>53</w:t>
+      </w:r>
+      <w:r>
+        <w:fldChar w:fldCharType="end"/>
+      </w:r>
+      <w:r>
+        <w:t xml:space="preserve"> </w:t>
+      </w:r>
+      <w:r>
+        <w:t>o percentual proporcional de clientes que cancelaram.</w:t>
+      </w:r>
+    </w:p>
+    <w:p>
+      <w:pPr>
+        <w:ind w:firstLine="0"/>
+      </w:pPr>
+    </w:p>
+    <w:p>
+      <w:pPr>
+        <w:pStyle w:val="LegendaTCC"/>
+      </w:pPr>
+      <w:bookmarkStart w:id="62" w:name="_Ref150699100"/>
+      <w:r>
+        <w:t xml:space="preserve">Figura </w:t>
+      </w:r>
+      <w:fldSimple w:instr=" SEQ Figura \* ARABIC ">
+        <w:r>
+          <w:rPr>
+            <w:noProof/>
+          </w:rPr>
+          <w:t>52</w:t>
+        </w:r>
+      </w:fldSimple>
+      <w:bookmarkEnd w:id="62"/>
+      <w:r>
+        <w:t xml:space="preserve"> - </w:t>
+      </w:r>
+      <w:r>
+        <w:t>Estratificação d</w:t>
+      </w:r>
+      <w:r>
+        <w:t>a situação do cliente</w:t>
+      </w:r>
+      <w:r>
+        <w:t xml:space="preserve"> por população</w:t>
+      </w:r>
+    </w:p>
+    <w:p>
+      <w:pPr>
+        <w:ind w:firstLine="0"/>
+        <w:jc w:val="center"/>
+      </w:pPr>
+      <w:r>
+        <w:rPr>
+          <w:noProof/>
+          <w:lang w:eastAsia="pt-BR" w:bidi="ar-SA"/>
+        </w:rPr>
+        <w:drawing>
+          <wp:inline distT="0" distB="0" distL="0" distR="0">
+            <wp:extent cx="4929809" cy="3214622"/>
+            <wp:effectExtent l="0" t="0" r="4445" b="5080"/>
+            <wp:docPr id="52" name="Imagem 52"/>
+            <wp:cNvGraphicFramePr>
+              <a:graphicFrameLocks xmlns:a="http://schemas.openxmlformats.org/drawingml/2006/main" noChangeAspect="1"/>
+            </wp:cNvGraphicFramePr>
+            <a:graphic xmlns:a="http://schemas.openxmlformats.org/drawingml/2006/main">
+              <a:graphicData uri="http://schemas.openxmlformats.org/drawingml/2006/picture">
+                <pic:pic xmlns:pic="http://schemas.openxmlformats.org/drawingml/2006/picture">
+                  <pic:nvPicPr>
+                    <pic:cNvPr id="52" name="situacao_cliente_por_populacao_CODIGO_GRAFICO.png"/>
+                    <pic:cNvPicPr/>
+                  </pic:nvPicPr>
+                  <pic:blipFill>
+                    <a:blip r:embed="rId59">
+                      <a:extLst>
+                        <a:ext uri="{28A0092B-C50C-407E-A947-70E740481C1C}">
+                          <a14:useLocalDpi xmlns:a14="http://schemas.microsoft.com/office/drawing/2010/main" val="0"/>
+                        </a:ext>
+                      </a:extLst>
+                    </a:blip>
+                    <a:stretch>
+                      <a:fillRect/>
+                    </a:stretch>
+                  </pic:blipFill>
+                  <pic:spPr>
+                    <a:xfrm>
+                      <a:off x="0" y="0"/>
+                      <a:ext cx="4929809" cy="3214622"/>
+                    </a:xfrm>
+                    <a:prstGeom prst="rect">
+                      <a:avLst/>
+                    </a:prstGeom>
+                  </pic:spPr>
+                </pic:pic>
+              </a:graphicData>
+            </a:graphic>
+          </wp:inline>
+        </w:drawing>
+      </w:r>
+    </w:p>
+    <w:p>
+      <w:pPr>
+        <w:pStyle w:val="LegendaTCC"/>
+      </w:pPr>
+      <w:r>
+        <w:t>Fonte: Autoria própria</w:t>
+      </w:r>
+    </w:p>
+    <w:p>
+      <w:pPr>
+        <w:pStyle w:val="LegendaTCC"/>
+      </w:pPr>
+      <w:bookmarkStart w:id="63" w:name="_Ref150699347"/>
+      <w:r>
+        <w:lastRenderedPageBreak/>
+        <w:t xml:space="preserve">Figura </w:t>
+      </w:r>
+      <w:fldSimple w:instr=" SEQ Figura \* ARABIC ">
+        <w:r>
+          <w:rPr>
+            <w:noProof/>
+          </w:rPr>
+          <w:t>53</w:t>
+        </w:r>
+      </w:fldSimple>
+      <w:bookmarkEnd w:id="63"/>
+      <w:r>
+        <w:t xml:space="preserve"> - </w:t>
+      </w:r>
+      <w:r>
+        <w:t xml:space="preserve">Proporcional de clientes </w:t>
+      </w:r>
+      <w:r>
+        <w:t>que cancelaram</w:t>
+      </w:r>
+    </w:p>
+    <w:p>
+      <w:pPr>
+        <w:ind w:firstLine="0"/>
+        <w:jc w:val="center"/>
+      </w:pPr>
+      <w:r>
+        <w:rPr>
+          <w:noProof/>
+          <w:lang w:eastAsia="pt-BR" w:bidi="ar-SA"/>
+        </w:rPr>
+        <w:drawing>
+          <wp:inline distT="0" distB="0" distL="0" distR="0">
+            <wp:extent cx="5422790" cy="3645483"/>
+            <wp:effectExtent l="0" t="0" r="6985" b="0"/>
+            <wp:docPr id="53" name="Imagem 53"/>
+            <wp:cNvGraphicFramePr>
+              <a:graphicFrameLocks xmlns:a="http://schemas.openxmlformats.org/drawingml/2006/main" noChangeAspect="1"/>
+            </wp:cNvGraphicFramePr>
+            <a:graphic xmlns:a="http://schemas.openxmlformats.org/drawingml/2006/main">
+              <a:graphicData uri="http://schemas.openxmlformats.org/drawingml/2006/picture">
+                <pic:pic xmlns:pic="http://schemas.openxmlformats.org/drawingml/2006/picture">
+                  <pic:nvPicPr>
+                    <pic:cNvPr id="53" name="situacao_cliente_por_populacao_CODIGO_GRAFICO_2.png"/>
+                    <pic:cNvPicPr/>
+                  </pic:nvPicPr>
+                  <pic:blipFill>
+                    <a:blip r:embed="rId60">
+                      <a:extLst>
+                        <a:ext uri="{28A0092B-C50C-407E-A947-70E740481C1C}">
+                          <a14:useLocalDpi xmlns:a14="http://schemas.microsoft.com/office/drawing/2010/main" val="0"/>
+                        </a:ext>
+                      </a:extLst>
+                    </a:blip>
+                    <a:stretch>
+                      <a:fillRect/>
+                    </a:stretch>
+                  </pic:blipFill>
+                  <pic:spPr>
+                    <a:xfrm>
+                      <a:off x="0" y="0"/>
+                      <a:ext cx="5430116" cy="3650408"/>
+                    </a:xfrm>
+                    <a:prstGeom prst="rect">
+                      <a:avLst/>
+                    </a:prstGeom>
+                  </pic:spPr>
+                </pic:pic>
+              </a:graphicData>
+            </a:graphic>
+          </wp:inline>
+        </w:drawing>
+      </w:r>
+    </w:p>
+    <w:p>
+      <w:pPr>
+        <w:pStyle w:val="LegendaTCC"/>
+      </w:pPr>
+      <w:r>
+        <w:t>Fonte: Autoria própria</w:t>
+      </w:r>
+    </w:p>
+    <w:p>
       <w:pPr>
         <w:tabs>
           <w:tab w:val="clear" w:pos="709"/>
@@ -16111,6 +15942,16 @@
       </w:pPr>
     </w:p>
     <w:p>
+      <w:r>
+        <w:t>Referente ao proporcional de clientes que cancelaram, o mesmo se manteve estável com exceção</w:t>
+      </w:r>
+      <w:bookmarkStart w:id="64" w:name="_GoBack"/>
+      <w:bookmarkEnd w:id="64"/>
+      <w:r>
+        <w:t xml:space="preserve"> do último agrupamento, onde o percentual de clientes que cancelaram sobe para aproximadamente 50%</w:t>
+      </w:r>
+    </w:p>
+    <w:p>
       <w:pPr>
         <w:tabs>
           <w:tab w:val="clear" w:pos="709"/>
@@ -16450,6 +16291,9 @@
         <w:ind w:firstLine="0"/>
         <w:jc w:val="left"/>
       </w:pPr>
+      <w:r>
+        <w:br w:type="page"/>
+      </w:r>
     </w:p>
     <w:p>
       <w:pPr>
@@ -16461,108 +16305,6 @@
         <w:ind w:firstLine="0"/>
         <w:jc w:val="left"/>
       </w:pPr>
-    </w:p>
-    <w:p>
-      <w:pPr>
-        <w:tabs>
-          <w:tab w:val="clear" w:pos="709"/>
-        </w:tabs>
-        <w:overflowPunct/>
-        <w:spacing w:line="240" w:lineRule="auto"/>
-        <w:ind w:firstLine="0"/>
-        <w:jc w:val="left"/>
-      </w:pPr>
-    </w:p>
-    <w:p>
-      <w:pPr>
-        <w:tabs>
-          <w:tab w:val="clear" w:pos="709"/>
-        </w:tabs>
-        <w:overflowPunct/>
-        <w:spacing w:line="240" w:lineRule="auto"/>
-        <w:ind w:firstLine="0"/>
-        <w:jc w:val="left"/>
-      </w:pPr>
-    </w:p>
-    <w:p>
-      <w:pPr>
-        <w:tabs>
-          <w:tab w:val="clear" w:pos="709"/>
-        </w:tabs>
-        <w:overflowPunct/>
-        <w:spacing w:line="240" w:lineRule="auto"/>
-        <w:ind w:firstLine="0"/>
-        <w:jc w:val="left"/>
-      </w:pPr>
-    </w:p>
-    <w:p>
-      <w:pPr>
-        <w:tabs>
-          <w:tab w:val="clear" w:pos="709"/>
-        </w:tabs>
-        <w:overflowPunct/>
-        <w:spacing w:line="240" w:lineRule="auto"/>
-        <w:ind w:firstLine="0"/>
-        <w:jc w:val="left"/>
-      </w:pPr>
-    </w:p>
-    <w:p>
-      <w:pPr>
-        <w:tabs>
-          <w:tab w:val="clear" w:pos="709"/>
-        </w:tabs>
-        <w:overflowPunct/>
-        <w:spacing w:line="240" w:lineRule="auto"/>
-        <w:ind w:firstLine="0"/>
-        <w:jc w:val="left"/>
-      </w:pPr>
-    </w:p>
-    <w:p>
-      <w:pPr>
-        <w:tabs>
-          <w:tab w:val="clear" w:pos="709"/>
-        </w:tabs>
-        <w:overflowPunct/>
-        <w:spacing w:line="240" w:lineRule="auto"/>
-        <w:ind w:firstLine="0"/>
-        <w:jc w:val="left"/>
-      </w:pPr>
-    </w:p>
-    <w:p>
-      <w:pPr>
-        <w:tabs>
-          <w:tab w:val="clear" w:pos="709"/>
-        </w:tabs>
-        <w:overflowPunct/>
-        <w:spacing w:line="240" w:lineRule="auto"/>
-        <w:ind w:firstLine="0"/>
-        <w:jc w:val="left"/>
-      </w:pPr>
-    </w:p>
-    <w:p>
-      <w:pPr>
-        <w:tabs>
-          <w:tab w:val="clear" w:pos="709"/>
-        </w:tabs>
-        <w:overflowPunct/>
-        <w:spacing w:line="240" w:lineRule="auto"/>
-        <w:ind w:firstLine="0"/>
-        <w:jc w:val="left"/>
-      </w:pPr>
-      <w:r>
-        <w:br w:type="page"/>
-      </w:r>
-    </w:p>
-    <w:p>
-      <w:pPr>
-        <w:tabs>
-          <w:tab w:val="clear" w:pos="709"/>
-        </w:tabs>
-        <w:overflowPunct/>
-        <w:spacing w:line="240" w:lineRule="auto"/>
-        <w:ind w:firstLine="0"/>
-        <w:jc w:val="left"/>
-      </w:pPr>
       <w:r>
         <w:lastRenderedPageBreak/>
         <w:t>BIBLIOGRAFIA</w:t>
@@ -16578,20 +16320,12 @@
         <w:pStyle w:val="Corpodetexto"/>
       </w:pPr>
       <w:r>
-        <w:t xml:space="preserve">O que são </w:t>
-      </w:r>
-      <w:proofErr w:type="spellStart"/>
-      <w:r>
-        <w:t>data</w:t>
-      </w:r>
-      <w:r>
-        <w:t>frames</w:t>
-      </w:r>
-      <w:proofErr w:type="spellEnd"/>
-      <w:r>
-        <w:t xml:space="preserve">? </w:t>
-      </w:r>
-      <w:hyperlink r:id="rId54" w:history="1">
+        <w:t>O que são data</w:t>
+      </w:r>
+      <w:r>
+        <w:t xml:space="preserve">frames? </w:t>
+      </w:r>
+      <w:hyperlink r:id="rId61" w:history="1">
         <w:r>
           <w:rPr>
             <w:rStyle w:val="Hyperlink"/>
@@ -18191,6 +17925,7 @@
   <w:style w:type="character" w:default="1" w:styleId="Fontepargpadro">
     <w:name w:val="Default Paragraph Font"/>
     <w:uiPriority w:val="1"/>
+    <w:semiHidden/>
     <w:unhideWhenUsed/>
   </w:style>
   <w:style w:type="table" w:default="1" w:styleId="Tabelanormal">
@@ -18865,7 +18600,7 @@
 </file>
 
 <file path=customXml/itemProps1.xml><?xml version="1.0" encoding="utf-8"?>
-<ds:datastoreItem xmlns:ds="http://schemas.openxmlformats.org/officeDocument/2006/customXml" ds:itemID="{72E19872-96F0-4FE0-9B08-95D82CDB9B38}">
+<ds:datastoreItem xmlns:ds="http://schemas.openxmlformats.org/officeDocument/2006/customXml" ds:itemID="{374A52F0-13D0-4727-A1D5-C4AC36B40ABC}">
   <ds:schemaRefs>
     <ds:schemaRef ds:uri="http://schemas.openxmlformats.org/officeDocument/2006/bibliography"/>
   </ds:schemaRefs>

</xml_diff>

<commit_message>
adicionado graficos de retençao por serviço adicional
</commit_message>
<xml_diff>
--- a/Artigo/TCC.docx
+++ b/Artigo/TCC.docx
@@ -13327,7 +13327,19 @@
     <w:p/>
     <w:p>
       <w:r>
-        <w:t>Uma ponderação se faz necessária nesse momento em relação aos dados da coluna Ultimas_ofertas,</w:t>
+        <w:t xml:space="preserve">Uma ponderação se faz necessária nesse momento em relação aos dados da coluna </w:t>
+      </w:r>
+      <w:r>
+        <w:t>“</w:t>
+      </w:r>
+      <w:r>
+        <w:t>Ultimas_ofertas</w:t>
+      </w:r>
+      <w:r>
+        <w:t>”</w:t>
+      </w:r>
+      <w:r>
+        <w:t>,</w:t>
       </w:r>
       <w:r>
         <w:t xml:space="preserve"> onde,</w:t>
@@ -15114,14 +15126,36 @@
       <w:r>
         <w:t xml:space="preserve">Figura </w:t>
       </w:r>
-      <w:fldSimple w:instr=" SEQ Figura \* ARABIC ">
-        <w:r>
-          <w:rPr>
-            <w:noProof/>
-          </w:rPr>
-          <w:t>47</w:t>
-        </w:r>
-      </w:fldSimple>
+      <w:r>
+        <w:rPr>
+          <w:noProof/>
+        </w:rPr>
+        <w:fldChar w:fldCharType="begin"/>
+      </w:r>
+      <w:r>
+        <w:rPr>
+          <w:noProof/>
+        </w:rPr>
+        <w:instrText xml:space="preserve"> SEQ Figura \* ARABIC </w:instrText>
+      </w:r>
+      <w:r>
+        <w:rPr>
+          <w:noProof/>
+        </w:rPr>
+        <w:fldChar w:fldCharType="separate"/>
+      </w:r>
+      <w:r>
+        <w:rPr>
+          <w:noProof/>
+        </w:rPr>
+        <w:t>47</w:t>
+      </w:r>
+      <w:r>
+        <w:rPr>
+          <w:noProof/>
+        </w:rPr>
+        <w:fldChar w:fldCharType="end"/>
+      </w:r>
       <w:bookmarkEnd w:id="57"/>
       <w:r>
         <w:t xml:space="preserve"> - Distribuição de clientes por serviço possuído</w:t>
@@ -15227,14 +15261,36 @@
       <w:r>
         <w:t xml:space="preserve">Figura </w:t>
       </w:r>
-      <w:fldSimple w:instr=" SEQ Figura \* ARABIC ">
-        <w:r>
-          <w:rPr>
-            <w:noProof/>
-          </w:rPr>
-          <w:t>48</w:t>
-        </w:r>
-      </w:fldSimple>
+      <w:r>
+        <w:rPr>
+          <w:noProof/>
+        </w:rPr>
+        <w:fldChar w:fldCharType="begin"/>
+      </w:r>
+      <w:r>
+        <w:rPr>
+          <w:noProof/>
+        </w:rPr>
+        <w:instrText xml:space="preserve"> SEQ Figura \* ARABIC </w:instrText>
+      </w:r>
+      <w:r>
+        <w:rPr>
+          <w:noProof/>
+        </w:rPr>
+        <w:fldChar w:fldCharType="separate"/>
+      </w:r>
+      <w:r>
+        <w:rPr>
+          <w:noProof/>
+        </w:rPr>
+        <w:t>48</w:t>
+      </w:r>
+      <w:r>
+        <w:rPr>
+          <w:noProof/>
+        </w:rPr>
+        <w:fldChar w:fldCharType="end"/>
+      </w:r>
       <w:bookmarkEnd w:id="58"/>
       <w:r>
         <w:t xml:space="preserve"> - Estratificação de clientes com o serviço de telefone </w:t>
@@ -15350,14 +15406,36 @@
       <w:r>
         <w:t xml:space="preserve">Figura </w:t>
       </w:r>
-      <w:fldSimple w:instr=" SEQ Figura \* ARABIC ">
-        <w:r>
-          <w:rPr>
-            <w:noProof/>
-          </w:rPr>
-          <w:t>49</w:t>
-        </w:r>
-      </w:fldSimple>
+      <w:r>
+        <w:rPr>
+          <w:noProof/>
+        </w:rPr>
+        <w:fldChar w:fldCharType="begin"/>
+      </w:r>
+      <w:r>
+        <w:rPr>
+          <w:noProof/>
+        </w:rPr>
+        <w:instrText xml:space="preserve"> SEQ Figura \* ARABIC </w:instrText>
+      </w:r>
+      <w:r>
+        <w:rPr>
+          <w:noProof/>
+        </w:rPr>
+        <w:fldChar w:fldCharType="separate"/>
+      </w:r>
+      <w:r>
+        <w:rPr>
+          <w:noProof/>
+        </w:rPr>
+        <w:t>49</w:t>
+      </w:r>
+      <w:r>
+        <w:rPr>
+          <w:noProof/>
+        </w:rPr>
+        <w:fldChar w:fldCharType="end"/>
+      </w:r>
       <w:bookmarkEnd w:id="59"/>
       <w:r>
         <w:t xml:space="preserve"> - Proporcional de clientes que possuem o serviço</w:t>
@@ -15501,14 +15579,36 @@
       <w:r>
         <w:t xml:space="preserve">Figura </w:t>
       </w:r>
-      <w:fldSimple w:instr=" SEQ Figura \* ARABIC ">
-        <w:r>
-          <w:rPr>
-            <w:noProof/>
-          </w:rPr>
-          <w:t>50</w:t>
-        </w:r>
-      </w:fldSimple>
+      <w:r>
+        <w:rPr>
+          <w:noProof/>
+        </w:rPr>
+        <w:fldChar w:fldCharType="begin"/>
+      </w:r>
+      <w:r>
+        <w:rPr>
+          <w:noProof/>
+        </w:rPr>
+        <w:instrText xml:space="preserve"> SEQ Figura \* ARABIC </w:instrText>
+      </w:r>
+      <w:r>
+        <w:rPr>
+          <w:noProof/>
+        </w:rPr>
+        <w:fldChar w:fldCharType="separate"/>
+      </w:r>
+      <w:r>
+        <w:rPr>
+          <w:noProof/>
+        </w:rPr>
+        <w:t>50</w:t>
+      </w:r>
+      <w:r>
+        <w:rPr>
+          <w:noProof/>
+        </w:rPr>
+        <w:fldChar w:fldCharType="end"/>
+      </w:r>
       <w:bookmarkEnd w:id="60"/>
       <w:r>
         <w:t xml:space="preserve"> - </w:t>
@@ -15593,14 +15693,36 @@
         <w:lastRenderedPageBreak/>
         <w:t xml:space="preserve">Figura </w:t>
       </w:r>
-      <w:fldSimple w:instr=" SEQ Figura \* ARABIC ">
-        <w:r>
-          <w:rPr>
-            <w:noProof/>
-          </w:rPr>
-          <w:t>51</w:t>
-        </w:r>
-      </w:fldSimple>
+      <w:r>
+        <w:rPr>
+          <w:noProof/>
+        </w:rPr>
+        <w:fldChar w:fldCharType="begin"/>
+      </w:r>
+      <w:r>
+        <w:rPr>
+          <w:noProof/>
+        </w:rPr>
+        <w:instrText xml:space="preserve"> SEQ Figura \* ARABIC </w:instrText>
+      </w:r>
+      <w:r>
+        <w:rPr>
+          <w:noProof/>
+        </w:rPr>
+        <w:fldChar w:fldCharType="separate"/>
+      </w:r>
+      <w:r>
+        <w:rPr>
+          <w:noProof/>
+        </w:rPr>
+        <w:t>51</w:t>
+      </w:r>
+      <w:r>
+        <w:rPr>
+          <w:noProof/>
+        </w:rPr>
+        <w:fldChar w:fldCharType="end"/>
+      </w:r>
       <w:bookmarkEnd w:id="61"/>
       <w:r>
         <w:t xml:space="preserve"> - </w:t>
@@ -15676,6 +15798,32 @@
     <w:p/>
     <w:p>
       <w:r>
+        <w:t>Já neste cenário, é possível observar que n</w:t>
+      </w:r>
+      <w:r>
+        <w:t xml:space="preserve">o último agrupamento, a taxa de clientes que possuem o serviço de internet </w:t>
+      </w:r>
+      <w:r>
+        <w:t xml:space="preserve">é um pouco mais elevada em relação as demais, </w:t>
+      </w:r>
+      <w:r>
+        <w:t>se encontra</w:t>
+      </w:r>
+      <w:r>
+        <w:t>ndo</w:t>
+      </w:r>
+      <w:r>
+        <w:t xml:space="preserve"> próxim</w:t>
+      </w:r>
+      <w:r>
+        <w:t>a</w:t>
+      </w:r>
+      <w:r>
+        <w:t xml:space="preserve"> a 85%.</w:t>
+      </w:r>
+    </w:p>
+    <w:p>
+      <w:r>
         <w:t>Podemos ainda, usar essa mesma estrutura para a visualização da distribuição de cancelamentos por população,</w:t>
       </w:r>
       <w:r>
@@ -15758,14 +15906,36 @@
       <w:r>
         <w:t xml:space="preserve">Figura </w:t>
       </w:r>
-      <w:fldSimple w:instr=" SEQ Figura \* ARABIC ">
-        <w:r>
-          <w:rPr>
-            <w:noProof/>
-          </w:rPr>
-          <w:t>52</w:t>
-        </w:r>
-      </w:fldSimple>
+      <w:r>
+        <w:rPr>
+          <w:noProof/>
+        </w:rPr>
+        <w:fldChar w:fldCharType="begin"/>
+      </w:r>
+      <w:r>
+        <w:rPr>
+          <w:noProof/>
+        </w:rPr>
+        <w:instrText xml:space="preserve"> SEQ Figura \* ARABIC </w:instrText>
+      </w:r>
+      <w:r>
+        <w:rPr>
+          <w:noProof/>
+        </w:rPr>
+        <w:fldChar w:fldCharType="separate"/>
+      </w:r>
+      <w:r>
+        <w:rPr>
+          <w:noProof/>
+        </w:rPr>
+        <w:t>52</w:t>
+      </w:r>
+      <w:r>
+        <w:rPr>
+          <w:noProof/>
+        </w:rPr>
+        <w:fldChar w:fldCharType="end"/>
+      </w:r>
       <w:bookmarkEnd w:id="62"/>
       <w:r>
         <w:t xml:space="preserve"> - </w:t>
@@ -15790,6 +15960,7 @@
           <w:noProof/>
           <w:lang w:eastAsia="pt-BR" w:bidi="ar-SA"/>
         </w:rPr>
+        <w:lastRenderedPageBreak/>
         <w:drawing>
           <wp:inline distT="0" distB="0" distL="0" distR="0">
             <wp:extent cx="4929809" cy="3214622"/>
@@ -15847,17 +16018,38 @@
       </w:pPr>
       <w:bookmarkStart w:id="63" w:name="_Ref150699347"/>
       <w:r>
-        <w:lastRenderedPageBreak/>
         <w:t xml:space="preserve">Figura </w:t>
       </w:r>
-      <w:fldSimple w:instr=" SEQ Figura \* ARABIC ">
-        <w:r>
-          <w:rPr>
-            <w:noProof/>
-          </w:rPr>
-          <w:t>53</w:t>
-        </w:r>
-      </w:fldSimple>
+      <w:r>
+        <w:rPr>
+          <w:noProof/>
+        </w:rPr>
+        <w:fldChar w:fldCharType="begin"/>
+      </w:r>
+      <w:r>
+        <w:rPr>
+          <w:noProof/>
+        </w:rPr>
+        <w:instrText xml:space="preserve"> SEQ Figura \* ARABIC </w:instrText>
+      </w:r>
+      <w:r>
+        <w:rPr>
+          <w:noProof/>
+        </w:rPr>
+        <w:fldChar w:fldCharType="separate"/>
+      </w:r>
+      <w:r>
+        <w:rPr>
+          <w:noProof/>
+        </w:rPr>
+        <w:t>53</w:t>
+      </w:r>
+      <w:r>
+        <w:rPr>
+          <w:noProof/>
+        </w:rPr>
+        <w:fldChar w:fldCharType="end"/>
+      </w:r>
       <w:bookmarkEnd w:id="63"/>
       <w:r>
         <w:t xml:space="preserve"> - </w:t>
@@ -15930,6 +16122,453 @@
         <w:t>Fonte: Autoria própria</w:t>
       </w:r>
     </w:p>
+    <w:p/>
+    <w:p>
+      <w:r>
+        <w:t>Referente ao proporcional de clientes que cancelaram, o mesmo se manteve estável com exceção do último agrupamento, onde o percentual de clientes que cancelaram sobe para aproximadamente 50%</w:t>
+      </w:r>
+      <w:r>
+        <w:t>.</w:t>
+      </w:r>
+      <w:r>
+        <w:t xml:space="preserve"> </w:t>
+      </w:r>
+    </w:p>
+    <w:p>
+      <w:r>
+        <w:lastRenderedPageBreak/>
+        <w:t>Outros</w:t>
+      </w:r>
+      <w:r>
+        <w:t xml:space="preserve"> dados </w:t>
+      </w:r>
+      <w:r>
+        <w:t xml:space="preserve">que podemos explorar ainda, são os dados </w:t>
+      </w:r>
+      <w:r>
+        <w:t>relacionados às vendas de serviços adicionais, que estão condicionados à posse ou à ausência de um serviço específico</w:t>
+      </w:r>
+      <w:r>
+        <w:t>, que, no nosso contexto</w:t>
+      </w:r>
+      <w:r>
+        <w:t>,</w:t>
+      </w:r>
+      <w:r>
+        <w:t xml:space="preserve"> se tratam dos serviços de internet e telefone.</w:t>
+      </w:r>
+    </w:p>
+    <w:p>
+      <w:r>
+        <w:t>Começando pelo serviço de internet, iremos primeiramente filtrar da nossa base de dados as colunas de serviços adicionais relacionadas à internet</w:t>
+      </w:r>
+      <w:r>
+        <w:t>, selecionando exclusivamente os clientes que utilizam esse serviço específico.</w:t>
+      </w:r>
+      <w:r>
+        <w:t xml:space="preserve"> Em seguida, podemos gerar um gráfico mostrando a relação de clientes que possuem ou não o serviço adicional. Este gráfico bem como o código utilizado para sua criação pode ser visualizado na </w:t>
+      </w:r>
+      <w:r>
+        <w:fldChar w:fldCharType="begin"/>
+      </w:r>
+      <w:r>
+        <w:instrText xml:space="preserve"> REF _Ref151062883 \h </w:instrText>
+      </w:r>
+      <w:r>
+        <w:fldChar w:fldCharType="separate"/>
+      </w:r>
+      <w:r>
+        <w:t xml:space="preserve">Figura </w:t>
+      </w:r>
+      <w:r>
+        <w:rPr>
+          <w:noProof/>
+        </w:rPr>
+        <w:t>54</w:t>
+      </w:r>
+      <w:r>
+        <w:fldChar w:fldCharType="end"/>
+      </w:r>
+      <w:r>
+        <w:t>.</w:t>
+      </w:r>
+    </w:p>
+    <w:p/>
+    <w:p>
+      <w:pPr>
+        <w:pStyle w:val="LegendaTCC"/>
+      </w:pPr>
+      <w:bookmarkStart w:id="64" w:name="_Ref151062883"/>
+      <w:r>
+        <w:t xml:space="preserve">Figura </w:t>
+      </w:r>
+      <w:r>
+        <w:fldChar w:fldCharType="begin"/>
+      </w:r>
+      <w:r>
+        <w:instrText xml:space="preserve"> SEQ Figura \* ARABIC </w:instrText>
+      </w:r>
+      <w:r>
+        <w:fldChar w:fldCharType="separate"/>
+      </w:r>
+      <w:r>
+        <w:rPr>
+          <w:noProof/>
+        </w:rPr>
+        <w:t>54</w:t>
+      </w:r>
+      <w:r>
+        <w:fldChar w:fldCharType="end"/>
+      </w:r>
+      <w:bookmarkEnd w:id="64"/>
+      <w:r>
+        <w:t xml:space="preserve"> - Distribuição de serviços adicionais de internet</w:t>
+      </w:r>
+    </w:p>
+    <w:p>
+      <w:pPr>
+        <w:ind w:firstLine="0"/>
+        <w:jc w:val="center"/>
+      </w:pPr>
+      <w:r>
+        <w:rPr>
+          <w:noProof/>
+          <w:lang w:eastAsia="pt-BR" w:bidi="ar-SA"/>
+        </w:rPr>
+        <w:drawing>
+          <wp:inline distT="0" distB="0" distL="0" distR="0">
+            <wp:extent cx="5649687" cy="4097655"/>
+            <wp:effectExtent l="0" t="0" r="8255" b="0"/>
+            <wp:docPr id="54" name="Imagem 54"/>
+            <wp:cNvGraphicFramePr>
+              <a:graphicFrameLocks xmlns:a="http://schemas.openxmlformats.org/drawingml/2006/main" noChangeAspect="1"/>
+            </wp:cNvGraphicFramePr>
+            <a:graphic xmlns:a="http://schemas.openxmlformats.org/drawingml/2006/main">
+              <a:graphicData uri="http://schemas.openxmlformats.org/drawingml/2006/picture">
+                <pic:pic xmlns:pic="http://schemas.openxmlformats.org/drawingml/2006/picture">
+                  <pic:nvPicPr>
+                    <pic:cNvPr id="54" name="internet_serviços_adicionais_GRAFICO1.png"/>
+                    <pic:cNvPicPr/>
+                  </pic:nvPicPr>
+                  <pic:blipFill>
+                    <a:blip r:embed="rId61">
+                      <a:extLst>
+                        <a:ext uri="{28A0092B-C50C-407E-A947-70E740481C1C}">
+                          <a14:useLocalDpi xmlns:a14="http://schemas.microsoft.com/office/drawing/2010/main" val="0"/>
+                        </a:ext>
+                      </a:extLst>
+                    </a:blip>
+                    <a:stretch>
+                      <a:fillRect/>
+                    </a:stretch>
+                  </pic:blipFill>
+                  <pic:spPr>
+                    <a:xfrm>
+                      <a:off x="0" y="0"/>
+                      <a:ext cx="5649687" cy="4097655"/>
+                    </a:xfrm>
+                    <a:prstGeom prst="rect">
+                      <a:avLst/>
+                    </a:prstGeom>
+                  </pic:spPr>
+                </pic:pic>
+              </a:graphicData>
+            </a:graphic>
+          </wp:inline>
+        </w:drawing>
+      </w:r>
+    </w:p>
+    <w:p>
+      <w:pPr>
+        <w:pStyle w:val="LegendaTCC"/>
+      </w:pPr>
+      <w:r>
+        <w:t>Fonte: Autoria própria</w:t>
+      </w:r>
+    </w:p>
+    <w:p/>
+    <w:p>
+      <w:r>
+        <w:t>Através do gráfico podemos visualizar como o serviço ilimitado de dados se destaca frente aos outros, mostrando como uma grande parte dos clientes que possuem o serviço de internet também possui este serviço adicional</w:t>
+      </w:r>
+      <w:r>
+        <w:t>.</w:t>
+      </w:r>
+    </w:p>
+    <w:p>
+      <w:r>
+        <w:t xml:space="preserve">Em seguida, iremos relacionar estes dados com a retenção ou não do cliente. No código apresentado na </w:t>
+      </w:r>
+      <w:r>
+        <w:fldChar w:fldCharType="begin"/>
+      </w:r>
+      <w:r>
+        <w:instrText xml:space="preserve"> REF _Ref151065385 \h </w:instrText>
+      </w:r>
+      <w:r>
+        <w:fldChar w:fldCharType="separate"/>
+      </w:r>
+      <w:r>
+        <w:t xml:space="preserve">Figura </w:t>
+      </w:r>
+      <w:r>
+        <w:rPr>
+          <w:noProof/>
+        </w:rPr>
+        <w:t>55</w:t>
+      </w:r>
+      <w:r>
+        <w:fldChar w:fldCharType="end"/>
+      </w:r>
+      <w:r>
+        <w:t xml:space="preserve"> </w:t>
+      </w:r>
+      <w:r>
+        <w:t>estaremos, para cada serviço adicional</w:t>
+      </w:r>
+      <w:r>
+        <w:t xml:space="preserve">, </w:t>
+      </w:r>
+      <w:r>
+        <w:lastRenderedPageBreak/>
+        <w:t xml:space="preserve">agrupando os dados de forma que seja contabilizado a quantidade de cancelamentos e retenções dado o fato do cliente ter ou não o serviço adicional e em seguida concatenando tudo isso em uma única tabela onde realizaremos o cálculo do percentual de clientes retidos para cada linha da tabela. Dessa forma, teremos </w:t>
+      </w:r>
+      <w:r>
+        <w:t xml:space="preserve">para cada serviço, </w:t>
+      </w:r>
+      <w:r>
+        <w:t xml:space="preserve">o percentual de clientes que permaneceram na </w:t>
+      </w:r>
+      <w:r>
+        <w:t>empresa com o serviço adicional contratado ou não.</w:t>
+      </w:r>
+    </w:p>
+    <w:p/>
+    <w:p>
+      <w:pPr>
+        <w:pStyle w:val="LegendaTCC"/>
+      </w:pPr>
+      <w:bookmarkStart w:id="65" w:name="_Ref151065385"/>
+      <w:r>
+        <w:t xml:space="preserve">Figura </w:t>
+      </w:r>
+      <w:r>
+        <w:fldChar w:fldCharType="begin"/>
+      </w:r>
+      <w:r>
+        <w:instrText xml:space="preserve"> SEQ Figura \* ARABIC </w:instrText>
+      </w:r>
+      <w:r>
+        <w:fldChar w:fldCharType="separate"/>
+      </w:r>
+      <w:r>
+        <w:rPr>
+          <w:noProof/>
+        </w:rPr>
+        <w:t>55</w:t>
+      </w:r>
+      <w:r>
+        <w:fldChar w:fldCharType="end"/>
+      </w:r>
+      <w:bookmarkEnd w:id="65"/>
+      <w:r>
+        <w:t xml:space="preserve"> - Gerando percentual de clientes que permaneceram na base dado o serviço adicional</w:t>
+      </w:r>
+    </w:p>
+    <w:p>
+      <w:pPr>
+        <w:ind w:firstLine="0"/>
+      </w:pPr>
+      <w:r>
+        <w:rPr>
+          <w:noProof/>
+          <w:lang w:eastAsia="pt-BR" w:bidi="ar-SA"/>
+        </w:rPr>
+        <w:drawing>
+          <wp:inline distT="0" distB="0" distL="0" distR="0">
+            <wp:extent cx="5760085" cy="3712845"/>
+            <wp:effectExtent l="0" t="0" r="0" b="1905"/>
+            <wp:docPr id="55" name="Imagem 55"/>
+            <wp:cNvGraphicFramePr>
+              <a:graphicFrameLocks xmlns:a="http://schemas.openxmlformats.org/drawingml/2006/main" noChangeAspect="1"/>
+            </wp:cNvGraphicFramePr>
+            <a:graphic xmlns:a="http://schemas.openxmlformats.org/drawingml/2006/main">
+              <a:graphicData uri="http://schemas.openxmlformats.org/drawingml/2006/picture">
+                <pic:pic xmlns:pic="http://schemas.openxmlformats.org/drawingml/2006/picture">
+                  <pic:nvPicPr>
+                    <pic:cNvPr id="55" name="internet_serviços_adicionais_CODIGO_proporcional.png"/>
+                    <pic:cNvPicPr/>
+                  </pic:nvPicPr>
+                  <pic:blipFill>
+                    <a:blip r:embed="rId62">
+                      <a:extLst>
+                        <a:ext uri="{28A0092B-C50C-407E-A947-70E740481C1C}">
+                          <a14:useLocalDpi xmlns:a14="http://schemas.microsoft.com/office/drawing/2010/main" val="0"/>
+                        </a:ext>
+                      </a:extLst>
+                    </a:blip>
+                    <a:stretch>
+                      <a:fillRect/>
+                    </a:stretch>
+                  </pic:blipFill>
+                  <pic:spPr>
+                    <a:xfrm>
+                      <a:off x="0" y="0"/>
+                      <a:ext cx="5760085" cy="3712845"/>
+                    </a:xfrm>
+                    <a:prstGeom prst="rect">
+                      <a:avLst/>
+                    </a:prstGeom>
+                  </pic:spPr>
+                </pic:pic>
+              </a:graphicData>
+            </a:graphic>
+          </wp:inline>
+        </w:drawing>
+      </w:r>
+    </w:p>
+    <w:p>
+      <w:pPr>
+        <w:pStyle w:val="LegendaTCC"/>
+      </w:pPr>
+      <w:r>
+        <w:t>Fonte: Autoria própria</w:t>
+      </w:r>
+    </w:p>
+    <w:p/>
+    <w:p>
+      <w:r>
+        <w:t xml:space="preserve">Para deixar a informação mais visual, foi utilizado o código da </w:t>
+      </w:r>
+      <w:r>
+        <w:fldChar w:fldCharType="begin"/>
+      </w:r>
+      <w:r>
+        <w:instrText xml:space="preserve"> REF _Ref151066042 \h </w:instrText>
+      </w:r>
+      <w:r>
+        <w:fldChar w:fldCharType="separate"/>
+      </w:r>
+      <w:r>
+        <w:t xml:space="preserve">Figura </w:t>
+      </w:r>
+      <w:r>
+        <w:rPr>
+          <w:noProof/>
+        </w:rPr>
+        <w:t>56</w:t>
+      </w:r>
+      <w:r>
+        <w:fldChar w:fldCharType="end"/>
+      </w:r>
+      <w:bookmarkStart w:id="66" w:name="_GoBack"/>
+      <w:bookmarkEnd w:id="66"/>
+      <w:r>
+        <w:t xml:space="preserve"> para criação de um gráfico de barras que mostra a taxa de retenção por serviço.</w:t>
+      </w:r>
+    </w:p>
+    <w:p/>
+    <w:p>
+      <w:pPr>
+        <w:pStyle w:val="LegendaTCC"/>
+      </w:pPr>
+      <w:bookmarkStart w:id="67" w:name="_Ref151066042"/>
+      <w:r>
+        <w:t xml:space="preserve">Figura </w:t>
+      </w:r>
+      <w:r>
+        <w:fldChar w:fldCharType="begin"/>
+      </w:r>
+      <w:r>
+        <w:instrText xml:space="preserve"> SEQ Figura \* ARABIC </w:instrText>
+      </w:r>
+      <w:r>
+        <w:fldChar w:fldCharType="separate"/>
+      </w:r>
+      <w:r>
+        <w:rPr>
+          <w:noProof/>
+        </w:rPr>
+        <w:t>56</w:t>
+      </w:r>
+      <w:r>
+        <w:fldChar w:fldCharType="end"/>
+      </w:r>
+      <w:bookmarkEnd w:id="67"/>
+      <w:r>
+        <w:t xml:space="preserve"> - Percentual de clientes que retidos com base na posse ou não do serviço</w:t>
+      </w:r>
+    </w:p>
+    <w:p>
+      <w:pPr>
+        <w:ind w:firstLine="0"/>
+      </w:pPr>
+      <w:r>
+        <w:rPr>
+          <w:noProof/>
+          <w:lang w:eastAsia="pt-BR" w:bidi="ar-SA"/>
+        </w:rPr>
+        <w:lastRenderedPageBreak/>
+        <w:drawing>
+          <wp:inline distT="0" distB="0" distL="0" distR="0">
+            <wp:extent cx="5658377" cy="5349875"/>
+            <wp:effectExtent l="0" t="0" r="0" b="3175"/>
+            <wp:docPr id="56" name="Imagem 56"/>
+            <wp:cNvGraphicFramePr>
+              <a:graphicFrameLocks xmlns:a="http://schemas.openxmlformats.org/drawingml/2006/main" noChangeAspect="1"/>
+            </wp:cNvGraphicFramePr>
+            <a:graphic xmlns:a="http://schemas.openxmlformats.org/drawingml/2006/main">
+              <a:graphicData uri="http://schemas.openxmlformats.org/drawingml/2006/picture">
+                <pic:pic xmlns:pic="http://schemas.openxmlformats.org/drawingml/2006/picture">
+                  <pic:nvPicPr>
+                    <pic:cNvPr id="56" name="internet_serviços_adicionais_GRAFICO_proporcional.png"/>
+                    <pic:cNvPicPr/>
+                  </pic:nvPicPr>
+                  <pic:blipFill>
+                    <a:blip r:embed="rId63">
+                      <a:extLst>
+                        <a:ext uri="{28A0092B-C50C-407E-A947-70E740481C1C}">
+                          <a14:useLocalDpi xmlns:a14="http://schemas.microsoft.com/office/drawing/2010/main" val="0"/>
+                        </a:ext>
+                      </a:extLst>
+                    </a:blip>
+                    <a:stretch>
+                      <a:fillRect/>
+                    </a:stretch>
+                  </pic:blipFill>
+                  <pic:spPr>
+                    <a:xfrm>
+                      <a:off x="0" y="0"/>
+                      <a:ext cx="5658377" cy="5349875"/>
+                    </a:xfrm>
+                    <a:prstGeom prst="rect">
+                      <a:avLst/>
+                    </a:prstGeom>
+                  </pic:spPr>
+                </pic:pic>
+              </a:graphicData>
+            </a:graphic>
+          </wp:inline>
+        </w:drawing>
+      </w:r>
+    </w:p>
+    <w:p/>
+    <w:p/>
+    <w:p/>
+    <w:p/>
+    <w:p/>
+    <w:p/>
+    <w:p/>
+    <w:p/>
+    <w:p/>
+    <w:p/>
+    <w:p/>
+    <w:p/>
+    <w:p/>
+    <w:p/>
+    <w:p/>
+    <w:p/>
+    <w:p/>
     <w:p>
       <w:pPr>
         <w:tabs>
@@ -15942,16 +16581,6 @@
       </w:pPr>
     </w:p>
     <w:p>
-      <w:r>
-        <w:t>Referente ao proporcional de clientes que cancelaram, o mesmo se manteve estável com exceção</w:t>
-      </w:r>
-      <w:bookmarkStart w:id="64" w:name="_GoBack"/>
-      <w:bookmarkEnd w:id="64"/>
-      <w:r>
-        <w:t xml:space="preserve"> do último agrupamento, onde o percentual de clientes que cancelaram sobe para aproximadamente 50%</w:t>
-      </w:r>
-    </w:p>
-    <w:p>
       <w:pPr>
         <w:tabs>
           <w:tab w:val="clear" w:pos="709"/>
@@ -16258,6 +16887,9 @@
         <w:ind w:firstLine="0"/>
         <w:jc w:val="left"/>
       </w:pPr>
+      <w:r>
+        <w:br w:type="page"/>
+      </w:r>
     </w:p>
     <w:p>
       <w:pPr>
@@ -16269,42 +16901,6 @@
         <w:ind w:firstLine="0"/>
         <w:jc w:val="left"/>
       </w:pPr>
-    </w:p>
-    <w:p>
-      <w:pPr>
-        <w:tabs>
-          <w:tab w:val="clear" w:pos="709"/>
-        </w:tabs>
-        <w:overflowPunct/>
-        <w:spacing w:line="240" w:lineRule="auto"/>
-        <w:ind w:firstLine="0"/>
-        <w:jc w:val="left"/>
-      </w:pPr>
-    </w:p>
-    <w:p>
-      <w:pPr>
-        <w:tabs>
-          <w:tab w:val="clear" w:pos="709"/>
-        </w:tabs>
-        <w:overflowPunct/>
-        <w:spacing w:line="240" w:lineRule="auto"/>
-        <w:ind w:firstLine="0"/>
-        <w:jc w:val="left"/>
-      </w:pPr>
-      <w:r>
-        <w:br w:type="page"/>
-      </w:r>
-    </w:p>
-    <w:p>
-      <w:pPr>
-        <w:tabs>
-          <w:tab w:val="clear" w:pos="709"/>
-        </w:tabs>
-        <w:overflowPunct/>
-        <w:spacing w:line="240" w:lineRule="auto"/>
-        <w:ind w:firstLine="0"/>
-        <w:jc w:val="left"/>
-      </w:pPr>
       <w:r>
         <w:lastRenderedPageBreak/>
         <w:t>BIBLIOGRAFIA</w:t>
@@ -16325,7 +16921,7 @@
       <w:r>
         <w:t xml:space="preserve">frames? </w:t>
       </w:r>
-      <w:hyperlink r:id="rId61" w:history="1">
+      <w:hyperlink r:id="rId64" w:history="1">
         <w:r>
           <w:rPr>
             <w:rStyle w:val="Hyperlink"/>
@@ -18600,7 +19196,7 @@
 </file>
 
 <file path=customXml/itemProps1.xml><?xml version="1.0" encoding="utf-8"?>
-<ds:datastoreItem xmlns:ds="http://schemas.openxmlformats.org/officeDocument/2006/customXml" ds:itemID="{374A52F0-13D0-4727-A1D5-C4AC36B40ABC}">
+<ds:datastoreItem xmlns:ds="http://schemas.openxmlformats.org/officeDocument/2006/customXml" ds:itemID="{A30D47B0-DF35-47D7-81B1-09EEDE62F718}">
   <ds:schemaRefs>
     <ds:schemaRef ds:uri="http://schemas.openxmlformats.org/officeDocument/2006/bibliography"/>
   </ds:schemaRefs>

</xml_diff>

<commit_message>
adicionado grafico de pareto
</commit_message>
<xml_diff>
--- a/Artigo/TCC.docx
+++ b/Artigo/TCC.docx
@@ -16160,10 +16160,7 @@
     </w:p>
     <w:p>
       <w:r>
-        <w:t>Começando pelo serviço de internet, iremos primeiramente filtrar da nossa base de dados as colunas de serviços adicionais relacionadas à internet</w:t>
-      </w:r>
-      <w:r>
-        <w:t>, selecionando exclusivamente os clientes que utilizam esse serviço específico.</w:t>
+        <w:t>Começando pelo serviço de internet, iremos primeiramente filtrar da nossa base de dados as colunas de serviços adicionais relacionadas à internet, selecionando exclusivamente os clientes que utilizam esse serviço específico.</w:t>
       </w:r>
       <w:r>
         <w:t xml:space="preserve"> Em seguida, podemos gerar um gráfico mostrando a relação de clientes que possuem ou não o serviço adicional. Este gráfico bem como o código utilizado para sua criação pode ser visualizado na </w:t>
@@ -16203,12 +16200,21 @@
         <w:t xml:space="preserve">Figura </w:t>
       </w:r>
       <w:r>
+        <w:rPr>
+          <w:noProof/>
+        </w:rPr>
         <w:fldChar w:fldCharType="begin"/>
       </w:r>
       <w:r>
+        <w:rPr>
+          <w:noProof/>
+        </w:rPr>
         <w:instrText xml:space="preserve"> SEQ Figura \* ARABIC </w:instrText>
       </w:r>
       <w:r>
+        <w:rPr>
+          <w:noProof/>
+        </w:rPr>
         <w:fldChar w:fldCharType="separate"/>
       </w:r>
       <w:r>
@@ -16218,6 +16224,9 @@
         <w:t>54</w:t>
       </w:r>
       <w:r>
+        <w:rPr>
+          <w:noProof/>
+        </w:rPr>
         <w:fldChar w:fldCharType="end"/>
       </w:r>
       <w:bookmarkEnd w:id="64"/>
@@ -16353,12 +16362,21 @@
         <w:t xml:space="preserve">Figura </w:t>
       </w:r>
       <w:r>
+        <w:rPr>
+          <w:noProof/>
+        </w:rPr>
         <w:fldChar w:fldCharType="begin"/>
       </w:r>
       <w:r>
+        <w:rPr>
+          <w:noProof/>
+        </w:rPr>
         <w:instrText xml:space="preserve"> SEQ Figura \* ARABIC </w:instrText>
       </w:r>
       <w:r>
+        <w:rPr>
+          <w:noProof/>
+        </w:rPr>
         <w:fldChar w:fldCharType="separate"/>
       </w:r>
       <w:r>
@@ -16368,6 +16386,9 @@
         <w:t>55</w:t>
       </w:r>
       <w:r>
+        <w:rPr>
+          <w:noProof/>
+        </w:rPr>
         <w:fldChar w:fldCharType="end"/>
       </w:r>
       <w:bookmarkEnd w:id="65"/>
@@ -16461,40 +16482,50 @@
       <w:r>
         <w:fldChar w:fldCharType="end"/>
       </w:r>
-      <w:bookmarkStart w:id="66" w:name="_GoBack"/>
+      <w:r>
+        <w:t xml:space="preserve"> para criação de um gráfico de barras que mostra a taxa de retenção por serviço.</w:t>
+      </w:r>
+    </w:p>
+    <w:p/>
+    <w:p>
+      <w:pPr>
+        <w:pStyle w:val="LegendaTCC"/>
+      </w:pPr>
+      <w:bookmarkStart w:id="66" w:name="_Ref151066042"/>
+      <w:r>
+        <w:t xml:space="preserve">Figura </w:t>
+      </w:r>
+      <w:r>
+        <w:rPr>
+          <w:noProof/>
+        </w:rPr>
+        <w:fldChar w:fldCharType="begin"/>
+      </w:r>
+      <w:r>
+        <w:rPr>
+          <w:noProof/>
+        </w:rPr>
+        <w:instrText xml:space="preserve"> SEQ Figura \* ARABIC </w:instrText>
+      </w:r>
+      <w:r>
+        <w:rPr>
+          <w:noProof/>
+        </w:rPr>
+        <w:fldChar w:fldCharType="separate"/>
+      </w:r>
+      <w:r>
+        <w:rPr>
+          <w:noProof/>
+        </w:rPr>
+        <w:t>56</w:t>
+      </w:r>
+      <w:r>
+        <w:rPr>
+          <w:noProof/>
+        </w:rPr>
+        <w:fldChar w:fldCharType="end"/>
+      </w:r>
       <w:bookmarkEnd w:id="66"/>
-      <w:r>
-        <w:t xml:space="preserve"> para criação de um gráfico de barras que mostra a taxa de retenção por serviço.</w:t>
-      </w:r>
-    </w:p>
-    <w:p/>
-    <w:p>
-      <w:pPr>
-        <w:pStyle w:val="LegendaTCC"/>
-      </w:pPr>
-      <w:bookmarkStart w:id="67" w:name="_Ref151066042"/>
-      <w:r>
-        <w:t xml:space="preserve">Figura </w:t>
-      </w:r>
-      <w:r>
-        <w:fldChar w:fldCharType="begin"/>
-      </w:r>
-      <w:r>
-        <w:instrText xml:space="preserve"> SEQ Figura \* ARABIC </w:instrText>
-      </w:r>
-      <w:r>
-        <w:fldChar w:fldCharType="separate"/>
-      </w:r>
-      <w:r>
-        <w:rPr>
-          <w:noProof/>
-        </w:rPr>
-        <w:t>56</w:t>
-      </w:r>
-      <w:r>
-        <w:fldChar w:fldCharType="end"/>
-      </w:r>
-      <w:bookmarkEnd w:id="67"/>
       <w:r>
         <w:t xml:space="preserve"> - Percentual de clientes que retidos com base na posse ou não do serviço</w:t>
       </w:r>
@@ -16552,6 +16583,322 @@
         </w:drawing>
       </w:r>
     </w:p>
+    <w:p>
+      <w:pPr>
+        <w:pStyle w:val="LegendaTCC"/>
+      </w:pPr>
+      <w:r>
+        <w:t>Fonte: Autoria própria</w:t>
+      </w:r>
+    </w:p>
+    <w:p/>
+    <w:p>
+      <w:r>
+        <w:t>É relevante observar que, do ponto de vista estatístico, os quatro serviços vinculados à segurança e conforto apresentam uma tendência de elevar a probabilidade de retenç</w:t>
+      </w:r>
+      <w:r>
+        <w:t>ão do cliente quando adquiridos.</w:t>
+      </w:r>
+    </w:p>
+    <w:p>
+      <w:r>
+        <w:t>Foi realizado o mesmo processo para o serviço de telefone</w:t>
+      </w:r>
+      <w:r>
+        <w:t>,</w:t>
+      </w:r>
+      <w:r>
+        <w:t xml:space="preserve"> porém não foi encontrada nenhuma informação relevantemente expressiva</w:t>
+      </w:r>
+      <w:r>
+        <w:t>.</w:t>
+      </w:r>
+    </w:p>
+    <w:p>
+      <w:r>
+        <w:t>Prosseguindo, iremos examinar os motivos que levaram ao cancelamento. Inicialmente, realizaremos uma filtragem para identificar exclusivamente os clientes que optaram pelo cancelamento. Com base nesses dados selecionados, construiremos um gráfico de Pareto, proporcionando uma análise visual que destaca a frequência de cada motivo, dispostos de maneira decrescente</w:t>
+      </w:r>
+      <w:r>
+        <w:t xml:space="preserve"> bem como</w:t>
+      </w:r>
+      <w:r>
+        <w:t xml:space="preserve"> o </w:t>
+      </w:r>
+      <w:r>
+        <w:lastRenderedPageBreak/>
+        <w:t>percentual ac</w:t>
+      </w:r>
+      <w:r>
+        <w:t xml:space="preserve">umulado associado a cada motivo. </w:t>
+      </w:r>
+      <w:r>
+        <w:t xml:space="preserve">Na </w:t>
+      </w:r>
+      <w:r>
+        <w:fldChar w:fldCharType="begin"/>
+      </w:r>
+      <w:r>
+        <w:instrText xml:space="preserve"> REF _Ref151219294 \h </w:instrText>
+      </w:r>
+      <w:r>
+        <w:fldChar w:fldCharType="separate"/>
+      </w:r>
+      <w:r>
+        <w:t xml:space="preserve">Figura </w:t>
+      </w:r>
+      <w:r>
+        <w:rPr>
+          <w:noProof/>
+        </w:rPr>
+        <w:t>5</w:t>
+      </w:r>
+      <w:r>
+        <w:rPr>
+          <w:noProof/>
+        </w:rPr>
+        <w:t>7</w:t>
+      </w:r>
+      <w:r>
+        <w:fldChar w:fldCharType="end"/>
+      </w:r>
+      <w:r>
+        <w:t xml:space="preserve"> está expresso o código utilizado e na</w:t>
+      </w:r>
+      <w:r>
+        <w:t xml:space="preserve"> </w:t>
+      </w:r>
+      <w:r>
+        <w:fldChar w:fldCharType="begin"/>
+      </w:r>
+      <w:r>
+        <w:instrText xml:space="preserve"> REF _Ref151219651 \h </w:instrText>
+      </w:r>
+      <w:r>
+        <w:fldChar w:fldCharType="separate"/>
+      </w:r>
+      <w:r>
+        <w:t xml:space="preserve">Figura </w:t>
+      </w:r>
+      <w:r>
+        <w:rPr>
+          <w:noProof/>
+        </w:rPr>
+        <w:t>58</w:t>
+      </w:r>
+      <w:r>
+        <w:fldChar w:fldCharType="end"/>
+      </w:r>
+      <w:r>
+        <w:t>,</w:t>
+      </w:r>
+      <w:r>
+        <w:t xml:space="preserve"> o gráfico gerado.</w:t>
+      </w:r>
+    </w:p>
+    <w:p/>
+    <w:p>
+      <w:pPr>
+        <w:pStyle w:val="LegendaTCC"/>
+      </w:pPr>
+      <w:bookmarkStart w:id="67" w:name="_Ref151219294"/>
+      <w:r>
+        <w:t xml:space="preserve">Figura </w:t>
+      </w:r>
+      <w:r>
+        <w:fldChar w:fldCharType="begin"/>
+      </w:r>
+      <w:r>
+        <w:instrText xml:space="preserve"> SEQ Figura \* ARABIC </w:instrText>
+      </w:r>
+      <w:r>
+        <w:fldChar w:fldCharType="separate"/>
+      </w:r>
+      <w:r>
+        <w:rPr>
+          <w:noProof/>
+        </w:rPr>
+        <w:t>57</w:t>
+      </w:r>
+      <w:r>
+        <w:fldChar w:fldCharType="end"/>
+      </w:r>
+      <w:bookmarkEnd w:id="67"/>
+      <w:r>
+        <w:t xml:space="preserve"> - Código para criação de um gráfico de Pareto</w:t>
+      </w:r>
+    </w:p>
+    <w:p>
+      <w:pPr>
+        <w:ind w:firstLine="0"/>
+        <w:jc w:val="center"/>
+      </w:pPr>
+      <w:r>
+        <w:rPr>
+          <w:noProof/>
+          <w:lang w:eastAsia="pt-BR" w:bidi="ar-SA"/>
+        </w:rPr>
+        <w:drawing>
+          <wp:inline distT="0" distB="0" distL="0" distR="0">
+            <wp:extent cx="5760085" cy="2425700"/>
+            <wp:effectExtent l="0" t="0" r="0" b="0"/>
+            <wp:docPr id="57" name="Imagem 57"/>
+            <wp:cNvGraphicFramePr>
+              <a:graphicFrameLocks xmlns:a="http://schemas.openxmlformats.org/drawingml/2006/main" noChangeAspect="1"/>
+            </wp:cNvGraphicFramePr>
+            <a:graphic xmlns:a="http://schemas.openxmlformats.org/drawingml/2006/main">
+              <a:graphicData uri="http://schemas.openxmlformats.org/drawingml/2006/picture">
+                <pic:pic xmlns:pic="http://schemas.openxmlformats.org/drawingml/2006/picture">
+                  <pic:nvPicPr>
+                    <pic:cNvPr id="57" name="pareto_motivo_cancelamento_CODIGO.png"/>
+                    <pic:cNvPicPr/>
+                  </pic:nvPicPr>
+                  <pic:blipFill>
+                    <a:blip r:embed="rId64">
+                      <a:extLst>
+                        <a:ext uri="{28A0092B-C50C-407E-A947-70E740481C1C}">
+                          <a14:useLocalDpi xmlns:a14="http://schemas.microsoft.com/office/drawing/2010/main" val="0"/>
+                        </a:ext>
+                      </a:extLst>
+                    </a:blip>
+                    <a:stretch>
+                      <a:fillRect/>
+                    </a:stretch>
+                  </pic:blipFill>
+                  <pic:spPr>
+                    <a:xfrm>
+                      <a:off x="0" y="0"/>
+                      <a:ext cx="5760085" cy="2425700"/>
+                    </a:xfrm>
+                    <a:prstGeom prst="rect">
+                      <a:avLst/>
+                    </a:prstGeom>
+                  </pic:spPr>
+                </pic:pic>
+              </a:graphicData>
+            </a:graphic>
+          </wp:inline>
+        </w:drawing>
+      </w:r>
+    </w:p>
+    <w:p>
+      <w:pPr>
+        <w:pStyle w:val="LegendaTCC"/>
+      </w:pPr>
+      <w:r>
+        <w:t>Fonte: Autoria própria</w:t>
+      </w:r>
+    </w:p>
+    <w:p/>
+    <w:p>
+      <w:pPr>
+        <w:pStyle w:val="LegendaTCC"/>
+      </w:pPr>
+      <w:bookmarkStart w:id="68" w:name="_Ref151219651"/>
+      <w:r>
+        <w:t xml:space="preserve">Figura </w:t>
+      </w:r>
+      <w:r>
+        <w:fldChar w:fldCharType="begin"/>
+      </w:r>
+      <w:r>
+        <w:instrText xml:space="preserve"> SEQ Figura \* ARABIC </w:instrText>
+      </w:r>
+      <w:r>
+        <w:fldChar w:fldCharType="separate"/>
+      </w:r>
+      <w:r>
+        <w:rPr>
+          <w:noProof/>
+        </w:rPr>
+        <w:t>58</w:t>
+      </w:r>
+      <w:r>
+        <w:fldChar w:fldCharType="end"/>
+      </w:r>
+      <w:bookmarkEnd w:id="68"/>
+      <w:r>
+        <w:t xml:space="preserve"> - Gráfico de Pareto dos motivos de cancelamento</w:t>
+      </w:r>
+    </w:p>
+    <w:p>
+      <w:pPr>
+        <w:ind w:firstLine="0"/>
+        <w:jc w:val="center"/>
+      </w:pPr>
+      <w:r>
+        <w:rPr>
+          <w:noProof/>
+          <w:lang w:eastAsia="pt-BR" w:bidi="ar-SA"/>
+        </w:rPr>
+        <w:drawing>
+          <wp:inline distT="0" distB="0" distL="0" distR="0">
+            <wp:extent cx="5760085" cy="4297045"/>
+            <wp:effectExtent l="0" t="0" r="0" b="8255"/>
+            <wp:docPr id="58" name="Imagem 58"/>
+            <wp:cNvGraphicFramePr>
+              <a:graphicFrameLocks xmlns:a="http://schemas.openxmlformats.org/drawingml/2006/main" noChangeAspect="1"/>
+            </wp:cNvGraphicFramePr>
+            <a:graphic xmlns:a="http://schemas.openxmlformats.org/drawingml/2006/main">
+              <a:graphicData uri="http://schemas.openxmlformats.org/drawingml/2006/picture">
+                <pic:pic xmlns:pic="http://schemas.openxmlformats.org/drawingml/2006/picture">
+                  <pic:nvPicPr>
+                    <pic:cNvPr id="58" name="pareto_motivo_cancelamento_GRAFICO.png"/>
+                    <pic:cNvPicPr/>
+                  </pic:nvPicPr>
+                  <pic:blipFill>
+                    <a:blip r:embed="rId65">
+                      <a:extLst>
+                        <a:ext uri="{28A0092B-C50C-407E-A947-70E740481C1C}">
+                          <a14:useLocalDpi xmlns:a14="http://schemas.microsoft.com/office/drawing/2010/main" val="0"/>
+                        </a:ext>
+                      </a:extLst>
+                    </a:blip>
+                    <a:stretch>
+                      <a:fillRect/>
+                    </a:stretch>
+                  </pic:blipFill>
+                  <pic:spPr>
+                    <a:xfrm>
+                      <a:off x="0" y="0"/>
+                      <a:ext cx="5760085" cy="4297045"/>
+                    </a:xfrm>
+                    <a:prstGeom prst="rect">
+                      <a:avLst/>
+                    </a:prstGeom>
+                  </pic:spPr>
+                </pic:pic>
+              </a:graphicData>
+            </a:graphic>
+          </wp:inline>
+        </w:drawing>
+      </w:r>
+    </w:p>
+    <w:p>
+      <w:pPr>
+        <w:pStyle w:val="LegendaTCC"/>
+      </w:pPr>
+      <w:r>
+        <w:t>Fonte: Autoria própria</w:t>
+      </w:r>
+    </w:p>
+    <w:p/>
+    <w:p>
+      <w:r>
+        <w:lastRenderedPageBreak/>
+        <w:t xml:space="preserve">É importante salientar que os motivos são informados pelos clientes no ato do cancelamento. </w:t>
+      </w:r>
+      <w:bookmarkStart w:id="69" w:name="_GoBack"/>
+      <w:bookmarkEnd w:id="69"/>
+      <w:r>
+        <w:t>Partindo do pressuposto que o cliente informou a verdade, n</w:t>
+      </w:r>
+      <w:r>
+        <w:t xml:space="preserve">ota-se que 4 dos 6 </w:t>
+      </w:r>
+      <w:r>
+        <w:t xml:space="preserve">motivos mais comuns estão relacionados ao concorrente. </w:t>
+      </w:r>
+    </w:p>
     <w:p/>
     <w:p/>
     <w:p/>
@@ -16565,10 +16912,6 @@
     <w:p/>
     <w:p/>
     <w:p/>
-    <w:p/>
-    <w:p/>
-    <w:p/>
-    <w:p/>
     <w:p>
       <w:pPr>
         <w:tabs>
@@ -16921,7 +17264,7 @@
       <w:r>
         <w:t xml:space="preserve">frames? </w:t>
       </w:r>
-      <w:hyperlink r:id="rId64" w:history="1">
+      <w:hyperlink r:id="rId66" w:history="1">
         <w:r>
           <w:rPr>
             <w:rStyle w:val="Hyperlink"/>
@@ -18521,7 +18864,6 @@
   <w:style w:type="character" w:default="1" w:styleId="Fontepargpadro">
     <w:name w:val="Default Paragraph Font"/>
     <w:uiPriority w:val="1"/>
-    <w:semiHidden/>
     <w:unhideWhenUsed/>
   </w:style>
   <w:style w:type="table" w:default="1" w:styleId="Tabelanormal">
@@ -19196,7 +19538,7 @@
 </file>
 
 <file path=customXml/itemProps1.xml><?xml version="1.0" encoding="utf-8"?>
-<ds:datastoreItem xmlns:ds="http://schemas.openxmlformats.org/officeDocument/2006/customXml" ds:itemID="{A30D47B0-DF35-47D7-81B1-09EEDE62F718}">
+<ds:datastoreItem xmlns:ds="http://schemas.openxmlformats.org/officeDocument/2006/customXml" ds:itemID="{EDE0744E-04CF-400D-837A-4CA0D264E080}">
   <ds:schemaRefs>
     <ds:schemaRef ds:uri="http://schemas.openxmlformats.org/officeDocument/2006/bibliography"/>
   </ds:schemaRefs>

</xml_diff>

<commit_message>
adicionado ajustes finais para iniciar cap 5
</commit_message>
<xml_diff>
--- a/Artigo/TCC.docx
+++ b/Artigo/TCC.docx
@@ -16650,13 +16650,7 @@
         <w:rPr>
           <w:noProof/>
         </w:rPr>
-        <w:t>5</w:t>
-      </w:r>
-      <w:r>
-        <w:rPr>
-          <w:noProof/>
-        </w:rPr>
-        <w:t>7</w:t>
+        <w:t>57</w:t>
       </w:r>
       <w:r>
         <w:fldChar w:fldCharType="end"/>
@@ -16704,24 +16698,14 @@
       <w:r>
         <w:t xml:space="preserve">Figura </w:t>
       </w:r>
-      <w:r>
-        <w:fldChar w:fldCharType="begin"/>
-      </w:r>
-      <w:r>
-        <w:instrText xml:space="preserve"> SEQ Figura \* ARABIC </w:instrText>
-      </w:r>
-      <w:r>
-        <w:fldChar w:fldCharType="separate"/>
-      </w:r>
-      <w:r>
-        <w:rPr>
-          <w:noProof/>
-        </w:rPr>
-        <w:t>57</w:t>
-      </w:r>
-      <w:r>
-        <w:fldChar w:fldCharType="end"/>
-      </w:r>
+      <w:fldSimple w:instr=" SEQ Figura \* ARABIC ">
+        <w:r>
+          <w:rPr>
+            <w:noProof/>
+          </w:rPr>
+          <w:t>57</w:t>
+        </w:r>
+      </w:fldSimple>
       <w:bookmarkEnd w:id="67"/>
       <w:r>
         <w:t xml:space="preserve"> - Código para criação de um gráfico de Pareto</w:t>
@@ -16797,24 +16781,14 @@
       <w:r>
         <w:t xml:space="preserve">Figura </w:t>
       </w:r>
-      <w:r>
-        <w:fldChar w:fldCharType="begin"/>
-      </w:r>
-      <w:r>
-        <w:instrText xml:space="preserve"> SEQ Figura \* ARABIC </w:instrText>
-      </w:r>
-      <w:r>
-        <w:fldChar w:fldCharType="separate"/>
-      </w:r>
-      <w:r>
-        <w:rPr>
-          <w:noProof/>
-        </w:rPr>
-        <w:t>58</w:t>
-      </w:r>
-      <w:r>
-        <w:fldChar w:fldCharType="end"/>
-      </w:r>
+      <w:fldSimple w:instr=" SEQ Figura \* ARABIC ">
+        <w:r>
+          <w:rPr>
+            <w:noProof/>
+          </w:rPr>
+          <w:t>58</w:t>
+        </w:r>
+      </w:fldSimple>
       <w:bookmarkEnd w:id="68"/>
       <w:r>
         <w:t xml:space="preserve"> - Gráfico de Pareto dos motivos de cancelamento</w:t>
@@ -16885,19 +16859,185 @@
     <w:p>
       <w:r>
         <w:lastRenderedPageBreak/>
-        <w:t xml:space="preserve">É importante salientar que os motivos são informados pelos clientes no ato do cancelamento. </w:t>
-      </w:r>
-      <w:bookmarkStart w:id="69" w:name="_GoBack"/>
+        <w:t xml:space="preserve">É importante salientar que os motivos são informados pelos clientes no ato do cancelamento. Partindo do pressuposto que o cliente informou a verdade, </w:t>
+      </w:r>
+      <w:r>
+        <w:t xml:space="preserve">essa pesquisa se torna uma fonte valiosa de feedback direto dos clientes sobre o que estão procurando em um produto, na situação em questão, </w:t>
+      </w:r>
+      <w:r>
+        <w:t>podemos notar</w:t>
+      </w:r>
+      <w:r>
+        <w:t xml:space="preserve"> que 4 dos 6 </w:t>
+      </w:r>
+      <w:r>
+        <w:t xml:space="preserve">motivos mais comuns estão relacionados ao concorrente. </w:t>
+      </w:r>
+      <w:r>
+        <w:t>Isso pode ser melhor visualizado com o gráfico de Pareto</w:t>
+      </w:r>
+      <w:r>
+        <w:t xml:space="preserve"> das categorias de cancelamento realizadas pela empresa com base na informação repassada pelo cliente</w:t>
+      </w:r>
+      <w:r>
+        <w:t xml:space="preserve"> (</w:t>
+      </w:r>
+      <w:r>
+        <w:fldChar w:fldCharType="begin"/>
+      </w:r>
+      <w:r>
+        <w:instrText xml:space="preserve"> REF _Ref151275222 \h </w:instrText>
+      </w:r>
+      <w:r>
+        <w:fldChar w:fldCharType="separate"/>
+      </w:r>
+      <w:r>
+        <w:t xml:space="preserve">Figura </w:t>
+      </w:r>
+      <w:r>
+        <w:rPr>
+          <w:noProof/>
+        </w:rPr>
+        <w:t>59</w:t>
+      </w:r>
+      <w:r>
+        <w:fldChar w:fldCharType="end"/>
+      </w:r>
+      <w:r>
+        <w:t>)</w:t>
+      </w:r>
+      <w:r>
+        <w:t>.</w:t>
+      </w:r>
+    </w:p>
+    <w:p/>
+    <w:p>
+      <w:pPr>
+        <w:pStyle w:val="LegendaTCC"/>
+      </w:pPr>
+      <w:bookmarkStart w:id="69" w:name="_Ref151275222"/>
+      <w:r>
+        <w:t xml:space="preserve">Figura </w:t>
+      </w:r>
+      <w:fldSimple w:instr=" SEQ Figura \* ARABIC ">
+        <w:r>
+          <w:rPr>
+            <w:noProof/>
+          </w:rPr>
+          <w:t>59</w:t>
+        </w:r>
+      </w:fldSimple>
       <w:bookmarkEnd w:id="69"/>
       <w:r>
-        <w:t>Partindo do pressuposto que o cliente informou a verdade, n</w:t>
-      </w:r>
-      <w:r>
-        <w:t xml:space="preserve">ota-se que 4 dos 6 </w:t>
-      </w:r>
-      <w:r>
-        <w:t xml:space="preserve">motivos mais comuns estão relacionados ao concorrente. </w:t>
-      </w:r>
+        <w:t xml:space="preserve"> - </w:t>
+      </w:r>
+      <w:r>
+        <w:t>Gráfico de Pareto d</w:t>
+      </w:r>
+      <w:r>
+        <w:t>as categorias</w:t>
+      </w:r>
+      <w:r>
+        <w:t xml:space="preserve"> de cancelamento</w:t>
+      </w:r>
+    </w:p>
+    <w:p>
+      <w:pPr>
+        <w:ind w:firstLine="0"/>
+      </w:pPr>
+      <w:r>
+        <w:rPr>
+          <w:noProof/>
+          <w:lang w:eastAsia="pt-BR" w:bidi="ar-SA"/>
+        </w:rPr>
+        <w:drawing>
+          <wp:inline distT="0" distB="0" distL="0" distR="0">
+            <wp:extent cx="5760085" cy="3665855"/>
+            <wp:effectExtent l="0" t="0" r="0" b="0"/>
+            <wp:docPr id="59" name="Imagem 59"/>
+            <wp:cNvGraphicFramePr>
+              <a:graphicFrameLocks xmlns:a="http://schemas.openxmlformats.org/drawingml/2006/main" noChangeAspect="1"/>
+            </wp:cNvGraphicFramePr>
+            <a:graphic xmlns:a="http://schemas.openxmlformats.org/drawingml/2006/main">
+              <a:graphicData uri="http://schemas.openxmlformats.org/drawingml/2006/picture">
+                <pic:pic xmlns:pic="http://schemas.openxmlformats.org/drawingml/2006/picture">
+                  <pic:nvPicPr>
+                    <pic:cNvPr id="59" name="pareto_categoria_cancelamento_GRAFICO.png"/>
+                    <pic:cNvPicPr/>
+                  </pic:nvPicPr>
+                  <pic:blipFill>
+                    <a:blip r:embed="rId66">
+                      <a:extLst>
+                        <a:ext uri="{28A0092B-C50C-407E-A947-70E740481C1C}">
+                          <a14:useLocalDpi xmlns:a14="http://schemas.microsoft.com/office/drawing/2010/main" val="0"/>
+                        </a:ext>
+                      </a:extLst>
+                    </a:blip>
+                    <a:stretch>
+                      <a:fillRect/>
+                    </a:stretch>
+                  </pic:blipFill>
+                  <pic:spPr>
+                    <a:xfrm>
+                      <a:off x="0" y="0"/>
+                      <a:ext cx="5760085" cy="3665855"/>
+                    </a:xfrm>
+                    <a:prstGeom prst="rect">
+                      <a:avLst/>
+                    </a:prstGeom>
+                  </pic:spPr>
+                </pic:pic>
+              </a:graphicData>
+            </a:graphic>
+          </wp:inline>
+        </w:drawing>
+      </w:r>
+      <w:r>
+        <w:t xml:space="preserve"> </w:t>
+      </w:r>
+    </w:p>
+    <w:p>
+      <w:pPr>
+        <w:pStyle w:val="LegendaTCC"/>
+      </w:pPr>
+      <w:r>
+        <w:t>Fonte: Autoria própria</w:t>
+      </w:r>
+    </w:p>
+    <w:p/>
+    <w:p>
+      <w:r>
+        <w:t xml:space="preserve">O </w:t>
+      </w:r>
+      <w:r>
+        <w:t>princípio</w:t>
+      </w:r>
+      <w:r>
+        <w:t xml:space="preserve"> de Pareto nos diz que 80% dos resultados são gerados por 20% das causas. Obviamente, o principio em questão trata-se de uma heurística e não </w:t>
+      </w:r>
+      <w:r>
+        <w:t>uma equação matemática formal</w:t>
+      </w:r>
+      <w:r>
+        <w:t>. Dessa forma</w:t>
+      </w:r>
+      <w:r>
+        <w:t>, embora a proporção específica possa variar, a ideia fundamental é que uma minoria de fatores contribui de maneira desproporcional para a obtenção dos resultados observados.</w:t>
+      </w:r>
+      <w:r>
+        <w:t xml:space="preserve"> Em nosso cenário,</w:t>
+      </w:r>
+      <w:r>
+        <w:t xml:space="preserve"> somente as causas correlacionadas ao concorrente concentram</w:t>
+      </w:r>
+      <w:r>
+        <w:t xml:space="preserve"> 40% </w:t>
+      </w:r>
+      <w:r>
+        <w:t>dos clientes</w:t>
+      </w:r>
+      <w:bookmarkStart w:id="70" w:name="_GoBack"/>
+      <w:bookmarkEnd w:id="70"/>
     </w:p>
     <w:p/>
     <w:p/>
@@ -16910,8 +17050,6 @@
     <w:p/>
     <w:p/>
     <w:p/>
-    <w:p/>
-    <w:p/>
     <w:p>
       <w:pPr>
         <w:tabs>
@@ -17264,16 +17402,36 @@
       <w:r>
         <w:t xml:space="preserve">frames? </w:t>
       </w:r>
-      <w:hyperlink r:id="rId66" w:history="1">
+      <w:r>
+        <w:rPr>
+          <w:rStyle w:val="Hyperlink"/>
+        </w:rPr>
+        <w:t>https://www.databricks.com/br/glossary/what-are-dataframes</w:t>
+      </w:r>
+      <w:r>
+        <w:t>.  Acessado 08/10/2023</w:t>
+      </w:r>
+    </w:p>
+    <w:p>
+      <w:pPr>
+        <w:pStyle w:val="Corpodetexto"/>
+      </w:pPr>
+      <w:r>
+        <w:t>Entendendo o princípio de Pareto (a regra 80/20)</w:t>
+      </w:r>
+      <w:r>
+        <w:t xml:space="preserve"> </w:t>
+      </w:r>
+      <w:hyperlink r:id="rId67" w:history="1">
         <w:r>
           <w:rPr>
             <w:rStyle w:val="Hyperlink"/>
           </w:rPr>
-          <w:t>https://www.databricks.com/br/glossary/what-are-dataframes</w:t>
+          <w:t>https://asana.com/pt/resources/pareto-principle-80-20-rule</w:t>
         </w:r>
       </w:hyperlink>
       <w:r>
-        <w:t>. Acessado 08/10/2023</w:t>
+        <w:t xml:space="preserve">. Acessado </w:t>
       </w:r>
     </w:p>
     <w:p>
@@ -19538,7 +19696,7 @@
 </file>
 
 <file path=customXml/itemProps1.xml><?xml version="1.0" encoding="utf-8"?>
-<ds:datastoreItem xmlns:ds="http://schemas.openxmlformats.org/officeDocument/2006/customXml" ds:itemID="{EDE0744E-04CF-400D-837A-4CA0D264E080}">
+<ds:datastoreItem xmlns:ds="http://schemas.openxmlformats.org/officeDocument/2006/customXml" ds:itemID="{454F4AF4-D3E5-411E-907A-D65A5E994230}">
   <ds:schemaRefs>
     <ds:schemaRef ds:uri="http://schemas.openxmlformats.org/officeDocument/2006/bibliography"/>
   </ds:schemaRefs>

</xml_diff>

<commit_message>
alterado versao do python
</commit_message>
<xml_diff>
--- a/Artigo/TCC.docx
+++ b/Artigo/TCC.docx
@@ -16400,6 +16400,7 @@
       <w:pPr>
         <w:ind w:firstLine="0"/>
       </w:pPr>
+      <w:bookmarkStart w:id="66" w:name="_GoBack"/>
       <w:r>
         <w:rPr>
           <w:noProof/>
@@ -16407,7 +16408,7 @@
         </w:rPr>
         <w:drawing>
           <wp:inline distT="0" distB="0" distL="0" distR="0">
-            <wp:extent cx="5760085" cy="3712845"/>
+            <wp:extent cx="5512841" cy="3712845"/>
             <wp:effectExtent l="0" t="0" r="0" b="1905"/>
             <wp:docPr id="55" name="Imagem 55"/>
             <wp:cNvGraphicFramePr>
@@ -16435,7 +16436,7 @@
                   <pic:spPr>
                     <a:xfrm>
                       <a:off x="0" y="0"/>
-                      <a:ext cx="5760085" cy="3712845"/>
+                      <a:ext cx="5512841" cy="3712845"/>
                     </a:xfrm>
                     <a:prstGeom prst="rect">
                       <a:avLst/>
@@ -16447,6 +16448,7 @@
           </wp:inline>
         </w:drawing>
       </w:r>
+      <w:bookmarkEnd w:id="66"/>
     </w:p>
     <w:p>
       <w:pPr>
@@ -16491,7 +16493,7 @@
       <w:pPr>
         <w:pStyle w:val="LegendaTCC"/>
       </w:pPr>
-      <w:bookmarkStart w:id="66" w:name="_Ref151066042"/>
+      <w:bookmarkStart w:id="67" w:name="_Ref151066042"/>
       <w:r>
         <w:t xml:space="preserve">Figura </w:t>
       </w:r>
@@ -16525,7 +16527,7 @@
         </w:rPr>
         <w:fldChar w:fldCharType="end"/>
       </w:r>
-      <w:bookmarkEnd w:id="66"/>
+      <w:bookmarkEnd w:id="67"/>
       <w:r>
         <w:t xml:space="preserve"> - Percentual de clientes que retidos com base na posse ou não do serviço</w:t>
       </w:r>
@@ -16694,19 +16696,41 @@
       <w:pPr>
         <w:pStyle w:val="LegendaTCC"/>
       </w:pPr>
-      <w:bookmarkStart w:id="67" w:name="_Ref151219294"/>
+      <w:bookmarkStart w:id="68" w:name="_Ref151219294"/>
       <w:r>
         <w:t xml:space="preserve">Figura </w:t>
       </w:r>
-      <w:fldSimple w:instr=" SEQ Figura \* ARABIC ">
-        <w:r>
-          <w:rPr>
-            <w:noProof/>
-          </w:rPr>
-          <w:t>57</w:t>
-        </w:r>
-      </w:fldSimple>
-      <w:bookmarkEnd w:id="67"/>
+      <w:r>
+        <w:rPr>
+          <w:noProof/>
+        </w:rPr>
+        <w:fldChar w:fldCharType="begin"/>
+      </w:r>
+      <w:r>
+        <w:rPr>
+          <w:noProof/>
+        </w:rPr>
+        <w:instrText xml:space="preserve"> SEQ Figura \* ARABIC </w:instrText>
+      </w:r>
+      <w:r>
+        <w:rPr>
+          <w:noProof/>
+        </w:rPr>
+        <w:fldChar w:fldCharType="separate"/>
+      </w:r>
+      <w:r>
+        <w:rPr>
+          <w:noProof/>
+        </w:rPr>
+        <w:t>57</w:t>
+      </w:r>
+      <w:r>
+        <w:rPr>
+          <w:noProof/>
+        </w:rPr>
+        <w:fldChar w:fldCharType="end"/>
+      </w:r>
+      <w:bookmarkEnd w:id="68"/>
       <w:r>
         <w:t xml:space="preserve"> - Código para criação de um gráfico de Pareto</w:t>
       </w:r>
@@ -16777,19 +16801,41 @@
       <w:pPr>
         <w:pStyle w:val="LegendaTCC"/>
       </w:pPr>
-      <w:bookmarkStart w:id="68" w:name="_Ref151219651"/>
+      <w:bookmarkStart w:id="69" w:name="_Ref151219651"/>
       <w:r>
         <w:t xml:space="preserve">Figura </w:t>
       </w:r>
-      <w:fldSimple w:instr=" SEQ Figura \* ARABIC ">
-        <w:r>
-          <w:rPr>
-            <w:noProof/>
-          </w:rPr>
-          <w:t>58</w:t>
-        </w:r>
-      </w:fldSimple>
-      <w:bookmarkEnd w:id="68"/>
+      <w:r>
+        <w:rPr>
+          <w:noProof/>
+        </w:rPr>
+        <w:fldChar w:fldCharType="begin"/>
+      </w:r>
+      <w:r>
+        <w:rPr>
+          <w:noProof/>
+        </w:rPr>
+        <w:instrText xml:space="preserve"> SEQ Figura \* ARABIC </w:instrText>
+      </w:r>
+      <w:r>
+        <w:rPr>
+          <w:noProof/>
+        </w:rPr>
+        <w:fldChar w:fldCharType="separate"/>
+      </w:r>
+      <w:r>
+        <w:rPr>
+          <w:noProof/>
+        </w:rPr>
+        <w:t>58</w:t>
+      </w:r>
+      <w:r>
+        <w:rPr>
+          <w:noProof/>
+        </w:rPr>
+        <w:fldChar w:fldCharType="end"/>
+      </w:r>
+      <w:bookmarkEnd w:id="69"/>
       <w:r>
         <w:t xml:space="preserve"> - Gráfico de Pareto dos motivos de cancelamento</w:t>
       </w:r>
@@ -16915,19 +16961,41 @@
       <w:pPr>
         <w:pStyle w:val="LegendaTCC"/>
       </w:pPr>
-      <w:bookmarkStart w:id="69" w:name="_Ref151275222"/>
+      <w:bookmarkStart w:id="70" w:name="_Ref151275222"/>
       <w:r>
         <w:t xml:space="preserve">Figura </w:t>
       </w:r>
-      <w:fldSimple w:instr=" SEQ Figura \* ARABIC ">
-        <w:r>
-          <w:rPr>
-            <w:noProof/>
-          </w:rPr>
-          <w:t>59</w:t>
-        </w:r>
-      </w:fldSimple>
-      <w:bookmarkEnd w:id="69"/>
+      <w:r>
+        <w:rPr>
+          <w:noProof/>
+        </w:rPr>
+        <w:fldChar w:fldCharType="begin"/>
+      </w:r>
+      <w:r>
+        <w:rPr>
+          <w:noProof/>
+        </w:rPr>
+        <w:instrText xml:space="preserve"> SEQ Figura \* ARABIC </w:instrText>
+      </w:r>
+      <w:r>
+        <w:rPr>
+          <w:noProof/>
+        </w:rPr>
+        <w:fldChar w:fldCharType="separate"/>
+      </w:r>
+      <w:r>
+        <w:rPr>
+          <w:noProof/>
+        </w:rPr>
+        <w:t>59</w:t>
+      </w:r>
+      <w:r>
+        <w:rPr>
+          <w:noProof/>
+        </w:rPr>
+        <w:fldChar w:fldCharType="end"/>
+      </w:r>
+      <w:bookmarkEnd w:id="70"/>
       <w:r>
         <w:t xml:space="preserve"> - </w:t>
       </w:r>
@@ -17036,8 +17104,6 @@
       <w:r>
         <w:t>dos clientes</w:t>
       </w:r>
-      <w:bookmarkStart w:id="70" w:name="_GoBack"/>
-      <w:bookmarkEnd w:id="70"/>
     </w:p>
     <w:p/>
     <w:p/>
@@ -19022,6 +19088,7 @@
   <w:style w:type="character" w:default="1" w:styleId="Fontepargpadro">
     <w:name w:val="Default Paragraph Font"/>
     <w:uiPriority w:val="1"/>
+    <w:semiHidden/>
     <w:unhideWhenUsed/>
   </w:style>
   <w:style w:type="table" w:default="1" w:styleId="Tabelanormal">
@@ -19696,7 +19763,7 @@
 </file>
 
 <file path=customXml/itemProps1.xml><?xml version="1.0" encoding="utf-8"?>
-<ds:datastoreItem xmlns:ds="http://schemas.openxmlformats.org/officeDocument/2006/customXml" ds:itemID="{454F4AF4-D3E5-411E-907A-D65A5E994230}">
+<ds:datastoreItem xmlns:ds="http://schemas.openxmlformats.org/officeDocument/2006/customXml" ds:itemID="{A674D96B-4C9B-406B-9CC5-B089CD895294}">
   <ds:schemaRefs>
     <ds:schemaRef ds:uri="http://schemas.openxmlformats.org/officeDocument/2006/bibliography"/>
   </ds:schemaRefs>

</xml_diff>

<commit_message>
iniciado topico de machine learning no artigo
</commit_message>
<xml_diff>
--- a/Artigo/TCC.docx
+++ b/Artigo/TCC.docx
@@ -16400,7 +16400,6 @@
       <w:pPr>
         <w:ind w:firstLine="0"/>
       </w:pPr>
-      <w:bookmarkStart w:id="66" w:name="_GoBack"/>
       <w:r>
         <w:rPr>
           <w:noProof/>
@@ -16448,86 +16447,85 @@
           </wp:inline>
         </w:drawing>
       </w:r>
+    </w:p>
+    <w:p>
+      <w:pPr>
+        <w:pStyle w:val="LegendaTCC"/>
+      </w:pPr>
+      <w:r>
+        <w:t>Fonte: Autoria própria</w:t>
+      </w:r>
+    </w:p>
+    <w:p/>
+    <w:p>
+      <w:r>
+        <w:t xml:space="preserve">Para deixar a informação mais visual, foi utilizado o código da </w:t>
+      </w:r>
+      <w:r>
+        <w:fldChar w:fldCharType="begin"/>
+      </w:r>
+      <w:r>
+        <w:instrText xml:space="preserve"> REF _Ref151066042 \h </w:instrText>
+      </w:r>
+      <w:r>
+        <w:fldChar w:fldCharType="separate"/>
+      </w:r>
+      <w:r>
+        <w:t xml:space="preserve">Figura </w:t>
+      </w:r>
+      <w:r>
+        <w:rPr>
+          <w:noProof/>
+        </w:rPr>
+        <w:t>56</w:t>
+      </w:r>
+      <w:r>
+        <w:fldChar w:fldCharType="end"/>
+      </w:r>
+      <w:r>
+        <w:t xml:space="preserve"> para criação de um gráfico de barras que mostra a taxa de retenção por serviço.</w:t>
+      </w:r>
+    </w:p>
+    <w:p/>
+    <w:p>
+      <w:pPr>
+        <w:pStyle w:val="LegendaTCC"/>
+      </w:pPr>
+      <w:bookmarkStart w:id="66" w:name="_Ref151066042"/>
+      <w:r>
+        <w:t xml:space="preserve">Figura </w:t>
+      </w:r>
+      <w:r>
+        <w:rPr>
+          <w:noProof/>
+        </w:rPr>
+        <w:fldChar w:fldCharType="begin"/>
+      </w:r>
+      <w:r>
+        <w:rPr>
+          <w:noProof/>
+        </w:rPr>
+        <w:instrText xml:space="preserve"> SEQ Figura \* ARABIC </w:instrText>
+      </w:r>
+      <w:r>
+        <w:rPr>
+          <w:noProof/>
+        </w:rPr>
+        <w:fldChar w:fldCharType="separate"/>
+      </w:r>
+      <w:r>
+        <w:rPr>
+          <w:noProof/>
+        </w:rPr>
+        <w:t>56</w:t>
+      </w:r>
+      <w:r>
+        <w:rPr>
+          <w:noProof/>
+        </w:rPr>
+        <w:fldChar w:fldCharType="end"/>
+      </w:r>
       <w:bookmarkEnd w:id="66"/>
-    </w:p>
-    <w:p>
-      <w:pPr>
-        <w:pStyle w:val="LegendaTCC"/>
-      </w:pPr>
-      <w:r>
-        <w:t>Fonte: Autoria própria</w:t>
-      </w:r>
-    </w:p>
-    <w:p/>
-    <w:p>
-      <w:r>
-        <w:t xml:space="preserve">Para deixar a informação mais visual, foi utilizado o código da </w:t>
-      </w:r>
-      <w:r>
-        <w:fldChar w:fldCharType="begin"/>
-      </w:r>
-      <w:r>
-        <w:instrText xml:space="preserve"> REF _Ref151066042 \h </w:instrText>
-      </w:r>
-      <w:r>
-        <w:fldChar w:fldCharType="separate"/>
-      </w:r>
-      <w:r>
-        <w:t xml:space="preserve">Figura </w:t>
-      </w:r>
-      <w:r>
-        <w:rPr>
-          <w:noProof/>
-        </w:rPr>
-        <w:t>56</w:t>
-      </w:r>
-      <w:r>
-        <w:fldChar w:fldCharType="end"/>
-      </w:r>
-      <w:r>
-        <w:t xml:space="preserve"> para criação de um gráfico de barras que mostra a taxa de retenção por serviço.</w:t>
-      </w:r>
-    </w:p>
-    <w:p/>
-    <w:p>
-      <w:pPr>
-        <w:pStyle w:val="LegendaTCC"/>
-      </w:pPr>
-      <w:bookmarkStart w:id="67" w:name="_Ref151066042"/>
-      <w:r>
-        <w:t xml:space="preserve">Figura </w:t>
-      </w:r>
-      <w:r>
-        <w:rPr>
-          <w:noProof/>
-        </w:rPr>
-        <w:fldChar w:fldCharType="begin"/>
-      </w:r>
-      <w:r>
-        <w:rPr>
-          <w:noProof/>
-        </w:rPr>
-        <w:instrText xml:space="preserve"> SEQ Figura \* ARABIC </w:instrText>
-      </w:r>
-      <w:r>
-        <w:rPr>
-          <w:noProof/>
-        </w:rPr>
-        <w:fldChar w:fldCharType="separate"/>
-      </w:r>
-      <w:r>
-        <w:rPr>
-          <w:noProof/>
-        </w:rPr>
-        <w:t>56</w:t>
-      </w:r>
-      <w:r>
-        <w:rPr>
-          <w:noProof/>
-        </w:rPr>
-        <w:fldChar w:fldCharType="end"/>
-      </w:r>
-      <w:bookmarkEnd w:id="67"/>
       <w:r>
         <w:t xml:space="preserve"> - Percentual de clientes que retidos com base na posse ou não do serviço</w:t>
       </w:r>
@@ -16696,7 +16694,7 @@
       <w:pPr>
         <w:pStyle w:val="LegendaTCC"/>
       </w:pPr>
-      <w:bookmarkStart w:id="68" w:name="_Ref151219294"/>
+      <w:bookmarkStart w:id="67" w:name="_Ref151219294"/>
       <w:r>
         <w:t xml:space="preserve">Figura </w:t>
       </w:r>
@@ -16730,7 +16728,7 @@
         </w:rPr>
         <w:fldChar w:fldCharType="end"/>
       </w:r>
-      <w:bookmarkEnd w:id="68"/>
+      <w:bookmarkEnd w:id="67"/>
       <w:r>
         <w:t xml:space="preserve"> - Código para criação de um gráfico de Pareto</w:t>
       </w:r>
@@ -16801,7 +16799,7 @@
       <w:pPr>
         <w:pStyle w:val="LegendaTCC"/>
       </w:pPr>
-      <w:bookmarkStart w:id="69" w:name="_Ref151219651"/>
+      <w:bookmarkStart w:id="68" w:name="_Ref151219651"/>
       <w:r>
         <w:t xml:space="preserve">Figura </w:t>
       </w:r>
@@ -16835,7 +16833,7 @@
         </w:rPr>
         <w:fldChar w:fldCharType="end"/>
       </w:r>
-      <w:bookmarkEnd w:id="69"/>
+      <w:bookmarkEnd w:id="68"/>
       <w:r>
         <w:t xml:space="preserve"> - Gráfico de Pareto dos motivos de cancelamento</w:t>
       </w:r>
@@ -16961,7 +16959,7 @@
       <w:pPr>
         <w:pStyle w:val="LegendaTCC"/>
       </w:pPr>
-      <w:bookmarkStart w:id="70" w:name="_Ref151275222"/>
+      <w:bookmarkStart w:id="69" w:name="_Ref151275222"/>
       <w:r>
         <w:t xml:space="preserve">Figura </w:t>
       </w:r>
@@ -16995,7 +16993,7 @@
         </w:rPr>
         <w:fldChar w:fldCharType="end"/>
       </w:r>
-      <w:bookmarkEnd w:id="70"/>
+      <w:bookmarkEnd w:id="69"/>
       <w:r>
         <w:t xml:space="preserve"> - </w:t>
       </w:r>
@@ -17108,11 +17106,461 @@
     <w:p/>
     <w:p/>
     <w:p/>
+    <w:p>
+      <w:pPr>
+        <w:pStyle w:val="Ttulo1"/>
+      </w:pPr>
+      <w:r>
+        <w:lastRenderedPageBreak/>
+        <w:t>Etapa de machine learning</w:t>
+      </w:r>
+    </w:p>
+    <w:p>
+      <w:r>
+        <w:t>Passaremos agora para a etapa onde utilizaremos algoritmos de aprendizado de máquina para tentar prever clientes que possam vir a solicitar o cancelamento do serviço. Para isso, alguns ajustes precisam ser feitos em nossa base.</w:t>
+      </w:r>
+    </w:p>
+    <w:p>
+      <w:r>
+        <w:t xml:space="preserve">Primeiramente, alguns algoritmos não lidam muito bem com </w:t>
+      </w:r>
+      <w:r>
+        <w:t>dados em formato de texto, dessa forma, precisamos alterar os valores de algumas colunas. Nas colunas que possuem valores “sim” e “não” alteraremos para 1 e 0 respectivamente</w:t>
+      </w:r>
+      <w:r>
+        <w:t>. N</w:t>
+      </w:r>
+      <w:r>
+        <w:t>a coluna “Situacao_cliente”</w:t>
+      </w:r>
+      <w:r>
+        <w:t xml:space="preserve"> modificaremos os valores de “</w:t>
+      </w:r>
+      <w:r>
+        <w:t>Continua cliente</w:t>
+      </w:r>
+      <w:r>
+        <w:t>” para 1 e “Cancelou” para 0.</w:t>
+      </w:r>
+      <w:r>
+        <w:t xml:space="preserve"> </w:t>
+      </w:r>
+      <w:r>
+        <w:t>J</w:t>
+      </w:r>
+      <w:r>
+        <w:t xml:space="preserve">á na coluna de “Gênero” alteraremos o valor de “Masculino” para 1 e “Feminino” para 0, </w:t>
+      </w:r>
+      <w:r>
+        <w:t>além</w:t>
+      </w:r>
+      <w:r>
+        <w:t xml:space="preserve"> disso, para manter consistência entre o título da coluna e a informação a ela associada, renomearemos a</w:t>
+      </w:r>
+      <w:r>
+        <w:t xml:space="preserve"> coluna para "Genero_masculino", na </w:t>
+      </w:r>
+      <w:r>
+        <w:fldChar w:fldCharType="begin"/>
+      </w:r>
+      <w:r>
+        <w:instrText xml:space="preserve"> REF _Ref151408965 \h </w:instrText>
+      </w:r>
+      <w:r>
+        <w:fldChar w:fldCharType="separate"/>
+      </w:r>
+      <w:r>
+        <w:t xml:space="preserve">Figura </w:t>
+      </w:r>
+      <w:r>
+        <w:rPr>
+          <w:noProof/>
+        </w:rPr>
+        <w:t>60</w:t>
+      </w:r>
+      <w:r>
+        <w:fldChar w:fldCharType="end"/>
+      </w:r>
+      <w:r>
+        <w:t xml:space="preserve"> podemos visualizar o código utilizado</w:t>
+      </w:r>
+      <w:r>
+        <w:t>.</w:t>
+      </w:r>
+    </w:p>
     <w:p/>
+    <w:p>
+      <w:pPr>
+        <w:pStyle w:val="LegendaTCC"/>
+      </w:pPr>
+      <w:bookmarkStart w:id="70" w:name="_Ref151408965"/>
+      <w:r>
+        <w:t xml:space="preserve">Figura </w:t>
+      </w:r>
+      <w:r>
+        <w:fldChar w:fldCharType="begin"/>
+      </w:r>
+      <w:r>
+        <w:instrText xml:space="preserve"> SEQ Figura \* ARABIC </w:instrText>
+      </w:r>
+      <w:r>
+        <w:fldChar w:fldCharType="separate"/>
+      </w:r>
+      <w:r>
+        <w:rPr>
+          <w:noProof/>
+        </w:rPr>
+        <w:t>60</w:t>
+      </w:r>
+      <w:r>
+        <w:fldChar w:fldCharType="end"/>
+      </w:r>
+      <w:bookmarkEnd w:id="70"/>
+      <w:r>
+        <w:t xml:space="preserve"> - Ajustando valores das colunas</w:t>
+      </w:r>
+    </w:p>
+    <w:p>
+      <w:pPr>
+        <w:ind w:firstLine="0"/>
+      </w:pPr>
+      <w:r>
+        <w:rPr>
+          <w:noProof/>
+          <w:lang w:eastAsia="pt-BR" w:bidi="ar-SA"/>
+        </w:rPr>
+        <w:drawing>
+          <wp:inline distT="0" distB="0" distL="0" distR="0">
+            <wp:extent cx="5696745" cy="3305636"/>
+            <wp:effectExtent l="0" t="0" r="0" b="9525"/>
+            <wp:docPr id="60" name="Imagem 60"/>
+            <wp:cNvGraphicFramePr>
+              <a:graphicFrameLocks xmlns:a="http://schemas.openxmlformats.org/drawingml/2006/main" noChangeAspect="1"/>
+            </wp:cNvGraphicFramePr>
+            <a:graphic xmlns:a="http://schemas.openxmlformats.org/drawingml/2006/main">
+              <a:graphicData uri="http://schemas.openxmlformats.org/drawingml/2006/picture">
+                <pic:pic xmlns:pic="http://schemas.openxmlformats.org/drawingml/2006/picture">
+                  <pic:nvPicPr>
+                    <pic:cNvPr id="60" name="alterando_valores_text_to_bin.png"/>
+                    <pic:cNvPicPr/>
+                  </pic:nvPicPr>
+                  <pic:blipFill>
+                    <a:blip r:embed="rId67">
+                      <a:extLst>
+                        <a:ext uri="{28A0092B-C50C-407E-A947-70E740481C1C}">
+                          <a14:useLocalDpi xmlns:a14="http://schemas.microsoft.com/office/drawing/2010/main" val="0"/>
+                        </a:ext>
+                      </a:extLst>
+                    </a:blip>
+                    <a:stretch>
+                      <a:fillRect/>
+                    </a:stretch>
+                  </pic:blipFill>
+                  <pic:spPr>
+                    <a:xfrm>
+                      <a:off x="0" y="0"/>
+                      <a:ext cx="5696745" cy="3305636"/>
+                    </a:xfrm>
+                    <a:prstGeom prst="rect">
+                      <a:avLst/>
+                    </a:prstGeom>
+                  </pic:spPr>
+                </pic:pic>
+              </a:graphicData>
+            </a:graphic>
+          </wp:inline>
+        </w:drawing>
+      </w:r>
+    </w:p>
+    <w:p>
+      <w:pPr>
+        <w:pStyle w:val="LegendaTCC"/>
+      </w:pPr>
+      <w:r>
+        <w:t>Fonte: Autoria própria</w:t>
+      </w:r>
+    </w:p>
     <w:p/>
+    <w:p>
+      <w:r>
+        <w:t>Além disso, temos algumas colunas que possuem mais de dois valores categóricos, para esses casos utilizaremos a biblioteca “OneHotEnconder”</w:t>
+      </w:r>
+      <w:r>
+        <w:t xml:space="preserve">. O que essencialmente esta biblioteca faz é converter as variáveis categóricas em representações binárias, criando uma coluna adicional para cada categoria única </w:t>
+      </w:r>
+      <w:r>
+        <w:lastRenderedPageBreak/>
+        <w:t>pre</w:t>
+      </w:r>
+      <w:r>
+        <w:t xml:space="preserve">sente nos dados originais. Esta configuração </w:t>
+      </w:r>
+      <w:r>
+        <w:t>foi realizad</w:t>
+      </w:r>
+      <w:r>
+        <w:t>a</w:t>
+      </w:r>
+      <w:r>
+        <w:t xml:space="preserve"> nas colunas “</w:t>
+      </w:r>
+      <w:r>
+        <w:t>Tipo_contrato</w:t>
+      </w:r>
+      <w:r>
+        <w:t>”</w:t>
+      </w:r>
+      <w:r>
+        <w:t>,</w:t>
+      </w:r>
+      <w:r>
+        <w:t xml:space="preserve"> “</w:t>
+      </w:r>
+      <w:r>
+        <w:t>Tipo_internet</w:t>
+      </w:r>
+      <w:r>
+        <w:t>”</w:t>
+      </w:r>
+      <w:r>
+        <w:t>,</w:t>
+      </w:r>
+      <w:r>
+        <w:t xml:space="preserve"> “</w:t>
+      </w:r>
+      <w:r>
+        <w:t>Tipo_pagamento</w:t>
+      </w:r>
+      <w:r>
+        <w:t>” e “</w:t>
+      </w:r>
+      <w:r>
+        <w:t>Ultima_oferta</w:t>
+      </w:r>
+      <w:r>
+        <w:t>”</w:t>
+      </w:r>
+      <w:r>
+        <w:t xml:space="preserve"> e em seguida foram removidas as colunas originais uma vez que não são mais necessárias, o código referente a esta configuração pode ser visto na .</w:t>
+      </w:r>
+    </w:p>
     <w:p/>
+    <w:p>
+      <w:pPr>
+        <w:pStyle w:val="LegendaTCC"/>
+      </w:pPr>
+      <w:r>
+        <w:t xml:space="preserve">Figura </w:t>
+      </w:r>
+      <w:r>
+        <w:fldChar w:fldCharType="begin"/>
+      </w:r>
+      <w:r>
+        <w:instrText xml:space="preserve"> SEQ Figura \* ARABIC </w:instrText>
+      </w:r>
+      <w:r>
+        <w:fldChar w:fldCharType="separate"/>
+      </w:r>
+      <w:r>
+        <w:rPr>
+          <w:noProof/>
+        </w:rPr>
+        <w:t>61</w:t>
+      </w:r>
+      <w:r>
+        <w:fldChar w:fldCharType="end"/>
+      </w:r>
+      <w:r>
+        <w:t xml:space="preserve"> - Utilização do OneHotEncoder</w:t>
+      </w:r>
+    </w:p>
+    <w:p>
+      <w:pPr>
+        <w:ind w:firstLine="0"/>
+      </w:pPr>
+      <w:r>
+        <w:rPr>
+          <w:noProof/>
+          <w:lang w:eastAsia="pt-BR" w:bidi="ar-SA"/>
+        </w:rPr>
+        <w:drawing>
+          <wp:inline distT="0" distB="0" distL="0" distR="0">
+            <wp:extent cx="5760085" cy="3449320"/>
+            <wp:effectExtent l="0" t="0" r="0" b="0"/>
+            <wp:docPr id="61" name="Imagem 61"/>
+            <wp:cNvGraphicFramePr>
+              <a:graphicFrameLocks xmlns:a="http://schemas.openxmlformats.org/drawingml/2006/main" noChangeAspect="1"/>
+            </wp:cNvGraphicFramePr>
+            <a:graphic xmlns:a="http://schemas.openxmlformats.org/drawingml/2006/main">
+              <a:graphicData uri="http://schemas.openxmlformats.org/drawingml/2006/picture">
+                <pic:pic xmlns:pic="http://schemas.openxmlformats.org/drawingml/2006/picture">
+                  <pic:nvPicPr>
+                    <pic:cNvPr id="61" name="OneHotEncoder.png"/>
+                    <pic:cNvPicPr/>
+                  </pic:nvPicPr>
+                  <pic:blipFill>
+                    <a:blip r:embed="rId68">
+                      <a:extLst>
+                        <a:ext uri="{28A0092B-C50C-407E-A947-70E740481C1C}">
+                          <a14:useLocalDpi xmlns:a14="http://schemas.microsoft.com/office/drawing/2010/main" val="0"/>
+                        </a:ext>
+                      </a:extLst>
+                    </a:blip>
+                    <a:stretch>
+                      <a:fillRect/>
+                    </a:stretch>
+                  </pic:blipFill>
+                  <pic:spPr>
+                    <a:xfrm>
+                      <a:off x="0" y="0"/>
+                      <a:ext cx="5760085" cy="3449320"/>
+                    </a:xfrm>
+                    <a:prstGeom prst="rect">
+                      <a:avLst/>
+                    </a:prstGeom>
+                  </pic:spPr>
+                </pic:pic>
+              </a:graphicData>
+            </a:graphic>
+          </wp:inline>
+        </w:drawing>
+      </w:r>
+    </w:p>
+    <w:p>
+      <w:pPr>
+        <w:pStyle w:val="LegendaTCC"/>
+      </w:pPr>
+      <w:r>
+        <w:t>Fonte: Autoria própria</w:t>
+      </w:r>
+    </w:p>
     <w:p/>
+    <w:p>
+      <w:r>
+        <w:t>Em seguida foi também removido as colunas mostradas na</w:t>
+      </w:r>
+      <w:r>
+        <w:t xml:space="preserve"> </w:t>
+      </w:r>
+      <w:r>
+        <w:fldChar w:fldCharType="begin"/>
+      </w:r>
+      <w:r>
+        <w:instrText xml:space="preserve"> REF _Ref151412622 \h </w:instrText>
+      </w:r>
+      <w:r>
+        <w:fldChar w:fldCharType="separate"/>
+      </w:r>
+      <w:r>
+        <w:t xml:space="preserve">Figura </w:t>
+      </w:r>
+      <w:r>
+        <w:rPr>
+          <w:noProof/>
+        </w:rPr>
+        <w:t>62</w:t>
+      </w:r>
+      <w:r>
+        <w:fldChar w:fldCharType="end"/>
+      </w:r>
+      <w:bookmarkStart w:id="71" w:name="_GoBack"/>
+      <w:bookmarkEnd w:id="71"/>
+      <w:r>
+        <w:t>, essa remoção é justificada devido as duas colunas terem seus dados preenchidos apenas no caso de o cliente efetuar o cancelamento. Portanto, essas informações não podem ser utilizadas para prever o próprio cancelamento.</w:t>
+      </w:r>
+    </w:p>
     <w:p/>
+    <w:p>
+      <w:pPr>
+        <w:pStyle w:val="LegendaTCC"/>
+      </w:pPr>
+      <w:bookmarkStart w:id="72" w:name="_Ref151412622"/>
+      <w:r>
+        <w:t xml:space="preserve">Figura </w:t>
+      </w:r>
+      <w:r>
+        <w:fldChar w:fldCharType="begin"/>
+      </w:r>
+      <w:r>
+        <w:instrText xml:space="preserve"> SEQ Figura \* ARABIC </w:instrText>
+      </w:r>
+      <w:r>
+        <w:fldChar w:fldCharType="separate"/>
+      </w:r>
+      <w:r>
+        <w:rPr>
+          <w:noProof/>
+        </w:rPr>
+        <w:t>62</w:t>
+      </w:r>
+      <w:r>
+        <w:fldChar w:fldCharType="end"/>
+      </w:r>
+      <w:bookmarkEnd w:id="72"/>
+      <w:r>
+        <w:t xml:space="preserve"> - Remoção de colunas de motivo e categoria do cancelamento</w:t>
+      </w:r>
+    </w:p>
+    <w:p>
+      <w:pPr>
+        <w:ind w:firstLine="0"/>
+      </w:pPr>
+      <w:r>
+        <w:rPr>
+          <w:noProof/>
+          <w:lang w:eastAsia="pt-BR" w:bidi="ar-SA"/>
+        </w:rPr>
+        <w:drawing>
+          <wp:inline distT="0" distB="0" distL="0" distR="0">
+            <wp:extent cx="5563376" cy="362001"/>
+            <wp:effectExtent l="0" t="0" r="0" b="0"/>
+            <wp:docPr id="62" name="Imagem 62"/>
+            <wp:cNvGraphicFramePr>
+              <a:graphicFrameLocks xmlns:a="http://schemas.openxmlformats.org/drawingml/2006/main" noChangeAspect="1"/>
+            </wp:cNvGraphicFramePr>
+            <a:graphic xmlns:a="http://schemas.openxmlformats.org/drawingml/2006/main">
+              <a:graphicData uri="http://schemas.openxmlformats.org/drawingml/2006/picture">
+                <pic:pic xmlns:pic="http://schemas.openxmlformats.org/drawingml/2006/picture">
+                  <pic:nvPicPr>
+                    <pic:cNvPr id="62" name="colunas_removidas_catego_motivo_cidade.png"/>
+                    <pic:cNvPicPr/>
+                  </pic:nvPicPr>
+                  <pic:blipFill>
+                    <a:blip r:embed="rId69">
+                      <a:extLst>
+                        <a:ext uri="{28A0092B-C50C-407E-A947-70E740481C1C}">
+                          <a14:useLocalDpi xmlns:a14="http://schemas.microsoft.com/office/drawing/2010/main" val="0"/>
+                        </a:ext>
+                      </a:extLst>
+                    </a:blip>
+                    <a:stretch>
+                      <a:fillRect/>
+                    </a:stretch>
+                  </pic:blipFill>
+                  <pic:spPr>
+                    <a:xfrm>
+                      <a:off x="0" y="0"/>
+                      <a:ext cx="5563376" cy="362001"/>
+                    </a:xfrm>
+                    <a:prstGeom prst="rect">
+                      <a:avLst/>
+                    </a:prstGeom>
+                  </pic:spPr>
+                </pic:pic>
+              </a:graphicData>
+            </a:graphic>
+          </wp:inline>
+        </w:drawing>
+      </w:r>
+    </w:p>
+    <w:p>
+      <w:pPr>
+        <w:pStyle w:val="LegendaTCC"/>
+      </w:pPr>
+      <w:r>
+        <w:t>Fonte: Autoria própria</w:t>
+      </w:r>
+    </w:p>
     <w:p/>
     <w:p/>
     <w:p/>
@@ -17488,7 +17936,7 @@
       <w:r>
         <w:t xml:space="preserve"> </w:t>
       </w:r>
-      <w:hyperlink r:id="rId67" w:history="1">
+      <w:hyperlink r:id="rId70" w:history="1">
         <w:r>
           <w:rPr>
             <w:rStyle w:val="Hyperlink"/>
@@ -19088,7 +19536,6 @@
   <w:style w:type="character" w:default="1" w:styleId="Fontepargpadro">
     <w:name w:val="Default Paragraph Font"/>
     <w:uiPriority w:val="1"/>
-    <w:semiHidden/>
     <w:unhideWhenUsed/>
   </w:style>
   <w:style w:type="table" w:default="1" w:styleId="Tabelanormal">
@@ -19763,7 +20210,7 @@
 </file>
 
 <file path=customXml/itemProps1.xml><?xml version="1.0" encoding="utf-8"?>
-<ds:datastoreItem xmlns:ds="http://schemas.openxmlformats.org/officeDocument/2006/customXml" ds:itemID="{A674D96B-4C9B-406B-9CC5-B089CD895294}">
+<ds:datastoreItem xmlns:ds="http://schemas.openxmlformats.org/officeDocument/2006/customXml" ds:itemID="{C5577843-2467-448D-87DC-5DF5B02E5217}">
   <ds:schemaRefs>
     <ds:schemaRef ds:uri="http://schemas.openxmlformats.org/officeDocument/2006/bibliography"/>
   </ds:schemaRefs>

</xml_diff>

<commit_message>
adicionado ajustes pré ML no artigo
</commit_message>
<xml_diff>
--- a/Artigo/TCC.docx
+++ b/Artigo/TCC.docx
@@ -17117,7 +17117,12 @@
     </w:p>
     <w:p>
       <w:r>
-        <w:t>Passaremos agora para a etapa onde utilizaremos algoritmos de aprendizado de máquina para tentar prever clientes que possam vir a solicitar o cancelamento do serviço. Para isso, alguns ajustes precisam ser feitos em nossa base.</w:t>
+        <w:t>Passaremos agora para a etapa onde utilizaremos algoritmos de aprendizado de máquina para tentar prever clientes que possam vir a solicitar o cancelamento do serviço. Para isso, alguns ajustes p</w:t>
+      </w:r>
+      <w:bookmarkStart w:id="70" w:name="_GoBack"/>
+      <w:bookmarkEnd w:id="70"/>
+      <w:r>
+        <w:t>recisam ser feitos em nossa base.</w:t>
       </w:r>
     </w:p>
     <w:p>
@@ -17182,36 +17187,64 @@
         <w:rPr>
           <w:noProof/>
         </w:rPr>
+        <w:t>6</w:t>
+      </w:r>
+      <w:r>
+        <w:rPr>
+          <w:noProof/>
+        </w:rPr>
+        <w:t>0</w:t>
+      </w:r>
+      <w:r>
+        <w:fldChar w:fldCharType="end"/>
+      </w:r>
+      <w:r>
+        <w:t xml:space="preserve"> podemos visualizar o código utilizado</w:t>
+      </w:r>
+      <w:r>
+        <w:t>.</w:t>
+      </w:r>
+    </w:p>
+    <w:p/>
+    <w:p>
+      <w:pPr>
+        <w:pStyle w:val="LegendaTCC"/>
+      </w:pPr>
+      <w:bookmarkStart w:id="71" w:name="_Ref151408965"/>
+      <w:r>
+        <w:t xml:space="preserve">Figura </w:t>
+      </w:r>
+      <w:r>
+        <w:rPr>
+          <w:noProof/>
+        </w:rPr>
+        <w:fldChar w:fldCharType="begin"/>
+      </w:r>
+      <w:r>
+        <w:rPr>
+          <w:noProof/>
+        </w:rPr>
+        <w:instrText xml:space="preserve"> SEQ Figura \* ARABIC </w:instrText>
+      </w:r>
+      <w:r>
+        <w:rPr>
+          <w:noProof/>
+        </w:rPr>
+        <w:fldChar w:fldCharType="separate"/>
+      </w:r>
+      <w:r>
+        <w:rPr>
+          <w:noProof/>
+        </w:rPr>
         <w:t>60</w:t>
       </w:r>
       <w:r>
+        <w:rPr>
+          <w:noProof/>
+        </w:rPr>
         <w:fldChar w:fldCharType="end"/>
       </w:r>
-      <w:r>
-        <w:t xml:space="preserve"> podemos visualizar o código utilizado</w:t>
-      </w:r>
-      <w:r>
-        <w:t>.</w:t>
-      </w:r>
-    </w:p>
-    <w:p/>
-    <w:p>
-      <w:pPr>
-        <w:pStyle w:val="LegendaTCC"/>
-      </w:pPr>
-      <w:bookmarkStart w:id="70" w:name="_Ref151408965"/>
-      <w:r>
-        <w:t xml:space="preserve">Figura </w:t>
-      </w:r>
-      <w:fldSimple w:instr=" SEQ Figura \* ARABIC ">
-        <w:r>
-          <w:rPr>
-            <w:noProof/>
-          </w:rPr>
-          <w:t>60</w:t>
-        </w:r>
-      </w:fldSimple>
-      <w:bookmarkEnd w:id="70"/>
+      <w:bookmarkEnd w:id="71"/>
       <w:r>
         <w:t xml:space="preserve"> - Ajustando valores das colunas</w:t>
       </w:r>
@@ -17279,13 +17312,13 @@
     <w:p/>
     <w:p>
       <w:r>
-        <w:t>Ainda em relação as colunas com valores de texto</w:t>
-      </w:r>
-      <w:r>
-        <w:t>, temos a coluna de cidades que apesar de possuir valores categóricos, não podemos utilizar a mesma estratégia usada anteriormente, pois isso resultaria</w:t>
-      </w:r>
-      <w:r>
-        <w:t xml:space="preserve"> em atribuir a coluna, um sentido de ordem entre as cida</w:t>
+        <w:t xml:space="preserve">Ainda em relação as colunas com valores de texto, temos a coluna de cidades que apesar de possuir valores categóricos, não podemos </w:t>
+      </w:r>
+      <w:r>
+        <w:t>aplicar</w:t>
+      </w:r>
+      <w:r>
+        <w:t xml:space="preserve"> a mesma estratégia usada anteriormente, pois isso resultaria em atribuir a coluna, um sentido de ordem entre as cida</w:t>
       </w:r>
       <w:r>
         <w:t>des que na realidade não existe</w:t>
@@ -17294,14 +17327,17 @@
         <w:t xml:space="preserve">. </w:t>
       </w:r>
       <w:r>
-        <w:t>Por outro lado,</w:t>
-      </w:r>
-      <w:r>
-        <w:t xml:space="preserve"> trata-se de um dado que </w:t>
+        <w:t xml:space="preserve">Por </w:t>
+      </w:r>
+      <w:r>
+        <w:t>se tratar</w:t>
+      </w:r>
+      <w:r>
+        <w:t xml:space="preserve"> de um dado que não </w:t>
       </w:r>
       <w:r>
         <w:lastRenderedPageBreak/>
-        <w:t xml:space="preserve">não podemos simplesmente remover do nosso conjunto de dados, dessa forma, iremos criar categorias de cidades com base em sua população assim como na </w:t>
+        <w:t xml:space="preserve">podemos simplesmente remover do nosso conjunto de dados, iremos criar categorias de cidades com base em sua população assim como na </w:t>
       </w:r>
       <w:r>
         <w:fldChar w:fldCharType="begin"/>
@@ -17328,105 +17364,72 @@
         <w:t xml:space="preserve"> e assim, preservaremos de uma forma mais generalizada a relação do cliente e a cidade em que reside</w:t>
       </w:r>
       <w:r>
+        <w:t xml:space="preserve"> (</w:t>
+      </w:r>
+      <w:r>
+        <w:fldChar w:fldCharType="begin"/>
+      </w:r>
+      <w:r>
+        <w:instrText xml:space="preserve"> REF _Ref151571707 \h </w:instrText>
+      </w:r>
+      <w:r>
+        <w:fldChar w:fldCharType="separate"/>
+      </w:r>
+      <w:r>
+        <w:t xml:space="preserve">Figura </w:t>
+      </w:r>
+      <w:r>
+        <w:rPr>
+          <w:noProof/>
+        </w:rPr>
+        <w:t>61</w:t>
+      </w:r>
+      <w:r>
+        <w:fldChar w:fldCharType="end"/>
+      </w:r>
+      <w:r>
+        <w:t>)</w:t>
+      </w:r>
+      <w:r>
         <w:t>. Com o agrupamento realizado, serão removidas as colunas de cidade e população.</w:t>
       </w:r>
     </w:p>
     <w:p/>
     <w:p>
-      <w:r>
-        <w:t>IMAGEM DO AGRUPAMENTO CIDADE</w:t>
-      </w:r>
-    </w:p>
-    <w:p/>
-    <w:p>
-      <w:r>
-        <w:t>Além disso, temos algumas colunas que possuem m</w:t>
-      </w:r>
-      <w:r>
-        <w:t>ais de dois valores categóricos. Diferentemente da coluna cidades, essas colunas possuem quantidades pequenas de valores distintos, o que possibilita a utilização de outra estratégia. P</w:t>
-      </w:r>
-      <w:r>
-        <w:t>ara esses casos utilizaremos a biblioteca “OneHotEnconder”</w:t>
-      </w:r>
-      <w:r>
-        <w:t>. O que essencialmente esta biblioteca faz é converter as variáveis categóricas em representações binárias, criando uma coluna adicional para cada categoria única pre</w:t>
-      </w:r>
-      <w:r>
-        <w:t xml:space="preserve">sente nos dados originais. Esta configuração </w:t>
-      </w:r>
-      <w:r>
-        <w:t>foi realizad</w:t>
-      </w:r>
-      <w:r>
-        <w:t>a</w:t>
-      </w:r>
-      <w:r>
-        <w:t xml:space="preserve"> nas colunas “</w:t>
-      </w:r>
-      <w:r>
-        <w:t>Tipo_contrato</w:t>
-      </w:r>
-      <w:r>
-        <w:t>”</w:t>
-      </w:r>
-      <w:r>
-        <w:t>,</w:t>
-      </w:r>
-      <w:r>
-        <w:t xml:space="preserve"> “</w:t>
-      </w:r>
-      <w:r>
-        <w:t>Tipo_internet</w:t>
-      </w:r>
-      <w:r>
-        <w:t>”</w:t>
-      </w:r>
-      <w:r>
-        <w:t>,</w:t>
-      </w:r>
-      <w:r>
-        <w:t xml:space="preserve"> “</w:t>
-      </w:r>
-      <w:r>
-        <w:t>Tipo_pagamento</w:t>
-      </w:r>
-      <w:r>
-        <w:t xml:space="preserve">”, </w:t>
-      </w:r>
-      <w:r>
-        <w:t>“</w:t>
-      </w:r>
-      <w:r>
-        <w:t>Ultima_oferta</w:t>
-      </w:r>
-      <w:r>
-        <w:t>”</w:t>
-      </w:r>
-      <w:r>
-        <w:t xml:space="preserve"> e “Faixa Populacional”</w:t>
-      </w:r>
-      <w:r>
-        <w:t xml:space="preserve"> e em seguida foram removidas as colunas originais uma vez que não são mais necessárias, o código referente a esta configuração pode ser visto na .</w:t>
-      </w:r>
-    </w:p>
-    <w:p/>
-    <w:p>
       <w:pPr>
         <w:pStyle w:val="LegendaTCC"/>
       </w:pPr>
+      <w:bookmarkStart w:id="72" w:name="_Ref151571707"/>
       <w:r>
         <w:t xml:space="preserve">Figura </w:t>
       </w:r>
-      <w:fldSimple w:instr=" SEQ Figura \* ARABIC ">
-        <w:r>
-          <w:rPr>
-            <w:noProof/>
-          </w:rPr>
-          <w:t>61</w:t>
-        </w:r>
-      </w:fldSimple>
-      <w:r>
-        <w:t xml:space="preserve"> - Utilização do OneHotEncoder</w:t>
+      <w:r>
+        <w:fldChar w:fldCharType="begin"/>
+      </w:r>
+      <w:r>
+        <w:instrText xml:space="preserve"> SEQ Figura \* ARABIC </w:instrText>
+      </w:r>
+      <w:r>
+        <w:fldChar w:fldCharType="separate"/>
+      </w:r>
+      <w:r>
+        <w:rPr>
+          <w:noProof/>
+        </w:rPr>
+        <w:t>61</w:t>
+      </w:r>
+      <w:r>
+        <w:fldChar w:fldCharType="end"/>
+      </w:r>
+      <w:bookmarkEnd w:id="72"/>
+      <w:r>
+        <w:t xml:space="preserve"> - Categorização das cidades</w:t>
+      </w:r>
+      <w:r>
+        <w:rPr>
+          <w:noProof/>
+        </w:rPr>
+        <w:t xml:space="preserve"> com base na população</w:t>
       </w:r>
     </w:p>
     <w:p>
@@ -17440,9 +17443,9 @@
         </w:rPr>
         <w:drawing>
           <wp:inline distT="0" distB="0" distL="0" distR="0">
-            <wp:extent cx="5760085" cy="3449320"/>
-            <wp:effectExtent l="0" t="0" r="0" b="0"/>
-            <wp:docPr id="61" name="Imagem 61"/>
+            <wp:extent cx="5760085" cy="1594485"/>
+            <wp:effectExtent l="0" t="0" r="0" b="5715"/>
+            <wp:docPr id="63" name="Imagem 63"/>
             <wp:cNvGraphicFramePr>
               <a:graphicFrameLocks xmlns:a="http://schemas.openxmlformats.org/drawingml/2006/main" noChangeAspect="1"/>
             </wp:cNvGraphicFramePr>
@@ -17450,7 +17453,7 @@
               <a:graphicData uri="http://schemas.openxmlformats.org/drawingml/2006/picture">
                 <pic:pic xmlns:pic="http://schemas.openxmlformats.org/drawingml/2006/picture">
                   <pic:nvPicPr>
-                    <pic:cNvPr id="61" name="OneHotEncoder.png"/>
+                    <pic:cNvPr id="63" name="agrupamento_cidades_CODIGO.png"/>
                     <pic:cNvPicPr/>
                   </pic:nvPicPr>
                   <pic:blipFill>
@@ -17468,7 +17471,7 @@
                   <pic:spPr>
                     <a:xfrm>
                       <a:off x="0" y="0"/>
-                      <a:ext cx="5760085" cy="3449320"/>
+                      <a:ext cx="5760085" cy="1594485"/>
                     </a:xfrm>
                     <a:prstGeom prst="rect">
                       <a:avLst/>
@@ -17489,14 +17492,241 @@
         <w:t>Fonte: Autoria própria</w:t>
       </w:r>
     </w:p>
+    <w:p/>
+    <w:p>
+      <w:r>
+        <w:t>Além disso, temos algumas colunas que possuem m</w:t>
+      </w:r>
+      <w:r>
+        <w:t>ais de dois valores categóricos. Diferentemente da coluna cidades, essas colunas possuem quantidades pequenas de valores distintos, o que possibilita a utilização de outra estratégia. P</w:t>
+      </w:r>
+      <w:r>
+        <w:t>ara esses casos utilizaremos a biblioteca “OneHotEnconder”</w:t>
+      </w:r>
+      <w:r>
+        <w:t>.</w:t>
+      </w:r>
+    </w:p>
+    <w:p>
+      <w:r>
+        <w:t>O que essencialmente esta biblioteca faz é converter as variáveis categóricas em representações binárias, criando uma coluna adicional para cada categoria única pre</w:t>
+      </w:r>
+      <w:r>
+        <w:t xml:space="preserve">sente nos dados originais. Esta configuração </w:t>
+      </w:r>
+      <w:r>
+        <w:t>será</w:t>
+      </w:r>
+      <w:r>
+        <w:t xml:space="preserve"> realizad</w:t>
+      </w:r>
+      <w:r>
+        <w:t>a</w:t>
+      </w:r>
+      <w:r>
+        <w:t xml:space="preserve"> nas colunas “</w:t>
+      </w:r>
+      <w:r>
+        <w:t>Tipo_contrato</w:t>
+      </w:r>
+      <w:r>
+        <w:t>”</w:t>
+      </w:r>
+      <w:r>
+        <w:t>,</w:t>
+      </w:r>
+      <w:r>
+        <w:t xml:space="preserve"> “</w:t>
+      </w:r>
+      <w:r>
+        <w:t>Tipo_internet</w:t>
+      </w:r>
+      <w:r>
+        <w:t>”</w:t>
+      </w:r>
+      <w:r>
+        <w:t>,</w:t>
+      </w:r>
+      <w:r>
+        <w:t xml:space="preserve"> “</w:t>
+      </w:r>
+      <w:r>
+        <w:t>Tipo_pagamento</w:t>
+      </w:r>
+      <w:r>
+        <w:t xml:space="preserve">”, </w:t>
+      </w:r>
+      <w:r>
+        <w:t>“</w:t>
+      </w:r>
+      <w:r>
+        <w:t>Ultima_oferta</w:t>
+      </w:r>
+      <w:r>
+        <w:t>”</w:t>
+      </w:r>
+      <w:r>
+        <w:t xml:space="preserve"> e “Faixa Populacional”</w:t>
+      </w:r>
+      <w:r>
+        <w:t xml:space="preserve"> e em seguida </w:t>
+      </w:r>
+      <w:r>
+        <w:t>removeremos</w:t>
+      </w:r>
+      <w:r>
+        <w:t xml:space="preserve"> as colunas originais uma vez que não são mais necessárias, o código referente a esta configuração pode ser visto na </w:t>
+      </w:r>
+      <w:r>
+        <w:fldChar w:fldCharType="begin"/>
+      </w:r>
+      <w:r>
+        <w:instrText xml:space="preserve"> REF _Ref151571717 \h </w:instrText>
+      </w:r>
+      <w:r>
+        <w:fldChar w:fldCharType="separate"/>
+      </w:r>
+      <w:r>
+        <w:t xml:space="preserve">Figura </w:t>
+      </w:r>
+      <w:r>
+        <w:rPr>
+          <w:noProof/>
+        </w:rPr>
+        <w:t>62</w:t>
+      </w:r>
+      <w:r>
+        <w:fldChar w:fldCharType="end"/>
+      </w:r>
+      <w:r>
+        <w:t>.</w:t>
+      </w:r>
+    </w:p>
+    <w:p/>
+    <w:p>
+      <w:pPr>
+        <w:pStyle w:val="LegendaTCC"/>
+      </w:pPr>
+      <w:bookmarkStart w:id="73" w:name="_Ref151571717"/>
+      <w:r>
+        <w:t xml:space="preserve">Figura </w:t>
+      </w:r>
+      <w:r>
+        <w:rPr>
+          <w:noProof/>
+        </w:rPr>
+        <w:fldChar w:fldCharType="begin"/>
+      </w:r>
+      <w:r>
+        <w:rPr>
+          <w:noProof/>
+        </w:rPr>
+        <w:instrText xml:space="preserve"> SEQ Figura \* ARABIC </w:instrText>
+      </w:r>
+      <w:r>
+        <w:rPr>
+          <w:noProof/>
+        </w:rPr>
+        <w:fldChar w:fldCharType="separate"/>
+      </w:r>
+      <w:r>
+        <w:rPr>
+          <w:noProof/>
+        </w:rPr>
+        <w:t>62</w:t>
+      </w:r>
+      <w:r>
+        <w:rPr>
+          <w:noProof/>
+        </w:rPr>
+        <w:fldChar w:fldCharType="end"/>
+      </w:r>
+      <w:bookmarkEnd w:id="73"/>
+      <w:r>
+        <w:t xml:space="preserve"> - Utilização do OneHotEncoder</w:t>
+      </w:r>
+    </w:p>
     <w:p>
       <w:pPr>
         <w:ind w:firstLine="0"/>
       </w:pPr>
-    </w:p>
-    <w:p>
-      <w:r>
-        <w:t>Em seguida foi também removido as colunas mostradas na</w:t>
+      <w:r>
+        <w:rPr>
+          <w:noProof/>
+          <w:lang w:eastAsia="pt-BR" w:bidi="ar-SA"/>
+        </w:rPr>
+        <w:lastRenderedPageBreak/>
+        <w:drawing>
+          <wp:inline distT="0" distB="0" distL="0" distR="0">
+            <wp:extent cx="5362928" cy="3449320"/>
+            <wp:effectExtent l="0" t="0" r="9525" b="0"/>
+            <wp:docPr id="61" name="Imagem 61"/>
+            <wp:cNvGraphicFramePr>
+              <a:graphicFrameLocks xmlns:a="http://schemas.openxmlformats.org/drawingml/2006/main" noChangeAspect="1"/>
+            </wp:cNvGraphicFramePr>
+            <a:graphic xmlns:a="http://schemas.openxmlformats.org/drawingml/2006/main">
+              <a:graphicData uri="http://schemas.openxmlformats.org/drawingml/2006/picture">
+                <pic:pic xmlns:pic="http://schemas.openxmlformats.org/drawingml/2006/picture">
+                  <pic:nvPicPr>
+                    <pic:cNvPr id="61" name="OneHotEncoder.png"/>
+                    <pic:cNvPicPr/>
+                  </pic:nvPicPr>
+                  <pic:blipFill>
+                    <a:blip r:embed="rId69">
+                      <a:extLst>
+                        <a:ext uri="{28A0092B-C50C-407E-A947-70E740481C1C}">
+                          <a14:useLocalDpi xmlns:a14="http://schemas.microsoft.com/office/drawing/2010/main" val="0"/>
+                        </a:ext>
+                      </a:extLst>
+                    </a:blip>
+                    <a:stretch>
+                      <a:fillRect/>
+                    </a:stretch>
+                  </pic:blipFill>
+                  <pic:spPr>
+                    <a:xfrm>
+                      <a:off x="0" y="0"/>
+                      <a:ext cx="5362928" cy="3449320"/>
+                    </a:xfrm>
+                    <a:prstGeom prst="rect">
+                      <a:avLst/>
+                    </a:prstGeom>
+                  </pic:spPr>
+                </pic:pic>
+              </a:graphicData>
+            </a:graphic>
+          </wp:inline>
+        </w:drawing>
+      </w:r>
+    </w:p>
+    <w:p>
+      <w:pPr>
+        <w:pStyle w:val="LegendaTCC"/>
+      </w:pPr>
+      <w:r>
+        <w:t>Fonte: Autoria própria</w:t>
+      </w:r>
+    </w:p>
+    <w:p>
+      <w:pPr>
+        <w:ind w:firstLine="0"/>
+      </w:pPr>
+    </w:p>
+    <w:p>
+      <w:r>
+        <w:t>Em seguida fo</w:t>
+      </w:r>
+      <w:r>
+        <w:t xml:space="preserve">ram </w:t>
+      </w:r>
+      <w:r>
+        <w:t>também removid</w:t>
+      </w:r>
+      <w:r>
+        <w:t>as</w:t>
+      </w:r>
+      <w:r>
+        <w:t xml:space="preserve"> as colunas mostradas na</w:t>
       </w:r>
       <w:r>
         <w:t xml:space="preserve"> </w:t>
@@ -17517,13 +17747,37 @@
         <w:rPr>
           <w:noProof/>
         </w:rPr>
-        <w:t>62</w:t>
+        <w:t>6</w:t>
+      </w:r>
+      <w:r>
+        <w:rPr>
+          <w:noProof/>
+        </w:rPr>
+        <w:t>3</w:t>
       </w:r>
       <w:r>
         <w:fldChar w:fldCharType="end"/>
       </w:r>
       <w:r>
-        <w:t>, essa remoção é justificada devido as duas colunas terem seus dados preenchidos apenas no caso de o cliente efetuar o cancelamento. Portanto, essas informações não podem ser utilizadas para prever o próprio cancelamento.</w:t>
+        <w:t xml:space="preserve">, essa remoção é justificada </w:t>
+      </w:r>
+      <w:r>
+        <w:t>pois</w:t>
+      </w:r>
+      <w:r>
+        <w:t xml:space="preserve"> as duas colunas </w:t>
+      </w:r>
+      <w:r>
+        <w:t>em questão tem</w:t>
+      </w:r>
+      <w:r>
+        <w:t xml:space="preserve"> seus dados preenchidos apenas no caso </w:t>
+      </w:r>
+      <w:r>
+        <w:t>de o</w:t>
+      </w:r>
+      <w:r>
+        <w:t xml:space="preserve"> cliente efetuar o cancelamento. Portanto, essas informações não podem ser utilizadas para prever o próprio cancelamento.</w:t>
       </w:r>
     </w:p>
     <w:p/>
@@ -17531,19 +17785,41 @@
       <w:pPr>
         <w:pStyle w:val="LegendaTCC"/>
       </w:pPr>
-      <w:bookmarkStart w:id="71" w:name="_Ref151412622"/>
+      <w:bookmarkStart w:id="74" w:name="_Ref151412622"/>
       <w:r>
         <w:t xml:space="preserve">Figura </w:t>
       </w:r>
-      <w:fldSimple w:instr=" SEQ Figura \* ARABIC ">
-        <w:r>
-          <w:rPr>
-            <w:noProof/>
-          </w:rPr>
-          <w:t>62</w:t>
-        </w:r>
-      </w:fldSimple>
-      <w:bookmarkEnd w:id="71"/>
+      <w:r>
+        <w:rPr>
+          <w:noProof/>
+        </w:rPr>
+        <w:fldChar w:fldCharType="begin"/>
+      </w:r>
+      <w:r>
+        <w:rPr>
+          <w:noProof/>
+        </w:rPr>
+        <w:instrText xml:space="preserve"> SEQ Figura \* ARABIC </w:instrText>
+      </w:r>
+      <w:r>
+        <w:rPr>
+          <w:noProof/>
+        </w:rPr>
+        <w:fldChar w:fldCharType="separate"/>
+      </w:r>
+      <w:r>
+        <w:rPr>
+          <w:noProof/>
+        </w:rPr>
+        <w:t>63</w:t>
+      </w:r>
+      <w:r>
+        <w:rPr>
+          <w:noProof/>
+        </w:rPr>
+        <w:fldChar w:fldCharType="end"/>
+      </w:r>
+      <w:bookmarkEnd w:id="74"/>
       <w:r>
         <w:t xml:space="preserve"> - Remoção de colunas de motivo e categoria do cancelamento</w:t>
       </w:r>
@@ -17573,7 +17849,7 @@
                     <pic:cNvPicPr/>
                   </pic:nvPicPr>
                   <pic:blipFill>
-                    <a:blip r:embed="rId69">
+                    <a:blip r:embed="rId70">
                       <a:extLst>
                         <a:ext uri="{28A0092B-C50C-407E-A947-70E740481C1C}">
                           <a14:useLocalDpi xmlns:a14="http://schemas.microsoft.com/office/drawing/2010/main" val="0"/>
@@ -17611,12 +17887,457 @@
     <w:p/>
     <w:p>
       <w:r>
-        <w:t>Gráfico de corr</w:t>
-      </w:r>
-      <w:bookmarkStart w:id="72" w:name="_GoBack"/>
-      <w:bookmarkEnd w:id="72"/>
+        <w:t>Com estes ajustes realizados</w:t>
+      </w:r>
+      <w:r>
+        <w:t xml:space="preserve">, podemos gerar um gráfico </w:t>
+      </w:r>
+      <w:r>
+        <w:t>para observar a correlação da coluna “Situacao_cliente” em relação as outras.</w:t>
+      </w:r>
+    </w:p>
+    <w:p>
+      <w:r>
+        <w:t xml:space="preserve">A correlação </w:t>
+      </w:r>
+      <w:r>
+        <w:t>é uma</w:t>
+      </w:r>
+      <w:r>
+        <w:t xml:space="preserve"> medida estatística que </w:t>
+      </w:r>
+      <w:r>
+        <w:t>expressa</w:t>
+      </w:r>
+      <w:r>
+        <w:t xml:space="preserve"> </w:t>
+      </w:r>
+      <w:r>
+        <w:t>a força de um relacionamento</w:t>
+      </w:r>
+      <w:r>
+        <w:t xml:space="preserve"> entre </w:t>
+      </w:r>
+      <w:r>
+        <w:t>duas colunas. Seu valor varia de -1 a 1, onde u</w:t>
+      </w:r>
+      <w:r>
+        <w:t>m coeficiente de correlação próximo a 1 indica</w:t>
+      </w:r>
+      <w:r>
+        <w:t xml:space="preserve"> uma forte correlação positiva, o </w:t>
+      </w:r>
+      <w:r>
+        <w:t xml:space="preserve">que significa que à medida que os valores de uma coluna aumentam, os valores correspondentes na outra coluna também tendem a aumentar. Por outro lado, um coeficiente próximo a -1 indica uma forte correlação negativa, indicando que à medida que os valores de uma coluna aumentam, os valores correspondentes na outra coluna tendem a diminuir. </w:t>
+      </w:r>
+      <w:r>
+        <w:t>Já u</w:t>
+      </w:r>
+      <w:r>
+        <w:t>m coeficiente próximo a zero sugere uma correlação fraca ou inexistente</w:t>
+      </w:r>
+      <w:r>
+        <w:t>. Na</w:t>
+      </w:r>
+      <w:r>
+        <w:t xml:space="preserve"> </w:t>
+      </w:r>
+      <w:r>
+        <w:fldChar w:fldCharType="begin"/>
+      </w:r>
+      <w:r>
+        <w:instrText xml:space="preserve"> REF _Ref151574004 \h </w:instrText>
+      </w:r>
+      <w:r>
+        <w:fldChar w:fldCharType="separate"/>
+      </w:r>
+      <w:r>
+        <w:t xml:space="preserve">Figura </w:t>
+      </w:r>
+      <w:r>
+        <w:rPr>
+          <w:noProof/>
+        </w:rPr>
+        <w:lastRenderedPageBreak/>
+        <w:t>64</w:t>
+      </w:r>
+      <w:r>
+        <w:fldChar w:fldCharType="end"/>
+      </w:r>
+      <w:r>
+        <w:t xml:space="preserve"> é possível visualizar o código utilizado para gerar um gráfico com as dez colunas com maiores correlações positivas bem com as dez maiores correlações negativas, já na</w:t>
+      </w:r>
+      <w:r>
+        <w:t xml:space="preserve"> </w:t>
+      </w:r>
+      <w:r>
+        <w:fldChar w:fldCharType="begin"/>
+      </w:r>
+      <w:r>
+        <w:instrText xml:space="preserve"> REF _Ref151574011 \h </w:instrText>
+      </w:r>
+      <w:r>
+        <w:fldChar w:fldCharType="separate"/>
+      </w:r>
+      <w:r>
+        <w:t xml:space="preserve">Figura </w:t>
+      </w:r>
+      <w:r>
+        <w:rPr>
+          <w:noProof/>
+        </w:rPr>
+        <w:t>65</w:t>
+      </w:r>
+      <w:r>
+        <w:fldChar w:fldCharType="end"/>
+      </w:r>
+      <w:r>
+        <w:t xml:space="preserve"> é possível ver o gráfico gerado.</w:t>
+      </w:r>
     </w:p>
     <w:p/>
+    <w:p>
+      <w:pPr>
+        <w:pStyle w:val="LegendaTCC"/>
+      </w:pPr>
+      <w:bookmarkStart w:id="75" w:name="_Ref151574004"/>
+      <w:r>
+        <w:t xml:space="preserve">Figura </w:t>
+      </w:r>
+      <w:r>
+        <w:fldChar w:fldCharType="begin"/>
+      </w:r>
+      <w:r>
+        <w:instrText xml:space="preserve"> SEQ Figura \* ARABIC </w:instrText>
+      </w:r>
+      <w:r>
+        <w:fldChar w:fldCharType="separate"/>
+      </w:r>
+      <w:r>
+        <w:rPr>
+          <w:noProof/>
+        </w:rPr>
+        <w:t>64</w:t>
+      </w:r>
+      <w:r>
+        <w:fldChar w:fldCharType="end"/>
+      </w:r>
+      <w:bookmarkEnd w:id="75"/>
+      <w:r>
+        <w:t xml:space="preserve"> - Código utilizado para gerar gráfico de correlação</w:t>
+      </w:r>
+    </w:p>
+    <w:p>
+      <w:pPr>
+        <w:ind w:firstLine="0"/>
+      </w:pPr>
+      <w:r>
+        <w:rPr>
+          <w:noProof/>
+          <w:lang w:eastAsia="pt-BR" w:bidi="ar-SA"/>
+        </w:rPr>
+        <w:drawing>
+          <wp:inline distT="0" distB="0" distL="0" distR="0">
+            <wp:extent cx="5760085" cy="873125"/>
+            <wp:effectExtent l="0" t="0" r="0" b="3175"/>
+            <wp:docPr id="64" name="Imagem 64"/>
+            <wp:cNvGraphicFramePr>
+              <a:graphicFrameLocks xmlns:a="http://schemas.openxmlformats.org/drawingml/2006/main" noChangeAspect="1"/>
+            </wp:cNvGraphicFramePr>
+            <a:graphic xmlns:a="http://schemas.openxmlformats.org/drawingml/2006/main">
+              <a:graphicData uri="http://schemas.openxmlformats.org/drawingml/2006/picture">
+                <pic:pic xmlns:pic="http://schemas.openxmlformats.org/drawingml/2006/picture">
+                  <pic:nvPicPr>
+                    <pic:cNvPr id="64" name="correlação_CODIGO.png"/>
+                    <pic:cNvPicPr/>
+                  </pic:nvPicPr>
+                  <pic:blipFill>
+                    <a:blip r:embed="rId71">
+                      <a:extLst>
+                        <a:ext uri="{28A0092B-C50C-407E-A947-70E740481C1C}">
+                          <a14:useLocalDpi xmlns:a14="http://schemas.microsoft.com/office/drawing/2010/main" val="0"/>
+                        </a:ext>
+                      </a:extLst>
+                    </a:blip>
+                    <a:stretch>
+                      <a:fillRect/>
+                    </a:stretch>
+                  </pic:blipFill>
+                  <pic:spPr>
+                    <a:xfrm>
+                      <a:off x="0" y="0"/>
+                      <a:ext cx="5760085" cy="873125"/>
+                    </a:xfrm>
+                    <a:prstGeom prst="rect">
+                      <a:avLst/>
+                    </a:prstGeom>
+                  </pic:spPr>
+                </pic:pic>
+              </a:graphicData>
+            </a:graphic>
+          </wp:inline>
+        </w:drawing>
+      </w:r>
+    </w:p>
+    <w:p>
+      <w:pPr>
+        <w:pStyle w:val="LegendaTCC"/>
+      </w:pPr>
+      <w:r>
+        <w:t>Fonte: Autoria própria</w:t>
+      </w:r>
+    </w:p>
+    <w:p/>
+    <w:p>
+      <w:pPr>
+        <w:pStyle w:val="LegendaTCC"/>
+      </w:pPr>
+      <w:bookmarkStart w:id="76" w:name="_Ref151574011"/>
+      <w:r>
+        <w:t xml:space="preserve">Figura </w:t>
+      </w:r>
+      <w:r>
+        <w:fldChar w:fldCharType="begin"/>
+      </w:r>
+      <w:r>
+        <w:instrText xml:space="preserve"> SEQ Figura \* ARABIC </w:instrText>
+      </w:r>
+      <w:r>
+        <w:fldChar w:fldCharType="separate"/>
+      </w:r>
+      <w:r>
+        <w:rPr>
+          <w:noProof/>
+        </w:rPr>
+        <w:t>65</w:t>
+      </w:r>
+      <w:r>
+        <w:fldChar w:fldCharType="end"/>
+      </w:r>
+      <w:bookmarkEnd w:id="76"/>
+      <w:r>
+        <w:t xml:space="preserve"> - Gráfico com as principais correlações da base de dados</w:t>
+      </w:r>
+    </w:p>
+    <w:p>
+      <w:pPr>
+        <w:ind w:firstLine="0"/>
+      </w:pPr>
+      <w:r>
+        <w:rPr>
+          <w:noProof/>
+          <w:lang w:eastAsia="pt-BR" w:bidi="ar-SA"/>
+        </w:rPr>
+        <w:drawing>
+          <wp:inline distT="0" distB="0" distL="0" distR="0">
+            <wp:extent cx="5760085" cy="3950335"/>
+            <wp:effectExtent l="0" t="0" r="0" b="0"/>
+            <wp:docPr id="65" name="Imagem 65"/>
+            <wp:cNvGraphicFramePr>
+              <a:graphicFrameLocks xmlns:a="http://schemas.openxmlformats.org/drawingml/2006/main" noChangeAspect="1"/>
+            </wp:cNvGraphicFramePr>
+            <a:graphic xmlns:a="http://schemas.openxmlformats.org/drawingml/2006/main">
+              <a:graphicData uri="http://schemas.openxmlformats.org/drawingml/2006/picture">
+                <pic:pic xmlns:pic="http://schemas.openxmlformats.org/drawingml/2006/picture">
+                  <pic:nvPicPr>
+                    <pic:cNvPr id="65" name="correlação_GRAFICO.png"/>
+                    <pic:cNvPicPr/>
+                  </pic:nvPicPr>
+                  <pic:blipFill>
+                    <a:blip r:embed="rId72">
+                      <a:extLst>
+                        <a:ext uri="{28A0092B-C50C-407E-A947-70E740481C1C}">
+                          <a14:useLocalDpi xmlns:a14="http://schemas.microsoft.com/office/drawing/2010/main" val="0"/>
+                        </a:ext>
+                      </a:extLst>
+                    </a:blip>
+                    <a:stretch>
+                      <a:fillRect/>
+                    </a:stretch>
+                  </pic:blipFill>
+                  <pic:spPr>
+                    <a:xfrm>
+                      <a:off x="0" y="0"/>
+                      <a:ext cx="5760085" cy="3950335"/>
+                    </a:xfrm>
+                    <a:prstGeom prst="rect">
+                      <a:avLst/>
+                    </a:prstGeom>
+                  </pic:spPr>
+                </pic:pic>
+              </a:graphicData>
+            </a:graphic>
+          </wp:inline>
+        </w:drawing>
+      </w:r>
+    </w:p>
+    <w:p>
+      <w:pPr>
+        <w:pStyle w:val="LegendaTCC"/>
+      </w:pPr>
+      <w:r>
+        <w:t>Fonte: Autoria própria</w:t>
+      </w:r>
+    </w:p>
+    <w:p/>
+    <w:p>
+      <w:r>
+        <w:t>Antes de iniciarmos a aplicação de modelos de aprendizado de máquina um último ajuste se faz necessário. Em nossa base temos algumas colunas que são redundantes</w:t>
+      </w:r>
+      <w:r>
+        <w:t>, a chamada multicolinearidade</w:t>
+      </w:r>
+      <w:r>
+        <w:t>, é o caso das colunas “</w:t>
+      </w:r>
+      <w:r>
+        <w:t>Recarga_longa_distancia</w:t>
+      </w:r>
+      <w:r>
+        <w:t>”, que contém a informação dos custos médios das recargas de longa distancias realizadas, e a coluna “</w:t>
+      </w:r>
+      <w:r>
+        <w:t>Cobrancas_longa_distancia</w:t>
+      </w:r>
+      <w:r>
+        <w:t xml:space="preserve">” que contem a soma total desses custos, além disso a soma desta última com a coluna </w:t>
+      </w:r>
+      <w:r>
+        <w:lastRenderedPageBreak/>
+        <w:t>“Total_cobranca” resulta nos valores da coluna “Total_cobranca_geral”</w:t>
+      </w:r>
+      <w:r>
+        <w:t>. Para corrigir esta situação, iremos simplificar um pouco o nosso conjunto de dados, porém sem uma perda significativa de informações. Será criada uma nova coluna que será a média dos valores pagos mensalmente pelo cliente ao longo</w:t>
+      </w:r>
+      <w:r>
+        <w:t xml:space="preserve"> do tempo com o serviço assinado </w:t>
+      </w:r>
+      <w:r>
+        <w:t>e em seguida removeremos as colunas com informações relacionadas a custo</w:t>
+      </w:r>
+      <w:r>
+        <w:t xml:space="preserve"> (</w:t>
+      </w:r>
+      <w:r>
+        <w:fldChar w:fldCharType="begin"/>
+      </w:r>
+      <w:r>
+        <w:instrText xml:space="preserve"> REF _Ref151576367 \h </w:instrText>
+      </w:r>
+      <w:r>
+        <w:fldChar w:fldCharType="separate"/>
+      </w:r>
+      <w:r>
+        <w:t xml:space="preserve">Figura </w:t>
+      </w:r>
+      <w:r>
+        <w:rPr>
+          <w:noProof/>
+        </w:rPr>
+        <w:t>66</w:t>
+      </w:r>
+      <w:r>
+        <w:fldChar w:fldCharType="end"/>
+      </w:r>
+      <w:r>
+        <w:t>)</w:t>
+      </w:r>
+      <w:r>
+        <w:t xml:space="preserve">. </w:t>
+      </w:r>
+    </w:p>
+    <w:p/>
+    <w:p>
+      <w:pPr>
+        <w:pStyle w:val="LegendaTCC"/>
+      </w:pPr>
+      <w:bookmarkStart w:id="77" w:name="_Ref151576367"/>
+      <w:r>
+        <w:t xml:space="preserve">Figura </w:t>
+      </w:r>
+      <w:r>
+        <w:fldChar w:fldCharType="begin"/>
+      </w:r>
+      <w:r>
+        <w:instrText xml:space="preserve"> SEQ Figura \* ARABIC </w:instrText>
+      </w:r>
+      <w:r>
+        <w:fldChar w:fldCharType="separate"/>
+      </w:r>
+      <w:r>
+        <w:rPr>
+          <w:noProof/>
+        </w:rPr>
+        <w:t>66</w:t>
+      </w:r>
+      <w:r>
+        <w:fldChar w:fldCharType="end"/>
+      </w:r>
+      <w:bookmarkEnd w:id="77"/>
+      <w:r>
+        <w:t xml:space="preserve"> - Correção de Multicolinearidade</w:t>
+      </w:r>
+    </w:p>
+    <w:p>
+      <w:pPr>
+        <w:ind w:firstLine="0"/>
+      </w:pPr>
+      <w:r>
+        <w:rPr>
+          <w:noProof/>
+          <w:lang w:eastAsia="pt-BR" w:bidi="ar-SA"/>
+        </w:rPr>
+        <w:drawing>
+          <wp:inline distT="0" distB="0" distL="0" distR="0">
+            <wp:extent cx="5760085" cy="873125"/>
+            <wp:effectExtent l="0" t="0" r="0" b="3175"/>
+            <wp:docPr id="66" name="Imagem 66"/>
+            <wp:cNvGraphicFramePr>
+              <a:graphicFrameLocks xmlns:a="http://schemas.openxmlformats.org/drawingml/2006/main" noChangeAspect="1"/>
+            </wp:cNvGraphicFramePr>
+            <a:graphic xmlns:a="http://schemas.openxmlformats.org/drawingml/2006/main">
+              <a:graphicData uri="http://schemas.openxmlformats.org/drawingml/2006/picture">
+                <pic:pic xmlns:pic="http://schemas.openxmlformats.org/drawingml/2006/picture">
+                  <pic:nvPicPr>
+                    <pic:cNvPr id="66" name="correlação_CODIGO.png"/>
+                    <pic:cNvPicPr/>
+                  </pic:nvPicPr>
+                  <pic:blipFill>
+                    <a:blip r:embed="rId71">
+                      <a:extLst>
+                        <a:ext uri="{28A0092B-C50C-407E-A947-70E740481C1C}">
+                          <a14:useLocalDpi xmlns:a14="http://schemas.microsoft.com/office/drawing/2010/main" val="0"/>
+                        </a:ext>
+                      </a:extLst>
+                    </a:blip>
+                    <a:stretch>
+                      <a:fillRect/>
+                    </a:stretch>
+                  </pic:blipFill>
+                  <pic:spPr>
+                    <a:xfrm>
+                      <a:off x="0" y="0"/>
+                      <a:ext cx="5760085" cy="873125"/>
+                    </a:xfrm>
+                    <a:prstGeom prst="rect">
+                      <a:avLst/>
+                    </a:prstGeom>
+                  </pic:spPr>
+                </pic:pic>
+              </a:graphicData>
+            </a:graphic>
+          </wp:inline>
+        </w:drawing>
+      </w:r>
+    </w:p>
+    <w:p>
+      <w:pPr>
+        <w:pStyle w:val="LegendaTCC"/>
+      </w:pPr>
+      <w:r>
+        <w:t>Fonte: Autoria própria</w:t>
+      </w:r>
+    </w:p>
     <w:p>
       <w:pPr>
         <w:tabs>
@@ -17989,7 +18710,7 @@
       <w:r>
         <w:t xml:space="preserve"> </w:t>
       </w:r>
-      <w:hyperlink r:id="rId70" w:history="1">
+      <w:hyperlink r:id="rId73" w:history="1">
         <w:r>
           <w:rPr>
             <w:rStyle w:val="Hyperlink"/>
@@ -17998,8 +18719,68 @@
         </w:r>
       </w:hyperlink>
       <w:r>
-        <w:t xml:space="preserve">. Acessado </w:t>
-      </w:r>
+        <w:t>. Acessado</w:t>
+      </w:r>
+      <w:r>
+        <w:t xml:space="preserve"> 17/11/2023</w:t>
+      </w:r>
+      <w:r>
+        <w:t xml:space="preserve"> </w:t>
+      </w:r>
+    </w:p>
+    <w:p>
+      <w:pPr>
+        <w:pStyle w:val="Corpodetexto"/>
+      </w:pPr>
+      <w:r>
+        <w:t xml:space="preserve">Introdução à correlação </w:t>
+      </w:r>
+      <w:hyperlink r:id="rId74" w:history="1">
+        <w:r>
+          <w:rPr>
+            <w:rStyle w:val="Hyperlink"/>
+          </w:rPr>
+          <w:t>https://www.aprendadatascience.com/blog/introdu%C3%A7%C3%A3o-a-correla%C3%A7%C3%A3o</w:t>
+        </w:r>
+      </w:hyperlink>
+      <w:r>
+        <w:t>. Acessado em 22/11/2023</w:t>
+      </w:r>
+    </w:p>
+    <w:p>
+      <w:pPr>
+        <w:pStyle w:val="Corpodetexto"/>
+      </w:pPr>
+      <w:r>
+        <w:t>Basta! Lidando com a multicolinearidade na análise de regressão</w:t>
+      </w:r>
+      <w:r>
+        <w:t xml:space="preserve"> </w:t>
+      </w:r>
+      <w:hyperlink r:id="rId75" w:history="1">
+        <w:r>
+          <w:rPr>
+            <w:rStyle w:val="Hyperlink"/>
+          </w:rPr>
+          <w:t>https://blog.minitab.com/pt/basta-lidando-com-a-multicolinearidade-na-analise-de-regressao#:~:text=A%20multicolinearidade%20ocorre%20quando%20o,certa%20forma%2C%20um%20pouco%20redundantes</w:t>
+        </w:r>
+      </w:hyperlink>
+      <w:r>
+        <w:t>.</w:t>
+      </w:r>
+      <w:r>
+        <w:t xml:space="preserve"> Acessado em 22/11/2023</w:t>
+      </w:r>
+    </w:p>
+    <w:p>
+      <w:pPr>
+        <w:pStyle w:val="Corpodetexto"/>
+      </w:pPr>
+    </w:p>
+    <w:p>
+      <w:pPr>
+        <w:pStyle w:val="Corpodetexto"/>
+      </w:pPr>
     </w:p>
     <w:p>
       <w:pPr>
@@ -20264,7 +21045,7 @@
 </file>
 
 <file path=customXml/itemProps1.xml><?xml version="1.0" encoding="utf-8"?>
-<ds:datastoreItem xmlns:ds="http://schemas.openxmlformats.org/officeDocument/2006/customXml" ds:itemID="{D59240E0-A79B-4C37-AFB1-99B6B106DCCF}">
+<ds:datastoreItem xmlns:ds="http://schemas.openxmlformats.org/officeDocument/2006/customXml" ds:itemID="{EFCBE2C0-BEA6-4C4A-B495-2206843E51D8}">
   <ds:schemaRefs>
     <ds:schemaRef ds:uri="http://schemas.openxmlformats.org/officeDocument/2006/bibliography"/>
   </ds:schemaRefs>

</xml_diff>

<commit_message>
corrigido termos no artigo
</commit_message>
<xml_diff>
--- a/Artigo/TCC.docx
+++ b/Artigo/TCC.docx
@@ -241,7 +241,7 @@
             </w:rPr>
             <w:fldChar w:fldCharType="separate"/>
           </w:r>
-          <w:hyperlink w:anchor="_Toc150200652" w:history="1">
+          <w:hyperlink w:anchor="_Toc151614440" w:history="1">
             <w:r>
               <w:rPr>
                 <w:rStyle w:val="Hyperlink"/>
@@ -286,7 +286,7 @@
                 <w:noProof/>
                 <w:webHidden/>
               </w:rPr>
-              <w:instrText xml:space="preserve"> PAGEREF _Toc150200652 \h </w:instrText>
+              <w:instrText xml:space="preserve"> PAGEREF _Toc151614440 \h </w:instrText>
             </w:r>
             <w:r>
               <w:rPr>
@@ -333,7 +333,7 @@
               <w:lang w:eastAsia="pt-BR" w:bidi="ar-SA"/>
             </w:rPr>
           </w:pPr>
-          <w:hyperlink w:anchor="_Toc150200653" w:history="1">
+          <w:hyperlink w:anchor="_Toc151614441" w:history="1">
             <w:r>
               <w:rPr>
                 <w:rStyle w:val="Hyperlink"/>
@@ -378,7 +378,7 @@
                 <w:noProof/>
                 <w:webHidden/>
               </w:rPr>
-              <w:instrText xml:space="preserve"> PAGEREF _Toc150200653 \h </w:instrText>
+              <w:instrText xml:space="preserve"> PAGEREF _Toc151614441 \h </w:instrText>
             </w:r>
             <w:r>
               <w:rPr>
@@ -425,7 +425,7 @@
               <w:lang w:eastAsia="pt-BR" w:bidi="ar-SA"/>
             </w:rPr>
           </w:pPr>
-          <w:hyperlink w:anchor="_Toc150200654" w:history="1">
+          <w:hyperlink w:anchor="_Toc151614442" w:history="1">
             <w:r>
               <w:rPr>
                 <w:rStyle w:val="Hyperlink"/>
@@ -470,7 +470,7 @@
                 <w:noProof/>
                 <w:webHidden/>
               </w:rPr>
-              <w:instrText xml:space="preserve"> PAGEREF _Toc150200654 \h </w:instrText>
+              <w:instrText xml:space="preserve"> PAGEREF _Toc151614442 \h </w:instrText>
             </w:r>
             <w:r>
               <w:rPr>
@@ -517,7 +517,7 @@
               <w:lang w:eastAsia="pt-BR" w:bidi="ar-SA"/>
             </w:rPr>
           </w:pPr>
-          <w:hyperlink w:anchor="_Toc150200655" w:history="1">
+          <w:hyperlink w:anchor="_Toc151614443" w:history="1">
             <w:r>
               <w:rPr>
                 <w:rStyle w:val="Hyperlink"/>
@@ -562,7 +562,7 @@
                 <w:noProof/>
                 <w:webHidden/>
               </w:rPr>
-              <w:instrText xml:space="preserve"> PAGEREF _Toc150200655 \h </w:instrText>
+              <w:instrText xml:space="preserve"> PAGEREF _Toc151614443 \h </w:instrText>
             </w:r>
             <w:r>
               <w:rPr>
@@ -609,7 +609,7 @@
               <w:lang w:eastAsia="pt-BR" w:bidi="ar-SA"/>
             </w:rPr>
           </w:pPr>
-          <w:hyperlink w:anchor="_Toc150200656" w:history="1">
+          <w:hyperlink w:anchor="_Toc151614444" w:history="1">
             <w:r>
               <w:rPr>
                 <w:rStyle w:val="Hyperlink"/>
@@ -654,7 +654,7 @@
                 <w:noProof/>
                 <w:webHidden/>
               </w:rPr>
-              <w:instrText xml:space="preserve"> PAGEREF _Toc150200656 \h </w:instrText>
+              <w:instrText xml:space="preserve"> PAGEREF _Toc151614444 \h </w:instrText>
             </w:r>
             <w:r>
               <w:rPr>
@@ -701,7 +701,7 @@
               <w:lang w:eastAsia="pt-BR" w:bidi="ar-SA"/>
             </w:rPr>
           </w:pPr>
-          <w:hyperlink w:anchor="_Toc150200657" w:history="1">
+          <w:hyperlink w:anchor="_Toc151614445" w:history="1">
             <w:r>
               <w:rPr>
                 <w:rStyle w:val="Hyperlink"/>
@@ -746,7 +746,7 @@
                 <w:noProof/>
                 <w:webHidden/>
               </w:rPr>
-              <w:instrText xml:space="preserve"> PAGEREF _Toc150200657 \h </w:instrText>
+              <w:instrText xml:space="preserve"> PAGEREF _Toc151614445 \h </w:instrText>
             </w:r>
             <w:r>
               <w:rPr>
@@ -767,6 +767,98 @@
                 <w:webHidden/>
               </w:rPr>
               <w:t>22</w:t>
+            </w:r>
+            <w:r>
+              <w:rPr>
+                <w:noProof/>
+                <w:webHidden/>
+              </w:rPr>
+              <w:fldChar w:fldCharType="end"/>
+            </w:r>
+          </w:hyperlink>
+        </w:p>
+        <w:p>
+          <w:pPr>
+            <w:pStyle w:val="Sumrio1"/>
+            <w:tabs>
+              <w:tab w:val="left" w:pos="1100"/>
+              <w:tab w:val="right" w:pos="9061"/>
+            </w:tabs>
+            <w:rPr>
+              <w:rFonts w:asciiTheme="minorHAnsi" w:eastAsiaTheme="minorEastAsia" w:hAnsiTheme="minorHAnsi" w:cstheme="minorBidi"/>
+              <w:noProof/>
+              <w:kern w:val="0"/>
+              <w:sz w:val="22"/>
+              <w:szCs w:val="22"/>
+              <w:lang w:eastAsia="pt-BR" w:bidi="ar-SA"/>
+            </w:rPr>
+          </w:pPr>
+          <w:hyperlink w:anchor="_Toc151614446" w:history="1">
+            <w:r>
+              <w:rPr>
+                <w:rStyle w:val="Hyperlink"/>
+                <w:noProof/>
+              </w:rPr>
+              <w:t>5</w:t>
+            </w:r>
+            <w:r>
+              <w:rPr>
+                <w:rFonts w:asciiTheme="minorHAnsi" w:eastAsiaTheme="minorEastAsia" w:hAnsiTheme="minorHAnsi" w:cstheme="minorBidi"/>
+                <w:noProof/>
+                <w:kern w:val="0"/>
+                <w:sz w:val="22"/>
+                <w:szCs w:val="22"/>
+                <w:lang w:eastAsia="pt-BR" w:bidi="ar-SA"/>
+              </w:rPr>
+              <w:tab/>
+            </w:r>
+            <w:r>
+              <w:rPr>
+                <w:rStyle w:val="Hyperlink"/>
+                <w:noProof/>
+              </w:rPr>
+              <w:t>Etapa de machine learning</w:t>
+            </w:r>
+            <w:r>
+              <w:rPr>
+                <w:noProof/>
+                <w:webHidden/>
+              </w:rPr>
+              <w:tab/>
+            </w:r>
+            <w:r>
+              <w:rPr>
+                <w:noProof/>
+                <w:webHidden/>
+              </w:rPr>
+              <w:fldChar w:fldCharType="begin"/>
+            </w:r>
+            <w:r>
+              <w:rPr>
+                <w:noProof/>
+                <w:webHidden/>
+              </w:rPr>
+              <w:instrText xml:space="preserve"> PAGEREF _Toc151614446 \h </w:instrText>
+            </w:r>
+            <w:r>
+              <w:rPr>
+                <w:noProof/>
+                <w:webHidden/>
+              </w:rPr>
+            </w:r>
+            <w:r>
+              <w:rPr>
+                <w:noProof/>
+                <w:webHidden/>
+              </w:rPr>
+              <w:fldChar w:fldCharType="separate"/>
+            </w:r>
+            <w:r>
+              <w:rPr>
+                <w:noProof/>
+                <w:webHidden/>
+              </w:rPr>
+              <w:t>47</w:t>
             </w:r>
             <w:r>
               <w:rPr>
@@ -805,7 +897,7 @@
       <w:pPr>
         <w:pStyle w:val="Ttulo1"/>
       </w:pPr>
-      <w:bookmarkStart w:id="1" w:name="_Toc150200652"/>
+      <w:bookmarkStart w:id="1" w:name="_Toc151614440"/>
       <w:r>
         <w:lastRenderedPageBreak/>
         <w:t>INTRODUÇÃO</w:t>
@@ -817,7 +909,7 @@
         <w:pStyle w:val="Ttulo2"/>
         <w:ind w:left="284" w:hanging="284"/>
       </w:pPr>
-      <w:bookmarkStart w:id="2" w:name="_Toc150200653"/>
+      <w:bookmarkStart w:id="2" w:name="_Toc151614441"/>
       <w:r>
         <w:t>Contextualização</w:t>
       </w:r>
@@ -872,7 +964,7 @@
       <w:pPr>
         <w:pStyle w:val="Ttulo2"/>
       </w:pPr>
-      <w:bookmarkStart w:id="3" w:name="_Toc150200654"/>
+      <w:bookmarkStart w:id="3" w:name="_Toc151614442"/>
       <w:r>
         <w:t>O problema proposto</w:t>
       </w:r>
@@ -880,19 +972,85 @@
     </w:p>
     <w:p>
       <w:r>
-        <w:t>Devido as características de investimento inicial alto e lucro futuro, a presente analise priorizara no RECALL, uma vez que devemos buscar minimizar o maximo possivel de falsos negativos, onde o modelo determina que o cliente não vai cancelar porem o cliente cancela</w:t>
-      </w:r>
+        <w:t>Devido as características de investimento inicial alto e lucro futuro, a presente an</w:t>
+      </w:r>
+      <w:r>
+        <w:t>á</w:t>
+      </w:r>
+      <w:r>
+        <w:t>lise</w:t>
+      </w:r>
+      <w:r>
+        <w:t xml:space="preserve"> terá como foco a busca pela identificação de padrões de comportamento,</w:t>
+      </w:r>
+      <w:r>
+        <w:t xml:space="preserve"> além de</w:t>
+      </w:r>
+      <w:r>
+        <w:t xml:space="preserve"> análises demográficas</w:t>
+      </w:r>
+      <w:r>
+        <w:t xml:space="preserve">, de ofertas, tempo de empresa, valor pago entre outras informações que ajudem a prever um potencial cancelamento e assim fornecer insights que ajude a empresa em suas estratégias de retenção de clientes. Na etapa </w:t>
+      </w:r>
+      <w:r>
+        <w:lastRenderedPageBreak/>
+        <w:t>de medição dos resultados dos algoritmos de aprendizado de maquina, iremos priorizar a métrica</w:t>
+      </w:r>
+      <w:r>
+        <w:t xml:space="preserve"> </w:t>
+      </w:r>
+      <w:r>
+        <w:t>“</w:t>
+      </w:r>
+      <w:r>
+        <w:rPr>
+          <w:i/>
+        </w:rPr>
+        <w:t>recall</w:t>
+      </w:r>
+      <w:r>
+        <w:rPr>
+          <w:i/>
+        </w:rPr>
+        <w:t>”</w:t>
+      </w:r>
+      <w:r>
+        <w:t xml:space="preserve">. A justificativa para isso é que o </w:t>
+      </w:r>
+      <w:r>
+        <w:t xml:space="preserve">custo de perder clientes propensos ao churn </w:t>
+      </w:r>
+      <w:r>
+        <w:t>é alto,</w:t>
+      </w:r>
+      <w:r>
+        <w:t xml:space="preserve"> devemos buscar minimizar o </w:t>
+      </w:r>
+      <w:r>
+        <w:t>máximo</w:t>
+      </w:r>
+      <w:r>
+        <w:t xml:space="preserve"> </w:t>
+      </w:r>
+      <w:r>
+        <w:t>possível</w:t>
+      </w:r>
+      <w:r>
+        <w:t xml:space="preserve"> de falsos negativos, </w:t>
+      </w:r>
+      <w:bookmarkStart w:id="4" w:name="_GoBack"/>
+      <w:bookmarkEnd w:id="4"/>
     </w:p>
     <w:p>
       <w:pPr>
         <w:pStyle w:val="Ttulo1"/>
       </w:pPr>
-      <w:bookmarkStart w:id="4" w:name="_Toc150200655"/>
+      <w:bookmarkStart w:id="5" w:name="_Toc151614443"/>
       <w:r>
         <w:lastRenderedPageBreak/>
         <w:t>Coleta de Dados</w:t>
       </w:r>
-      <w:bookmarkEnd w:id="4"/>
+      <w:bookmarkEnd w:id="5"/>
     </w:p>
     <w:p>
       <w:r>
@@ -942,9 +1100,6 @@
         <w:t xml:space="preserve">, uma </w:t>
       </w:r>
       <w:r>
-        <w:rPr>
-          <w:shd w:val="clear" w:color="auto" w:fill="FFFF00"/>
-        </w:rPr>
         <w:t>plataforma de desafios</w:t>
       </w:r>
       <w:r>
@@ -960,7 +1115,7 @@
       <w:pPr>
         <w:pStyle w:val="LegendaTCC"/>
       </w:pPr>
-      <w:bookmarkStart w:id="5" w:name="_Ref147653044"/>
+      <w:bookmarkStart w:id="6" w:name="_Ref147653044"/>
       <w:r>
         <w:t xml:space="preserve">Figura </w:t>
       </w:r>
@@ -994,7 +1149,7 @@
         </w:rPr>
         <w:fldChar w:fldCharType="end"/>
       </w:r>
-      <w:bookmarkEnd w:id="5"/>
+      <w:bookmarkEnd w:id="6"/>
       <w:r>
         <w:t xml:space="preserve"> - </w:t>
       </w:r>
@@ -1164,9 +1319,6 @@
         <w:t xml:space="preserve">, que possui dados adicionais relacionados a população por código postal </w:t>
       </w:r>
       <w:r>
-        <w:rPr>
-          <w:shd w:val="clear" w:color="auto" w:fill="FFFF00"/>
-        </w:rPr>
         <w:t xml:space="preserve">e; </w:t>
       </w:r>
       <w:r>
@@ -1184,52 +1336,28 @@
       <w:pPr>
         <w:pStyle w:val="LegendaTCC"/>
       </w:pPr>
-      <w:bookmarkStart w:id="6" w:name="_Ref147654677"/>
+      <w:bookmarkStart w:id="7" w:name="_Ref147654677"/>
       <w:r>
         <w:t xml:space="preserve">Figura </w:t>
       </w:r>
       <w:r>
-        <w:rPr>
-          <w:noProof/>
-        </w:rPr>
         <w:fldChar w:fldCharType="begin"/>
       </w:r>
       <w:r>
-        <w:rPr>
-          <w:noProof/>
-        </w:rPr>
         <w:instrText xml:space="preserve"> SEQ Figura \* ARABIC </w:instrText>
       </w:r>
       <w:r>
-        <w:rPr>
-          <w:noProof/>
-        </w:rPr>
         <w:fldChar w:fldCharType="separate"/>
       </w:r>
       <w:r>
-        <w:rPr>
-          <w:noProof/>
-        </w:rPr>
         <w:t>2</w:t>
       </w:r>
       <w:r>
-        <w:rPr>
-          <w:noProof/>
-        </w:rPr>
         <w:fldChar w:fldCharType="end"/>
       </w:r>
-      <w:bookmarkEnd w:id="6"/>
-      <w:r>
-        <w:t xml:space="preserve"> - </w:t>
-      </w:r>
-      <w:r>
-        <w:rPr>
-          <w:i/>
-        </w:rPr>
-        <w:t>Datasets</w:t>
-      </w:r>
-      <w:r>
-        <w:t xml:space="preserve"> que serão utilizados</w:t>
+      <w:bookmarkEnd w:id="7"/>
+      <w:r>
+        <w:t xml:space="preserve"> - Datasets que serão utilizados</w:t>
       </w:r>
     </w:p>
     <w:p>
@@ -1369,7 +1497,7 @@
       <w:pPr>
         <w:pStyle w:val="LegendaTCC"/>
       </w:pPr>
-      <w:bookmarkStart w:id="7" w:name="_Ref148255965"/>
+      <w:bookmarkStart w:id="8" w:name="_Ref148255965"/>
       <w:r>
         <w:t xml:space="preserve">Tabela </w:t>
       </w:r>
@@ -1403,7 +1531,7 @@
         </w:rPr>
         <w:fldChar w:fldCharType="end"/>
       </w:r>
-      <w:bookmarkEnd w:id="7"/>
+      <w:bookmarkEnd w:id="8"/>
       <w:r>
         <w:t xml:space="preserve"> – Detalhamento do </w:t>
       </w:r>
@@ -7088,7 +7216,7 @@
       <w:pPr>
         <w:pStyle w:val="LegendaTCC"/>
       </w:pPr>
-      <w:bookmarkStart w:id="8" w:name="_Ref148256137"/>
+      <w:bookmarkStart w:id="9" w:name="_Ref148256137"/>
       <w:r>
         <w:t xml:space="preserve">Tabela </w:t>
       </w:r>
@@ -7122,7 +7250,7 @@
         </w:rPr>
         <w:fldChar w:fldCharType="end"/>
       </w:r>
-      <w:bookmarkEnd w:id="8"/>
+      <w:bookmarkEnd w:id="9"/>
       <w:r>
         <w:t xml:space="preserve"> - Detalhamento do </w:t>
       </w:r>
@@ -7475,12 +7603,12 @@
       <w:pPr>
         <w:pStyle w:val="Ttulo1"/>
       </w:pPr>
-      <w:bookmarkStart w:id="9" w:name="_Toc150200656"/>
+      <w:bookmarkStart w:id="10" w:name="_Toc151614444"/>
       <w:r>
         <w:lastRenderedPageBreak/>
         <w:t>Tratamento de Dados</w:t>
       </w:r>
-      <w:bookmarkEnd w:id="9"/>
+      <w:bookmarkEnd w:id="10"/>
     </w:p>
     <w:p>
       <w:r>
@@ -7554,7 +7682,7 @@
       <w:pPr>
         <w:pStyle w:val="LegendaTCC"/>
       </w:pPr>
-      <w:bookmarkStart w:id="10" w:name="_Ref148257224"/>
+      <w:bookmarkStart w:id="11" w:name="_Ref148257224"/>
       <w:r>
         <w:t xml:space="preserve">Figura </w:t>
       </w:r>
@@ -7588,7 +7716,7 @@
         </w:rPr>
         <w:fldChar w:fldCharType="end"/>
       </w:r>
-      <w:bookmarkEnd w:id="10"/>
+      <w:bookmarkEnd w:id="11"/>
       <w:r>
         <w:t xml:space="preserve"> - Importação do </w:t>
       </w:r>
@@ -7737,7 +7865,7 @@
       <w:pPr>
         <w:pStyle w:val="LegendaTCC"/>
       </w:pPr>
-      <w:bookmarkStart w:id="11" w:name="_Ref147666915"/>
+      <w:bookmarkStart w:id="12" w:name="_Ref147666915"/>
       <w:r>
         <w:t xml:space="preserve">Figura </w:t>
       </w:r>
@@ -7771,7 +7899,7 @@
         </w:rPr>
         <w:fldChar w:fldCharType="end"/>
       </w:r>
-      <w:bookmarkEnd w:id="11"/>
+      <w:bookmarkEnd w:id="12"/>
       <w:r>
         <w:t xml:space="preserve"> - Leitura do arquivo com o pandas</w:t>
       </w:r>
@@ -7970,7 +8098,7 @@
       <w:pPr>
         <w:pStyle w:val="LegendaTCC"/>
       </w:pPr>
-      <w:bookmarkStart w:id="12" w:name="_Ref147677506"/>
+      <w:bookmarkStart w:id="13" w:name="_Ref147677506"/>
       <w:r>
         <w:lastRenderedPageBreak/>
         <w:t xml:space="preserve">Figura </w:t>
@@ -8005,7 +8133,7 @@
         </w:rPr>
         <w:fldChar w:fldCharType="end"/>
       </w:r>
-      <w:bookmarkEnd w:id="12"/>
+      <w:bookmarkEnd w:id="13"/>
       <w:r>
         <w:t xml:space="preserve"> - Visualização do dataframe</w:t>
       </w:r>
@@ -8127,7 +8255,7 @@
       <w:pPr>
         <w:pStyle w:val="LegendaTCC"/>
       </w:pPr>
-      <w:bookmarkStart w:id="13" w:name="_Ref147676064"/>
+      <w:bookmarkStart w:id="14" w:name="_Ref147676064"/>
       <w:r>
         <w:t xml:space="preserve">Figura </w:t>
       </w:r>
@@ -8161,7 +8289,7 @@
         </w:rPr>
         <w:fldChar w:fldCharType="end"/>
       </w:r>
-      <w:bookmarkEnd w:id="13"/>
+      <w:bookmarkEnd w:id="14"/>
       <w:r>
         <w:t xml:space="preserve"> - Ajuste no maximo de colunas da função display</w:t>
       </w:r>
@@ -8292,7 +8420,7 @@
       <w:pPr>
         <w:pStyle w:val="LegendaTCC"/>
       </w:pPr>
-      <w:bookmarkStart w:id="14" w:name="_Ref148257305"/>
+      <w:bookmarkStart w:id="15" w:name="_Ref148257305"/>
       <w:r>
         <w:t xml:space="preserve">Figura </w:t>
       </w:r>
@@ -8326,7 +8454,7 @@
         </w:rPr>
         <w:fldChar w:fldCharType="end"/>
       </w:r>
-      <w:bookmarkEnd w:id="14"/>
+      <w:bookmarkEnd w:id="15"/>
       <w:r>
         <w:t xml:space="preserve"> - Criando dataframe da população por código postal</w:t>
       </w:r>
@@ -8397,7 +8525,7 @@
       <w:pPr>
         <w:pStyle w:val="LegendaTCC"/>
       </w:pPr>
-      <w:bookmarkStart w:id="15" w:name="_Ref147680741"/>
+      <w:bookmarkStart w:id="16" w:name="_Ref147680741"/>
       <w:r>
         <w:t xml:space="preserve">Figura </w:t>
       </w:r>
@@ -8431,7 +8559,7 @@
         </w:rPr>
         <w:fldChar w:fldCharType="end"/>
       </w:r>
-      <w:bookmarkEnd w:id="15"/>
+      <w:bookmarkEnd w:id="16"/>
       <w:r>
         <w:t xml:space="preserve"> - Junção dos dataframes</w:t>
       </w:r>
@@ -8572,7 +8700,7 @@
       <w:pPr>
         <w:pStyle w:val="LegendaTCC"/>
       </w:pPr>
-      <w:bookmarkStart w:id="16" w:name="_Ref148275232"/>
+      <w:bookmarkStart w:id="17" w:name="_Ref148275232"/>
       <w:r>
         <w:lastRenderedPageBreak/>
         <w:t xml:space="preserve">Figura </w:t>
@@ -8607,7 +8735,7 @@
         </w:rPr>
         <w:fldChar w:fldCharType="end"/>
       </w:r>
-      <w:bookmarkEnd w:id="16"/>
+      <w:bookmarkEnd w:id="17"/>
       <w:r>
         <w:t xml:space="preserve"> </w:t>
       </w:r>
@@ -8950,7 +9078,7 @@
       <w:pPr>
         <w:pStyle w:val="LegendaTCC"/>
       </w:pPr>
-      <w:bookmarkStart w:id="17" w:name="_Ref149500772"/>
+      <w:bookmarkStart w:id="18" w:name="_Ref149500772"/>
       <w:r>
         <w:t xml:space="preserve">Figura </w:t>
       </w:r>
@@ -8984,7 +9112,7 @@
         </w:rPr>
         <w:fldChar w:fldCharType="end"/>
       </w:r>
-      <w:bookmarkEnd w:id="17"/>
+      <w:bookmarkEnd w:id="18"/>
       <w:r>
         <w:t xml:space="preserve"> - Removendo a coluna ID_cliente</w:t>
       </w:r>
@@ -9211,7 +9339,7 @@
       <w:pPr>
         <w:pStyle w:val="LegendaTCC"/>
       </w:pPr>
-      <w:bookmarkStart w:id="18" w:name="_Ref149500793"/>
+      <w:bookmarkStart w:id="19" w:name="_Ref149500793"/>
       <w:r>
         <w:t xml:space="preserve">Figura </w:t>
       </w:r>
@@ -9245,7 +9373,7 @@
         </w:rPr>
         <w:fldChar w:fldCharType="end"/>
       </w:r>
-      <w:bookmarkEnd w:id="18"/>
+      <w:bookmarkEnd w:id="19"/>
       <w:r>
         <w:t xml:space="preserve"> - Identificando os valores que precisarão ser traduzidos</w:t>
       </w:r>
@@ -9429,7 +9557,7 @@
       <w:pPr>
         <w:pStyle w:val="LegendaTCC"/>
       </w:pPr>
-      <w:bookmarkStart w:id="19" w:name="_Ref149501104"/>
+      <w:bookmarkStart w:id="20" w:name="_Ref149501104"/>
       <w:r>
         <w:t xml:space="preserve">Figura </w:t>
       </w:r>
@@ -9463,7 +9591,7 @@
         </w:rPr>
         <w:fldChar w:fldCharType="end"/>
       </w:r>
-      <w:bookmarkEnd w:id="19"/>
+      <w:bookmarkEnd w:id="20"/>
       <w:r>
         <w:t xml:space="preserve"> - Renomeando valores da base de dados</w:t>
       </w:r>
@@ -9605,7 +9733,7 @@
       <w:pPr>
         <w:pStyle w:val="LegendaTCC"/>
       </w:pPr>
-      <w:bookmarkStart w:id="20" w:name="_Ref149498754"/>
+      <w:bookmarkStart w:id="21" w:name="_Ref149498754"/>
       <w:r>
         <w:t xml:space="preserve">Figura </w:t>
       </w:r>
@@ -9639,7 +9767,7 @@
         </w:rPr>
         <w:fldChar w:fldCharType="end"/>
       </w:r>
-      <w:bookmarkEnd w:id="20"/>
+      <w:bookmarkEnd w:id="21"/>
       <w:r>
         <w:t xml:space="preserve"> – Informações do </w:t>
       </w:r>
@@ -9813,7 +9941,7 @@
       <w:pPr>
         <w:pStyle w:val="LegendaTCC"/>
       </w:pPr>
-      <w:bookmarkStart w:id="21" w:name="_Ref148587657"/>
+      <w:bookmarkStart w:id="22" w:name="_Ref148587657"/>
       <w:r>
         <w:t xml:space="preserve">Figura </w:t>
       </w:r>
@@ -9847,7 +9975,7 @@
         </w:rPr>
         <w:fldChar w:fldCharType="end"/>
       </w:r>
-      <w:bookmarkEnd w:id="21"/>
+      <w:bookmarkEnd w:id="22"/>
       <w:r>
         <w:t xml:space="preserve"> - Contagem dos valores das colunas</w:t>
       </w:r>
@@ -10032,7 +10160,7 @@
       <w:pPr>
         <w:pStyle w:val="LegendaTCC"/>
       </w:pPr>
-      <w:bookmarkStart w:id="22" w:name="_Ref148865321"/>
+      <w:bookmarkStart w:id="23" w:name="_Ref148865321"/>
       <w:r>
         <w:t xml:space="preserve">Figura </w:t>
       </w:r>
@@ -10066,7 +10194,7 @@
         </w:rPr>
         <w:fldChar w:fldCharType="end"/>
       </w:r>
-      <w:bookmarkEnd w:id="22"/>
+      <w:bookmarkEnd w:id="23"/>
       <w:r>
         <w:t xml:space="preserve"> - Filtro de clientes sem o serviço de telefone</w:t>
       </w:r>
@@ -10158,7 +10286,7 @@
       <w:pPr>
         <w:pStyle w:val="LegendaTCC"/>
       </w:pPr>
-      <w:bookmarkStart w:id="23" w:name="_Ref148865331"/>
+      <w:bookmarkStart w:id="24" w:name="_Ref148865331"/>
       <w:r>
         <w:t xml:space="preserve">Figura </w:t>
       </w:r>
@@ -10192,7 +10320,7 @@
         </w:rPr>
         <w:fldChar w:fldCharType="end"/>
       </w:r>
-      <w:bookmarkEnd w:id="23"/>
+      <w:bookmarkEnd w:id="24"/>
       <w:r>
         <w:t xml:space="preserve"> - </w:t>
       </w:r>
@@ -10414,8 +10542,8 @@
       <w:pPr>
         <w:pStyle w:val="LegendaTCC"/>
       </w:pPr>
-      <w:bookmarkStart w:id="24" w:name="_Ref148875814"/>
-      <w:bookmarkStart w:id="25" w:name="_Ref148875806"/>
+      <w:bookmarkStart w:id="25" w:name="_Ref148875814"/>
+      <w:bookmarkStart w:id="26" w:name="_Ref148875806"/>
       <w:r>
         <w:t xml:space="preserve">Figura </w:t>
       </w:r>
@@ -10449,11 +10577,11 @@
         </w:rPr>
         <w:fldChar w:fldCharType="end"/>
       </w:r>
-      <w:bookmarkEnd w:id="24"/>
+      <w:bookmarkEnd w:id="25"/>
       <w:r>
         <w:t xml:space="preserve"> - atribuindo dados nos campos com valores nulos</w:t>
       </w:r>
-      <w:bookmarkEnd w:id="25"/>
+      <w:bookmarkEnd w:id="26"/>
     </w:p>
     <w:p>
       <w:pPr>
@@ -10585,7 +10713,7 @@
       <w:pPr>
         <w:pStyle w:val="LegendaTCC"/>
       </w:pPr>
-      <w:bookmarkStart w:id="26" w:name="_Ref149403864"/>
+      <w:bookmarkStart w:id="27" w:name="_Ref149403864"/>
       <w:r>
         <w:t xml:space="preserve">Figura </w:t>
       </w:r>
@@ -10619,7 +10747,7 @@
         </w:rPr>
         <w:fldChar w:fldCharType="end"/>
       </w:r>
-      <w:bookmarkEnd w:id="26"/>
+      <w:bookmarkEnd w:id="27"/>
       <w:r>
         <w:t xml:space="preserve"> - Quantidade de clientes por situação</w:t>
       </w:r>
@@ -10734,7 +10862,7 @@
       <w:pPr>
         <w:pStyle w:val="LegendaTCC"/>
       </w:pPr>
-      <w:bookmarkStart w:id="27" w:name="_Ref149402862"/>
+      <w:bookmarkStart w:id="28" w:name="_Ref149402862"/>
       <w:r>
         <w:t xml:space="preserve">Figura </w:t>
       </w:r>
@@ -10768,7 +10896,7 @@
         </w:rPr>
         <w:fldChar w:fldCharType="end"/>
       </w:r>
-      <w:bookmarkEnd w:id="27"/>
+      <w:bookmarkEnd w:id="28"/>
       <w:r>
         <w:t xml:space="preserve"> - Removendo clientes que contrataram o serviço no período analisado</w:t>
       </w:r>
@@ -10878,7 +11006,7 @@
       <w:pPr>
         <w:pStyle w:val="LegendaTCC"/>
       </w:pPr>
-      <w:bookmarkStart w:id="28" w:name="_Ref149419274"/>
+      <w:bookmarkStart w:id="29" w:name="_Ref149419274"/>
       <w:r>
         <w:t xml:space="preserve">Figura </w:t>
       </w:r>
@@ -10912,7 +11040,7 @@
         </w:rPr>
         <w:fldChar w:fldCharType="end"/>
       </w:r>
-      <w:bookmarkEnd w:id="28"/>
+      <w:bookmarkEnd w:id="29"/>
       <w:r>
         <w:t xml:space="preserve"> </w:t>
       </w:r>
@@ -11047,7 +11175,7 @@
       <w:pPr>
         <w:pStyle w:val="LegendaTCC"/>
       </w:pPr>
-      <w:bookmarkStart w:id="29" w:name="_Ref149482444"/>
+      <w:bookmarkStart w:id="30" w:name="_Ref149482444"/>
       <w:r>
         <w:t xml:space="preserve">Figura </w:t>
       </w:r>
@@ -11081,7 +11209,7 @@
         </w:rPr>
         <w:fldChar w:fldCharType="end"/>
       </w:r>
-      <w:bookmarkEnd w:id="29"/>
+      <w:bookmarkEnd w:id="30"/>
       <w:r>
         <w:t xml:space="preserve"> - Agrupamento em conjunto das colunas</w:t>
       </w:r>
@@ -11191,7 +11319,7 @@
       <w:pPr>
         <w:pStyle w:val="LegendaTCC"/>
       </w:pPr>
-      <w:bookmarkStart w:id="30" w:name="_Ref149501246"/>
+      <w:bookmarkStart w:id="31" w:name="_Ref149501246"/>
       <w:r>
         <w:t xml:space="preserve">Figura </w:t>
       </w:r>
@@ -11225,7 +11353,7 @@
         </w:rPr>
         <w:fldChar w:fldCharType="end"/>
       </w:r>
-      <w:bookmarkEnd w:id="30"/>
+      <w:bookmarkEnd w:id="31"/>
       <w:r>
         <w:t xml:space="preserve"> - Atribuição dos valores nas linhas com dados ausentes</w:t>
       </w:r>
@@ -11349,8 +11477,8 @@
       <w:pPr>
         <w:pStyle w:val="LegendaTCC"/>
       </w:pPr>
-      <w:bookmarkStart w:id="31" w:name="_Ref149466126"/>
-      <w:bookmarkStart w:id="32" w:name="_Ref149466120"/>
+      <w:bookmarkStart w:id="32" w:name="_Ref149466126"/>
+      <w:bookmarkStart w:id="33" w:name="_Ref149466120"/>
       <w:r>
         <w:lastRenderedPageBreak/>
         <w:t xml:space="preserve">Figura </w:t>
@@ -11385,11 +11513,11 @@
         </w:rPr>
         <w:fldChar w:fldCharType="end"/>
       </w:r>
-      <w:bookmarkEnd w:id="31"/>
+      <w:bookmarkEnd w:id="32"/>
       <w:r>
         <w:t xml:space="preserve"> - Contagem dos valores por coluna</w:t>
       </w:r>
-      <w:bookmarkEnd w:id="32"/>
+      <w:bookmarkEnd w:id="33"/>
     </w:p>
     <w:p>
       <w:pPr>
@@ -11479,12 +11607,12 @@
       <w:pPr>
         <w:pStyle w:val="Ttulo1"/>
       </w:pPr>
-      <w:bookmarkStart w:id="33" w:name="_Toc150200657"/>
+      <w:bookmarkStart w:id="34" w:name="_Toc151614445"/>
       <w:r>
         <w:lastRenderedPageBreak/>
         <w:t>Analise e exploração dos dados</w:t>
       </w:r>
-      <w:bookmarkEnd w:id="33"/>
+      <w:bookmarkEnd w:id="34"/>
     </w:p>
     <w:p>
       <w:r>
@@ -11549,7 +11677,7 @@
       <w:pPr>
         <w:pStyle w:val="LegendaTCC"/>
       </w:pPr>
-      <w:bookmarkStart w:id="34" w:name="_Ref150085090"/>
+      <w:bookmarkStart w:id="35" w:name="_Ref150085090"/>
       <w:r>
         <w:t xml:space="preserve">Figura </w:t>
       </w:r>
@@ -11583,7 +11711,7 @@
         </w:rPr>
         <w:fldChar w:fldCharType="end"/>
       </w:r>
-      <w:bookmarkEnd w:id="34"/>
+      <w:bookmarkEnd w:id="35"/>
       <w:r>
         <w:t xml:space="preserve"> - Importando o Matplotlib</w:t>
       </w:r>
@@ -11714,7 +11842,7 @@
       <w:pPr>
         <w:pStyle w:val="LegendaTCC"/>
       </w:pPr>
-      <w:bookmarkStart w:id="35" w:name="_Ref150085841"/>
+      <w:bookmarkStart w:id="36" w:name="_Ref150085841"/>
       <w:r>
         <w:t xml:space="preserve">Figura </w:t>
       </w:r>
@@ -11748,7 +11876,7 @@
         </w:rPr>
         <w:fldChar w:fldCharType="end"/>
       </w:r>
-      <w:bookmarkEnd w:id="35"/>
+      <w:bookmarkEnd w:id="36"/>
       <w:r>
         <w:t xml:space="preserve"> - Código para geração do </w:t>
       </w:r>
@@ -11826,7 +11954,7 @@
       <w:pPr>
         <w:pStyle w:val="LegendaTCC"/>
       </w:pPr>
-      <w:bookmarkStart w:id="36" w:name="_Ref150085852"/>
+      <w:bookmarkStart w:id="37" w:name="_Ref150085852"/>
       <w:r>
         <w:t xml:space="preserve">Figura </w:t>
       </w:r>
@@ -11860,7 +11988,7 @@
         </w:rPr>
         <w:fldChar w:fldCharType="end"/>
       </w:r>
-      <w:bookmarkEnd w:id="36"/>
+      <w:bookmarkEnd w:id="37"/>
       <w:r>
         <w:t xml:space="preserve"> - Gráfico percentual por gênero</w:t>
       </w:r>
@@ -11980,7 +12108,7 @@
       <w:pPr>
         <w:pStyle w:val="LegendaTCC"/>
       </w:pPr>
-      <w:bookmarkStart w:id="37" w:name="_Ref150088451"/>
+      <w:bookmarkStart w:id="38" w:name="_Ref150088451"/>
       <w:r>
         <w:t xml:space="preserve">Figura </w:t>
       </w:r>
@@ -12014,7 +12142,7 @@
         </w:rPr>
         <w:fldChar w:fldCharType="end"/>
       </w:r>
-      <w:bookmarkEnd w:id="37"/>
+      <w:bookmarkEnd w:id="38"/>
       <w:r>
         <w:t xml:space="preserve"> - Criação de faixas etárias</w:t>
       </w:r>
@@ -12153,7 +12281,7 @@
       <w:pPr>
         <w:pStyle w:val="LegendaTCC"/>
       </w:pPr>
-      <w:bookmarkStart w:id="38" w:name="_Ref150088990"/>
+      <w:bookmarkStart w:id="39" w:name="_Ref150088990"/>
       <w:r>
         <w:t xml:space="preserve">Figura </w:t>
       </w:r>
@@ -12187,7 +12315,7 @@
         </w:rPr>
         <w:fldChar w:fldCharType="end"/>
       </w:r>
-      <w:bookmarkEnd w:id="38"/>
+      <w:bookmarkEnd w:id="39"/>
       <w:r>
         <w:t xml:space="preserve"> - Código para criação do gr</w:t>
       </w:r>
@@ -12267,7 +12395,7 @@
       <w:pPr>
         <w:pStyle w:val="LegendaTCC"/>
       </w:pPr>
-      <w:bookmarkStart w:id="39" w:name="_Ref150088996"/>
+      <w:bookmarkStart w:id="40" w:name="_Ref150088996"/>
       <w:r>
         <w:t xml:space="preserve">Figura </w:t>
       </w:r>
@@ -12301,7 +12429,7 @@
         </w:rPr>
         <w:fldChar w:fldCharType="end"/>
       </w:r>
-      <w:bookmarkEnd w:id="39"/>
+      <w:bookmarkEnd w:id="40"/>
       <w:r>
         <w:t xml:space="preserve"> - Gráfico de gênero por idade</w:t>
       </w:r>
@@ -12425,7 +12553,7 @@
       <w:pPr>
         <w:pStyle w:val="LegendaTCC"/>
       </w:pPr>
-      <w:bookmarkStart w:id="40" w:name="_Ref150109172"/>
+      <w:bookmarkStart w:id="41" w:name="_Ref150109172"/>
       <w:r>
         <w:t xml:space="preserve">Figura </w:t>
       </w:r>
@@ -12459,7 +12587,7 @@
         </w:rPr>
         <w:fldChar w:fldCharType="end"/>
       </w:r>
-      <w:bookmarkEnd w:id="40"/>
+      <w:bookmarkEnd w:id="41"/>
       <w:r>
         <w:t xml:space="preserve"> - Código para </w:t>
       </w:r>
@@ -12546,7 +12674,7 @@
       <w:pPr>
         <w:pStyle w:val="LegendaTCC"/>
       </w:pPr>
-      <w:bookmarkStart w:id="41" w:name="_Ref150109407"/>
+      <w:bookmarkStart w:id="42" w:name="_Ref150109407"/>
       <w:r>
         <w:t xml:space="preserve">Figura </w:t>
       </w:r>
@@ -12580,7 +12708,7 @@
         </w:rPr>
         <w:fldChar w:fldCharType="end"/>
       </w:r>
-      <w:bookmarkEnd w:id="41"/>
+      <w:bookmarkEnd w:id="42"/>
       <w:r>
         <w:t xml:space="preserve"> - G</w:t>
       </w:r>
@@ -12771,7 +12899,7 @@
       <w:pPr>
         <w:pStyle w:val="LegendaTCC"/>
       </w:pPr>
-      <w:bookmarkStart w:id="42" w:name="_Ref150200571"/>
+      <w:bookmarkStart w:id="43" w:name="_Ref150200571"/>
       <w:r>
         <w:t xml:space="preserve">Figura </w:t>
       </w:r>
@@ -12805,7 +12933,7 @@
         </w:rPr>
         <w:fldChar w:fldCharType="end"/>
       </w:r>
-      <w:bookmarkEnd w:id="42"/>
+      <w:bookmarkEnd w:id="43"/>
       <w:r>
         <w:t xml:space="preserve"> - Encontrando o valor proporcional de clientes que cancelaram</w:t>
       </w:r>
@@ -12911,7 +13039,7 @@
       <w:pPr>
         <w:pStyle w:val="LegendaTCC"/>
       </w:pPr>
-      <w:bookmarkStart w:id="43" w:name="_Ref150202123"/>
+      <w:bookmarkStart w:id="44" w:name="_Ref150202123"/>
       <w:r>
         <w:t xml:space="preserve">Figura </w:t>
       </w:r>
@@ -12945,7 +13073,7 @@
         </w:rPr>
         <w:fldChar w:fldCharType="end"/>
       </w:r>
-      <w:bookmarkEnd w:id="43"/>
+      <w:bookmarkEnd w:id="44"/>
       <w:r>
         <w:t xml:space="preserve"> - Calculando valor proporcional por faixa etária</w:t>
       </w:r>
@@ -13058,7 +13186,7 @@
       <w:pPr>
         <w:pStyle w:val="LegendaTCC"/>
       </w:pPr>
-      <w:bookmarkStart w:id="44" w:name="_Ref150202576"/>
+      <w:bookmarkStart w:id="45" w:name="_Ref150202576"/>
       <w:r>
         <w:t xml:space="preserve">Figura </w:t>
       </w:r>
@@ -13092,7 +13220,7 @@
         </w:rPr>
         <w:fldChar w:fldCharType="end"/>
       </w:r>
-      <w:bookmarkEnd w:id="44"/>
+      <w:bookmarkEnd w:id="45"/>
       <w:r>
         <w:t xml:space="preserve"> - Gráfico de proporção de cancelamento por faixa etária</w:t>
       </w:r>
@@ -13223,7 +13351,7 @@
       <w:pPr>
         <w:pStyle w:val="LegendaTCC"/>
       </w:pPr>
-      <w:bookmarkStart w:id="45" w:name="_Ref150281992"/>
+      <w:bookmarkStart w:id="46" w:name="_Ref150281992"/>
       <w:r>
         <w:t xml:space="preserve">Figura </w:t>
       </w:r>
@@ -13257,7 +13385,7 @@
         </w:rPr>
         <w:fldChar w:fldCharType="end"/>
       </w:r>
-      <w:bookmarkEnd w:id="45"/>
+      <w:bookmarkEnd w:id="46"/>
       <w:r>
         <w:t xml:space="preserve"> - Retenção do cliente por oferta recebida</w:t>
       </w:r>
@@ -13450,7 +13578,7 @@
       <w:pPr>
         <w:pStyle w:val="LegendaTCC"/>
       </w:pPr>
-      <w:bookmarkStart w:id="46" w:name="_Ref150368165"/>
+      <w:bookmarkStart w:id="47" w:name="_Ref150368165"/>
       <w:r>
         <w:lastRenderedPageBreak/>
         <w:t xml:space="preserve">Figura </w:t>
@@ -13485,7 +13613,7 @@
         </w:rPr>
         <w:fldChar w:fldCharType="end"/>
       </w:r>
-      <w:bookmarkEnd w:id="46"/>
+      <w:bookmarkEnd w:id="47"/>
       <w:r>
         <w:t xml:space="preserve"> - Geração de tabela com a retenção por faixa etária e última oferta</w:t>
       </w:r>
@@ -13586,7 +13714,7 @@
       <w:pPr>
         <w:pStyle w:val="LegendaTCC"/>
       </w:pPr>
-      <w:bookmarkStart w:id="47" w:name="_Ref150374852"/>
+      <w:bookmarkStart w:id="48" w:name="_Ref150374852"/>
       <w:r>
         <w:t xml:space="preserve">Figura </w:t>
       </w:r>
@@ -13620,7 +13748,7 @@
         </w:rPr>
         <w:fldChar w:fldCharType="end"/>
       </w:r>
-      <w:bookmarkEnd w:id="47"/>
+      <w:bookmarkEnd w:id="48"/>
       <w:r>
         <w:t xml:space="preserve"> - Gráfico de retenção de cliente por faixa etária e último plano ofertado</w:t>
       </w:r>
@@ -13747,7 +13875,7 @@
       <w:pPr>
         <w:pStyle w:val="LegendaTCC"/>
       </w:pPr>
-      <w:bookmarkStart w:id="48" w:name="_Ref150539485"/>
+      <w:bookmarkStart w:id="49" w:name="_Ref150539485"/>
       <w:r>
         <w:t xml:space="preserve">Figura </w:t>
       </w:r>
@@ -13781,7 +13909,7 @@
         </w:rPr>
         <w:fldChar w:fldCharType="end"/>
       </w:r>
-      <w:bookmarkEnd w:id="48"/>
+      <w:bookmarkEnd w:id="49"/>
       <w:r>
         <w:t xml:space="preserve"> - Situação do cliente vs Tempo de base</w:t>
       </w:r>
@@ -13918,7 +14046,7 @@
       <w:pPr>
         <w:pStyle w:val="LegendaTCC"/>
       </w:pPr>
-      <w:bookmarkStart w:id="49" w:name="_Ref150541015"/>
+      <w:bookmarkStart w:id="50" w:name="_Ref150541015"/>
       <w:r>
         <w:t xml:space="preserve">Figura </w:t>
       </w:r>
@@ -13952,7 +14080,7 @@
         </w:rPr>
         <w:fldChar w:fldCharType="end"/>
       </w:r>
-      <w:bookmarkEnd w:id="49"/>
+      <w:bookmarkEnd w:id="50"/>
       <w:r>
         <w:t xml:space="preserve"> - Estratificando os clientes com menos de 12 meses</w:t>
       </w:r>
@@ -14028,7 +14156,7 @@
       <w:pPr>
         <w:pStyle w:val="LegendaTCC"/>
       </w:pPr>
-      <w:bookmarkStart w:id="50" w:name="_Ref150541019"/>
+      <w:bookmarkStart w:id="51" w:name="_Ref150541019"/>
       <w:r>
         <w:t xml:space="preserve">Figura </w:t>
       </w:r>
@@ -14062,7 +14190,7 @@
         </w:rPr>
         <w:fldChar w:fldCharType="end"/>
       </w:r>
-      <w:bookmarkEnd w:id="50"/>
+      <w:bookmarkEnd w:id="51"/>
       <w:r>
         <w:t xml:space="preserve"> - Situação de clientes com menos de 12 meses por faixa etária</w:t>
       </w:r>
@@ -14207,7 +14335,7 @@
       <w:pPr>
         <w:pStyle w:val="LegendaTCC"/>
       </w:pPr>
-      <w:bookmarkStart w:id="51" w:name="_Ref150628539"/>
+      <w:bookmarkStart w:id="52" w:name="_Ref150628539"/>
       <w:r>
         <w:t xml:space="preserve">Figura </w:t>
       </w:r>
@@ -14241,7 +14369,7 @@
         </w:rPr>
         <w:fldChar w:fldCharType="end"/>
       </w:r>
-      <w:bookmarkEnd w:id="51"/>
+      <w:bookmarkEnd w:id="52"/>
       <w:r>
         <w:t xml:space="preserve"> - Ajuste dos valores da população</w:t>
       </w:r>
@@ -14342,7 +14470,7 @@
       <w:pPr>
         <w:pStyle w:val="LegendaTCC"/>
       </w:pPr>
-      <w:bookmarkStart w:id="52" w:name="_Ref150629810"/>
+      <w:bookmarkStart w:id="53" w:name="_Ref150629810"/>
       <w:r>
         <w:t xml:space="preserve">Figura </w:t>
       </w:r>
@@ -14376,7 +14504,7 @@
         </w:rPr>
         <w:fldChar w:fldCharType="end"/>
       </w:r>
-      <w:bookmarkEnd w:id="52"/>
+      <w:bookmarkEnd w:id="53"/>
       <w:r>
         <w:t xml:space="preserve"> - Cidades agrupadas com base no total da população</w:t>
       </w:r>
@@ -14509,7 +14637,7 @@
       <w:pPr>
         <w:pStyle w:val="LegendaTCC"/>
       </w:pPr>
-      <w:bookmarkStart w:id="53" w:name="_Ref150633931"/>
+      <w:bookmarkStart w:id="54" w:name="_Ref150633931"/>
       <w:r>
         <w:t xml:space="preserve">Figura </w:t>
       </w:r>
@@ -14543,7 +14671,7 @@
         </w:rPr>
         <w:fldChar w:fldCharType="end"/>
       </w:r>
-      <w:bookmarkEnd w:id="53"/>
+      <w:bookmarkEnd w:id="54"/>
       <w:r>
         <w:t xml:space="preserve"> - Função para gerar os gráficos</w:t>
       </w:r>
@@ -14650,7 +14778,7 @@
       <w:pPr>
         <w:pStyle w:val="LegendaTCC"/>
       </w:pPr>
-      <w:bookmarkStart w:id="54" w:name="_Ref150635987"/>
+      <w:bookmarkStart w:id="55" w:name="_Ref150635987"/>
       <w:r>
         <w:t xml:space="preserve">Figura </w:t>
       </w:r>
@@ -14684,7 +14812,7 @@
         </w:rPr>
         <w:fldChar w:fldCharType="end"/>
       </w:r>
-      <w:bookmarkEnd w:id="54"/>
+      <w:bookmarkEnd w:id="55"/>
       <w:r>
         <w:t xml:space="preserve"> - Ticket médio de recarga de longa distância</w:t>
       </w:r>
@@ -14802,7 +14930,7 @@
       <w:pPr>
         <w:pStyle w:val="LegendaTCC"/>
       </w:pPr>
-      <w:bookmarkStart w:id="55" w:name="_Ref150637143"/>
+      <w:bookmarkStart w:id="56" w:name="_Ref150637143"/>
       <w:r>
         <w:t xml:space="preserve">Figura </w:t>
       </w:r>
@@ -14836,7 +14964,7 @@
         </w:rPr>
         <w:fldChar w:fldCharType="end"/>
       </w:r>
-      <w:bookmarkEnd w:id="55"/>
+      <w:bookmarkEnd w:id="56"/>
       <w:r>
         <w:t xml:space="preserve"> – Quantidade de pacotes de dados extras solicitados</w:t>
       </w:r>
@@ -14972,7 +15100,7 @@
       <w:pPr>
         <w:pStyle w:val="LegendaTCC"/>
       </w:pPr>
-      <w:bookmarkStart w:id="56" w:name="_Ref150638741"/>
+      <w:bookmarkStart w:id="57" w:name="_Ref150638741"/>
       <w:r>
         <w:t xml:space="preserve">Figura </w:t>
       </w:r>
@@ -15006,7 +15134,7 @@
         </w:rPr>
         <w:fldChar w:fldCharType="end"/>
       </w:r>
-      <w:bookmarkEnd w:id="56"/>
+      <w:bookmarkEnd w:id="57"/>
       <w:r>
         <w:t xml:space="preserve"> - Ticket médio pago pelo cliente</w:t>
       </w:r>
@@ -15122,7 +15250,7 @@
       <w:pPr>
         <w:pStyle w:val="LegendaTCC"/>
       </w:pPr>
-      <w:bookmarkStart w:id="57" w:name="_Ref150678837"/>
+      <w:bookmarkStart w:id="58" w:name="_Ref150678837"/>
       <w:r>
         <w:t xml:space="preserve">Figura </w:t>
       </w:r>
@@ -15156,7 +15284,7 @@
         </w:rPr>
         <w:fldChar w:fldCharType="end"/>
       </w:r>
-      <w:bookmarkEnd w:id="57"/>
+      <w:bookmarkEnd w:id="58"/>
       <w:r>
         <w:t xml:space="preserve"> - Distribuição de clientes por serviço possuído</w:t>
       </w:r>
@@ -15257,7 +15385,7 @@
       <w:pPr>
         <w:pStyle w:val="LegendaTCC"/>
       </w:pPr>
-      <w:bookmarkStart w:id="58" w:name="_Ref150689869"/>
+      <w:bookmarkStart w:id="59" w:name="_Ref150689869"/>
       <w:r>
         <w:t xml:space="preserve">Figura </w:t>
       </w:r>
@@ -15291,7 +15419,7 @@
         </w:rPr>
         <w:fldChar w:fldCharType="end"/>
       </w:r>
-      <w:bookmarkEnd w:id="58"/>
+      <w:bookmarkEnd w:id="59"/>
       <w:r>
         <w:t xml:space="preserve"> - Estratificação de clientes com o serviço de telefone </w:t>
       </w:r>
@@ -15402,7 +15530,7 @@
       <w:pPr>
         <w:pStyle w:val="LegendaTCC"/>
       </w:pPr>
-      <w:bookmarkStart w:id="59" w:name="_Ref150698446"/>
+      <w:bookmarkStart w:id="60" w:name="_Ref150698446"/>
       <w:r>
         <w:t xml:space="preserve">Figura </w:t>
       </w:r>
@@ -15436,7 +15564,7 @@
         </w:rPr>
         <w:fldChar w:fldCharType="end"/>
       </w:r>
-      <w:bookmarkEnd w:id="59"/>
+      <w:bookmarkEnd w:id="60"/>
       <w:r>
         <w:t xml:space="preserve"> - Proporcional de clientes que possuem o serviço</w:t>
       </w:r>
@@ -15575,7 +15703,7 @@
       <w:pPr>
         <w:pStyle w:val="LegendaTCC"/>
       </w:pPr>
-      <w:bookmarkStart w:id="60" w:name="_Ref150691340"/>
+      <w:bookmarkStart w:id="61" w:name="_Ref150691340"/>
       <w:r>
         <w:t xml:space="preserve">Figura </w:t>
       </w:r>
@@ -15609,7 +15737,7 @@
         </w:rPr>
         <w:fldChar w:fldCharType="end"/>
       </w:r>
-      <w:bookmarkEnd w:id="60"/>
+      <w:bookmarkEnd w:id="61"/>
       <w:r>
         <w:t xml:space="preserve"> - </w:t>
       </w:r>
@@ -15688,7 +15816,7 @@
       <w:pPr>
         <w:pStyle w:val="LegendaTCC"/>
       </w:pPr>
-      <w:bookmarkStart w:id="61" w:name="_Ref150691346"/>
+      <w:bookmarkStart w:id="62" w:name="_Ref150691346"/>
       <w:r>
         <w:lastRenderedPageBreak/>
         <w:t xml:space="preserve">Figura </w:t>
@@ -15723,7 +15851,7 @@
         </w:rPr>
         <w:fldChar w:fldCharType="end"/>
       </w:r>
-      <w:bookmarkEnd w:id="61"/>
+      <w:bookmarkEnd w:id="62"/>
       <w:r>
         <w:t xml:space="preserve"> - </w:t>
       </w:r>
@@ -15902,7 +16030,7 @@
       <w:pPr>
         <w:pStyle w:val="LegendaTCC"/>
       </w:pPr>
-      <w:bookmarkStart w:id="62" w:name="_Ref150699100"/>
+      <w:bookmarkStart w:id="63" w:name="_Ref150699100"/>
       <w:r>
         <w:t xml:space="preserve">Figura </w:t>
       </w:r>
@@ -15936,7 +16064,7 @@
         </w:rPr>
         <w:fldChar w:fldCharType="end"/>
       </w:r>
-      <w:bookmarkEnd w:id="62"/>
+      <w:bookmarkEnd w:id="63"/>
       <w:r>
         <w:t xml:space="preserve"> - </w:t>
       </w:r>
@@ -16016,7 +16144,7 @@
       <w:pPr>
         <w:pStyle w:val="LegendaTCC"/>
       </w:pPr>
-      <w:bookmarkStart w:id="63" w:name="_Ref150699347"/>
+      <w:bookmarkStart w:id="64" w:name="_Ref150699347"/>
       <w:r>
         <w:t xml:space="preserve">Figura </w:t>
       </w:r>
@@ -16050,7 +16178,7 @@
         </w:rPr>
         <w:fldChar w:fldCharType="end"/>
       </w:r>
-      <w:bookmarkEnd w:id="63"/>
+      <w:bookmarkEnd w:id="64"/>
       <w:r>
         <w:t xml:space="preserve"> - </w:t>
       </w:r>
@@ -16195,7 +16323,7 @@
       <w:pPr>
         <w:pStyle w:val="LegendaTCC"/>
       </w:pPr>
-      <w:bookmarkStart w:id="64" w:name="_Ref151062883"/>
+      <w:bookmarkStart w:id="65" w:name="_Ref151062883"/>
       <w:r>
         <w:t xml:space="preserve">Figura </w:t>
       </w:r>
@@ -16229,7 +16357,7 @@
         </w:rPr>
         <w:fldChar w:fldCharType="end"/>
       </w:r>
-      <w:bookmarkEnd w:id="64"/>
+      <w:bookmarkEnd w:id="65"/>
       <w:r>
         <w:t xml:space="preserve"> - Distribuição de serviços adicionais de internet</w:t>
       </w:r>
@@ -16357,7 +16485,7 @@
       <w:pPr>
         <w:pStyle w:val="LegendaTCC"/>
       </w:pPr>
-      <w:bookmarkStart w:id="65" w:name="_Ref151065385"/>
+      <w:bookmarkStart w:id="66" w:name="_Ref151065385"/>
       <w:r>
         <w:t xml:space="preserve">Figura </w:t>
       </w:r>
@@ -16391,7 +16519,7 @@
         </w:rPr>
         <w:fldChar w:fldCharType="end"/>
       </w:r>
-      <w:bookmarkEnd w:id="65"/>
+      <w:bookmarkEnd w:id="66"/>
       <w:r>
         <w:t xml:space="preserve"> - Gerando percentual de clientes que permaneceram na base dado o serviço adicional</w:t>
       </w:r>
@@ -16491,7 +16619,7 @@
       <w:pPr>
         <w:pStyle w:val="LegendaTCC"/>
       </w:pPr>
-      <w:bookmarkStart w:id="66" w:name="_Ref151066042"/>
+      <w:bookmarkStart w:id="67" w:name="_Ref151066042"/>
       <w:r>
         <w:t xml:space="preserve">Figura </w:t>
       </w:r>
@@ -16525,7 +16653,7 @@
         </w:rPr>
         <w:fldChar w:fldCharType="end"/>
       </w:r>
-      <w:bookmarkEnd w:id="66"/>
+      <w:bookmarkEnd w:id="67"/>
       <w:r>
         <w:t xml:space="preserve"> - Percentual de clientes que retidos com base na posse ou não do serviço</w:t>
       </w:r>
@@ -16694,7 +16822,7 @@
       <w:pPr>
         <w:pStyle w:val="LegendaTCC"/>
       </w:pPr>
-      <w:bookmarkStart w:id="67" w:name="_Ref151219294"/>
+      <w:bookmarkStart w:id="68" w:name="_Ref151219294"/>
       <w:r>
         <w:t xml:space="preserve">Figura </w:t>
       </w:r>
@@ -16728,7 +16856,7 @@
         </w:rPr>
         <w:fldChar w:fldCharType="end"/>
       </w:r>
-      <w:bookmarkEnd w:id="67"/>
+      <w:bookmarkEnd w:id="68"/>
       <w:r>
         <w:t xml:space="preserve"> - Código para criação de um gráfico de Pareto</w:t>
       </w:r>
@@ -16799,7 +16927,7 @@
       <w:pPr>
         <w:pStyle w:val="LegendaTCC"/>
       </w:pPr>
-      <w:bookmarkStart w:id="68" w:name="_Ref151219651"/>
+      <w:bookmarkStart w:id="69" w:name="_Ref151219651"/>
       <w:r>
         <w:t xml:space="preserve">Figura </w:t>
       </w:r>
@@ -16833,7 +16961,7 @@
         </w:rPr>
         <w:fldChar w:fldCharType="end"/>
       </w:r>
-      <w:bookmarkEnd w:id="68"/>
+      <w:bookmarkEnd w:id="69"/>
       <w:r>
         <w:t xml:space="preserve"> - Gráfico de Pareto dos motivos de cancelamento</w:t>
       </w:r>
@@ -16959,7 +17087,7 @@
       <w:pPr>
         <w:pStyle w:val="LegendaTCC"/>
       </w:pPr>
-      <w:bookmarkStart w:id="69" w:name="_Ref151275222"/>
+      <w:bookmarkStart w:id="70" w:name="_Ref151275222"/>
       <w:r>
         <w:t xml:space="preserve">Figura </w:t>
       </w:r>
@@ -16993,7 +17121,7 @@
         </w:rPr>
         <w:fldChar w:fldCharType="end"/>
       </w:r>
-      <w:bookmarkEnd w:id="69"/>
+      <w:bookmarkEnd w:id="70"/>
       <w:r>
         <w:t xml:space="preserve"> - </w:t>
       </w:r>
@@ -17110,19 +17238,16 @@
       <w:pPr>
         <w:pStyle w:val="Ttulo1"/>
       </w:pPr>
+      <w:bookmarkStart w:id="71" w:name="_Toc151614446"/>
       <w:r>
         <w:lastRenderedPageBreak/>
         <w:t>Etapa de machine learning</w:t>
       </w:r>
-    </w:p>
-    <w:p>
-      <w:r>
-        <w:t>Passaremos agora para a etapa onde utilizaremos algoritmos de aprendizado de máquina para tentar prever clientes que possam vir a solicitar o cancelamento do serviço. Para isso, alguns ajustes p</w:t>
-      </w:r>
-      <w:bookmarkStart w:id="70" w:name="_GoBack"/>
-      <w:bookmarkEnd w:id="70"/>
-      <w:r>
-        <w:t>recisam ser feitos em nossa base.</w:t>
+      <w:bookmarkEnd w:id="71"/>
+    </w:p>
+    <w:p>
+      <w:r>
+        <w:t>Passaremos agora para a etapa onde utilizaremos algoritmos de aprendizado de máquina para tentar prever clientes que possam vir a solicitar o cancelamento do serviço. Para isso, alguns ajustes precisam ser feitos em nossa base.</w:t>
       </w:r>
     </w:p>
     <w:p>
@@ -17187,13 +17312,7 @@
         <w:rPr>
           <w:noProof/>
         </w:rPr>
-        <w:t>6</w:t>
-      </w:r>
-      <w:r>
-        <w:rPr>
-          <w:noProof/>
-        </w:rPr>
-        <w:t>0</w:t>
+        <w:t>60</w:t>
       </w:r>
       <w:r>
         <w:fldChar w:fldCharType="end"/>
@@ -17210,7 +17329,7 @@
       <w:pPr>
         <w:pStyle w:val="LegendaTCC"/>
       </w:pPr>
-      <w:bookmarkStart w:id="71" w:name="_Ref151408965"/>
+      <w:bookmarkStart w:id="72" w:name="_Ref151408965"/>
       <w:r>
         <w:t xml:space="preserve">Figura </w:t>
       </w:r>
@@ -17244,7 +17363,7 @@
         </w:rPr>
         <w:fldChar w:fldCharType="end"/>
       </w:r>
-      <w:bookmarkEnd w:id="71"/>
+      <w:bookmarkEnd w:id="72"/>
       <w:r>
         <w:t xml:space="preserve"> - Ajustando valores das colunas</w:t>
       </w:r>
@@ -17399,7 +17518,7 @@
       <w:pPr>
         <w:pStyle w:val="LegendaTCC"/>
       </w:pPr>
-      <w:bookmarkStart w:id="72" w:name="_Ref151571707"/>
+      <w:bookmarkStart w:id="73" w:name="_Ref151571707"/>
       <w:r>
         <w:t xml:space="preserve">Figura </w:t>
       </w:r>
@@ -17421,7 +17540,7 @@
       <w:r>
         <w:fldChar w:fldCharType="end"/>
       </w:r>
-      <w:bookmarkEnd w:id="72"/>
+      <w:bookmarkEnd w:id="73"/>
       <w:r>
         <w:t xml:space="preserve"> - Categorização das cidades</w:t>
       </w:r>
@@ -17607,7 +17726,7 @@
       <w:pPr>
         <w:pStyle w:val="LegendaTCC"/>
       </w:pPr>
-      <w:bookmarkStart w:id="73" w:name="_Ref151571717"/>
+      <w:bookmarkStart w:id="74" w:name="_Ref151571717"/>
       <w:r>
         <w:t xml:space="preserve">Figura </w:t>
       </w:r>
@@ -17641,7 +17760,7 @@
         </w:rPr>
         <w:fldChar w:fldCharType="end"/>
       </w:r>
-      <w:bookmarkEnd w:id="73"/>
+      <w:bookmarkEnd w:id="74"/>
       <w:r>
         <w:t xml:space="preserve"> - Utilização do OneHotEncoder</w:t>
       </w:r>
@@ -17747,13 +17866,7 @@
         <w:rPr>
           <w:noProof/>
         </w:rPr>
-        <w:t>6</w:t>
-      </w:r>
-      <w:r>
-        <w:rPr>
-          <w:noProof/>
-        </w:rPr>
-        <w:t>3</w:t>
+        <w:t>63</w:t>
       </w:r>
       <w:r>
         <w:fldChar w:fldCharType="end"/>
@@ -17785,7 +17898,7 @@
       <w:pPr>
         <w:pStyle w:val="LegendaTCC"/>
       </w:pPr>
-      <w:bookmarkStart w:id="74" w:name="_Ref151412622"/>
+      <w:bookmarkStart w:id="75" w:name="_Ref151412622"/>
       <w:r>
         <w:t xml:space="preserve">Figura </w:t>
       </w:r>
@@ -17819,7 +17932,7 @@
         </w:rPr>
         <w:fldChar w:fldCharType="end"/>
       </w:r>
-      <w:bookmarkEnd w:id="74"/>
+      <w:bookmarkEnd w:id="75"/>
       <w:r>
         <w:t xml:space="preserve"> - Remoção de colunas de motivo e categoria do cancelamento</w:t>
       </w:r>
@@ -17898,43 +18011,7 @@
     </w:p>
     <w:p>
       <w:r>
-        <w:t xml:space="preserve">A correlação </w:t>
-      </w:r>
-      <w:r>
-        <w:t>é uma</w:t>
-      </w:r>
-      <w:r>
-        <w:t xml:space="preserve"> medida estatística que </w:t>
-      </w:r>
-      <w:r>
-        <w:t>expressa</w:t>
-      </w:r>
-      <w:r>
-        <w:t xml:space="preserve"> </w:t>
-      </w:r>
-      <w:r>
-        <w:t>a força de um relacionamento</w:t>
-      </w:r>
-      <w:r>
-        <w:t xml:space="preserve"> entre </w:t>
-      </w:r>
-      <w:r>
-        <w:t>duas colunas. Seu valor varia de -1 a 1, onde u</w:t>
-      </w:r>
-      <w:r>
-        <w:t>m coeficiente de correlação próximo a 1 indica</w:t>
-      </w:r>
-      <w:r>
-        <w:t xml:space="preserve"> uma forte correlação positiva, o </w:t>
-      </w:r>
-      <w:r>
-        <w:t xml:space="preserve">que significa que à medida que os valores de uma coluna aumentam, os valores correspondentes na outra coluna também tendem a aumentar. Por outro lado, um coeficiente próximo a -1 indica uma forte correlação negativa, indicando que à medida que os valores de uma coluna aumentam, os valores correspondentes na outra coluna tendem a diminuir. </w:t>
-      </w:r>
-      <w:r>
-        <w:t>Já u</w:t>
-      </w:r>
-      <w:r>
-        <w:t>m coeficiente próximo a zero sugere uma correlação fraca ou inexistente</w:t>
+        <w:t>A correlação é uma medida estatística que expressa a força de um relacionamento entre duas colunas. Seu valor varia de -1 a 1, onde um coeficiente de correlação próximo a 1 indica uma forte correlação positiva, o que significa que à medida que os valores de uma coluna aumentam, os valores correspondentes na outra coluna também tendem a aumentar. Por outro lado, um coeficiente próximo a -1 indica uma forte correlação negativa, indicando que à medida que os valores de uma coluna aumentam, os valores correspondentes na outra coluna tendem a diminuir. Já um coeficiente próximo a zero sugere uma correlação fraca ou inexistente</w:t>
       </w:r>
       <w:r>
         <w:t>. Na</w:t>
@@ -18000,7 +18077,7 @@
       <w:pPr>
         <w:pStyle w:val="LegendaTCC"/>
       </w:pPr>
-      <w:bookmarkStart w:id="75" w:name="_Ref151574004"/>
+      <w:bookmarkStart w:id="76" w:name="_Ref151574004"/>
       <w:r>
         <w:t xml:space="preserve">Figura </w:t>
       </w:r>
@@ -18022,7 +18099,7 @@
       <w:r>
         <w:fldChar w:fldCharType="end"/>
       </w:r>
-      <w:bookmarkEnd w:id="75"/>
+      <w:bookmarkEnd w:id="76"/>
       <w:r>
         <w:t xml:space="preserve"> - Código utilizado para gerar gráfico de correlação</w:t>
       </w:r>
@@ -18092,7 +18169,7 @@
       <w:pPr>
         <w:pStyle w:val="LegendaTCC"/>
       </w:pPr>
-      <w:bookmarkStart w:id="76" w:name="_Ref151574011"/>
+      <w:bookmarkStart w:id="77" w:name="_Ref151574011"/>
       <w:r>
         <w:t xml:space="preserve">Figura </w:t>
       </w:r>
@@ -18114,7 +18191,7 @@
       <w:r>
         <w:fldChar w:fldCharType="end"/>
       </w:r>
-      <w:bookmarkEnd w:id="76"/>
+      <w:bookmarkEnd w:id="77"/>
       <w:r>
         <w:t xml:space="preserve"> - Gráfico com as principais correlações da base de dados</w:t>
       </w:r>
@@ -18251,7 +18328,7 @@
       <w:pPr>
         <w:pStyle w:val="LegendaTCC"/>
       </w:pPr>
-      <w:bookmarkStart w:id="77" w:name="_Ref151576367"/>
+      <w:bookmarkStart w:id="78" w:name="_Ref151576367"/>
       <w:r>
         <w:t xml:space="preserve">Figura </w:t>
       </w:r>
@@ -18273,7 +18350,7 @@
       <w:r>
         <w:fldChar w:fldCharType="end"/>
       </w:r>
-      <w:bookmarkEnd w:id="77"/>
+      <w:bookmarkEnd w:id="78"/>
       <w:r>
         <w:t xml:space="preserve"> - Correção de Multicolinearidade</w:t>
       </w:r>
@@ -18289,8 +18366,8 @@
         </w:rPr>
         <w:drawing>
           <wp:inline distT="0" distB="0" distL="0" distR="0">
-            <wp:extent cx="5760085" cy="873125"/>
-            <wp:effectExtent l="0" t="0" r="0" b="3175"/>
+            <wp:extent cx="5760085" cy="829379"/>
+            <wp:effectExtent l="0" t="0" r="0" b="8890"/>
             <wp:docPr id="66" name="Imagem 66"/>
             <wp:cNvGraphicFramePr>
               <a:graphicFrameLocks xmlns:a="http://schemas.openxmlformats.org/drawingml/2006/main" noChangeAspect="1"/>
@@ -18303,7 +18380,7 @@
                     <pic:cNvPicPr/>
                   </pic:nvPicPr>
                   <pic:blipFill>
-                    <a:blip r:embed="rId71">
+                    <a:blip r:embed="rId73">
                       <a:extLst>
                         <a:ext uri="{28A0092B-C50C-407E-A947-70E740481C1C}">
                           <a14:useLocalDpi xmlns:a14="http://schemas.microsoft.com/office/drawing/2010/main" val="0"/>
@@ -18317,7 +18394,7 @@
                   <pic:spPr>
                     <a:xfrm>
                       <a:off x="0" y="0"/>
-                      <a:ext cx="5760085" cy="873125"/>
+                      <a:ext cx="5760085" cy="829379"/>
                     </a:xfrm>
                     <a:prstGeom prst="rect">
                       <a:avLst/>
@@ -18338,6 +18415,26 @@
         <w:t>Fonte: Autoria própria</w:t>
       </w:r>
     </w:p>
+    <w:p/>
+    <w:p>
+      <w:r>
+        <w:t>Agora, iniciaremos a etapa de utilização de algoritmos de aprendizado de máquina, o primeiro a ser utilizado neste artigo será o “</w:t>
+      </w:r>
+      <w:r>
+        <w:rPr>
+          <w:i/>
+        </w:rPr>
+        <w:t>Random Forest</w:t>
+      </w:r>
+      <w:r>
+        <w:t>”.</w:t>
+      </w:r>
+    </w:p>
+    <w:p>
+      <w:r>
+        <w:t>Sua escolha se da pelo</w:t>
+      </w:r>
+    </w:p>
     <w:p>
       <w:pPr>
         <w:tabs>
@@ -18634,6 +18731,9 @@
         <w:ind w:firstLine="0"/>
         <w:jc w:val="left"/>
       </w:pPr>
+      <w:r>
+        <w:br w:type="page"/>
+      </w:r>
     </w:p>
     <w:p>
       <w:pPr>
@@ -18645,31 +18745,6 @@
         <w:ind w:firstLine="0"/>
         <w:jc w:val="left"/>
       </w:pPr>
-    </w:p>
-    <w:p>
-      <w:pPr>
-        <w:tabs>
-          <w:tab w:val="clear" w:pos="709"/>
-        </w:tabs>
-        <w:overflowPunct/>
-        <w:spacing w:line="240" w:lineRule="auto"/>
-        <w:ind w:firstLine="0"/>
-        <w:jc w:val="left"/>
-      </w:pPr>
-      <w:r>
-        <w:br w:type="page"/>
-      </w:r>
-    </w:p>
-    <w:p>
-      <w:pPr>
-        <w:tabs>
-          <w:tab w:val="clear" w:pos="709"/>
-        </w:tabs>
-        <w:overflowPunct/>
-        <w:spacing w:line="240" w:lineRule="auto"/>
-        <w:ind w:firstLine="0"/>
-        <w:jc w:val="left"/>
-      </w:pPr>
       <w:r>
         <w:lastRenderedPageBreak/>
         <w:t>BIBLIOGRAFIA</w:t>
@@ -18710,7 +18785,7 @@
       <w:r>
         <w:t xml:space="preserve"> </w:t>
       </w:r>
-      <w:hyperlink r:id="rId73" w:history="1">
+      <w:hyperlink r:id="rId74" w:history="1">
         <w:r>
           <w:rPr>
             <w:rStyle w:val="Hyperlink"/>
@@ -18735,7 +18810,7 @@
       <w:r>
         <w:t xml:space="preserve">Introdução à correlação </w:t>
       </w:r>
-      <w:hyperlink r:id="rId74" w:history="1">
+      <w:hyperlink r:id="rId75" w:history="1">
         <w:r>
           <w:rPr>
             <w:rStyle w:val="Hyperlink"/>
@@ -18757,7 +18832,7 @@
       <w:r>
         <w:t xml:space="preserve"> </w:t>
       </w:r>
-      <w:hyperlink r:id="rId75" w:history="1">
+      <w:hyperlink r:id="rId76" w:anchor=":~:text=A%20multicolinearidade%20ocorre%20quando%20o,certa%20forma%2C%20um%20pouco%20redundantes" w:history="1">
         <w:r>
           <w:rPr>
             <w:rStyle w:val="Hyperlink"/>
@@ -21045,7 +21120,7 @@
 </file>
 
 <file path=customXml/itemProps1.xml><?xml version="1.0" encoding="utf-8"?>
-<ds:datastoreItem xmlns:ds="http://schemas.openxmlformats.org/officeDocument/2006/customXml" ds:itemID="{EFCBE2C0-BEA6-4C4A-B495-2206843E51D8}">
+<ds:datastoreItem xmlns:ds="http://schemas.openxmlformats.org/officeDocument/2006/customXml" ds:itemID="{1DBB496D-5772-4F43-BCE6-4BBDB03A306B}">
   <ds:schemaRefs>
     <ds:schemaRef ds:uri="http://schemas.openxmlformats.org/officeDocument/2006/bibliography"/>
   </ds:schemaRefs>

</xml_diff>

<commit_message>
iniciado random forest no artigo
</commit_message>
<xml_diff>
--- a/Artigo/TCC.docx
+++ b/Artigo/TCC.docx
@@ -1038,19 +1038,17 @@
       <w:r>
         <w:t xml:space="preserve"> de falsos negativos, </w:t>
       </w:r>
-      <w:bookmarkStart w:id="4" w:name="_GoBack"/>
-      <w:bookmarkEnd w:id="4"/>
     </w:p>
     <w:p>
       <w:pPr>
         <w:pStyle w:val="Ttulo1"/>
       </w:pPr>
-      <w:bookmarkStart w:id="5" w:name="_Toc151614443"/>
+      <w:bookmarkStart w:id="4" w:name="_Toc151614443"/>
       <w:r>
         <w:lastRenderedPageBreak/>
         <w:t>Coleta de Dados</w:t>
       </w:r>
-      <w:bookmarkEnd w:id="5"/>
+      <w:bookmarkEnd w:id="4"/>
     </w:p>
     <w:p>
       <w:r>
@@ -1115,7 +1113,7 @@
       <w:pPr>
         <w:pStyle w:val="LegendaTCC"/>
       </w:pPr>
-      <w:bookmarkStart w:id="6" w:name="_Ref147653044"/>
+      <w:bookmarkStart w:id="5" w:name="_Ref147653044"/>
       <w:r>
         <w:t xml:space="preserve">Figura </w:t>
       </w:r>
@@ -1149,7 +1147,7 @@
         </w:rPr>
         <w:fldChar w:fldCharType="end"/>
       </w:r>
-      <w:bookmarkEnd w:id="6"/>
+      <w:bookmarkEnd w:id="5"/>
       <w:r>
         <w:t xml:space="preserve"> - </w:t>
       </w:r>
@@ -1336,7 +1334,7 @@
       <w:pPr>
         <w:pStyle w:val="LegendaTCC"/>
       </w:pPr>
-      <w:bookmarkStart w:id="7" w:name="_Ref147654677"/>
+      <w:bookmarkStart w:id="6" w:name="_Ref147654677"/>
       <w:r>
         <w:t xml:space="preserve">Figura </w:t>
       </w:r>
@@ -1350,12 +1348,15 @@
         <w:fldChar w:fldCharType="separate"/>
       </w:r>
       <w:r>
+        <w:rPr>
+          <w:noProof/>
+        </w:rPr>
         <w:t>2</w:t>
       </w:r>
       <w:r>
         <w:fldChar w:fldCharType="end"/>
       </w:r>
-      <w:bookmarkEnd w:id="7"/>
+      <w:bookmarkEnd w:id="6"/>
       <w:r>
         <w:t xml:space="preserve"> - Datasets que serão utilizados</w:t>
       </w:r>
@@ -1497,7 +1498,7 @@
       <w:pPr>
         <w:pStyle w:val="LegendaTCC"/>
       </w:pPr>
-      <w:bookmarkStart w:id="8" w:name="_Ref148255965"/>
+      <w:bookmarkStart w:id="7" w:name="_Ref148255965"/>
       <w:r>
         <w:t xml:space="preserve">Tabela </w:t>
       </w:r>
@@ -1531,7 +1532,7 @@
         </w:rPr>
         <w:fldChar w:fldCharType="end"/>
       </w:r>
-      <w:bookmarkEnd w:id="8"/>
+      <w:bookmarkEnd w:id="7"/>
       <w:r>
         <w:t xml:space="preserve"> – Detalhamento do </w:t>
       </w:r>
@@ -7216,7 +7217,7 @@
       <w:pPr>
         <w:pStyle w:val="LegendaTCC"/>
       </w:pPr>
-      <w:bookmarkStart w:id="9" w:name="_Ref148256137"/>
+      <w:bookmarkStart w:id="8" w:name="_Ref148256137"/>
       <w:r>
         <w:t xml:space="preserve">Tabela </w:t>
       </w:r>
@@ -7250,7 +7251,7 @@
         </w:rPr>
         <w:fldChar w:fldCharType="end"/>
       </w:r>
-      <w:bookmarkEnd w:id="9"/>
+      <w:bookmarkEnd w:id="8"/>
       <w:r>
         <w:t xml:space="preserve"> - Detalhamento do </w:t>
       </w:r>
@@ -7603,12 +7604,12 @@
       <w:pPr>
         <w:pStyle w:val="Ttulo1"/>
       </w:pPr>
-      <w:bookmarkStart w:id="10" w:name="_Toc151614444"/>
+      <w:bookmarkStart w:id="9" w:name="_Toc151614444"/>
       <w:r>
         <w:lastRenderedPageBreak/>
         <w:t>Tratamento de Dados</w:t>
       </w:r>
-      <w:bookmarkEnd w:id="10"/>
+      <w:bookmarkEnd w:id="9"/>
     </w:p>
     <w:p>
       <w:r>
@@ -7682,7 +7683,7 @@
       <w:pPr>
         <w:pStyle w:val="LegendaTCC"/>
       </w:pPr>
-      <w:bookmarkStart w:id="11" w:name="_Ref148257224"/>
+      <w:bookmarkStart w:id="10" w:name="_Ref148257224"/>
       <w:r>
         <w:t xml:space="preserve">Figura </w:t>
       </w:r>
@@ -7716,7 +7717,7 @@
         </w:rPr>
         <w:fldChar w:fldCharType="end"/>
       </w:r>
-      <w:bookmarkEnd w:id="11"/>
+      <w:bookmarkEnd w:id="10"/>
       <w:r>
         <w:t xml:space="preserve"> - Importação do </w:t>
       </w:r>
@@ -7865,7 +7866,7 @@
       <w:pPr>
         <w:pStyle w:val="LegendaTCC"/>
       </w:pPr>
-      <w:bookmarkStart w:id="12" w:name="_Ref147666915"/>
+      <w:bookmarkStart w:id="11" w:name="_Ref147666915"/>
       <w:r>
         <w:t xml:space="preserve">Figura </w:t>
       </w:r>
@@ -7899,7 +7900,7 @@
         </w:rPr>
         <w:fldChar w:fldCharType="end"/>
       </w:r>
-      <w:bookmarkEnd w:id="12"/>
+      <w:bookmarkEnd w:id="11"/>
       <w:r>
         <w:t xml:space="preserve"> - Leitura do arquivo com o pandas</w:t>
       </w:r>
@@ -8098,7 +8099,7 @@
       <w:pPr>
         <w:pStyle w:val="LegendaTCC"/>
       </w:pPr>
-      <w:bookmarkStart w:id="13" w:name="_Ref147677506"/>
+      <w:bookmarkStart w:id="12" w:name="_Ref147677506"/>
       <w:r>
         <w:lastRenderedPageBreak/>
         <w:t xml:space="preserve">Figura </w:t>
@@ -8133,7 +8134,7 @@
         </w:rPr>
         <w:fldChar w:fldCharType="end"/>
       </w:r>
-      <w:bookmarkEnd w:id="13"/>
+      <w:bookmarkEnd w:id="12"/>
       <w:r>
         <w:t xml:space="preserve"> - Visualização do dataframe</w:t>
       </w:r>
@@ -8255,7 +8256,7 @@
       <w:pPr>
         <w:pStyle w:val="LegendaTCC"/>
       </w:pPr>
-      <w:bookmarkStart w:id="14" w:name="_Ref147676064"/>
+      <w:bookmarkStart w:id="13" w:name="_Ref147676064"/>
       <w:r>
         <w:t xml:space="preserve">Figura </w:t>
       </w:r>
@@ -8289,7 +8290,7 @@
         </w:rPr>
         <w:fldChar w:fldCharType="end"/>
       </w:r>
-      <w:bookmarkEnd w:id="14"/>
+      <w:bookmarkEnd w:id="13"/>
       <w:r>
         <w:t xml:space="preserve"> - Ajuste no maximo de colunas da função display</w:t>
       </w:r>
@@ -8420,7 +8421,7 @@
       <w:pPr>
         <w:pStyle w:val="LegendaTCC"/>
       </w:pPr>
-      <w:bookmarkStart w:id="15" w:name="_Ref148257305"/>
+      <w:bookmarkStart w:id="14" w:name="_Ref148257305"/>
       <w:r>
         <w:t xml:space="preserve">Figura </w:t>
       </w:r>
@@ -8454,7 +8455,7 @@
         </w:rPr>
         <w:fldChar w:fldCharType="end"/>
       </w:r>
-      <w:bookmarkEnd w:id="15"/>
+      <w:bookmarkEnd w:id="14"/>
       <w:r>
         <w:t xml:space="preserve"> - Criando dataframe da população por código postal</w:t>
       </w:r>
@@ -8525,7 +8526,7 @@
       <w:pPr>
         <w:pStyle w:val="LegendaTCC"/>
       </w:pPr>
-      <w:bookmarkStart w:id="16" w:name="_Ref147680741"/>
+      <w:bookmarkStart w:id="15" w:name="_Ref147680741"/>
       <w:r>
         <w:t xml:space="preserve">Figura </w:t>
       </w:r>
@@ -8559,7 +8560,7 @@
         </w:rPr>
         <w:fldChar w:fldCharType="end"/>
       </w:r>
-      <w:bookmarkEnd w:id="16"/>
+      <w:bookmarkEnd w:id="15"/>
       <w:r>
         <w:t xml:space="preserve"> - Junção dos dataframes</w:t>
       </w:r>
@@ -8700,7 +8701,7 @@
       <w:pPr>
         <w:pStyle w:val="LegendaTCC"/>
       </w:pPr>
-      <w:bookmarkStart w:id="17" w:name="_Ref148275232"/>
+      <w:bookmarkStart w:id="16" w:name="_Ref148275232"/>
       <w:r>
         <w:lastRenderedPageBreak/>
         <w:t xml:space="preserve">Figura </w:t>
@@ -8735,7 +8736,7 @@
         </w:rPr>
         <w:fldChar w:fldCharType="end"/>
       </w:r>
-      <w:bookmarkEnd w:id="17"/>
+      <w:bookmarkEnd w:id="16"/>
       <w:r>
         <w:t xml:space="preserve"> </w:t>
       </w:r>
@@ -9078,7 +9079,7 @@
       <w:pPr>
         <w:pStyle w:val="LegendaTCC"/>
       </w:pPr>
-      <w:bookmarkStart w:id="18" w:name="_Ref149500772"/>
+      <w:bookmarkStart w:id="17" w:name="_Ref149500772"/>
       <w:r>
         <w:t xml:space="preserve">Figura </w:t>
       </w:r>
@@ -9112,7 +9113,7 @@
         </w:rPr>
         <w:fldChar w:fldCharType="end"/>
       </w:r>
-      <w:bookmarkEnd w:id="18"/>
+      <w:bookmarkEnd w:id="17"/>
       <w:r>
         <w:t xml:space="preserve"> - Removendo a coluna ID_cliente</w:t>
       </w:r>
@@ -9339,7 +9340,7 @@
       <w:pPr>
         <w:pStyle w:val="LegendaTCC"/>
       </w:pPr>
-      <w:bookmarkStart w:id="19" w:name="_Ref149500793"/>
+      <w:bookmarkStart w:id="18" w:name="_Ref149500793"/>
       <w:r>
         <w:t xml:space="preserve">Figura </w:t>
       </w:r>
@@ -9373,7 +9374,7 @@
         </w:rPr>
         <w:fldChar w:fldCharType="end"/>
       </w:r>
-      <w:bookmarkEnd w:id="19"/>
+      <w:bookmarkEnd w:id="18"/>
       <w:r>
         <w:t xml:space="preserve"> - Identificando os valores que precisarão ser traduzidos</w:t>
       </w:r>
@@ -9557,7 +9558,7 @@
       <w:pPr>
         <w:pStyle w:val="LegendaTCC"/>
       </w:pPr>
-      <w:bookmarkStart w:id="20" w:name="_Ref149501104"/>
+      <w:bookmarkStart w:id="19" w:name="_Ref149501104"/>
       <w:r>
         <w:t xml:space="preserve">Figura </w:t>
       </w:r>
@@ -9591,7 +9592,7 @@
         </w:rPr>
         <w:fldChar w:fldCharType="end"/>
       </w:r>
-      <w:bookmarkEnd w:id="20"/>
+      <w:bookmarkEnd w:id="19"/>
       <w:r>
         <w:t xml:space="preserve"> - Renomeando valores da base de dados</w:t>
       </w:r>
@@ -9733,7 +9734,7 @@
       <w:pPr>
         <w:pStyle w:val="LegendaTCC"/>
       </w:pPr>
-      <w:bookmarkStart w:id="21" w:name="_Ref149498754"/>
+      <w:bookmarkStart w:id="20" w:name="_Ref149498754"/>
       <w:r>
         <w:t xml:space="preserve">Figura </w:t>
       </w:r>
@@ -9767,7 +9768,7 @@
         </w:rPr>
         <w:fldChar w:fldCharType="end"/>
       </w:r>
-      <w:bookmarkEnd w:id="21"/>
+      <w:bookmarkEnd w:id="20"/>
       <w:r>
         <w:t xml:space="preserve"> – Informações do </w:t>
       </w:r>
@@ -9941,7 +9942,7 @@
       <w:pPr>
         <w:pStyle w:val="LegendaTCC"/>
       </w:pPr>
-      <w:bookmarkStart w:id="22" w:name="_Ref148587657"/>
+      <w:bookmarkStart w:id="21" w:name="_Ref148587657"/>
       <w:r>
         <w:t xml:space="preserve">Figura </w:t>
       </w:r>
@@ -9975,7 +9976,7 @@
         </w:rPr>
         <w:fldChar w:fldCharType="end"/>
       </w:r>
-      <w:bookmarkEnd w:id="22"/>
+      <w:bookmarkEnd w:id="21"/>
       <w:r>
         <w:t xml:space="preserve"> - Contagem dos valores das colunas</w:t>
       </w:r>
@@ -10160,7 +10161,7 @@
       <w:pPr>
         <w:pStyle w:val="LegendaTCC"/>
       </w:pPr>
-      <w:bookmarkStart w:id="23" w:name="_Ref148865321"/>
+      <w:bookmarkStart w:id="22" w:name="_Ref148865321"/>
       <w:r>
         <w:t xml:space="preserve">Figura </w:t>
       </w:r>
@@ -10194,7 +10195,7 @@
         </w:rPr>
         <w:fldChar w:fldCharType="end"/>
       </w:r>
-      <w:bookmarkEnd w:id="23"/>
+      <w:bookmarkEnd w:id="22"/>
       <w:r>
         <w:t xml:space="preserve"> - Filtro de clientes sem o serviço de telefone</w:t>
       </w:r>
@@ -10286,7 +10287,7 @@
       <w:pPr>
         <w:pStyle w:val="LegendaTCC"/>
       </w:pPr>
-      <w:bookmarkStart w:id="24" w:name="_Ref148865331"/>
+      <w:bookmarkStart w:id="23" w:name="_Ref148865331"/>
       <w:r>
         <w:t xml:space="preserve">Figura </w:t>
       </w:r>
@@ -10320,7 +10321,7 @@
         </w:rPr>
         <w:fldChar w:fldCharType="end"/>
       </w:r>
-      <w:bookmarkEnd w:id="24"/>
+      <w:bookmarkEnd w:id="23"/>
       <w:r>
         <w:t xml:space="preserve"> - </w:t>
       </w:r>
@@ -10542,8 +10543,8 @@
       <w:pPr>
         <w:pStyle w:val="LegendaTCC"/>
       </w:pPr>
-      <w:bookmarkStart w:id="25" w:name="_Ref148875814"/>
-      <w:bookmarkStart w:id="26" w:name="_Ref148875806"/>
+      <w:bookmarkStart w:id="24" w:name="_Ref148875814"/>
+      <w:bookmarkStart w:id="25" w:name="_Ref148875806"/>
       <w:r>
         <w:t xml:space="preserve">Figura </w:t>
       </w:r>
@@ -10577,11 +10578,11 @@
         </w:rPr>
         <w:fldChar w:fldCharType="end"/>
       </w:r>
+      <w:bookmarkEnd w:id="24"/>
+      <w:r>
+        <w:t xml:space="preserve"> - atribuindo dados nos campos com valores nulos</w:t>
+      </w:r>
       <w:bookmarkEnd w:id="25"/>
-      <w:r>
-        <w:t xml:space="preserve"> - atribuindo dados nos campos com valores nulos</w:t>
-      </w:r>
-      <w:bookmarkEnd w:id="26"/>
     </w:p>
     <w:p>
       <w:pPr>
@@ -10713,7 +10714,7 @@
       <w:pPr>
         <w:pStyle w:val="LegendaTCC"/>
       </w:pPr>
-      <w:bookmarkStart w:id="27" w:name="_Ref149403864"/>
+      <w:bookmarkStart w:id="26" w:name="_Ref149403864"/>
       <w:r>
         <w:t xml:space="preserve">Figura </w:t>
       </w:r>
@@ -10747,7 +10748,7 @@
         </w:rPr>
         <w:fldChar w:fldCharType="end"/>
       </w:r>
-      <w:bookmarkEnd w:id="27"/>
+      <w:bookmarkEnd w:id="26"/>
       <w:r>
         <w:t xml:space="preserve"> - Quantidade de clientes por situação</w:t>
       </w:r>
@@ -10862,7 +10863,7 @@
       <w:pPr>
         <w:pStyle w:val="LegendaTCC"/>
       </w:pPr>
-      <w:bookmarkStart w:id="28" w:name="_Ref149402862"/>
+      <w:bookmarkStart w:id="27" w:name="_Ref149402862"/>
       <w:r>
         <w:t xml:space="preserve">Figura </w:t>
       </w:r>
@@ -10896,7 +10897,7 @@
         </w:rPr>
         <w:fldChar w:fldCharType="end"/>
       </w:r>
-      <w:bookmarkEnd w:id="28"/>
+      <w:bookmarkEnd w:id="27"/>
       <w:r>
         <w:t xml:space="preserve"> - Removendo clientes que contrataram o serviço no período analisado</w:t>
       </w:r>
@@ -11006,7 +11007,7 @@
       <w:pPr>
         <w:pStyle w:val="LegendaTCC"/>
       </w:pPr>
-      <w:bookmarkStart w:id="29" w:name="_Ref149419274"/>
+      <w:bookmarkStart w:id="28" w:name="_Ref149419274"/>
       <w:r>
         <w:t xml:space="preserve">Figura </w:t>
       </w:r>
@@ -11040,7 +11041,7 @@
         </w:rPr>
         <w:fldChar w:fldCharType="end"/>
       </w:r>
-      <w:bookmarkEnd w:id="29"/>
+      <w:bookmarkEnd w:id="28"/>
       <w:r>
         <w:t xml:space="preserve"> </w:t>
       </w:r>
@@ -11175,7 +11176,7 @@
       <w:pPr>
         <w:pStyle w:val="LegendaTCC"/>
       </w:pPr>
-      <w:bookmarkStart w:id="30" w:name="_Ref149482444"/>
+      <w:bookmarkStart w:id="29" w:name="_Ref149482444"/>
       <w:r>
         <w:t xml:space="preserve">Figura </w:t>
       </w:r>
@@ -11209,7 +11210,7 @@
         </w:rPr>
         <w:fldChar w:fldCharType="end"/>
       </w:r>
-      <w:bookmarkEnd w:id="30"/>
+      <w:bookmarkEnd w:id="29"/>
       <w:r>
         <w:t xml:space="preserve"> - Agrupamento em conjunto das colunas</w:t>
       </w:r>
@@ -11319,7 +11320,7 @@
       <w:pPr>
         <w:pStyle w:val="LegendaTCC"/>
       </w:pPr>
-      <w:bookmarkStart w:id="31" w:name="_Ref149501246"/>
+      <w:bookmarkStart w:id="30" w:name="_Ref149501246"/>
       <w:r>
         <w:t xml:space="preserve">Figura </w:t>
       </w:r>
@@ -11353,7 +11354,7 @@
         </w:rPr>
         <w:fldChar w:fldCharType="end"/>
       </w:r>
-      <w:bookmarkEnd w:id="31"/>
+      <w:bookmarkEnd w:id="30"/>
       <w:r>
         <w:t xml:space="preserve"> - Atribuição dos valores nas linhas com dados ausentes</w:t>
       </w:r>
@@ -11477,8 +11478,8 @@
       <w:pPr>
         <w:pStyle w:val="LegendaTCC"/>
       </w:pPr>
-      <w:bookmarkStart w:id="32" w:name="_Ref149466126"/>
-      <w:bookmarkStart w:id="33" w:name="_Ref149466120"/>
+      <w:bookmarkStart w:id="31" w:name="_Ref149466126"/>
+      <w:bookmarkStart w:id="32" w:name="_Ref149466120"/>
       <w:r>
         <w:lastRenderedPageBreak/>
         <w:t xml:space="preserve">Figura </w:t>
@@ -11513,11 +11514,11 @@
         </w:rPr>
         <w:fldChar w:fldCharType="end"/>
       </w:r>
+      <w:bookmarkEnd w:id="31"/>
+      <w:r>
+        <w:t xml:space="preserve"> - Contagem dos valores por coluna</w:t>
+      </w:r>
       <w:bookmarkEnd w:id="32"/>
-      <w:r>
-        <w:t xml:space="preserve"> - Contagem dos valores por coluna</w:t>
-      </w:r>
-      <w:bookmarkEnd w:id="33"/>
     </w:p>
     <w:p>
       <w:pPr>
@@ -11607,111 +11608,111 @@
       <w:pPr>
         <w:pStyle w:val="Ttulo1"/>
       </w:pPr>
-      <w:bookmarkStart w:id="34" w:name="_Toc151614445"/>
+      <w:bookmarkStart w:id="33" w:name="_Toc151614445"/>
       <w:r>
         <w:lastRenderedPageBreak/>
         <w:t>Analise e exploração dos dados</w:t>
       </w:r>
+      <w:bookmarkEnd w:id="33"/>
+    </w:p>
+    <w:p>
+      <w:r>
+        <w:t>Partindo agora para a etapa de análise exploratória dos dados iremos avançar</w:t>
+      </w:r>
+      <w:r>
+        <w:t xml:space="preserve"> na investigação detalhada </w:t>
+      </w:r>
+      <w:r>
+        <w:t>do nosso dataframe</w:t>
+      </w:r>
+      <w:r>
+        <w:t xml:space="preserve"> com o objetivo de identificar padrões, tendências e fatores que moldam a decisão dos clientes de permanecerem ou </w:t>
+      </w:r>
+      <w:r>
+        <w:t xml:space="preserve">cancelaram seus </w:t>
+      </w:r>
+      <w:r>
+        <w:t>serviços. Esta análise aprofundada permitirá a formulação de estratégias de retenção de clientes mais eficazes e aprimoramento da qualidade dos serviços oferecidos pelas empresas de telecomunicações.</w:t>
+      </w:r>
+    </w:p>
+    <w:p>
+      <w:r>
+        <w:t xml:space="preserve">Primeiramente, iremos importar a biblioteca </w:t>
+      </w:r>
+      <w:r>
+        <w:rPr>
+          <w:i/>
+        </w:rPr>
+        <w:t>matplotlib</w:t>
+      </w:r>
+      <w:r>
+        <w:t xml:space="preserve">, ela será fundamental nesta etapa pois através dela conseguiremos construir gráficos que facilitarão tanto nossas analises quanto as tomadas de decisões, o comando utilizado para importar esta biblioteca pode ser visualizado na </w:t>
+      </w:r>
+      <w:r>
+        <w:fldChar w:fldCharType="begin"/>
+      </w:r>
+      <w:r>
+        <w:instrText xml:space="preserve"> REF _Ref150085090 \h </w:instrText>
+      </w:r>
+      <w:r>
+        <w:fldChar w:fldCharType="separate"/>
+      </w:r>
+      <w:r>
+        <w:t xml:space="preserve">Figura </w:t>
+      </w:r>
+      <w:r>
+        <w:rPr>
+          <w:noProof/>
+        </w:rPr>
+        <w:t>24</w:t>
+      </w:r>
+      <w:r>
+        <w:fldChar w:fldCharType="end"/>
+      </w:r>
+      <w:r>
+        <w:t>.</w:t>
+      </w:r>
+    </w:p>
+    <w:p/>
+    <w:p>
+      <w:pPr>
+        <w:pStyle w:val="LegendaTCC"/>
+      </w:pPr>
+      <w:bookmarkStart w:id="34" w:name="_Ref150085090"/>
+      <w:r>
+        <w:t xml:space="preserve">Figura </w:t>
+      </w:r>
+      <w:r>
+        <w:rPr>
+          <w:noProof/>
+        </w:rPr>
+        <w:fldChar w:fldCharType="begin"/>
+      </w:r>
+      <w:r>
+        <w:rPr>
+          <w:noProof/>
+        </w:rPr>
+        <w:instrText xml:space="preserve"> SEQ Figura \* ARABIC </w:instrText>
+      </w:r>
+      <w:r>
+        <w:rPr>
+          <w:noProof/>
+        </w:rPr>
+        <w:fldChar w:fldCharType="separate"/>
+      </w:r>
+      <w:r>
+        <w:rPr>
+          <w:noProof/>
+        </w:rPr>
+        <w:t>24</w:t>
+      </w:r>
+      <w:r>
+        <w:rPr>
+          <w:noProof/>
+        </w:rPr>
+        <w:fldChar w:fldCharType="end"/>
+      </w:r>
       <w:bookmarkEnd w:id="34"/>
-    </w:p>
-    <w:p>
-      <w:r>
-        <w:t>Partindo agora para a etapa de análise exploratória dos dados iremos avançar</w:t>
-      </w:r>
-      <w:r>
-        <w:t xml:space="preserve"> na investigação detalhada </w:t>
-      </w:r>
-      <w:r>
-        <w:t>do nosso dataframe</w:t>
-      </w:r>
-      <w:r>
-        <w:t xml:space="preserve"> com o objetivo de identificar padrões, tendências e fatores que moldam a decisão dos clientes de permanecerem ou </w:t>
-      </w:r>
-      <w:r>
-        <w:t xml:space="preserve">cancelaram seus </w:t>
-      </w:r>
-      <w:r>
-        <w:t>serviços. Esta análise aprofundada permitirá a formulação de estratégias de retenção de clientes mais eficazes e aprimoramento da qualidade dos serviços oferecidos pelas empresas de telecomunicações.</w:t>
-      </w:r>
-    </w:p>
-    <w:p>
-      <w:r>
-        <w:t xml:space="preserve">Primeiramente, iremos importar a biblioteca </w:t>
-      </w:r>
-      <w:r>
-        <w:rPr>
-          <w:i/>
-        </w:rPr>
-        <w:t>matplotlib</w:t>
-      </w:r>
-      <w:r>
-        <w:t xml:space="preserve">, ela será fundamental nesta etapa pois através dela conseguiremos construir gráficos que facilitarão tanto nossas analises quanto as tomadas de decisões, o comando utilizado para importar esta biblioteca pode ser visualizado na </w:t>
-      </w:r>
-      <w:r>
-        <w:fldChar w:fldCharType="begin"/>
-      </w:r>
-      <w:r>
-        <w:instrText xml:space="preserve"> REF _Ref150085090 \h </w:instrText>
-      </w:r>
-      <w:r>
-        <w:fldChar w:fldCharType="separate"/>
-      </w:r>
-      <w:r>
-        <w:t xml:space="preserve">Figura </w:t>
-      </w:r>
-      <w:r>
-        <w:rPr>
-          <w:noProof/>
-        </w:rPr>
-        <w:t>24</w:t>
-      </w:r>
-      <w:r>
-        <w:fldChar w:fldCharType="end"/>
-      </w:r>
-      <w:r>
-        <w:t>.</w:t>
-      </w:r>
-    </w:p>
-    <w:p/>
-    <w:p>
-      <w:pPr>
-        <w:pStyle w:val="LegendaTCC"/>
-      </w:pPr>
-      <w:bookmarkStart w:id="35" w:name="_Ref150085090"/>
-      <w:r>
-        <w:t xml:space="preserve">Figura </w:t>
-      </w:r>
-      <w:r>
-        <w:rPr>
-          <w:noProof/>
-        </w:rPr>
-        <w:fldChar w:fldCharType="begin"/>
-      </w:r>
-      <w:r>
-        <w:rPr>
-          <w:noProof/>
-        </w:rPr>
-        <w:instrText xml:space="preserve"> SEQ Figura \* ARABIC </w:instrText>
-      </w:r>
-      <w:r>
-        <w:rPr>
-          <w:noProof/>
-        </w:rPr>
-        <w:fldChar w:fldCharType="separate"/>
-      </w:r>
-      <w:r>
-        <w:rPr>
-          <w:noProof/>
-        </w:rPr>
-        <w:t>24</w:t>
-      </w:r>
-      <w:r>
-        <w:rPr>
-          <w:noProof/>
-        </w:rPr>
-        <w:fldChar w:fldCharType="end"/>
-      </w:r>
-      <w:bookmarkEnd w:id="35"/>
       <w:r>
         <w:t xml:space="preserve"> - Importando o Matplotlib</w:t>
       </w:r>
@@ -11842,7 +11843,7 @@
       <w:pPr>
         <w:pStyle w:val="LegendaTCC"/>
       </w:pPr>
-      <w:bookmarkStart w:id="36" w:name="_Ref150085841"/>
+      <w:bookmarkStart w:id="35" w:name="_Ref150085841"/>
       <w:r>
         <w:t xml:space="preserve">Figura </w:t>
       </w:r>
@@ -11876,7 +11877,7 @@
         </w:rPr>
         <w:fldChar w:fldCharType="end"/>
       </w:r>
-      <w:bookmarkEnd w:id="36"/>
+      <w:bookmarkEnd w:id="35"/>
       <w:r>
         <w:t xml:space="preserve"> - Código para geração do </w:t>
       </w:r>
@@ -11954,7 +11955,7 @@
       <w:pPr>
         <w:pStyle w:val="LegendaTCC"/>
       </w:pPr>
-      <w:bookmarkStart w:id="37" w:name="_Ref150085852"/>
+      <w:bookmarkStart w:id="36" w:name="_Ref150085852"/>
       <w:r>
         <w:t xml:space="preserve">Figura </w:t>
       </w:r>
@@ -11988,7 +11989,7 @@
         </w:rPr>
         <w:fldChar w:fldCharType="end"/>
       </w:r>
-      <w:bookmarkEnd w:id="37"/>
+      <w:bookmarkEnd w:id="36"/>
       <w:r>
         <w:t xml:space="preserve"> - Gráfico percentual por gênero</w:t>
       </w:r>
@@ -12108,7 +12109,7 @@
       <w:pPr>
         <w:pStyle w:val="LegendaTCC"/>
       </w:pPr>
-      <w:bookmarkStart w:id="38" w:name="_Ref150088451"/>
+      <w:bookmarkStart w:id="37" w:name="_Ref150088451"/>
       <w:r>
         <w:t xml:space="preserve">Figura </w:t>
       </w:r>
@@ -12142,7 +12143,7 @@
         </w:rPr>
         <w:fldChar w:fldCharType="end"/>
       </w:r>
-      <w:bookmarkEnd w:id="38"/>
+      <w:bookmarkEnd w:id="37"/>
       <w:r>
         <w:t xml:space="preserve"> - Criação de faixas etárias</w:t>
       </w:r>
@@ -12281,7 +12282,7 @@
       <w:pPr>
         <w:pStyle w:val="LegendaTCC"/>
       </w:pPr>
-      <w:bookmarkStart w:id="39" w:name="_Ref150088990"/>
+      <w:bookmarkStart w:id="38" w:name="_Ref150088990"/>
       <w:r>
         <w:t xml:space="preserve">Figura </w:t>
       </w:r>
@@ -12315,7 +12316,7 @@
         </w:rPr>
         <w:fldChar w:fldCharType="end"/>
       </w:r>
-      <w:bookmarkEnd w:id="39"/>
+      <w:bookmarkEnd w:id="38"/>
       <w:r>
         <w:t xml:space="preserve"> - Código para criação do gr</w:t>
       </w:r>
@@ -12395,7 +12396,7 @@
       <w:pPr>
         <w:pStyle w:val="LegendaTCC"/>
       </w:pPr>
-      <w:bookmarkStart w:id="40" w:name="_Ref150088996"/>
+      <w:bookmarkStart w:id="39" w:name="_Ref150088996"/>
       <w:r>
         <w:t xml:space="preserve">Figura </w:t>
       </w:r>
@@ -12429,7 +12430,7 @@
         </w:rPr>
         <w:fldChar w:fldCharType="end"/>
       </w:r>
-      <w:bookmarkEnd w:id="40"/>
+      <w:bookmarkEnd w:id="39"/>
       <w:r>
         <w:t xml:space="preserve"> - Gráfico de gênero por idade</w:t>
       </w:r>
@@ -12553,7 +12554,7 @@
       <w:pPr>
         <w:pStyle w:val="LegendaTCC"/>
       </w:pPr>
-      <w:bookmarkStart w:id="41" w:name="_Ref150109172"/>
+      <w:bookmarkStart w:id="40" w:name="_Ref150109172"/>
       <w:r>
         <w:t xml:space="preserve">Figura </w:t>
       </w:r>
@@ -12587,7 +12588,7 @@
         </w:rPr>
         <w:fldChar w:fldCharType="end"/>
       </w:r>
-      <w:bookmarkEnd w:id="41"/>
+      <w:bookmarkEnd w:id="40"/>
       <w:r>
         <w:t xml:space="preserve"> - Código para </w:t>
       </w:r>
@@ -12674,7 +12675,7 @@
       <w:pPr>
         <w:pStyle w:val="LegendaTCC"/>
       </w:pPr>
-      <w:bookmarkStart w:id="42" w:name="_Ref150109407"/>
+      <w:bookmarkStart w:id="41" w:name="_Ref150109407"/>
       <w:r>
         <w:t xml:space="preserve">Figura </w:t>
       </w:r>
@@ -12708,7 +12709,7 @@
         </w:rPr>
         <w:fldChar w:fldCharType="end"/>
       </w:r>
-      <w:bookmarkEnd w:id="42"/>
+      <w:bookmarkEnd w:id="41"/>
       <w:r>
         <w:t xml:space="preserve"> - G</w:t>
       </w:r>
@@ -12899,7 +12900,7 @@
       <w:pPr>
         <w:pStyle w:val="LegendaTCC"/>
       </w:pPr>
-      <w:bookmarkStart w:id="43" w:name="_Ref150200571"/>
+      <w:bookmarkStart w:id="42" w:name="_Ref150200571"/>
       <w:r>
         <w:t xml:space="preserve">Figura </w:t>
       </w:r>
@@ -12933,7 +12934,7 @@
         </w:rPr>
         <w:fldChar w:fldCharType="end"/>
       </w:r>
-      <w:bookmarkEnd w:id="43"/>
+      <w:bookmarkEnd w:id="42"/>
       <w:r>
         <w:t xml:space="preserve"> - Encontrando o valor proporcional de clientes que cancelaram</w:t>
       </w:r>
@@ -13039,7 +13040,7 @@
       <w:pPr>
         <w:pStyle w:val="LegendaTCC"/>
       </w:pPr>
-      <w:bookmarkStart w:id="44" w:name="_Ref150202123"/>
+      <w:bookmarkStart w:id="43" w:name="_Ref150202123"/>
       <w:r>
         <w:t xml:space="preserve">Figura </w:t>
       </w:r>
@@ -13073,7 +13074,7 @@
         </w:rPr>
         <w:fldChar w:fldCharType="end"/>
       </w:r>
-      <w:bookmarkEnd w:id="44"/>
+      <w:bookmarkEnd w:id="43"/>
       <w:r>
         <w:t xml:space="preserve"> - Calculando valor proporcional por faixa etária</w:t>
       </w:r>
@@ -13186,7 +13187,7 @@
       <w:pPr>
         <w:pStyle w:val="LegendaTCC"/>
       </w:pPr>
-      <w:bookmarkStart w:id="45" w:name="_Ref150202576"/>
+      <w:bookmarkStart w:id="44" w:name="_Ref150202576"/>
       <w:r>
         <w:t xml:space="preserve">Figura </w:t>
       </w:r>
@@ -13220,7 +13221,7 @@
         </w:rPr>
         <w:fldChar w:fldCharType="end"/>
       </w:r>
-      <w:bookmarkEnd w:id="45"/>
+      <w:bookmarkEnd w:id="44"/>
       <w:r>
         <w:t xml:space="preserve"> - Gráfico de proporção de cancelamento por faixa etária</w:t>
       </w:r>
@@ -13351,7 +13352,7 @@
       <w:pPr>
         <w:pStyle w:val="LegendaTCC"/>
       </w:pPr>
-      <w:bookmarkStart w:id="46" w:name="_Ref150281992"/>
+      <w:bookmarkStart w:id="45" w:name="_Ref150281992"/>
       <w:r>
         <w:t xml:space="preserve">Figura </w:t>
       </w:r>
@@ -13385,7 +13386,7 @@
         </w:rPr>
         <w:fldChar w:fldCharType="end"/>
       </w:r>
-      <w:bookmarkEnd w:id="46"/>
+      <w:bookmarkEnd w:id="45"/>
       <w:r>
         <w:t xml:space="preserve"> - Retenção do cliente por oferta recebida</w:t>
       </w:r>
@@ -13578,7 +13579,7 @@
       <w:pPr>
         <w:pStyle w:val="LegendaTCC"/>
       </w:pPr>
-      <w:bookmarkStart w:id="47" w:name="_Ref150368165"/>
+      <w:bookmarkStart w:id="46" w:name="_Ref150368165"/>
       <w:r>
         <w:lastRenderedPageBreak/>
         <w:t xml:space="preserve">Figura </w:t>
@@ -13613,7 +13614,7 @@
         </w:rPr>
         <w:fldChar w:fldCharType="end"/>
       </w:r>
-      <w:bookmarkEnd w:id="47"/>
+      <w:bookmarkEnd w:id="46"/>
       <w:r>
         <w:t xml:space="preserve"> - Geração de tabela com a retenção por faixa etária e última oferta</w:t>
       </w:r>
@@ -13714,7 +13715,7 @@
       <w:pPr>
         <w:pStyle w:val="LegendaTCC"/>
       </w:pPr>
-      <w:bookmarkStart w:id="48" w:name="_Ref150374852"/>
+      <w:bookmarkStart w:id="47" w:name="_Ref150374852"/>
       <w:r>
         <w:t xml:space="preserve">Figura </w:t>
       </w:r>
@@ -13748,7 +13749,7 @@
         </w:rPr>
         <w:fldChar w:fldCharType="end"/>
       </w:r>
-      <w:bookmarkEnd w:id="48"/>
+      <w:bookmarkEnd w:id="47"/>
       <w:r>
         <w:t xml:space="preserve"> - Gráfico de retenção de cliente por faixa etária e último plano ofertado</w:t>
       </w:r>
@@ -13875,7 +13876,7 @@
       <w:pPr>
         <w:pStyle w:val="LegendaTCC"/>
       </w:pPr>
-      <w:bookmarkStart w:id="49" w:name="_Ref150539485"/>
+      <w:bookmarkStart w:id="48" w:name="_Ref150539485"/>
       <w:r>
         <w:t xml:space="preserve">Figura </w:t>
       </w:r>
@@ -13909,7 +13910,7 @@
         </w:rPr>
         <w:fldChar w:fldCharType="end"/>
       </w:r>
-      <w:bookmarkEnd w:id="49"/>
+      <w:bookmarkEnd w:id="48"/>
       <w:r>
         <w:t xml:space="preserve"> - Situação do cliente vs Tempo de base</w:t>
       </w:r>
@@ -14046,7 +14047,7 @@
       <w:pPr>
         <w:pStyle w:val="LegendaTCC"/>
       </w:pPr>
-      <w:bookmarkStart w:id="50" w:name="_Ref150541015"/>
+      <w:bookmarkStart w:id="49" w:name="_Ref150541015"/>
       <w:r>
         <w:t xml:space="preserve">Figura </w:t>
       </w:r>
@@ -14080,7 +14081,7 @@
         </w:rPr>
         <w:fldChar w:fldCharType="end"/>
       </w:r>
-      <w:bookmarkEnd w:id="50"/>
+      <w:bookmarkEnd w:id="49"/>
       <w:r>
         <w:t xml:space="preserve"> - Estratificando os clientes com menos de 12 meses</w:t>
       </w:r>
@@ -14156,7 +14157,7 @@
       <w:pPr>
         <w:pStyle w:val="LegendaTCC"/>
       </w:pPr>
-      <w:bookmarkStart w:id="51" w:name="_Ref150541019"/>
+      <w:bookmarkStart w:id="50" w:name="_Ref150541019"/>
       <w:r>
         <w:t xml:space="preserve">Figura </w:t>
       </w:r>
@@ -14190,7 +14191,7 @@
         </w:rPr>
         <w:fldChar w:fldCharType="end"/>
       </w:r>
-      <w:bookmarkEnd w:id="51"/>
+      <w:bookmarkEnd w:id="50"/>
       <w:r>
         <w:t xml:space="preserve"> - Situação de clientes com menos de 12 meses por faixa etária</w:t>
       </w:r>
@@ -14335,7 +14336,7 @@
       <w:pPr>
         <w:pStyle w:val="LegendaTCC"/>
       </w:pPr>
-      <w:bookmarkStart w:id="52" w:name="_Ref150628539"/>
+      <w:bookmarkStart w:id="51" w:name="_Ref150628539"/>
       <w:r>
         <w:t xml:space="preserve">Figura </w:t>
       </w:r>
@@ -14369,7 +14370,7 @@
         </w:rPr>
         <w:fldChar w:fldCharType="end"/>
       </w:r>
-      <w:bookmarkEnd w:id="52"/>
+      <w:bookmarkEnd w:id="51"/>
       <w:r>
         <w:t xml:space="preserve"> - Ajuste dos valores da população</w:t>
       </w:r>
@@ -14470,7 +14471,7 @@
       <w:pPr>
         <w:pStyle w:val="LegendaTCC"/>
       </w:pPr>
-      <w:bookmarkStart w:id="53" w:name="_Ref150629810"/>
+      <w:bookmarkStart w:id="52" w:name="_Ref150629810"/>
       <w:r>
         <w:t xml:space="preserve">Figura </w:t>
       </w:r>
@@ -14504,7 +14505,7 @@
         </w:rPr>
         <w:fldChar w:fldCharType="end"/>
       </w:r>
-      <w:bookmarkEnd w:id="53"/>
+      <w:bookmarkEnd w:id="52"/>
       <w:r>
         <w:t xml:space="preserve"> - Cidades agrupadas com base no total da população</w:t>
       </w:r>
@@ -14637,7 +14638,7 @@
       <w:pPr>
         <w:pStyle w:val="LegendaTCC"/>
       </w:pPr>
-      <w:bookmarkStart w:id="54" w:name="_Ref150633931"/>
+      <w:bookmarkStart w:id="53" w:name="_Ref150633931"/>
       <w:r>
         <w:t xml:space="preserve">Figura </w:t>
       </w:r>
@@ -14671,7 +14672,7 @@
         </w:rPr>
         <w:fldChar w:fldCharType="end"/>
       </w:r>
-      <w:bookmarkEnd w:id="54"/>
+      <w:bookmarkEnd w:id="53"/>
       <w:r>
         <w:t xml:space="preserve"> - Função para gerar os gráficos</w:t>
       </w:r>
@@ -14778,7 +14779,7 @@
       <w:pPr>
         <w:pStyle w:val="LegendaTCC"/>
       </w:pPr>
-      <w:bookmarkStart w:id="55" w:name="_Ref150635987"/>
+      <w:bookmarkStart w:id="54" w:name="_Ref150635987"/>
       <w:r>
         <w:t xml:space="preserve">Figura </w:t>
       </w:r>
@@ -14812,7 +14813,7 @@
         </w:rPr>
         <w:fldChar w:fldCharType="end"/>
       </w:r>
-      <w:bookmarkEnd w:id="55"/>
+      <w:bookmarkEnd w:id="54"/>
       <w:r>
         <w:t xml:space="preserve"> - Ticket médio de recarga de longa distância</w:t>
       </w:r>
@@ -14930,7 +14931,7 @@
       <w:pPr>
         <w:pStyle w:val="LegendaTCC"/>
       </w:pPr>
-      <w:bookmarkStart w:id="56" w:name="_Ref150637143"/>
+      <w:bookmarkStart w:id="55" w:name="_Ref150637143"/>
       <w:r>
         <w:t xml:space="preserve">Figura </w:t>
       </w:r>
@@ -14964,7 +14965,7 @@
         </w:rPr>
         <w:fldChar w:fldCharType="end"/>
       </w:r>
-      <w:bookmarkEnd w:id="56"/>
+      <w:bookmarkEnd w:id="55"/>
       <w:r>
         <w:t xml:space="preserve"> – Quantidade de pacotes de dados extras solicitados</w:t>
       </w:r>
@@ -15100,7 +15101,7 @@
       <w:pPr>
         <w:pStyle w:val="LegendaTCC"/>
       </w:pPr>
-      <w:bookmarkStart w:id="57" w:name="_Ref150638741"/>
+      <w:bookmarkStart w:id="56" w:name="_Ref150638741"/>
       <w:r>
         <w:t xml:space="preserve">Figura </w:t>
       </w:r>
@@ -15134,7 +15135,7 @@
         </w:rPr>
         <w:fldChar w:fldCharType="end"/>
       </w:r>
-      <w:bookmarkEnd w:id="57"/>
+      <w:bookmarkEnd w:id="56"/>
       <w:r>
         <w:t xml:space="preserve"> - Ticket médio pago pelo cliente</w:t>
       </w:r>
@@ -15250,7 +15251,7 @@
       <w:pPr>
         <w:pStyle w:val="LegendaTCC"/>
       </w:pPr>
-      <w:bookmarkStart w:id="58" w:name="_Ref150678837"/>
+      <w:bookmarkStart w:id="57" w:name="_Ref150678837"/>
       <w:r>
         <w:t xml:space="preserve">Figura </w:t>
       </w:r>
@@ -15284,7 +15285,7 @@
         </w:rPr>
         <w:fldChar w:fldCharType="end"/>
       </w:r>
-      <w:bookmarkEnd w:id="58"/>
+      <w:bookmarkEnd w:id="57"/>
       <w:r>
         <w:t xml:space="preserve"> - Distribuição de clientes por serviço possuído</w:t>
       </w:r>
@@ -15385,7 +15386,7 @@
       <w:pPr>
         <w:pStyle w:val="LegendaTCC"/>
       </w:pPr>
-      <w:bookmarkStart w:id="59" w:name="_Ref150689869"/>
+      <w:bookmarkStart w:id="58" w:name="_Ref150689869"/>
       <w:r>
         <w:t xml:space="preserve">Figura </w:t>
       </w:r>
@@ -15419,7 +15420,7 @@
         </w:rPr>
         <w:fldChar w:fldCharType="end"/>
       </w:r>
-      <w:bookmarkEnd w:id="59"/>
+      <w:bookmarkEnd w:id="58"/>
       <w:r>
         <w:t xml:space="preserve"> - Estratificação de clientes com o serviço de telefone </w:t>
       </w:r>
@@ -15530,7 +15531,7 @@
       <w:pPr>
         <w:pStyle w:val="LegendaTCC"/>
       </w:pPr>
-      <w:bookmarkStart w:id="60" w:name="_Ref150698446"/>
+      <w:bookmarkStart w:id="59" w:name="_Ref150698446"/>
       <w:r>
         <w:t xml:space="preserve">Figura </w:t>
       </w:r>
@@ -15564,7 +15565,7 @@
         </w:rPr>
         <w:fldChar w:fldCharType="end"/>
       </w:r>
-      <w:bookmarkEnd w:id="60"/>
+      <w:bookmarkEnd w:id="59"/>
       <w:r>
         <w:t xml:space="preserve"> - Proporcional de clientes que possuem o serviço</w:t>
       </w:r>
@@ -15703,7 +15704,7 @@
       <w:pPr>
         <w:pStyle w:val="LegendaTCC"/>
       </w:pPr>
-      <w:bookmarkStart w:id="61" w:name="_Ref150691340"/>
+      <w:bookmarkStart w:id="60" w:name="_Ref150691340"/>
       <w:r>
         <w:t xml:space="preserve">Figura </w:t>
       </w:r>
@@ -15737,7 +15738,7 @@
         </w:rPr>
         <w:fldChar w:fldCharType="end"/>
       </w:r>
-      <w:bookmarkEnd w:id="61"/>
+      <w:bookmarkEnd w:id="60"/>
       <w:r>
         <w:t xml:space="preserve"> - </w:t>
       </w:r>
@@ -15816,7 +15817,7 @@
       <w:pPr>
         <w:pStyle w:val="LegendaTCC"/>
       </w:pPr>
-      <w:bookmarkStart w:id="62" w:name="_Ref150691346"/>
+      <w:bookmarkStart w:id="61" w:name="_Ref150691346"/>
       <w:r>
         <w:lastRenderedPageBreak/>
         <w:t xml:space="preserve">Figura </w:t>
@@ -15851,7 +15852,7 @@
         </w:rPr>
         <w:fldChar w:fldCharType="end"/>
       </w:r>
-      <w:bookmarkEnd w:id="62"/>
+      <w:bookmarkEnd w:id="61"/>
       <w:r>
         <w:t xml:space="preserve"> - </w:t>
       </w:r>
@@ -16030,7 +16031,7 @@
       <w:pPr>
         <w:pStyle w:val="LegendaTCC"/>
       </w:pPr>
-      <w:bookmarkStart w:id="63" w:name="_Ref150699100"/>
+      <w:bookmarkStart w:id="62" w:name="_Ref150699100"/>
       <w:r>
         <w:t xml:space="preserve">Figura </w:t>
       </w:r>
@@ -16064,7 +16065,7 @@
         </w:rPr>
         <w:fldChar w:fldCharType="end"/>
       </w:r>
-      <w:bookmarkEnd w:id="63"/>
+      <w:bookmarkEnd w:id="62"/>
       <w:r>
         <w:t xml:space="preserve"> - </w:t>
       </w:r>
@@ -16144,7 +16145,7 @@
       <w:pPr>
         <w:pStyle w:val="LegendaTCC"/>
       </w:pPr>
-      <w:bookmarkStart w:id="64" w:name="_Ref150699347"/>
+      <w:bookmarkStart w:id="63" w:name="_Ref150699347"/>
       <w:r>
         <w:t xml:space="preserve">Figura </w:t>
       </w:r>
@@ -16178,7 +16179,7 @@
         </w:rPr>
         <w:fldChar w:fldCharType="end"/>
       </w:r>
-      <w:bookmarkEnd w:id="64"/>
+      <w:bookmarkEnd w:id="63"/>
       <w:r>
         <w:t xml:space="preserve"> - </w:t>
       </w:r>
@@ -16323,7 +16324,7 @@
       <w:pPr>
         <w:pStyle w:val="LegendaTCC"/>
       </w:pPr>
-      <w:bookmarkStart w:id="65" w:name="_Ref151062883"/>
+      <w:bookmarkStart w:id="64" w:name="_Ref151062883"/>
       <w:r>
         <w:t xml:space="preserve">Figura </w:t>
       </w:r>
@@ -16357,7 +16358,7 @@
         </w:rPr>
         <w:fldChar w:fldCharType="end"/>
       </w:r>
-      <w:bookmarkEnd w:id="65"/>
+      <w:bookmarkEnd w:id="64"/>
       <w:r>
         <w:t xml:space="preserve"> - Distribuição de serviços adicionais de internet</w:t>
       </w:r>
@@ -16485,7 +16486,7 @@
       <w:pPr>
         <w:pStyle w:val="LegendaTCC"/>
       </w:pPr>
-      <w:bookmarkStart w:id="66" w:name="_Ref151065385"/>
+      <w:bookmarkStart w:id="65" w:name="_Ref151065385"/>
       <w:r>
         <w:t xml:space="preserve">Figura </w:t>
       </w:r>
@@ -16519,7 +16520,7 @@
         </w:rPr>
         <w:fldChar w:fldCharType="end"/>
       </w:r>
-      <w:bookmarkEnd w:id="66"/>
+      <w:bookmarkEnd w:id="65"/>
       <w:r>
         <w:t xml:space="preserve"> - Gerando percentual de clientes que permaneceram na base dado o serviço adicional</w:t>
       </w:r>
@@ -16619,7 +16620,7 @@
       <w:pPr>
         <w:pStyle w:val="LegendaTCC"/>
       </w:pPr>
-      <w:bookmarkStart w:id="67" w:name="_Ref151066042"/>
+      <w:bookmarkStart w:id="66" w:name="_Ref151066042"/>
       <w:r>
         <w:t xml:space="preserve">Figura </w:t>
       </w:r>
@@ -16653,7 +16654,7 @@
         </w:rPr>
         <w:fldChar w:fldCharType="end"/>
       </w:r>
-      <w:bookmarkEnd w:id="67"/>
+      <w:bookmarkEnd w:id="66"/>
       <w:r>
         <w:t xml:space="preserve"> - Percentual de clientes que retidos com base na posse ou não do serviço</w:t>
       </w:r>
@@ -16822,7 +16823,7 @@
       <w:pPr>
         <w:pStyle w:val="LegendaTCC"/>
       </w:pPr>
-      <w:bookmarkStart w:id="68" w:name="_Ref151219294"/>
+      <w:bookmarkStart w:id="67" w:name="_Ref151219294"/>
       <w:r>
         <w:t xml:space="preserve">Figura </w:t>
       </w:r>
@@ -16856,7 +16857,7 @@
         </w:rPr>
         <w:fldChar w:fldCharType="end"/>
       </w:r>
-      <w:bookmarkEnd w:id="68"/>
+      <w:bookmarkEnd w:id="67"/>
       <w:r>
         <w:t xml:space="preserve"> - Código para criação de um gráfico de Pareto</w:t>
       </w:r>
@@ -16927,7 +16928,7 @@
       <w:pPr>
         <w:pStyle w:val="LegendaTCC"/>
       </w:pPr>
-      <w:bookmarkStart w:id="69" w:name="_Ref151219651"/>
+      <w:bookmarkStart w:id="68" w:name="_Ref151219651"/>
       <w:r>
         <w:t xml:space="preserve">Figura </w:t>
       </w:r>
@@ -16961,7 +16962,7 @@
         </w:rPr>
         <w:fldChar w:fldCharType="end"/>
       </w:r>
-      <w:bookmarkEnd w:id="69"/>
+      <w:bookmarkEnd w:id="68"/>
       <w:r>
         <w:t xml:space="preserve"> - Gráfico de Pareto dos motivos de cancelamento</w:t>
       </w:r>
@@ -17087,7 +17088,7 @@
       <w:pPr>
         <w:pStyle w:val="LegendaTCC"/>
       </w:pPr>
-      <w:bookmarkStart w:id="70" w:name="_Ref151275222"/>
+      <w:bookmarkStart w:id="69" w:name="_Ref151275222"/>
       <w:r>
         <w:t xml:space="preserve">Figura </w:t>
       </w:r>
@@ -17121,7 +17122,7 @@
         </w:rPr>
         <w:fldChar w:fldCharType="end"/>
       </w:r>
-      <w:bookmarkEnd w:id="70"/>
+      <w:bookmarkEnd w:id="69"/>
       <w:r>
         <w:t xml:space="preserve"> - </w:t>
       </w:r>
@@ -17238,45 +17239,53 @@
       <w:pPr>
         <w:pStyle w:val="Ttulo1"/>
       </w:pPr>
-      <w:bookmarkStart w:id="71" w:name="_Toc151614446"/>
+      <w:bookmarkStart w:id="70" w:name="_Toc151614446"/>
       <w:r>
         <w:lastRenderedPageBreak/>
         <w:t>Etapa de machine learning</w:t>
       </w:r>
+      <w:bookmarkEnd w:id="70"/>
+    </w:p>
+    <w:p>
+      <w:r>
+        <w:t>Passaremos agora para a etapa onde utilizaremos algoritmos de aprendizado de máquina para tentar prever clientes que possam vir a solicitar o cancelamento do serviço. Para isso, alguns ajustes precisam ser feitos em nossa base.</w:t>
+      </w:r>
+    </w:p>
+    <w:p>
+      <w:r>
+        <w:t xml:space="preserve">Primeiramente, alguns algoritmos não lidam muito bem com </w:t>
+      </w:r>
+      <w:r>
+        <w:t>dados em formato de texto</w:t>
+      </w:r>
+      <w:r>
+        <w:t xml:space="preserve"> (dados categóricos)</w:t>
+      </w:r>
+      <w:r>
+        <w:t>, dessa forma, precisamos alterar os valores de algumas colunas. Nas colunas que possuem valores “sim” e “não” alteraremos para 1 e 0 respectivamente</w:t>
+      </w:r>
+      <w:r>
+        <w:t>. N</w:t>
+      </w:r>
+      <w:r>
+        <w:t>a coluna “Situacao_cliente”</w:t>
+      </w:r>
+      <w:r>
+        <w:t xml:space="preserve"> modificaremos os valores de “</w:t>
+      </w:r>
+      <w:r>
+        <w:t>Continua cliente</w:t>
+      </w:r>
+      <w:r>
+        <w:t xml:space="preserve">” para </w:t>
+      </w:r>
+      <w:bookmarkStart w:id="71" w:name="_GoBack"/>
+      <w:r>
+        <w:t>1</w:t>
+      </w:r>
       <w:bookmarkEnd w:id="71"/>
-    </w:p>
-    <w:p>
-      <w:r>
-        <w:t>Passaremos agora para a etapa onde utilizaremos algoritmos de aprendizado de máquina para tentar prever clientes que possam vir a solicitar o cancelamento do serviço. Para isso, alguns ajustes precisam ser feitos em nossa base.</w:t>
-      </w:r>
-    </w:p>
-    <w:p>
-      <w:r>
-        <w:t xml:space="preserve">Primeiramente, alguns algoritmos não lidam muito bem com </w:t>
-      </w:r>
-      <w:r>
-        <w:t>dados em formato de texto</w:t>
-      </w:r>
-      <w:r>
-        <w:t xml:space="preserve"> (dados categóricos)</w:t>
-      </w:r>
-      <w:r>
-        <w:t>, dessa forma, precisamos alterar os valores de algumas colunas. Nas colunas que possuem valores “sim” e “não” alteraremos para 1 e 0 respectivamente</w:t>
-      </w:r>
-      <w:r>
-        <w:t>. N</w:t>
-      </w:r>
-      <w:r>
-        <w:t>a coluna “Situacao_cliente”</w:t>
-      </w:r>
-      <w:r>
-        <w:t xml:space="preserve"> modificaremos os valores de “</w:t>
-      </w:r>
-      <w:r>
-        <w:t>Continua cliente</w:t>
-      </w:r>
-      <w:r>
-        <w:t>” para 1 e “Cancelou” para 0.</w:t>
+      <w:r>
+        <w:t xml:space="preserve"> e “Cancelou” para 0.</w:t>
       </w:r>
       <w:r>
         <w:t xml:space="preserve"> </w:t>
@@ -18432,7 +18441,531 @@
     </w:p>
     <w:p>
       <w:r>
-        <w:t>Sua escolha se da pelo</w:t>
+        <w:t xml:space="preserve">Sua escolha se </w:t>
+      </w:r>
+      <w:r>
+        <w:t>dá</w:t>
+      </w:r>
+      <w:r>
+        <w:t xml:space="preserve"> pelo</w:t>
+      </w:r>
+      <w:r>
+        <w:t xml:space="preserve"> fato de se tratar </w:t>
+      </w:r>
+      <w:r>
+        <w:t>de um a</w:t>
+      </w:r>
+      <w:r>
+        <w:t>lgoritmo de aprendizado robusto, capaz de tratar base de dados complexas além de lidar bem com overfiting e ser menos sensível a ruídos.</w:t>
+      </w:r>
+    </w:p>
+    <w:p>
+      <w:r>
+        <w:t xml:space="preserve">Conforme pode ser visualizado na </w:t>
+      </w:r>
+      <w:r>
+        <w:fldChar w:fldCharType="begin"/>
+      </w:r>
+      <w:r>
+        <w:instrText xml:space="preserve"> REF _Ref151663276 \h </w:instrText>
+      </w:r>
+      <w:r>
+        <w:fldChar w:fldCharType="separate"/>
+      </w:r>
+      <w:r>
+        <w:t xml:space="preserve">Figura </w:t>
+      </w:r>
+      <w:r>
+        <w:rPr>
+          <w:noProof/>
+        </w:rPr>
+        <w:t>67</w:t>
+      </w:r>
+      <w:r>
+        <w:fldChar w:fldCharType="end"/>
+      </w:r>
+      <w:r>
+        <w:t>, iremos</w:t>
+      </w:r>
+      <w:r>
+        <w:t xml:space="preserve"> importar as bibliotecas necessárias para execução do script bem como de visualização das métricas pelas quais iremos conseguir avaliar a qualidade do modelo, neste primeiro momento, após executarmos o algoritmo em suas configurações padrão, conseguimos uma acurácia de 87,15%.</w:t>
+      </w:r>
+    </w:p>
+    <w:p/>
+    <w:p>
+      <w:pPr>
+        <w:pStyle w:val="LegendaTCC"/>
+      </w:pPr>
+      <w:bookmarkStart w:id="79" w:name="_Ref151663276"/>
+      <w:r>
+        <w:t xml:space="preserve">Figura </w:t>
+      </w:r>
+      <w:r>
+        <w:fldChar w:fldCharType="begin"/>
+      </w:r>
+      <w:r>
+        <w:instrText xml:space="preserve"> SEQ Figura \* ARABIC </w:instrText>
+      </w:r>
+      <w:r>
+        <w:fldChar w:fldCharType="separate"/>
+      </w:r>
+      <w:r>
+        <w:rPr>
+          <w:noProof/>
+        </w:rPr>
+        <w:t>67</w:t>
+      </w:r>
+      <w:r>
+        <w:fldChar w:fldCharType="end"/>
+      </w:r>
+      <w:bookmarkEnd w:id="79"/>
+      <w:r>
+        <w:t xml:space="preserve"> - Execução do algoritmo Random Forest</w:t>
+      </w:r>
+    </w:p>
+    <w:p>
+      <w:pPr>
+        <w:ind w:firstLine="0"/>
+      </w:pPr>
+      <w:r>
+        <w:rPr>
+          <w:noProof/>
+          <w:lang w:eastAsia="pt-BR" w:bidi="ar-SA"/>
+        </w:rPr>
+        <w:lastRenderedPageBreak/>
+        <w:drawing>
+          <wp:inline distT="0" distB="0" distL="0" distR="0">
+            <wp:extent cx="5760085" cy="3428365"/>
+            <wp:effectExtent l="0" t="0" r="0" b="635"/>
+            <wp:docPr id="67" name="Imagem 67"/>
+            <wp:cNvGraphicFramePr>
+              <a:graphicFrameLocks xmlns:a="http://schemas.openxmlformats.org/drawingml/2006/main" noChangeAspect="1"/>
+            </wp:cNvGraphicFramePr>
+            <a:graphic xmlns:a="http://schemas.openxmlformats.org/drawingml/2006/main">
+              <a:graphicData uri="http://schemas.openxmlformats.org/drawingml/2006/picture">
+                <pic:pic xmlns:pic="http://schemas.openxmlformats.org/drawingml/2006/picture">
+                  <pic:nvPicPr>
+                    <pic:cNvPr id="67" name="random_forest_primeira_execução.png"/>
+                    <pic:cNvPicPr/>
+                  </pic:nvPicPr>
+                  <pic:blipFill>
+                    <a:blip r:embed="rId74">
+                      <a:extLst>
+                        <a:ext uri="{28A0092B-C50C-407E-A947-70E740481C1C}">
+                          <a14:useLocalDpi xmlns:a14="http://schemas.microsoft.com/office/drawing/2010/main" val="0"/>
+                        </a:ext>
+                      </a:extLst>
+                    </a:blip>
+                    <a:stretch>
+                      <a:fillRect/>
+                    </a:stretch>
+                  </pic:blipFill>
+                  <pic:spPr>
+                    <a:xfrm>
+                      <a:off x="0" y="0"/>
+                      <a:ext cx="5760085" cy="3428365"/>
+                    </a:xfrm>
+                    <a:prstGeom prst="rect">
+                      <a:avLst/>
+                    </a:prstGeom>
+                  </pic:spPr>
+                </pic:pic>
+              </a:graphicData>
+            </a:graphic>
+          </wp:inline>
+        </w:drawing>
+      </w:r>
+    </w:p>
+    <w:p>
+      <w:pPr>
+        <w:pStyle w:val="LegendaTCC"/>
+      </w:pPr>
+      <w:r>
+        <w:t>Fonte: Autoria própria</w:t>
+      </w:r>
+    </w:p>
+    <w:p/>
+    <w:p>
+      <w:r>
+        <w:t xml:space="preserve">Ainda há espaço para ajustes em nossa base de dados para conseguirmos </w:t>
+      </w:r>
+      <w:r>
+        <w:t xml:space="preserve">melhores resultados nas métricas de avaliação. Tendo isso em vista, registraremos em um dataframe as métricas de precisão, revocação e f1-score de cada ajuste realizado. Assim teremos um histórico mostrando a progressão dessas métricas. A </w:t>
+      </w:r>
+      <w:r>
+        <w:fldChar w:fldCharType="begin"/>
+      </w:r>
+      <w:r>
+        <w:instrText xml:space="preserve"> REF _Ref151663285 \h </w:instrText>
+      </w:r>
+      <w:r>
+        <w:fldChar w:fldCharType="separate"/>
+      </w:r>
+      <w:r>
+        <w:t xml:space="preserve">Figura </w:t>
+      </w:r>
+      <w:r>
+        <w:rPr>
+          <w:noProof/>
+        </w:rPr>
+        <w:t>68</w:t>
+      </w:r>
+      <w:r>
+        <w:fldChar w:fldCharType="end"/>
+      </w:r>
+      <w:r>
+        <w:t xml:space="preserve"> mostra a função criada para salvar os dados no dataframe.</w:t>
+      </w:r>
+    </w:p>
+    <w:p/>
+    <w:p>
+      <w:pPr>
+        <w:pStyle w:val="LegendaTCC"/>
+      </w:pPr>
+      <w:bookmarkStart w:id="80" w:name="_Ref151663285"/>
+      <w:r>
+        <w:t xml:space="preserve">Figura </w:t>
+      </w:r>
+      <w:r>
+        <w:fldChar w:fldCharType="begin"/>
+      </w:r>
+      <w:r>
+        <w:instrText xml:space="preserve"> SEQ Figura \* ARABIC </w:instrText>
+      </w:r>
+      <w:r>
+        <w:fldChar w:fldCharType="separate"/>
+      </w:r>
+      <w:r>
+        <w:rPr>
+          <w:noProof/>
+        </w:rPr>
+        <w:t>68</w:t>
+      </w:r>
+      <w:r>
+        <w:fldChar w:fldCharType="end"/>
+      </w:r>
+      <w:bookmarkEnd w:id="80"/>
+      <w:r>
+        <w:t xml:space="preserve"> - Função para registrar informações das métricas atingidas</w:t>
+      </w:r>
+    </w:p>
+    <w:p>
+      <w:pPr>
+        <w:ind w:firstLine="0"/>
+      </w:pPr>
+      <w:r>
+        <w:rPr>
+          <w:noProof/>
+          <w:lang w:eastAsia="pt-BR" w:bidi="ar-SA"/>
+        </w:rPr>
+        <w:drawing>
+          <wp:inline distT="0" distB="0" distL="0" distR="0">
+            <wp:extent cx="5760085" cy="2550160"/>
+            <wp:effectExtent l="0" t="0" r="0" b="2540"/>
+            <wp:docPr id="68" name="Imagem 68"/>
+            <wp:cNvGraphicFramePr>
+              <a:graphicFrameLocks xmlns:a="http://schemas.openxmlformats.org/drawingml/2006/main" noChangeAspect="1"/>
+            </wp:cNvGraphicFramePr>
+            <a:graphic xmlns:a="http://schemas.openxmlformats.org/drawingml/2006/main">
+              <a:graphicData uri="http://schemas.openxmlformats.org/drawingml/2006/picture">
+                <pic:pic xmlns:pic="http://schemas.openxmlformats.org/drawingml/2006/picture">
+                  <pic:nvPicPr>
+                    <pic:cNvPr id="68" name="gera_relatorio_oneHotEncoding.png"/>
+                    <pic:cNvPicPr/>
+                  </pic:nvPicPr>
+                  <pic:blipFill>
+                    <a:blip r:embed="rId75">
+                      <a:extLst>
+                        <a:ext uri="{28A0092B-C50C-407E-A947-70E740481C1C}">
+                          <a14:useLocalDpi xmlns:a14="http://schemas.microsoft.com/office/drawing/2010/main" val="0"/>
+                        </a:ext>
+                      </a:extLst>
+                    </a:blip>
+                    <a:stretch>
+                      <a:fillRect/>
+                    </a:stretch>
+                  </pic:blipFill>
+                  <pic:spPr>
+                    <a:xfrm>
+                      <a:off x="0" y="0"/>
+                      <a:ext cx="5760085" cy="2550160"/>
+                    </a:xfrm>
+                    <a:prstGeom prst="rect">
+                      <a:avLst/>
+                    </a:prstGeom>
+                  </pic:spPr>
+                </pic:pic>
+              </a:graphicData>
+            </a:graphic>
+          </wp:inline>
+        </w:drawing>
+      </w:r>
+    </w:p>
+    <w:p>
+      <w:pPr>
+        <w:pStyle w:val="LegendaTCC"/>
+      </w:pPr>
+      <w:r>
+        <w:t>Fonte: Autoria própria</w:t>
+      </w:r>
+    </w:p>
+    <w:p/>
+    <w:p>
+      <w:r>
+        <w:lastRenderedPageBreak/>
+        <w:t xml:space="preserve">Um dos ajustes que ainda precisam ser feitos, é em relação a </w:t>
+      </w:r>
+      <w:r>
+        <w:t>escala</w:t>
+      </w:r>
+      <w:r>
+        <w:t xml:space="preserve"> dos dados. Atualmente, nossa base possui várias colunas com valores numéricos</w:t>
+      </w:r>
+      <w:r>
+        <w:t xml:space="preserve"> que possuem escalas de valores diferentes entre si, determinados algoritmos podem dar uma importância maior para uma determinada coluna que possui uma escala de dados maior que outra e isso acarretará na geração de resultados distorcidos. Para resolver isso, iremos </w:t>
+      </w:r>
+      <w:r>
+        <w:t>realizar a normalização dos dados, ajustando cada coluna independente para que fique com a média igual a 0 e o desvio padrão igual a 1. A mostra o código que realiza tal processo.</w:t>
+      </w:r>
+    </w:p>
+    <w:p/>
+    <w:p>
+      <w:pPr>
+        <w:pStyle w:val="LegendaTCC"/>
+      </w:pPr>
+      <w:r>
+        <w:t xml:space="preserve">Figura </w:t>
+      </w:r>
+      <w:r>
+        <w:fldChar w:fldCharType="begin"/>
+      </w:r>
+      <w:r>
+        <w:instrText xml:space="preserve"> SEQ Figura \* ARABIC </w:instrText>
+      </w:r>
+      <w:r>
+        <w:fldChar w:fldCharType="separate"/>
+      </w:r>
+      <w:r>
+        <w:rPr>
+          <w:noProof/>
+        </w:rPr>
+        <w:t>69</w:t>
+      </w:r>
+      <w:r>
+        <w:fldChar w:fldCharType="end"/>
+      </w:r>
+      <w:r>
+        <w:t xml:space="preserve"> - Realizando a normalização dos dados</w:t>
+      </w:r>
+    </w:p>
+    <w:p>
+      <w:pPr>
+        <w:ind w:firstLine="0"/>
+      </w:pPr>
+      <w:r>
+        <w:rPr>
+          <w:noProof/>
+          <w:lang w:eastAsia="pt-BR" w:bidi="ar-SA"/>
+        </w:rPr>
+        <w:drawing>
+          <wp:inline distT="0" distB="0" distL="0" distR="0">
+            <wp:extent cx="5760085" cy="5655945"/>
+            <wp:effectExtent l="0" t="0" r="0" b="1905"/>
+            <wp:docPr id="69" name="Imagem 69"/>
+            <wp:cNvGraphicFramePr>
+              <a:graphicFrameLocks xmlns:a="http://schemas.openxmlformats.org/drawingml/2006/main" noChangeAspect="1"/>
+            </wp:cNvGraphicFramePr>
+            <a:graphic xmlns:a="http://schemas.openxmlformats.org/drawingml/2006/main">
+              <a:graphicData uri="http://schemas.openxmlformats.org/drawingml/2006/picture">
+                <pic:pic xmlns:pic="http://schemas.openxmlformats.org/drawingml/2006/picture">
+                  <pic:nvPicPr>
+                    <pic:cNvPr id="69" name="random_forest_normalização_dados.png"/>
+                    <pic:cNvPicPr/>
+                  </pic:nvPicPr>
+                  <pic:blipFill>
+                    <a:blip r:embed="rId76">
+                      <a:extLst>
+                        <a:ext uri="{28A0092B-C50C-407E-A947-70E740481C1C}">
+                          <a14:useLocalDpi xmlns:a14="http://schemas.microsoft.com/office/drawing/2010/main" val="0"/>
+                        </a:ext>
+                      </a:extLst>
+                    </a:blip>
+                    <a:stretch>
+                      <a:fillRect/>
+                    </a:stretch>
+                  </pic:blipFill>
+                  <pic:spPr>
+                    <a:xfrm>
+                      <a:off x="0" y="0"/>
+                      <a:ext cx="5760085" cy="5655945"/>
+                    </a:xfrm>
+                    <a:prstGeom prst="rect">
+                      <a:avLst/>
+                    </a:prstGeom>
+                  </pic:spPr>
+                </pic:pic>
+              </a:graphicData>
+            </a:graphic>
+          </wp:inline>
+        </w:drawing>
+      </w:r>
+    </w:p>
+    <w:p>
+      <w:pPr>
+        <w:pStyle w:val="LegendaTCC"/>
+      </w:pPr>
+      <w:r>
+        <w:t>Fonte: Autoria própria</w:t>
+      </w:r>
+    </w:p>
+    <w:p/>
+    <w:p>
+      <w:r>
+        <w:lastRenderedPageBreak/>
+        <w:t>Novamente podemos executar o random forest e salvar as métricas no dataframe de relatório</w:t>
+      </w:r>
+      <w:r>
+        <w:t>. C</w:t>
+      </w:r>
+      <w:r>
+        <w:t xml:space="preserve">omo saída, temos o resultado mostrado na </w:t>
+      </w:r>
+      <w:r>
+        <w:fldChar w:fldCharType="begin"/>
+      </w:r>
+      <w:r>
+        <w:instrText xml:space="preserve"> REF _Ref151664666 \h </w:instrText>
+      </w:r>
+      <w:r>
+        <w:fldChar w:fldCharType="separate"/>
+      </w:r>
+      <w:r>
+        <w:t xml:space="preserve">Figura </w:t>
+      </w:r>
+      <w:r>
+        <w:rPr>
+          <w:noProof/>
+        </w:rPr>
+        <w:t>70</w:t>
+      </w:r>
+      <w:r>
+        <w:fldChar w:fldCharType="end"/>
+      </w:r>
+      <w:r>
+        <w:t>.</w:t>
+      </w:r>
+    </w:p>
+    <w:p/>
+    <w:p>
+      <w:pPr>
+        <w:pStyle w:val="LegendaTCC"/>
+      </w:pPr>
+      <w:bookmarkStart w:id="81" w:name="_Ref151664666"/>
+      <w:r>
+        <w:t xml:space="preserve">Figura </w:t>
+      </w:r>
+      <w:r>
+        <w:fldChar w:fldCharType="begin"/>
+      </w:r>
+      <w:r>
+        <w:instrText xml:space="preserve"> SEQ Figura \* ARABIC </w:instrText>
+      </w:r>
+      <w:r>
+        <w:fldChar w:fldCharType="separate"/>
+      </w:r>
+      <w:r>
+        <w:rPr>
+          <w:noProof/>
+        </w:rPr>
+        <w:t>70</w:t>
+      </w:r>
+      <w:r>
+        <w:fldChar w:fldCharType="end"/>
+      </w:r>
+      <w:bookmarkEnd w:id="81"/>
+      <w:r>
+        <w:t xml:space="preserve"> - Registrando métricas após normalização dos dados</w:t>
+      </w:r>
+    </w:p>
+    <w:p>
+      <w:pPr>
+        <w:ind w:firstLine="0"/>
+      </w:pPr>
+      <w:r>
+        <w:rPr>
+          <w:noProof/>
+          <w:lang w:eastAsia="pt-BR" w:bidi="ar-SA"/>
+        </w:rPr>
+        <w:drawing>
+          <wp:inline distT="0" distB="0" distL="0" distR="0">
+            <wp:extent cx="5760085" cy="1772285"/>
+            <wp:effectExtent l="0" t="0" r="0" b="0"/>
+            <wp:docPr id="70" name="Imagem 70"/>
+            <wp:cNvGraphicFramePr>
+              <a:graphicFrameLocks xmlns:a="http://schemas.openxmlformats.org/drawingml/2006/main" noChangeAspect="1"/>
+            </wp:cNvGraphicFramePr>
+            <a:graphic xmlns:a="http://schemas.openxmlformats.org/drawingml/2006/main">
+              <a:graphicData uri="http://schemas.openxmlformats.org/drawingml/2006/picture">
+                <pic:pic xmlns:pic="http://schemas.openxmlformats.org/drawingml/2006/picture">
+                  <pic:nvPicPr>
+                    <pic:cNvPr id="70" name="gera_relatorio_normalização.png"/>
+                    <pic:cNvPicPr/>
+                  </pic:nvPicPr>
+                  <pic:blipFill>
+                    <a:blip r:embed="rId77">
+                      <a:extLst>
+                        <a:ext uri="{28A0092B-C50C-407E-A947-70E740481C1C}">
+                          <a14:useLocalDpi xmlns:a14="http://schemas.microsoft.com/office/drawing/2010/main" val="0"/>
+                        </a:ext>
+                      </a:extLst>
+                    </a:blip>
+                    <a:stretch>
+                      <a:fillRect/>
+                    </a:stretch>
+                  </pic:blipFill>
+                  <pic:spPr>
+                    <a:xfrm>
+                      <a:off x="0" y="0"/>
+                      <a:ext cx="5760085" cy="1772285"/>
+                    </a:xfrm>
+                    <a:prstGeom prst="rect">
+                      <a:avLst/>
+                    </a:prstGeom>
+                  </pic:spPr>
+                </pic:pic>
+              </a:graphicData>
+            </a:graphic>
+          </wp:inline>
+        </w:drawing>
+      </w:r>
+    </w:p>
+    <w:p>
+      <w:pPr>
+        <w:pStyle w:val="LegendaTCC"/>
+      </w:pPr>
+      <w:r>
+        <w:t>Fonte: Autoria própria</w:t>
+      </w:r>
+    </w:p>
+    <w:p/>
+    <w:p>
+      <w:r>
+        <w:t>Em seguida, podemos gerar uma matriz de confusão () para avaliar como estão dispostas as quantidades de erros e acertos do nosso modelo.</w:t>
+      </w:r>
+    </w:p>
+    <w:p/>
+    <w:p>
+      <w:r>
+        <w:t>GRAFICO DE MATRIZ DE CONFUSÃO AQUI</w:t>
+      </w:r>
+    </w:p>
+    <w:p/>
+    <w:p>
+      <w:r>
+        <w:t xml:space="preserve">Com a matriz gerada, um fator importante fica evidente, nossa base de dados esta desbalanceada, de forma que temos </w:t>
+      </w:r>
+      <w:r>
+        <w:t>quase tres</w:t>
       </w:r>
     </w:p>
     <w:p>
@@ -18731,9 +19264,6 @@
         <w:ind w:firstLine="0"/>
         <w:jc w:val="left"/>
       </w:pPr>
-      <w:r>
-        <w:br w:type="page"/>
-      </w:r>
     </w:p>
     <w:p>
       <w:pPr>
@@ -18745,6 +19275,317 @@
         <w:ind w:firstLine="0"/>
         <w:jc w:val="left"/>
       </w:pPr>
+    </w:p>
+    <w:p>
+      <w:pPr>
+        <w:tabs>
+          <w:tab w:val="clear" w:pos="709"/>
+        </w:tabs>
+        <w:overflowPunct/>
+        <w:spacing w:line="240" w:lineRule="auto"/>
+        <w:ind w:firstLine="0"/>
+        <w:jc w:val="left"/>
+      </w:pPr>
+    </w:p>
+    <w:p>
+      <w:pPr>
+        <w:tabs>
+          <w:tab w:val="clear" w:pos="709"/>
+        </w:tabs>
+        <w:overflowPunct/>
+        <w:spacing w:line="240" w:lineRule="auto"/>
+        <w:ind w:firstLine="0"/>
+        <w:jc w:val="left"/>
+      </w:pPr>
+    </w:p>
+    <w:p>
+      <w:pPr>
+        <w:tabs>
+          <w:tab w:val="clear" w:pos="709"/>
+        </w:tabs>
+        <w:overflowPunct/>
+        <w:spacing w:line="240" w:lineRule="auto"/>
+        <w:ind w:firstLine="0"/>
+        <w:jc w:val="left"/>
+      </w:pPr>
+    </w:p>
+    <w:p>
+      <w:pPr>
+        <w:tabs>
+          <w:tab w:val="clear" w:pos="709"/>
+        </w:tabs>
+        <w:overflowPunct/>
+        <w:spacing w:line="240" w:lineRule="auto"/>
+        <w:ind w:firstLine="0"/>
+        <w:jc w:val="left"/>
+      </w:pPr>
+    </w:p>
+    <w:p>
+      <w:pPr>
+        <w:tabs>
+          <w:tab w:val="clear" w:pos="709"/>
+        </w:tabs>
+        <w:overflowPunct/>
+        <w:spacing w:line="240" w:lineRule="auto"/>
+        <w:ind w:firstLine="0"/>
+        <w:jc w:val="left"/>
+      </w:pPr>
+    </w:p>
+    <w:p>
+      <w:pPr>
+        <w:tabs>
+          <w:tab w:val="clear" w:pos="709"/>
+        </w:tabs>
+        <w:overflowPunct/>
+        <w:spacing w:line="240" w:lineRule="auto"/>
+        <w:ind w:firstLine="0"/>
+        <w:jc w:val="left"/>
+      </w:pPr>
+    </w:p>
+    <w:p>
+      <w:pPr>
+        <w:tabs>
+          <w:tab w:val="clear" w:pos="709"/>
+        </w:tabs>
+        <w:overflowPunct/>
+        <w:spacing w:line="240" w:lineRule="auto"/>
+        <w:ind w:firstLine="0"/>
+        <w:jc w:val="left"/>
+      </w:pPr>
+    </w:p>
+    <w:p>
+      <w:pPr>
+        <w:tabs>
+          <w:tab w:val="clear" w:pos="709"/>
+        </w:tabs>
+        <w:overflowPunct/>
+        <w:spacing w:line="240" w:lineRule="auto"/>
+        <w:ind w:firstLine="0"/>
+        <w:jc w:val="left"/>
+      </w:pPr>
+    </w:p>
+    <w:p>
+      <w:pPr>
+        <w:tabs>
+          <w:tab w:val="clear" w:pos="709"/>
+        </w:tabs>
+        <w:overflowPunct/>
+        <w:spacing w:line="240" w:lineRule="auto"/>
+        <w:ind w:firstLine="0"/>
+        <w:jc w:val="left"/>
+      </w:pPr>
+    </w:p>
+    <w:p>
+      <w:pPr>
+        <w:tabs>
+          <w:tab w:val="clear" w:pos="709"/>
+        </w:tabs>
+        <w:overflowPunct/>
+        <w:spacing w:line="240" w:lineRule="auto"/>
+        <w:ind w:firstLine="0"/>
+        <w:jc w:val="left"/>
+      </w:pPr>
+    </w:p>
+    <w:p>
+      <w:pPr>
+        <w:tabs>
+          <w:tab w:val="clear" w:pos="709"/>
+        </w:tabs>
+        <w:overflowPunct/>
+        <w:spacing w:line="240" w:lineRule="auto"/>
+        <w:ind w:firstLine="0"/>
+        <w:jc w:val="left"/>
+      </w:pPr>
+    </w:p>
+    <w:p>
+      <w:pPr>
+        <w:tabs>
+          <w:tab w:val="clear" w:pos="709"/>
+        </w:tabs>
+        <w:overflowPunct/>
+        <w:spacing w:line="240" w:lineRule="auto"/>
+        <w:ind w:firstLine="0"/>
+        <w:jc w:val="left"/>
+      </w:pPr>
+    </w:p>
+    <w:p>
+      <w:pPr>
+        <w:tabs>
+          <w:tab w:val="clear" w:pos="709"/>
+        </w:tabs>
+        <w:overflowPunct/>
+        <w:spacing w:line="240" w:lineRule="auto"/>
+        <w:ind w:firstLine="0"/>
+        <w:jc w:val="left"/>
+      </w:pPr>
+    </w:p>
+    <w:p>
+      <w:pPr>
+        <w:tabs>
+          <w:tab w:val="clear" w:pos="709"/>
+        </w:tabs>
+        <w:overflowPunct/>
+        <w:spacing w:line="240" w:lineRule="auto"/>
+        <w:ind w:firstLine="0"/>
+        <w:jc w:val="left"/>
+      </w:pPr>
+    </w:p>
+    <w:p>
+      <w:pPr>
+        <w:tabs>
+          <w:tab w:val="clear" w:pos="709"/>
+        </w:tabs>
+        <w:overflowPunct/>
+        <w:spacing w:line="240" w:lineRule="auto"/>
+        <w:ind w:firstLine="0"/>
+        <w:jc w:val="left"/>
+      </w:pPr>
+    </w:p>
+    <w:p>
+      <w:pPr>
+        <w:tabs>
+          <w:tab w:val="clear" w:pos="709"/>
+        </w:tabs>
+        <w:overflowPunct/>
+        <w:spacing w:line="240" w:lineRule="auto"/>
+        <w:ind w:firstLine="0"/>
+        <w:jc w:val="left"/>
+      </w:pPr>
+    </w:p>
+    <w:p>
+      <w:pPr>
+        <w:tabs>
+          <w:tab w:val="clear" w:pos="709"/>
+        </w:tabs>
+        <w:overflowPunct/>
+        <w:spacing w:line="240" w:lineRule="auto"/>
+        <w:ind w:firstLine="0"/>
+        <w:jc w:val="left"/>
+      </w:pPr>
+    </w:p>
+    <w:p>
+      <w:pPr>
+        <w:tabs>
+          <w:tab w:val="clear" w:pos="709"/>
+        </w:tabs>
+        <w:overflowPunct/>
+        <w:spacing w:line="240" w:lineRule="auto"/>
+        <w:ind w:firstLine="0"/>
+        <w:jc w:val="left"/>
+      </w:pPr>
+    </w:p>
+    <w:p>
+      <w:pPr>
+        <w:tabs>
+          <w:tab w:val="clear" w:pos="709"/>
+        </w:tabs>
+        <w:overflowPunct/>
+        <w:spacing w:line="240" w:lineRule="auto"/>
+        <w:ind w:firstLine="0"/>
+        <w:jc w:val="left"/>
+      </w:pPr>
+    </w:p>
+    <w:p>
+      <w:pPr>
+        <w:tabs>
+          <w:tab w:val="clear" w:pos="709"/>
+        </w:tabs>
+        <w:overflowPunct/>
+        <w:spacing w:line="240" w:lineRule="auto"/>
+        <w:ind w:firstLine="0"/>
+        <w:jc w:val="left"/>
+      </w:pPr>
+    </w:p>
+    <w:p>
+      <w:pPr>
+        <w:tabs>
+          <w:tab w:val="clear" w:pos="709"/>
+        </w:tabs>
+        <w:overflowPunct/>
+        <w:spacing w:line="240" w:lineRule="auto"/>
+        <w:ind w:firstLine="0"/>
+        <w:jc w:val="left"/>
+      </w:pPr>
+    </w:p>
+    <w:p>
+      <w:pPr>
+        <w:tabs>
+          <w:tab w:val="clear" w:pos="709"/>
+        </w:tabs>
+        <w:overflowPunct/>
+        <w:spacing w:line="240" w:lineRule="auto"/>
+        <w:ind w:firstLine="0"/>
+        <w:jc w:val="left"/>
+      </w:pPr>
+    </w:p>
+    <w:p>
+      <w:pPr>
+        <w:tabs>
+          <w:tab w:val="clear" w:pos="709"/>
+        </w:tabs>
+        <w:overflowPunct/>
+        <w:spacing w:line="240" w:lineRule="auto"/>
+        <w:ind w:firstLine="0"/>
+        <w:jc w:val="left"/>
+      </w:pPr>
+    </w:p>
+    <w:p>
+      <w:pPr>
+        <w:tabs>
+          <w:tab w:val="clear" w:pos="709"/>
+        </w:tabs>
+        <w:overflowPunct/>
+        <w:spacing w:line="240" w:lineRule="auto"/>
+        <w:ind w:firstLine="0"/>
+        <w:jc w:val="left"/>
+      </w:pPr>
+    </w:p>
+    <w:p>
+      <w:pPr>
+        <w:tabs>
+          <w:tab w:val="clear" w:pos="709"/>
+        </w:tabs>
+        <w:overflowPunct/>
+        <w:spacing w:line="240" w:lineRule="auto"/>
+        <w:ind w:firstLine="0"/>
+        <w:jc w:val="left"/>
+      </w:pPr>
+    </w:p>
+    <w:p>
+      <w:pPr>
+        <w:tabs>
+          <w:tab w:val="clear" w:pos="709"/>
+        </w:tabs>
+        <w:overflowPunct/>
+        <w:spacing w:line="240" w:lineRule="auto"/>
+        <w:ind w:firstLine="0"/>
+        <w:jc w:val="left"/>
+      </w:pPr>
+    </w:p>
+    <w:p>
+      <w:pPr>
+        <w:tabs>
+          <w:tab w:val="clear" w:pos="709"/>
+        </w:tabs>
+        <w:overflowPunct/>
+        <w:spacing w:line="240" w:lineRule="auto"/>
+        <w:ind w:firstLine="0"/>
+        <w:jc w:val="left"/>
+      </w:pPr>
+      <w:r>
+        <w:br w:type="page"/>
+      </w:r>
+    </w:p>
+    <w:p>
+      <w:pPr>
+        <w:tabs>
+          <w:tab w:val="clear" w:pos="709"/>
+        </w:tabs>
+        <w:overflowPunct/>
+        <w:spacing w:line="240" w:lineRule="auto"/>
+        <w:ind w:firstLine="0"/>
+        <w:jc w:val="left"/>
+      </w:pPr>
       <w:r>
         <w:lastRenderedPageBreak/>
         <w:t>BIBLIOGRAFIA</w:t>
@@ -18785,7 +19626,7 @@
       <w:r>
         <w:t xml:space="preserve"> </w:t>
       </w:r>
-      <w:hyperlink r:id="rId74" w:history="1">
+      <w:hyperlink r:id="rId78" w:history="1">
         <w:r>
           <w:rPr>
             <w:rStyle w:val="Hyperlink"/>
@@ -18810,7 +19651,7 @@
       <w:r>
         <w:t xml:space="preserve">Introdução à correlação </w:t>
       </w:r>
-      <w:hyperlink r:id="rId75" w:history="1">
+      <w:hyperlink r:id="rId79" w:history="1">
         <w:r>
           <w:rPr>
             <w:rStyle w:val="Hyperlink"/>
@@ -18832,7 +19673,7 @@
       <w:r>
         <w:t xml:space="preserve"> </w:t>
       </w:r>
-      <w:hyperlink r:id="rId76" w:anchor=":~:text=A%20multicolinearidade%20ocorre%20quando%20o,certa%20forma%2C%20um%20pouco%20redundantes" w:history="1">
+      <w:hyperlink r:id="rId80" w:anchor=":~:text=A%20multicolinearidade%20ocorre%20quando%20o,certa%20forma%2C%20um%20pouco%20redundantes" w:history="1">
         <w:r>
           <w:rPr>
             <w:rStyle w:val="Hyperlink"/>
@@ -18846,6 +19687,39 @@
       <w:r>
         <w:t xml:space="preserve"> Acessado em 22/11/2023</w:t>
       </w:r>
+    </w:p>
+    <w:p>
+      <w:pPr>
+        <w:pStyle w:val="Corpodetexto"/>
+      </w:pPr>
+      <w:r>
+        <w:t>Estudo Comparativo entre os algoritmos de Mineração de</w:t>
+      </w:r>
+      <w:r>
+        <w:t xml:space="preserve"> </w:t>
+      </w:r>
+      <w:r>
+        <w:t>Dados Random Forest</w:t>
+      </w:r>
+      <w:r>
+        <w:t xml:space="preserve"> e J48 na tomada de Decisão </w:t>
+      </w:r>
+      <w:hyperlink r:id="rId81" w:history="1">
+        <w:r>
+          <w:rPr>
+            <w:rStyle w:val="Hyperlink"/>
+          </w:rPr>
+          <w:t>https://web.archive.org/web/20180424102752id_/http://revistaeletronica.unicruz.edu.br/index.php/computacao/article/viewFile/4023/737</w:t>
+        </w:r>
+      </w:hyperlink>
+      <w:r>
+        <w:t>. Acessado em 23/11/2023</w:t>
+      </w:r>
+    </w:p>
+    <w:p>
+      <w:pPr>
+        <w:pStyle w:val="Corpodetexto"/>
+      </w:pPr>
     </w:p>
     <w:p>
       <w:pPr>
@@ -21120,7 +21994,7 @@
 </file>
 
 <file path=customXml/itemProps1.xml><?xml version="1.0" encoding="utf-8"?>
-<ds:datastoreItem xmlns:ds="http://schemas.openxmlformats.org/officeDocument/2006/customXml" ds:itemID="{1DBB496D-5772-4F43-BCE6-4BBDB03A306B}">
+<ds:datastoreItem xmlns:ds="http://schemas.openxmlformats.org/officeDocument/2006/customXml" ds:itemID="{114125DD-C991-433C-A843-9273E571EBB9}">
   <ds:schemaRefs>
     <ds:schemaRef ds:uri="http://schemas.openxmlformats.org/officeDocument/2006/bibliography"/>
   </ds:schemaRefs>

</xml_diff>

<commit_message>
corrigido erros de imagens e adicionado etapa  de smote
</commit_message>
<xml_diff>
--- a/Artigo/TCC.docx
+++ b/Artigo/TCC.docx
@@ -1338,24 +1338,14 @@
       <w:r>
         <w:t xml:space="preserve">Figura </w:t>
       </w:r>
-      <w:r>
-        <w:fldChar w:fldCharType="begin"/>
-      </w:r>
-      <w:r>
-        <w:instrText xml:space="preserve"> SEQ Figura \* ARABIC </w:instrText>
-      </w:r>
-      <w:r>
-        <w:fldChar w:fldCharType="separate"/>
-      </w:r>
-      <w:r>
-        <w:rPr>
-          <w:noProof/>
-        </w:rPr>
-        <w:t>2</w:t>
-      </w:r>
-      <w:r>
-        <w:fldChar w:fldCharType="end"/>
-      </w:r>
+      <w:fldSimple w:instr=" SEQ Figura \* ARABIC ">
+        <w:r>
+          <w:rPr>
+            <w:noProof/>
+          </w:rPr>
+          <w:t>2</w:t>
+        </w:r>
+      </w:fldSimple>
       <w:bookmarkEnd w:id="6"/>
       <w:r>
         <w:t xml:space="preserve"> - Datasets que serão utilizados</w:t>
@@ -17279,107 +17269,112 @@
       <w:r>
         <w:t xml:space="preserve">” para </w:t>
       </w:r>
-      <w:bookmarkStart w:id="71" w:name="_GoBack"/>
+      <w:r>
+        <w:t>0</w:t>
+      </w:r>
+      <w:r>
+        <w:t xml:space="preserve"> e “Cancelou” para </w:t>
+      </w:r>
       <w:r>
         <w:t>1</w:t>
       </w:r>
+      <w:r>
+        <w:t>.</w:t>
+      </w:r>
+      <w:r>
+        <w:t xml:space="preserve"> </w:t>
+      </w:r>
+      <w:r>
+        <w:t>J</w:t>
+      </w:r>
+      <w:r>
+        <w:t xml:space="preserve">á na coluna de “Gênero” alteraremos o valor de “Masculino” para 1 e “Feminino” para 0, </w:t>
+      </w:r>
+      <w:r>
+        <w:t>além</w:t>
+      </w:r>
+      <w:r>
+        <w:t xml:space="preserve"> disso, para manter consistência entre o título da coluna e a informação a ela associada, renomearemos a</w:t>
+      </w:r>
+      <w:r>
+        <w:t xml:space="preserve"> coluna para "Genero_masculino", na </w:t>
+      </w:r>
+      <w:r>
+        <w:fldChar w:fldCharType="begin"/>
+      </w:r>
+      <w:r>
+        <w:instrText xml:space="preserve"> REF _Ref151408965 \h </w:instrText>
+      </w:r>
+      <w:r>
+        <w:fldChar w:fldCharType="separate"/>
+      </w:r>
+      <w:r>
+        <w:t xml:space="preserve">Figura </w:t>
+      </w:r>
+      <w:r>
+        <w:rPr>
+          <w:noProof/>
+        </w:rPr>
+        <w:t>60</w:t>
+      </w:r>
+      <w:r>
+        <w:fldChar w:fldCharType="end"/>
+      </w:r>
+      <w:r>
+        <w:t xml:space="preserve"> podemos visualizar o código utilizado</w:t>
+      </w:r>
+      <w:r>
+        <w:t>.</w:t>
+      </w:r>
+    </w:p>
+    <w:p/>
+    <w:p>
+      <w:pPr>
+        <w:pStyle w:val="LegendaTCC"/>
+      </w:pPr>
+      <w:bookmarkStart w:id="71" w:name="_Ref151408965"/>
+      <w:r>
+        <w:t xml:space="preserve">Figura </w:t>
+      </w:r>
+      <w:r>
+        <w:rPr>
+          <w:noProof/>
+        </w:rPr>
+        <w:fldChar w:fldCharType="begin"/>
+      </w:r>
+      <w:r>
+        <w:rPr>
+          <w:noProof/>
+        </w:rPr>
+        <w:instrText xml:space="preserve"> SEQ Figura \* ARABIC </w:instrText>
+      </w:r>
+      <w:r>
+        <w:rPr>
+          <w:noProof/>
+        </w:rPr>
+        <w:fldChar w:fldCharType="separate"/>
+      </w:r>
+      <w:r>
+        <w:rPr>
+          <w:noProof/>
+        </w:rPr>
+        <w:t>60</w:t>
+      </w:r>
+      <w:r>
+        <w:rPr>
+          <w:noProof/>
+        </w:rPr>
+        <w:fldChar w:fldCharType="end"/>
+      </w:r>
       <w:bookmarkEnd w:id="71"/>
       <w:r>
-        <w:t xml:space="preserve"> e “Cancelou” para 0.</w:t>
-      </w:r>
-      <w:r>
-        <w:t xml:space="preserve"> </w:t>
-      </w:r>
-      <w:r>
-        <w:t>J</w:t>
-      </w:r>
-      <w:r>
-        <w:t xml:space="preserve">á na coluna de “Gênero” alteraremos o valor de “Masculino” para 1 e “Feminino” para 0, </w:t>
-      </w:r>
-      <w:r>
-        <w:t>além</w:t>
-      </w:r>
-      <w:r>
-        <w:t xml:space="preserve"> disso, para manter consistência entre o título da coluna e a informação a ela associada, renomearemos a</w:t>
-      </w:r>
-      <w:r>
-        <w:t xml:space="preserve"> coluna para "Genero_masculino", na </w:t>
-      </w:r>
-      <w:r>
-        <w:fldChar w:fldCharType="begin"/>
-      </w:r>
-      <w:r>
-        <w:instrText xml:space="preserve"> REF _Ref151408965 \h </w:instrText>
-      </w:r>
-      <w:r>
-        <w:fldChar w:fldCharType="separate"/>
-      </w:r>
-      <w:r>
-        <w:t xml:space="preserve">Figura </w:t>
-      </w:r>
-      <w:r>
-        <w:rPr>
-          <w:noProof/>
-        </w:rPr>
-        <w:t>60</w:t>
-      </w:r>
-      <w:r>
-        <w:fldChar w:fldCharType="end"/>
-      </w:r>
-      <w:r>
-        <w:t xml:space="preserve"> podemos visualizar o código utilizado</w:t>
-      </w:r>
-      <w:r>
-        <w:t>.</w:t>
-      </w:r>
-    </w:p>
-    <w:p/>
-    <w:p>
-      <w:pPr>
-        <w:pStyle w:val="LegendaTCC"/>
-      </w:pPr>
-      <w:bookmarkStart w:id="72" w:name="_Ref151408965"/>
-      <w:r>
-        <w:t xml:space="preserve">Figura </w:t>
-      </w:r>
-      <w:r>
-        <w:rPr>
-          <w:noProof/>
-        </w:rPr>
-        <w:fldChar w:fldCharType="begin"/>
-      </w:r>
-      <w:r>
-        <w:rPr>
-          <w:noProof/>
-        </w:rPr>
-        <w:instrText xml:space="preserve"> SEQ Figura \* ARABIC </w:instrText>
-      </w:r>
-      <w:r>
-        <w:rPr>
-          <w:noProof/>
-        </w:rPr>
-        <w:fldChar w:fldCharType="separate"/>
-      </w:r>
-      <w:r>
-        <w:rPr>
-          <w:noProof/>
-        </w:rPr>
-        <w:t>60</w:t>
-      </w:r>
-      <w:r>
-        <w:rPr>
-          <w:noProof/>
-        </w:rPr>
-        <w:fldChar w:fldCharType="end"/>
-      </w:r>
-      <w:bookmarkEnd w:id="72"/>
-      <w:r>
         <w:t xml:space="preserve"> - Ajustando valores das colunas</w:t>
       </w:r>
     </w:p>
     <w:p>
       <w:pPr>
         <w:ind w:firstLine="0"/>
+        <w:jc w:val="center"/>
       </w:pPr>
       <w:r>
         <w:rPr>
@@ -17388,8 +17383,8 @@
         </w:rPr>
         <w:drawing>
           <wp:inline distT="0" distB="0" distL="0" distR="0">
-            <wp:extent cx="5696745" cy="3305636"/>
-            <wp:effectExtent l="0" t="0" r="0" b="9525"/>
+            <wp:extent cx="5088835" cy="3012357"/>
+            <wp:effectExtent l="0" t="0" r="0" b="0"/>
             <wp:docPr id="60" name="Imagem 60"/>
             <wp:cNvGraphicFramePr>
               <a:graphicFrameLocks xmlns:a="http://schemas.openxmlformats.org/drawingml/2006/main" noChangeAspect="1"/>
@@ -17416,7 +17411,7 @@
                   <pic:spPr>
                     <a:xfrm>
                       <a:off x="0" y="0"/>
-                      <a:ext cx="5696745" cy="3305636"/>
+                      <a:ext cx="5121763" cy="3031849"/>
                     </a:xfrm>
                     <a:prstGeom prst="rect">
                       <a:avLst/>
@@ -17461,11 +17456,11 @@
         <w:t>se tratar</w:t>
       </w:r>
       <w:r>
-        <w:t xml:space="preserve"> de um dado que não </w:t>
+        <w:t xml:space="preserve"> de um dado que não podemos simplesmente remover do nosso conjunto de dados, iremos criar categorias </w:t>
       </w:r>
       <w:r>
         <w:lastRenderedPageBreak/>
-        <w:t xml:space="preserve">podemos simplesmente remover do nosso conjunto de dados, iremos criar categorias de cidades com base em sua população assim como na </w:t>
+        <w:t xml:space="preserve">de cidades com base em sua população assim como na </w:t>
       </w:r>
       <w:r>
         <w:fldChar w:fldCharType="begin"/>
@@ -17527,29 +17522,19 @@
       <w:pPr>
         <w:pStyle w:val="LegendaTCC"/>
       </w:pPr>
-      <w:bookmarkStart w:id="73" w:name="_Ref151571707"/>
+      <w:bookmarkStart w:id="72" w:name="_Ref151571707"/>
       <w:r>
         <w:t xml:space="preserve">Figura </w:t>
       </w:r>
-      <w:r>
-        <w:fldChar w:fldCharType="begin"/>
-      </w:r>
-      <w:r>
-        <w:instrText xml:space="preserve"> SEQ Figura \* ARABIC </w:instrText>
-      </w:r>
-      <w:r>
-        <w:fldChar w:fldCharType="separate"/>
-      </w:r>
-      <w:r>
-        <w:rPr>
-          <w:noProof/>
-        </w:rPr>
-        <w:t>61</w:t>
-      </w:r>
-      <w:r>
-        <w:fldChar w:fldCharType="end"/>
-      </w:r>
-      <w:bookmarkEnd w:id="73"/>
+      <w:fldSimple w:instr=" SEQ Figura \* ARABIC ">
+        <w:r>
+          <w:rPr>
+            <w:noProof/>
+          </w:rPr>
+          <w:t>61</w:t>
+        </w:r>
+      </w:fldSimple>
+      <w:bookmarkEnd w:id="72"/>
       <w:r>
         <w:t xml:space="preserve"> - Categorização das cidades</w:t>
       </w:r>
@@ -17735,7 +17720,7 @@
       <w:pPr>
         <w:pStyle w:val="LegendaTCC"/>
       </w:pPr>
-      <w:bookmarkStart w:id="74" w:name="_Ref151571717"/>
+      <w:bookmarkStart w:id="73" w:name="_Ref151571717"/>
       <w:r>
         <w:t xml:space="preserve">Figura </w:t>
       </w:r>
@@ -17769,7 +17754,7 @@
         </w:rPr>
         <w:fldChar w:fldCharType="end"/>
       </w:r>
-      <w:bookmarkEnd w:id="74"/>
+      <w:bookmarkEnd w:id="73"/>
       <w:r>
         <w:t xml:space="preserve"> - Utilização do OneHotEncoder</w:t>
       </w:r>
@@ -17907,7 +17892,7 @@
       <w:pPr>
         <w:pStyle w:val="LegendaTCC"/>
       </w:pPr>
-      <w:bookmarkStart w:id="75" w:name="_Ref151412622"/>
+      <w:bookmarkStart w:id="74" w:name="_Ref151412622"/>
       <w:r>
         <w:t xml:space="preserve">Figura </w:t>
       </w:r>
@@ -17941,7 +17926,7 @@
         </w:rPr>
         <w:fldChar w:fldCharType="end"/>
       </w:r>
-      <w:bookmarkEnd w:id="75"/>
+      <w:bookmarkEnd w:id="74"/>
       <w:r>
         <w:t xml:space="preserve"> - Remoção de colunas de motivo e categoria do cancelamento</w:t>
       </w:r>
@@ -18086,29 +18071,19 @@
       <w:pPr>
         <w:pStyle w:val="LegendaTCC"/>
       </w:pPr>
-      <w:bookmarkStart w:id="76" w:name="_Ref151574004"/>
+      <w:bookmarkStart w:id="75" w:name="_Ref151574004"/>
       <w:r>
         <w:t xml:space="preserve">Figura </w:t>
       </w:r>
-      <w:r>
-        <w:fldChar w:fldCharType="begin"/>
-      </w:r>
-      <w:r>
-        <w:instrText xml:space="preserve"> SEQ Figura \* ARABIC </w:instrText>
-      </w:r>
-      <w:r>
-        <w:fldChar w:fldCharType="separate"/>
-      </w:r>
-      <w:r>
-        <w:rPr>
-          <w:noProof/>
-        </w:rPr>
-        <w:t>64</w:t>
-      </w:r>
-      <w:r>
-        <w:fldChar w:fldCharType="end"/>
-      </w:r>
-      <w:bookmarkEnd w:id="76"/>
+      <w:fldSimple w:instr=" SEQ Figura \* ARABIC ">
+        <w:r>
+          <w:rPr>
+            <w:noProof/>
+          </w:rPr>
+          <w:t>64</w:t>
+        </w:r>
+      </w:fldSimple>
+      <w:bookmarkEnd w:id="75"/>
       <w:r>
         <w:t xml:space="preserve"> - Código utilizado para gerar gráfico de correlação</w:t>
       </w:r>
@@ -18178,29 +18153,19 @@
       <w:pPr>
         <w:pStyle w:val="LegendaTCC"/>
       </w:pPr>
-      <w:bookmarkStart w:id="77" w:name="_Ref151574011"/>
+      <w:bookmarkStart w:id="76" w:name="_Ref151574011"/>
       <w:r>
         <w:t xml:space="preserve">Figura </w:t>
       </w:r>
-      <w:r>
-        <w:fldChar w:fldCharType="begin"/>
-      </w:r>
-      <w:r>
-        <w:instrText xml:space="preserve"> SEQ Figura \* ARABIC </w:instrText>
-      </w:r>
-      <w:r>
-        <w:fldChar w:fldCharType="separate"/>
-      </w:r>
-      <w:r>
-        <w:rPr>
-          <w:noProof/>
-        </w:rPr>
-        <w:t>65</w:t>
-      </w:r>
-      <w:r>
-        <w:fldChar w:fldCharType="end"/>
-      </w:r>
-      <w:bookmarkEnd w:id="77"/>
+      <w:fldSimple w:instr=" SEQ Figura \* ARABIC ">
+        <w:r>
+          <w:rPr>
+            <w:noProof/>
+          </w:rPr>
+          <w:t>65</w:t>
+        </w:r>
+      </w:fldSimple>
+      <w:bookmarkEnd w:id="76"/>
       <w:r>
         <w:t xml:space="preserve"> - Gráfico com as principais correlações da base de dados</w:t>
       </w:r>
@@ -18216,7 +18181,7 @@
         </w:rPr>
         <w:drawing>
           <wp:inline distT="0" distB="0" distL="0" distR="0">
-            <wp:extent cx="5760085" cy="3950335"/>
+            <wp:extent cx="5760085" cy="3949588"/>
             <wp:effectExtent l="0" t="0" r="0" b="0"/>
             <wp:docPr id="65" name="Imagem 65"/>
             <wp:cNvGraphicFramePr>
@@ -18244,7 +18209,7 @@
                   <pic:spPr>
                     <a:xfrm>
                       <a:off x="0" y="0"/>
-                      <a:ext cx="5760085" cy="3950335"/>
+                      <a:ext cx="5760085" cy="3949588"/>
                     </a:xfrm>
                     <a:prstGeom prst="rect">
                       <a:avLst/>
@@ -18337,29 +18302,19 @@
       <w:pPr>
         <w:pStyle w:val="LegendaTCC"/>
       </w:pPr>
-      <w:bookmarkStart w:id="78" w:name="_Ref151576367"/>
+      <w:bookmarkStart w:id="77" w:name="_Ref151576367"/>
       <w:r>
         <w:t xml:space="preserve">Figura </w:t>
       </w:r>
-      <w:r>
-        <w:fldChar w:fldCharType="begin"/>
-      </w:r>
-      <w:r>
-        <w:instrText xml:space="preserve"> SEQ Figura \* ARABIC </w:instrText>
-      </w:r>
-      <w:r>
-        <w:fldChar w:fldCharType="separate"/>
-      </w:r>
-      <w:r>
-        <w:rPr>
-          <w:noProof/>
-        </w:rPr>
-        <w:t>66</w:t>
-      </w:r>
-      <w:r>
-        <w:fldChar w:fldCharType="end"/>
-      </w:r>
-      <w:bookmarkEnd w:id="78"/>
+      <w:fldSimple w:instr=" SEQ Figura \* ARABIC ">
+        <w:r>
+          <w:rPr>
+            <w:noProof/>
+          </w:rPr>
+          <w:t>66</w:t>
+        </w:r>
+      </w:fldSimple>
+      <w:bookmarkEnd w:id="77"/>
       <w:r>
         <w:t xml:space="preserve"> - Correção de Multicolinearidade</w:t>
       </w:r>
@@ -18426,6 +18381,7 @@
     </w:p>
     <w:p/>
     <w:p>
+      <w:bookmarkStart w:id="78" w:name="_GoBack"/>
       <w:r>
         <w:t>Agora, iniciaremos a etapa de utilização de algoritmos de aprendizado de máquina, o primeiro a ser utilizado neste artigo será o “</w:t>
       </w:r>
@@ -18500,24 +18456,14 @@
       <w:r>
         <w:t xml:space="preserve">Figura </w:t>
       </w:r>
-      <w:r>
-        <w:fldChar w:fldCharType="begin"/>
-      </w:r>
-      <w:r>
-        <w:instrText xml:space="preserve"> SEQ Figura \* ARABIC </w:instrText>
-      </w:r>
-      <w:r>
-        <w:fldChar w:fldCharType="separate"/>
-      </w:r>
-      <w:r>
-        <w:rPr>
-          <w:noProof/>
-        </w:rPr>
-        <w:t>67</w:t>
-      </w:r>
-      <w:r>
-        <w:fldChar w:fldCharType="end"/>
-      </w:r>
+      <w:fldSimple w:instr=" SEQ Figura \* ARABIC ">
+        <w:r>
+          <w:rPr>
+            <w:noProof/>
+          </w:rPr>
+          <w:t>67</w:t>
+        </w:r>
+      </w:fldSimple>
       <w:bookmarkEnd w:id="79"/>
       <w:r>
         <w:t xml:space="preserve"> - Execução do algoritmo Random Forest</w:t>
@@ -18535,8 +18481,8 @@
         <w:lastRenderedPageBreak/>
         <w:drawing>
           <wp:inline distT="0" distB="0" distL="0" distR="0">
-            <wp:extent cx="5760085" cy="3428365"/>
-            <wp:effectExtent l="0" t="0" r="0" b="635"/>
+            <wp:extent cx="5760085" cy="3305787"/>
+            <wp:effectExtent l="0" t="0" r="0" b="9525"/>
             <wp:docPr id="67" name="Imagem 67"/>
             <wp:cNvGraphicFramePr>
               <a:graphicFrameLocks xmlns:a="http://schemas.openxmlformats.org/drawingml/2006/main" noChangeAspect="1"/>
@@ -18563,7 +18509,7 @@
                   <pic:spPr>
                     <a:xfrm>
                       <a:off x="0" y="0"/>
-                      <a:ext cx="5760085" cy="3428365"/>
+                      <a:ext cx="5760085" cy="3305787"/>
                     </a:xfrm>
                     <a:prstGeom prst="rect">
                       <a:avLst/>
@@ -18626,24 +18572,14 @@
       <w:r>
         <w:t xml:space="preserve">Figura </w:t>
       </w:r>
-      <w:r>
-        <w:fldChar w:fldCharType="begin"/>
-      </w:r>
-      <w:r>
-        <w:instrText xml:space="preserve"> SEQ Figura \* ARABIC </w:instrText>
-      </w:r>
-      <w:r>
-        <w:fldChar w:fldCharType="separate"/>
-      </w:r>
-      <w:r>
-        <w:rPr>
-          <w:noProof/>
-        </w:rPr>
-        <w:t>68</w:t>
-      </w:r>
-      <w:r>
-        <w:fldChar w:fldCharType="end"/>
-      </w:r>
+      <w:fldSimple w:instr=" SEQ Figura \* ARABIC ">
+        <w:r>
+          <w:rPr>
+            <w:noProof/>
+          </w:rPr>
+          <w:t>68</w:t>
+        </w:r>
+      </w:fldSimple>
       <w:bookmarkEnd w:id="80"/>
       <w:r>
         <w:t xml:space="preserve"> - Função para registrar informações das métricas atingidas</w:t>
@@ -18660,8 +18596,8 @@
         </w:rPr>
         <w:drawing>
           <wp:inline distT="0" distB="0" distL="0" distR="0">
-            <wp:extent cx="5760085" cy="2550160"/>
-            <wp:effectExtent l="0" t="0" r="0" b="2540"/>
+            <wp:extent cx="5760085" cy="2521368"/>
+            <wp:effectExtent l="0" t="0" r="0" b="0"/>
             <wp:docPr id="68" name="Imagem 68"/>
             <wp:cNvGraphicFramePr>
               <a:graphicFrameLocks xmlns:a="http://schemas.openxmlformats.org/drawingml/2006/main" noChangeAspect="1"/>
@@ -18688,7 +18624,7 @@
                   <pic:spPr>
                     <a:xfrm>
                       <a:off x="0" y="0"/>
-                      <a:ext cx="5760085" cy="2550160"/>
+                      <a:ext cx="5760085" cy="2521368"/>
                     </a:xfrm>
                     <a:prstGeom prst="rect">
                       <a:avLst/>
@@ -18736,24 +18672,14 @@
       <w:r>
         <w:t xml:space="preserve">Figura </w:t>
       </w:r>
-      <w:r>
-        <w:fldChar w:fldCharType="begin"/>
-      </w:r>
-      <w:r>
-        <w:instrText xml:space="preserve"> SEQ Figura \* ARABIC </w:instrText>
-      </w:r>
-      <w:r>
-        <w:fldChar w:fldCharType="separate"/>
-      </w:r>
-      <w:r>
-        <w:rPr>
-          <w:noProof/>
-        </w:rPr>
-        <w:t>69</w:t>
-      </w:r>
-      <w:r>
-        <w:fldChar w:fldCharType="end"/>
-      </w:r>
+      <w:fldSimple w:instr=" SEQ Figura \* ARABIC ">
+        <w:r>
+          <w:rPr>
+            <w:noProof/>
+          </w:rPr>
+          <w:t>69</w:t>
+        </w:r>
+      </w:fldSimple>
       <w:r>
         <w:t xml:space="preserve"> - Realizando a normalização dos dados</w:t>
       </w:r>
@@ -18864,24 +18790,14 @@
       <w:r>
         <w:t xml:space="preserve">Figura </w:t>
       </w:r>
-      <w:r>
-        <w:fldChar w:fldCharType="begin"/>
-      </w:r>
-      <w:r>
-        <w:instrText xml:space="preserve"> SEQ Figura \* ARABIC </w:instrText>
-      </w:r>
-      <w:r>
-        <w:fldChar w:fldCharType="separate"/>
-      </w:r>
-      <w:r>
-        <w:rPr>
-          <w:noProof/>
-        </w:rPr>
-        <w:t>70</w:t>
-      </w:r>
-      <w:r>
-        <w:fldChar w:fldCharType="end"/>
-      </w:r>
+      <w:fldSimple w:instr=" SEQ Figura \* ARABIC ">
+        <w:r>
+          <w:rPr>
+            <w:noProof/>
+          </w:rPr>
+          <w:t>70</w:t>
+        </w:r>
+      </w:fldSimple>
       <w:bookmarkEnd w:id="81"/>
       <w:r>
         <w:t xml:space="preserve"> - Registrando métricas após normalização dos dados</w:t>
@@ -18898,8 +18814,8 @@
         </w:rPr>
         <w:drawing>
           <wp:inline distT="0" distB="0" distL="0" distR="0">
-            <wp:extent cx="5760085" cy="1772285"/>
-            <wp:effectExtent l="0" t="0" r="0" b="0"/>
+            <wp:extent cx="5760085" cy="1709651"/>
+            <wp:effectExtent l="0" t="0" r="0" b="5080"/>
             <wp:docPr id="70" name="Imagem 70"/>
             <wp:cNvGraphicFramePr>
               <a:graphicFrameLocks xmlns:a="http://schemas.openxmlformats.org/drawingml/2006/main" noChangeAspect="1"/>
@@ -18926,7 +18842,7 @@
                   <pic:spPr>
                     <a:xfrm>
                       <a:off x="0" y="0"/>
-                      <a:ext cx="5760085" cy="1772285"/>
+                      <a:ext cx="5760085" cy="1709651"/>
                     </a:xfrm>
                     <a:prstGeom prst="rect">
                       <a:avLst/>
@@ -18950,24 +18866,462 @@
     <w:p/>
     <w:p>
       <w:r>
-        <w:t>Em seguida, podemos gerar uma matriz de confusão () para avaliar como estão dispostas as quantidades de erros e acertos do nosso modelo.</w:t>
+        <w:t xml:space="preserve">Outro fator que merece nossa atenção é o fato de nossa base de dados estar desbalanceada. Assim como já mostrado na </w:t>
+      </w:r>
+      <w:r>
+        <w:fldChar w:fldCharType="begin"/>
+      </w:r>
+      <w:r>
+        <w:instrText xml:space="preserve"> REF _Ref149403864 \h </w:instrText>
+      </w:r>
+      <w:r>
+        <w:fldChar w:fldCharType="separate"/>
+      </w:r>
+      <w:r>
+        <w:t xml:space="preserve">Figura </w:t>
+      </w:r>
+      <w:r>
+        <w:rPr>
+          <w:noProof/>
+        </w:rPr>
+        <w:t>18</w:t>
+      </w:r>
+      <w:r>
+        <w:fldChar w:fldCharType="end"/>
+      </w:r>
+      <w:r>
+        <w:t>, temos mais de 2,5 vezes mais casos de clientes que permanecem clientes do que client</w:t>
+      </w:r>
+      <w:r>
+        <w:t>es que solicitam o cancelamento</w:t>
+      </w:r>
+      <w:r>
+        <w:t>.</w:t>
+      </w:r>
+    </w:p>
+    <w:p>
+      <w:r>
+        <w:t>Duas soluções possíveis seria fazer um “undersampling” ou um “oversampling”. Na primeira opção, o excedente da classe majoritária é removido e assim iguala-se a quantidade de clientes que cancelaram com os clientes que não cancelaram. Essa solução foi descartada pois dado ao grande desbalanceamento que existe entre as classes, estaríamos perdendo muitos dados</w:t>
+      </w:r>
+    </w:p>
+    <w:p>
+      <w:r>
+        <w:t xml:space="preserve">A outra opção é justamente o contrário, </w:t>
+      </w:r>
+      <w:r>
+        <w:t>utilizaremos uma técnica chamada smote que consiste em gerar amostras sintéticas, ac</w:t>
+      </w:r>
+      <w:r>
+        <w:t>rescenta</w:t>
+      </w:r>
+      <w:r>
+        <w:t>ndo-as</w:t>
+      </w:r>
+      <w:r>
+        <w:t xml:space="preserve"> dados na classe minoritária e assim igual</w:t>
+      </w:r>
+      <w:r>
+        <w:t>ando</w:t>
+      </w:r>
+      <w:r>
+        <w:t xml:space="preserve"> as quantidades das duas classes.</w:t>
+      </w:r>
+    </w:p>
+    <w:p>
+      <w:r>
+        <w:t xml:space="preserve">Se faz necessário em um primeiro momento instalar a biblioteca </w:t>
+      </w:r>
+      <w:r>
+        <w:rPr>
+          <w:i/>
+        </w:rPr>
+        <w:t>imblearn</w:t>
+      </w:r>
+      <w:r>
+        <w:t xml:space="preserve"> para só então conseguirmos utilizar a smote (</w:t>
+      </w:r>
+      <w:r>
+        <w:fldChar w:fldCharType="begin"/>
+      </w:r>
+      <w:r>
+        <w:instrText xml:space="preserve"> REF _Ref151672561 \h </w:instrText>
+      </w:r>
+      <w:r>
+        <w:fldChar w:fldCharType="separate"/>
+      </w:r>
+      <w:r>
+        <w:t xml:space="preserve">Figura </w:t>
+      </w:r>
+      <w:r>
+        <w:rPr>
+          <w:noProof/>
+        </w:rPr>
+        <w:t>71</w:t>
+      </w:r>
+      <w:r>
+        <w:fldChar w:fldCharType="end"/>
+      </w:r>
+      <w:r>
+        <w:t>).</w:t>
       </w:r>
     </w:p>
     <w:p/>
     <w:p>
-      <w:r>
-        <w:t>GRAFICO DE MATRIZ DE CONFUSÃO AQUI</w:t>
+      <w:pPr>
+        <w:pStyle w:val="LegendaTCC"/>
+      </w:pPr>
+      <w:bookmarkStart w:id="82" w:name="_Ref151672561"/>
+      <w:r>
+        <w:t xml:space="preserve">Figura </w:t>
+      </w:r>
+      <w:fldSimple w:instr=" SEQ Figura \* ARABIC ">
+        <w:r>
+          <w:rPr>
+            <w:noProof/>
+          </w:rPr>
+          <w:t>71</w:t>
+        </w:r>
+      </w:fldSimple>
+      <w:bookmarkEnd w:id="82"/>
+      <w:r>
+        <w:t xml:space="preserve"> - oversampling com smote</w:t>
+      </w:r>
+    </w:p>
+    <w:p>
+      <w:pPr>
+        <w:ind w:firstLine="0"/>
+        <w:jc w:val="center"/>
+      </w:pPr>
+      <w:r>
+        <w:rPr>
+          <w:noProof/>
+          <w:lang w:eastAsia="pt-BR" w:bidi="ar-SA"/>
+        </w:rPr>
+        <w:lastRenderedPageBreak/>
+        <w:drawing>
+          <wp:inline distT="0" distB="0" distL="0" distR="0">
+            <wp:extent cx="5176299" cy="3131116"/>
+            <wp:effectExtent l="0" t="0" r="5715" b="0"/>
+            <wp:docPr id="71" name="Imagem 71"/>
+            <wp:cNvGraphicFramePr>
+              <a:graphicFrameLocks xmlns:a="http://schemas.openxmlformats.org/drawingml/2006/main" noChangeAspect="1"/>
+            </wp:cNvGraphicFramePr>
+            <a:graphic xmlns:a="http://schemas.openxmlformats.org/drawingml/2006/main">
+              <a:graphicData uri="http://schemas.openxmlformats.org/drawingml/2006/picture">
+                <pic:pic xmlns:pic="http://schemas.openxmlformats.org/drawingml/2006/picture">
+                  <pic:nvPicPr>
+                    <pic:cNvPr id="71" name="oversampling_smote.png"/>
+                    <pic:cNvPicPr/>
+                  </pic:nvPicPr>
+                  <pic:blipFill>
+                    <a:blip r:embed="rId78">
+                      <a:extLst>
+                        <a:ext uri="{28A0092B-C50C-407E-A947-70E740481C1C}">
+                          <a14:useLocalDpi xmlns:a14="http://schemas.microsoft.com/office/drawing/2010/main" val="0"/>
+                        </a:ext>
+                      </a:extLst>
+                    </a:blip>
+                    <a:stretch>
+                      <a:fillRect/>
+                    </a:stretch>
+                  </pic:blipFill>
+                  <pic:spPr>
+                    <a:xfrm>
+                      <a:off x="0" y="0"/>
+                      <a:ext cx="5209430" cy="3151157"/>
+                    </a:xfrm>
+                    <a:prstGeom prst="rect">
+                      <a:avLst/>
+                    </a:prstGeom>
+                  </pic:spPr>
+                </pic:pic>
+              </a:graphicData>
+            </a:graphic>
+          </wp:inline>
+        </w:drawing>
+      </w:r>
+    </w:p>
+    <w:p>
+      <w:pPr>
+        <w:pStyle w:val="LegendaTCC"/>
+      </w:pPr>
+      <w:r>
+        <w:t>Fonte: Autoria própria</w:t>
       </w:r>
     </w:p>
     <w:p/>
     <w:p>
       <w:r>
-        <w:t xml:space="preserve">Com a matriz gerada, um fator importante fica evidente, nossa base de dados esta desbalanceada, de forma que temos </w:t>
-      </w:r>
-      <w:r>
-        <w:t>quase tres</w:t>
-      </w:r>
-    </w:p>
+        <w:t>Em seguida novamente salvaremos as métricas resultantes no dataframe de relatório (</w:t>
+      </w:r>
+      <w:r>
+        <w:fldChar w:fldCharType="begin"/>
+      </w:r>
+      <w:r>
+        <w:instrText xml:space="preserve"> REF _Ref151673078 \h </w:instrText>
+      </w:r>
+      <w:r>
+        <w:fldChar w:fldCharType="separate"/>
+      </w:r>
+      <w:r>
+        <w:t xml:space="preserve">Figura </w:t>
+      </w:r>
+      <w:r>
+        <w:rPr>
+          <w:noProof/>
+        </w:rPr>
+        <w:t>72</w:t>
+      </w:r>
+      <w:r>
+        <w:fldChar w:fldCharType="end"/>
+      </w:r>
+      <w:r>
+        <w:t>).</w:t>
+      </w:r>
+    </w:p>
+    <w:p/>
+    <w:p>
+      <w:pPr>
+        <w:pStyle w:val="LegendaTCC"/>
+      </w:pPr>
+      <w:bookmarkStart w:id="83" w:name="_Ref151673078"/>
+      <w:r>
+        <w:t xml:space="preserve">Figura </w:t>
+      </w:r>
+      <w:fldSimple w:instr=" SEQ Figura \* ARABIC ">
+        <w:r>
+          <w:rPr>
+            <w:noProof/>
+          </w:rPr>
+          <w:t>72</w:t>
+        </w:r>
+      </w:fldSimple>
+      <w:bookmarkEnd w:id="83"/>
+      <w:r>
+        <w:t xml:space="preserve"> - Registrando métricas após balanceamento smote</w:t>
+      </w:r>
+    </w:p>
+    <w:p>
+      <w:pPr>
+        <w:ind w:firstLine="0"/>
+      </w:pPr>
+      <w:r>
+        <w:rPr>
+          <w:noProof/>
+          <w:lang w:eastAsia="pt-BR" w:bidi="ar-SA"/>
+        </w:rPr>
+        <w:drawing>
+          <wp:inline distT="0" distB="0" distL="0" distR="0">
+            <wp:extent cx="5760085" cy="2249805"/>
+            <wp:effectExtent l="0" t="0" r="0" b="0"/>
+            <wp:docPr id="73" name="Imagem 73"/>
+            <wp:cNvGraphicFramePr>
+              <a:graphicFrameLocks xmlns:a="http://schemas.openxmlformats.org/drawingml/2006/main" noChangeAspect="1"/>
+            </wp:cNvGraphicFramePr>
+            <a:graphic xmlns:a="http://schemas.openxmlformats.org/drawingml/2006/main">
+              <a:graphicData uri="http://schemas.openxmlformats.org/drawingml/2006/picture">
+                <pic:pic xmlns:pic="http://schemas.openxmlformats.org/drawingml/2006/picture">
+                  <pic:nvPicPr>
+                    <pic:cNvPr id="73" name="gera_relatorio_smote.png"/>
+                    <pic:cNvPicPr/>
+                  </pic:nvPicPr>
+                  <pic:blipFill>
+                    <a:blip r:embed="rId79">
+                      <a:extLst>
+                        <a:ext uri="{28A0092B-C50C-407E-A947-70E740481C1C}">
+                          <a14:useLocalDpi xmlns:a14="http://schemas.microsoft.com/office/drawing/2010/main" val="0"/>
+                        </a:ext>
+                      </a:extLst>
+                    </a:blip>
+                    <a:stretch>
+                      <a:fillRect/>
+                    </a:stretch>
+                  </pic:blipFill>
+                  <pic:spPr>
+                    <a:xfrm>
+                      <a:off x="0" y="0"/>
+                      <a:ext cx="5760085" cy="2249805"/>
+                    </a:xfrm>
+                    <a:prstGeom prst="rect">
+                      <a:avLst/>
+                    </a:prstGeom>
+                  </pic:spPr>
+                </pic:pic>
+              </a:graphicData>
+            </a:graphic>
+          </wp:inline>
+        </w:drawing>
+      </w:r>
+    </w:p>
+    <w:p>
+      <w:pPr>
+        <w:pStyle w:val="LegendaTCC"/>
+      </w:pPr>
+      <w:r>
+        <w:t>Fonte: Autoria própria</w:t>
+      </w:r>
+    </w:p>
+    <w:p/>
+    <w:p>
+      <w:r>
+        <w:t>Posteriormente</w:t>
+      </w:r>
+      <w:r>
+        <w:t>, podemos gerar uma matriz de confusão (</w:t>
+      </w:r>
+      <w:r>
+        <w:fldChar w:fldCharType="begin"/>
+      </w:r>
+      <w:r>
+        <w:instrText xml:space="preserve"> REF _Ref151672757 \h </w:instrText>
+      </w:r>
+      <w:r>
+        <w:fldChar w:fldCharType="separate"/>
+      </w:r>
+      <w:r>
+        <w:t xml:space="preserve">Figura </w:t>
+      </w:r>
+      <w:r>
+        <w:rPr>
+          <w:noProof/>
+        </w:rPr>
+        <w:t>73</w:t>
+      </w:r>
+      <w:r>
+        <w:fldChar w:fldCharType="end"/>
+      </w:r>
+      <w:r>
+        <w:t>) para avaliar como estão dispostas as quantidades de erros e acertos do nosso modelo.</w:t>
+      </w:r>
+    </w:p>
+    <w:p/>
+    <w:p>
+      <w:pPr>
+        <w:pStyle w:val="LegendaTCC"/>
+      </w:pPr>
+      <w:bookmarkStart w:id="84" w:name="_Ref151672757"/>
+      <w:r>
+        <w:t xml:space="preserve">Figura </w:t>
+      </w:r>
+      <w:fldSimple w:instr=" SEQ Figura \* ARABIC ">
+        <w:r>
+          <w:rPr>
+            <w:noProof/>
+          </w:rPr>
+          <w:t>73</w:t>
+        </w:r>
+      </w:fldSimple>
+      <w:bookmarkEnd w:id="84"/>
+      <w:r>
+        <w:t xml:space="preserve"> - Matriz de confusão</w:t>
+      </w:r>
+    </w:p>
+    <w:p>
+      <w:pPr>
+        <w:ind w:firstLine="0"/>
+        <w:jc w:val="center"/>
+      </w:pPr>
+      <w:r>
+        <w:rPr>
+          <w:noProof/>
+          <w:lang w:eastAsia="pt-BR" w:bidi="ar-SA"/>
+        </w:rPr>
+        <w:lastRenderedPageBreak/>
+        <w:drawing>
+          <wp:inline distT="0" distB="0" distL="0" distR="0">
+            <wp:extent cx="3593990" cy="3930682"/>
+            <wp:effectExtent l="0" t="0" r="6985" b="0"/>
+            <wp:docPr id="72" name="Imagem 72"/>
+            <wp:cNvGraphicFramePr>
+              <a:graphicFrameLocks xmlns:a="http://schemas.openxmlformats.org/drawingml/2006/main" noChangeAspect="1"/>
+            </wp:cNvGraphicFramePr>
+            <a:graphic xmlns:a="http://schemas.openxmlformats.org/drawingml/2006/main">
+              <a:graphicData uri="http://schemas.openxmlformats.org/drawingml/2006/picture">
+                <pic:pic xmlns:pic="http://schemas.openxmlformats.org/drawingml/2006/picture">
+                  <pic:nvPicPr>
+                    <pic:cNvPr id="72" name="matriz_confusão_01.png"/>
+                    <pic:cNvPicPr/>
+                  </pic:nvPicPr>
+                  <pic:blipFill>
+                    <a:blip r:embed="rId80">
+                      <a:extLst>
+                        <a:ext uri="{28A0092B-C50C-407E-A947-70E740481C1C}">
+                          <a14:useLocalDpi xmlns:a14="http://schemas.microsoft.com/office/drawing/2010/main" val="0"/>
+                        </a:ext>
+                      </a:extLst>
+                    </a:blip>
+                    <a:stretch>
+                      <a:fillRect/>
+                    </a:stretch>
+                  </pic:blipFill>
+                  <pic:spPr>
+                    <a:xfrm>
+                      <a:off x="0" y="0"/>
+                      <a:ext cx="3613117" cy="3951601"/>
+                    </a:xfrm>
+                    <a:prstGeom prst="rect">
+                      <a:avLst/>
+                    </a:prstGeom>
+                  </pic:spPr>
+                </pic:pic>
+              </a:graphicData>
+            </a:graphic>
+          </wp:inline>
+        </w:drawing>
+      </w:r>
+    </w:p>
+    <w:p>
+      <w:pPr>
+        <w:pStyle w:val="LegendaTCC"/>
+      </w:pPr>
+      <w:r>
+        <w:t>Fonte: Autoria própria</w:t>
+      </w:r>
+    </w:p>
+    <w:p/>
+    <w:p>
+      <w:r>
+        <w:t xml:space="preserve">Outro fator que merece nossa atenção é </w:t>
+      </w:r>
+      <w:r>
+        <w:t xml:space="preserve">em relação ao desempenho do nosso modelo e se está apresentando overfitting, no comando mostrado na , foi aplicado a técnica do k-fold cross validation, que consiste em dividir a base de dados em </w:t>
+      </w:r>
+      <w:r>
+        <w:t>k partes (ou "folds") e, em seguida, realizar k iterações de treinamento e teste</w:t>
+      </w:r>
+      <w:r>
+        <w:t>. E</w:t>
+      </w:r>
+      <w:r>
+        <w:t>m cada iteração</w:t>
+      </w:r>
+      <w:r>
+        <w:t xml:space="preserve"> realizada</w:t>
+      </w:r>
+      <w:r>
+        <w:t xml:space="preserve">, foi retornado na saída a </w:t>
+      </w:r>
+      <w:r>
+        <w:t>precisão</w:t>
+      </w:r>
+      <w:r>
+        <w:t xml:space="preserve"> e a revocação</w:t>
+      </w:r>
+      <w:r>
+        <w:t xml:space="preserve"> e no final das iterações foi calculado também a média e desvio padrão das métricas.</w:t>
+      </w:r>
+    </w:p>
+    <w:bookmarkEnd w:id="78"/>
+    <w:p/>
+    <w:p>
+      <w:r>
+        <w:t>IMAGEM KFOLD CROSSVALIDATION</w:t>
+      </w:r>
+    </w:p>
+    <w:p/>
+    <w:p/>
+    <w:p/>
+    <w:p/>
     <w:p>
       <w:pPr>
         <w:tabs>
@@ -19626,7 +19980,7 @@
       <w:r>
         <w:t xml:space="preserve"> </w:t>
       </w:r>
-      <w:hyperlink r:id="rId78" w:history="1">
+      <w:hyperlink r:id="rId81" w:history="1">
         <w:r>
           <w:rPr>
             <w:rStyle w:val="Hyperlink"/>
@@ -19651,7 +20005,7 @@
       <w:r>
         <w:t xml:space="preserve">Introdução à correlação </w:t>
       </w:r>
-      <w:hyperlink r:id="rId79" w:history="1">
+      <w:hyperlink r:id="rId82" w:history="1">
         <w:r>
           <w:rPr>
             <w:rStyle w:val="Hyperlink"/>
@@ -19673,7 +20027,7 @@
       <w:r>
         <w:t xml:space="preserve"> </w:t>
       </w:r>
-      <w:hyperlink r:id="rId80" w:anchor=":~:text=A%20multicolinearidade%20ocorre%20quando%20o,certa%20forma%2C%20um%20pouco%20redundantes" w:history="1">
+      <w:hyperlink r:id="rId83" w:anchor=":~:text=A%20multicolinearidade%20ocorre%20quando%20o,certa%20forma%2C%20um%20pouco%20redundantes" w:history="1">
         <w:r>
           <w:rPr>
             <w:rStyle w:val="Hyperlink"/>
@@ -19693,18 +20047,9 @@
         <w:pStyle w:val="Corpodetexto"/>
       </w:pPr>
       <w:r>
-        <w:t>Estudo Comparativo entre os algoritmos de Mineração de</w:t>
-      </w:r>
-      <w:r>
-        <w:t xml:space="preserve"> </w:t>
-      </w:r>
-      <w:r>
-        <w:t>Dados Random Forest</w:t>
-      </w:r>
-      <w:r>
-        <w:t xml:space="preserve"> e J48 na tomada de Decisão </w:t>
-      </w:r>
-      <w:hyperlink r:id="rId81" w:history="1">
+        <w:t xml:space="preserve">Estudo Comparativo entre os algoritmos de Mineração de Dados Random Forest e J48 na tomada de Decisão </w:t>
+      </w:r>
+      <w:hyperlink r:id="rId84" w:history="1">
         <w:r>
           <w:rPr>
             <w:rStyle w:val="Hyperlink"/>
@@ -21994,7 +22339,7 @@
 </file>
 
 <file path=customXml/itemProps1.xml><?xml version="1.0" encoding="utf-8"?>
-<ds:datastoreItem xmlns:ds="http://schemas.openxmlformats.org/officeDocument/2006/customXml" ds:itemID="{114125DD-C991-433C-A843-9273E571EBB9}">
+<ds:datastoreItem xmlns:ds="http://schemas.openxmlformats.org/officeDocument/2006/customXml" ds:itemID="{2BA356D7-C953-4968-B78F-450AD3FDCFDC}">
   <ds:schemaRefs>
     <ds:schemaRef ds:uri="http://schemas.openxmlformats.org/officeDocument/2006/bibliography"/>
   </ds:schemaRefs>

</xml_diff>

<commit_message>
adicionado ajustes regressao logistica artigo
</commit_message>
<xml_diff>
--- a/Artigo/TCC.docx
+++ b/Artigo/TCC.docx
@@ -983,21 +983,7 @@
                 <w:rStyle w:val="Hyperlink"/>
                 <w:noProof/>
               </w:rPr>
-              <w:t>5</w:t>
-            </w:r>
-            <w:r>
-              <w:rPr>
-                <w:rStyle w:val="Hyperlink"/>
-                <w:noProof/>
-              </w:rPr>
-              <w:t>.</w:t>
-            </w:r>
-            <w:r>
-              <w:rPr>
-                <w:rStyle w:val="Hyperlink"/>
-                <w:noProof/>
-              </w:rPr>
-              <w:t>2</w:t>
+              <w:t>5.2</w:t>
             </w:r>
             <w:r>
               <w:rPr>
@@ -19954,24 +19940,14 @@
       <w:r>
         <w:t xml:space="preserve">Figura </w:t>
       </w:r>
-      <w:r>
-        <w:fldChar w:fldCharType="begin"/>
-      </w:r>
-      <w:r>
-        <w:instrText xml:space="preserve"> SEQ Figura \* ARABIC </w:instrText>
-      </w:r>
-      <w:r>
-        <w:fldChar w:fldCharType="separate"/>
-      </w:r>
-      <w:r>
-        <w:rPr>
-          <w:noProof/>
-        </w:rPr>
-        <w:t>74</w:t>
-      </w:r>
-      <w:r>
-        <w:fldChar w:fldCharType="end"/>
-      </w:r>
+      <w:fldSimple w:instr=" SEQ Figura \* ARABIC ">
+        <w:r>
+          <w:rPr>
+            <w:noProof/>
+          </w:rPr>
+          <w:t>74</w:t>
+        </w:r>
+      </w:fldSimple>
       <w:bookmarkEnd w:id="90"/>
       <w:r>
         <w:t xml:space="preserve"> - Analise das metricas usando kfold cross validation</w:t>
@@ -20144,24 +20120,14 @@
       <w:r>
         <w:t xml:space="preserve">Figura </w:t>
       </w:r>
-      <w:r>
-        <w:fldChar w:fldCharType="begin"/>
-      </w:r>
-      <w:r>
-        <w:instrText xml:space="preserve"> SEQ Figura \* ARABIC </w:instrText>
-      </w:r>
-      <w:r>
-        <w:fldChar w:fldCharType="separate"/>
-      </w:r>
-      <w:r>
-        <w:rPr>
-          <w:noProof/>
-        </w:rPr>
-        <w:t>75</w:t>
-      </w:r>
-      <w:r>
-        <w:fldChar w:fldCharType="end"/>
-      </w:r>
+      <w:fldSimple w:instr=" SEQ Figura \* ARABIC ">
+        <w:r>
+          <w:rPr>
+            <w:noProof/>
+          </w:rPr>
+          <w:t>75</w:t>
+        </w:r>
+      </w:fldSimple>
       <w:bookmarkEnd w:id="91"/>
       <w:r>
         <w:t xml:space="preserve"> - Instancia das variáveis a serem usadas nos laços de repetição</w:t>
@@ -20237,24 +20203,14 @@
       <w:r>
         <w:t xml:space="preserve">Figura </w:t>
       </w:r>
-      <w:r>
-        <w:fldChar w:fldCharType="begin"/>
-      </w:r>
-      <w:r>
-        <w:instrText xml:space="preserve"> SEQ Figura \* ARABIC </w:instrText>
-      </w:r>
-      <w:r>
-        <w:fldChar w:fldCharType="separate"/>
-      </w:r>
-      <w:r>
-        <w:rPr>
-          <w:noProof/>
-        </w:rPr>
-        <w:t>76</w:t>
-      </w:r>
-      <w:r>
-        <w:fldChar w:fldCharType="end"/>
-      </w:r>
+      <w:fldSimple w:instr=" SEQ Figura \* ARABIC ">
+        <w:r>
+          <w:rPr>
+            <w:noProof/>
+          </w:rPr>
+          <w:t>76</w:t>
+        </w:r>
+      </w:fldSimple>
       <w:bookmarkEnd w:id="92"/>
       <w:r>
         <w:t xml:space="preserve"> - Execução dos laços de repetições</w:t>
@@ -20361,24 +20317,14 @@
       <w:r>
         <w:t xml:space="preserve">Figura </w:t>
       </w:r>
-      <w:r>
-        <w:fldChar w:fldCharType="begin"/>
-      </w:r>
-      <w:r>
-        <w:instrText xml:space="preserve"> SEQ Figura \* ARABIC </w:instrText>
-      </w:r>
-      <w:r>
-        <w:fldChar w:fldCharType="separate"/>
-      </w:r>
-      <w:r>
-        <w:rPr>
-          <w:noProof/>
-        </w:rPr>
-        <w:t>77</w:t>
-      </w:r>
-      <w:r>
-        <w:fldChar w:fldCharType="end"/>
-      </w:r>
+      <w:fldSimple w:instr=" SEQ Figura \* ARABIC ">
+        <w:r>
+          <w:rPr>
+            <w:noProof/>
+          </w:rPr>
+          <w:t>77</w:t>
+        </w:r>
+      </w:fldSimple>
       <w:bookmarkEnd w:id="93"/>
       <w:r>
         <w:t xml:space="preserve"> - Impressão dos resultados obtidos</w:t>
@@ -20489,24 +20435,14 @@
         <w:lastRenderedPageBreak/>
         <w:t xml:space="preserve">Figura </w:t>
       </w:r>
-      <w:r>
-        <w:fldChar w:fldCharType="begin"/>
-      </w:r>
-      <w:r>
-        <w:instrText xml:space="preserve"> SEQ Figura \* ARABIC </w:instrText>
-      </w:r>
-      <w:r>
-        <w:fldChar w:fldCharType="separate"/>
-      </w:r>
-      <w:r>
-        <w:rPr>
-          <w:noProof/>
-        </w:rPr>
-        <w:t>78</w:t>
-      </w:r>
-      <w:r>
-        <w:fldChar w:fldCharType="end"/>
-      </w:r>
+      <w:fldSimple w:instr=" SEQ Figura \* ARABIC ">
+        <w:r>
+          <w:rPr>
+            <w:noProof/>
+          </w:rPr>
+          <w:t>78</w:t>
+        </w:r>
+      </w:fldSimple>
       <w:bookmarkEnd w:id="94"/>
       <w:r>
         <w:t xml:space="preserve"> - Evolução das métricas conforme execução dos laços de repetição</w:t>
@@ -20617,24 +20553,14 @@
       <w:r>
         <w:t xml:space="preserve">Figura </w:t>
       </w:r>
-      <w:r>
-        <w:fldChar w:fldCharType="begin"/>
-      </w:r>
-      <w:r>
-        <w:instrText xml:space="preserve"> SEQ Figura \* ARABIC </w:instrText>
-      </w:r>
-      <w:r>
-        <w:fldChar w:fldCharType="separate"/>
-      </w:r>
-      <w:r>
-        <w:rPr>
-          <w:noProof/>
-        </w:rPr>
-        <w:t>79</w:t>
-      </w:r>
-      <w:r>
-        <w:fldChar w:fldCharType="end"/>
-      </w:r>
+      <w:fldSimple w:instr=" SEQ Figura \* ARABIC ">
+        <w:r>
+          <w:rPr>
+            <w:noProof/>
+          </w:rPr>
+          <w:t>79</w:t>
+        </w:r>
+      </w:fldSimple>
       <w:bookmarkEnd w:id="95"/>
       <w:r>
         <w:t xml:space="preserve"> - Registrando métricas ajustadas na tabela de relatório</w:t>
@@ -20764,24 +20690,14 @@
       <w:r>
         <w:t xml:space="preserve">Figura </w:t>
       </w:r>
-      <w:r>
-        <w:fldChar w:fldCharType="begin"/>
-      </w:r>
-      <w:r>
-        <w:instrText xml:space="preserve"> SEQ Figura \* ARABIC </w:instrText>
-      </w:r>
-      <w:r>
-        <w:fldChar w:fldCharType="separate"/>
-      </w:r>
-      <w:r>
-        <w:rPr>
-          <w:noProof/>
-        </w:rPr>
-        <w:t>80</w:t>
-      </w:r>
-      <w:r>
-        <w:fldChar w:fldCharType="end"/>
-      </w:r>
+      <w:fldSimple w:instr=" SEQ Figura \* ARABIC ">
+        <w:r>
+          <w:rPr>
+            <w:noProof/>
+          </w:rPr>
+          <w:t>80</w:t>
+        </w:r>
+      </w:fldSimple>
       <w:bookmarkEnd w:id="96"/>
       <w:r>
         <w:t xml:space="preserve"> - Código para geração de gráfico contendo evolução das métricas</w:t>
@@ -20861,24 +20777,14 @@
       <w:r>
         <w:t xml:space="preserve">Figura </w:t>
       </w:r>
-      <w:r>
-        <w:fldChar w:fldCharType="begin"/>
-      </w:r>
-      <w:r>
-        <w:instrText xml:space="preserve"> SEQ Figura \* ARABIC </w:instrText>
-      </w:r>
-      <w:r>
-        <w:fldChar w:fldCharType="separate"/>
-      </w:r>
-      <w:r>
-        <w:rPr>
-          <w:noProof/>
-        </w:rPr>
-        <w:t>81</w:t>
-      </w:r>
-      <w:r>
-        <w:fldChar w:fldCharType="end"/>
-      </w:r>
+      <w:fldSimple w:instr=" SEQ Figura \* ARABIC ">
+        <w:r>
+          <w:rPr>
+            <w:noProof/>
+          </w:rPr>
+          <w:t>81</w:t>
+        </w:r>
+      </w:fldSimple>
       <w:bookmarkEnd w:id="97"/>
       <w:r>
         <w:t xml:space="preserve"> - Gráfico com a evolução das métricas após cada ajuste realizado</w:t>
@@ -20998,24 +20904,14 @@
       <w:r>
         <w:t xml:space="preserve">Figura </w:t>
       </w:r>
-      <w:r>
-        <w:fldChar w:fldCharType="begin"/>
-      </w:r>
-      <w:r>
-        <w:instrText xml:space="preserve"> SEQ Figura \* ARABIC </w:instrText>
-      </w:r>
-      <w:r>
-        <w:fldChar w:fldCharType="separate"/>
-      </w:r>
-      <w:r>
-        <w:rPr>
-          <w:noProof/>
-        </w:rPr>
-        <w:t>82</w:t>
-      </w:r>
-      <w:r>
-        <w:fldChar w:fldCharType="end"/>
-      </w:r>
+      <w:fldSimple w:instr=" SEQ Figura \* ARABIC ">
+        <w:r>
+          <w:rPr>
+            <w:noProof/>
+          </w:rPr>
+          <w:t>82</w:t>
+        </w:r>
+      </w:fldSimple>
       <w:bookmarkEnd w:id="98"/>
       <w:r>
         <w:t xml:space="preserve"> - Importância das colunas no modelo</w:t>
@@ -21102,24 +20998,14 @@
       <w:r>
         <w:t xml:space="preserve">Figura </w:t>
       </w:r>
-      <w:r>
-        <w:fldChar w:fldCharType="begin"/>
-      </w:r>
-      <w:r>
-        <w:instrText xml:space="preserve"> SEQ Figura \* ARABIC </w:instrText>
-      </w:r>
-      <w:r>
-        <w:fldChar w:fldCharType="separate"/>
-      </w:r>
-      <w:r>
-        <w:rPr>
-          <w:noProof/>
-        </w:rPr>
-        <w:t>83</w:t>
-      </w:r>
-      <w:r>
-        <w:fldChar w:fldCharType="end"/>
-      </w:r>
+      <w:fldSimple w:instr=" SEQ Figura \* ARABIC ">
+        <w:r>
+          <w:rPr>
+            <w:noProof/>
+          </w:rPr>
+          <w:t>83</w:t>
+        </w:r>
+      </w:fldSimple>
       <w:r>
         <w:t xml:space="preserve"> - Matriz de confusão com a melhor revocação</w:t>
       </w:r>
@@ -21233,13 +21119,7 @@
         <w:t xml:space="preserve">Em nossa primeira execução do algoritmo após </w:t>
       </w:r>
       <w:r>
-        <w:t xml:space="preserve">o uso do </w:t>
-      </w:r>
-      <w:r>
-        <w:t>OneHotEncoding</w:t>
-      </w:r>
-      <w:r>
-        <w:t xml:space="preserve"> e de a</w:t>
+        <w:t>o uso do OneHotEncoding e de a</w:t>
       </w:r>
       <w:r>
         <w:t xml:space="preserve">justes </w:t>
@@ -21284,24 +21164,14 @@
       <w:r>
         <w:t xml:space="preserve">Figura </w:t>
       </w:r>
-      <w:r>
-        <w:fldChar w:fldCharType="begin"/>
-      </w:r>
-      <w:r>
-        <w:instrText xml:space="preserve"> SEQ Figura \* ARABIC </w:instrText>
-      </w:r>
-      <w:r>
-        <w:fldChar w:fldCharType="separate"/>
-      </w:r>
-      <w:r>
-        <w:rPr>
-          <w:noProof/>
-        </w:rPr>
-        <w:t>84</w:t>
-      </w:r>
-      <w:r>
-        <w:fldChar w:fldCharType="end"/>
-      </w:r>
+      <w:fldSimple w:instr=" SEQ Figura \* ARABIC ">
+        <w:r>
+          <w:rPr>
+            <w:noProof/>
+          </w:rPr>
+          <w:t>84</w:t>
+        </w:r>
+      </w:fldSimple>
       <w:bookmarkEnd w:id="99"/>
       <w:r>
         <w:t xml:space="preserve"> - Primeira execução da regressão logística</w:t>
@@ -21372,17 +21242,592 @@
     <w:p>
       <w:r>
         <w:lastRenderedPageBreak/>
-        <w:t>Em seguida, após realizar as etapas de normalização dos dados e balanceamento das classes obtemos respectivamente os resultados da  e da  respectivamente.</w:t>
+        <w:t xml:space="preserve">Em seguida, após realizar as etapas de normalização dos dados e balanceamento das classes obtemos respectivamente os resultados da </w:t>
+      </w:r>
+      <w:r>
+        <w:fldChar w:fldCharType="begin"/>
+      </w:r>
+      <w:r>
+        <w:instrText xml:space="preserve"> REF _Ref151831518 \h </w:instrText>
+      </w:r>
+      <w:r>
+        <w:fldChar w:fldCharType="separate"/>
+      </w:r>
+      <w:r>
+        <w:t xml:space="preserve">Figura </w:t>
+      </w:r>
+      <w:r>
+        <w:rPr>
+          <w:noProof/>
+        </w:rPr>
+        <w:t>85</w:t>
+      </w:r>
+      <w:r>
+        <w:fldChar w:fldCharType="end"/>
+      </w:r>
+      <w:r>
+        <w:t xml:space="preserve"> e da </w:t>
+      </w:r>
+      <w:r>
+        <w:fldChar w:fldCharType="begin"/>
+      </w:r>
+      <w:r>
+        <w:instrText xml:space="preserve"> REF _Ref151831524 \h </w:instrText>
+      </w:r>
+      <w:r>
+        <w:fldChar w:fldCharType="separate"/>
+      </w:r>
+      <w:r>
+        <w:t xml:space="preserve">Figura </w:t>
+      </w:r>
+      <w:r>
+        <w:rPr>
+          <w:noProof/>
+        </w:rPr>
+        <w:t>86</w:t>
+      </w:r>
+      <w:r>
+        <w:fldChar w:fldCharType="end"/>
+      </w:r>
+      <w:r>
+        <w:t xml:space="preserve"> respectivamente.</w:t>
       </w:r>
     </w:p>
     <w:p/>
     <w:p>
-      <w:r>
-        <w:t>Figura</w:t>
-      </w:r>
-      <w:bookmarkStart w:id="100" w:name="_GoBack"/>
+      <w:pPr>
+        <w:pStyle w:val="LegendaTCC"/>
+      </w:pPr>
+      <w:bookmarkStart w:id="100" w:name="_Ref151831518"/>
+      <w:r>
+        <w:t xml:space="preserve">Figura </w:t>
+      </w:r>
+      <w:fldSimple w:instr=" SEQ Figura \* ARABIC ">
+        <w:r>
+          <w:rPr>
+            <w:noProof/>
+          </w:rPr>
+          <w:t>85</w:t>
+        </w:r>
+      </w:fldSimple>
       <w:bookmarkEnd w:id="100"/>
-    </w:p>
+      <w:r>
+        <w:t xml:space="preserve"> - Resultado após a normalização</w:t>
+      </w:r>
+    </w:p>
+    <w:p>
+      <w:pPr>
+        <w:ind w:firstLine="0"/>
+        <w:jc w:val="center"/>
+      </w:pPr>
+      <w:r>
+        <w:rPr>
+          <w:noProof/>
+          <w:lang w:eastAsia="pt-BR" w:bidi="ar-SA"/>
+        </w:rPr>
+        <w:drawing>
+          <wp:inline distT="0" distB="0" distL="0" distR="0">
+            <wp:extent cx="3781953" cy="1495634"/>
+            <wp:effectExtent l="0" t="0" r="9525" b="9525"/>
+            <wp:docPr id="87" name="Imagem 87"/>
+            <wp:cNvGraphicFramePr>
+              <a:graphicFrameLocks xmlns:a="http://schemas.openxmlformats.org/drawingml/2006/main" noChangeAspect="1"/>
+            </wp:cNvGraphicFramePr>
+            <a:graphic xmlns:a="http://schemas.openxmlformats.org/drawingml/2006/main">
+              <a:graphicData uri="http://schemas.openxmlformats.org/drawingml/2006/picture">
+                <pic:pic xmlns:pic="http://schemas.openxmlformats.org/drawingml/2006/picture">
+                  <pic:nvPicPr>
+                    <pic:cNvPr id="87" name="regressao_logistica_pos_normalizacao.png"/>
+                    <pic:cNvPicPr/>
+                  </pic:nvPicPr>
+                  <pic:blipFill>
+                    <a:blip r:embed="rId92">
+                      <a:extLst>
+                        <a:ext uri="{28A0092B-C50C-407E-A947-70E740481C1C}">
+                          <a14:useLocalDpi xmlns:a14="http://schemas.microsoft.com/office/drawing/2010/main" val="0"/>
+                        </a:ext>
+                      </a:extLst>
+                    </a:blip>
+                    <a:stretch>
+                      <a:fillRect/>
+                    </a:stretch>
+                  </pic:blipFill>
+                  <pic:spPr>
+                    <a:xfrm>
+                      <a:off x="0" y="0"/>
+                      <a:ext cx="3781953" cy="1495634"/>
+                    </a:xfrm>
+                    <a:prstGeom prst="rect">
+                      <a:avLst/>
+                    </a:prstGeom>
+                  </pic:spPr>
+                </pic:pic>
+              </a:graphicData>
+            </a:graphic>
+          </wp:inline>
+        </w:drawing>
+      </w:r>
+    </w:p>
+    <w:p>
+      <w:pPr>
+        <w:pStyle w:val="LegendaTCC"/>
+      </w:pPr>
+      <w:r>
+        <w:t>Fonte: Autoria própria</w:t>
+      </w:r>
+    </w:p>
+    <w:p>
+      <w:pPr>
+        <w:ind w:firstLine="0"/>
+      </w:pPr>
+    </w:p>
+    <w:p>
+      <w:pPr>
+        <w:pStyle w:val="LegendaTCC"/>
+      </w:pPr>
+      <w:bookmarkStart w:id="101" w:name="_Ref151831524"/>
+      <w:r>
+        <w:t xml:space="preserve">Figura </w:t>
+      </w:r>
+      <w:fldSimple w:instr=" SEQ Figura \* ARABIC ">
+        <w:r>
+          <w:rPr>
+            <w:noProof/>
+          </w:rPr>
+          <w:t>86</w:t>
+        </w:r>
+      </w:fldSimple>
+      <w:bookmarkEnd w:id="101"/>
+      <w:r>
+        <w:t xml:space="preserve"> - Resultado após o balanceamento</w:t>
+      </w:r>
+    </w:p>
+    <w:p>
+      <w:pPr>
+        <w:ind w:firstLine="0"/>
+        <w:jc w:val="center"/>
+      </w:pPr>
+      <w:r>
+        <w:rPr>
+          <w:noProof/>
+          <w:lang w:eastAsia="pt-BR" w:bidi="ar-SA"/>
+        </w:rPr>
+        <w:drawing>
+          <wp:inline distT="0" distB="0" distL="0" distR="0">
+            <wp:extent cx="3762900" cy="1476581"/>
+            <wp:effectExtent l="0" t="0" r="9525" b="9525"/>
+            <wp:docPr id="88" name="Imagem 88"/>
+            <wp:cNvGraphicFramePr>
+              <a:graphicFrameLocks xmlns:a="http://schemas.openxmlformats.org/drawingml/2006/main" noChangeAspect="1"/>
+            </wp:cNvGraphicFramePr>
+            <a:graphic xmlns:a="http://schemas.openxmlformats.org/drawingml/2006/main">
+              <a:graphicData uri="http://schemas.openxmlformats.org/drawingml/2006/picture">
+                <pic:pic xmlns:pic="http://schemas.openxmlformats.org/drawingml/2006/picture">
+                  <pic:nvPicPr>
+                    <pic:cNvPr id="88" name="regressao_logistica_pos_SMOTE.png"/>
+                    <pic:cNvPicPr/>
+                  </pic:nvPicPr>
+                  <pic:blipFill>
+                    <a:blip r:embed="rId93">
+                      <a:extLst>
+                        <a:ext uri="{28A0092B-C50C-407E-A947-70E740481C1C}">
+                          <a14:useLocalDpi xmlns:a14="http://schemas.microsoft.com/office/drawing/2010/main" val="0"/>
+                        </a:ext>
+                      </a:extLst>
+                    </a:blip>
+                    <a:stretch>
+                      <a:fillRect/>
+                    </a:stretch>
+                  </pic:blipFill>
+                  <pic:spPr>
+                    <a:xfrm>
+                      <a:off x="0" y="0"/>
+                      <a:ext cx="3762900" cy="1476581"/>
+                    </a:xfrm>
+                    <a:prstGeom prst="rect">
+                      <a:avLst/>
+                    </a:prstGeom>
+                  </pic:spPr>
+                </pic:pic>
+              </a:graphicData>
+            </a:graphic>
+          </wp:inline>
+        </w:drawing>
+      </w:r>
+    </w:p>
+    <w:p>
+      <w:pPr>
+        <w:pStyle w:val="LegendaTCC"/>
+      </w:pPr>
+      <w:r>
+        <w:t>Fonte: Autoria própria</w:t>
+      </w:r>
+    </w:p>
+    <w:p/>
+    <w:p>
+      <w:r>
+        <w:t xml:space="preserve">É possível observar na </w:t>
+      </w:r>
+      <w:r>
+        <w:fldChar w:fldCharType="begin"/>
+      </w:r>
+      <w:r>
+        <w:instrText xml:space="preserve"> REF _Ref151831518 \h </w:instrText>
+      </w:r>
+      <w:r>
+        <w:instrText xml:space="preserve"> \* MERGEFORMAT </w:instrText>
+      </w:r>
+      <w:r>
+        <w:fldChar w:fldCharType="separate"/>
+      </w:r>
+      <w:r>
+        <w:t xml:space="preserve">Figura </w:t>
+      </w:r>
+      <w:r>
+        <w:rPr>
+          <w:noProof/>
+        </w:rPr>
+        <w:t>85</w:t>
+      </w:r>
+      <w:r>
+        <w:fldChar w:fldCharType="end"/>
+      </w:r>
+      <w:r>
+        <w:t xml:space="preserve"> como o modelo de regressão logística lida bem com dados não normalizados, pois, mesmo após o ajuste, pouco mudou em relação as métricas de saída, diferentemente dos dados mostrados na </w:t>
+      </w:r>
+      <w:r>
+        <w:fldChar w:fldCharType="begin"/>
+      </w:r>
+      <w:r>
+        <w:instrText xml:space="preserve"> REF _Ref151831524 \h </w:instrText>
+      </w:r>
+      <w:r>
+        <w:fldChar w:fldCharType="separate"/>
+      </w:r>
+      <w:r>
+        <w:t xml:space="preserve">Figura </w:t>
+      </w:r>
+      <w:r>
+        <w:rPr>
+          <w:noProof/>
+        </w:rPr>
+        <w:t>86</w:t>
+      </w:r>
+      <w:r>
+        <w:fldChar w:fldCharType="end"/>
+      </w:r>
+      <w:r>
+        <w:t xml:space="preserve"> que foram gerados após realizarmos o balanceamento das classes de clientes que permaneceram e que cancelaram.</w:t>
+      </w:r>
+    </w:p>
+    <w:p>
+      <w:r>
+        <w:t xml:space="preserve">Novamente iremos ainda realizar uma validação cruzada para testar o nosso modelo e, como visualizado na </w:t>
+      </w:r>
+      <w:r>
+        <w:fldChar w:fldCharType="begin"/>
+      </w:r>
+      <w:r>
+        <w:instrText xml:space="preserve"> REF _Ref151836682 \h </w:instrText>
+      </w:r>
+      <w:r>
+        <w:fldChar w:fldCharType="separate"/>
+      </w:r>
+      <w:r>
+        <w:t xml:space="preserve">Figura </w:t>
+      </w:r>
+      <w:r>
+        <w:rPr>
+          <w:noProof/>
+        </w:rPr>
+        <w:t>87</w:t>
+      </w:r>
+      <w:r>
+        <w:fldChar w:fldCharType="end"/>
+      </w:r>
+      <w:r>
+        <w:t>, temos um modelo com um bom desempenho onde as métricas se mantem estáveis e com um desvio padrão baixo.</w:t>
+      </w:r>
+    </w:p>
+    <w:p/>
+    <w:p>
+      <w:pPr>
+        <w:pStyle w:val="LegendaTCC"/>
+      </w:pPr>
+      <w:bookmarkStart w:id="102" w:name="_Ref151836682"/>
+      <w:r>
+        <w:t xml:space="preserve">Figura </w:t>
+      </w:r>
+      <w:fldSimple w:instr=" SEQ Figura \* ARABIC ">
+        <w:r>
+          <w:rPr>
+            <w:noProof/>
+          </w:rPr>
+          <w:t>87</w:t>
+        </w:r>
+      </w:fldSimple>
+      <w:bookmarkEnd w:id="102"/>
+      <w:r>
+        <w:t xml:space="preserve"> - Validação cruzada no modelo de regressão logística</w:t>
+      </w:r>
+    </w:p>
+    <w:p>
+      <w:pPr>
+        <w:ind w:firstLine="0"/>
+      </w:pPr>
+      <w:r>
+        <w:rPr>
+          <w:noProof/>
+          <w:lang w:eastAsia="pt-BR" w:bidi="ar-SA"/>
+        </w:rPr>
+        <w:lastRenderedPageBreak/>
+        <w:drawing>
+          <wp:inline distT="0" distB="0" distL="0" distR="0">
+            <wp:extent cx="5544324" cy="4258269"/>
+            <wp:effectExtent l="0" t="0" r="0" b="9525"/>
+            <wp:docPr id="90" name="Imagem 90"/>
+            <wp:cNvGraphicFramePr>
+              <a:graphicFrameLocks xmlns:a="http://schemas.openxmlformats.org/drawingml/2006/main" noChangeAspect="1"/>
+            </wp:cNvGraphicFramePr>
+            <a:graphic xmlns:a="http://schemas.openxmlformats.org/drawingml/2006/main">
+              <a:graphicData uri="http://schemas.openxmlformats.org/drawingml/2006/picture">
+                <pic:pic xmlns:pic="http://schemas.openxmlformats.org/drawingml/2006/picture">
+                  <pic:nvPicPr>
+                    <pic:cNvPr id="90" name="regressao_logistica_cross_validation.png"/>
+                    <pic:cNvPicPr/>
+                  </pic:nvPicPr>
+                  <pic:blipFill>
+                    <a:blip r:embed="rId94">
+                      <a:extLst>
+                        <a:ext uri="{28A0092B-C50C-407E-A947-70E740481C1C}">
+                          <a14:useLocalDpi xmlns:a14="http://schemas.microsoft.com/office/drawing/2010/main" val="0"/>
+                        </a:ext>
+                      </a:extLst>
+                    </a:blip>
+                    <a:stretch>
+                      <a:fillRect/>
+                    </a:stretch>
+                  </pic:blipFill>
+                  <pic:spPr>
+                    <a:xfrm>
+                      <a:off x="0" y="0"/>
+                      <a:ext cx="5544324" cy="4258269"/>
+                    </a:xfrm>
+                    <a:prstGeom prst="rect">
+                      <a:avLst/>
+                    </a:prstGeom>
+                  </pic:spPr>
+                </pic:pic>
+              </a:graphicData>
+            </a:graphic>
+          </wp:inline>
+        </w:drawing>
+      </w:r>
+    </w:p>
+    <w:p>
+      <w:pPr>
+        <w:pStyle w:val="LegendaTCC"/>
+      </w:pPr>
+      <w:r>
+        <w:t>Fonte: Autoria própria</w:t>
+      </w:r>
+    </w:p>
+    <w:p/>
+    <w:p>
+      <w:r>
+        <w:t>Em seguida, iremos fazer a verificação do melhor conjunto de parâmetros, na , podemos</w:t>
+      </w:r>
+      <w:r>
+        <w:t xml:space="preserve"> temos os parâmetros que serão testados e na </w:t>
+      </w:r>
+      <w:r>
+        <w:t>o gráfico mostrando a evolução das métricas conforme os laços de repetição foram sendo executados</w:t>
+      </w:r>
+      <w:r>
+        <w:t>.</w:t>
+      </w:r>
+    </w:p>
+    <w:p/>
+    <w:p>
+      <w:pPr>
+        <w:pStyle w:val="LegendaTCC"/>
+      </w:pPr>
+      <w:r>
+        <w:t xml:space="preserve">Figura </w:t>
+      </w:r>
+      <w:fldSimple w:instr=" SEQ Figura \* ARABIC ">
+        <w:r>
+          <w:rPr>
+            <w:noProof/>
+          </w:rPr>
+          <w:t>88</w:t>
+        </w:r>
+      </w:fldSimple>
+      <w:r>
+        <w:t xml:space="preserve"> - Conjunto de parâmetros testados para a regressão logística</w:t>
+      </w:r>
+    </w:p>
+    <w:p>
+      <w:pPr>
+        <w:ind w:firstLine="0"/>
+        <w:jc w:val="center"/>
+      </w:pPr>
+      <w:r>
+        <w:rPr>
+          <w:noProof/>
+          <w:lang w:eastAsia="pt-BR" w:bidi="ar-SA"/>
+        </w:rPr>
+        <w:drawing>
+          <wp:inline distT="0" distB="0" distL="0" distR="0">
+            <wp:extent cx="3915321" cy="1209844"/>
+            <wp:effectExtent l="0" t="0" r="0" b="9525"/>
+            <wp:docPr id="91" name="Imagem 91"/>
+            <wp:cNvGraphicFramePr>
+              <a:graphicFrameLocks xmlns:a="http://schemas.openxmlformats.org/drawingml/2006/main" noChangeAspect="1"/>
+            </wp:cNvGraphicFramePr>
+            <a:graphic xmlns:a="http://schemas.openxmlformats.org/drawingml/2006/main">
+              <a:graphicData uri="http://schemas.openxmlformats.org/drawingml/2006/picture">
+                <pic:pic xmlns:pic="http://schemas.openxmlformats.org/drawingml/2006/picture">
+                  <pic:nvPicPr>
+                    <pic:cNvPr id="91" name="regressao_logistica_teste_parametros.png"/>
+                    <pic:cNvPicPr/>
+                  </pic:nvPicPr>
+                  <pic:blipFill>
+                    <a:blip r:embed="rId95">
+                      <a:extLst>
+                        <a:ext uri="{28A0092B-C50C-407E-A947-70E740481C1C}">
+                          <a14:useLocalDpi xmlns:a14="http://schemas.microsoft.com/office/drawing/2010/main" val="0"/>
+                        </a:ext>
+                      </a:extLst>
+                    </a:blip>
+                    <a:stretch>
+                      <a:fillRect/>
+                    </a:stretch>
+                  </pic:blipFill>
+                  <pic:spPr>
+                    <a:xfrm>
+                      <a:off x="0" y="0"/>
+                      <a:ext cx="3915321" cy="1209844"/>
+                    </a:xfrm>
+                    <a:prstGeom prst="rect">
+                      <a:avLst/>
+                    </a:prstGeom>
+                  </pic:spPr>
+                </pic:pic>
+              </a:graphicData>
+            </a:graphic>
+          </wp:inline>
+        </w:drawing>
+      </w:r>
+    </w:p>
+    <w:p>
+      <w:pPr>
+        <w:pStyle w:val="LegendaTCC"/>
+      </w:pPr>
+      <w:r>
+        <w:t>Fonte: Autoria própria</w:t>
+      </w:r>
+    </w:p>
+    <w:p/>
+    <w:p>
+      <w:pPr>
+        <w:pStyle w:val="LegendaTCC"/>
+      </w:pPr>
+      <w:r>
+        <w:t xml:space="preserve">Figura </w:t>
+      </w:r>
+      <w:fldSimple w:instr=" SEQ Figura \* ARABIC ">
+        <w:r>
+          <w:rPr>
+            <w:noProof/>
+          </w:rPr>
+          <w:t>89</w:t>
+        </w:r>
+      </w:fldSimple>
+      <w:r>
+        <w:t xml:space="preserve"> - Evolução das métricas da regressão logística</w:t>
+      </w:r>
+    </w:p>
+    <w:p>
+      <w:pPr>
+        <w:ind w:firstLine="0"/>
+        <w:jc w:val="center"/>
+      </w:pPr>
+      <w:r>
+        <w:rPr>
+          <w:noProof/>
+          <w:lang w:eastAsia="pt-BR" w:bidi="ar-SA"/>
+        </w:rPr>
+        <w:lastRenderedPageBreak/>
+        <w:drawing>
+          <wp:inline distT="0" distB="0" distL="0" distR="0">
+            <wp:extent cx="5760085" cy="3018155"/>
+            <wp:effectExtent l="0" t="0" r="0" b="0"/>
+            <wp:docPr id="92" name="Imagem 92"/>
+            <wp:cNvGraphicFramePr>
+              <a:graphicFrameLocks xmlns:a="http://schemas.openxmlformats.org/drawingml/2006/main" noChangeAspect="1"/>
+            </wp:cNvGraphicFramePr>
+            <a:graphic xmlns:a="http://schemas.openxmlformats.org/drawingml/2006/main">
+              <a:graphicData uri="http://schemas.openxmlformats.org/drawingml/2006/picture">
+                <pic:pic xmlns:pic="http://schemas.openxmlformats.org/drawingml/2006/picture">
+                  <pic:nvPicPr>
+                    <pic:cNvPr id="92" name="progressao_metricas_loop_REGRESSAO_LINEAR.png"/>
+                    <pic:cNvPicPr/>
+                  </pic:nvPicPr>
+                  <pic:blipFill>
+                    <a:blip r:embed="rId96">
+                      <a:extLst>
+                        <a:ext uri="{28A0092B-C50C-407E-A947-70E740481C1C}">
+                          <a14:useLocalDpi xmlns:a14="http://schemas.microsoft.com/office/drawing/2010/main" val="0"/>
+                        </a:ext>
+                      </a:extLst>
+                    </a:blip>
+                    <a:stretch>
+                      <a:fillRect/>
+                    </a:stretch>
+                  </pic:blipFill>
+                  <pic:spPr>
+                    <a:xfrm>
+                      <a:off x="0" y="0"/>
+                      <a:ext cx="5760085" cy="3018155"/>
+                    </a:xfrm>
+                    <a:prstGeom prst="rect">
+                      <a:avLst/>
+                    </a:prstGeom>
+                  </pic:spPr>
+                </pic:pic>
+              </a:graphicData>
+            </a:graphic>
+          </wp:inline>
+        </w:drawing>
+      </w:r>
+    </w:p>
+    <w:p>
+      <w:pPr>
+        <w:pStyle w:val="LegendaTCC"/>
+      </w:pPr>
+      <w:r>
+        <w:t>Fonte: Autoria própria</w:t>
+      </w:r>
+    </w:p>
+    <w:p/>
+    <w:p>
+      <w:r>
+        <w:t>Um ponto que pode ser observado é que a métrica de revocação permaneceu igual, pelo menos de forma visual, durante toda a execução, deste modo, executaremos o código uma vez mais buscando retornar um conjunto de parâmetros que também tragam um valor mais alto de precisão, buscando assim um equilíbrio entre as métricas</w:t>
+      </w:r>
+      <w:bookmarkStart w:id="103" w:name="_GoBack"/>
+      <w:bookmarkEnd w:id="103"/>
+      <w:r>
+        <w:t>.</w:t>
+      </w:r>
+    </w:p>
+    <w:p/>
+    <w:p/>
+    <w:p/>
+    <w:p/>
+    <w:p/>
+    <w:p/>
+    <w:p/>
     <w:p>
       <w:pPr>
         <w:tabs>
@@ -21800,6 +22245,9 @@
         <w:ind w:firstLine="0"/>
         <w:jc w:val="left"/>
       </w:pPr>
+      <w:r>
+        <w:br w:type="page"/>
+      </w:r>
     </w:p>
     <w:p>
       <w:pPr>
@@ -21811,130 +22259,6 @@
         <w:ind w:firstLine="0"/>
         <w:jc w:val="left"/>
       </w:pPr>
-    </w:p>
-    <w:p>
-      <w:pPr>
-        <w:tabs>
-          <w:tab w:val="clear" w:pos="709"/>
-        </w:tabs>
-        <w:overflowPunct/>
-        <w:spacing w:line="240" w:lineRule="auto"/>
-        <w:ind w:firstLine="0"/>
-        <w:jc w:val="left"/>
-      </w:pPr>
-    </w:p>
-    <w:p>
-      <w:pPr>
-        <w:tabs>
-          <w:tab w:val="clear" w:pos="709"/>
-        </w:tabs>
-        <w:overflowPunct/>
-        <w:spacing w:line="240" w:lineRule="auto"/>
-        <w:ind w:firstLine="0"/>
-        <w:jc w:val="left"/>
-      </w:pPr>
-    </w:p>
-    <w:p>
-      <w:pPr>
-        <w:tabs>
-          <w:tab w:val="clear" w:pos="709"/>
-        </w:tabs>
-        <w:overflowPunct/>
-        <w:spacing w:line="240" w:lineRule="auto"/>
-        <w:ind w:firstLine="0"/>
-        <w:jc w:val="left"/>
-      </w:pPr>
-    </w:p>
-    <w:p>
-      <w:pPr>
-        <w:tabs>
-          <w:tab w:val="clear" w:pos="709"/>
-        </w:tabs>
-        <w:overflowPunct/>
-        <w:spacing w:line="240" w:lineRule="auto"/>
-        <w:ind w:firstLine="0"/>
-        <w:jc w:val="left"/>
-      </w:pPr>
-    </w:p>
-    <w:p>
-      <w:pPr>
-        <w:tabs>
-          <w:tab w:val="clear" w:pos="709"/>
-        </w:tabs>
-        <w:overflowPunct/>
-        <w:spacing w:line="240" w:lineRule="auto"/>
-        <w:ind w:firstLine="0"/>
-        <w:jc w:val="left"/>
-      </w:pPr>
-    </w:p>
-    <w:p>
-      <w:pPr>
-        <w:tabs>
-          <w:tab w:val="clear" w:pos="709"/>
-        </w:tabs>
-        <w:overflowPunct/>
-        <w:spacing w:line="240" w:lineRule="auto"/>
-        <w:ind w:firstLine="0"/>
-        <w:jc w:val="left"/>
-      </w:pPr>
-    </w:p>
-    <w:p>
-      <w:pPr>
-        <w:tabs>
-          <w:tab w:val="clear" w:pos="709"/>
-        </w:tabs>
-        <w:overflowPunct/>
-        <w:spacing w:line="240" w:lineRule="auto"/>
-        <w:ind w:firstLine="0"/>
-        <w:jc w:val="left"/>
-      </w:pPr>
-    </w:p>
-    <w:p>
-      <w:pPr>
-        <w:tabs>
-          <w:tab w:val="clear" w:pos="709"/>
-        </w:tabs>
-        <w:overflowPunct/>
-        <w:spacing w:line="240" w:lineRule="auto"/>
-        <w:ind w:firstLine="0"/>
-        <w:jc w:val="left"/>
-      </w:pPr>
-    </w:p>
-    <w:p>
-      <w:pPr>
-        <w:tabs>
-          <w:tab w:val="clear" w:pos="709"/>
-        </w:tabs>
-        <w:overflowPunct/>
-        <w:spacing w:line="240" w:lineRule="auto"/>
-        <w:ind w:firstLine="0"/>
-        <w:jc w:val="left"/>
-      </w:pPr>
-    </w:p>
-    <w:p>
-      <w:pPr>
-        <w:tabs>
-          <w:tab w:val="clear" w:pos="709"/>
-        </w:tabs>
-        <w:overflowPunct/>
-        <w:spacing w:line="240" w:lineRule="auto"/>
-        <w:ind w:firstLine="0"/>
-        <w:jc w:val="left"/>
-      </w:pPr>
-      <w:r>
-        <w:br w:type="page"/>
-      </w:r>
-    </w:p>
-    <w:p>
-      <w:pPr>
-        <w:tabs>
-          <w:tab w:val="clear" w:pos="709"/>
-        </w:tabs>
-        <w:overflowPunct/>
-        <w:spacing w:line="240" w:lineRule="auto"/>
-        <w:ind w:firstLine="0"/>
-        <w:jc w:val="left"/>
-      </w:pPr>
       <w:r>
         <w:lastRenderedPageBreak/>
         <w:t>BIBLIOGRAFIA</w:t>
@@ -21975,7 +22299,7 @@
       <w:r>
         <w:t xml:space="preserve"> </w:t>
       </w:r>
-      <w:hyperlink r:id="rId92" w:history="1">
+      <w:hyperlink r:id="rId97" w:history="1">
         <w:r>
           <w:rPr>
             <w:rStyle w:val="Hyperlink"/>
@@ -22000,7 +22324,7 @@
       <w:r>
         <w:t xml:space="preserve">Introdução à correlação </w:t>
       </w:r>
-      <w:hyperlink r:id="rId93" w:history="1">
+      <w:hyperlink r:id="rId98" w:history="1">
         <w:r>
           <w:rPr>
             <w:rStyle w:val="Hyperlink"/>
@@ -22022,7 +22346,7 @@
       <w:r>
         <w:t xml:space="preserve"> </w:t>
       </w:r>
-      <w:hyperlink r:id="rId94" w:anchor=":~:text=A%20multicolinearidade%20ocorre%20quando%20o,certa%20forma%2C%20um%20pouco%20redundantes" w:history="1">
+      <w:hyperlink r:id="rId99" w:anchor=":~:text=A%20multicolinearidade%20ocorre%20quando%20o,certa%20forma%2C%20um%20pouco%20redundantes" w:history="1">
         <w:r>
           <w:rPr>
             <w:rStyle w:val="Hyperlink"/>
@@ -22044,7 +22368,7 @@
       <w:r>
         <w:t xml:space="preserve">Estudo Comparativo entre os algoritmos de Mineração de Dados Random Forest e J48 na tomada de Decisão </w:t>
       </w:r>
-      <w:hyperlink r:id="rId95" w:history="1">
+      <w:hyperlink r:id="rId100" w:history="1">
         <w:r>
           <w:rPr>
             <w:rStyle w:val="Hyperlink"/>
@@ -24334,7 +24658,7 @@
 </file>
 
 <file path=customXml/itemProps1.xml><?xml version="1.0" encoding="utf-8"?>
-<ds:datastoreItem xmlns:ds="http://schemas.openxmlformats.org/officeDocument/2006/customXml" ds:itemID="{215B6E7C-7FD5-4036-AD81-BDD2873BD32B}">
+<ds:datastoreItem xmlns:ds="http://schemas.openxmlformats.org/officeDocument/2006/customXml" ds:itemID="{1FD5A0BE-7848-444A-9894-4311B06B0889}">
   <ds:schemaRefs>
     <ds:schemaRef ds:uri="http://schemas.openxmlformats.org/officeDocument/2006/bibliography"/>
   </ds:schemaRefs>

</xml_diff>

<commit_message>
finalizado a regressao logistica
</commit_message>
<xml_diff>
--- a/Artigo/TCC.docx
+++ b/Artigo/TCC.docx
@@ -19940,14 +19940,36 @@
       <w:r>
         <w:t xml:space="preserve">Figura </w:t>
       </w:r>
-      <w:fldSimple w:instr=" SEQ Figura \* ARABIC ">
-        <w:r>
-          <w:rPr>
-            <w:noProof/>
-          </w:rPr>
-          <w:t>74</w:t>
-        </w:r>
-      </w:fldSimple>
+      <w:r>
+        <w:rPr>
+          <w:noProof/>
+        </w:rPr>
+        <w:fldChar w:fldCharType="begin"/>
+      </w:r>
+      <w:r>
+        <w:rPr>
+          <w:noProof/>
+        </w:rPr>
+        <w:instrText xml:space="preserve"> SEQ Figura \* ARABIC </w:instrText>
+      </w:r>
+      <w:r>
+        <w:rPr>
+          <w:noProof/>
+        </w:rPr>
+        <w:fldChar w:fldCharType="separate"/>
+      </w:r>
+      <w:r>
+        <w:rPr>
+          <w:noProof/>
+        </w:rPr>
+        <w:t>74</w:t>
+      </w:r>
+      <w:r>
+        <w:rPr>
+          <w:noProof/>
+        </w:rPr>
+        <w:fldChar w:fldCharType="end"/>
+      </w:r>
       <w:bookmarkEnd w:id="90"/>
       <w:r>
         <w:t xml:space="preserve"> - Analise das metricas usando kfold cross validation</w:t>
@@ -20120,14 +20142,36 @@
       <w:r>
         <w:t xml:space="preserve">Figura </w:t>
       </w:r>
-      <w:fldSimple w:instr=" SEQ Figura \* ARABIC ">
-        <w:r>
-          <w:rPr>
-            <w:noProof/>
-          </w:rPr>
-          <w:t>75</w:t>
-        </w:r>
-      </w:fldSimple>
+      <w:r>
+        <w:rPr>
+          <w:noProof/>
+        </w:rPr>
+        <w:fldChar w:fldCharType="begin"/>
+      </w:r>
+      <w:r>
+        <w:rPr>
+          <w:noProof/>
+        </w:rPr>
+        <w:instrText xml:space="preserve"> SEQ Figura \* ARABIC </w:instrText>
+      </w:r>
+      <w:r>
+        <w:rPr>
+          <w:noProof/>
+        </w:rPr>
+        <w:fldChar w:fldCharType="separate"/>
+      </w:r>
+      <w:r>
+        <w:rPr>
+          <w:noProof/>
+        </w:rPr>
+        <w:t>75</w:t>
+      </w:r>
+      <w:r>
+        <w:rPr>
+          <w:noProof/>
+        </w:rPr>
+        <w:fldChar w:fldCharType="end"/>
+      </w:r>
       <w:bookmarkEnd w:id="91"/>
       <w:r>
         <w:t xml:space="preserve"> - Instancia das variáveis a serem usadas nos laços de repetição</w:t>
@@ -20203,14 +20247,36 @@
       <w:r>
         <w:t xml:space="preserve">Figura </w:t>
       </w:r>
-      <w:fldSimple w:instr=" SEQ Figura \* ARABIC ">
-        <w:r>
-          <w:rPr>
-            <w:noProof/>
-          </w:rPr>
-          <w:t>76</w:t>
-        </w:r>
-      </w:fldSimple>
+      <w:r>
+        <w:rPr>
+          <w:noProof/>
+        </w:rPr>
+        <w:fldChar w:fldCharType="begin"/>
+      </w:r>
+      <w:r>
+        <w:rPr>
+          <w:noProof/>
+        </w:rPr>
+        <w:instrText xml:space="preserve"> SEQ Figura \* ARABIC </w:instrText>
+      </w:r>
+      <w:r>
+        <w:rPr>
+          <w:noProof/>
+        </w:rPr>
+        <w:fldChar w:fldCharType="separate"/>
+      </w:r>
+      <w:r>
+        <w:rPr>
+          <w:noProof/>
+        </w:rPr>
+        <w:t>76</w:t>
+      </w:r>
+      <w:r>
+        <w:rPr>
+          <w:noProof/>
+        </w:rPr>
+        <w:fldChar w:fldCharType="end"/>
+      </w:r>
       <w:bookmarkEnd w:id="92"/>
       <w:r>
         <w:t xml:space="preserve"> - Execução dos laços de repetições</w:t>
@@ -20317,14 +20383,36 @@
       <w:r>
         <w:t xml:space="preserve">Figura </w:t>
       </w:r>
-      <w:fldSimple w:instr=" SEQ Figura \* ARABIC ">
-        <w:r>
-          <w:rPr>
-            <w:noProof/>
-          </w:rPr>
-          <w:t>77</w:t>
-        </w:r>
-      </w:fldSimple>
+      <w:r>
+        <w:rPr>
+          <w:noProof/>
+        </w:rPr>
+        <w:fldChar w:fldCharType="begin"/>
+      </w:r>
+      <w:r>
+        <w:rPr>
+          <w:noProof/>
+        </w:rPr>
+        <w:instrText xml:space="preserve"> SEQ Figura \* ARABIC </w:instrText>
+      </w:r>
+      <w:r>
+        <w:rPr>
+          <w:noProof/>
+        </w:rPr>
+        <w:fldChar w:fldCharType="separate"/>
+      </w:r>
+      <w:r>
+        <w:rPr>
+          <w:noProof/>
+        </w:rPr>
+        <w:t>77</w:t>
+      </w:r>
+      <w:r>
+        <w:rPr>
+          <w:noProof/>
+        </w:rPr>
+        <w:fldChar w:fldCharType="end"/>
+      </w:r>
       <w:bookmarkEnd w:id="93"/>
       <w:r>
         <w:t xml:space="preserve"> - Impressão dos resultados obtidos</w:t>
@@ -20435,14 +20523,36 @@
         <w:lastRenderedPageBreak/>
         <w:t xml:space="preserve">Figura </w:t>
       </w:r>
-      <w:fldSimple w:instr=" SEQ Figura \* ARABIC ">
-        <w:r>
-          <w:rPr>
-            <w:noProof/>
-          </w:rPr>
-          <w:t>78</w:t>
-        </w:r>
-      </w:fldSimple>
+      <w:r>
+        <w:rPr>
+          <w:noProof/>
+        </w:rPr>
+        <w:fldChar w:fldCharType="begin"/>
+      </w:r>
+      <w:r>
+        <w:rPr>
+          <w:noProof/>
+        </w:rPr>
+        <w:instrText xml:space="preserve"> SEQ Figura \* ARABIC </w:instrText>
+      </w:r>
+      <w:r>
+        <w:rPr>
+          <w:noProof/>
+        </w:rPr>
+        <w:fldChar w:fldCharType="separate"/>
+      </w:r>
+      <w:r>
+        <w:rPr>
+          <w:noProof/>
+        </w:rPr>
+        <w:t>78</w:t>
+      </w:r>
+      <w:r>
+        <w:rPr>
+          <w:noProof/>
+        </w:rPr>
+        <w:fldChar w:fldCharType="end"/>
+      </w:r>
       <w:bookmarkEnd w:id="94"/>
       <w:r>
         <w:t xml:space="preserve"> - Evolução das métricas conforme execução dos laços de repetição</w:t>
@@ -20553,14 +20663,36 @@
       <w:r>
         <w:t xml:space="preserve">Figura </w:t>
       </w:r>
-      <w:fldSimple w:instr=" SEQ Figura \* ARABIC ">
-        <w:r>
-          <w:rPr>
-            <w:noProof/>
-          </w:rPr>
-          <w:t>79</w:t>
-        </w:r>
-      </w:fldSimple>
+      <w:r>
+        <w:rPr>
+          <w:noProof/>
+        </w:rPr>
+        <w:fldChar w:fldCharType="begin"/>
+      </w:r>
+      <w:r>
+        <w:rPr>
+          <w:noProof/>
+        </w:rPr>
+        <w:instrText xml:space="preserve"> SEQ Figura \* ARABIC </w:instrText>
+      </w:r>
+      <w:r>
+        <w:rPr>
+          <w:noProof/>
+        </w:rPr>
+        <w:fldChar w:fldCharType="separate"/>
+      </w:r>
+      <w:r>
+        <w:rPr>
+          <w:noProof/>
+        </w:rPr>
+        <w:t>79</w:t>
+      </w:r>
+      <w:r>
+        <w:rPr>
+          <w:noProof/>
+        </w:rPr>
+        <w:fldChar w:fldCharType="end"/>
+      </w:r>
       <w:bookmarkEnd w:id="95"/>
       <w:r>
         <w:t xml:space="preserve"> - Registrando métricas ajustadas na tabela de relatório</w:t>
@@ -20690,14 +20822,36 @@
       <w:r>
         <w:t xml:space="preserve">Figura </w:t>
       </w:r>
-      <w:fldSimple w:instr=" SEQ Figura \* ARABIC ">
-        <w:r>
-          <w:rPr>
-            <w:noProof/>
-          </w:rPr>
-          <w:t>80</w:t>
-        </w:r>
-      </w:fldSimple>
+      <w:r>
+        <w:rPr>
+          <w:noProof/>
+        </w:rPr>
+        <w:fldChar w:fldCharType="begin"/>
+      </w:r>
+      <w:r>
+        <w:rPr>
+          <w:noProof/>
+        </w:rPr>
+        <w:instrText xml:space="preserve"> SEQ Figura \* ARABIC </w:instrText>
+      </w:r>
+      <w:r>
+        <w:rPr>
+          <w:noProof/>
+        </w:rPr>
+        <w:fldChar w:fldCharType="separate"/>
+      </w:r>
+      <w:r>
+        <w:rPr>
+          <w:noProof/>
+        </w:rPr>
+        <w:t>80</w:t>
+      </w:r>
+      <w:r>
+        <w:rPr>
+          <w:noProof/>
+        </w:rPr>
+        <w:fldChar w:fldCharType="end"/>
+      </w:r>
       <w:bookmarkEnd w:id="96"/>
       <w:r>
         <w:t xml:space="preserve"> - Código para geração de gráfico contendo evolução das métricas</w:t>
@@ -20769,6 +20923,7 @@
         <w:t>Fonte: Autoria própria</w:t>
       </w:r>
     </w:p>
+    <w:p/>
     <w:p>
       <w:pPr>
         <w:pStyle w:val="LegendaTCC"/>
@@ -20777,17 +20932,42 @@
       <w:r>
         <w:t xml:space="preserve">Figura </w:t>
       </w:r>
-      <w:fldSimple w:instr=" SEQ Figura \* ARABIC ">
-        <w:r>
-          <w:rPr>
-            <w:noProof/>
-          </w:rPr>
-          <w:t>81</w:t>
-        </w:r>
-      </w:fldSimple>
+      <w:r>
+        <w:rPr>
+          <w:noProof/>
+        </w:rPr>
+        <w:fldChar w:fldCharType="begin"/>
+      </w:r>
+      <w:r>
+        <w:rPr>
+          <w:noProof/>
+        </w:rPr>
+        <w:instrText xml:space="preserve"> SEQ Figura \* ARABIC </w:instrText>
+      </w:r>
+      <w:r>
+        <w:rPr>
+          <w:noProof/>
+        </w:rPr>
+        <w:fldChar w:fldCharType="separate"/>
+      </w:r>
+      <w:r>
+        <w:rPr>
+          <w:noProof/>
+        </w:rPr>
+        <w:t>81</w:t>
+      </w:r>
+      <w:r>
+        <w:rPr>
+          <w:noProof/>
+        </w:rPr>
+        <w:fldChar w:fldCharType="end"/>
+      </w:r>
       <w:bookmarkEnd w:id="97"/>
       <w:r>
         <w:t xml:space="preserve"> - Gráfico com a evolução das métricas após cada ajuste realizado</w:t>
+      </w:r>
+      <w:r>
+        <w:t xml:space="preserve"> (Random Forest)</w:t>
       </w:r>
     </w:p>
     <w:p>
@@ -20904,14 +21084,36 @@
       <w:r>
         <w:t xml:space="preserve">Figura </w:t>
       </w:r>
-      <w:fldSimple w:instr=" SEQ Figura \* ARABIC ">
-        <w:r>
-          <w:rPr>
-            <w:noProof/>
-          </w:rPr>
-          <w:t>82</w:t>
-        </w:r>
-      </w:fldSimple>
+      <w:r>
+        <w:rPr>
+          <w:noProof/>
+        </w:rPr>
+        <w:fldChar w:fldCharType="begin"/>
+      </w:r>
+      <w:r>
+        <w:rPr>
+          <w:noProof/>
+        </w:rPr>
+        <w:instrText xml:space="preserve"> SEQ Figura \* ARABIC </w:instrText>
+      </w:r>
+      <w:r>
+        <w:rPr>
+          <w:noProof/>
+        </w:rPr>
+        <w:fldChar w:fldCharType="separate"/>
+      </w:r>
+      <w:r>
+        <w:rPr>
+          <w:noProof/>
+        </w:rPr>
+        <w:t>82</w:t>
+      </w:r>
+      <w:r>
+        <w:rPr>
+          <w:noProof/>
+        </w:rPr>
+        <w:fldChar w:fldCharType="end"/>
+      </w:r>
       <w:bookmarkEnd w:id="98"/>
       <w:r>
         <w:t xml:space="preserve"> - Importância das colunas no modelo</w:t>
@@ -20998,14 +21200,36 @@
       <w:r>
         <w:t xml:space="preserve">Figura </w:t>
       </w:r>
-      <w:fldSimple w:instr=" SEQ Figura \* ARABIC ">
-        <w:r>
-          <w:rPr>
-            <w:noProof/>
-          </w:rPr>
-          <w:t>83</w:t>
-        </w:r>
-      </w:fldSimple>
+      <w:r>
+        <w:rPr>
+          <w:noProof/>
+        </w:rPr>
+        <w:fldChar w:fldCharType="begin"/>
+      </w:r>
+      <w:r>
+        <w:rPr>
+          <w:noProof/>
+        </w:rPr>
+        <w:instrText xml:space="preserve"> SEQ Figura \* ARABIC </w:instrText>
+      </w:r>
+      <w:r>
+        <w:rPr>
+          <w:noProof/>
+        </w:rPr>
+        <w:fldChar w:fldCharType="separate"/>
+      </w:r>
+      <w:r>
+        <w:rPr>
+          <w:noProof/>
+        </w:rPr>
+        <w:t>83</w:t>
+      </w:r>
+      <w:r>
+        <w:rPr>
+          <w:noProof/>
+        </w:rPr>
+        <w:fldChar w:fldCharType="end"/>
+      </w:r>
       <w:r>
         <w:t xml:space="preserve"> - Matriz de confusão com a melhor revocação</w:t>
       </w:r>
@@ -21164,14 +21388,36 @@
       <w:r>
         <w:t xml:space="preserve">Figura </w:t>
       </w:r>
-      <w:fldSimple w:instr=" SEQ Figura \* ARABIC ">
-        <w:r>
-          <w:rPr>
-            <w:noProof/>
-          </w:rPr>
-          <w:t>84</w:t>
-        </w:r>
-      </w:fldSimple>
+      <w:r>
+        <w:rPr>
+          <w:noProof/>
+        </w:rPr>
+        <w:fldChar w:fldCharType="begin"/>
+      </w:r>
+      <w:r>
+        <w:rPr>
+          <w:noProof/>
+        </w:rPr>
+        <w:instrText xml:space="preserve"> SEQ Figura \* ARABIC </w:instrText>
+      </w:r>
+      <w:r>
+        <w:rPr>
+          <w:noProof/>
+        </w:rPr>
+        <w:fldChar w:fldCharType="separate"/>
+      </w:r>
+      <w:r>
+        <w:rPr>
+          <w:noProof/>
+        </w:rPr>
+        <w:t>84</w:t>
+      </w:r>
+      <w:r>
+        <w:rPr>
+          <w:noProof/>
+        </w:rPr>
+        <w:fldChar w:fldCharType="end"/>
+      </w:r>
       <w:bookmarkEnd w:id="99"/>
       <w:r>
         <w:t xml:space="preserve"> - Primeira execução da regressão logística</w:t>
@@ -21302,14 +21548,36 @@
       <w:r>
         <w:t xml:space="preserve">Figura </w:t>
       </w:r>
-      <w:fldSimple w:instr=" SEQ Figura \* ARABIC ">
-        <w:r>
-          <w:rPr>
-            <w:noProof/>
-          </w:rPr>
-          <w:t>85</w:t>
-        </w:r>
-      </w:fldSimple>
+      <w:r>
+        <w:rPr>
+          <w:noProof/>
+        </w:rPr>
+        <w:fldChar w:fldCharType="begin"/>
+      </w:r>
+      <w:r>
+        <w:rPr>
+          <w:noProof/>
+        </w:rPr>
+        <w:instrText xml:space="preserve"> SEQ Figura \* ARABIC </w:instrText>
+      </w:r>
+      <w:r>
+        <w:rPr>
+          <w:noProof/>
+        </w:rPr>
+        <w:fldChar w:fldCharType="separate"/>
+      </w:r>
+      <w:r>
+        <w:rPr>
+          <w:noProof/>
+        </w:rPr>
+        <w:t>85</w:t>
+      </w:r>
+      <w:r>
+        <w:rPr>
+          <w:noProof/>
+        </w:rPr>
+        <w:fldChar w:fldCharType="end"/>
+      </w:r>
       <w:bookmarkEnd w:id="100"/>
       <w:r>
         <w:t xml:space="preserve"> - Resultado após a normalização</w:t>
@@ -21389,14 +21657,36 @@
       <w:r>
         <w:t xml:space="preserve">Figura </w:t>
       </w:r>
-      <w:fldSimple w:instr=" SEQ Figura \* ARABIC ">
-        <w:r>
-          <w:rPr>
-            <w:noProof/>
-          </w:rPr>
-          <w:t>86</w:t>
-        </w:r>
-      </w:fldSimple>
+      <w:r>
+        <w:rPr>
+          <w:noProof/>
+        </w:rPr>
+        <w:fldChar w:fldCharType="begin"/>
+      </w:r>
+      <w:r>
+        <w:rPr>
+          <w:noProof/>
+        </w:rPr>
+        <w:instrText xml:space="preserve"> SEQ Figura \* ARABIC </w:instrText>
+      </w:r>
+      <w:r>
+        <w:rPr>
+          <w:noProof/>
+        </w:rPr>
+        <w:fldChar w:fldCharType="separate"/>
+      </w:r>
+      <w:r>
+        <w:rPr>
+          <w:noProof/>
+        </w:rPr>
+        <w:t>86</w:t>
+      </w:r>
+      <w:r>
+        <w:rPr>
+          <w:noProof/>
+        </w:rPr>
+        <w:fldChar w:fldCharType="end"/>
+      </w:r>
       <w:bookmarkEnd w:id="101"/>
       <w:r>
         <w:t xml:space="preserve"> - Resultado após o balanceamento</w:t>
@@ -21472,10 +21762,7 @@
         <w:fldChar w:fldCharType="begin"/>
       </w:r>
       <w:r>
-        <w:instrText xml:space="preserve"> REF _Ref151831518 \h </w:instrText>
-      </w:r>
-      <w:r>
-        <w:instrText xml:space="preserve"> \* MERGEFORMAT </w:instrText>
+        <w:instrText xml:space="preserve"> REF _Ref151831518 \h  \* MERGEFORMAT </w:instrText>
       </w:r>
       <w:r>
         <w:fldChar w:fldCharType="separate"/>
@@ -21558,14 +21845,36 @@
       <w:r>
         <w:t xml:space="preserve">Figura </w:t>
       </w:r>
-      <w:fldSimple w:instr=" SEQ Figura \* ARABIC ">
-        <w:r>
-          <w:rPr>
-            <w:noProof/>
-          </w:rPr>
-          <w:t>87</w:t>
-        </w:r>
-      </w:fldSimple>
+      <w:r>
+        <w:rPr>
+          <w:noProof/>
+        </w:rPr>
+        <w:fldChar w:fldCharType="begin"/>
+      </w:r>
+      <w:r>
+        <w:rPr>
+          <w:noProof/>
+        </w:rPr>
+        <w:instrText xml:space="preserve"> SEQ Figura \* ARABIC </w:instrText>
+      </w:r>
+      <w:r>
+        <w:rPr>
+          <w:noProof/>
+        </w:rPr>
+        <w:fldChar w:fldCharType="separate"/>
+      </w:r>
+      <w:r>
+        <w:rPr>
+          <w:noProof/>
+        </w:rPr>
+        <w:t>87</w:t>
+      </w:r>
+      <w:r>
+        <w:rPr>
+          <w:noProof/>
+        </w:rPr>
+        <w:fldChar w:fldCharType="end"/>
+      </w:r>
       <w:bookmarkEnd w:id="102"/>
       <w:r>
         <w:t xml:space="preserve"> - Validação cruzada no modelo de regressão logística</w:t>
@@ -21655,14 +21964,36 @@
       <w:r>
         <w:t xml:space="preserve">Figura </w:t>
       </w:r>
-      <w:fldSimple w:instr=" SEQ Figura \* ARABIC ">
-        <w:r>
-          <w:rPr>
-            <w:noProof/>
-          </w:rPr>
-          <w:t>88</w:t>
-        </w:r>
-      </w:fldSimple>
+      <w:r>
+        <w:rPr>
+          <w:noProof/>
+        </w:rPr>
+        <w:fldChar w:fldCharType="begin"/>
+      </w:r>
+      <w:r>
+        <w:rPr>
+          <w:noProof/>
+        </w:rPr>
+        <w:instrText xml:space="preserve"> SEQ Figura \* ARABIC </w:instrText>
+      </w:r>
+      <w:r>
+        <w:rPr>
+          <w:noProof/>
+        </w:rPr>
+        <w:fldChar w:fldCharType="separate"/>
+      </w:r>
+      <w:r>
+        <w:rPr>
+          <w:noProof/>
+        </w:rPr>
+        <w:t>88</w:t>
+      </w:r>
+      <w:r>
+        <w:rPr>
+          <w:noProof/>
+        </w:rPr>
+        <w:fldChar w:fldCharType="end"/>
+      </w:r>
       <w:r>
         <w:t xml:space="preserve"> - Conjunto de parâmetros testados para a regressão logística</w:t>
       </w:r>
@@ -21736,14 +22067,36 @@
       <w:r>
         <w:t xml:space="preserve">Figura </w:t>
       </w:r>
-      <w:fldSimple w:instr=" SEQ Figura \* ARABIC ">
-        <w:r>
-          <w:rPr>
-            <w:noProof/>
-          </w:rPr>
-          <w:t>89</w:t>
-        </w:r>
-      </w:fldSimple>
+      <w:r>
+        <w:rPr>
+          <w:noProof/>
+        </w:rPr>
+        <w:fldChar w:fldCharType="begin"/>
+      </w:r>
+      <w:r>
+        <w:rPr>
+          <w:noProof/>
+        </w:rPr>
+        <w:instrText xml:space="preserve"> SEQ Figura \* ARABIC </w:instrText>
+      </w:r>
+      <w:r>
+        <w:rPr>
+          <w:noProof/>
+        </w:rPr>
+        <w:fldChar w:fldCharType="separate"/>
+      </w:r>
+      <w:r>
+        <w:rPr>
+          <w:noProof/>
+        </w:rPr>
+        <w:t>89</w:t>
+      </w:r>
+      <w:r>
+        <w:rPr>
+          <w:noProof/>
+        </w:rPr>
+        <w:fldChar w:fldCharType="end"/>
+      </w:r>
       <w:r>
         <w:t xml:space="preserve"> - Evolução das métricas da regressão logística</w:t>
       </w:r>
@@ -21813,20 +22166,416 @@
     <w:p/>
     <w:p>
       <w:r>
-        <w:t>Um ponto que pode ser observado é que a métrica de revocação permaneceu igual, pelo menos de forma visual, durante toda a execução, deste modo, executaremos o código uma vez mais buscando retornar um conjunto de parâmetros que também tragam um valor mais alto de precisão, buscando assim um equilíbrio entre as métricas</w:t>
-      </w:r>
-      <w:bookmarkStart w:id="103" w:name="_GoBack"/>
+        <w:t xml:space="preserve">Um ponto que pode ser observado é </w:t>
+      </w:r>
+      <w:r>
+        <w:t>que o valor mais alto da revocação foi atingido logo no início das execuções dos laços de repetição.</w:t>
+      </w:r>
+    </w:p>
+    <w:p>
+      <w:r>
+        <w:t>Novamente geraremos uma matriz de confusão para observarmos os quantitativos de acerto (</w:t>
+      </w:r>
+      <w:r>
+        <w:fldChar w:fldCharType="begin"/>
+      </w:r>
+      <w:r>
+        <w:instrText xml:space="preserve"> REF _Ref151921523 \h </w:instrText>
+      </w:r>
+      <w:r>
+        <w:fldChar w:fldCharType="separate"/>
+      </w:r>
+      <w:r>
+        <w:t xml:space="preserve">Figura </w:t>
+      </w:r>
+      <w:r>
+        <w:rPr>
+          <w:noProof/>
+        </w:rPr>
+        <w:t>90</w:t>
+      </w:r>
+      <w:r>
+        <w:fldChar w:fldCharType="end"/>
+      </w:r>
+      <w:r>
+        <w:t>).</w:t>
+      </w:r>
+    </w:p>
+    <w:p/>
+    <w:p>
+      <w:pPr>
+        <w:pStyle w:val="LegendaTCC"/>
+      </w:pPr>
+      <w:bookmarkStart w:id="103" w:name="_Ref151921523"/>
+      <w:r>
+        <w:t xml:space="preserve">Figura </w:t>
+      </w:r>
+      <w:fldSimple w:instr=" SEQ Figura \* ARABIC ">
+        <w:r>
+          <w:rPr>
+            <w:noProof/>
+          </w:rPr>
+          <w:t>90</w:t>
+        </w:r>
+      </w:fldSimple>
       <w:bookmarkEnd w:id="103"/>
       <w:r>
+        <w:t xml:space="preserve"> - Matriz de confusão da regressão logística</w:t>
+      </w:r>
+    </w:p>
+    <w:p>
+      <w:pPr>
+        <w:ind w:firstLine="0"/>
+        <w:jc w:val="center"/>
+      </w:pPr>
+      <w:r>
+        <w:rPr>
+          <w:noProof/>
+          <w:lang w:eastAsia="pt-BR" w:bidi="ar-SA"/>
+        </w:rPr>
+        <w:drawing>
+          <wp:inline distT="0" distB="0" distL="0" distR="0">
+            <wp:extent cx="3172268" cy="2467319"/>
+            <wp:effectExtent l="0" t="0" r="9525" b="0"/>
+            <wp:docPr id="76" name="Imagem 76"/>
+            <wp:cNvGraphicFramePr>
+              <a:graphicFrameLocks xmlns:a="http://schemas.openxmlformats.org/drawingml/2006/main" noChangeAspect="1"/>
+            </wp:cNvGraphicFramePr>
+            <a:graphic xmlns:a="http://schemas.openxmlformats.org/drawingml/2006/main">
+              <a:graphicData uri="http://schemas.openxmlformats.org/drawingml/2006/picture">
+                <pic:pic xmlns:pic="http://schemas.openxmlformats.org/drawingml/2006/picture">
+                  <pic:nvPicPr>
+                    <pic:cNvPr id="76" name="matriz_confusão_regressão_logística.png"/>
+                    <pic:cNvPicPr/>
+                  </pic:nvPicPr>
+                  <pic:blipFill>
+                    <a:blip r:embed="rId97">
+                      <a:extLst>
+                        <a:ext uri="{28A0092B-C50C-407E-A947-70E740481C1C}">
+                          <a14:useLocalDpi xmlns:a14="http://schemas.microsoft.com/office/drawing/2010/main" val="0"/>
+                        </a:ext>
+                      </a:extLst>
+                    </a:blip>
+                    <a:stretch>
+                      <a:fillRect/>
+                    </a:stretch>
+                  </pic:blipFill>
+                  <pic:spPr>
+                    <a:xfrm>
+                      <a:off x="0" y="0"/>
+                      <a:ext cx="3172268" cy="2467319"/>
+                    </a:xfrm>
+                    <a:prstGeom prst="rect">
+                      <a:avLst/>
+                    </a:prstGeom>
+                  </pic:spPr>
+                </pic:pic>
+              </a:graphicData>
+            </a:graphic>
+          </wp:inline>
+        </w:drawing>
+      </w:r>
+    </w:p>
+    <w:p>
+      <w:pPr>
+        <w:pStyle w:val="LegendaTCC"/>
+      </w:pPr>
+      <w:r>
+        <w:t>Fonte: Autoria própria</w:t>
+      </w:r>
+    </w:p>
+    <w:p/>
+    <w:p>
+      <w:r>
+        <w:t>Nota-se que nossa escolha de priorizar a revocação também faz com que a precisão do modelo seja um pouco prejudicada, fazendo com que o modelo seja mais sensível ao determinar um cliente como potencial cancelamento.</w:t>
+      </w:r>
+    </w:p>
+    <w:p>
+      <w:r>
+        <w:lastRenderedPageBreak/>
+        <w:t xml:space="preserve">A evolução dos valores das métricas após cada ajuste pode ser melhor visualizada com o gráfico da </w:t>
+      </w:r>
+      <w:r>
+        <w:fldChar w:fldCharType="begin"/>
+      </w:r>
+      <w:r>
+        <w:instrText xml:space="preserve"> REF _Ref151922591 \h </w:instrText>
+      </w:r>
+      <w:r>
+        <w:fldChar w:fldCharType="separate"/>
+      </w:r>
+      <w:r>
+        <w:t xml:space="preserve">Figura </w:t>
+      </w:r>
+      <w:r>
+        <w:rPr>
+          <w:noProof/>
+        </w:rPr>
+        <w:t>91</w:t>
+      </w:r>
+      <w:r>
+        <w:fldChar w:fldCharType="end"/>
+      </w:r>
+      <w:r>
         <w:t>.</w:t>
       </w:r>
     </w:p>
     <w:p/>
+    <w:p>
+      <w:pPr>
+        <w:pStyle w:val="LegendaTCC"/>
+      </w:pPr>
+      <w:bookmarkStart w:id="104" w:name="_Ref151922591"/>
+      <w:r>
+        <w:t xml:space="preserve">Figura </w:t>
+      </w:r>
+      <w:fldSimple w:instr=" SEQ Figura \* ARABIC ">
+        <w:r>
+          <w:rPr>
+            <w:noProof/>
+          </w:rPr>
+          <w:t>91</w:t>
+        </w:r>
+      </w:fldSimple>
+      <w:bookmarkEnd w:id="104"/>
+      <w:r>
+        <w:t xml:space="preserve"> - </w:t>
+      </w:r>
+      <w:r>
+        <w:t>Gráfico com a evolução das métricas após cada ajuste realizado</w:t>
+      </w:r>
+      <w:r>
+        <w:t xml:space="preserve"> (Regressão Logística)</w:t>
+      </w:r>
+    </w:p>
+    <w:p>
+      <w:pPr>
+        <w:ind w:firstLine="0"/>
+        <w:jc w:val="center"/>
+      </w:pPr>
+      <w:r>
+        <w:rPr>
+          <w:noProof/>
+          <w:lang w:eastAsia="pt-BR" w:bidi="ar-SA"/>
+        </w:rPr>
+        <w:drawing>
+          <wp:inline distT="0" distB="0" distL="0" distR="0">
+            <wp:extent cx="5760085" cy="4020185"/>
+            <wp:effectExtent l="0" t="0" r="0" b="0"/>
+            <wp:docPr id="86" name="Imagem 86"/>
+            <wp:cNvGraphicFramePr>
+              <a:graphicFrameLocks xmlns:a="http://schemas.openxmlformats.org/drawingml/2006/main" noChangeAspect="1"/>
+            </wp:cNvGraphicFramePr>
+            <a:graphic xmlns:a="http://schemas.openxmlformats.org/drawingml/2006/main">
+              <a:graphicData uri="http://schemas.openxmlformats.org/drawingml/2006/picture">
+                <pic:pic xmlns:pic="http://schemas.openxmlformats.org/drawingml/2006/picture">
+                  <pic:nvPicPr>
+                    <pic:cNvPr id="86" name="gera_relatorio_final_regressao_logistica_GRAFICO.png"/>
+                    <pic:cNvPicPr/>
+                  </pic:nvPicPr>
+                  <pic:blipFill>
+                    <a:blip r:embed="rId98">
+                      <a:extLst>
+                        <a:ext uri="{28A0092B-C50C-407E-A947-70E740481C1C}">
+                          <a14:useLocalDpi xmlns:a14="http://schemas.microsoft.com/office/drawing/2010/main" val="0"/>
+                        </a:ext>
+                      </a:extLst>
+                    </a:blip>
+                    <a:stretch>
+                      <a:fillRect/>
+                    </a:stretch>
+                  </pic:blipFill>
+                  <pic:spPr>
+                    <a:xfrm>
+                      <a:off x="0" y="0"/>
+                      <a:ext cx="5760085" cy="4020185"/>
+                    </a:xfrm>
+                    <a:prstGeom prst="rect">
+                      <a:avLst/>
+                    </a:prstGeom>
+                  </pic:spPr>
+                </pic:pic>
+              </a:graphicData>
+            </a:graphic>
+          </wp:inline>
+        </w:drawing>
+      </w:r>
+    </w:p>
+    <w:p>
+      <w:pPr>
+        <w:pStyle w:val="LegendaTCC"/>
+      </w:pPr>
+      <w:r>
+        <w:t>Fonte: Autoria própria</w:t>
+      </w:r>
+    </w:p>
     <w:p/>
+    <w:p>
+      <w:r>
+        <w:t>Por fim, ao analisarmos os coeficientes do nosso modelo de regressão logística (), temos algo próximo ao resultado das colunas que mais contribuíram no modelo de random forest.</w:t>
+      </w:r>
+    </w:p>
     <w:p/>
+    <w:p>
+      <w:pPr>
+        <w:pStyle w:val="LegendaTCC"/>
+      </w:pPr>
+      <w:r>
+        <w:t xml:space="preserve">Figura </w:t>
+      </w:r>
+      <w:fldSimple w:instr=" SEQ Figura \* ARABIC ">
+        <w:r>
+          <w:rPr>
+            <w:noProof/>
+          </w:rPr>
+          <w:t>92</w:t>
+        </w:r>
+      </w:fldSimple>
+      <w:r>
+        <w:t xml:space="preserve"> - Coeficientes da regressão logística</w:t>
+      </w:r>
+    </w:p>
+    <w:p>
+      <w:pPr>
+        <w:ind w:firstLine="0"/>
+        <w:jc w:val="center"/>
+      </w:pPr>
+      <w:r>
+        <w:rPr>
+          <w:noProof/>
+          <w:lang w:eastAsia="pt-BR" w:bidi="ar-SA"/>
+        </w:rPr>
+        <w:lastRenderedPageBreak/>
+        <w:drawing>
+          <wp:inline distT="0" distB="0" distL="0" distR="0">
+            <wp:extent cx="5760085" cy="2696210"/>
+            <wp:effectExtent l="0" t="0" r="0" b="8890"/>
+            <wp:docPr id="89" name="Imagem 89"/>
+            <wp:cNvGraphicFramePr>
+              <a:graphicFrameLocks xmlns:a="http://schemas.openxmlformats.org/drawingml/2006/main" noChangeAspect="1"/>
+            </wp:cNvGraphicFramePr>
+            <a:graphic xmlns:a="http://schemas.openxmlformats.org/drawingml/2006/main">
+              <a:graphicData uri="http://schemas.openxmlformats.org/drawingml/2006/picture">
+                <pic:pic xmlns:pic="http://schemas.openxmlformats.org/drawingml/2006/picture">
+                  <pic:nvPicPr>
+                    <pic:cNvPr id="89" name="coeficientes_regressão_logísitica.png"/>
+                    <pic:cNvPicPr/>
+                  </pic:nvPicPr>
+                  <pic:blipFill>
+                    <a:blip r:embed="rId99">
+                      <a:extLst>
+                        <a:ext uri="{28A0092B-C50C-407E-A947-70E740481C1C}">
+                          <a14:useLocalDpi xmlns:a14="http://schemas.microsoft.com/office/drawing/2010/main" val="0"/>
+                        </a:ext>
+                      </a:extLst>
+                    </a:blip>
+                    <a:stretch>
+                      <a:fillRect/>
+                    </a:stretch>
+                  </pic:blipFill>
+                  <pic:spPr>
+                    <a:xfrm>
+                      <a:off x="0" y="0"/>
+                      <a:ext cx="5760085" cy="2696210"/>
+                    </a:xfrm>
+                    <a:prstGeom prst="rect">
+                      <a:avLst/>
+                    </a:prstGeom>
+                  </pic:spPr>
+                </pic:pic>
+              </a:graphicData>
+            </a:graphic>
+          </wp:inline>
+        </w:drawing>
+      </w:r>
+    </w:p>
+    <w:p>
+      <w:pPr>
+        <w:pStyle w:val="LegendaTCC"/>
+      </w:pPr>
+      <w:r>
+        <w:t>Fonte: Autoria própria</w:t>
+      </w:r>
+    </w:p>
+    <w:p>
+      <w:pPr>
+        <w:pStyle w:val="Ttulo2"/>
+      </w:pPr>
+      <w:r>
+        <w:t>SVM</w:t>
+      </w:r>
+    </w:p>
+    <w:p>
+      <w:r>
+        <w:t xml:space="preserve">O último algoritmo que testaremos será o SVM, sua escolha se justifica por ser um algoritmo que consegue lidar bem com base de dados com alto número de características (colunas) e ter robustez contra overfitting. Uma </w:t>
+      </w:r>
+      <w:r>
+        <w:t>de suas desvantagens,</w:t>
+      </w:r>
+      <w:r>
+        <w:t xml:space="preserve"> porém, é sua sensibilidade ao lidar com dados com escalas muito distintas, algo que será </w:t>
+      </w:r>
+      <w:r>
+        <w:t>ajustado no nosso pipeline.</w:t>
+      </w:r>
+    </w:p>
+    <w:p>
+      <w:r>
+        <w:t>Antes de tudo, iremos restaurar novamente a nossa base de dados df1 para uma fase onde temos apenas as colunas ajustadas com o OneHotEnconding e a remoção das colunas que causam multicolinearidade e em seguida, executaremos o algoritmo em suas configurações padrão ().</w:t>
+      </w:r>
+    </w:p>
     <w:p/>
-    <w:p/>
-    <w:p/>
+    <w:p>
+      <w:bookmarkStart w:id="105" w:name="_GoBack"/>
+      <w:r>
+        <w:rPr>
+          <w:noProof/>
+          <w:lang w:eastAsia="pt-BR" w:bidi="ar-SA"/>
+        </w:rPr>
+        <w:drawing>
+          <wp:inline distT="0" distB="0" distL="0" distR="0">
+            <wp:extent cx="3343742" cy="1390844"/>
+            <wp:effectExtent l="0" t="0" r="9525" b="0"/>
+            <wp:docPr id="93" name="Imagem 93"/>
+            <wp:cNvGraphicFramePr>
+              <a:graphicFrameLocks xmlns:a="http://schemas.openxmlformats.org/drawingml/2006/main" noChangeAspect="1"/>
+            </wp:cNvGraphicFramePr>
+            <a:graphic xmlns:a="http://schemas.openxmlformats.org/drawingml/2006/main">
+              <a:graphicData uri="http://schemas.openxmlformats.org/drawingml/2006/picture">
+                <pic:pic xmlns:pic="http://schemas.openxmlformats.org/drawingml/2006/picture">
+                  <pic:nvPicPr>
+                    <pic:cNvPr id="93" name="SVM_primeira_execução.png"/>
+                    <pic:cNvPicPr/>
+                  </pic:nvPicPr>
+                  <pic:blipFill>
+                    <a:blip r:embed="rId100">
+                      <a:extLst>
+                        <a:ext uri="{28A0092B-C50C-407E-A947-70E740481C1C}">
+                          <a14:useLocalDpi xmlns:a14="http://schemas.microsoft.com/office/drawing/2010/main" val="0"/>
+                        </a:ext>
+                      </a:extLst>
+                    </a:blip>
+                    <a:stretch>
+                      <a:fillRect/>
+                    </a:stretch>
+                  </pic:blipFill>
+                  <pic:spPr>
+                    <a:xfrm>
+                      <a:off x="0" y="0"/>
+                      <a:ext cx="3343742" cy="1390844"/>
+                    </a:xfrm>
+                    <a:prstGeom prst="rect">
+                      <a:avLst/>
+                    </a:prstGeom>
+                  </pic:spPr>
+                </pic:pic>
+              </a:graphicData>
+            </a:graphic>
+          </wp:inline>
+        </w:drawing>
+      </w:r>
+      <w:bookmarkEnd w:id="105"/>
+    </w:p>
     <w:p/>
     <w:p>
       <w:pPr>
@@ -22299,7 +23048,7 @@
       <w:r>
         <w:t xml:space="preserve"> </w:t>
       </w:r>
-      <w:hyperlink r:id="rId97" w:history="1">
+      <w:hyperlink r:id="rId101" w:history="1">
         <w:r>
           <w:rPr>
             <w:rStyle w:val="Hyperlink"/>
@@ -22324,7 +23073,7 @@
       <w:r>
         <w:t xml:space="preserve">Introdução à correlação </w:t>
       </w:r>
-      <w:hyperlink r:id="rId98" w:history="1">
+      <w:hyperlink r:id="rId102" w:history="1">
         <w:r>
           <w:rPr>
             <w:rStyle w:val="Hyperlink"/>
@@ -22346,7 +23095,7 @@
       <w:r>
         <w:t xml:space="preserve"> </w:t>
       </w:r>
-      <w:hyperlink r:id="rId99" w:anchor=":~:text=A%20multicolinearidade%20ocorre%20quando%20o,certa%20forma%2C%20um%20pouco%20redundantes" w:history="1">
+      <w:hyperlink r:id="rId103" w:anchor=":~:text=A%20multicolinearidade%20ocorre%20quando%20o,certa%20forma%2C%20um%20pouco%20redundantes" w:history="1">
         <w:r>
           <w:rPr>
             <w:rStyle w:val="Hyperlink"/>
@@ -22368,7 +23117,7 @@
       <w:r>
         <w:t xml:space="preserve">Estudo Comparativo entre os algoritmos de Mineração de Dados Random Forest e J48 na tomada de Decisão </w:t>
       </w:r>
-      <w:hyperlink r:id="rId100" w:history="1">
+      <w:hyperlink r:id="rId104" w:history="1">
         <w:r>
           <w:rPr>
             <w:rStyle w:val="Hyperlink"/>
@@ -24658,7 +25407,7 @@
 </file>
 
 <file path=customXml/itemProps1.xml><?xml version="1.0" encoding="utf-8"?>
-<ds:datastoreItem xmlns:ds="http://schemas.openxmlformats.org/officeDocument/2006/customXml" ds:itemID="{1FD5A0BE-7848-444A-9894-4311B06B0889}">
+<ds:datastoreItem xmlns:ds="http://schemas.openxmlformats.org/officeDocument/2006/customXml" ds:itemID="{E5101D81-D067-4D9D-AB1B-3BA97633B20E}">
   <ds:schemaRefs>
     <ds:schemaRef ds:uri="http://schemas.openxmlformats.org/officeDocument/2006/bibliography"/>
   </ds:schemaRefs>

</xml_diff>